<commit_message>
Cambio de tipo, tipo pasantia
</commit_message>
<xml_diff>
--- a/Propuesta de Anteproyecto Final.docx
+++ b/Propuesta de Anteproyecto Final.docx
@@ -101,8 +101,6 @@
             <w:r>
               <w:t>de un sistema de información con bases de datos encriptada</w:t>
             </w:r>
-            <w:bookmarkStart w:id="0" w:name="_GoBack"/>
-            <w:bookmarkEnd w:id="0"/>
           </w:p>
         </w:tc>
       </w:tr>
@@ -156,9 +154,6 @@
             <w:pPr>
               <w:spacing w:after="0" w:line="240" w:lineRule="auto"/>
             </w:pPr>
-            <w:r>
-              <w:t>x</w:t>
-            </w:r>
           </w:p>
         </w:tc>
         <w:tc>
@@ -224,6 +219,14 @@
                 <w:highlight w:val="yellow"/>
               </w:rPr>
             </w:pPr>
+            <w:r>
+              <w:rPr>
+                <w:highlight w:val="yellow"/>
+              </w:rPr>
+              <w:t>x</w:t>
+            </w:r>
+            <w:bookmarkStart w:id="0" w:name="_GoBack"/>
+            <w:bookmarkEnd w:id="0"/>
           </w:p>
         </w:tc>
         <w:tc>
@@ -17441,7 +17444,7 @@
         <w:szCs w:val="16"/>
         <w:lang w:val="es-ES"/>
       </w:rPr>
-      <w:t>18</w:t>
+      <w:t>1</w:t>
     </w:r>
     <w:r>
       <w:rPr>
@@ -18137,7 +18140,7 @@
                               <w:szCs w:val="16"/>
                               <w:lang w:val="es-ES"/>
                             </w:rPr>
-                            <w:t>18</w:t>
+                            <w:t>1</w:t>
                           </w:r>
                           <w:r>
                             <w:rPr>
@@ -18319,7 +18322,7 @@
                         <w:szCs w:val="16"/>
                         <w:lang w:val="es-ES"/>
                       </w:rPr>
-                      <w:t>18</w:t>
+                      <w:t>1</w:t>
                     </w:r>
                     <w:r>
                       <w:rPr>
@@ -18445,7 +18448,7 @@
                       </a:ln>
                       <a:extLst>
                         <a:ext uri="{91240B29-F687-4f45-9708-019B960494DF}">
-                          <a14:hiddenLine xmlns:a14="http://schemas.microsoft.com/office/drawing/2010/main" xmlns:w="http://schemas.openxmlformats.org/wordprocessingml/2006/main" xmlns:w10="urn:schemas-microsoft-com:office:word" xmlns:v="urn:schemas-microsoft-com:vml" xmlns:o="urn:schemas-microsoft-com:office:office" xmlns:mv="urn:schemas-microsoft-com:mac:vml" xmlns:mo="http://schemas.microsoft.com/office/mac/office/2008/main" xmlns="" w="9525">
+                          <a14:hiddenLine xmlns="" xmlns:mo="http://schemas.microsoft.com/office/mac/office/2008/main" xmlns:mv="urn:schemas-microsoft-com:mac:vml" xmlns:o="urn:schemas-microsoft-com:office:office" xmlns:v="urn:schemas-microsoft-com:vml" xmlns:w10="urn:schemas-microsoft-com:office:word" xmlns:w="http://schemas.openxmlformats.org/wordprocessingml/2006/main" xmlns:a14="http://schemas.microsoft.com/office/drawing/2010/main" w="9525">
                             <a:solidFill>
                               <a:srgbClr val="000000"/>
                             </a:solidFill>
@@ -25035,7 +25038,7 @@
 </file>
 
 <file path=customXml/itemProps1.xml><?xml version="1.0" encoding="utf-8"?>
-<ds:datastoreItem xmlns:ds="http://schemas.openxmlformats.org/officeDocument/2006/customXml" ds:itemID="{AD5A95BE-DCEA-4C8C-88D5-2C52F64D6680}">
+<ds:datastoreItem xmlns:ds="http://schemas.openxmlformats.org/officeDocument/2006/customXml" ds:itemID="{DD703511-7B66-4E4B-92B1-4EAEF601B997}">
   <ds:schemaRefs>
     <ds:schemaRef ds:uri="http://schemas.openxmlformats.org/officeDocument/2006/bibliography"/>
   </ds:schemaRefs>

</xml_diff>

<commit_message>
Corrección y cambio de palabras claves
</commit_message>
<xml_diff>
--- a/Propuesta de Anteproyecto Final.docx
+++ b/Propuesta de Anteproyecto Final.docx
@@ -225,8 +225,6 @@
               </w:rPr>
               <w:t>x</w:t>
             </w:r>
-            <w:bookmarkStart w:id="0" w:name="_GoBack"/>
-            <w:bookmarkEnd w:id="0"/>
           </w:p>
         </w:tc>
         <w:tc>
@@ -1642,7 +1640,21 @@
               <w:spacing w:after="0" w:line="240" w:lineRule="auto"/>
             </w:pPr>
             <w:r>
-              <w:t>Diseño de Software, Consulta de información, Base de Datos, Interfaz HCI.</w:t>
+              <w:t xml:space="preserve">Diseño </w:t>
+            </w:r>
+            <w:r>
+              <w:t>web</w:t>
+            </w:r>
+            <w:r>
+              <w:t>, Consulta</w:t>
+            </w:r>
+            <w:r>
+              <w:t xml:space="preserve"> de información, Base de Datos, Turismo</w:t>
+            </w:r>
+            <w:bookmarkStart w:id="0" w:name="_GoBack"/>
+            <w:bookmarkEnd w:id="0"/>
+            <w:r>
+              <w:t>.</w:t>
             </w:r>
           </w:p>
         </w:tc>
@@ -17444,7 +17456,7 @@
         <w:szCs w:val="16"/>
         <w:lang w:val="es-ES"/>
       </w:rPr>
-      <w:t>1</w:t>
+      <w:t>21</w:t>
     </w:r>
     <w:r>
       <w:rPr>
@@ -18140,7 +18152,7 @@
                               <w:szCs w:val="16"/>
                               <w:lang w:val="es-ES"/>
                             </w:rPr>
-                            <w:t>1</w:t>
+                            <w:t>21</w:t>
                           </w:r>
                           <w:r>
                             <w:rPr>
@@ -18322,7 +18334,7 @@
                         <w:szCs w:val="16"/>
                         <w:lang w:val="es-ES"/>
                       </w:rPr>
-                      <w:t>1</w:t>
+                      <w:t>21</w:t>
                     </w:r>
                     <w:r>
                       <w:rPr>
@@ -18448,7 +18460,7 @@
                       </a:ln>
                       <a:extLst>
                         <a:ext uri="{91240B29-F687-4f45-9708-019B960494DF}">
-                          <a14:hiddenLine xmlns="" xmlns:mo="http://schemas.microsoft.com/office/mac/office/2008/main" xmlns:mv="urn:schemas-microsoft-com:mac:vml" xmlns:o="urn:schemas-microsoft-com:office:office" xmlns:v="urn:schemas-microsoft-com:vml" xmlns:w10="urn:schemas-microsoft-com:office:word" xmlns:w="http://schemas.openxmlformats.org/wordprocessingml/2006/main" xmlns:a14="http://schemas.microsoft.com/office/drawing/2010/main" w="9525">
+                          <a14:hiddenLine xmlns:a14="http://schemas.microsoft.com/office/drawing/2010/main" xmlns:w="http://schemas.openxmlformats.org/wordprocessingml/2006/main" xmlns:w10="urn:schemas-microsoft-com:office:word" xmlns:v="urn:schemas-microsoft-com:vml" xmlns:o="urn:schemas-microsoft-com:office:office" xmlns:mv="urn:schemas-microsoft-com:mac:vml" xmlns:mo="http://schemas.microsoft.com/office/mac/office/2008/main" xmlns="" w="9525">
                             <a:solidFill>
                               <a:srgbClr val="000000"/>
                             </a:solidFill>
@@ -25038,7 +25050,7 @@
 </file>
 
 <file path=customXml/itemProps1.xml><?xml version="1.0" encoding="utf-8"?>
-<ds:datastoreItem xmlns:ds="http://schemas.openxmlformats.org/officeDocument/2006/customXml" ds:itemID="{DD703511-7B66-4E4B-92B1-4EAEF601B997}">
+<ds:datastoreItem xmlns:ds="http://schemas.openxmlformats.org/officeDocument/2006/customXml" ds:itemID="{7A9459CD-99BE-410C-B4E8-EA7A38F164AD}">
   <ds:schemaRefs>
     <ds:schemaRef ds:uri="http://schemas.openxmlformats.org/officeDocument/2006/bibliography"/>
   </ds:schemaRefs>

</xml_diff>

<commit_message>
Edición de incidencia social y poblacion beneficiada
</commit_message>
<xml_diff>
--- a/Propuesta de Anteproyecto Final.docx
+++ b/Propuesta de Anteproyecto Final.docx
@@ -558,37 +558,20 @@
               <w:jc w:val="both"/>
             </w:pPr>
             <w:r>
-              <w:t>Ayudar a facilitar la búsqueda y consulta de información acerca de susceptibilidad antimicrobiana presente en bacterias que se encuentra</w:t>
-            </w:r>
-            <w:r>
-              <w:t xml:space="preserve">n aisladas a nivel ocular, </w:t>
-            </w:r>
-            <w:r>
-              <w:t>con el fin de que tanto estudiantes, profesiona</w:t>
-            </w:r>
-            <w:r>
-              <w:t xml:space="preserve">les en el área de optometría </w:t>
-            </w:r>
-            <w:r>
-              <w:t>puedan ayudar dando información op</w:t>
-            </w:r>
-            <w:r>
-              <w:t>ortuna a las personas que común</w:t>
-            </w:r>
-            <w:r>
-              <w:t>mente se ti</w:t>
-            </w:r>
-            <w:r>
-              <w:t>enden a auto medicar y así brindar</w:t>
-            </w:r>
-            <w:r>
-              <w:t xml:space="preserve"> un control óptimo acerca del uso correcto de los antibióticos que ayuden a disminuir o erradicar las enfermedades que actualmente pueden estar presentes en el ojo humano.</w:t>
-            </w:r>
-          </w:p>
-          <w:p>
-            <w:pPr>
-              <w:spacing w:after="0" w:line="240" w:lineRule="auto"/>
-            </w:pPr>
+              <w:t xml:space="preserve">Ayuda a facilitar el manejo de datos </w:t>
+            </w:r>
+            <w:r>
+              <w:t>de manera segura</w:t>
+            </w:r>
+            <w:r>
+              <w:t xml:space="preserve"> por parte de la empresa ECOAMEM, este tratamiento de datos se realiza hacia los clientes que quieren un </w:t>
+            </w:r>
+            <w:r>
+              <w:t xml:space="preserve">servicio de asesoramiento </w:t>
+            </w:r>
+            <w:r>
+              <w:t>y ayuda hacia la comunidad a cerca de turismo comunitario.</w:t>
+            </w:r>
           </w:p>
         </w:tc>
       </w:tr>
@@ -621,8 +604,13 @@
               <w:spacing w:after="0" w:line="240" w:lineRule="auto"/>
             </w:pPr>
             <w:r>
-              <w:t xml:space="preserve"> A los estudiantes, profesionales en optometría y oftalmología, los cuales brindarán una educación cultural para generar abstención de la auto medicación.</w:t>
-            </w:r>
+              <w:t xml:space="preserve">A la empresa de ECOAMEM dedicada a la gestión y administración de </w:t>
+            </w:r>
+            <w:r>
+              <w:t>un desarrollo de turismo comunitario.</w:t>
+            </w:r>
+            <w:bookmarkStart w:id="0" w:name="_GoBack"/>
+            <w:bookmarkEnd w:id="0"/>
           </w:p>
         </w:tc>
       </w:tr>
@@ -824,7 +812,6 @@
               <w:jc w:val="both"/>
             </w:pPr>
             <w:r>
-              <w:lastRenderedPageBreak/>
               <w:t xml:space="preserve">Lugar y </w:t>
             </w:r>
             <w:r>
@@ -1651,8 +1638,6 @@
             <w:r>
               <w:t xml:space="preserve"> de información, Base de Datos, Turismo</w:t>
             </w:r>
-            <w:bookmarkStart w:id="0" w:name="_GoBack"/>
-            <w:bookmarkEnd w:id="0"/>
             <w:r>
               <w:t>.</w:t>
             </w:r>
@@ -1738,35 +1723,35 @@
               <w:t>Resistencia Antimicrobiana de bacterias que se encuentran aisladas a nivel ocular</w:t>
             </w:r>
             <w:r>
-              <w:t xml:space="preserve">, esto trae consigo un problema grave para la población en general, enfocada más en los  pacientes, cometiendo el error más frecuente: Auto medicarse sin tener en cuenta que el espectro del medicamento puede generarle bien sea el aumento o la disminución de la cepa y generalmente se vuelve esta multiresistiva. Por lo general desencadena una serie de factores tales como: Atención médica inmediata; Costosos tratamientos médicos; Entre otros. Esto quiere decir que: Tanto la falta de organización de la información y búsqueda de la misma, influye en gran medida que los profesionales en el área de la salud visual, los estudiantes, investigadores, y la población no genere conciencia alguna para mitigar este </w:t>
+              <w:t>, esto trae consigo un problema grave para la población en general, enfocada más en los  pacientes, cometiendo el error más frecuente: Auto medicarse sin tener en cuenta que el espectro del medicamento puede generarle bien sea el aumento o la disminución de la cepa y generalmente se vuelve esta multiresistiva. Por lo general desencadena una serie de factores tales como: Atención médica inmediata; Costosos tratamientos médicos; Entre otros. Esto quiere decir que: Tanto la falta de organización de la información y búsqueda de la misma, influye en gran medida que los profesionales en el área de la salud visual, los estudiantes, investigadores, y la población no genere conciencia alguna para mitigar este problema. Para resolver este gran problema, junto con el programa de optometría, el grupo de investigación CISVI, y  el programa ingeniería en Automatización, presenta el desarrollo de una base de datos que contenga información recopilada desde el año 2010 hasta el presente,  acerca de la  resistencia antimicrobiana de bacterias aisladas a nivel ocular a diferentes tipos de antibióticos, y el desarrollo e</w:t>
+            </w:r>
+            <w:r>
+              <w:t xml:space="preserve"> implementación de un software de gestión de datos, </w:t>
+            </w:r>
+            <w:r>
+              <w:t xml:space="preserve">para la consulta </w:t>
+            </w:r>
+            <w:r>
+              <w:t>de forma didá</w:t>
+            </w:r>
+            <w:r>
+              <w:t xml:space="preserve">ctica , </w:t>
+            </w:r>
+            <w:r>
+              <w:t xml:space="preserve"> a la base de datos</w:t>
+            </w:r>
+            <w:r>
+              <w:t>. Se empleará técnica de manejo de base datos</w:t>
+            </w:r>
+            <w:r>
+              <w:t xml:space="preserve"> dinámicos</w:t>
+            </w:r>
+            <w:r>
+              <w:t xml:space="preserve"> para generar gráficos fáciles de entender, además del diseño de una interfaz HCI para los usuarios, </w:t>
             </w:r>
             <w:r>
               <w:lastRenderedPageBreak/>
-              <w:t>problema. Para resolver este gran problema, junto con el programa de optometría, el grupo de investigación CISVI, y  el programa ingeniería en Automatización, presenta el desarrollo de una base de datos que contenga información recopilada desde el año 2010 hasta el presente,  acerca de la  resistencia antimicrobiana de bacterias aisladas a nivel ocular a diferentes tipos de antibióticos, y el desarrollo e</w:t>
-            </w:r>
-            <w:r>
-              <w:t xml:space="preserve"> implementación de un software de gestión de datos, </w:t>
-            </w:r>
-            <w:r>
-              <w:t xml:space="preserve">para la consulta </w:t>
-            </w:r>
-            <w:r>
-              <w:t>de forma didá</w:t>
-            </w:r>
-            <w:r>
-              <w:t xml:space="preserve">ctica , </w:t>
-            </w:r>
-            <w:r>
-              <w:t xml:space="preserve"> a la base de datos</w:t>
-            </w:r>
-            <w:r>
-              <w:t>. Se empleará técnica de manejo de base datos</w:t>
-            </w:r>
-            <w:r>
-              <w:t xml:space="preserve"> dinámicos</w:t>
-            </w:r>
-            <w:r>
-              <w:t xml:space="preserve"> para generar gráficos fáciles de entender, además del diseño de una interfaz HCI para los usuarios, con fines educativos para promover la enseñanza de cómo y cuáles de beben ser los antibióticos que se deben utilizar.</w:t>
+              <w:t>con fines educativos para promover la enseñanza de cómo y cuáles de beben ser los antibióticos que se deben utilizar.</w:t>
             </w:r>
           </w:p>
           <w:p>
@@ -1913,7 +1898,6 @@
                 <w:id w:val="204837746"/>
                 <w:citation/>
               </w:sdtPr>
-              <w:sdtEndPr/>
               <w:sdtContent>
                 <w:r>
                   <w:fldChar w:fldCharType="begin"/>
@@ -2019,7 +2003,6 @@
                 <w:id w:val="1694966303"/>
                 <w:citation/>
               </w:sdtPr>
-              <w:sdtEndPr/>
               <w:sdtContent>
                 <w:r>
                   <w:fldChar w:fldCharType="begin"/>
@@ -2062,11 +2045,7 @@
               <w:t>:</w:t>
             </w:r>
             <w:r>
-              <w:t xml:space="preserve"> Programas aislados que resuelven una necesidad específica de </w:t>
-            </w:r>
-            <w:r>
-              <w:lastRenderedPageBreak/>
-              <w:t>negocios. Las aplicaciones en esta área procesan datos comerciales o técnicos en una forma que facilita las operaciones de negocios o la toma de decisiones administrativas</w:t>
+              <w:t xml:space="preserve"> Programas aislados que resuelven una necesidad específica de negocios. Las aplicaciones en esta área procesan datos comerciales o técnicos en una forma que facilita las operaciones de negocios o la toma de decisiones administrativas</w:t>
             </w:r>
             <w:r>
               <w:t>.</w:t>
@@ -2079,7 +2058,6 @@
                 <w:id w:val="674463952"/>
                 <w:citation/>
               </w:sdtPr>
-              <w:sdtEndPr/>
               <w:sdtContent>
                 <w:r>
                   <w:fldChar w:fldCharType="begin"/>
@@ -2132,7 +2110,6 @@
                 <w:id w:val="-1854324980"/>
                 <w:citation/>
               </w:sdtPr>
-              <w:sdtEndPr/>
               <w:sdtContent>
                 <w:r>
                   <w:fldChar w:fldCharType="begin"/>
@@ -2169,6 +2146,7 @@
               <w:jc w:val="both"/>
             </w:pPr>
             <w:r>
+              <w:lastRenderedPageBreak/>
               <w:t xml:space="preserve">Software de línea de Productos: </w:t>
             </w:r>
             <w:r>
@@ -2179,7 +2157,6 @@
                 <w:id w:val="1912347312"/>
                 <w:citation/>
               </w:sdtPr>
-              <w:sdtEndPr/>
               <w:sdtContent>
                 <w:r>
                   <w:fldChar w:fldCharType="begin"/>
@@ -2247,7 +2224,6 @@
                 <w:id w:val="-793901044"/>
                 <w:citation/>
               </w:sdtPr>
-              <w:sdtEndPr/>
               <w:sdtContent>
                 <w:r>
                   <w:fldChar w:fldCharType="begin"/>
@@ -2294,7 +2270,6 @@
                 <w:id w:val="-1674560449"/>
                 <w:citation/>
               </w:sdtPr>
-              <w:sdtEndPr/>
               <w:sdtContent>
                 <w:r>
                   <w:fldChar w:fldCharType="begin"/>
@@ -2358,7 +2333,6 @@
                 <w:id w:val="411516275"/>
                 <w:citation/>
               </w:sdtPr>
-              <w:sdtEndPr/>
               <w:sdtContent>
                 <w:r>
                   <w:fldChar w:fldCharType="begin"/>
@@ -2400,7 +2374,6 @@
                 <w:id w:val="1916044594"/>
                 <w:citation/>
               </w:sdtPr>
-              <w:sdtEndPr/>
               <w:sdtContent>
                 <w:r>
                   <w:fldChar w:fldCharType="begin"/>
@@ -2460,7 +2433,6 @@
               <w:jc w:val="both"/>
             </w:pPr>
             <w:r>
-              <w:lastRenderedPageBreak/>
               <w:t>Ingeniería de Requisitos y Especificación de Requi</w:t>
             </w:r>
             <w:r>
@@ -2507,7 +2479,6 @@
                 <w:id w:val="-1150902817"/>
                 <w:citation/>
               </w:sdtPr>
-              <w:sdtEndPr/>
               <w:sdtContent>
                 <w:r>
                   <w:fldChar w:fldCharType="begin"/>
@@ -2547,7 +2518,11 @@
               <w:t xml:space="preserve">Diseño: Durante la fase de diseño se desarrolla un modelo de todo el sistema que, </w:t>
             </w:r>
             <w:r>
-              <w:t>en un l</w:t>
+              <w:t xml:space="preserve">en </w:t>
+            </w:r>
+            <w:r>
+              <w:lastRenderedPageBreak/>
+              <w:t>un l</w:t>
             </w:r>
             <w:r>
               <w:t>enguaje de programación, resuelve</w:t>
@@ -2596,7 +2571,6 @@
                 <w:id w:val="1416054441"/>
                 <w:citation/>
               </w:sdtPr>
-              <w:sdtEndPr/>
               <w:sdtContent>
                 <w:r>
                   <w:fldChar w:fldCharType="begin"/>
@@ -2667,7 +2641,6 @@
                 <w:id w:val="-976522878"/>
                 <w:citation/>
               </w:sdtPr>
-              <w:sdtEndPr/>
               <w:sdtContent>
                 <w:r>
                   <w:fldChar w:fldCharType="begin"/>
@@ -2714,7 +2687,6 @@
                 <w:id w:val="1760400711"/>
                 <w:citation/>
               </w:sdtPr>
-              <w:sdtEndPr/>
               <w:sdtContent>
                 <w:r>
                   <w:fldChar w:fldCharType="begin"/>
@@ -2876,7 +2848,6 @@
                 <w:id w:val="1491602378"/>
                 <w:citation/>
               </w:sdtPr>
-              <w:sdtEndPr/>
               <w:sdtContent>
                 <w:r>
                   <w:fldChar w:fldCharType="begin"/>
@@ -2955,11 +2926,7 @@
               <w:t>el t</w:t>
             </w:r>
             <w:r>
-              <w:t xml:space="preserve">ipo </w:t>
-            </w:r>
-            <w:r>
-              <w:lastRenderedPageBreak/>
-              <w:t xml:space="preserve">de sistema a desarrollarse, y la selección de arquitectura </w:t>
+              <w:t xml:space="preserve">ipo de sistema a desarrollarse, y la selección de arquitectura </w:t>
             </w:r>
             <w:r>
               <w:t>de</w:t>
@@ -3032,7 +2999,11 @@
               <w:t xml:space="preserve"> entrada y salida, entre otras, se </w:t>
             </w:r>
             <w:r>
-              <w:t xml:space="preserve">utiliza herramientas de modelado como: Diagrama de flujo de datos, Diagrama de transición de datos, Diagramas de entidad-relación. </w:t>
+              <w:t xml:space="preserve">utiliza </w:t>
+            </w:r>
+            <w:r>
+              <w:lastRenderedPageBreak/>
+              <w:t xml:space="preserve">herramientas de modelado como: Diagrama de flujo de datos, Diagrama de transición de datos, Diagramas de entidad-relación. </w:t>
             </w:r>
             <w:r>
               <w:rPr>
@@ -3131,7 +3102,6 @@
                 <w:id w:val="-999728438"/>
                 <w:citation/>
               </w:sdtPr>
-              <w:sdtEndPr/>
               <w:sdtContent>
                 <w:r>
                   <w:fldChar w:fldCharType="begin"/>
@@ -3215,7 +3185,6 @@
                 <w:id w:val="734591178"/>
                 <w:citation/>
               </w:sdtPr>
-              <w:sdtEndPr/>
               <w:sdtContent>
                 <w:r>
                   <w:fldChar w:fldCharType="begin"/>
@@ -3281,11 +3250,11 @@
               <w:t>Planeación:</w:t>
             </w:r>
             <w:r>
-              <w:t xml:space="preserve"> El equipo XP trabaja en conjunto con el cliente para desarrollar en poco tiempo incrementos de software que contenga todas las historias de usuarios implementadas en él. Para ello se realiza una contextualización con el cliente, escuchando las propuestas para entender el contexto, salida y características principales del software, el cliente desarrolla y elabora las historias de usuarios y les asigna una prioridad basado en el valor general de la </w:t>
+              <w:t xml:space="preserve"> El equipo XP trabaja en conjunto con el cliente para desarrollar en poco tiempo incrementos de software que contenga todas las historias de usuarios implementadas en él. Para ello se realiza una contextualización con el cliente, escuchando las propuestas para entender el contexto, salida y características principales del software, el cliente desarrolla y elabora las historias de usuarios y les asigna una prioridad basado en el valor general de la característica principal del software. Posterior a ello el equipo XP evalúa cada una y le asigna un costo que se mide en semanas de desarrollo, para el cual se inicia el desarrollo basándose en la prioridad del cliente, teniendo en cuenta que las de mayor riesgo y mayor nivel se implementan primero, y las demás se trabajan en conjunto para desarrollarlas todas al mismo tiempo. El cliente puede realizar cambios en las historias de usuarios, así como de eliminarlas, teniendo en cuenta </w:t>
             </w:r>
             <w:r>
               <w:lastRenderedPageBreak/>
-              <w:t>característica principal del software. Posterior a ello el equipo XP evalúa cada una y le asigna un costo que se mide en semanas de desarrollo, para el cual se inicia el desarrollo basándose en la prioridad del cliente, teniendo en cuenta que las de mayor riesgo y mayor nivel se implementan primero, y las demás se trabajan en conjunto para desarrollarlas todas al mismo tiempo. El cliente puede realizar cambios en las historias de usuarios, así como de eliminarlas, teniendo en cuenta ello el equipo XP modifica los planes y las entregas incrementales del mismo.</w:t>
+              <w:t>ello el equipo XP modifica los planes y las entregas incrementales del mismo.</w:t>
             </w:r>
           </w:p>
           <w:p>
@@ -3340,7 +3309,6 @@
                 <w:id w:val="1642075083"/>
                 <w:citation/>
               </w:sdtPr>
-              <w:sdtEndPr/>
               <w:sdtContent>
                 <w:r>
                   <w:fldChar w:fldCharType="begin"/>
@@ -3377,7 +3345,6 @@
               <w:rPr>
                 <w:noProof/>
               </w:rPr>
-              <w:lastRenderedPageBreak/>
               <w:drawing>
                 <wp:inline distT="0" distB="0" distL="0" distR="0" wp14:anchorId="6FFDEEE7" wp14:editId="0E5CAA8A">
                   <wp:extent cx="3957431" cy="2600325"/>
@@ -3504,7 +3471,6 @@
                 <w:id w:val="598984442"/>
                 <w:citation/>
               </w:sdtPr>
-              <w:sdtEndPr/>
               <w:sdtContent>
                 <w:r>
                   <w:rPr>
@@ -3596,7 +3562,6 @@
                 <w:id w:val="621195335"/>
                 <w:citation/>
               </w:sdtPr>
-              <w:sdtEndPr/>
               <w:sdtContent>
                 <w:r>
                   <w:fldChar w:fldCharType="begin"/>
@@ -3643,7 +3608,6 @@
               <w:rPr>
                 <w:b/>
               </w:rPr>
-              <w:lastRenderedPageBreak/>
               <w:t>Marco Conceptual</w:t>
             </w:r>
             <w:r>
@@ -3692,7 +3656,6 @@
                 <w:id w:val="785319246"/>
                 <w:citation/>
               </w:sdtPr>
-              <w:sdtEndPr/>
               <w:sdtContent>
                 <w:r>
                   <w:fldChar w:fldCharType="begin"/>
@@ -3760,7 +3723,6 @@
                 <w:id w:val="1651018837"/>
                 <w:citation/>
               </w:sdtPr>
-              <w:sdtEndPr/>
               <w:sdtContent>
                 <w:r>
                   <w:fldChar w:fldCharType="begin"/>
@@ -3814,7 +3776,6 @@
                 <w:id w:val="1713691903"/>
                 <w:citation/>
               </w:sdtPr>
-              <w:sdtEndPr/>
               <w:sdtContent>
                 <w:r>
                   <w:fldChar w:fldCharType="begin"/>
@@ -3993,7 +3954,6 @@
                 <w:id w:val="2112389220"/>
                 <w:citation/>
               </w:sdtPr>
-              <w:sdtEndPr/>
               <w:sdtContent>
                 <w:r>
                   <w:fldChar w:fldCharType="begin"/>
@@ -4039,14 +3999,17 @@
               <w:t xml:space="preserve"> …La</w:t>
             </w:r>
             <w:r>
-              <w:t xml:space="preserve"> información se modifica en tiempo real, es decir, se insertan, se eliminan, se modifican y se consultan datos en línea durante la operación del sistema. Un ejemplo es el sistema de un supermercado donde se van registrando cada uno de los artículos que el cliente está comprando y a su vez el sistema va actualizando el Inventario.</w:t>
+              <w:t xml:space="preserve"> información se modifica en tiempo real, es decir, se insertan, se eliminan, se modifican y se consultan datos en línea durante la operación del </w:t>
+            </w:r>
+            <w:r>
+              <w:lastRenderedPageBreak/>
+              <w:t>sistema. Un ejemplo es el sistema de un supermercado donde se van registrando cada uno de los artículos que el cliente está comprando y a su vez el sistema va actualizando el Inventario.</w:t>
             </w:r>
             <w:sdt>
               <w:sdtPr>
                 <w:id w:val="1415505081"/>
                 <w:citation/>
               </w:sdtPr>
-              <w:sdtEndPr/>
               <w:sdtContent>
                 <w:r>
                   <w:fldChar w:fldCharType="begin"/>
@@ -4105,7 +4068,6 @@
                 <w:id w:val="1790013346"/>
                 <w:citation/>
               </w:sdtPr>
-              <w:sdtEndPr/>
               <w:sdtContent>
                 <w:r>
                   <w:fldChar w:fldCharType="begin"/>
@@ -4170,7 +4132,6 @@
                 <w:id w:val="-1140731247"/>
                 <w:citation/>
               </w:sdtPr>
-              <w:sdtEndPr/>
               <w:sdtContent>
                 <w:r>
                   <w:fldChar w:fldCharType="begin"/>
@@ -4242,7 +4203,6 @@
                 <w:id w:val="-1182198466"/>
                 <w:citation/>
               </w:sdtPr>
-              <w:sdtEndPr/>
               <w:sdtContent>
                 <w:r>
                   <w:fldChar w:fldCharType="begin"/>
@@ -4307,7 +4267,6 @@
                 <w:id w:val="-265076638"/>
                 <w:citation/>
               </w:sdtPr>
-              <w:sdtEndPr/>
               <w:sdtContent>
                 <w:r>
                   <w:fldChar w:fldCharType="begin"/>
@@ -4369,7 +4328,6 @@
                 <w:id w:val="243846818"/>
                 <w:citation/>
               </w:sdtPr>
-              <w:sdtEndPr/>
               <w:sdtContent>
                 <w:r>
                   <w:fldChar w:fldCharType="begin"/>
@@ -4438,7 +4396,6 @@
               <w:rPr>
                 <w:b/>
               </w:rPr>
-              <w:lastRenderedPageBreak/>
               <w:t>Artículo 9°</w:t>
             </w:r>
             <w:r>
@@ -4458,7 +4415,6 @@
                 <w:id w:val="-376471850"/>
                 <w:citation/>
               </w:sdtPr>
-              <w:sdtEndPr/>
               <w:sdtContent>
                 <w:r>
                   <w:fldChar w:fldCharType="begin"/>
@@ -4544,7 +4500,11 @@
               <w:t>:</w:t>
             </w:r>
             <w:r>
-              <w:t xml:space="preserve"> El propietario de un ejemplar del programa de ordenador de circulación lícita podrá realizar una copia o una adaptación de dicho programa, siempre y cuando: a) Sea indispensable para la utilización del programa; o, b) Sea con fines de archivo, es decir, destinada exclusivamente a sustituir la copia legítimamente adquirida, cuando ésta ya no pueda utilizarse por daño o pérdida.</w:t>
+              <w:t xml:space="preserve"> El propietario de un ejemplar del programa de ordenador de circulación lícita podrá realizar una copia o una adaptación de dicho programa, siempre y cuando: a) Sea indispensable para la utilización del programa; o, b) Sea con fines de archivo, es decir, destinada exclusivamente a sustituir la copia legítimamente adquirida, cuando ésta ya no pueda utilizarse por daño o </w:t>
+            </w:r>
+            <w:r>
+              <w:lastRenderedPageBreak/>
+              <w:t>pérdida.</w:t>
             </w:r>
           </w:p>
           <w:p>
@@ -4607,7 +4567,6 @@
                 <w:id w:val="698349961"/>
                 <w:citation/>
               </w:sdtPr>
-              <w:sdtEndPr/>
               <w:sdtContent>
                 <w:r>
                   <w:fldChar w:fldCharType="begin"/>
@@ -4674,7 +4633,6 @@
                 <w:id w:val="358943247"/>
                 <w:citation/>
               </w:sdtPr>
-              <w:sdtEndPr/>
               <w:sdtContent>
                 <w:r>
                   <w:fldChar w:fldCharType="begin"/>
@@ -4748,7 +4706,6 @@
               <w:rPr>
                 <w:b/>
               </w:rPr>
-              <w:lastRenderedPageBreak/>
               <w:t>Artículo 269D</w:t>
             </w:r>
             <w:r>
@@ -4771,7 +4728,6 @@
                 <w:id w:val="1153022770"/>
                 <w:citation/>
               </w:sdtPr>
-              <w:sdtEndPr/>
               <w:sdtContent>
                 <w:r>
                   <w:fldChar w:fldCharType="begin"/>
@@ -4926,6 +4882,7 @@
                 <w:b/>
                 <w:lang w:val="en-US"/>
               </w:rPr>
+              <w:lastRenderedPageBreak/>
               <w:t>An Innovative Software for Data Analysis of the Intrinsic Signals of Optical Imaging:</w:t>
             </w:r>
           </w:p>
@@ -4937,18 +4894,13 @@
               </w:rPr>
             </w:pPr>
             <w:r>
-              <w:t xml:space="preserve">El articulo habla sobre la realización de un software para el análisis de señales intrínsecas de imágenes ópticas, la cual es de gran ayuda para realizar el respectivo análisis de la imagen captada de la actividad de la corteza cerebral en vivo sujeta a los diferentes estímulos que se le apliquen, la finalidad del software va encaminada a lograr obtener las señales intrínsecas de las imágenes captadas, que posteriormente serán guardadas en el disco duro y por medio de técnicas de pre procesamiento como filtro de paso de banda gaussiano, filtro de pasa de banda ideal, filtro de onda, descomposición wavelet, entre otros, esto con el fin de aumentar la calidad de los mapas funcionales de cada condición de la imagen captada. Ya que unos de los grandes inconvenientes de esta técnica, es que la imagen óptica intrínseca viene consigo otros componentes (artefactos de respiración, latidos del corazón, ruido, entre otros). Para ello se dispone de cinco módulos para realizar el correcto procesamiento de datos:  Región de interés: El usuario escoge la región a analizar bien sea mapa cortical y mapa de vasos sanguíneos, Selección de línea de Blanco: Bien sea a imagen de línea de base de blanco (imagen sin procesar de la corteza) o imagen de base de coctel de blanco (varias imágenes tomadas a un estímulo) para el análisis y obtención del mapa de actividad de la corteza con el fin de corregir la luminosidad de la imagen cuando se capte. Mapa funcional modulado: Comparación con el mapa de activad y los mapas diferenciales del módulo anterior para conocer el patrón de activación que causa el estímulo. Procesamiento de Imágenes: Aplicación de los filtros mencionados anteriormente para disminuir el ruido y aumentar la calidad de la imagen parcialmente procesada. Codificación de colores de los mapas funcionales: Generación del mapa procesado anteriormente, codificado en colores para saber la orientación de las neuronas para su estudio. Este software fue realizado mediante la plataforma Matlab y la captura de imágenes fue exitosa con la cámara CCD (PCO 1600, The Cooke Corp., Alemania) la cual </w:t>
-            </w:r>
-            <w:r>
-              <w:lastRenderedPageBreak/>
-              <w:t xml:space="preserve">registró imágenes ópticas a 20 cuadros por segundo. </w:t>
+              <w:t xml:space="preserve">El articulo habla sobre la realización de un software para el análisis de señales intrínsecas de imágenes ópticas, la cual es de gran ayuda para realizar el respectivo análisis de la imagen captada de la actividad de la corteza cerebral en vivo sujeta a los diferentes estímulos que se le apliquen, la finalidad del software va encaminada a lograr obtener las señales intrínsecas de las imágenes captadas, que posteriormente serán guardadas en el disco duro y por medio de técnicas de pre procesamiento como filtro de paso de banda gaussiano, filtro de pasa de banda ideal, filtro de onda, descomposición wavelet, entre otros, esto con el fin de aumentar la calidad de los mapas funcionales de cada condición de la imagen captada. Ya que unos de los grandes inconvenientes de esta técnica, es que la imagen óptica intrínseca viene consigo otros componentes (artefactos de respiración, latidos del corazón, ruido, entre otros). Para ello se dispone de cinco módulos para realizar el correcto procesamiento de datos:  Región de interés: El usuario escoge la región a analizar bien sea mapa cortical y mapa de vasos sanguíneos, Selección de línea de Blanco: Bien sea a imagen de línea de base de blanco (imagen sin procesar de la corteza) o imagen de base de coctel de blanco (varias imágenes tomadas a un estímulo) para el análisis y obtención del mapa de actividad de la corteza con el fin de corregir la luminosidad de la imagen cuando se capte. Mapa funcional modulado: Comparación con el mapa de activad y los mapas diferenciales del módulo anterior para conocer el patrón de activación que causa el estímulo. Procesamiento de Imágenes: Aplicación de los filtros mencionados anteriormente para disminuir el ruido y aumentar la calidad de la imagen parcialmente procesada. Codificación de colores de los mapas funcionales: Generación del mapa procesado anteriormente, codificado en colores para saber la orientación de las neuronas para su estudio. Este software fue realizado mediante la plataforma Matlab y la captura de imágenes fue exitosa con la cámara CCD (PCO 1600, The Cooke Corp., Alemania) la cual registró imágenes ópticas a 20 cuadros por segundo. </w:t>
             </w:r>
             <w:sdt>
               <w:sdtPr>
                 <w:id w:val="-1691987645"/>
                 <w:citation/>
               </w:sdtPr>
-              <w:sdtEndPr/>
               <w:sdtContent>
                 <w:r>
                   <w:fldChar w:fldCharType="begin"/>
@@ -5002,14 +4954,17 @@
               </w:rPr>
             </w:pPr>
             <w:r>
-              <w:t>Este artículo habla sobre el diseño y futura implementación de un sistema de información para el control y gestión de datos del transporte eficiente de accidentes y emergencias en Japón, el cual es diseñado para mejorar el sistema de atención oportuna cuando se presenta algún accidente o situación de emergencia Este sistema de información cuenta como primera instancia con cinco módulos, los cuales son distribuidos para los diferentes entes de salud que están siempre presentes y los cuales usualmente las personas acuden a ellos. El primero es el del informador el cual es el que reporta o informa sobre el lugar del accidente y la persona involucrada en él y le da la asistencia de emergencia indicada en el módulo. El segundo es la jefatura de incendios el cual recibe el reporte del informante y es verificado para que este sea remitido a redes hospitalarias cercanas para evaluar si se acepta al paciente o no. El tercero es la estación de bomberos que es la encargada de recibir tanto el informe y estado del paciente como la aceptación del hospital, y posteriormente enviar una ambulancia de ese hospital para que acuda lo más pronto posible al lugar del accidente. El cuarto modulo es la Pantalla de ambulancia, la cual está diseñada para ingresar la información, estado actual y el tratamiento de emergencia del paciente, validar la información y proceder a realizar un nuevo procedimiento dentro la ambulancia, por ultimo está el módulo de Pantalla de hospital el cual está diseñado para la comunicación entre el médico y la ambulancia. Ya que, conociendo los datos del paciente y los procedimientos realizados, se prepara el médico y ordena los protocolos para que la atención del paciente sea efectiva una vez llegue. Cabe resaltar que este sistema de información cuenta en todos los módulos con parámetros como video en vivo del estado del paciente, signos vitales del paciente, visualización del área de cada ente médico prestador de salud, fácil comunicación y transferencia de datos utilizando protocolos TCP y UDP. Además de implementar una base de datos incorporada en la jefatura de incendios en donde llega toda la información de los módulos. Actualmente este sistema de información se está probando en situaciones reales para mejorar la calidad de atención rápida.</w:t>
+              <w:t xml:space="preserve">Este artículo habla sobre el diseño y futura implementación de un sistema de información para el control y gestión de datos del transporte eficiente de accidentes y emergencias en Japón, el cual es diseñado para mejorar el sistema de atención oportuna cuando se presenta algún accidente o situación de emergencia Este sistema de información cuenta como primera instancia con cinco módulos, los cuales son distribuidos para los diferentes entes de salud que están siempre presentes y los cuales usualmente las personas acuden a ellos. El primero es el del informador el cual es el que reporta o informa sobre el lugar del accidente y la persona involucrada en él y le da la asistencia de emergencia indicada en el módulo. El segundo es la jefatura de incendios el cual recibe el reporte del informante y es verificado para que este sea remitido a redes hospitalarias cercanas para evaluar si se acepta al paciente o no. El tercero es la estación de bomberos que es la encargada de recibir tanto el informe y estado del paciente como la aceptación del hospital, y posteriormente enviar una ambulancia de ese hospital para que acuda lo más pronto posible al </w:t>
+            </w:r>
+            <w:r>
+              <w:lastRenderedPageBreak/>
+              <w:t>lugar del accidente. El cuarto modulo es la Pantalla de ambulancia, la cual está diseñada para ingresar la información, estado actual y el tratamiento de emergencia del paciente, validar la información y proceder a realizar un nuevo procedimiento dentro la ambulancia, por ultimo está el módulo de Pantalla de hospital el cual está diseñado para la comunicación entre el médico y la ambulancia. Ya que, conociendo los datos del paciente y los procedimientos realizados, se prepara el médico y ordena los protocolos para que la atención del paciente sea efectiva una vez llegue. Cabe resaltar que este sistema de información cuenta en todos los módulos con parámetros como video en vivo del estado del paciente, signos vitales del paciente, visualización del área de cada ente médico prestador de salud, fácil comunicación y transferencia de datos utilizando protocolos TCP y UDP. Además de implementar una base de datos incorporada en la jefatura de incendios en donde llega toda la información de los módulos. Actualmente este sistema de información se está probando en situaciones reales para mejorar la calidad de atención rápida.</w:t>
             </w:r>
             <w:sdt>
               <w:sdtPr>
                 <w:id w:val="-1445915094"/>
                 <w:citation/>
               </w:sdtPr>
-              <w:sdtEndPr/>
               <w:sdtContent>
                 <w:r>
                   <w:fldChar w:fldCharType="begin"/>
@@ -5069,18 +5024,13 @@
               </w:rPr>
             </w:pPr>
             <w:r>
-              <w:t xml:space="preserve">El presente artículo habla el desarrollo e implementación de un software que permite la ayuda a los estudiantes que tienen algún tipo de discapacidad física severa, a generar frases y respuestas mediante el uso del movimiento ocular propio. La característica especial de este software se basa en poder capturar la imagen el dispositivo móvil (Tablet), posteriormente a ello, extrae la cara, después un pequeño rectángulo que contenga los ojos, de allí pasa a evaluar el iris y la distancia que hay en cada uno de ellos, evalúa la dirección del movimiento del ojo, se le asocia una palabra para que el sistema la reproduzca. El desarrollo de este software se basó en librerías Open CV, que son utilizadas para el procesamiento de imágenes, además del método CamShift. Actualmente se está implementando en las escuelas, para mejorar la calidad de vida de las personas </w:t>
-            </w:r>
-            <w:r>
-              <w:lastRenderedPageBreak/>
-              <w:t>discapacitadas, así como a incentivar la relación entre profesor y estudiante para comprender un poco más la manera de cómo se puede expresar. No obstante, se tiene en cuenta que el grado de inclinación de la cabeza afecta al correcto reconocimiento de los ojos, por ello se está mejorando actualmente este sistema.</w:t>
+              <w:t>El presente artículo habla el desarrollo e implementación de un software que permite la ayuda a los estudiantes que tienen algún tipo de discapacidad física severa, a generar frases y respuestas mediante el uso del movimiento ocular propio. La característica especial de este software se basa en poder capturar la imagen el dispositivo móvil (Tablet), posteriormente a ello, extrae la cara, después un pequeño rectángulo que contenga los ojos, de allí pasa a evaluar el iris y la distancia que hay en cada uno de ellos, evalúa la dirección del movimiento del ojo, se le asocia una palabra para que el sistema la reproduzca. El desarrollo de este software se basó en librerías Open CV, que son utilizadas para el procesamiento de imágenes, además del método CamShift. Actualmente se está implementando en las escuelas, para mejorar la calidad de vida de las personas discapacitadas, así como a incentivar la relación entre profesor y estudiante para comprender un poco más la manera de cómo se puede expresar. No obstante, se tiene en cuenta que el grado de inclinación de la cabeza afecta al correcto reconocimiento de los ojos, por ello se está mejorando actualmente este sistema.</w:t>
             </w:r>
             <w:sdt>
               <w:sdtPr>
                 <w:id w:val="331038247"/>
                 <w:citation/>
               </w:sdtPr>
-              <w:sdtEndPr/>
               <w:sdtContent>
                 <w:r>
                   <w:fldChar w:fldCharType="begin"/>
@@ -5137,14 +5087,17 @@
               <w:jc w:val="both"/>
             </w:pPr>
             <w:r>
-              <w:t>EL presente artículo habla sobre el desarrollo e implementación de MultiModalMapper, un software que es diseñado para registrar, analizar y procesar información y datos morfológicos para examen de retina y generar de manera clara y oportuna información clara y sencilla acerca de los resultados de las diferentes modalidades o técnicas empleadas para determinar diferentes enfermedades oculares. Este software es creado a partir de la necesidad que presenta hoy en día algunos hospitales oftalmológicos a la hora de emplear técnicas morfológicas y funcionales para detectar anomalías o enfermedades en la retina, que los resultados generados a partir de la técnica que se emplee, no trae consigo una solución parcial y el tipo o tipos de datos que se manejan no son compatibles y así resulta complicado buscar una correlación entre los datos y las modalidades que se empleen. Está desarrollado actualmente en lenguaje C# utilizando Microsoft .NET Framework 3.5, interfaz desarrollada en Matlab para la visualización y análisis de los diferentes tipos de datos de las modalidades morfológicas (fotografía de fondo, tomografía de coherencia óptica, imágenes de oftalmoscopia láser de escaneo y perfiles de espesor de GDx) y funcionales (multifocalelectroretinografía, electroretinografía de patrón multifocal, perimetría y microperimetría), esta soportado con librería ImageControl y el algoritmo Generalized Dual-Bootstrap. Los resultados han mostrado que combinando los diferentes resultados de estas técnicas se determinado que cuando un paciente representa cambios estructurales en determinadas capas de la retina, induce a reducir notablemente sus funciones visuales.</w:t>
+              <w:t xml:space="preserve">EL presente artículo habla sobre el desarrollo e implementación de MultiModalMapper, un software que es diseñado para registrar, analizar y procesar información y datos morfológicos para examen de retina y generar de manera clara y oportuna información clara y sencilla acerca de los resultados de las diferentes modalidades o técnicas empleadas para determinar diferentes enfermedades oculares. Este software es creado a partir de la necesidad que presenta hoy en día algunos hospitales oftalmológicos a la hora de emplear técnicas morfológicas y funcionales para detectar anomalías o enfermedades en la retina, que los resultados generados a partir de la técnica que se emplee, no trae consigo una solución parcial y el tipo o tipos de datos que se </w:t>
+            </w:r>
+            <w:r>
+              <w:lastRenderedPageBreak/>
+              <w:t>manejan no son compatibles y así resulta complicado buscar una correlación entre los datos y las modalidades que se empleen. Está desarrollado actualmente en lenguaje C# utilizando Microsoft .NET Framework 3.5, interfaz desarrollada en Matlab para la visualización y análisis de los diferentes tipos de datos de las modalidades morfológicas (fotografía de fondo, tomografía de coherencia óptica, imágenes de oftalmoscopia láser de escaneo y perfiles de espesor de GDx) y funcionales (multifocalelectroretinografía, electroretinografía de patrón multifocal, perimetría y microperimetría), esta soportado con librería ImageControl y el algoritmo Generalized Dual-Bootstrap. Los resultados han mostrado que combinando los diferentes resultados de estas técnicas se determinado que cuando un paciente representa cambios estructurales en determinadas capas de la retina, induce a reducir notablemente sus funciones visuales.</w:t>
             </w:r>
             <w:sdt>
               <w:sdtPr>
                 <w:id w:val="308907889"/>
                 <w:citation/>
               </w:sdtPr>
-              <w:sdtEndPr/>
               <w:sdtContent>
                 <w:r>
                   <w:fldChar w:fldCharType="begin"/>
@@ -5189,11 +5142,7 @@
               <w:jc w:val="both"/>
             </w:pPr>
             <w:r>
-              <w:t xml:space="preserve">El presente artículo tiene como objeto de estudio la susceptibilidad antibiótica de las bacterias obtenidas en la realización de cultivos de infecciones oculares, realizado en la fundación Oftalmológica de Santander. Este estudio se desarrolló para determinar a qué generación de fluoroquinolonas las infecciones superficiales en el ojo y las infecciones a nivel de córnea y segmento anterior son tanto resistentes como su posible eliminación, para ello se utilizó una seria de cultivos de superficie conjuntival, superficie corneal y líquidos intraoculares, estos cultivos fueron realizados con platos de agar y asa bacteriológica, así como de otros componentes para composición del mismo, se utilizó, además discos impregnados de antibiótico especialmente para detectar bacterias Gram positivas y negativas dentro de las 24 horas siguientes a su cultivo. Los resultados arrojados por este estudio determinaron que hubo presencia de bacterias Gram </w:t>
-            </w:r>
-            <w:r>
-              <w:lastRenderedPageBreak/>
-              <w:t xml:space="preserve">positivas en un 78.7 %y Gram negativas en un 18.4 %, anaerobio en 03 %, Mycobacterium en 0.5% Chlamydia trachomatis en un 2.1%. Para las Gram positivas fueron las más comunes </w:t>
+              <w:t xml:space="preserve">El presente artículo tiene como objeto de estudio la susceptibilidad antibiótica de las bacterias obtenidas en la realización de cultivos de infecciones oculares, realizado en la fundación Oftalmológica de Santander. Este estudio se desarrolló para determinar a qué generación de fluoroquinolonas las infecciones superficiales en el ojo y las infecciones a nivel de córnea y segmento anterior son tanto resistentes como su posible eliminación, para ello se utilizó una seria de cultivos de superficie conjuntival, superficie corneal y líquidos intraoculares, estos cultivos fueron realizados con platos de agar y asa bacteriológica, así como de otros componentes para composición del mismo, se utilizó, además discos impregnados de antibiótico especialmente para detectar bacterias Gram positivas y negativas dentro de las 24 horas siguientes a su cultivo. Los resultados arrojados por este estudio determinaron que hubo presencia de bacterias Gram positivas en un 78.7 %y Gram negativas en un 18.4 %, anaerobio en 03 %, Mycobacterium en 0.5% Chlamydia trachomatis en un 2.1%. Para las Gram positivas fueron las más comunes </w:t>
             </w:r>
             <w:r>
               <w:t>Staphylococcus sp</w:t>
@@ -5230,7 +5179,6 @@
                 <w:id w:val="-1912688059"/>
                 <w:citation/>
               </w:sdtPr>
-              <w:sdtEndPr/>
               <w:sdtContent>
                 <w:r>
                   <w:fldChar w:fldCharType="begin"/>
@@ -5281,7 +5229,11 @@
               <w:t xml:space="preserve"> </w:t>
             </w:r>
             <w:r>
-              <w:t>resistentes. La importancia de este trabajo recae en la necesidad de que esta clase de bacterias, tanto las Gram positivas como las negativas, son de alto riesgo y se presentas más que todo en los hospitales y en las unidades de cuidados intensivos, Por consiguiente la mejor manera de poder erradicar este tipo de bacterias recaen en los medicamentos que se suministran, pero el gran problema es la multi</w:t>
+              <w:t xml:space="preserve">resistentes. La importancia de este trabajo recae en la necesidad de que esta clase de bacterias, tanto las Gram positivas como las negativas, son de alto riesgo y se presentas más que todo en los hospitales y en </w:t>
+            </w:r>
+            <w:r>
+              <w:lastRenderedPageBreak/>
+              <w:t>las unidades de cuidados intensivos, Por consiguiente la mejor manera de poder erradicar este tipo de bacterias recaen en los medicamentos que se suministran, pero el gran problema es la multi</w:t>
             </w:r>
             <w:r>
               <w:t xml:space="preserve"> </w:t>
@@ -5318,7 +5270,6 @@
                 <w:id w:val="1646383317"/>
                 <w:citation/>
               </w:sdtPr>
-              <w:sdtEndPr/>
               <w:sdtContent>
                 <w:r>
                   <w:fldChar w:fldCharType="begin"/>
@@ -5493,7 +5444,11 @@
               <w:t>s más comunes y presentes, el o los medicamentos a las cuales esta tiende a ser resistente</w:t>
             </w:r>
             <w:r>
-              <w:t xml:space="preserve"> o anti resistente</w:t>
+              <w:t xml:space="preserve"> o anti </w:t>
+            </w:r>
+            <w:r>
+              <w:lastRenderedPageBreak/>
+              <w:t>resistente</w:t>
             </w:r>
             <w:r>
               <w:t xml:space="preserve">, </w:t>
@@ -5680,7 +5635,6 @@
               <w:rPr>
                 <w:noProof/>
               </w:rPr>
-              <w:lastRenderedPageBreak/>
               <w:drawing>
                 <wp:inline distT="0" distB="0" distL="0" distR="0" wp14:anchorId="39C5B41B" wp14:editId="709B43A7">
                   <wp:extent cx="4229100" cy="2581275"/>
@@ -5789,7 +5743,11 @@
               <w:t>as Figuras 1 y 2, es el esquema de muestra de la base de datos que actualmente</w:t>
             </w:r>
             <w:r>
-              <w:t xml:space="preserve"> las estudiantes Martha Catalina Sánchez Rocha, Viviane Geraldine Rondón Correa, del grupo de investigación CISVI de la universidad de la Salle, están desarrollando en base a información recopilada. Lo que se busca esencialmente como se habló antes, es lograr que el desarrollo del software pueda generar diferentes tipos de búsqueda, </w:t>
+              <w:t xml:space="preserve"> las estudiantes Martha Catalina Sánchez Rocha, Viviane Geraldine Rondón Correa, del grupo de investigación CISVI de la universidad de la Salle, están desarrollando en base a </w:t>
+            </w:r>
+            <w:r>
+              <w:lastRenderedPageBreak/>
+              <w:t xml:space="preserve">información recopilada. Lo que se busca esencialmente como se habló antes, es lograr que el desarrollo del software pueda generar diferentes tipos de búsqueda, </w:t>
             </w:r>
             <w:r>
               <w:t>así</w:t>
@@ -6071,11 +6029,7 @@
               <w:jc w:val="both"/>
             </w:pPr>
             <w:r>
-              <w:t xml:space="preserve">Implementar el sistema de información web que integre la base de datos con la interfaz </w:t>
-            </w:r>
-            <w:r>
-              <w:lastRenderedPageBreak/>
-              <w:t>HCI.</w:t>
+              <w:t>Implementar el sistema de información web que integre la base de datos con la interfaz HCI.</w:t>
             </w:r>
           </w:p>
           <w:p>
@@ -6663,15 +6617,7 @@
                       <w:rFonts w:cs="Calibri"/>
                       <w:lang w:val="es-ES"/>
                     </w:rPr>
-                    <w:t xml:space="preserve"> adaptada a los usuarios y a los dispositivos de acceso, la cual permitirá realizar consultas de manera didáctica, apoyada con gráficos y con amplias </w:t>
-                  </w:r>
-                  <w:r>
-                    <w:rPr>
-                      <w:rFonts w:cs="Calibri"/>
-                      <w:lang w:val="es-ES"/>
-                    </w:rPr>
-                    <w:lastRenderedPageBreak/>
-                    <w:t>combinaciones de consulta.</w:t>
+                    <w:t xml:space="preserve"> adaptada a los usuarios y a los dispositivos de acceso, la cual permitirá realizar consultas de manera didáctica, apoyada con gráficos y con amplias combinaciones de consulta.</w:t>
                   </w:r>
                 </w:p>
               </w:tc>
@@ -6693,7 +6639,6 @@
                     <w:rPr>
                       <w:rFonts w:cs="Calibri"/>
                     </w:rPr>
-                    <w:lastRenderedPageBreak/>
                     <w:t>ACTIVIDADES</w:t>
                   </w:r>
                 </w:p>
@@ -6940,6 +6885,7 @@
                     <w:rPr>
                       <w:rFonts w:cs="Calibri"/>
                     </w:rPr>
+                    <w:lastRenderedPageBreak/>
                     <w:t>ACTIVIDADES</w:t>
                   </w:r>
                 </w:p>
@@ -7190,7 +7136,6 @@
                 </w:p>
                 <w:p>
                   <w:r>
-                    <w:lastRenderedPageBreak/>
                     <w:t>4</w:t>
                   </w:r>
                   <w:r>
@@ -7220,7 +7165,6 @@
                     <w:rPr>
                       <w:rFonts w:cs="Calibri"/>
                     </w:rPr>
-                    <w:lastRenderedPageBreak/>
                     <w:t>OBJETIVO</w:t>
                   </w:r>
                 </w:p>
@@ -7263,6 +7207,7 @@
               <w:rPr>
                 <w:noProof/>
               </w:rPr>
+              <w:lastRenderedPageBreak/>
               <w:drawing>
                 <wp:inline distT="0" distB="0" distL="0" distR="0" wp14:anchorId="4B1F23FE" wp14:editId="1AD429E5">
                   <wp:extent cx="5612130" cy="3063875"/>
@@ -7695,7 +7640,15 @@
                     <w:noProof/>
                     <w:lang w:val="es-ES"/>
                   </w:rPr>
-                  <w:t>. Obtenido de https://www.ibm.com/developerworks/ssa/data/library/tipos_bases_de_datos/</w:t>
+                  <w:t xml:space="preserve">. Obtenido de </w:t>
+                </w:r>
+                <w:r>
+                  <w:rPr>
+                    <w:noProof/>
+                    <w:lang w:val="es-ES"/>
+                  </w:rPr>
+                  <w:lastRenderedPageBreak/>
+                  <w:t>https://www.ibm.com/developerworks/ssa/data/library/tipos_bases_de_datos/</w:t>
                 </w:r>
               </w:p>
               <w:p>
@@ -8235,6 +8188,7 @@
                     <w:b/>
                     <w:bCs/>
                   </w:rPr>
+                  <w:lastRenderedPageBreak/>
                   <w:fldChar w:fldCharType="end"/>
                 </w:r>
               </w:p>
@@ -9367,11 +9321,7 @@
               <w:t xml:space="preserve">Académico: </w:t>
             </w:r>
             <w:r>
-              <w:t xml:space="preserve">La finalidad del proyecto es académico ya que es un recurso para los </w:t>
-            </w:r>
-            <w:r>
-              <w:lastRenderedPageBreak/>
-              <w:t>estudiantes de optometría, profesores, entre otros a quienes interese.</w:t>
+              <w:t>La finalidad del proyecto es académico ya que es un recurso para los estudiantes de optometría, profesores, entre otros a quienes interese.</w:t>
             </w:r>
           </w:p>
           <w:p>
@@ -14539,7 +14489,6 @@
                 <w:sz w:val="16"/>
                 <w:szCs w:val="16"/>
               </w:rPr>
-              <w:lastRenderedPageBreak/>
               <w:t>3</w:t>
             </w:r>
           </w:p>
@@ -16346,6 +16295,7 @@
                 <w:sz w:val="16"/>
                 <w:szCs w:val="16"/>
               </w:rPr>
+              <w:lastRenderedPageBreak/>
               <w:t>4.2</w:t>
             </w:r>
           </w:p>
@@ -17456,7 +17406,7 @@
         <w:szCs w:val="16"/>
         <w:lang w:val="es-ES"/>
       </w:rPr>
-      <w:t>21</w:t>
+      <w:t>14</w:t>
     </w:r>
     <w:r>
       <w:rPr>
@@ -18152,7 +18102,7 @@
                               <w:szCs w:val="16"/>
                               <w:lang w:val="es-ES"/>
                             </w:rPr>
-                            <w:t>21</w:t>
+                            <w:t>14</w:t>
                           </w:r>
                           <w:r>
                             <w:rPr>
@@ -18334,7 +18284,7 @@
                         <w:szCs w:val="16"/>
                         <w:lang w:val="es-ES"/>
                       </w:rPr>
-                      <w:t>21</w:t>
+                      <w:t>14</w:t>
                     </w:r>
                     <w:r>
                       <w:rPr>
@@ -18460,7 +18410,7 @@
                       </a:ln>
                       <a:extLst>
                         <a:ext uri="{91240B29-F687-4f45-9708-019B960494DF}">
-                          <a14:hiddenLine xmlns:a14="http://schemas.microsoft.com/office/drawing/2010/main" xmlns:w="http://schemas.openxmlformats.org/wordprocessingml/2006/main" xmlns:w10="urn:schemas-microsoft-com:office:word" xmlns:v="urn:schemas-microsoft-com:vml" xmlns:o="urn:schemas-microsoft-com:office:office" xmlns:mv="urn:schemas-microsoft-com:mac:vml" xmlns:mo="http://schemas.microsoft.com/office/mac/office/2008/main" xmlns="" w="9525">
+                          <a14:hiddenLine xmlns="" xmlns:mo="http://schemas.microsoft.com/office/mac/office/2008/main" xmlns:mv="urn:schemas-microsoft-com:mac:vml" xmlns:o="urn:schemas-microsoft-com:office:office" xmlns:v="urn:schemas-microsoft-com:vml" xmlns:w10="urn:schemas-microsoft-com:office:word" xmlns:w="http://schemas.openxmlformats.org/wordprocessingml/2006/main" xmlns:a14="http://schemas.microsoft.com/office/drawing/2010/main" w="9525">
                             <a:solidFill>
                               <a:srgbClr val="000000"/>
                             </a:solidFill>
@@ -25050,7 +25000,7 @@
 </file>
 
 <file path=customXml/itemProps1.xml><?xml version="1.0" encoding="utf-8"?>
-<ds:datastoreItem xmlns:ds="http://schemas.openxmlformats.org/officeDocument/2006/customXml" ds:itemID="{7A9459CD-99BE-410C-B4E8-EA7A38F164AD}">
+<ds:datastoreItem xmlns:ds="http://schemas.openxmlformats.org/officeDocument/2006/customXml" ds:itemID="{80EF65F4-D437-4A46-91CB-2CEBDDB6854D}">
   <ds:schemaRefs>
     <ds:schemaRef ds:uri="http://schemas.openxmlformats.org/officeDocument/2006/bibliography"/>
   </ds:schemaRefs>

</xml_diff>

<commit_message>
Correccion y agregado de datos
</commit_message>
<xml_diff>
--- a/Propuesta de Anteproyecto Final.docx
+++ b/Propuesta de Anteproyecto Final.docx
@@ -165,8 +165,13 @@
             <w:pPr>
               <w:spacing w:after="0" w:line="240" w:lineRule="auto"/>
             </w:pPr>
-            <w:r>
-              <w:t>Participación activa en proyectos de investigación disciplinar o interdisciplinar</w:t>
+            <w:proofErr w:type="gramStart"/>
+            <w:r>
+              <w:t>Participación activa</w:t>
+            </w:r>
+            <w:proofErr w:type="gramEnd"/>
+            <w:r>
+              <w:t xml:space="preserve"> en proyectos de investigación disciplinar o interdisciplinar</w:t>
             </w:r>
           </w:p>
         </w:tc>
@@ -521,10 +526,7 @@
               <w:spacing w:after="0" w:line="240" w:lineRule="auto"/>
             </w:pPr>
             <w:r>
-              <w:t>11</w:t>
-            </w:r>
-            <w:r>
-              <w:t xml:space="preserve"> </w:t>
+              <w:t>10</w:t>
             </w:r>
           </w:p>
         </w:tc>
@@ -570,7 +572,13 @@
               <w:t xml:space="preserve">servicio de asesoramiento </w:t>
             </w:r>
             <w:r>
-              <w:t>y ayuda hacia la comunidad a cerca de turismo comunitario.</w:t>
+              <w:t xml:space="preserve">y ayuda hacia la comunidad </w:t>
+            </w:r>
+            <w:r>
+              <w:t>involucrada</w:t>
+            </w:r>
+            <w:r>
+              <w:t>.</w:t>
             </w:r>
           </w:p>
         </w:tc>
@@ -607,10 +615,11 @@
               <w:t xml:space="preserve">A la empresa de ECOAMEM dedicada a la gestión y administración de </w:t>
             </w:r>
             <w:r>
-              <w:t>un desarrollo de turismo comunitario.</w:t>
-            </w:r>
-            <w:bookmarkStart w:id="0" w:name="_GoBack"/>
-            <w:bookmarkEnd w:id="0"/>
+              <w:t>un de</w:t>
+            </w:r>
+            <w:r>
+              <w:t>sarrollo de turismo comunitario, así mismo a las personas directa o indirectamente que participan en la agencia de viajes, ya sea como cliente, o personal interno.</w:t>
+            </w:r>
           </w:p>
         </w:tc>
       </w:tr>
@@ -636,9 +645,6 @@
         <w:spacing w:after="0" w:line="240" w:lineRule="auto"/>
         <w:ind w:left="426" w:hanging="426"/>
         <w:jc w:val="both"/>
-        <w:rPr>
-          <w:b/>
-        </w:rPr>
       </w:pPr>
       <w:r>
         <w:rPr>
@@ -650,7 +656,7 @@
         <w:rPr>
           <w:b/>
         </w:rPr>
-        <w:t xml:space="preserve"> (Proponentes, Director(a) y Asesores interno y/o externos)</w:t>
+        <w:t xml:space="preserve"> </w:t>
       </w:r>
     </w:p>
     <w:p>
@@ -666,19 +672,10 @@
         <w:jc w:val="both"/>
       </w:pPr>
       <w:r>
-        <w:t xml:space="preserve">Primera </w:t>
-      </w:r>
-      <w:r>
-        <w:t xml:space="preserve">Persona </w:t>
-      </w:r>
-      <w:r>
-        <w:t>(</w:t>
-      </w:r>
-      <w:r>
         <w:t>Estudiante</w:t>
       </w:r>
       <w:r>
-        <w:t xml:space="preserve">) </w:t>
+        <w:t xml:space="preserve"> </w:t>
       </w:r>
       <w:r>
         <w:t>de</w:t>
@@ -929,14 +926,12 @@
             <w:pPr>
               <w:spacing w:after="0" w:line="240" w:lineRule="auto"/>
             </w:pPr>
-            <w:hyperlink r:id="rId8" w:history="1">
-              <w:r>
-                <w:rPr>
-                  <w:rStyle w:val="Hipervnculo"/>
-                </w:rPr>
-                <w:t>Sacosta08@unisalle.edu.co</w:t>
-              </w:r>
-            </w:hyperlink>
+            <w:r>
+              <w:t>s</w:t>
+            </w:r>
+            <w:r>
+              <w:t>acosta08@unisalle.edu.co</w:t>
+            </w:r>
           </w:p>
         </w:tc>
       </w:tr>
@@ -972,8 +967,13 @@
               <w:t xml:space="preserve">a de ciudadanía   </w:t>
             </w:r>
             <w:r>
-              <w:t xml:space="preserve">              Nº</w:t>
-            </w:r>
+              <w:t xml:space="preserve">              </w:t>
+            </w:r>
+            <w:proofErr w:type="spellStart"/>
+            <w:r>
+              <w:t>Nº</w:t>
+            </w:r>
+            <w:proofErr w:type="spellEnd"/>
             <w:r>
               <w:t xml:space="preserve"> 1</w:t>
             </w:r>
@@ -1028,6 +1028,7 @@
               <w:jc w:val="both"/>
             </w:pPr>
             <w:r>
+              <w:lastRenderedPageBreak/>
               <w:t>Teléfono (Fijo y Celular)</w:t>
             </w:r>
           </w:p>
@@ -1419,7 +1420,15 @@
               <w:t>Cedula de Ciudadanía</w:t>
             </w:r>
             <w:r>
-              <w:t xml:space="preserve">                           Nº </w:t>
+              <w:t xml:space="preserve">                           </w:t>
+            </w:r>
+            <w:proofErr w:type="spellStart"/>
+            <w:r>
+              <w:t>Nº</w:t>
+            </w:r>
+            <w:proofErr w:type="spellEnd"/>
+            <w:r>
+              <w:t xml:space="preserve"> </w:t>
             </w:r>
             <w:r>
               <w:t>52313175</w:t>
@@ -1520,6 +1529,573 @@
         <w:tc>
           <w:tcPr>
             <w:tcW w:w="5969" w:type="dxa"/>
+            <w:vAlign w:val="center"/>
+          </w:tcPr>
+          <w:p>
+            <w:pPr>
+              <w:spacing w:after="0" w:line="240" w:lineRule="auto"/>
+            </w:pPr>
+            <w:r>
+              <w:t>10</w:t>
+            </w:r>
+          </w:p>
+        </w:tc>
+      </w:tr>
+    </w:tbl>
+    <w:p>
+      <w:pPr>
+        <w:spacing w:after="0" w:line="240" w:lineRule="auto"/>
+        <w:jc w:val="both"/>
+      </w:pPr>
+    </w:p>
+    <w:p>
+      <w:pPr>
+        <w:spacing w:after="0" w:line="240" w:lineRule="auto"/>
+        <w:jc w:val="both"/>
+      </w:pPr>
+      <w:r>
+        <w:t>Asesor del proyecto en ECOAMEM.</w:t>
+      </w:r>
+    </w:p>
+    <w:p>
+      <w:pPr>
+        <w:spacing w:after="0" w:line="240" w:lineRule="auto"/>
+        <w:jc w:val="both"/>
+      </w:pPr>
+    </w:p>
+    <w:tbl>
+      <w:tblPr>
+        <w:tblW w:w="0" w:type="auto"/>
+        <w:tblBorders>
+          <w:top w:val="single" w:sz="4" w:space="0" w:color="000000"/>
+          <w:left w:val="single" w:sz="4" w:space="0" w:color="000000"/>
+          <w:bottom w:val="single" w:sz="4" w:space="0" w:color="000000"/>
+          <w:right w:val="single" w:sz="4" w:space="0" w:color="000000"/>
+          <w:insideH w:val="single" w:sz="4" w:space="0" w:color="000000"/>
+          <w:insideV w:val="single" w:sz="4" w:space="0" w:color="000000"/>
+        </w:tblBorders>
+        <w:tblLook w:val="04A0" w:firstRow="1" w:lastRow="0" w:firstColumn="1" w:lastColumn="0" w:noHBand="0" w:noVBand="1"/>
+      </w:tblPr>
+      <w:tblGrid>
+        <w:gridCol w:w="3085"/>
+        <w:gridCol w:w="5969"/>
+      </w:tblGrid>
+      <w:tr>
+        <w:tc>
+          <w:tcPr>
+            <w:tcW w:w="3085" w:type="dxa"/>
+            <w:tcBorders>
+              <w:top w:val="single" w:sz="4" w:space="0" w:color="000000"/>
+              <w:left w:val="single" w:sz="4" w:space="0" w:color="000000"/>
+              <w:bottom w:val="single" w:sz="4" w:space="0" w:color="000000"/>
+              <w:right w:val="single" w:sz="4" w:space="0" w:color="000000"/>
+            </w:tcBorders>
+            <w:vAlign w:val="center"/>
+            <w:hideMark/>
+          </w:tcPr>
+          <w:p>
+            <w:pPr>
+              <w:spacing w:after="0" w:line="240" w:lineRule="auto"/>
+              <w:jc w:val="both"/>
+            </w:pPr>
+            <w:r>
+              <w:t>Primer apellido</w:t>
+            </w:r>
+          </w:p>
+        </w:tc>
+        <w:tc>
+          <w:tcPr>
+            <w:tcW w:w="5969" w:type="dxa"/>
+            <w:tcBorders>
+              <w:top w:val="single" w:sz="4" w:space="0" w:color="000000"/>
+              <w:left w:val="single" w:sz="4" w:space="0" w:color="000000"/>
+              <w:bottom w:val="single" w:sz="4" w:space="0" w:color="000000"/>
+              <w:right w:val="single" w:sz="4" w:space="0" w:color="000000"/>
+            </w:tcBorders>
+            <w:vAlign w:val="center"/>
+          </w:tcPr>
+          <w:p>
+            <w:pPr>
+              <w:spacing w:after="0" w:line="240" w:lineRule="auto"/>
+            </w:pPr>
+            <w:r>
+              <w:t>Hernández</w:t>
+            </w:r>
+          </w:p>
+        </w:tc>
+      </w:tr>
+      <w:tr>
+        <w:tc>
+          <w:tcPr>
+            <w:tcW w:w="3085" w:type="dxa"/>
+            <w:tcBorders>
+              <w:top w:val="single" w:sz="4" w:space="0" w:color="000000"/>
+              <w:left w:val="single" w:sz="4" w:space="0" w:color="000000"/>
+              <w:bottom w:val="single" w:sz="4" w:space="0" w:color="000000"/>
+              <w:right w:val="single" w:sz="4" w:space="0" w:color="000000"/>
+            </w:tcBorders>
+            <w:vAlign w:val="center"/>
+            <w:hideMark/>
+          </w:tcPr>
+          <w:p>
+            <w:pPr>
+              <w:spacing w:after="0" w:line="240" w:lineRule="auto"/>
+              <w:jc w:val="both"/>
+            </w:pPr>
+            <w:r>
+              <w:t>Segundo Apellido</w:t>
+            </w:r>
+          </w:p>
+        </w:tc>
+        <w:tc>
+          <w:tcPr>
+            <w:tcW w:w="5969" w:type="dxa"/>
+            <w:tcBorders>
+              <w:top w:val="single" w:sz="4" w:space="0" w:color="000000"/>
+              <w:left w:val="single" w:sz="4" w:space="0" w:color="000000"/>
+              <w:bottom w:val="single" w:sz="4" w:space="0" w:color="000000"/>
+              <w:right w:val="single" w:sz="4" w:space="0" w:color="000000"/>
+            </w:tcBorders>
+            <w:vAlign w:val="center"/>
+          </w:tcPr>
+          <w:p>
+            <w:pPr>
+              <w:spacing w:after="0" w:line="240" w:lineRule="auto"/>
+            </w:pPr>
+          </w:p>
+        </w:tc>
+      </w:tr>
+      <w:tr>
+        <w:tc>
+          <w:tcPr>
+            <w:tcW w:w="3085" w:type="dxa"/>
+            <w:tcBorders>
+              <w:top w:val="single" w:sz="4" w:space="0" w:color="000000"/>
+              <w:left w:val="single" w:sz="4" w:space="0" w:color="000000"/>
+              <w:bottom w:val="single" w:sz="4" w:space="0" w:color="000000"/>
+              <w:right w:val="single" w:sz="4" w:space="0" w:color="000000"/>
+            </w:tcBorders>
+            <w:vAlign w:val="center"/>
+            <w:hideMark/>
+          </w:tcPr>
+          <w:p>
+            <w:pPr>
+              <w:spacing w:after="0" w:line="240" w:lineRule="auto"/>
+              <w:jc w:val="both"/>
+            </w:pPr>
+            <w:r>
+              <w:t>Nombre(s)</w:t>
+            </w:r>
+          </w:p>
+        </w:tc>
+        <w:tc>
+          <w:tcPr>
+            <w:tcW w:w="5969" w:type="dxa"/>
+            <w:tcBorders>
+              <w:top w:val="single" w:sz="4" w:space="0" w:color="000000"/>
+              <w:left w:val="single" w:sz="4" w:space="0" w:color="000000"/>
+              <w:bottom w:val="single" w:sz="4" w:space="0" w:color="000000"/>
+              <w:right w:val="single" w:sz="4" w:space="0" w:color="000000"/>
+            </w:tcBorders>
+            <w:vAlign w:val="center"/>
+          </w:tcPr>
+          <w:p>
+            <w:pPr>
+              <w:spacing w:after="0" w:line="240" w:lineRule="auto"/>
+            </w:pPr>
+            <w:r>
+              <w:t>Oscar Leonardo</w:t>
+            </w:r>
+          </w:p>
+        </w:tc>
+      </w:tr>
+      <w:tr>
+        <w:tc>
+          <w:tcPr>
+            <w:tcW w:w="3085" w:type="dxa"/>
+            <w:tcBorders>
+              <w:top w:val="single" w:sz="4" w:space="0" w:color="000000"/>
+              <w:left w:val="single" w:sz="4" w:space="0" w:color="000000"/>
+              <w:bottom w:val="single" w:sz="4" w:space="0" w:color="000000"/>
+              <w:right w:val="single" w:sz="4" w:space="0" w:color="000000"/>
+            </w:tcBorders>
+            <w:vAlign w:val="center"/>
+            <w:hideMark/>
+          </w:tcPr>
+          <w:p>
+            <w:pPr>
+              <w:spacing w:after="0" w:line="240" w:lineRule="auto"/>
+              <w:jc w:val="both"/>
+            </w:pPr>
+            <w:r>
+              <w:t>Tipo de vinculación con la Universidad</w:t>
+            </w:r>
+          </w:p>
+        </w:tc>
+        <w:tc>
+          <w:tcPr>
+            <w:tcW w:w="5969" w:type="dxa"/>
+            <w:tcBorders>
+              <w:top w:val="single" w:sz="4" w:space="0" w:color="000000"/>
+              <w:left w:val="single" w:sz="4" w:space="0" w:color="000000"/>
+              <w:bottom w:val="single" w:sz="4" w:space="0" w:color="000000"/>
+              <w:right w:val="single" w:sz="4" w:space="0" w:color="000000"/>
+            </w:tcBorders>
+            <w:vAlign w:val="center"/>
+          </w:tcPr>
+          <w:p>
+            <w:pPr>
+              <w:spacing w:after="0" w:line="240" w:lineRule="auto"/>
+            </w:pPr>
+            <w:r>
+              <w:t>Convenio</w:t>
+            </w:r>
+          </w:p>
+        </w:tc>
+      </w:tr>
+      <w:tr>
+        <w:tc>
+          <w:tcPr>
+            <w:tcW w:w="3085" w:type="dxa"/>
+            <w:tcBorders>
+              <w:top w:val="single" w:sz="4" w:space="0" w:color="000000"/>
+              <w:left w:val="single" w:sz="4" w:space="0" w:color="000000"/>
+              <w:bottom w:val="single" w:sz="4" w:space="0" w:color="000000"/>
+              <w:right w:val="single" w:sz="4" w:space="0" w:color="000000"/>
+            </w:tcBorders>
+            <w:vAlign w:val="center"/>
+            <w:hideMark/>
+          </w:tcPr>
+          <w:p>
+            <w:pPr>
+              <w:spacing w:after="0" w:line="240" w:lineRule="auto"/>
+              <w:jc w:val="both"/>
+            </w:pPr>
+            <w:r>
+              <w:t>País</w:t>
+            </w:r>
+          </w:p>
+        </w:tc>
+        <w:tc>
+          <w:tcPr>
+            <w:tcW w:w="5969" w:type="dxa"/>
+            <w:tcBorders>
+              <w:top w:val="single" w:sz="4" w:space="0" w:color="000000"/>
+              <w:left w:val="single" w:sz="4" w:space="0" w:color="000000"/>
+              <w:bottom w:val="single" w:sz="4" w:space="0" w:color="000000"/>
+              <w:right w:val="single" w:sz="4" w:space="0" w:color="000000"/>
+            </w:tcBorders>
+            <w:vAlign w:val="center"/>
+          </w:tcPr>
+          <w:p>
+            <w:pPr>
+              <w:spacing w:after="0" w:line="240" w:lineRule="auto"/>
+            </w:pPr>
+            <w:r>
+              <w:t>Colombia</w:t>
+            </w:r>
+          </w:p>
+        </w:tc>
+      </w:tr>
+      <w:tr>
+        <w:tc>
+          <w:tcPr>
+            <w:tcW w:w="3085" w:type="dxa"/>
+            <w:tcBorders>
+              <w:top w:val="single" w:sz="4" w:space="0" w:color="000000"/>
+              <w:left w:val="single" w:sz="4" w:space="0" w:color="000000"/>
+              <w:bottom w:val="single" w:sz="4" w:space="0" w:color="000000"/>
+              <w:right w:val="single" w:sz="4" w:space="0" w:color="000000"/>
+            </w:tcBorders>
+            <w:vAlign w:val="center"/>
+            <w:hideMark/>
+          </w:tcPr>
+          <w:p>
+            <w:pPr>
+              <w:spacing w:after="0" w:line="240" w:lineRule="auto"/>
+              <w:jc w:val="both"/>
+            </w:pPr>
+            <w:r>
+              <w:t>Profesión</w:t>
+            </w:r>
+          </w:p>
+        </w:tc>
+        <w:tc>
+          <w:tcPr>
+            <w:tcW w:w="5969" w:type="dxa"/>
+            <w:tcBorders>
+              <w:top w:val="single" w:sz="4" w:space="0" w:color="000000"/>
+              <w:left w:val="single" w:sz="4" w:space="0" w:color="000000"/>
+              <w:bottom w:val="single" w:sz="4" w:space="0" w:color="000000"/>
+              <w:right w:val="single" w:sz="4" w:space="0" w:color="000000"/>
+            </w:tcBorders>
+            <w:vAlign w:val="center"/>
+          </w:tcPr>
+          <w:p>
+            <w:pPr>
+              <w:spacing w:after="0" w:line="240" w:lineRule="auto"/>
+            </w:pPr>
+          </w:p>
+        </w:tc>
+      </w:tr>
+      <w:tr>
+        <w:tc>
+          <w:tcPr>
+            <w:tcW w:w="3085" w:type="dxa"/>
+            <w:tcBorders>
+              <w:top w:val="single" w:sz="4" w:space="0" w:color="000000"/>
+              <w:left w:val="single" w:sz="4" w:space="0" w:color="000000"/>
+              <w:bottom w:val="single" w:sz="4" w:space="0" w:color="000000"/>
+              <w:right w:val="single" w:sz="4" w:space="0" w:color="000000"/>
+            </w:tcBorders>
+            <w:vAlign w:val="center"/>
+            <w:hideMark/>
+          </w:tcPr>
+          <w:p>
+            <w:pPr>
+              <w:spacing w:after="0" w:line="240" w:lineRule="auto"/>
+              <w:jc w:val="both"/>
+            </w:pPr>
+            <w:r>
+              <w:t>Dirección y/o Teléfono y celular</w:t>
+            </w:r>
+          </w:p>
+        </w:tc>
+        <w:tc>
+          <w:tcPr>
+            <w:tcW w:w="5969" w:type="dxa"/>
+            <w:tcBorders>
+              <w:top w:val="single" w:sz="4" w:space="0" w:color="000000"/>
+              <w:left w:val="single" w:sz="4" w:space="0" w:color="000000"/>
+              <w:bottom w:val="single" w:sz="4" w:space="0" w:color="000000"/>
+              <w:right w:val="single" w:sz="4" w:space="0" w:color="000000"/>
+            </w:tcBorders>
+            <w:vAlign w:val="center"/>
+          </w:tcPr>
+          <w:p>
+            <w:pPr>
+              <w:spacing w:after="0" w:line="240" w:lineRule="auto"/>
+            </w:pPr>
+          </w:p>
+        </w:tc>
+      </w:tr>
+      <w:tr>
+        <w:tc>
+          <w:tcPr>
+            <w:tcW w:w="3085" w:type="dxa"/>
+            <w:tcBorders>
+              <w:top w:val="single" w:sz="4" w:space="0" w:color="000000"/>
+              <w:left w:val="single" w:sz="4" w:space="0" w:color="000000"/>
+              <w:bottom w:val="single" w:sz="4" w:space="0" w:color="000000"/>
+              <w:right w:val="single" w:sz="4" w:space="0" w:color="000000"/>
+            </w:tcBorders>
+            <w:vAlign w:val="center"/>
+            <w:hideMark/>
+          </w:tcPr>
+          <w:p>
+            <w:pPr>
+              <w:spacing w:after="0" w:line="240" w:lineRule="auto"/>
+              <w:jc w:val="both"/>
+            </w:pPr>
+            <w:r>
+              <w:t>Correo electrónico</w:t>
+            </w:r>
+          </w:p>
+        </w:tc>
+        <w:tc>
+          <w:tcPr>
+            <w:tcW w:w="5969" w:type="dxa"/>
+            <w:tcBorders>
+              <w:top w:val="single" w:sz="4" w:space="0" w:color="000000"/>
+              <w:left w:val="single" w:sz="4" w:space="0" w:color="000000"/>
+              <w:bottom w:val="single" w:sz="4" w:space="0" w:color="000000"/>
+              <w:right w:val="single" w:sz="4" w:space="0" w:color="000000"/>
+            </w:tcBorders>
+            <w:vAlign w:val="center"/>
+          </w:tcPr>
+          <w:p>
+            <w:pPr>
+              <w:spacing w:after="0" w:line="240" w:lineRule="auto"/>
+            </w:pPr>
+            <w:r>
+              <w:t>ecoamem@gmail.com</w:t>
+            </w:r>
+          </w:p>
+        </w:tc>
+      </w:tr>
+      <w:tr>
+        <w:tc>
+          <w:tcPr>
+            <w:tcW w:w="3085" w:type="dxa"/>
+            <w:tcBorders>
+              <w:top w:val="single" w:sz="4" w:space="0" w:color="000000"/>
+              <w:left w:val="single" w:sz="4" w:space="0" w:color="000000"/>
+              <w:bottom w:val="single" w:sz="4" w:space="0" w:color="000000"/>
+              <w:right w:val="single" w:sz="4" w:space="0" w:color="000000"/>
+            </w:tcBorders>
+            <w:vAlign w:val="center"/>
+            <w:hideMark/>
+          </w:tcPr>
+          <w:p>
+            <w:pPr>
+              <w:spacing w:after="0" w:line="240" w:lineRule="auto"/>
+              <w:jc w:val="both"/>
+            </w:pPr>
+            <w:r>
+              <w:t>Tipo de identificación</w:t>
+            </w:r>
+          </w:p>
+        </w:tc>
+        <w:tc>
+          <w:tcPr>
+            <w:tcW w:w="5969" w:type="dxa"/>
+            <w:tcBorders>
+              <w:top w:val="single" w:sz="4" w:space="0" w:color="000000"/>
+              <w:left w:val="single" w:sz="4" w:space="0" w:color="000000"/>
+              <w:bottom w:val="single" w:sz="4" w:space="0" w:color="000000"/>
+              <w:right w:val="single" w:sz="4" w:space="0" w:color="000000"/>
+            </w:tcBorders>
+            <w:vAlign w:val="center"/>
+            <w:hideMark/>
+          </w:tcPr>
+          <w:p>
+            <w:pPr>
+              <w:spacing w:after="0" w:line="240" w:lineRule="auto"/>
+            </w:pPr>
+            <w:r>
+              <w:t xml:space="preserve">Cedula de ciudadanía              </w:t>
+            </w:r>
+            <w:proofErr w:type="spellStart"/>
+            <w:r>
+              <w:t>Nº</w:t>
+            </w:r>
+            <w:proofErr w:type="spellEnd"/>
+            <w:r>
+              <w:t xml:space="preserve">  </w:t>
+            </w:r>
+          </w:p>
+        </w:tc>
+      </w:tr>
+      <w:tr>
+        <w:tc>
+          <w:tcPr>
+            <w:tcW w:w="3085" w:type="dxa"/>
+            <w:tcBorders>
+              <w:top w:val="single" w:sz="4" w:space="0" w:color="000000"/>
+              <w:left w:val="single" w:sz="4" w:space="0" w:color="000000"/>
+              <w:bottom w:val="single" w:sz="4" w:space="0" w:color="000000"/>
+              <w:right w:val="single" w:sz="4" w:space="0" w:color="000000"/>
+            </w:tcBorders>
+            <w:vAlign w:val="center"/>
+            <w:hideMark/>
+          </w:tcPr>
+          <w:p>
+            <w:pPr>
+              <w:spacing w:after="0" w:line="240" w:lineRule="auto"/>
+              <w:jc w:val="both"/>
+            </w:pPr>
+            <w:r>
+              <w:t>Función en el proyecto</w:t>
+            </w:r>
+          </w:p>
+        </w:tc>
+        <w:tc>
+          <w:tcPr>
+            <w:tcW w:w="5969" w:type="dxa"/>
+            <w:tcBorders>
+              <w:top w:val="single" w:sz="4" w:space="0" w:color="000000"/>
+              <w:left w:val="single" w:sz="4" w:space="0" w:color="000000"/>
+              <w:bottom w:val="single" w:sz="4" w:space="0" w:color="000000"/>
+              <w:right w:val="single" w:sz="4" w:space="0" w:color="000000"/>
+            </w:tcBorders>
+            <w:vAlign w:val="center"/>
+          </w:tcPr>
+          <w:p>
+            <w:pPr>
+              <w:spacing w:after="0" w:line="240" w:lineRule="auto"/>
+            </w:pPr>
+            <w:r>
+              <w:t>Director</w:t>
+            </w:r>
+          </w:p>
+        </w:tc>
+      </w:tr>
+      <w:tr>
+        <w:tc>
+          <w:tcPr>
+            <w:tcW w:w="3085" w:type="dxa"/>
+            <w:tcBorders>
+              <w:top w:val="single" w:sz="4" w:space="0" w:color="000000"/>
+              <w:left w:val="single" w:sz="4" w:space="0" w:color="000000"/>
+              <w:bottom w:val="single" w:sz="4" w:space="0" w:color="000000"/>
+              <w:right w:val="single" w:sz="4" w:space="0" w:color="000000"/>
+            </w:tcBorders>
+            <w:vAlign w:val="center"/>
+            <w:hideMark/>
+          </w:tcPr>
+          <w:p>
+            <w:pPr>
+              <w:spacing w:after="0" w:line="240" w:lineRule="auto"/>
+              <w:jc w:val="both"/>
+            </w:pPr>
+            <w:r>
+              <w:t>Dedicación horas semanales</w:t>
+            </w:r>
+          </w:p>
+        </w:tc>
+        <w:tc>
+          <w:tcPr>
+            <w:tcW w:w="5969" w:type="dxa"/>
+            <w:tcBorders>
+              <w:top w:val="single" w:sz="4" w:space="0" w:color="000000"/>
+              <w:left w:val="single" w:sz="4" w:space="0" w:color="000000"/>
+              <w:bottom w:val="single" w:sz="4" w:space="0" w:color="000000"/>
+              <w:right w:val="single" w:sz="4" w:space="0" w:color="000000"/>
+            </w:tcBorders>
+            <w:vAlign w:val="center"/>
+          </w:tcPr>
+          <w:p>
+            <w:pPr>
+              <w:spacing w:after="0" w:line="240" w:lineRule="auto"/>
+            </w:pPr>
+            <w:r>
+              <w:t>2</w:t>
+            </w:r>
+          </w:p>
+        </w:tc>
+      </w:tr>
+      <w:tr>
+        <w:tc>
+          <w:tcPr>
+            <w:tcW w:w="3085" w:type="dxa"/>
+            <w:tcBorders>
+              <w:top w:val="single" w:sz="4" w:space="0" w:color="000000"/>
+              <w:left w:val="single" w:sz="4" w:space="0" w:color="000000"/>
+              <w:bottom w:val="single" w:sz="4" w:space="0" w:color="000000"/>
+              <w:right w:val="single" w:sz="4" w:space="0" w:color="000000"/>
+            </w:tcBorders>
+            <w:vAlign w:val="center"/>
+            <w:hideMark/>
+          </w:tcPr>
+          <w:p>
+            <w:pPr>
+              <w:spacing w:after="0" w:line="240" w:lineRule="auto"/>
+              <w:jc w:val="both"/>
+            </w:pPr>
+            <w:r>
+              <w:t>Número de meses</w:t>
+            </w:r>
+          </w:p>
+        </w:tc>
+        <w:tc>
+          <w:tcPr>
+            <w:tcW w:w="5969" w:type="dxa"/>
+            <w:tcBorders>
+              <w:top w:val="single" w:sz="4" w:space="0" w:color="000000"/>
+              <w:left w:val="single" w:sz="4" w:space="0" w:color="000000"/>
+              <w:bottom w:val="single" w:sz="4" w:space="0" w:color="000000"/>
+              <w:right w:val="single" w:sz="4" w:space="0" w:color="000000"/>
+            </w:tcBorders>
             <w:vAlign w:val="center"/>
           </w:tcPr>
           <w:p>
@@ -1571,6 +2147,7 @@
         </w:rPr>
         <w:t xml:space="preserve">(Total:  </w:t>
       </w:r>
+      <w:proofErr w:type="gramStart"/>
       <w:r>
         <w:rPr>
           <w:b/>
@@ -1583,6 +2160,7 @@
         </w:rPr>
         <w:t>)</w:t>
       </w:r>
+      <w:proofErr w:type="gramEnd"/>
     </w:p>
     <w:p>
       <w:pPr>
@@ -1636,7 +2214,10 @@
               <w:t>, Consulta</w:t>
             </w:r>
             <w:r>
-              <w:t xml:space="preserve"> de información, Base de Datos, Turismo</w:t>
+              <w:t xml:space="preserve"> de información, Base de Datos, </w:t>
+            </w:r>
+            <w:r>
+              <w:t>Agencia de Viajes</w:t>
             </w:r>
             <w:r>
               <w:t>.</w:t>
@@ -1714,50 +2295,14 @@
               <w:jc w:val="both"/>
             </w:pPr>
             <w:r>
-              <w:t xml:space="preserve">Actualmente en varios países del mundo, se presenta hoy en día en la rama de la optometría y oftalmología, un patógeno peligroso el cual es denominado: </w:t>
-            </w:r>
-            <w:r>
-              <w:rPr>
-                <w:b/>
-              </w:rPr>
-              <w:t>Resistencia Antimicrobiana de bacterias que se encuentran aisladas a nivel ocular</w:t>
-            </w:r>
-            <w:r>
-              <w:t>, esto trae consigo un problema grave para la población en general, enfocada más en los  pacientes, cometiendo el error más frecuente: Auto medicarse sin tener en cuenta que el espectro del medicamento puede generarle bien sea el aumento o la disminución de la cepa y generalmente se vuelve esta multiresistiva. Por lo general desencadena una serie de factores tales como: Atención médica inmediata; Costosos tratamientos médicos; Entre otros. Esto quiere decir que: Tanto la falta de organización de la información y búsqueda de la misma, influye en gran medida que los profesionales en el área de la salud visual, los estudiantes, investigadores, y la población no genere conciencia alguna para mitigar este problema. Para resolver este gran problema, junto con el programa de optometría, el grupo de investigación CISVI, y  el programa ingeniería en Automatización, presenta el desarrollo de una base de datos que contenga información recopilada desde el año 2010 hasta el presente,  acerca de la  resistencia antimicrobiana de bacterias aisladas a nivel ocular a diferentes tipos de antibióticos, y el desarrollo e</w:t>
-            </w:r>
-            <w:r>
-              <w:t xml:space="preserve"> implementación de un software de gestión de datos, </w:t>
-            </w:r>
-            <w:r>
-              <w:t xml:space="preserve">para la consulta </w:t>
-            </w:r>
-            <w:r>
-              <w:t>de forma didá</w:t>
-            </w:r>
-            <w:r>
-              <w:t xml:space="preserve">ctica , </w:t>
-            </w:r>
-            <w:r>
-              <w:t xml:space="preserve"> a la base de datos</w:t>
-            </w:r>
-            <w:r>
-              <w:t>. Se empleará técnica de manejo de base datos</w:t>
-            </w:r>
-            <w:r>
-              <w:t xml:space="preserve"> dinámicos</w:t>
-            </w:r>
-            <w:r>
-              <w:t xml:space="preserve"> para generar gráficos fáciles de entender, además del diseño de una interfaz HCI para los usuarios, </w:t>
+              <w:t xml:space="preserve">Actualmente empresas requieren el desarrollo de una plataforma web, donde puedan administrar </w:t>
             </w:r>
             <w:r>
               <w:lastRenderedPageBreak/>
-              <w:t>con fines educativos para promover la enseñanza de cómo y cuáles de beben ser los antibióticos que se deben utilizar.</w:t>
-            </w:r>
-          </w:p>
-          <w:p>
-            <w:pPr>
-              <w:jc w:val="both"/>
-            </w:pPr>
+              <w:t>los datos que manejan internamente,</w:t>
+            </w:r>
+            <w:bookmarkStart w:id="0" w:name="_GoBack"/>
+            <w:bookmarkEnd w:id="0"/>
           </w:p>
         </w:tc>
       </w:tr>
@@ -2146,7 +2691,6 @@
               <w:jc w:val="both"/>
             </w:pPr>
             <w:r>
-              <w:lastRenderedPageBreak/>
               <w:t xml:space="preserve">Software de línea de Productos: </w:t>
             </w:r>
             <w:r>
@@ -2193,6 +2737,7 @@
               <w:jc w:val="both"/>
             </w:pPr>
             <w:r>
+              <w:lastRenderedPageBreak/>
               <w:t>Software de I</w:t>
             </w:r>
             <w:r>
@@ -2260,7 +2805,23 @@
               <w:jc w:val="both"/>
             </w:pPr>
             <w:r>
-              <w:t>Aplicaciones Web: Llamadas “webapps”, esta categoría de software centrado en redes agrupa una amplia gama de aplicaciones. En su forma más sencilla, las webapps son poco más que un conjunto de archivos hipertexto vinculados que presentan información con uso de texto y gráficas limitadas</w:t>
+              <w:t>Aplicaciones Web: Llamadas “</w:t>
+            </w:r>
+            <w:proofErr w:type="spellStart"/>
+            <w:r>
+              <w:t>webapps</w:t>
+            </w:r>
+            <w:proofErr w:type="spellEnd"/>
+            <w:r>
+              <w:t xml:space="preserve">”, esta categoría de software centrado en redes agrupa una amplia gama de aplicaciones. En su forma más sencilla, las </w:t>
+            </w:r>
+            <w:proofErr w:type="spellStart"/>
+            <w:r>
+              <w:t>webapps</w:t>
+            </w:r>
+            <w:proofErr w:type="spellEnd"/>
+            <w:r>
+              <w:t xml:space="preserve"> son poco más que un conjunto de archivos hipertexto vinculados que presentan información con uso de texto y gráficas limitadas</w:t>
             </w:r>
             <w:r>
               <w:t>.</w:t>
@@ -2355,10 +2916,31 @@
               </w:sdtContent>
             </w:sdt>
             <w:r>
-              <w:t>. Aunque también existen varias definiciones, como Barry W. Bohem’s en su libro Software Engineering menciona que: Ingeniería del Software es la aplicación práctica del conocimiento científico al diseño y construcción de programas de computadora y a la documentación asociada requerida para desarrollar, operar (funcionar) y mantenerlos. Se conoce también como desarrollo de software o producción de software (</w:t>
-            </w:r>
-            <w:r>
-              <w:t xml:space="preserve">Boehm, </w:t>
+              <w:t xml:space="preserve">. Aunque también existen varias definiciones, como Barry W. </w:t>
+            </w:r>
+            <w:proofErr w:type="spellStart"/>
+            <w:r>
+              <w:t>Bohem’s</w:t>
+            </w:r>
+            <w:proofErr w:type="spellEnd"/>
+            <w:r>
+              <w:t xml:space="preserve"> en su libro Software </w:t>
+            </w:r>
+            <w:proofErr w:type="spellStart"/>
+            <w:r>
+              <w:t>Engineering</w:t>
+            </w:r>
+            <w:proofErr w:type="spellEnd"/>
+            <w:r>
+              <w:t xml:space="preserve"> menciona que: Ingeniería del Software es la aplicación práctica del conocimiento científico al diseño y construcción de programas de computadora y a la documentación asociada requerida para desarrollar, operar (funcionar) y mantenerlos. Se conoce también como desarrollo de software o producción de software (</w:t>
+            </w:r>
+            <w:proofErr w:type="spellStart"/>
+            <w:r>
+              <w:t>Boehm</w:t>
+            </w:r>
+            <w:proofErr w:type="spellEnd"/>
+            <w:r>
+              <w:t xml:space="preserve">, </w:t>
             </w:r>
             <w:r>
               <w:t>1976</w:t>
@@ -2518,50 +3100,50 @@
               <w:t xml:space="preserve">Diseño: Durante la fase de diseño se desarrolla un modelo de todo el sistema que, </w:t>
             </w:r>
             <w:r>
-              <w:t xml:space="preserve">en </w:t>
+              <w:t>en un l</w:t>
+            </w:r>
+            <w:r>
+              <w:t>enguaje de programación, resuelve</w:t>
+            </w:r>
+            <w:r>
+              <w:t xml:space="preserve"> el probl</w:t>
+            </w:r>
+            <w:r>
+              <w:t xml:space="preserve">ema para el usuario, </w:t>
+            </w:r>
+            <w:r>
+              <w:t>el problema se descompon</w:t>
+            </w:r>
+            <w:r>
+              <w:t>e en componentes</w:t>
+            </w:r>
+            <w:r>
+              <w:t xml:space="preserve">.  </w:t>
+            </w:r>
+            <w:r>
+              <w:t>Las primeras</w:t>
+            </w:r>
+            <w:r>
+              <w:t xml:space="preserve"> </w:t>
+            </w:r>
+            <w:r>
+              <w:t>decisiones</w:t>
+            </w:r>
+            <w:r>
+              <w:t xml:space="preserve"> de diseño tienen impacto importante</w:t>
+            </w:r>
+            <w:r>
+              <w:t xml:space="preserve"> en la calidad del sistema final, </w:t>
+            </w:r>
+            <w:r>
+              <w:t>pueden ser capturadas es una</w:t>
+            </w:r>
+            <w:r>
+              <w:t xml:space="preserve"> descripción </w:t>
             </w:r>
             <w:r>
               <w:lastRenderedPageBreak/>
-              <w:t>un l</w:t>
-            </w:r>
-            <w:r>
-              <w:t>enguaje de programación, resuelve</w:t>
-            </w:r>
-            <w:r>
-              <w:t xml:space="preserve"> el probl</w:t>
-            </w:r>
-            <w:r>
-              <w:t xml:space="preserve">ema para el usuario, </w:t>
-            </w:r>
-            <w:r>
-              <w:t>el problema se descompon</w:t>
-            </w:r>
-            <w:r>
-              <w:t>e en componentes</w:t>
-            </w:r>
-            <w:r>
-              <w:t xml:space="preserve">.  </w:t>
-            </w:r>
-            <w:r>
-              <w:t>Las primeras</w:t>
-            </w:r>
-            <w:r>
-              <w:t xml:space="preserve"> </w:t>
-            </w:r>
-            <w:r>
-              <w:t>decisiones</w:t>
-            </w:r>
-            <w:r>
-              <w:t xml:space="preserve"> de diseño tienen impacto importante</w:t>
-            </w:r>
-            <w:r>
-              <w:t xml:space="preserve"> en la calidad del sistema final, </w:t>
-            </w:r>
-            <w:r>
-              <w:t>pueden ser capturadas es una</w:t>
-            </w:r>
-            <w:r>
-              <w:t xml:space="preserve"> descripción global, es decir su </w:t>
+              <w:t xml:space="preserve">global, es decir su </w:t>
             </w:r>
             <w:r>
               <w:t>arquitectura.</w:t>
@@ -2729,7 +3311,15 @@
               <w:t xml:space="preserve"> Se refiere a todas las actividades necesarias para mantener el sistema operativo después de haber sido entregado al usuario</w:t>
             </w:r>
             <w:r>
-              <w:t>. (Vliet 2007).</w:t>
+              <w:t>. (</w:t>
+            </w:r>
+            <w:proofErr w:type="spellStart"/>
+            <w:r>
+              <w:t>Vliet</w:t>
+            </w:r>
+            <w:proofErr w:type="spellEnd"/>
+            <w:r>
+              <w:t xml:space="preserve"> 2007).</w:t>
             </w:r>
           </w:p>
           <w:p>
@@ -2894,7 +3484,15 @@
               <w:jc w:val="both"/>
             </w:pPr>
             <w:r>
-              <w:t>Técnicamente un modelo de proceso de software puede definir como solucionar la problemática del desarrollo del software, los cuales son un conjunto de fases dentro del proceso de desarrollo, las cuales comúnmente son llamados ciclos de vida.  Los componentes presentes en un modelo de procesos son los siguientes:</w:t>
+              <w:t xml:space="preserve">Técnicamente un modelo de proceso de software puede definir </w:t>
+            </w:r>
+            <w:proofErr w:type="spellStart"/>
+            <w:r>
+              <w:t>como</w:t>
+            </w:r>
+            <w:proofErr w:type="spellEnd"/>
+            <w:r>
+              <w:t xml:space="preserve"> solucionar la problemática del desarrollo del software, los cuales son un conjunto de fases dentro del proceso de desarrollo, las cuales comúnmente son llamados ciclos de vida.  Los componentes presentes en un modelo de procesos son los siguientes:</w:t>
             </w:r>
           </w:p>
           <w:p>
@@ -2999,50 +3597,50 @@
               <w:t xml:space="preserve"> entrada y salida, entre otras, se </w:t>
             </w:r>
             <w:r>
-              <w:t xml:space="preserve">utiliza </w:t>
+              <w:t xml:space="preserve">utiliza herramientas de modelado como: Diagrama de flujo de datos, Diagrama de transición de datos, Diagramas de entidad-relación. </w:t>
+            </w:r>
+            <w:r>
+              <w:rPr>
+                <w:b/>
+              </w:rPr>
+              <w:t>O</w:t>
+            </w:r>
+            <w:r>
+              <w:rPr>
+                <w:b/>
+              </w:rPr>
+              <w:t>rientadas a O</w:t>
+            </w:r>
+            <w:r>
+              <w:rPr>
+                <w:b/>
+              </w:rPr>
+              <w:t>bjetos</w:t>
+            </w:r>
+            <w:r>
+              <w:rPr>
+                <w:b/>
+              </w:rPr>
+              <w:t>:</w:t>
+            </w:r>
+            <w:r>
+              <w:t xml:space="preserve"> </w:t>
+            </w:r>
+            <w:r>
+              <w:t>Se enfoca en el modelado de un</w:t>
+            </w:r>
+            <w:r>
+              <w:t xml:space="preserve"> s</w:t>
+            </w:r>
+            <w:r>
+              <w:t xml:space="preserve">istema en términos de objetos, </w:t>
+            </w:r>
+            <w:r>
+              <w:t xml:space="preserve">utiliza herramientas </w:t>
             </w:r>
             <w:r>
               <w:lastRenderedPageBreak/>
-              <w:t xml:space="preserve">herramientas de modelado como: Diagrama de flujo de datos, Diagrama de transición de datos, Diagramas de entidad-relación. </w:t>
-            </w:r>
-            <w:r>
-              <w:rPr>
-                <w:b/>
-              </w:rPr>
-              <w:t>O</w:t>
-            </w:r>
-            <w:r>
-              <w:rPr>
-                <w:b/>
-              </w:rPr>
-              <w:t>rientadas a O</w:t>
-            </w:r>
-            <w:r>
-              <w:rPr>
-                <w:b/>
-              </w:rPr>
-              <w:t>bjetos</w:t>
-            </w:r>
-            <w:r>
-              <w:rPr>
-                <w:b/>
-              </w:rPr>
-              <w:t>:</w:t>
-            </w:r>
-            <w:r>
-              <w:t xml:space="preserve"> </w:t>
-            </w:r>
-            <w:r>
-              <w:t>Se enfoca en el modelado de un</w:t>
-            </w:r>
-            <w:r>
-              <w:t xml:space="preserve"> s</w:t>
-            </w:r>
-            <w:r>
-              <w:t xml:space="preserve">istema en términos de objetos, </w:t>
-            </w:r>
-            <w:r>
-              <w:t>utiliza herramientas como: Diagrama de clases, Diagrama de casos de uso, Diagramas de transición de estado, Diagramas de secuencia, Diagramas de Colaboración, Diagramas de subsistemas.</w:t>
+              <w:t>como: Diagrama de clases, Diagrama de casos de uso, Diagramas de transición de estado, Diagramas de secuencia, Diagramas de Colaboración, Diagramas de subsistemas.</w:t>
             </w:r>
           </w:p>
           <w:p>
@@ -3250,11 +3848,7 @@
               <w:t>Planeación:</w:t>
             </w:r>
             <w:r>
-              <w:t xml:space="preserve"> El equipo XP trabaja en conjunto con el cliente para desarrollar en poco tiempo incrementos de software que contenga todas las historias de usuarios implementadas en él. Para ello se realiza una contextualización con el cliente, escuchando las propuestas para entender el contexto, salida y características principales del software, el cliente desarrolla y elabora las historias de usuarios y les asigna una prioridad basado en el valor general de la característica principal del software. Posterior a ello el equipo XP evalúa cada una y le asigna un costo que se mide en semanas de desarrollo, para el cual se inicia el desarrollo basándose en la prioridad del cliente, teniendo en cuenta que las de mayor riesgo y mayor nivel se implementan primero, y las demás se trabajan en conjunto para desarrollarlas todas al mismo tiempo. El cliente puede realizar cambios en las historias de usuarios, así como de eliminarlas, teniendo en cuenta </w:t>
-            </w:r>
-            <w:r>
-              <w:lastRenderedPageBreak/>
-              <w:t>ello el equipo XP modifica los planes y las entregas incrementales del mismo.</w:t>
+              <w:t xml:space="preserve"> El equipo XP trabaja en conjunto con el cliente para desarrollar en poco tiempo incrementos de software que contenga todas las historias de usuarios implementadas en él. Para ello se realiza una contextualización con el cliente, escuchando las propuestas para entender el contexto, salida y características principales del software, el cliente desarrolla y elabora las historias de usuarios y les asigna una prioridad basado en el valor general de la característica principal del software. Posterior a ello el equipo XP evalúa cada una y le asigna un costo que se mide en semanas de desarrollo, para el cual se inicia el desarrollo basándose en la prioridad del cliente, teniendo en cuenta que las de mayor riesgo y mayor nivel se implementan primero, y las demás se trabajan en conjunto para desarrollarlas todas al mismo tiempo. El cliente puede realizar cambios en las historias de usuarios, así como de eliminarlas, teniendo en cuenta ello el equipo XP modifica los planes y las entregas incrementales del mismo.</w:t>
             </w:r>
           </w:p>
           <w:p>
@@ -3270,7 +3864,11 @@
               <w:t xml:space="preserve">Diseño: </w:t>
             </w:r>
             <w:r>
-              <w:t>Se aplica el concepto de MS (mantenlo sencillo), esto quiere decir que el diseño del equipo XP es sencillo, ya que este puede guiar a la implementación de cada historia de usuarios tal cual como es escrita. Se utiliza además el uso de tarjetas CRC (Clase- Responsabilidad- Colaborador) con el fin de del desarrollo de software orientado a objetos, en donde organizan las clases más relevantes para el incremento de software, con el fin de analizar si una historia de usuario trae consigo problemas de diseño, con lo cual se soluciona añadiendo un prototipo operativo llamado solución en punta, con el fin de disminuir el riesgo a la hora de implementación. Otro aspecto se basa en el rediseño, el cual sirve para mejorar el diseño actual de la arquitectura del software para hacerlo más eficiente.</w:t>
+              <w:t xml:space="preserve">Se aplica el concepto de MS (mantenlo sencillo), esto quiere decir que el diseño del equipo XP es sencillo, ya que este puede guiar a la implementación de </w:t>
+            </w:r>
+            <w:r>
+              <w:lastRenderedPageBreak/>
+              <w:t>cada historia de usuarios tal cual como es escrita. Se utiliza además el uso de tarjetas CRC (Clase- Responsabilidad- Colaborador) con el fin de del desarrollo de software orientado a objetos, en donde organizan las clases más relevantes para el incremento de software, con el fin de analizar si una historia de usuario trae consigo problemas de diseño, con lo cual se soluciona añadiendo un prototipo operativo llamado solución en punta, con el fin de disminuir el riesgo a la hora de implementación. Otro aspecto se basa en el rediseño, el cual sirve para mejorar el diseño actual de la arquitectura del software para hacerlo más eficiente.</w:t>
             </w:r>
           </w:p>
           <w:p>
@@ -3361,7 +3959,7 @@
                           <pic:cNvPicPr/>
                         </pic:nvPicPr>
                         <pic:blipFill rotWithShape="1">
-                          <a:blip r:embed="rId9"/>
+                          <a:blip r:embed="rId8"/>
                           <a:srcRect l="4922" t="3944" r="713"/>
                           <a:stretch/>
                         </pic:blipFill>
@@ -3453,7 +4051,23 @@
                 <w:i w:val="0"/>
                 <w:color w:val="auto"/>
               </w:rPr>
-              <w:t xml:space="preserve"> Esquema Programación Xp.</w:t>
+              <w:t xml:space="preserve"> Esquema Programación </w:t>
+            </w:r>
+            <w:proofErr w:type="spellStart"/>
+            <w:r>
+              <w:rPr>
+                <w:i w:val="0"/>
+                <w:color w:val="auto"/>
+              </w:rPr>
+              <w:t>Xp</w:t>
+            </w:r>
+            <w:proofErr w:type="spellEnd"/>
+            <w:r>
+              <w:rPr>
+                <w:i w:val="0"/>
+                <w:color w:val="auto"/>
+              </w:rPr>
+              <w:t>.</w:t>
             </w:r>
             <w:r>
               <w:rPr>
@@ -3552,10 +4166,35 @@
               <w:jc w:val="both"/>
             </w:pPr>
             <w:r>
+              <w:lastRenderedPageBreak/>
               <w:t>La resistencia a los antimicrobianos está teniendo un impacto negativo en la lucha contra las infecciones oculares... las bacterias desarrollan mecanismos de defensa sofisticados para contrarrestar los efectos dañinos de los antibióticos en su metabolismo. Algunas bacterias tienen una resistencia natural innata contra antibióticos específicos. Otras bacterias adquieren resistencia después de la expos</w:t>
             </w:r>
             <w:r>
-              <w:t>ición repetida a un antibiótico. …Una amplia variedad de agentes está disponible para el tratamiento de heridas e infecciones localizadas en el globo ocular y sus anexos. La elección del antibiótico tópico apropiado, debe ser en función del cuadro clínico sospechado y su estado de gravedad, microorganismo obtenido por cultivo (o supuesto por la experiencia, en caso de que no esté disponible), la sensibilidad antibiótica del microorganismo obtenido por antibiograma, toxicidad, antecedente de alergias del paciente, costo del medicamento y la consideración de resistencia. … Las bacterias adquieren la capacidad de resistir la acción de los antibióticos por medio de varias herramientas como son la variabilidad genética, la modificación de la permeabilidad de la membrana interna, la extracción del compuesto y la inhibición enzimática, así como modificando el blanco ribosomal o alterando la composición y el contenido de glicoproteínas de la pared bacteriana. … Muchas bacterias adquieren resistencia a antibióticos a través de la modificación de proteínas unidoras a antibióticos o ácidos nucleicos diana. Los antibióticos betalactámicos (penicilinas y cefalosporinas) se unen a transpeptidasas y transcarboxipeptidasas localizadas en la membrana celular de bacterias susceptibles, de ese modo previenen el entrecruzamiento de glucopéptidos lineales con el complejo de peptidoglicanos para formar la membrana célula.</w:t>
+              <w:t xml:space="preserve">ición repetida a un antibiótico. …Una amplia variedad de agentes está disponible para el tratamiento de heridas e infecciones localizadas en el globo ocular y sus anexos. La elección del antibiótico tópico </w:t>
+            </w:r>
+            <w:proofErr w:type="gramStart"/>
+            <w:r>
+              <w:t>apropiado,</w:t>
+            </w:r>
+            <w:proofErr w:type="gramEnd"/>
+            <w:r>
+              <w:t xml:space="preserve"> debe ser en función del cuadro clínico sospechado y su estado de gravedad, microorganismo obtenido por cultivo (o supuesto por la experiencia, en caso de que no esté disponible), la sensibilidad antibiótica del microorganismo obtenido por antibiograma, toxicidad, antecedente de alergias del paciente, costo del medicamento y la consideración de resistencia. … Las bacterias adquieren la capacidad de resistir la acción de los antibióticos por medio de varias herramientas como son la variabilidad genética, la modificación de la permeabilidad de la membrana interna, la extracción del compuesto y la inhibición enzimática, así como modificando el blanco ribosomal o alterando la composición y el contenido de glicoproteínas de la pared bacteriana. … Muchas bacterias adquieren resistencia a antibióticos a través de la modificación de proteínas unidoras a antibióticos o ácidos nucleicos diana. Los antibióticos betalactámicos (penicilinas y cefalosporinas) se unen a </w:t>
+            </w:r>
+            <w:proofErr w:type="spellStart"/>
+            <w:r>
+              <w:t>transpeptidasas</w:t>
+            </w:r>
+            <w:proofErr w:type="spellEnd"/>
+            <w:r>
+              <w:t xml:space="preserve"> y </w:t>
+            </w:r>
+            <w:proofErr w:type="spellStart"/>
+            <w:r>
+              <w:t>transcarboxipeptidasas</w:t>
+            </w:r>
+            <w:proofErr w:type="spellEnd"/>
+            <w:r>
+              <w:t xml:space="preserve"> localizadas en la membrana celular de bacterias susceptibles, de ese modo previenen el entrecruzamiento de glucopéptidos lineales con el complejo de peptidoglicanos para formar la membrana célula.</w:t>
             </w:r>
             <w:sdt>
               <w:sdtPr>
@@ -3999,11 +4638,7 @@
               <w:t xml:space="preserve"> …La</w:t>
             </w:r>
             <w:r>
-              <w:t xml:space="preserve"> información se modifica en tiempo real, es decir, se insertan, se eliminan, se modifican y se consultan datos en línea durante la operación del </w:t>
-            </w:r>
-            <w:r>
-              <w:lastRenderedPageBreak/>
-              <w:t>sistema. Un ejemplo es el sistema de un supermercado donde se van registrando cada uno de los artículos que el cliente está comprando y a su vez el sistema va actualizando el Inventario.</w:t>
+              <w:t xml:space="preserve"> información se modifica en tiempo real, es decir, se insertan, se eliminan, se modifican y se consultan datos en línea durante la operación del sistema. Un ejemplo es el sistema de un supermercado donde se van registrando cada uno de los artículos que el cliente está comprando y a su vez el sistema va actualizando el Inventario.</w:t>
             </w:r>
             <w:sdt>
               <w:sdtPr>
@@ -4046,6 +4681,7 @@
               <w:rPr>
                 <w:b/>
               </w:rPr>
+              <w:lastRenderedPageBreak/>
               <w:t xml:space="preserve">Software: </w:t>
             </w:r>
             <w:r>
@@ -4242,7 +4878,35 @@
               <w:rPr>
                 <w:b/>
               </w:rPr>
-              <w:t xml:space="preserve">Interfaz HCI (Interaction Human- Computer): </w:t>
+              <w:t>Interfaz HCI (</w:t>
+            </w:r>
+            <w:proofErr w:type="spellStart"/>
+            <w:r>
+              <w:rPr>
+                <w:b/>
+              </w:rPr>
+              <w:t>Interaction</w:t>
+            </w:r>
+            <w:proofErr w:type="spellEnd"/>
+            <w:r>
+              <w:rPr>
+                <w:b/>
+              </w:rPr>
+              <w:t xml:space="preserve"> Human- </w:t>
+            </w:r>
+            <w:proofErr w:type="spellStart"/>
+            <w:r>
+              <w:rPr>
+                <w:b/>
+              </w:rPr>
+              <w:t>Computer</w:t>
+            </w:r>
+            <w:proofErr w:type="spellEnd"/>
+            <w:r>
+              <w:rPr>
+                <w:b/>
+              </w:rPr>
+              <w:t xml:space="preserve">): </w:t>
             </w:r>
             <w:r>
               <w:t>“</w:t>
@@ -4500,42 +5164,39 @@
               <w:t>:</w:t>
             </w:r>
             <w:r>
-              <w:t xml:space="preserve"> El propietario de un ejemplar del programa de ordenador de circulación lícita podrá realizar una copia o una adaptación de dicho programa, siempre y cuando: a) Sea indispensable para la utilización del programa; o, b) Sea con fines de archivo, es decir, destinada exclusivamente a sustituir la copia legítimamente adquirida, cuando ésta ya no pueda utilizarse por daño o </w:t>
+              <w:t xml:space="preserve"> El propietario de un ejemplar del programa de ordenador de circulación lícita podrá realizar una copia o una adaptación de dicho programa, siempre y cuando: a) Sea indispensable para la utilización del programa; o, b) Sea con fines de archivo, es decir, destinada exclusivamente a sustituir la copia legítimamente adquirida, cuando ésta ya no pueda utilizarse por daño o pérdida.</w:t>
+            </w:r>
+          </w:p>
+          <w:p>
+            <w:pPr>
+              <w:jc w:val="both"/>
+            </w:pPr>
+            <w:r>
+              <w:rPr>
+                <w:b/>
+              </w:rPr>
+              <w:t>Artículo 28</w:t>
+            </w:r>
+            <w:r>
+              <w:rPr>
+                <w:b/>
+              </w:rPr>
+              <w:t>°</w:t>
+            </w:r>
+            <w:r>
+              <w:rPr>
+                <w:b/>
+              </w:rPr>
+              <w:t xml:space="preserve">: </w:t>
+            </w:r>
+            <w:r>
+              <w:t>Las bases de datos son proteg</w:t>
+            </w:r>
+            <w:r>
+              <w:t xml:space="preserve">idas siempre que la selección o disposición de las </w:t>
             </w:r>
             <w:r>
               <w:lastRenderedPageBreak/>
-              <w:t>pérdida.</w:t>
-            </w:r>
-          </w:p>
-          <w:p>
-            <w:pPr>
-              <w:jc w:val="both"/>
-            </w:pPr>
-            <w:r>
-              <w:rPr>
-                <w:b/>
-              </w:rPr>
-              <w:t>Artículo 28</w:t>
-            </w:r>
-            <w:r>
-              <w:rPr>
-                <w:b/>
-              </w:rPr>
-              <w:t>°</w:t>
-            </w:r>
-            <w:r>
-              <w:rPr>
-                <w:b/>
-              </w:rPr>
-              <w:t xml:space="preserve">: </w:t>
-            </w:r>
-            <w:r>
-              <w:t>Las bases de datos son proteg</w:t>
-            </w:r>
-            <w:r>
-              <w:t xml:space="preserve">idas siempre que la selección o disposición de las </w:t>
-            </w:r>
-            <w:r>
               <w:t>materias constituyan una crea</w:t>
             </w:r>
             <w:r>
@@ -4882,19 +5543,30 @@
                 <w:b/>
                 <w:lang w:val="en-US"/>
               </w:rPr>
+              <w:t>An Innovative Software for Data Analysis of the Intrinsic Signals of Optical Imaging:</w:t>
+            </w:r>
+          </w:p>
+          <w:p>
+            <w:pPr>
+              <w:jc w:val="both"/>
+              <w:rPr>
+                <w:lang w:val="en-US"/>
+              </w:rPr>
+            </w:pPr>
+            <w:r>
+              <w:t xml:space="preserve">El articulo habla sobre la realización de un software para el análisis de señales intrínsecas de </w:t>
+            </w:r>
+            <w:r>
               <w:lastRenderedPageBreak/>
-              <w:t>An Innovative Software for Data Analysis of the Intrinsic Signals of Optical Imaging:</w:t>
-            </w:r>
-          </w:p>
-          <w:p>
-            <w:pPr>
-              <w:jc w:val="both"/>
-              <w:rPr>
-                <w:lang w:val="en-US"/>
-              </w:rPr>
-            </w:pPr>
-            <w:r>
-              <w:t xml:space="preserve">El articulo habla sobre la realización de un software para el análisis de señales intrínsecas de imágenes ópticas, la cual es de gran ayuda para realizar el respectivo análisis de la imagen captada de la actividad de la corteza cerebral en vivo sujeta a los diferentes estímulos que se le apliquen, la finalidad del software va encaminada a lograr obtener las señales intrínsecas de las imágenes captadas, que posteriormente serán guardadas en el disco duro y por medio de técnicas de pre procesamiento como filtro de paso de banda gaussiano, filtro de pasa de banda ideal, filtro de onda, descomposición wavelet, entre otros, esto con el fin de aumentar la calidad de los mapas funcionales de cada condición de la imagen captada. Ya que unos de los grandes inconvenientes de esta técnica, es que la imagen óptica intrínseca viene consigo otros componentes (artefactos de respiración, latidos del corazón, ruido, entre otros). Para ello se dispone de cinco módulos para realizar el correcto procesamiento de datos:  Región de interés: El usuario escoge la región a analizar bien sea mapa cortical y mapa de vasos sanguíneos, Selección de línea de Blanco: Bien sea a imagen de línea de base de blanco (imagen sin procesar de la corteza) o imagen de base de coctel de blanco (varias imágenes tomadas a un estímulo) para el análisis y obtención del mapa de actividad de la corteza con el fin de corregir la luminosidad de la imagen cuando se capte. Mapa funcional modulado: Comparación con el mapa de activad y los mapas diferenciales del módulo anterior para conocer el patrón de activación que causa el estímulo. Procesamiento de Imágenes: Aplicación de los filtros mencionados anteriormente para disminuir el ruido y aumentar la calidad de la imagen parcialmente procesada. Codificación de colores de los mapas funcionales: Generación del mapa procesado anteriormente, codificado en colores para saber la orientación de las neuronas para su estudio. Este software fue realizado mediante la plataforma Matlab y la captura de imágenes fue exitosa con la cámara CCD (PCO 1600, The Cooke Corp., Alemania) la cual registró imágenes ópticas a 20 cuadros por segundo. </w:t>
+              <w:t xml:space="preserve">imágenes ópticas, la cual es de gran ayuda para realizar el respectivo análisis de la imagen captada de la actividad de la corteza cerebral en vivo sujeta a los diferentes estímulos que se le apliquen, la finalidad del software va encaminada a lograr obtener las señales intrínsecas de las imágenes captadas, que posteriormente serán guardadas en el disco duro y por medio de técnicas de pre procesamiento como filtro de paso de banda gaussiano, filtro de pasa de banda ideal, filtro de onda, descomposición wavelet, entre otros, esto con el fin de aumentar la calidad de los mapas funcionales de cada condición de la imagen captada. Ya que unos de los grandes inconvenientes de esta técnica, es que la imagen óptica intrínseca viene consigo otros componentes (artefactos de respiración, latidos del corazón, ruido, entre otros). Para ello se dispone de cinco módulos para realizar el correcto procesamiento de datos:  Región de interés: El usuario escoge la región a analizar bien sea mapa cortical y mapa de vasos sanguíneos, Selección de línea de Blanco: Bien sea a imagen de línea de base de blanco (imagen sin procesar de la corteza) o imagen de base de coctel de blanco (varias imágenes tomadas a un estímulo) para el análisis y obtención del mapa de actividad de la corteza con el fin de corregir la luminosidad de la imagen cuando se capte. Mapa funcional modulado: Comparación con el mapa de activad y los mapas diferenciales del módulo anterior para conocer el patrón de activación que causa el estímulo. Procesamiento de Imágenes: Aplicación de los filtros mencionados anteriormente para disminuir el ruido y aumentar la calidad de la imagen parcialmente procesada. Codificación de colores de los mapas funcionales: Generación del mapa procesado anteriormente, codificado en colores para saber la orientación de las neuronas para su estudio. Este software fue realizado mediante la plataforma Matlab y la captura de imágenes fue exitosa con la cámara CCD (PCO 1600, </w:t>
+            </w:r>
+            <w:proofErr w:type="spellStart"/>
+            <w:r>
+              <w:t>The</w:t>
+            </w:r>
+            <w:proofErr w:type="spellEnd"/>
+            <w:r>
+              <w:t xml:space="preserve"> Cooke Corp., Alemania) la cual registró imágenes ópticas a 20 cuadros por segundo. </w:t>
             </w:r>
             <w:sdt>
               <w:sdtPr>
@@ -4954,11 +5626,19 @@
               </w:rPr>
             </w:pPr>
             <w:r>
-              <w:t xml:space="preserve">Este artículo habla sobre el diseño y futura implementación de un sistema de información para el control y gestión de datos del transporte eficiente de accidentes y emergencias en Japón, el cual es diseñado para mejorar el sistema de atención oportuna cuando se presenta algún accidente o situación de emergencia Este sistema de información cuenta como primera instancia con cinco módulos, los cuales son distribuidos para los diferentes entes de salud que están siempre presentes y los cuales usualmente las personas acuden a ellos. El primero es el del informador el cual es el que reporta o informa sobre el lugar del accidente y la persona involucrada en él y le da la asistencia de emergencia indicada en el módulo. El segundo es la jefatura de incendios el cual recibe el reporte del informante y es verificado para que este sea remitido a redes hospitalarias cercanas para evaluar si se acepta al paciente o no. El tercero es la estación de bomberos que es la encargada de recibir tanto el informe y estado del paciente como la aceptación del hospital, y posteriormente enviar una ambulancia de ese hospital para que acuda lo más pronto posible al </w:t>
+              <w:t xml:space="preserve">Este artículo habla sobre el diseño y futura implementación de un sistema de información para el control y gestión de datos del transporte eficiente de accidentes y emergencias en Japón, el cual es diseñado para mejorar el sistema de atención oportuna cuando se presenta algún accidente o situación de emergencia Este sistema de información cuenta como primera instancia con cinco módulos, los cuales son distribuidos para los diferentes entes de salud que están siempre presentes y los cuales usualmente las personas acuden a ellos. El primero es el del informador el cual es el que reporta o informa sobre el lugar del accidente y la persona involucrada en él y le da la asistencia de emergencia indicada en el módulo. El segundo es la jefatura de incendios el cual recibe el reporte del informante y es verificado para que este sea remitido a redes hospitalarias cercanas para evaluar si se acepta al paciente o no. El tercero es la estación de bomberos que es la encargada de recibir tanto el informe y estado del paciente como la aceptación del hospital, y posteriormente enviar una ambulancia de ese hospital para que acuda lo más pronto posible al lugar del accidente. El cuarto modulo es la Pantalla de ambulancia, la cual está diseñada para ingresar la información, estado actual y el tratamiento de emergencia del paciente, validar la </w:t>
             </w:r>
             <w:r>
               <w:lastRenderedPageBreak/>
-              <w:t>lugar del accidente. El cuarto modulo es la Pantalla de ambulancia, la cual está diseñada para ingresar la información, estado actual y el tratamiento de emergencia del paciente, validar la información y proceder a realizar un nuevo procedimiento dentro la ambulancia, por ultimo está el módulo de Pantalla de hospital el cual está diseñado para la comunicación entre el médico y la ambulancia. Ya que, conociendo los datos del paciente y los procedimientos realizados, se prepara el médico y ordena los protocolos para que la atención del paciente sea efectiva una vez llegue. Cabe resaltar que este sistema de información cuenta en todos los módulos con parámetros como video en vivo del estado del paciente, signos vitales del paciente, visualización del área de cada ente médico prestador de salud, fácil comunicación y transferencia de datos utilizando protocolos TCP y UDP. Además de implementar una base de datos incorporada en la jefatura de incendios en donde llega toda la información de los módulos. Actualmente este sistema de información se está probando en situaciones reales para mejorar la calidad de atención rápida.</w:t>
+              <w:t xml:space="preserve">información y proceder a realizar un nuevo procedimiento dentro la ambulancia, por </w:t>
+            </w:r>
+            <w:proofErr w:type="gramStart"/>
+            <w:r>
+              <w:t>ultimo</w:t>
+            </w:r>
+            <w:proofErr w:type="gramEnd"/>
+            <w:r>
+              <w:t xml:space="preserve"> está el módulo de Pantalla de hospital el cual está diseñado para la comunicación entre el médico y la ambulancia. Ya que, conociendo los datos del paciente y los procedimientos realizados, se prepara el médico y ordena los protocolos para que la atención del paciente sea efectiva una vez llegue. Cabe resaltar que este sistema de información cuenta en todos los módulos con parámetros como video en vivo del estado del paciente, signos vitales del paciente, visualización del área de cada ente médico prestador de salud, fácil comunicación y transferencia de datos utilizando protocolos TCP y UDP. Además de implementar una base de datos incorporada en la jefatura de incendios en donde llega toda la información de los módulos. Actualmente este sistema de información se está probando en situaciones reales para mejorar la calidad de atención rápida.</w:t>
             </w:r>
             <w:sdt>
               <w:sdtPr>
@@ -5024,7 +5704,15 @@
               </w:rPr>
             </w:pPr>
             <w:r>
-              <w:t>El presente artículo habla el desarrollo e implementación de un software que permite la ayuda a los estudiantes que tienen algún tipo de discapacidad física severa, a generar frases y respuestas mediante el uso del movimiento ocular propio. La característica especial de este software se basa en poder capturar la imagen el dispositivo móvil (Tablet), posteriormente a ello, extrae la cara, después un pequeño rectángulo que contenga los ojos, de allí pasa a evaluar el iris y la distancia que hay en cada uno de ellos, evalúa la dirección del movimiento del ojo, se le asocia una palabra para que el sistema la reproduzca. El desarrollo de este software se basó en librerías Open CV, que son utilizadas para el procesamiento de imágenes, además del método CamShift. Actualmente se está implementando en las escuelas, para mejorar la calidad de vida de las personas discapacitadas, así como a incentivar la relación entre profesor y estudiante para comprender un poco más la manera de cómo se puede expresar. No obstante, se tiene en cuenta que el grado de inclinación de la cabeza afecta al correcto reconocimiento de los ojos, por ello se está mejorando actualmente este sistema.</w:t>
+              <w:t xml:space="preserve">El presente artículo habla el desarrollo e implementación de un software que permite la ayuda a los estudiantes que tienen algún tipo de discapacidad física severa, a generar frases y respuestas mediante el uso del movimiento ocular propio. La característica especial de este software se basa en poder capturar la imagen el dispositivo móvil (Tablet), posteriormente a ello, extrae la cara, después un pequeño rectángulo que contenga los ojos, de allí pasa a evaluar el iris y la distancia que hay en cada uno de ellos, evalúa la dirección del movimiento del ojo, se le asocia una palabra para que el sistema la reproduzca. El desarrollo de este software se basó en librerías Open CV, que son utilizadas para el procesamiento de imágenes, además del método </w:t>
+            </w:r>
+            <w:proofErr w:type="spellStart"/>
+            <w:r>
+              <w:t>CamShift</w:t>
+            </w:r>
+            <w:proofErr w:type="spellEnd"/>
+            <w:r>
+              <w:t>. Actualmente se está implementando en las escuelas, para mejorar la calidad de vida de las personas discapacitadas, así como a incentivar la relación entre profesor y estudiante para comprender un poco más la manera de cómo se puede expresar. No obstante, se tiene en cuenta que el grado de inclinación de la cabeza afecta al correcto reconocimiento de los ojos, por ello se está mejorando actualmente este sistema.</w:t>
             </w:r>
             <w:sdt>
               <w:sdtPr>
@@ -5087,11 +5775,83 @@
               <w:jc w:val="both"/>
             </w:pPr>
             <w:r>
-              <w:t xml:space="preserve">EL presente artículo habla sobre el desarrollo e implementación de MultiModalMapper, un software que es diseñado para registrar, analizar y procesar información y datos morfológicos para examen de retina y generar de manera clara y oportuna información clara y sencilla acerca de los resultados de las diferentes modalidades o técnicas empleadas para determinar diferentes enfermedades oculares. Este software es creado a partir de la necesidad que presenta hoy en día algunos hospitales oftalmológicos a la hora de emplear técnicas morfológicas y funcionales para detectar anomalías o enfermedades en la retina, que los resultados generados a partir de la técnica que se emplee, no trae consigo una solución parcial y el tipo o tipos de datos que se </w:t>
+              <w:t xml:space="preserve">EL presente artículo habla sobre el desarrollo e implementación de </w:t>
+            </w:r>
+            <w:proofErr w:type="spellStart"/>
+            <w:r>
+              <w:t>MultiModalMapper</w:t>
+            </w:r>
+            <w:proofErr w:type="spellEnd"/>
+            <w:r>
+              <w:t xml:space="preserve">, un software que es diseñado para registrar, analizar y procesar información y datos morfológicos para examen de retina y generar de manera clara y oportuna información clara y sencilla acerca de los resultados de las diferentes modalidades o técnicas empleadas para determinar diferentes enfermedades oculares. Este software es creado a partir de la necesidad que presenta hoy en día algunos hospitales oftalmológicos a la hora de emplear técnicas morfológicas y funcionales para detectar anomalías o enfermedades en la retina, que los resultados generados a partir de la técnica que se emplee, no </w:t>
+            </w:r>
+            <w:proofErr w:type="gramStart"/>
+            <w:r>
+              <w:t>trae</w:t>
+            </w:r>
+            <w:proofErr w:type="gramEnd"/>
+            <w:r>
+              <w:t xml:space="preserve"> consigo una solución parcial y el tipo o tipos de datos que se manejan no son compatibles y así resulta complicado buscar una correlación entre los datos y las modalidades que se empleen. Está desarrollado actualmente en lenguaje C# utilizando Microsoft </w:t>
             </w:r>
             <w:r>
               <w:lastRenderedPageBreak/>
-              <w:t>manejan no son compatibles y así resulta complicado buscar una correlación entre los datos y las modalidades que se empleen. Está desarrollado actualmente en lenguaje C# utilizando Microsoft .NET Framework 3.5, interfaz desarrollada en Matlab para la visualización y análisis de los diferentes tipos de datos de las modalidades morfológicas (fotografía de fondo, tomografía de coherencia óptica, imágenes de oftalmoscopia láser de escaneo y perfiles de espesor de GDx) y funcionales (multifocalelectroretinografía, electroretinografía de patrón multifocal, perimetría y microperimetría), esta soportado con librería ImageControl y el algoritmo Generalized Dual-Bootstrap. Los resultados han mostrado que combinando los diferentes resultados de estas técnicas se determinado que cuando un paciente representa cambios estructurales en determinadas capas de la retina, induce a reducir notablemente sus funciones visuales.</w:t>
+              <w:t xml:space="preserve">.NET Framework 3.5, interfaz desarrollada en Matlab para la visualización y análisis de los diferentes tipos de datos de las modalidades morfológicas (fotografía de fondo, tomografía de coherencia óptica, imágenes de oftalmoscopia láser de escaneo y perfiles de espesor de </w:t>
+            </w:r>
+            <w:proofErr w:type="spellStart"/>
+            <w:r>
+              <w:t>GDx</w:t>
+            </w:r>
+            <w:proofErr w:type="spellEnd"/>
+            <w:r>
+              <w:t>) y funcionales (</w:t>
+            </w:r>
+            <w:proofErr w:type="spellStart"/>
+            <w:r>
+              <w:t>multifocalelectroretinografía</w:t>
+            </w:r>
+            <w:proofErr w:type="spellEnd"/>
+            <w:r>
+              <w:t xml:space="preserve">, </w:t>
+            </w:r>
+            <w:proofErr w:type="spellStart"/>
+            <w:r>
+              <w:t>electroretinografía</w:t>
+            </w:r>
+            <w:proofErr w:type="spellEnd"/>
+            <w:r>
+              <w:t xml:space="preserve"> de patrón multifocal, </w:t>
+            </w:r>
+            <w:proofErr w:type="spellStart"/>
+            <w:r>
+              <w:t>perimetría</w:t>
+            </w:r>
+            <w:proofErr w:type="spellEnd"/>
+            <w:r>
+              <w:t xml:space="preserve"> y </w:t>
+            </w:r>
+            <w:proofErr w:type="spellStart"/>
+            <w:r>
+              <w:t>microperimetría</w:t>
+            </w:r>
+            <w:proofErr w:type="spellEnd"/>
+            <w:r>
+              <w:t xml:space="preserve">), esta soportado con librería </w:t>
+            </w:r>
+            <w:proofErr w:type="spellStart"/>
+            <w:r>
+              <w:t>ImageControl</w:t>
+            </w:r>
+            <w:proofErr w:type="spellEnd"/>
+            <w:r>
+              <w:t xml:space="preserve"> y el algoritmo </w:t>
+            </w:r>
+            <w:proofErr w:type="spellStart"/>
+            <w:r>
+              <w:t>Generalized</w:t>
+            </w:r>
+            <w:proofErr w:type="spellEnd"/>
+            <w:r>
+              <w:t xml:space="preserve"> Dual-Bootstrap. Los resultados han mostrado que combinando los diferentes resultados de estas técnicas se determinado que cuando un paciente representa cambios estructurales en determinadas capas de la retina, induce a reducir notablemente sus funciones visuales.</w:t>
             </w:r>
             <w:sdt>
               <w:sdtPr>
@@ -5134,7 +5894,21 @@
               <w:rPr>
                 <w:b/>
               </w:rPr>
-              <w:t>Susceptibilidad antibiótica in vitro a fluoroquinolonas:</w:t>
+              <w:t xml:space="preserve">Susceptibilidad antibiótica in vitro a </w:t>
+            </w:r>
+            <w:proofErr w:type="spellStart"/>
+            <w:r>
+              <w:rPr>
+                <w:b/>
+              </w:rPr>
+              <w:t>fluoroquinolonas</w:t>
+            </w:r>
+            <w:proofErr w:type="spellEnd"/>
+            <w:r>
+              <w:rPr>
+                <w:b/>
+              </w:rPr>
+              <w:t>:</w:t>
             </w:r>
           </w:p>
           <w:p>
@@ -5142,37 +5916,128 @@
               <w:jc w:val="both"/>
             </w:pPr>
             <w:r>
-              <w:t xml:space="preserve">El presente artículo tiene como objeto de estudio la susceptibilidad antibiótica de las bacterias obtenidas en la realización de cultivos de infecciones oculares, realizado en la fundación Oftalmológica de Santander. Este estudio se desarrolló para determinar a qué generación de fluoroquinolonas las infecciones superficiales en el ojo y las infecciones a nivel de córnea y segmento anterior son tanto resistentes como su posible eliminación, para ello se utilizó una seria de cultivos de superficie conjuntival, superficie corneal y líquidos intraoculares, estos cultivos fueron realizados con platos de agar y asa bacteriológica, así como de otros componentes para composición del mismo, se utilizó, además discos impregnados de antibiótico especialmente para detectar bacterias Gram positivas y negativas dentro de las 24 horas siguientes a su cultivo. Los resultados arrojados por este estudio determinaron que hubo presencia de bacterias Gram positivas en un 78.7 %y Gram negativas en un 18.4 %, anaerobio en 03 %, Mycobacterium en 0.5% Chlamydia trachomatis en un 2.1%. Para las Gram positivas fueron las más comunes </w:t>
-            </w:r>
-            <w:r>
-              <w:t>Staphylococcus sp</w:t>
-            </w:r>
+              <w:t xml:space="preserve">El presente artículo tiene como objeto de estudio la susceptibilidad antibiótica de las bacterias obtenidas en la realización de cultivos de infecciones oculares, realizado en la fundación Oftalmológica de Santander. Este estudio se desarrolló para determinar a qué generación de </w:t>
+            </w:r>
+            <w:proofErr w:type="spellStart"/>
+            <w:r>
+              <w:t>fluoroquinolonas</w:t>
+            </w:r>
+            <w:proofErr w:type="spellEnd"/>
+            <w:r>
+              <w:t xml:space="preserve"> las infecciones superficiales en el ojo y las infecciones a nivel de córnea y segmento anterior son tanto resistentes como su posible eliminación, para ello se utilizó una seria de cultivos de superficie conjuntival, superficie corneal y líquidos intraoculares, estos cultivos fueron realizados con platos de agar y asa bacteriológica, así como de otros componentes para composición del mismo, se utilizó, además discos impregnados de antibiótico especialmente para detectar bacterias Gram positivas y negativas dentro de las 24 horas siguientes a su cultivo. Los resultados arrojados por este estudio determinaron que hubo presencia de bacterias Gram positivas en un 78.7 %y Gram negativas en un 18.4 %, anaerobio en 03 %, </w:t>
+            </w:r>
+            <w:proofErr w:type="spellStart"/>
+            <w:r>
+              <w:t>Mycobacterium</w:t>
+            </w:r>
+            <w:proofErr w:type="spellEnd"/>
+            <w:r>
+              <w:t xml:space="preserve"> en 0.5% Chlamydia </w:t>
+            </w:r>
+            <w:proofErr w:type="spellStart"/>
+            <w:r>
+              <w:t>trachomatis</w:t>
+            </w:r>
+            <w:proofErr w:type="spellEnd"/>
+            <w:r>
+              <w:t xml:space="preserve"> en un 2.1%. Para las Gram positivas fueron las más comunes </w:t>
+            </w:r>
+            <w:proofErr w:type="spellStart"/>
+            <w:r>
+              <w:t>Staphylococcus</w:t>
+            </w:r>
+            <w:proofErr w:type="spellEnd"/>
+            <w:r>
+              <w:t xml:space="preserve"> </w:t>
+            </w:r>
+            <w:proofErr w:type="spellStart"/>
+            <w:r>
+              <w:t>sp</w:t>
+            </w:r>
+            <w:proofErr w:type="spellEnd"/>
             <w:r>
               <w:t xml:space="preserve">, </w:t>
             </w:r>
-            <w:r>
-              <w:t>Staphylococcus coagulasa negativo</w:t>
+            <w:proofErr w:type="spellStart"/>
+            <w:r>
+              <w:t>Staphylococcus</w:t>
+            </w:r>
+            <w:proofErr w:type="spellEnd"/>
+            <w:r>
+              <w:t xml:space="preserve"> coagulasa negativo</w:t>
             </w:r>
             <w:r>
               <w:t xml:space="preserve"> en otros y para las Gram negativas </w:t>
             </w:r>
-            <w:r>
-              <w:t xml:space="preserve">Haemophilus </w:t>
-            </w:r>
-            <w:r>
-              <w:t xml:space="preserve">sp, </w:t>
-            </w:r>
-            <w:r>
-              <w:t>Klebsiella enterobacter</w:t>
-            </w:r>
-            <w:r>
-              <w:t xml:space="preserve">, con base en estos resultados se pudo establecer que existe más tendencia de resistencia a las fluoroquinolonas de segunda y tercera generación (ciprofloxacino, levofloxacino respectivamente) que a la de cuarta de generación (moxifloxacino y  gatifloxacino), especialmente en bacterias Gram positivas con gatifloxacino 6,3% , moxifloxacino 8,9% , ciprofloxacino 33,2% ), levofloxacino 35,6% y Gram </w:t>
+            <w:proofErr w:type="spellStart"/>
+            <w:r>
+              <w:t>Haemophilus</w:t>
+            </w:r>
+            <w:proofErr w:type="spellEnd"/>
+            <w:r>
+              <w:t xml:space="preserve"> </w:t>
+            </w:r>
+            <w:proofErr w:type="spellStart"/>
+            <w:r>
+              <w:t>sp</w:t>
+            </w:r>
+            <w:proofErr w:type="spellEnd"/>
+            <w:r>
+              <w:t xml:space="preserve">, </w:t>
+            </w:r>
+            <w:proofErr w:type="spellStart"/>
+            <w:r>
+              <w:t>Klebsiella</w:t>
+            </w:r>
+            <w:proofErr w:type="spellEnd"/>
+            <w:r>
+              <w:t xml:space="preserve"> </w:t>
+            </w:r>
+            <w:proofErr w:type="spellStart"/>
+            <w:r>
+              <w:t>enterobacter</w:t>
+            </w:r>
+            <w:proofErr w:type="spellEnd"/>
+            <w:r>
+              <w:t xml:space="preserve">, con base en estos resultados se pudo establecer que existe más tendencia de resistencia a las </w:t>
+            </w:r>
+            <w:proofErr w:type="spellStart"/>
+            <w:r>
+              <w:t>fluoroquinolonas</w:t>
+            </w:r>
+            <w:proofErr w:type="spellEnd"/>
+            <w:r>
+              <w:t xml:space="preserve"> de segunda y tercera generación (ciprofloxacino, levofloxacino respectivamente) que a la de cuarta de generación (moxifloxacino y  </w:t>
+            </w:r>
+            <w:proofErr w:type="spellStart"/>
+            <w:r>
+              <w:t>gatifloxacino</w:t>
+            </w:r>
+            <w:proofErr w:type="spellEnd"/>
+            <w:r>
+              <w:t xml:space="preserve">), especialmente en bacterias Gram positivas con </w:t>
+            </w:r>
+            <w:proofErr w:type="spellStart"/>
+            <w:r>
+              <w:t>gatifloxacino</w:t>
+            </w:r>
+            <w:proofErr w:type="spellEnd"/>
+            <w:r>
+              <w:t xml:space="preserve"> 6,3% , moxifloxacino 8,9% , ciprofloxacino 33,2% ), levofloxacino 35,6% y Gram </w:t>
             </w:r>
             <w:r>
               <w:t>negativas</w:t>
             </w:r>
             <w:r>
-              <w:t xml:space="preserve"> con gatifloxacino 7,4%, moxifloxacino 16,7%) ,levofloxacino 16,7%), ciprofloxacino 25,9%.</w:t>
+              <w:t xml:space="preserve"> con </w:t>
+            </w:r>
+            <w:proofErr w:type="spellStart"/>
+            <w:r>
+              <w:t>gatifloxacino</w:t>
+            </w:r>
+            <w:proofErr w:type="spellEnd"/>
+            <w:r>
+              <w:t xml:space="preserve"> 7,4%, moxifloxacino 16,7%) ,levofloxacino 16,7%), ciprofloxacino 25,9%.</w:t>
             </w:r>
             <w:sdt>
               <w:sdtPr>
@@ -5229,11 +6094,11 @@
               <w:t xml:space="preserve"> </w:t>
             </w:r>
             <w:r>
-              <w:t xml:space="preserve">resistentes. La importancia de este trabajo recae en la necesidad de que esta clase de bacterias, tanto las Gram positivas como las negativas, son de alto riesgo y se presentas más que todo en los hospitales y en </w:t>
+              <w:t xml:space="preserve">resistentes. La importancia de este trabajo recae en la necesidad de que esta clase de bacterias, tanto las Gram positivas como las negativas, son de alto riesgo y se presentas más que todo en los hospitales y en las unidades de cuidados intensivos, Por consiguiente la mejor manera de poder erradicar este tipo de bacterias recaen en los medicamentos que se suministran, pero el gran problema es la </w:t>
             </w:r>
             <w:r>
               <w:lastRenderedPageBreak/>
-              <w:t>las unidades de cuidados intensivos, Por consiguiente la mejor manera de poder erradicar este tipo de bacterias recaen en los medicamentos que se suministran, pero el gran problema es la multi</w:t>
+              <w:t>multi</w:t>
             </w:r>
             <w:r>
               <w:t xml:space="preserve"> </w:t>
@@ -5260,10 +6125,42 @@
               <w:t>abilidad de la membrana externa en donde la bacteria puede generar ciertos cambios en la bicapa lipídica lo que hace que las porinas cambien su estructuran y no permitan la entrada de los antibióticos ya que estás son proteínas que forman canales de agua en la membrana externa, Proteínas unidoras de penicilina que se encuentran en la pared celular de la bacteria y ayuda a modificar a los betalactámicos para que no mecanismo de acción no rompa la pared celular y esta mantenga viva a la bacteria. Cabe resaltar que para ejercer algunos de estos mecanismos, las bacterias Gram nega</w:t>
             </w:r>
             <w:r>
-              <w:t>tivas generan la producción de B</w:t>
-            </w:r>
-            <w:r>
-              <w:t>etalactamasas que ayudan a destruir el betalactámico, las comunes y presentes son Betalactamasas, Betalactamasas de espectro extendido (BLEE), Carbapenemasas.</w:t>
+              <w:t xml:space="preserve">tivas generan la producción de </w:t>
+            </w:r>
+            <w:proofErr w:type="spellStart"/>
+            <w:r>
+              <w:t>B</w:t>
+            </w:r>
+            <w:r>
+              <w:t>etalactamasas</w:t>
+            </w:r>
+            <w:proofErr w:type="spellEnd"/>
+            <w:r>
+              <w:t xml:space="preserve"> que ayudan a destruir el betalactámico, las comunes y presentes son </w:t>
+            </w:r>
+            <w:proofErr w:type="spellStart"/>
+            <w:r>
+              <w:t>Betalactamasas</w:t>
+            </w:r>
+            <w:proofErr w:type="spellEnd"/>
+            <w:r>
+              <w:t xml:space="preserve">, </w:t>
+            </w:r>
+            <w:proofErr w:type="spellStart"/>
+            <w:r>
+              <w:t>Betalactamasas</w:t>
+            </w:r>
+            <w:proofErr w:type="spellEnd"/>
+            <w:r>
+              <w:t xml:space="preserve"> de espectro extendido (BLEE), </w:t>
+            </w:r>
+            <w:proofErr w:type="spellStart"/>
+            <w:r>
+              <w:t>Carbapenemasas</w:t>
+            </w:r>
+            <w:proofErr w:type="spellEnd"/>
+            <w:r>
+              <w:t>.</w:t>
             </w:r>
             <w:sdt>
               <w:sdtPr>
@@ -5444,32 +6341,32 @@
               <w:t>s más comunes y presentes, el o los medicamentos a las cuales esta tiende a ser resistente</w:t>
             </w:r>
             <w:r>
-              <w:t xml:space="preserve"> o anti </w:t>
+              <w:t xml:space="preserve"> o anti resistente</w:t>
+            </w:r>
+            <w:r>
+              <w:t xml:space="preserve">, </w:t>
+            </w:r>
+            <w:r>
+              <w:t>el origen de la cepa</w:t>
+            </w:r>
+            <w:r>
+              <w:t>, la familia general</w:t>
+            </w:r>
+            <w:r>
+              <w:t xml:space="preserve"> de los medicamentos</w:t>
+            </w:r>
+            <w:r>
+              <w:t xml:space="preserve">, </w:t>
+            </w:r>
+            <w:r>
+              <w:t xml:space="preserve">La información recopilada estará basada en una línea de tiempo que inicie </w:t>
+            </w:r>
+            <w:r>
+              <w:t xml:space="preserve">desde el año 2010 hasta el 2016, con posibilidad </w:t>
             </w:r>
             <w:r>
               <w:lastRenderedPageBreak/>
-              <w:t>resistente</w:t>
-            </w:r>
-            <w:r>
-              <w:t xml:space="preserve">, </w:t>
-            </w:r>
-            <w:r>
-              <w:t>el origen de la cepa</w:t>
-            </w:r>
-            <w:r>
-              <w:t>, la familia general</w:t>
-            </w:r>
-            <w:r>
-              <w:t xml:space="preserve"> de los medicamentos</w:t>
-            </w:r>
-            <w:r>
-              <w:t xml:space="preserve">, </w:t>
-            </w:r>
-            <w:r>
-              <w:t xml:space="preserve">La información recopilada estará basada en una línea de tiempo que inicie </w:t>
-            </w:r>
-            <w:r>
-              <w:t>desde el año 2010 hasta el 2016, con posibilidad de inserción de más información de años posteriores.</w:t>
+              <w:t>de inserción de más información de años posteriores.</w:t>
             </w:r>
             <w:r>
               <w:t xml:space="preserve"> Posterior a ello se diseñará e impl</w:t>
@@ -5534,6 +6431,112 @@
                   <wp:extent cx="5629275" cy="2095500"/>
                   <wp:effectExtent l="0" t="0" r="9525" b="0"/>
                   <wp:docPr id="1" name="Imagen 1"/>
+                  <wp:cNvGraphicFramePr>
+                    <a:graphicFrameLocks xmlns:a="http://schemas.openxmlformats.org/drawingml/2006/main" noChangeAspect="1"/>
+                  </wp:cNvGraphicFramePr>
+                  <a:graphic xmlns:a="http://schemas.openxmlformats.org/drawingml/2006/main">
+                    <a:graphicData uri="http://schemas.openxmlformats.org/drawingml/2006/picture">
+                      <pic:pic xmlns:pic="http://schemas.openxmlformats.org/drawingml/2006/picture">
+                        <pic:nvPicPr>
+                          <pic:cNvPr id="1" name=""/>
+                          <pic:cNvPicPr/>
+                        </pic:nvPicPr>
+                        <pic:blipFill>
+                          <a:blip r:embed="rId9"/>
+                          <a:stretch>
+                            <a:fillRect/>
+                          </a:stretch>
+                        </pic:blipFill>
+                        <pic:spPr>
+                          <a:xfrm>
+                            <a:off x="0" y="0"/>
+                            <a:ext cx="5629275" cy="2095500"/>
+                          </a:xfrm>
+                          <a:prstGeom prst="rect">
+                            <a:avLst/>
+                          </a:prstGeom>
+                        </pic:spPr>
+                      </pic:pic>
+                    </a:graphicData>
+                  </a:graphic>
+                </wp:inline>
+              </w:drawing>
+            </w:r>
+          </w:p>
+          <w:p>
+            <w:pPr>
+              <w:pStyle w:val="Descripcin"/>
+              <w:jc w:val="both"/>
+              <w:rPr>
+                <w:i w:val="0"/>
+                <w:color w:val="auto"/>
+              </w:rPr>
+            </w:pPr>
+            <w:r>
+              <w:rPr>
+                <w:i w:val="0"/>
+                <w:color w:val="auto"/>
+              </w:rPr>
+              <w:t xml:space="preserve">Figura </w:t>
+            </w:r>
+            <w:r>
+              <w:rPr>
+                <w:i w:val="0"/>
+                <w:color w:val="auto"/>
+              </w:rPr>
+              <w:fldChar w:fldCharType="begin"/>
+            </w:r>
+            <w:r>
+              <w:rPr>
+                <w:i w:val="0"/>
+                <w:color w:val="auto"/>
+              </w:rPr>
+              <w:instrText xml:space="preserve"> SEQ Figura \* ARABIC </w:instrText>
+            </w:r>
+            <w:r>
+              <w:rPr>
+                <w:i w:val="0"/>
+                <w:color w:val="auto"/>
+              </w:rPr>
+              <w:fldChar w:fldCharType="separate"/>
+            </w:r>
+            <w:r>
+              <w:rPr>
+                <w:i w:val="0"/>
+                <w:noProof/>
+                <w:color w:val="auto"/>
+              </w:rPr>
+              <w:t>1</w:t>
+            </w:r>
+            <w:r>
+              <w:rPr>
+                <w:i w:val="0"/>
+                <w:color w:val="auto"/>
+              </w:rPr>
+              <w:fldChar w:fldCharType="end"/>
+            </w:r>
+            <w:r>
+              <w:rPr>
+                <w:i w:val="0"/>
+                <w:color w:val="auto"/>
+              </w:rPr>
+              <w:t xml:space="preserve"> Esquema de muestra de la base de datos.</w:t>
+            </w:r>
+          </w:p>
+          <w:p>
+            <w:pPr>
+              <w:keepNext/>
+              <w:jc w:val="center"/>
+            </w:pPr>
+            <w:r>
+              <w:rPr>
+                <w:noProof/>
+              </w:rPr>
+              <w:drawing>
+                <wp:inline distT="0" distB="0" distL="0" distR="0" wp14:anchorId="39C5B41B" wp14:editId="709B43A7">
+                  <wp:extent cx="4229100" cy="2581275"/>
+                  <wp:effectExtent l="0" t="0" r="0" b="9525"/>
+                  <wp:docPr id="3" name="Imagen 3"/>
                   <wp:cNvGraphicFramePr>
                     <a:graphicFrameLocks xmlns:a="http://schemas.openxmlformats.org/drawingml/2006/main" noChangeAspect="1"/>
                   </wp:cNvGraphicFramePr>
@@ -5553,112 +6556,6 @@
                         <pic:spPr>
                           <a:xfrm>
                             <a:off x="0" y="0"/>
-                            <a:ext cx="5629275" cy="2095500"/>
-                          </a:xfrm>
-                          <a:prstGeom prst="rect">
-                            <a:avLst/>
-                          </a:prstGeom>
-                        </pic:spPr>
-                      </pic:pic>
-                    </a:graphicData>
-                  </a:graphic>
-                </wp:inline>
-              </w:drawing>
-            </w:r>
-          </w:p>
-          <w:p>
-            <w:pPr>
-              <w:pStyle w:val="Descripcin"/>
-              <w:jc w:val="both"/>
-              <w:rPr>
-                <w:i w:val="0"/>
-                <w:color w:val="auto"/>
-              </w:rPr>
-            </w:pPr>
-            <w:r>
-              <w:rPr>
-                <w:i w:val="0"/>
-                <w:color w:val="auto"/>
-              </w:rPr>
-              <w:t xml:space="preserve">Figura </w:t>
-            </w:r>
-            <w:r>
-              <w:rPr>
-                <w:i w:val="0"/>
-                <w:color w:val="auto"/>
-              </w:rPr>
-              <w:fldChar w:fldCharType="begin"/>
-            </w:r>
-            <w:r>
-              <w:rPr>
-                <w:i w:val="0"/>
-                <w:color w:val="auto"/>
-              </w:rPr>
-              <w:instrText xml:space="preserve"> SEQ Figura \* ARABIC </w:instrText>
-            </w:r>
-            <w:r>
-              <w:rPr>
-                <w:i w:val="0"/>
-                <w:color w:val="auto"/>
-              </w:rPr>
-              <w:fldChar w:fldCharType="separate"/>
-            </w:r>
-            <w:r>
-              <w:rPr>
-                <w:i w:val="0"/>
-                <w:noProof/>
-                <w:color w:val="auto"/>
-              </w:rPr>
-              <w:t>1</w:t>
-            </w:r>
-            <w:r>
-              <w:rPr>
-                <w:i w:val="0"/>
-                <w:color w:val="auto"/>
-              </w:rPr>
-              <w:fldChar w:fldCharType="end"/>
-            </w:r>
-            <w:r>
-              <w:rPr>
-                <w:i w:val="0"/>
-                <w:color w:val="auto"/>
-              </w:rPr>
-              <w:t xml:space="preserve"> Esquema de muestra de la base de datos.</w:t>
-            </w:r>
-          </w:p>
-          <w:p>
-            <w:pPr>
-              <w:keepNext/>
-              <w:jc w:val="center"/>
-            </w:pPr>
-            <w:r>
-              <w:rPr>
-                <w:noProof/>
-              </w:rPr>
-              <w:drawing>
-                <wp:inline distT="0" distB="0" distL="0" distR="0" wp14:anchorId="39C5B41B" wp14:editId="709B43A7">
-                  <wp:extent cx="4229100" cy="2581275"/>
-                  <wp:effectExtent l="0" t="0" r="0" b="9525"/>
-                  <wp:docPr id="3" name="Imagen 3"/>
-                  <wp:cNvGraphicFramePr>
-                    <a:graphicFrameLocks xmlns:a="http://schemas.openxmlformats.org/drawingml/2006/main" noChangeAspect="1"/>
-                  </wp:cNvGraphicFramePr>
-                  <a:graphic xmlns:a="http://schemas.openxmlformats.org/drawingml/2006/main">
-                    <a:graphicData uri="http://schemas.openxmlformats.org/drawingml/2006/picture">
-                      <pic:pic xmlns:pic="http://schemas.openxmlformats.org/drawingml/2006/picture">
-                        <pic:nvPicPr>
-                          <pic:cNvPr id="1" name=""/>
-                          <pic:cNvPicPr/>
-                        </pic:nvPicPr>
-                        <pic:blipFill>
-                          <a:blip r:embed="rId11"/>
-                          <a:stretch>
-                            <a:fillRect/>
-                          </a:stretch>
-                        </pic:blipFill>
-                        <pic:spPr>
-                          <a:xfrm>
-                            <a:off x="0" y="0"/>
                             <a:ext cx="4229100" cy="2581275"/>
                           </a:xfrm>
                           <a:prstGeom prst="rect">
@@ -5743,19 +6640,24 @@
               <w:t>as Figuras 1 y 2, es el esquema de muestra de la base de datos que actualmente</w:t>
             </w:r>
             <w:r>
-              <w:t xml:space="preserve"> las estudiantes Martha Catalina Sánchez Rocha, Viviane Geraldine Rondón Correa, del grupo de investigación CISVI de la universidad de la Salle, están desarrollando en base a </w:t>
+              <w:t xml:space="preserve"> las estudiantes Martha Catalina Sánchez Rocha, </w:t>
+            </w:r>
+            <w:proofErr w:type="spellStart"/>
+            <w:r>
+              <w:t>Viviane</w:t>
+            </w:r>
+            <w:proofErr w:type="spellEnd"/>
+            <w:r>
+              <w:t xml:space="preserve"> Geraldine Rondón Correa, del grupo de investigación CISVI de la universidad de la Salle, están desarrollando en base a información recopilada. Lo que se busca esencialmente como se habló antes, es lograr que el desarrollo del software pueda generar diferentes tipos de búsqueda, </w:t>
+            </w:r>
+            <w:r>
+              <w:t>así</w:t>
+            </w:r>
+            <w:r>
+              <w:t xml:space="preserve"> mismo genere gráficos </w:t>
             </w:r>
             <w:r>
               <w:lastRenderedPageBreak/>
-              <w:t xml:space="preserve">información recopilada. Lo que se busca esencialmente como se habló antes, es lograr que el desarrollo del software pueda generar diferentes tipos de búsqueda, </w:t>
-            </w:r>
-            <w:r>
-              <w:t>así</w:t>
-            </w:r>
-            <w:r>
-              <w:t xml:space="preserve"> mismo genere gráficos </w:t>
-            </w:r>
-            <w:r>
               <w:t>alusivos</w:t>
             </w:r>
             <w:r>
@@ -6106,7 +7008,15 @@
               <w:t>la base de datos realizada por los estudiantes del grupo de investigación CISVI</w:t>
             </w:r>
             <w:r>
-              <w:t xml:space="preserve"> (Martha Catalina Sánchez Rocha, Viviane Geraldine </w:t>
+              <w:t xml:space="preserve"> (Martha Catalina Sánchez Rocha, </w:t>
+            </w:r>
+            <w:proofErr w:type="spellStart"/>
+            <w:r>
+              <w:t>Viviane</w:t>
+            </w:r>
+            <w:proofErr w:type="spellEnd"/>
+            <w:r>
+              <w:t xml:space="preserve"> Geraldine </w:t>
             </w:r>
             <w:r>
               <w:t>Rondón</w:t>
@@ -6885,7 +7795,6 @@
                     <w:rPr>
                       <w:rFonts w:cs="Calibri"/>
                     </w:rPr>
-                    <w:lastRenderedPageBreak/>
                     <w:t>ACTIVIDADES</w:t>
                   </w:r>
                 </w:p>
@@ -6910,7 +7819,17 @@
                       <w:color w:val="000000"/>
                       <w:shd w:val="clear" w:color="auto" w:fill="FFFFFF"/>
                     </w:rPr>
-                    <w:t>3.1 Realzar la implementación del sistema de información web con la interfaz HCI y la base de datos dinámica, con el fin de evaluar la funcionalidad de los mismos.</w:t>
+                    <w:t xml:space="preserve">3.1 Realzar la implementación del sistema de información web con la interfaz HCI y la base de datos dinámica, con el fin de </w:t>
+                  </w:r>
+                  <w:r>
+                    <w:rPr>
+                      <w:rStyle w:val="apple-converted-space"/>
+                      <w:rFonts w:asciiTheme="majorHAnsi" w:hAnsiTheme="majorHAnsi" w:cs="Arial"/>
+                      <w:color w:val="000000"/>
+                      <w:shd w:val="clear" w:color="auto" w:fill="FFFFFF"/>
+                    </w:rPr>
+                    <w:lastRenderedPageBreak/>
+                    <w:t>evaluar la funcionalidad de los mismos.</w:t>
                   </w:r>
                 </w:p>
                 <w:p>
@@ -6940,6 +7859,7 @@
                     <w:rPr>
                       <w:rFonts w:cs="Calibri"/>
                     </w:rPr>
+                    <w:lastRenderedPageBreak/>
                     <w:t>OBJETIVO</w:t>
                   </w:r>
                 </w:p>
@@ -7196,7 +8116,23 @@
               <w:spacing w:after="0" w:line="240" w:lineRule="auto"/>
             </w:pPr>
             <w:r>
-              <w:t>Se implementará la metodología Xp para la ejecución completa del proyecto, para el cual el siguiente gráfico muestra cómo será el esquema de las actividades según el modelo de programación Xp:</w:t>
+              <w:t xml:space="preserve">Se implementará la metodología </w:t>
+            </w:r>
+            <w:proofErr w:type="spellStart"/>
+            <w:r>
+              <w:t>Xp</w:t>
+            </w:r>
+            <w:proofErr w:type="spellEnd"/>
+            <w:r>
+              <w:t xml:space="preserve"> para la ejecución completa del proyecto, para el cual el siguiente gráfico muestra cómo será el esquema de las actividades según el modelo de programación </w:t>
+            </w:r>
+            <w:proofErr w:type="spellStart"/>
+            <w:r>
+              <w:t>Xp</w:t>
+            </w:r>
+            <w:proofErr w:type="spellEnd"/>
+            <w:r>
+              <w:t>:</w:t>
             </w:r>
           </w:p>
           <w:p>
@@ -7224,7 +8160,7 @@
                           <pic:cNvPicPr/>
                         </pic:nvPicPr>
                         <pic:blipFill>
-                          <a:blip r:embed="rId12"/>
+                          <a:blip r:embed="rId11"/>
                           <a:stretch>
                             <a:fillRect/>
                           </a:stretch>
@@ -17330,8 +18266,8 @@
       </w:pPr>
     </w:p>
     <w:sectPr>
-      <w:headerReference w:type="default" r:id="rId13"/>
-      <w:footerReference w:type="default" r:id="rId14"/>
+      <w:headerReference w:type="default" r:id="rId12"/>
+      <w:footerReference w:type="default" r:id="rId13"/>
       <w:pgSz w:w="12240" w:h="15840"/>
       <w:pgMar w:top="1276" w:right="1701" w:bottom="1417" w:left="1701" w:header="720" w:footer="720" w:gutter="0"/>
       <w:pgNumType w:start="1"/>
@@ -17406,7 +18342,7 @@
         <w:szCs w:val="16"/>
         <w:lang w:val="es-ES"/>
       </w:rPr>
-      <w:t>14</w:t>
+      <w:t>20</w:t>
     </w:r>
     <w:r>
       <w:rPr>
@@ -18102,7 +19038,7 @@
                               <w:szCs w:val="16"/>
                               <w:lang w:val="es-ES"/>
                             </w:rPr>
-                            <w:t>14</w:t>
+                            <w:t>20</w:t>
                           </w:r>
                           <w:r>
                             <w:rPr>
@@ -18284,7 +19220,7 @@
                         <w:szCs w:val="16"/>
                         <w:lang w:val="es-ES"/>
                       </w:rPr>
-                      <w:t>14</w:t>
+                      <w:t>20</w:t>
                     </w:r>
                     <w:r>
                       <w:rPr>
@@ -18410,7 +19346,7 @@
                       </a:ln>
                       <a:extLst>
                         <a:ext uri="{91240B29-F687-4f45-9708-019B960494DF}">
-                          <a14:hiddenLine xmlns="" xmlns:mo="http://schemas.microsoft.com/office/mac/office/2008/main" xmlns:mv="urn:schemas-microsoft-com:mac:vml" xmlns:o="urn:schemas-microsoft-com:office:office" xmlns:v="urn:schemas-microsoft-com:vml" xmlns:w10="urn:schemas-microsoft-com:office:word" xmlns:w="http://schemas.openxmlformats.org/wordprocessingml/2006/main" xmlns:a14="http://schemas.microsoft.com/office/drawing/2010/main" w="9525">
+                          <a14:hiddenLine xmlns:a14="http://schemas.microsoft.com/office/drawing/2010/main" xmlns:w="http://schemas.openxmlformats.org/wordprocessingml/2006/main" xmlns:w10="urn:schemas-microsoft-com:office:word" xmlns:v="urn:schemas-microsoft-com:vml" xmlns:o="urn:schemas-microsoft-com:office:office" xmlns:mv="urn:schemas-microsoft-com:mac:vml" xmlns:mo="http://schemas.microsoft.com/office/mac/office/2008/main" xmlns="" w="9525">
                             <a:solidFill>
                               <a:srgbClr val="000000"/>
                             </a:solidFill>
@@ -25000,7 +25936,7 @@
 </file>
 
 <file path=customXml/itemProps1.xml><?xml version="1.0" encoding="utf-8"?>
-<ds:datastoreItem xmlns:ds="http://schemas.openxmlformats.org/officeDocument/2006/customXml" ds:itemID="{80EF65F4-D437-4A46-91CB-2CEBDDB6854D}">
+<ds:datastoreItem xmlns:ds="http://schemas.openxmlformats.org/officeDocument/2006/customXml" ds:itemID="{09999AE2-6290-4069-96E0-1BF15DAECA50}">
   <ds:schemaRefs>
     <ds:schemaRef ds:uri="http://schemas.openxmlformats.org/officeDocument/2006/bibliography"/>
   </ds:schemaRefs>

</xml_diff>

<commit_message>
Se edita documento en marco ejecutivo y eliminacion de informacion irrelevante
</commit_message>
<xml_diff>
--- a/Propuesta de Anteproyecto Final.docx
+++ b/Propuesta de Anteproyecto Final.docx
@@ -1662,6 +1662,9 @@
             <w:pPr>
               <w:spacing w:after="0" w:line="240" w:lineRule="auto"/>
             </w:pPr>
+            <w:r>
+              <w:t>Aldana</w:t>
+            </w:r>
           </w:p>
         </w:tc>
       </w:tr>
@@ -2147,12 +2150,11 @@
         </w:rPr>
         <w:t xml:space="preserve">(Total:  </w:t>
       </w:r>
-      <w:proofErr w:type="gramStart"/>
       <w:r>
         <w:rPr>
           <w:b/>
         </w:rPr>
-        <w:t xml:space="preserve">4 </w:t>
+        <w:t>4</w:t>
       </w:r>
       <w:r>
         <w:rPr>
@@ -2160,7 +2162,6 @@
         </w:rPr>
         <w:t>)</w:t>
       </w:r>
-      <w:proofErr w:type="gramEnd"/>
     </w:p>
     <w:p>
       <w:pPr>
@@ -2301,8 +2302,55 @@
               <w:lastRenderedPageBreak/>
               <w:t>los datos que manejan internamente,</w:t>
             </w:r>
-            <w:bookmarkStart w:id="0" w:name="_GoBack"/>
-            <w:bookmarkEnd w:id="0"/>
+            <w:r>
+              <w:t xml:space="preserve"> así mismo facilita la interactividad entre el cliente y usuario prestando un servicio más rápido y eficaz, dando como resultado una respuesta oportuna hacia el cliente.</w:t>
+            </w:r>
+          </w:p>
+          <w:p>
+            <w:pPr>
+              <w:jc w:val="both"/>
+            </w:pPr>
+            <w:r>
+              <w:t xml:space="preserve">Así mismo el cliente es capaz de ver información y registrarse, con el objetivo de adquirir los servicios dados por la página web que tiene la empresa, donde los administrativos analizaran los servicios pedidos y automáticamente se </w:t>
+            </w:r>
+            <w:r>
+              <w:t>dará</w:t>
+            </w:r>
+            <w:r>
+              <w:t xml:space="preserve"> una pronta respuesta.</w:t>
+            </w:r>
+          </w:p>
+          <w:p>
+            <w:pPr>
+              <w:jc w:val="both"/>
+            </w:pPr>
+            <w:r>
+              <w:t xml:space="preserve">Para desarrollar una interactividad entre el cliente y la empresa, se usa un diseño web que contenga un sistema de información, unidos por un </w:t>
+            </w:r>
+            <w:proofErr w:type="spellStart"/>
+            <w:r>
+              <w:t>front-end</w:t>
+            </w:r>
+            <w:proofErr w:type="spellEnd"/>
+            <w:r>
+              <w:t xml:space="preserve"> y un back-</w:t>
+            </w:r>
+            <w:proofErr w:type="spellStart"/>
+            <w:r>
+              <w:t>end</w:t>
+            </w:r>
+            <w:proofErr w:type="spellEnd"/>
+            <w:r>
+              <w:t xml:space="preserve"> donde se emplean los lenguajes (</w:t>
+            </w:r>
+            <w:proofErr w:type="spellStart"/>
+            <w:r>
+              <w:t>Javascript</w:t>
+            </w:r>
+            <w:proofErr w:type="spellEnd"/>
+            <w:r>
+              <w:t xml:space="preserve">, CSS, PHP, MySQL, AJAX). </w:t>
+            </w:r>
           </w:p>
         </w:tc>
       </w:tr>
@@ -2590,7 +2638,11 @@
               <w:t>:</w:t>
             </w:r>
             <w:r>
-              <w:t xml:space="preserve"> Programas aislados que resuelven una necesidad específica de negocios. Las aplicaciones en esta área procesan datos comerciales o técnicos en una forma que facilita las operaciones de negocios o la toma de decisiones administrativas</w:t>
+              <w:t xml:space="preserve"> Programas aislados que resuelven una necesidad específica de </w:t>
+            </w:r>
+            <w:r>
+              <w:lastRenderedPageBreak/>
+              <w:t>negocios. Las aplicaciones en esta área procesan datos comerciales o técnicos en una forma que facilita las operaciones de negocios o la toma de decisiones administrativas</w:t>
             </w:r>
             <w:r>
               <w:t>.</w:t>
@@ -2737,7 +2789,6 @@
               <w:jc w:val="both"/>
             </w:pPr>
             <w:r>
-              <w:lastRenderedPageBreak/>
               <w:t>Software de I</w:t>
             </w:r>
             <w:r>
@@ -3015,6 +3066,7 @@
               <w:jc w:val="both"/>
             </w:pPr>
             <w:r>
+              <w:lastRenderedPageBreak/>
               <w:t>Ingeniería de Requisitos y Especificación de Requi</w:t>
             </w:r>
             <w:r>
@@ -3139,11 +3191,7 @@
               <w:t>pueden ser capturadas es una</w:t>
             </w:r>
             <w:r>
-              <w:t xml:space="preserve"> descripción </w:t>
-            </w:r>
-            <w:r>
-              <w:lastRenderedPageBreak/>
-              <w:t xml:space="preserve">global, es decir su </w:t>
+              <w:t xml:space="preserve"> descripción global, es decir su </w:t>
             </w:r>
             <w:r>
               <w:t>arquitectura.</w:t>
@@ -3524,7 +3572,11 @@
               <w:t>el t</w:t>
             </w:r>
             <w:r>
-              <w:t xml:space="preserve">ipo de sistema a desarrollarse, y la selección de arquitectura </w:t>
+              <w:t xml:space="preserve">ipo </w:t>
+            </w:r>
+            <w:r>
+              <w:lastRenderedPageBreak/>
+              <w:t xml:space="preserve">de sistema a desarrollarse, y la selección de arquitectura </w:t>
             </w:r>
             <w:r>
               <w:t>de</w:t>
@@ -3636,11 +3688,7 @@
               <w:t xml:space="preserve">istema en términos de objetos, </w:t>
             </w:r>
             <w:r>
-              <w:t xml:space="preserve">utiliza herramientas </w:t>
-            </w:r>
-            <w:r>
-              <w:lastRenderedPageBreak/>
-              <w:t>como: Diagrama de clases, Diagrama de casos de uso, Diagramas de transición de estado, Diagramas de secuencia, Diagramas de Colaboración, Diagramas de subsistemas.</w:t>
+              <w:t>utiliza herramientas como: Diagrama de clases, Diagrama de casos de uso, Diagramas de transición de estado, Diagramas de secuencia, Diagramas de Colaboración, Diagramas de subsistemas.</w:t>
             </w:r>
           </w:p>
           <w:p>
@@ -3848,7 +3896,11 @@
               <w:t>Planeación:</w:t>
             </w:r>
             <w:r>
-              <w:t xml:space="preserve"> El equipo XP trabaja en conjunto con el cliente para desarrollar en poco tiempo incrementos de software que contenga todas las historias de usuarios implementadas en él. Para ello se realiza una contextualización con el cliente, escuchando las propuestas para entender el contexto, salida y características principales del software, el cliente desarrolla y elabora las historias de usuarios y les asigna una prioridad basado en el valor general de la característica principal del software. Posterior a ello el equipo XP evalúa cada una y le asigna un costo que se mide en semanas de desarrollo, para el cual se inicia el desarrollo basándose en la prioridad del cliente, teniendo en cuenta que las de mayor riesgo y mayor nivel se implementan primero, y las demás se trabajan en conjunto para desarrollarlas todas al mismo tiempo. El cliente puede realizar cambios en las historias de usuarios, así como de eliminarlas, teniendo en cuenta ello el equipo XP modifica los planes y las entregas incrementales del mismo.</w:t>
+              <w:t xml:space="preserve"> El equipo XP trabaja en conjunto con el cliente para desarrollar en poco tiempo incrementos de software que contenga todas las historias de usuarios implementadas en él. Para ello se realiza una contextualización con el cliente, escuchando las propuestas para entender el contexto, salida y características principales del software, el cliente desarrolla y elabora las historias de usuarios y les asigna una prioridad basado en el valor general de la </w:t>
+            </w:r>
+            <w:r>
+              <w:lastRenderedPageBreak/>
+              <w:t>característica principal del software. Posterior a ello el equipo XP evalúa cada una y le asigna un costo que se mide en semanas de desarrollo, para el cual se inicia el desarrollo basándose en la prioridad del cliente, teniendo en cuenta que las de mayor riesgo y mayor nivel se implementan primero, y las demás se trabajan en conjunto para desarrollarlas todas al mismo tiempo. El cliente puede realizar cambios en las historias de usuarios, así como de eliminarlas, teniendo en cuenta ello el equipo XP modifica los planes y las entregas incrementales del mismo.</w:t>
             </w:r>
           </w:p>
           <w:p>
@@ -3864,11 +3916,7 @@
               <w:t xml:space="preserve">Diseño: </w:t>
             </w:r>
             <w:r>
-              <w:t xml:space="preserve">Se aplica el concepto de MS (mantenlo sencillo), esto quiere decir que el diseño del equipo XP es sencillo, ya que este puede guiar a la implementación de </w:t>
-            </w:r>
-            <w:r>
-              <w:lastRenderedPageBreak/>
-              <w:t>cada historia de usuarios tal cual como es escrita. Se utiliza además el uso de tarjetas CRC (Clase- Responsabilidad- Colaborador) con el fin de del desarrollo de software orientado a objetos, en donde organizan las clases más relevantes para el incremento de software, con el fin de analizar si una historia de usuario trae consigo problemas de diseño, con lo cual se soluciona añadiendo un prototipo operativo llamado solución en punta, con el fin de disminuir el riesgo a la hora de implementación. Otro aspecto se basa en el rediseño, el cual sirve para mejorar el diseño actual de la arquitectura del software para hacerlo más eficiente.</w:t>
+              <w:t>Se aplica el concepto de MS (mantenlo sencillo), esto quiere decir que el diseño del equipo XP es sencillo, ya que este puede guiar a la implementación de cada historia de usuarios tal cual como es escrita. Se utiliza además el uso de tarjetas CRC (Clase- Responsabilidad- Colaborador) con el fin de del desarrollo de software orientado a objetos, en donde organizan las clases más relevantes para el incremento de software, con el fin de analizar si una historia de usuario trae consigo problemas de diseño, con lo cual se soluciona añadiendo un prototipo operativo llamado solución en punta, con el fin de disminuir el riesgo a la hora de implementación. Otro aspecto se basa en el rediseño, el cual sirve para mejorar el diseño actual de la arquitectura del software para hacerlo más eficiente.</w:t>
             </w:r>
           </w:p>
           <w:p>
@@ -3943,6 +3991,7 @@
               <w:rPr>
                 <w:noProof/>
               </w:rPr>
+              <w:lastRenderedPageBreak/>
               <w:drawing>
                 <wp:inline distT="0" distB="0" distL="0" distR="0" wp14:anchorId="6FFDEEE7" wp14:editId="0E5CAA8A">
                   <wp:extent cx="3957431" cy="2600325"/>
@@ -4147,84 +4196,123 @@
                 <w:b/>
               </w:rPr>
             </w:pPr>
-            <w:r>
-              <w:rPr>
-                <w:b/>
-              </w:rPr>
-              <w:t xml:space="preserve">      </w:t>
-            </w:r>
-            <w:r>
-              <w:rPr>
-                <w:b/>
-              </w:rPr>
-              <w:t xml:space="preserve">Resistencia antimicrobiana en oftalmología: </w:t>
-            </w:r>
           </w:p>
           <w:p>
             <w:pPr>
               <w:spacing w:after="160" w:line="259" w:lineRule="auto"/>
               <w:jc w:val="both"/>
-            </w:pPr>
-            <w:r>
-              <w:lastRenderedPageBreak/>
-              <w:t>La resistencia a los antimicrobianos está teniendo un impacto negativo en la lucha contra las infecciones oculares... las bacterias desarrollan mecanismos de defensa sofisticados para contrarrestar los efectos dañinos de los antibióticos en su metabolismo. Algunas bacterias tienen una resistencia natural innata contra antibióticos específicos. Otras bacterias adquieren resistencia después de la expos</w:t>
-            </w:r>
-            <w:r>
-              <w:t xml:space="preserve">ición repetida a un antibiótico. …Una amplia variedad de agentes está disponible para el tratamiento de heridas e infecciones localizadas en el globo ocular y sus anexos. La elección del antibiótico tópico </w:t>
-            </w:r>
-            <w:proofErr w:type="gramStart"/>
-            <w:r>
-              <w:t>apropiado,</w:t>
-            </w:r>
-            <w:proofErr w:type="gramEnd"/>
-            <w:r>
-              <w:t xml:space="preserve"> debe ser en función del cuadro clínico sospechado y su estado de gravedad, microorganismo obtenido por cultivo (o supuesto por la experiencia, en caso de que no esté disponible), la sensibilidad antibiótica del microorganismo obtenido por antibiograma, toxicidad, antecedente de alergias del paciente, costo del medicamento y la consideración de resistencia. … Las bacterias adquieren la capacidad de resistir la acción de los antibióticos por medio de varias herramientas como son la variabilidad genética, la modificación de la permeabilidad de la membrana interna, la extracción del compuesto y la inhibición enzimática, así como modificando el blanco ribosomal o alterando la composición y el contenido de glicoproteínas de la pared bacteriana. … Muchas bacterias adquieren resistencia a antibióticos a través de la modificación de proteínas unidoras a antibióticos o ácidos nucleicos diana. Los antibióticos betalactámicos (penicilinas y cefalosporinas) se unen a </w:t>
-            </w:r>
-            <w:proofErr w:type="spellStart"/>
-            <w:r>
-              <w:t>transpeptidasas</w:t>
-            </w:r>
-            <w:proofErr w:type="spellEnd"/>
-            <w:r>
-              <w:t xml:space="preserve"> y </w:t>
-            </w:r>
-            <w:proofErr w:type="spellStart"/>
-            <w:r>
-              <w:t>transcarboxipeptidasas</w:t>
-            </w:r>
-            <w:proofErr w:type="spellEnd"/>
-            <w:r>
-              <w:t xml:space="preserve"> localizadas en la membrana celular de bacterias susceptibles, de ese modo previenen el entrecruzamiento de glucopéptidos lineales con el complejo de peptidoglicanos para formar la membrana célula.</w:t>
-            </w:r>
-            <w:sdt>
-              <w:sdtPr>
-                <w:id w:val="621195335"/>
-                <w:citation/>
-              </w:sdtPr>
-              <w:sdtContent>
-                <w:r>
-                  <w:fldChar w:fldCharType="begin"/>
-                </w:r>
-                <w:r>
-                  <w:instrText xml:space="preserve"> CITATION Jan11 \l 9226 </w:instrText>
-                </w:r>
-                <w:r>
-                  <w:fldChar w:fldCharType="separate"/>
-                </w:r>
-                <w:r>
-                  <w:rPr>
-                    <w:noProof/>
-                  </w:rPr>
-                  <w:t xml:space="preserve"> (Janet González-Sotero, 2011)</w:t>
-                </w:r>
-                <w:r>
-                  <w:fldChar w:fldCharType="end"/>
-                </w:r>
-              </w:sdtContent>
-            </w:sdt>
-            <w:r>
-              <w:t>.</w:t>
-            </w:r>
+              <w:rPr>
+                <w:b/>
+              </w:rPr>
+            </w:pPr>
+          </w:p>
+          <w:p>
+            <w:pPr>
+              <w:spacing w:after="160" w:line="259" w:lineRule="auto"/>
+              <w:jc w:val="both"/>
+              <w:rPr>
+                <w:b/>
+              </w:rPr>
+            </w:pPr>
+          </w:p>
+          <w:p>
+            <w:pPr>
+              <w:spacing w:after="160" w:line="259" w:lineRule="auto"/>
+              <w:jc w:val="both"/>
+              <w:rPr>
+                <w:b/>
+              </w:rPr>
+            </w:pPr>
+          </w:p>
+          <w:p>
+            <w:pPr>
+              <w:spacing w:after="160" w:line="259" w:lineRule="auto"/>
+              <w:jc w:val="both"/>
+              <w:rPr>
+                <w:b/>
+              </w:rPr>
+            </w:pPr>
+          </w:p>
+          <w:p>
+            <w:pPr>
+              <w:spacing w:after="160" w:line="259" w:lineRule="auto"/>
+              <w:jc w:val="both"/>
+              <w:rPr>
+                <w:b/>
+              </w:rPr>
+            </w:pPr>
+          </w:p>
+          <w:p>
+            <w:pPr>
+              <w:spacing w:after="160" w:line="259" w:lineRule="auto"/>
+              <w:jc w:val="both"/>
+              <w:rPr>
+                <w:b/>
+              </w:rPr>
+            </w:pPr>
+          </w:p>
+          <w:p>
+            <w:pPr>
+              <w:spacing w:after="160" w:line="259" w:lineRule="auto"/>
+              <w:jc w:val="both"/>
+              <w:rPr>
+                <w:b/>
+              </w:rPr>
+            </w:pPr>
+          </w:p>
+          <w:p>
+            <w:pPr>
+              <w:spacing w:after="160" w:line="259" w:lineRule="auto"/>
+              <w:jc w:val="both"/>
+              <w:rPr>
+                <w:b/>
+              </w:rPr>
+            </w:pPr>
+          </w:p>
+          <w:p>
+            <w:pPr>
+              <w:spacing w:after="160" w:line="259" w:lineRule="auto"/>
+              <w:jc w:val="both"/>
+              <w:rPr>
+                <w:b/>
+              </w:rPr>
+            </w:pPr>
+          </w:p>
+          <w:p>
+            <w:pPr>
+              <w:spacing w:after="160" w:line="259" w:lineRule="auto"/>
+              <w:jc w:val="both"/>
+              <w:rPr>
+                <w:b/>
+              </w:rPr>
+            </w:pPr>
+          </w:p>
+          <w:p>
+            <w:pPr>
+              <w:spacing w:after="160" w:line="259" w:lineRule="auto"/>
+              <w:jc w:val="both"/>
+              <w:rPr>
+                <w:b/>
+              </w:rPr>
+            </w:pPr>
+          </w:p>
+          <w:p>
+            <w:pPr>
+              <w:spacing w:after="160" w:line="259" w:lineRule="auto"/>
+              <w:jc w:val="both"/>
+              <w:rPr>
+                <w:b/>
+              </w:rPr>
+            </w:pPr>
+          </w:p>
+          <w:p>
+            <w:pPr>
+              <w:spacing w:after="160" w:line="259" w:lineRule="auto"/>
+              <w:jc w:val="both"/>
+              <w:rPr>
+                <w:b/>
+              </w:rPr>
+            </w:pPr>
           </w:p>
           <w:p>
             <w:pPr>
@@ -4247,6 +4335,7 @@
               <w:rPr>
                 <w:b/>
               </w:rPr>
+              <w:lastRenderedPageBreak/>
               <w:t>Marco Conceptual</w:t>
             </w:r>
             <w:r>
@@ -4681,7 +4770,6 @@
               <w:rPr>
                 <w:b/>
               </w:rPr>
-              <w:lastRenderedPageBreak/>
               <w:t xml:space="preserve">Software: </w:t>
             </w:r>
             <w:r>
@@ -4958,67 +5046,6 @@
           </w:p>
           <w:p>
             <w:pPr>
-              <w:pStyle w:val="Prrafodelista"/>
-              <w:numPr>
-                <w:ilvl w:val="0"/>
-                <w:numId w:val="37"/>
-              </w:numPr>
-              <w:spacing w:after="160" w:line="259" w:lineRule="auto"/>
-              <w:jc w:val="both"/>
-            </w:pPr>
-            <w:r>
-              <w:rPr>
-                <w:b/>
-              </w:rPr>
-              <w:t>Susceptibilidad Antimicrobiana:</w:t>
-            </w:r>
-            <w:r>
-              <w:rPr>
-                <w:b/>
-              </w:rPr>
-              <w:t xml:space="preserve"> </w:t>
-            </w:r>
-            <w:r>
-              <w:t>Las pruebas de susceptibilidad a los antimicrobianos se utilizan para determinar qué antibióticos específicos son sensibles a una ba</w:t>
-            </w:r>
-            <w:r>
-              <w:t>cteria o</w:t>
-            </w:r>
-            <w:r>
-              <w:t xml:space="preserve"> hongo en particular. Muy a menudo, estas pruebas complementan una tinción de Gram y su cultivo, cuyos resultados se obtienen mucho antes. Las pruebas de susceptibilidad antimicrobiana pueden guiar al médico en la elección y dosis de fármacos para las infecciones difíciles de tratar.</w:t>
-            </w:r>
-            <w:sdt>
-              <w:sdtPr>
-                <w:id w:val="243846818"/>
-                <w:citation/>
-              </w:sdtPr>
-              <w:sdtContent>
-                <w:r>
-                  <w:fldChar w:fldCharType="begin"/>
-                </w:r>
-                <w:r>
-                  <w:instrText xml:space="preserve"> CITATION Tyl14 \l 9226 </w:instrText>
-                </w:r>
-                <w:r>
-                  <w:fldChar w:fldCharType="separate"/>
-                </w:r>
-                <w:r>
-                  <w:rPr>
-                    <w:noProof/>
-                  </w:rPr>
-                  <w:t xml:space="preserve"> (Tyler Street MD, 2014)</w:t>
-                </w:r>
-                <w:r>
-                  <w:fldChar w:fldCharType="end"/>
-                </w:r>
-              </w:sdtContent>
-            </w:sdt>
-            <w:r>
-              <w:t>.</w:t>
-            </w:r>
-          </w:p>
-          <w:p>
-            <w:pPr>
               <w:spacing w:after="160" w:line="259" w:lineRule="auto"/>
               <w:ind w:left="360"/>
               <w:jc w:val="both"/>
@@ -5026,10 +5053,71 @@
                 <w:b/>
               </w:rPr>
             </w:pPr>
-            <w:r>
+          </w:p>
+          <w:p>
+            <w:pPr>
+              <w:spacing w:after="160" w:line="259" w:lineRule="auto"/>
+              <w:ind w:left="360"/>
+              <w:jc w:val="both"/>
               <w:rPr>
                 <w:b/>
               </w:rPr>
+            </w:pPr>
+          </w:p>
+          <w:p>
+            <w:pPr>
+              <w:spacing w:after="160" w:line="259" w:lineRule="auto"/>
+              <w:ind w:left="360"/>
+              <w:jc w:val="both"/>
+              <w:rPr>
+                <w:b/>
+              </w:rPr>
+            </w:pPr>
+          </w:p>
+          <w:p>
+            <w:pPr>
+              <w:spacing w:after="160" w:line="259" w:lineRule="auto"/>
+              <w:ind w:left="360"/>
+              <w:jc w:val="both"/>
+              <w:rPr>
+                <w:b/>
+              </w:rPr>
+            </w:pPr>
+          </w:p>
+          <w:p>
+            <w:pPr>
+              <w:spacing w:after="160" w:line="259" w:lineRule="auto"/>
+              <w:ind w:left="360"/>
+              <w:jc w:val="both"/>
+              <w:rPr>
+                <w:b/>
+              </w:rPr>
+            </w:pPr>
+          </w:p>
+          <w:p>
+            <w:pPr>
+              <w:spacing w:after="160" w:line="259" w:lineRule="auto"/>
+              <w:ind w:left="360"/>
+              <w:jc w:val="both"/>
+              <w:rPr>
+                <w:b/>
+              </w:rPr>
+            </w:pPr>
+          </w:p>
+          <w:p>
+            <w:pPr>
+              <w:spacing w:after="160" w:line="259" w:lineRule="auto"/>
+              <w:ind w:left="360"/>
+              <w:jc w:val="both"/>
+              <w:rPr>
+                <w:b/>
+              </w:rPr>
+            </w:pPr>
+            <w:r>
+              <w:rPr>
+                <w:b/>
+              </w:rPr>
+              <w:lastRenderedPageBreak/>
               <w:t>5.3 Marco Legal:</w:t>
             </w:r>
           </w:p>
@@ -5196,7 +5284,6 @@
               <w:t xml:space="preserve">idas siempre que la selección o disposición de las </w:t>
             </w:r>
             <w:r>
-              <w:lastRenderedPageBreak/>
               <w:t>materias constituyan una crea</w:t>
             </w:r>
             <w:r>
@@ -5353,7 +5440,11 @@
               <w:t xml:space="preserve">Artículo 269A°: </w:t>
             </w:r>
             <w:r>
-              <w:t>Acceso abusivo a un sistema informático. El que, sin autorización o por fuera de lo acordado, acceda en todo o en parte a un sistema informático protegido o no con una medida de seguridad, o se mantenga dentro del mismo en contra de la voluntad de quien tenga el legítimo derecho a excluirlo, incurrirá en pena de prisión de cuarenta y ocho (48) a noventa y seis (96) meses y en multa de 100 a 1.000 salarios mínimos legales mensuales vigentes.</w:t>
+              <w:t xml:space="preserve">Acceso abusivo a un sistema informático. El que, sin autorización o por fuera de lo acordado, acceda en todo o en parte a un sistema informático protegido o no con una medida de </w:t>
+            </w:r>
+            <w:r>
+              <w:lastRenderedPageBreak/>
+              <w:t>seguridad, o se mantenga dentro del mismo en contra de la voluntad de quien tenga el legítimo derecho a excluirlo, incurrirá en pena de prisión de cuarenta y ocho (48) a noventa y seis (96) meses y en multa de 100 a 1.000 salarios mínimos legales mensuales vigentes.</w:t>
             </w:r>
           </w:p>
           <w:p>
@@ -5533,668 +5624,6 @@
           <w:p>
             <w:pPr>
               <w:jc w:val="both"/>
-              <w:rPr>
-                <w:b/>
-                <w:lang w:val="en-US"/>
-              </w:rPr>
-            </w:pPr>
-            <w:r>
-              <w:rPr>
-                <w:b/>
-                <w:lang w:val="en-US"/>
-              </w:rPr>
-              <w:t>An Innovative Software for Data Analysis of the Intrinsic Signals of Optical Imaging:</w:t>
-            </w:r>
-          </w:p>
-          <w:p>
-            <w:pPr>
-              <w:jc w:val="both"/>
-              <w:rPr>
-                <w:lang w:val="en-US"/>
-              </w:rPr>
-            </w:pPr>
-            <w:r>
-              <w:t xml:space="preserve">El articulo habla sobre la realización de un software para el análisis de señales intrínsecas de </w:t>
-            </w:r>
-            <w:r>
-              <w:lastRenderedPageBreak/>
-              <w:t xml:space="preserve">imágenes ópticas, la cual es de gran ayuda para realizar el respectivo análisis de la imagen captada de la actividad de la corteza cerebral en vivo sujeta a los diferentes estímulos que se le apliquen, la finalidad del software va encaminada a lograr obtener las señales intrínsecas de las imágenes captadas, que posteriormente serán guardadas en el disco duro y por medio de técnicas de pre procesamiento como filtro de paso de banda gaussiano, filtro de pasa de banda ideal, filtro de onda, descomposición wavelet, entre otros, esto con el fin de aumentar la calidad de los mapas funcionales de cada condición de la imagen captada. Ya que unos de los grandes inconvenientes de esta técnica, es que la imagen óptica intrínseca viene consigo otros componentes (artefactos de respiración, latidos del corazón, ruido, entre otros). Para ello se dispone de cinco módulos para realizar el correcto procesamiento de datos:  Región de interés: El usuario escoge la región a analizar bien sea mapa cortical y mapa de vasos sanguíneos, Selección de línea de Blanco: Bien sea a imagen de línea de base de blanco (imagen sin procesar de la corteza) o imagen de base de coctel de blanco (varias imágenes tomadas a un estímulo) para el análisis y obtención del mapa de actividad de la corteza con el fin de corregir la luminosidad de la imagen cuando se capte. Mapa funcional modulado: Comparación con el mapa de activad y los mapas diferenciales del módulo anterior para conocer el patrón de activación que causa el estímulo. Procesamiento de Imágenes: Aplicación de los filtros mencionados anteriormente para disminuir el ruido y aumentar la calidad de la imagen parcialmente procesada. Codificación de colores de los mapas funcionales: Generación del mapa procesado anteriormente, codificado en colores para saber la orientación de las neuronas para su estudio. Este software fue realizado mediante la plataforma Matlab y la captura de imágenes fue exitosa con la cámara CCD (PCO 1600, </w:t>
-            </w:r>
-            <w:proofErr w:type="spellStart"/>
-            <w:r>
-              <w:t>The</w:t>
-            </w:r>
-            <w:proofErr w:type="spellEnd"/>
-            <w:r>
-              <w:t xml:space="preserve"> Cooke Corp., Alemania) la cual registró imágenes ópticas a 20 cuadros por segundo. </w:t>
-            </w:r>
-            <w:sdt>
-              <w:sdtPr>
-                <w:id w:val="-1691987645"/>
-                <w:citation/>
-              </w:sdtPr>
-              <w:sdtContent>
-                <w:r>
-                  <w:fldChar w:fldCharType="begin"/>
-                </w:r>
-                <w:r>
-                  <w:instrText xml:space="preserve"> CITATION Hon10 \l 9226 </w:instrText>
-                </w:r>
-                <w:r>
-                  <w:fldChar w:fldCharType="separate"/>
-                </w:r>
-                <w:r>
-                  <w:rPr>
-                    <w:noProof/>
-                    <w:lang w:val="en-US"/>
-                  </w:rPr>
-                  <w:t>(Hongmei Yan, 2010)</w:t>
-                </w:r>
-                <w:r>
-                  <w:fldChar w:fldCharType="end"/>
-                </w:r>
-              </w:sdtContent>
-            </w:sdt>
-            <w:r>
-              <w:rPr>
-                <w:lang w:val="en-US"/>
-              </w:rPr>
-              <w:t>.</w:t>
-            </w:r>
-          </w:p>
-          <w:p>
-            <w:pPr>
-              <w:jc w:val="both"/>
-              <w:rPr>
-                <w:b/>
-                <w:lang w:val="en-US"/>
-              </w:rPr>
-            </w:pPr>
-            <w:r>
-              <w:rPr>
-                <w:b/>
-                <w:lang w:val="en-US"/>
-              </w:rPr>
-              <w:t xml:space="preserve">Development of an Information System for Efficient Emergency Transportation: </w:t>
-            </w:r>
-          </w:p>
-          <w:p>
-            <w:pPr>
-              <w:jc w:val="both"/>
-              <w:rPr>
-                <w:lang w:val="en-US"/>
-              </w:rPr>
-            </w:pPr>
-            <w:r>
-              <w:t xml:space="preserve">Este artículo habla sobre el diseño y futura implementación de un sistema de información para el control y gestión de datos del transporte eficiente de accidentes y emergencias en Japón, el cual es diseñado para mejorar el sistema de atención oportuna cuando se presenta algún accidente o situación de emergencia Este sistema de información cuenta como primera instancia con cinco módulos, los cuales son distribuidos para los diferentes entes de salud que están siempre presentes y los cuales usualmente las personas acuden a ellos. El primero es el del informador el cual es el que reporta o informa sobre el lugar del accidente y la persona involucrada en él y le da la asistencia de emergencia indicada en el módulo. El segundo es la jefatura de incendios el cual recibe el reporte del informante y es verificado para que este sea remitido a redes hospitalarias cercanas para evaluar si se acepta al paciente o no. El tercero es la estación de bomberos que es la encargada de recibir tanto el informe y estado del paciente como la aceptación del hospital, y posteriormente enviar una ambulancia de ese hospital para que acuda lo más pronto posible al lugar del accidente. El cuarto modulo es la Pantalla de ambulancia, la cual está diseñada para ingresar la información, estado actual y el tratamiento de emergencia del paciente, validar la </w:t>
-            </w:r>
-            <w:r>
-              <w:lastRenderedPageBreak/>
-              <w:t xml:space="preserve">información y proceder a realizar un nuevo procedimiento dentro la ambulancia, por </w:t>
-            </w:r>
-            <w:proofErr w:type="gramStart"/>
-            <w:r>
-              <w:t>ultimo</w:t>
-            </w:r>
-            <w:proofErr w:type="gramEnd"/>
-            <w:r>
-              <w:t xml:space="preserve"> está el módulo de Pantalla de hospital el cual está diseñado para la comunicación entre el médico y la ambulancia. Ya que, conociendo los datos del paciente y los procedimientos realizados, se prepara el médico y ordena los protocolos para que la atención del paciente sea efectiva una vez llegue. Cabe resaltar que este sistema de información cuenta en todos los módulos con parámetros como video en vivo del estado del paciente, signos vitales del paciente, visualización del área de cada ente médico prestador de salud, fácil comunicación y transferencia de datos utilizando protocolos TCP y UDP. Además de implementar una base de datos incorporada en la jefatura de incendios en donde llega toda la información de los módulos. Actualmente este sistema de información se está probando en situaciones reales para mejorar la calidad de atención rápida.</w:t>
-            </w:r>
-            <w:sdt>
-              <w:sdtPr>
-                <w:id w:val="-1445915094"/>
-                <w:citation/>
-              </w:sdtPr>
-              <w:sdtContent>
-                <w:r>
-                  <w:fldChar w:fldCharType="begin"/>
-                </w:r>
-                <w:r>
-                  <w:instrText xml:space="preserve"> CITATION Moe16 \l 9226 </w:instrText>
-                </w:r>
-                <w:r>
-                  <w:fldChar w:fldCharType="separate"/>
-                </w:r>
-                <w:r>
-                  <w:rPr>
-                    <w:noProof/>
-                  </w:rPr>
-                  <w:t xml:space="preserve"> </w:t>
-                </w:r>
-                <w:r>
-                  <w:rPr>
-                    <w:noProof/>
-                    <w:lang w:val="en-US"/>
-                  </w:rPr>
-                  <w:t>(Moe Miyata, 2016)</w:t>
-                </w:r>
-                <w:r>
-                  <w:fldChar w:fldCharType="end"/>
-                </w:r>
-              </w:sdtContent>
-            </w:sdt>
-            <w:r>
-              <w:rPr>
-                <w:lang w:val="en-US"/>
-              </w:rPr>
-              <w:t>.</w:t>
-            </w:r>
-          </w:p>
-          <w:p>
-            <w:pPr>
-              <w:jc w:val="both"/>
-              <w:rPr>
-                <w:b/>
-                <w:lang w:val="en-US"/>
-              </w:rPr>
-            </w:pPr>
-            <w:r>
-              <w:rPr>
-                <w:b/>
-                <w:lang w:val="en-US"/>
-              </w:rPr>
-              <w:t>Development of Eye Gaze Software for Children with Physical Disabilities:</w:t>
-            </w:r>
-          </w:p>
-          <w:p>
-            <w:pPr>
-              <w:jc w:val="both"/>
-              <w:rPr>
-                <w:lang w:val="en-US"/>
-              </w:rPr>
-            </w:pPr>
-            <w:r>
-              <w:t xml:space="preserve">El presente artículo habla el desarrollo e implementación de un software que permite la ayuda a los estudiantes que tienen algún tipo de discapacidad física severa, a generar frases y respuestas mediante el uso del movimiento ocular propio. La característica especial de este software se basa en poder capturar la imagen el dispositivo móvil (Tablet), posteriormente a ello, extrae la cara, después un pequeño rectángulo que contenga los ojos, de allí pasa a evaluar el iris y la distancia que hay en cada uno de ellos, evalúa la dirección del movimiento del ojo, se le asocia una palabra para que el sistema la reproduzca. El desarrollo de este software se basó en librerías Open CV, que son utilizadas para el procesamiento de imágenes, además del método </w:t>
-            </w:r>
-            <w:proofErr w:type="spellStart"/>
-            <w:r>
-              <w:t>CamShift</w:t>
-            </w:r>
-            <w:proofErr w:type="spellEnd"/>
-            <w:r>
-              <w:t>. Actualmente se está implementando en las escuelas, para mejorar la calidad de vida de las personas discapacitadas, así como a incentivar la relación entre profesor y estudiante para comprender un poco más la manera de cómo se puede expresar. No obstante, se tiene en cuenta que el grado de inclinación de la cabeza afecta al correcto reconocimiento de los ojos, por ello se está mejorando actualmente este sistema.</w:t>
-            </w:r>
-            <w:sdt>
-              <w:sdtPr>
-                <w:id w:val="331038247"/>
-                <w:citation/>
-              </w:sdtPr>
-              <w:sdtContent>
-                <w:r>
-                  <w:fldChar w:fldCharType="begin"/>
-                </w:r>
-                <w:r>
-                  <w:instrText xml:space="preserve"> CITATION Min16 \l 9226 </w:instrText>
-                </w:r>
-                <w:r>
-                  <w:fldChar w:fldCharType="separate"/>
-                </w:r>
-                <w:r>
-                  <w:rPr>
-                    <w:noProof/>
-                  </w:rPr>
-                  <w:t xml:space="preserve"> </w:t>
-                </w:r>
-                <w:r>
-                  <w:rPr>
-                    <w:noProof/>
-                    <w:lang w:val="en-US"/>
-                  </w:rPr>
-                  <w:t>(Minoru Miyamoto, 2016)</w:t>
-                </w:r>
-                <w:r>
-                  <w:fldChar w:fldCharType="end"/>
-                </w:r>
-              </w:sdtContent>
-            </w:sdt>
-            <w:r>
-              <w:rPr>
-                <w:lang w:val="en-US"/>
-              </w:rPr>
-              <w:t>.</w:t>
-            </w:r>
-          </w:p>
-          <w:p>
-            <w:pPr>
-              <w:jc w:val="both"/>
-              <w:rPr>
-                <w:b/>
-                <w:lang w:val="en-US"/>
-              </w:rPr>
-            </w:pPr>
-            <w:r>
-              <w:rPr>
-                <w:b/>
-                <w:lang w:val="en-US"/>
-              </w:rPr>
-              <w:t>An integrated software solution for multi-modal mapping of morphological and functional ocular data:</w:t>
-            </w:r>
-          </w:p>
-          <w:p>
-            <w:pPr>
-              <w:jc w:val="both"/>
-            </w:pPr>
-            <w:r>
-              <w:t xml:space="preserve">EL presente artículo habla sobre el desarrollo e implementación de </w:t>
-            </w:r>
-            <w:proofErr w:type="spellStart"/>
-            <w:r>
-              <w:t>MultiModalMapper</w:t>
-            </w:r>
-            <w:proofErr w:type="spellEnd"/>
-            <w:r>
-              <w:t xml:space="preserve">, un software que es diseñado para registrar, analizar y procesar información y datos morfológicos para examen de retina y generar de manera clara y oportuna información clara y sencilla acerca de los resultados de las diferentes modalidades o técnicas empleadas para determinar diferentes enfermedades oculares. Este software es creado a partir de la necesidad que presenta hoy en día algunos hospitales oftalmológicos a la hora de emplear técnicas morfológicas y funcionales para detectar anomalías o enfermedades en la retina, que los resultados generados a partir de la técnica que se emplee, no </w:t>
-            </w:r>
-            <w:proofErr w:type="gramStart"/>
-            <w:r>
-              <w:t>trae</w:t>
-            </w:r>
-            <w:proofErr w:type="gramEnd"/>
-            <w:r>
-              <w:t xml:space="preserve"> consigo una solución parcial y el tipo o tipos de datos que se manejan no son compatibles y así resulta complicado buscar una correlación entre los datos y las modalidades que se empleen. Está desarrollado actualmente en lenguaje C# utilizando Microsoft </w:t>
-            </w:r>
-            <w:r>
-              <w:lastRenderedPageBreak/>
-              <w:t xml:space="preserve">.NET Framework 3.5, interfaz desarrollada en Matlab para la visualización y análisis de los diferentes tipos de datos de las modalidades morfológicas (fotografía de fondo, tomografía de coherencia óptica, imágenes de oftalmoscopia láser de escaneo y perfiles de espesor de </w:t>
-            </w:r>
-            <w:proofErr w:type="spellStart"/>
-            <w:r>
-              <w:t>GDx</w:t>
-            </w:r>
-            <w:proofErr w:type="spellEnd"/>
-            <w:r>
-              <w:t>) y funcionales (</w:t>
-            </w:r>
-            <w:proofErr w:type="spellStart"/>
-            <w:r>
-              <w:t>multifocalelectroretinografía</w:t>
-            </w:r>
-            <w:proofErr w:type="spellEnd"/>
-            <w:r>
-              <w:t xml:space="preserve">, </w:t>
-            </w:r>
-            <w:proofErr w:type="spellStart"/>
-            <w:r>
-              <w:t>electroretinografía</w:t>
-            </w:r>
-            <w:proofErr w:type="spellEnd"/>
-            <w:r>
-              <w:t xml:space="preserve"> de patrón multifocal, </w:t>
-            </w:r>
-            <w:proofErr w:type="spellStart"/>
-            <w:r>
-              <w:t>perimetría</w:t>
-            </w:r>
-            <w:proofErr w:type="spellEnd"/>
-            <w:r>
-              <w:t xml:space="preserve"> y </w:t>
-            </w:r>
-            <w:proofErr w:type="spellStart"/>
-            <w:r>
-              <w:t>microperimetría</w:t>
-            </w:r>
-            <w:proofErr w:type="spellEnd"/>
-            <w:r>
-              <w:t xml:space="preserve">), esta soportado con librería </w:t>
-            </w:r>
-            <w:proofErr w:type="spellStart"/>
-            <w:r>
-              <w:t>ImageControl</w:t>
-            </w:r>
-            <w:proofErr w:type="spellEnd"/>
-            <w:r>
-              <w:t xml:space="preserve"> y el algoritmo </w:t>
-            </w:r>
-            <w:proofErr w:type="spellStart"/>
-            <w:r>
-              <w:t>Generalized</w:t>
-            </w:r>
-            <w:proofErr w:type="spellEnd"/>
-            <w:r>
-              <w:t xml:space="preserve"> Dual-Bootstrap. Los resultados han mostrado que combinando los diferentes resultados de estas técnicas se determinado que cuando un paciente representa cambios estructurales en determinadas capas de la retina, induce a reducir notablemente sus funciones visuales.</w:t>
-            </w:r>
-            <w:sdt>
-              <w:sdtPr>
-                <w:id w:val="308907889"/>
-                <w:citation/>
-              </w:sdtPr>
-              <w:sdtContent>
-                <w:r>
-                  <w:fldChar w:fldCharType="begin"/>
-                </w:r>
-                <w:r>
-                  <w:instrText xml:space="preserve"> CITATION ETr10 \l 9226 </w:instrText>
-                </w:r>
-                <w:r>
-                  <w:fldChar w:fldCharType="separate"/>
-                </w:r>
-                <w:r>
-                  <w:rPr>
-                    <w:noProof/>
-                  </w:rPr>
-                  <w:t xml:space="preserve"> (E. Troeger, 2010)</w:t>
-                </w:r>
-                <w:r>
-                  <w:fldChar w:fldCharType="end"/>
-                </w:r>
-              </w:sdtContent>
-            </w:sdt>
-            <w:r>
-              <w:t>.</w:t>
-            </w:r>
-          </w:p>
-          <w:p>
-            <w:pPr>
-              <w:jc w:val="both"/>
-              <w:rPr>
-                <w:b/>
-              </w:rPr>
-            </w:pPr>
-            <w:r>
-              <w:rPr>
-                <w:b/>
-              </w:rPr>
-              <w:t xml:space="preserve">Susceptibilidad antibiótica in vitro a </w:t>
-            </w:r>
-            <w:proofErr w:type="spellStart"/>
-            <w:r>
-              <w:rPr>
-                <w:b/>
-              </w:rPr>
-              <w:t>fluoroquinolonas</w:t>
-            </w:r>
-            <w:proofErr w:type="spellEnd"/>
-            <w:r>
-              <w:rPr>
-                <w:b/>
-              </w:rPr>
-              <w:t>:</w:t>
-            </w:r>
-          </w:p>
-          <w:p>
-            <w:pPr>
-              <w:jc w:val="both"/>
-            </w:pPr>
-            <w:r>
-              <w:t xml:space="preserve">El presente artículo tiene como objeto de estudio la susceptibilidad antibiótica de las bacterias obtenidas en la realización de cultivos de infecciones oculares, realizado en la fundación Oftalmológica de Santander. Este estudio se desarrolló para determinar a qué generación de </w:t>
-            </w:r>
-            <w:proofErr w:type="spellStart"/>
-            <w:r>
-              <w:t>fluoroquinolonas</w:t>
-            </w:r>
-            <w:proofErr w:type="spellEnd"/>
-            <w:r>
-              <w:t xml:space="preserve"> las infecciones superficiales en el ojo y las infecciones a nivel de córnea y segmento anterior son tanto resistentes como su posible eliminación, para ello se utilizó una seria de cultivos de superficie conjuntival, superficie corneal y líquidos intraoculares, estos cultivos fueron realizados con platos de agar y asa bacteriológica, así como de otros componentes para composición del mismo, se utilizó, además discos impregnados de antibiótico especialmente para detectar bacterias Gram positivas y negativas dentro de las 24 horas siguientes a su cultivo. Los resultados arrojados por este estudio determinaron que hubo presencia de bacterias Gram positivas en un 78.7 %y Gram negativas en un 18.4 %, anaerobio en 03 %, </w:t>
-            </w:r>
-            <w:proofErr w:type="spellStart"/>
-            <w:r>
-              <w:t>Mycobacterium</w:t>
-            </w:r>
-            <w:proofErr w:type="spellEnd"/>
-            <w:r>
-              <w:t xml:space="preserve"> en 0.5% Chlamydia </w:t>
-            </w:r>
-            <w:proofErr w:type="spellStart"/>
-            <w:r>
-              <w:t>trachomatis</w:t>
-            </w:r>
-            <w:proofErr w:type="spellEnd"/>
-            <w:r>
-              <w:t xml:space="preserve"> en un 2.1%. Para las Gram positivas fueron las más comunes </w:t>
-            </w:r>
-            <w:proofErr w:type="spellStart"/>
-            <w:r>
-              <w:t>Staphylococcus</w:t>
-            </w:r>
-            <w:proofErr w:type="spellEnd"/>
-            <w:r>
-              <w:t xml:space="preserve"> </w:t>
-            </w:r>
-            <w:proofErr w:type="spellStart"/>
-            <w:r>
-              <w:t>sp</w:t>
-            </w:r>
-            <w:proofErr w:type="spellEnd"/>
-            <w:r>
-              <w:t xml:space="preserve">, </w:t>
-            </w:r>
-            <w:proofErr w:type="spellStart"/>
-            <w:r>
-              <w:t>Staphylococcus</w:t>
-            </w:r>
-            <w:proofErr w:type="spellEnd"/>
-            <w:r>
-              <w:t xml:space="preserve"> coagulasa negativo</w:t>
-            </w:r>
-            <w:r>
-              <w:t xml:space="preserve"> en otros y para las Gram negativas </w:t>
-            </w:r>
-            <w:proofErr w:type="spellStart"/>
-            <w:r>
-              <w:t>Haemophilus</w:t>
-            </w:r>
-            <w:proofErr w:type="spellEnd"/>
-            <w:r>
-              <w:t xml:space="preserve"> </w:t>
-            </w:r>
-            <w:proofErr w:type="spellStart"/>
-            <w:r>
-              <w:t>sp</w:t>
-            </w:r>
-            <w:proofErr w:type="spellEnd"/>
-            <w:r>
-              <w:t xml:space="preserve">, </w:t>
-            </w:r>
-            <w:proofErr w:type="spellStart"/>
-            <w:r>
-              <w:t>Klebsiella</w:t>
-            </w:r>
-            <w:proofErr w:type="spellEnd"/>
-            <w:r>
-              <w:t xml:space="preserve"> </w:t>
-            </w:r>
-            <w:proofErr w:type="spellStart"/>
-            <w:r>
-              <w:t>enterobacter</w:t>
-            </w:r>
-            <w:proofErr w:type="spellEnd"/>
-            <w:r>
-              <w:t xml:space="preserve">, con base en estos resultados se pudo establecer que existe más tendencia de resistencia a las </w:t>
-            </w:r>
-            <w:proofErr w:type="spellStart"/>
-            <w:r>
-              <w:t>fluoroquinolonas</w:t>
-            </w:r>
-            <w:proofErr w:type="spellEnd"/>
-            <w:r>
-              <w:t xml:space="preserve"> de segunda y tercera generación (ciprofloxacino, levofloxacino respectivamente) que a la de cuarta de generación (moxifloxacino y  </w:t>
-            </w:r>
-            <w:proofErr w:type="spellStart"/>
-            <w:r>
-              <w:t>gatifloxacino</w:t>
-            </w:r>
-            <w:proofErr w:type="spellEnd"/>
-            <w:r>
-              <w:t xml:space="preserve">), especialmente en bacterias Gram positivas con </w:t>
-            </w:r>
-            <w:proofErr w:type="spellStart"/>
-            <w:r>
-              <w:t>gatifloxacino</w:t>
-            </w:r>
-            <w:proofErr w:type="spellEnd"/>
-            <w:r>
-              <w:t xml:space="preserve"> 6,3% , moxifloxacino 8,9% , ciprofloxacino 33,2% ), levofloxacino 35,6% y Gram </w:t>
-            </w:r>
-            <w:r>
-              <w:t>negativas</w:t>
-            </w:r>
-            <w:r>
-              <w:t xml:space="preserve"> con </w:t>
-            </w:r>
-            <w:proofErr w:type="spellStart"/>
-            <w:r>
-              <w:t>gatifloxacino</w:t>
-            </w:r>
-            <w:proofErr w:type="spellEnd"/>
-            <w:r>
-              <w:t xml:space="preserve"> 7,4%, moxifloxacino 16,7%) ,levofloxacino 16,7%), ciprofloxacino 25,9%.</w:t>
-            </w:r>
-            <w:sdt>
-              <w:sdtPr>
-                <w:id w:val="-1912688059"/>
-                <w:citation/>
-              </w:sdtPr>
-              <w:sdtContent>
-                <w:r>
-                  <w:fldChar w:fldCharType="begin"/>
-                </w:r>
-                <w:r>
-                  <w:instrText xml:space="preserve"> CITATION CAW12 \l 9226 </w:instrText>
-                </w:r>
-                <w:r>
-                  <w:fldChar w:fldCharType="separate"/>
-                </w:r>
-                <w:r>
-                  <w:rPr>
-                    <w:noProof/>
-                  </w:rPr>
-                  <w:t xml:space="preserve"> (C.A. Wong, 2012)</w:t>
-                </w:r>
-                <w:r>
-                  <w:fldChar w:fldCharType="end"/>
-                </w:r>
-              </w:sdtContent>
-            </w:sdt>
-            <w:r>
-              <w:t>.</w:t>
-            </w:r>
-          </w:p>
-          <w:p>
-            <w:pPr>
-              <w:jc w:val="both"/>
-              <w:rPr>
-                <w:b/>
-              </w:rPr>
-            </w:pPr>
-            <w:r>
-              <w:rPr>
-                <w:b/>
-              </w:rPr>
-              <w:t>Mecanismos de Resistencia a los Antibióticos en Bacterias Gram Negativas:</w:t>
-            </w:r>
-          </w:p>
-          <w:p>
-            <w:pPr>
-              <w:jc w:val="both"/>
-            </w:pPr>
-            <w:r>
-              <w:t>El presente artículo habla sobre los métodos o mecanismos de resistencia frente a algunos antibióticos a los cuales las bacterias Gram negativas tienden a ser multi</w:t>
-            </w:r>
-            <w:r>
-              <w:t xml:space="preserve"> </w:t>
-            </w:r>
-            <w:r>
-              <w:t xml:space="preserve">resistentes. La importancia de este trabajo recae en la necesidad de que esta clase de bacterias, tanto las Gram positivas como las negativas, son de alto riesgo y se presentas más que todo en los hospitales y en las unidades de cuidados intensivos, Por consiguiente la mejor manera de poder erradicar este tipo de bacterias recaen en los medicamentos que se suministran, pero el gran problema es la </w:t>
-            </w:r>
-            <w:r>
-              <w:lastRenderedPageBreak/>
-              <w:t>multi</w:t>
-            </w:r>
-            <w:r>
-              <w:t xml:space="preserve"> </w:t>
-            </w:r>
-            <w:r>
-              <w:t>resistencia que presentan estas bacterias Gram negativas, y especialmente a los antibióticos betalactámicos. Ya que utilizan cuatro mecanismos importantes para generar su multi</w:t>
-            </w:r>
-            <w:r>
-              <w:t xml:space="preserve"> </w:t>
-            </w:r>
-            <w:r>
-              <w:t xml:space="preserve">resistencia los cuales son: Modificadores </w:t>
-            </w:r>
-            <w:r>
-              <w:t>enzimática del antibiótico</w:t>
-            </w:r>
-            <w:r>
-              <w:t xml:space="preserve"> en donde la bacteria produce enzimas las cuales pueden generar cambios en la estructura del antibiótico y por ende pierda su funcionalidad, Bombas de Salida las cuales capturan el antibiótico del espacio peri plasmático y es posteriormente expulsado al exterior, </w:t>
-            </w:r>
-            <w:r>
-              <w:t>Cambios en la perme</w:t>
-            </w:r>
-            <w:r>
-              <w:t>abilidad de la membrana externa en donde la bacteria puede generar ciertos cambios en la bicapa lipídica lo que hace que las porinas cambien su estructuran y no permitan la entrada de los antibióticos ya que estás son proteínas que forman canales de agua en la membrana externa, Proteínas unidoras de penicilina que se encuentran en la pared celular de la bacteria y ayuda a modificar a los betalactámicos para que no mecanismo de acción no rompa la pared celular y esta mantenga viva a la bacteria. Cabe resaltar que para ejercer algunos de estos mecanismos, las bacterias Gram nega</w:t>
-            </w:r>
-            <w:r>
-              <w:t xml:space="preserve">tivas generan la producción de </w:t>
-            </w:r>
-            <w:proofErr w:type="spellStart"/>
-            <w:r>
-              <w:t>B</w:t>
-            </w:r>
-            <w:r>
-              <w:t>etalactamasas</w:t>
-            </w:r>
-            <w:proofErr w:type="spellEnd"/>
-            <w:r>
-              <w:t xml:space="preserve"> que ayudan a destruir el betalactámico, las comunes y presentes son </w:t>
-            </w:r>
-            <w:proofErr w:type="spellStart"/>
-            <w:r>
-              <w:t>Betalactamasas</w:t>
-            </w:r>
-            <w:proofErr w:type="spellEnd"/>
-            <w:r>
-              <w:t xml:space="preserve">, </w:t>
-            </w:r>
-            <w:proofErr w:type="spellStart"/>
-            <w:r>
-              <w:t>Betalactamasas</w:t>
-            </w:r>
-            <w:proofErr w:type="spellEnd"/>
-            <w:r>
-              <w:t xml:space="preserve"> de espectro extendido (BLEE), </w:t>
-            </w:r>
-            <w:proofErr w:type="spellStart"/>
-            <w:r>
-              <w:t>Carbapenemasas</w:t>
-            </w:r>
-            <w:proofErr w:type="spellEnd"/>
-            <w:r>
-              <w:t>.</w:t>
-            </w:r>
-            <w:sdt>
-              <w:sdtPr>
-                <w:id w:val="1646383317"/>
-                <w:citation/>
-              </w:sdtPr>
-              <w:sdtContent>
-                <w:r>
-                  <w:fldChar w:fldCharType="begin"/>
-                </w:r>
-                <w:r>
-                  <w:instrText xml:space="preserve"> CITATION Jos08 \l 9226 </w:instrText>
-                </w:r>
-                <w:r>
-                  <w:fldChar w:fldCharType="separate"/>
-                </w:r>
-                <w:r>
-                  <w:rPr>
-                    <w:noProof/>
-                  </w:rPr>
-                  <w:t xml:space="preserve"> (José David Tafur, 2008)</w:t>
-                </w:r>
-                <w:r>
-                  <w:fldChar w:fldCharType="end"/>
-                </w:r>
-              </w:sdtContent>
-            </w:sdt>
-            <w:r>
-              <w:t>.</w:t>
-            </w:r>
-          </w:p>
-          <w:p>
-            <w:pPr>
-              <w:jc w:val="both"/>
             </w:pPr>
           </w:p>
           <w:p>
@@ -6323,355 +5752,6 @@
           </w:p>
           <w:p>
             <w:pPr>
-              <w:jc w:val="both"/>
-            </w:pPr>
-            <w:r>
-              <w:t>La susceptibilidad o resistencia antimicrobiana es un concepto que se viene manejando con mayor frecuencia en la línea de la optometría, el cual define el estudio de la resistencia que presentan ciertas bacterias (microrganismos) como queratitis, bacterias Gram positivas, bacterias Gram negativas, entre otros, a los diferentes tipos de medicamentos u antibióticos que comúnmente son utilizados para disminuir la cepa en gran medida y así contribuir a la desaparición total de la bacteria. Actualmente se ve evidenciado un gran problema que consiste en la aplicación indiscriminada y poco controlada de los medicamentos, ya que los casos más comunes los pacientes se tienden a auto medicar, sin saber que el espectro que contiene el medicamento pueda aumentar o disminuir la cepa, y como esta es mal tratada puede generar una condición de multi resistencia. Por ello se requiere diseñar una base de datos</w:t>
-            </w:r>
-            <w:r>
-              <w:t xml:space="preserve"> dinámica</w:t>
-            </w:r>
-            <w:r>
-              <w:t>, la cual contenga un compendio de infor</w:t>
-            </w:r>
-            <w:r>
-              <w:t>mación relacionada y enfocada a diferentes tipos de microorganismos, lo</w:t>
-            </w:r>
-            <w:r>
-              <w:t>s más comunes y presentes, el o los medicamentos a las cuales esta tiende a ser resistente</w:t>
-            </w:r>
-            <w:r>
-              <w:t xml:space="preserve"> o anti resistente</w:t>
-            </w:r>
-            <w:r>
-              <w:t xml:space="preserve">, </w:t>
-            </w:r>
-            <w:r>
-              <w:t>el origen de la cepa</w:t>
-            </w:r>
-            <w:r>
-              <w:t>, la familia general</w:t>
-            </w:r>
-            <w:r>
-              <w:t xml:space="preserve"> de los medicamentos</w:t>
-            </w:r>
-            <w:r>
-              <w:t xml:space="preserve">, </w:t>
-            </w:r>
-            <w:r>
-              <w:t xml:space="preserve">La información recopilada estará basada en una línea de tiempo que inicie </w:t>
-            </w:r>
-            <w:r>
-              <w:t xml:space="preserve">desde el año 2010 hasta el 2016, con posibilidad </w:t>
-            </w:r>
-            <w:r>
-              <w:lastRenderedPageBreak/>
-              <w:t>de inserción de más información de años posteriores.</w:t>
-            </w:r>
-            <w:r>
-              <w:t xml:space="preserve"> Posterior a ello se diseñará e impl</w:t>
-            </w:r>
-            <w:r>
-              <w:t>ementará un software de gestión de datos,</w:t>
-            </w:r>
-            <w:r>
-              <w:t xml:space="preserve"> para realizar consulta</w:t>
-            </w:r>
-            <w:r>
-              <w:t>s</w:t>
-            </w:r>
-            <w:r>
-              <w:t xml:space="preserve"> de fo</w:t>
-            </w:r>
-            <w:r>
-              <w:t>rma ágil, clara y sencilla</w:t>
-            </w:r>
-            <w:r>
-              <w:t xml:space="preserve"> a esta base datos, implementando una interfaz HCI</w:t>
-            </w:r>
-            <w:r>
-              <w:t xml:space="preserve"> con gráficos ilustrativos de dicha</w:t>
-            </w:r>
-            <w:r>
-              <w:t xml:space="preserve"> información par</w:t>
-            </w:r>
-            <w:r>
-              <w:t xml:space="preserve">a dar a conocer esta, </w:t>
-            </w:r>
-            <w:r>
-              <w:t>a tanto</w:t>
-            </w:r>
-            <w:r>
-              <w:t xml:space="preserve"> estudiantes y profesionales del área</w:t>
-            </w:r>
-            <w:r>
-              <w:t xml:space="preserve"> </w:t>
-            </w:r>
-            <w:r>
-              <w:t>optometría, y</w:t>
-            </w:r>
-            <w:r>
-              <w:t xml:space="preserve"> así </w:t>
-            </w:r>
-            <w:r>
-              <w:t>resolver el problema de la automedicación.</w:t>
-            </w:r>
-          </w:p>
-          <w:p>
-            <w:pPr>
-              <w:keepNext/>
-              <w:jc w:val="center"/>
-            </w:pPr>
-            <w:r>
-              <w:rPr>
-                <w:noProof/>
-              </w:rPr>
-              <w:drawing>
-                <wp:inline distT="0" distB="0" distL="0" distR="0" wp14:anchorId="2010F1B3" wp14:editId="77905D31">
-                  <wp:extent cx="5629275" cy="2095500"/>
-                  <wp:effectExtent l="0" t="0" r="9525" b="0"/>
-                  <wp:docPr id="1" name="Imagen 1"/>
-                  <wp:cNvGraphicFramePr>
-                    <a:graphicFrameLocks xmlns:a="http://schemas.openxmlformats.org/drawingml/2006/main" noChangeAspect="1"/>
-                  </wp:cNvGraphicFramePr>
-                  <a:graphic xmlns:a="http://schemas.openxmlformats.org/drawingml/2006/main">
-                    <a:graphicData uri="http://schemas.openxmlformats.org/drawingml/2006/picture">
-                      <pic:pic xmlns:pic="http://schemas.openxmlformats.org/drawingml/2006/picture">
-                        <pic:nvPicPr>
-                          <pic:cNvPr id="1" name=""/>
-                          <pic:cNvPicPr/>
-                        </pic:nvPicPr>
-                        <pic:blipFill>
-                          <a:blip r:embed="rId9"/>
-                          <a:stretch>
-                            <a:fillRect/>
-                          </a:stretch>
-                        </pic:blipFill>
-                        <pic:spPr>
-                          <a:xfrm>
-                            <a:off x="0" y="0"/>
-                            <a:ext cx="5629275" cy="2095500"/>
-                          </a:xfrm>
-                          <a:prstGeom prst="rect">
-                            <a:avLst/>
-                          </a:prstGeom>
-                        </pic:spPr>
-                      </pic:pic>
-                    </a:graphicData>
-                  </a:graphic>
-                </wp:inline>
-              </w:drawing>
-            </w:r>
-          </w:p>
-          <w:p>
-            <w:pPr>
-              <w:pStyle w:val="Descripcin"/>
-              <w:jc w:val="both"/>
-              <w:rPr>
-                <w:i w:val="0"/>
-                <w:color w:val="auto"/>
-              </w:rPr>
-            </w:pPr>
-            <w:r>
-              <w:rPr>
-                <w:i w:val="0"/>
-                <w:color w:val="auto"/>
-              </w:rPr>
-              <w:t xml:space="preserve">Figura </w:t>
-            </w:r>
-            <w:r>
-              <w:rPr>
-                <w:i w:val="0"/>
-                <w:color w:val="auto"/>
-              </w:rPr>
-              <w:fldChar w:fldCharType="begin"/>
-            </w:r>
-            <w:r>
-              <w:rPr>
-                <w:i w:val="0"/>
-                <w:color w:val="auto"/>
-              </w:rPr>
-              <w:instrText xml:space="preserve"> SEQ Figura \* ARABIC </w:instrText>
-            </w:r>
-            <w:r>
-              <w:rPr>
-                <w:i w:val="0"/>
-                <w:color w:val="auto"/>
-              </w:rPr>
-              <w:fldChar w:fldCharType="separate"/>
-            </w:r>
-            <w:r>
-              <w:rPr>
-                <w:i w:val="0"/>
-                <w:noProof/>
-                <w:color w:val="auto"/>
-              </w:rPr>
-              <w:t>1</w:t>
-            </w:r>
-            <w:r>
-              <w:rPr>
-                <w:i w:val="0"/>
-                <w:color w:val="auto"/>
-              </w:rPr>
-              <w:fldChar w:fldCharType="end"/>
-            </w:r>
-            <w:r>
-              <w:rPr>
-                <w:i w:val="0"/>
-                <w:color w:val="auto"/>
-              </w:rPr>
-              <w:t xml:space="preserve"> Esquema de muestra de la base de datos.</w:t>
-            </w:r>
-          </w:p>
-          <w:p>
-            <w:pPr>
-              <w:keepNext/>
-              <w:jc w:val="center"/>
-            </w:pPr>
-            <w:r>
-              <w:rPr>
-                <w:noProof/>
-              </w:rPr>
-              <w:drawing>
-                <wp:inline distT="0" distB="0" distL="0" distR="0" wp14:anchorId="39C5B41B" wp14:editId="709B43A7">
-                  <wp:extent cx="4229100" cy="2581275"/>
-                  <wp:effectExtent l="0" t="0" r="0" b="9525"/>
-                  <wp:docPr id="3" name="Imagen 3"/>
-                  <wp:cNvGraphicFramePr>
-                    <a:graphicFrameLocks xmlns:a="http://schemas.openxmlformats.org/drawingml/2006/main" noChangeAspect="1"/>
-                  </wp:cNvGraphicFramePr>
-                  <a:graphic xmlns:a="http://schemas.openxmlformats.org/drawingml/2006/main">
-                    <a:graphicData uri="http://schemas.openxmlformats.org/drawingml/2006/picture">
-                      <pic:pic xmlns:pic="http://schemas.openxmlformats.org/drawingml/2006/picture">
-                        <pic:nvPicPr>
-                          <pic:cNvPr id="1" name=""/>
-                          <pic:cNvPicPr/>
-                        </pic:nvPicPr>
-                        <pic:blipFill>
-                          <a:blip r:embed="rId10"/>
-                          <a:stretch>
-                            <a:fillRect/>
-                          </a:stretch>
-                        </pic:blipFill>
-                        <pic:spPr>
-                          <a:xfrm>
-                            <a:off x="0" y="0"/>
-                            <a:ext cx="4229100" cy="2581275"/>
-                          </a:xfrm>
-                          <a:prstGeom prst="rect">
-                            <a:avLst/>
-                          </a:prstGeom>
-                        </pic:spPr>
-                      </pic:pic>
-                    </a:graphicData>
-                  </a:graphic>
-                </wp:inline>
-              </w:drawing>
-            </w:r>
-          </w:p>
-          <w:p>
-            <w:pPr>
-              <w:pStyle w:val="Descripcin"/>
-              <w:jc w:val="center"/>
-              <w:rPr>
-                <w:i w:val="0"/>
-                <w:color w:val="auto"/>
-              </w:rPr>
-            </w:pPr>
-            <w:r>
-              <w:rPr>
-                <w:i w:val="0"/>
-                <w:color w:val="auto"/>
-              </w:rPr>
-              <w:t xml:space="preserve">Figura </w:t>
-            </w:r>
-            <w:r>
-              <w:rPr>
-                <w:i w:val="0"/>
-                <w:color w:val="auto"/>
-              </w:rPr>
-              <w:fldChar w:fldCharType="begin"/>
-            </w:r>
-            <w:r>
-              <w:rPr>
-                <w:i w:val="0"/>
-                <w:color w:val="auto"/>
-              </w:rPr>
-              <w:instrText xml:space="preserve"> SEQ Figura \* ARABIC </w:instrText>
-            </w:r>
-            <w:r>
-              <w:rPr>
-                <w:i w:val="0"/>
-                <w:color w:val="auto"/>
-              </w:rPr>
-              <w:fldChar w:fldCharType="separate"/>
-            </w:r>
-            <w:r>
-              <w:rPr>
-                <w:i w:val="0"/>
-                <w:noProof/>
-                <w:color w:val="auto"/>
-              </w:rPr>
-              <w:t>2</w:t>
-            </w:r>
-            <w:r>
-              <w:rPr>
-                <w:i w:val="0"/>
-                <w:color w:val="auto"/>
-              </w:rPr>
-              <w:fldChar w:fldCharType="end"/>
-            </w:r>
-            <w:r>
-              <w:rPr>
-                <w:i w:val="0"/>
-                <w:color w:val="auto"/>
-              </w:rPr>
-              <w:t xml:space="preserve"> Esquema de muestra de la base de datos.</w:t>
-            </w:r>
-          </w:p>
-          <w:p>
-            <w:pPr>
-              <w:jc w:val="both"/>
-            </w:pPr>
-            <w:r>
-              <w:t>Como se puede observar en l</w:t>
-            </w:r>
-            <w:r>
-              <w:t>as Figuras 1 y 2, es el esquema de muestra de la base de datos que actualmente</w:t>
-            </w:r>
-            <w:r>
-              <w:t xml:space="preserve"> las estudiantes Martha Catalina Sánchez Rocha, </w:t>
-            </w:r>
-            <w:proofErr w:type="spellStart"/>
-            <w:r>
-              <w:t>Viviane</w:t>
-            </w:r>
-            <w:proofErr w:type="spellEnd"/>
-            <w:r>
-              <w:t xml:space="preserve"> Geraldine Rondón Correa, del grupo de investigación CISVI de la universidad de la Salle, están desarrollando en base a información recopilada. Lo que se busca esencialmente como se habló antes, es lograr que el desarrollo del software pueda generar diferentes tipos de búsqueda, </w:t>
-            </w:r>
-            <w:r>
-              <w:t>así</w:t>
-            </w:r>
-            <w:r>
-              <w:t xml:space="preserve"> mismo genere gráficos </w:t>
-            </w:r>
-            <w:r>
-              <w:lastRenderedPageBreak/>
-              <w:t>alusivos</w:t>
-            </w:r>
-            <w:r>
-              <w:t xml:space="preserve"> a los datos tratados, con el fin de generar conciencia </w:t>
-            </w:r>
-            <w:r>
-              <w:t>acerca de la automedicación sin prev</w:t>
-            </w:r>
-            <w:r>
-              <w:t>io conocimiento del medicamento.</w:t>
-            </w:r>
-          </w:p>
-          <w:p>
-            <w:pPr>
               <w:numPr>
                 <w:ilvl w:val="1"/>
                 <w:numId w:val="1"/>
@@ -6692,21 +5772,6 @@
                 <w:b/>
               </w:rPr>
               <w:t xml:space="preserve">: </w:t>
-            </w:r>
-          </w:p>
-          <w:p>
-            <w:pPr>
-              <w:spacing w:after="0" w:line="240" w:lineRule="auto"/>
-              <w:jc w:val="both"/>
-            </w:pPr>
-            <w:r>
-              <w:t xml:space="preserve">¿Cómo mejorar la medicación a partir de un </w:t>
-            </w:r>
-            <w:r>
-              <w:t>diagnóstico</w:t>
-            </w:r>
-            <w:r>
-              <w:t xml:space="preserve"> previo utilizando un sistema de información?</w:t>
             </w:r>
           </w:p>
           <w:p>
@@ -6781,15 +5846,6 @@
             <w:pPr>
               <w:spacing w:after="0" w:line="240" w:lineRule="auto"/>
             </w:pPr>
-            <w:r>
-              <w:t>Desarrollar</w:t>
-            </w:r>
-            <w:r>
-              <w:t xml:space="preserve"> un software de gestión de datos </w:t>
-            </w:r>
-            <w:r>
-              <w:t>para el acceso y consulta a la base de datos de susceptibilidad antimicrobiana aislada a nivel ocular.</w:t>
-            </w:r>
           </w:p>
         </w:tc>
       </w:tr>
@@ -6891,201 +5947,35 @@
           </w:p>
           <w:p>
             <w:pPr>
-              <w:pStyle w:val="Prrafodelista"/>
-              <w:numPr>
-                <w:ilvl w:val="0"/>
-                <w:numId w:val="37"/>
-              </w:numPr>
-              <w:spacing w:after="0" w:line="240" w:lineRule="auto"/>
-              <w:jc w:val="both"/>
-            </w:pPr>
-            <w:r>
-              <w:t>Diseñar la base de datos dinámica que permita realizar consultas de manera ágil y sencilla.</w:t>
-            </w:r>
-          </w:p>
-          <w:p>
-            <w:pPr>
-              <w:pStyle w:val="Prrafodelista"/>
-              <w:numPr>
-                <w:ilvl w:val="0"/>
-                <w:numId w:val="37"/>
-              </w:numPr>
-              <w:spacing w:after="0" w:line="240" w:lineRule="auto"/>
-              <w:jc w:val="both"/>
-            </w:pPr>
-            <w:r>
-              <w:t>Diseñar una interfaz HCI adaptada a los usuarios</w:t>
-            </w:r>
-            <w:r>
-              <w:t xml:space="preserve"> y a los diferentes dispositivos de acceso, la cual permitirá realizar consultas de manera didáctica, apoyada con gráficos y con amplias combinaciones de consulta.</w:t>
-            </w:r>
-          </w:p>
-          <w:p>
-            <w:pPr>
-              <w:pStyle w:val="Prrafodelista"/>
-              <w:numPr>
-                <w:ilvl w:val="0"/>
-                <w:numId w:val="37"/>
-              </w:numPr>
-              <w:spacing w:after="0" w:line="240" w:lineRule="auto"/>
-              <w:jc w:val="both"/>
-            </w:pPr>
-            <w:r>
-              <w:t>Implementar el sistema de información web que integre la base de datos con la interfaz HCI.</w:t>
-            </w:r>
-          </w:p>
-          <w:p>
-            <w:pPr>
-              <w:pStyle w:val="Prrafodelista"/>
-              <w:numPr>
-                <w:ilvl w:val="0"/>
-                <w:numId w:val="37"/>
-              </w:numPr>
-              <w:spacing w:after="0" w:line="240" w:lineRule="auto"/>
-              <w:jc w:val="both"/>
-            </w:pPr>
-            <w:r>
-              <w:t>Realizar el plan de pruebas a implementar para validar el software y la interfaz, además de validar este con los investigadores y estudiantes del grupo de investigación CISVI para realizar la entrega final.</w:t>
-            </w:r>
-            <w:r>
-              <w:t xml:space="preserve"> </w:t>
-            </w:r>
-          </w:p>
-          <w:p>
-            <w:pPr>
               <w:numPr>
                 <w:ilvl w:val="2"/>
                 <w:numId w:val="1"/>
               </w:numPr>
               <w:spacing w:after="0" w:line="240" w:lineRule="auto"/>
+            </w:pPr>
+            <w:r>
               <w:rPr>
                 <w:b/>
               </w:rPr>
-            </w:pPr>
+              <w:t>Justificac</w:t>
+            </w:r>
             <w:r>
               <w:rPr>
                 <w:b/>
               </w:rPr>
-              <w:t>Justificac</w:t>
+              <w:t>ión y delimitación del proyecto:</w:t>
             </w:r>
             <w:r>
               <w:rPr>
                 <w:b/>
               </w:rPr>
-              <w:t>ión y delimitación del proyecto:</w:t>
-            </w:r>
-          </w:p>
-          <w:p>
-            <w:pPr>
-              <w:spacing w:after="0" w:line="240" w:lineRule="auto"/>
-              <w:jc w:val="both"/>
-            </w:pPr>
-            <w:r>
-              <w:t>El desarrollo e implementación del software se realizará con el diseño de una interf</w:t>
-            </w:r>
-            <w:r>
-              <w:t xml:space="preserve">az HCI </w:t>
-            </w:r>
-            <w:r>
-              <w:t>para los usuarios, Además de</w:t>
-            </w:r>
-            <w:r>
-              <w:t xml:space="preserve"> ello presentará de manera ágil y sencilla</w:t>
-            </w:r>
-            <w:r>
-              <w:t xml:space="preserve"> la información que se desee consultar de manera organizada, y con opciones para sus diferentes combinaciones de búsqueda, esto se desarrollará acorde a los problemas que existen hoy en día en cuanto a la falta de la organización </w:t>
-            </w:r>
-            <w:r>
-              <w:t xml:space="preserve">y búsqueda </w:t>
-            </w:r>
-            <w:r>
-              <w:t>d</w:t>
-            </w:r>
-            <w:r>
-              <w:t xml:space="preserve">e la información, además, </w:t>
-            </w:r>
-            <w:r>
-              <w:t>la base de datos realizada por los estudiantes del grupo de investigación CISVI</w:t>
-            </w:r>
-            <w:r>
-              <w:t xml:space="preserve"> (Martha Catalina Sánchez Rocha, </w:t>
-            </w:r>
-            <w:proofErr w:type="spellStart"/>
-            <w:r>
-              <w:t>Viviane</w:t>
-            </w:r>
-            <w:proofErr w:type="spellEnd"/>
-            <w:r>
-              <w:t xml:space="preserve"> Geraldine </w:t>
-            </w:r>
-            <w:r>
-              <w:t>Rondón</w:t>
-            </w:r>
-            <w:r>
-              <w:t xml:space="preserve"> Correa)</w:t>
-            </w:r>
-            <w:r>
-              <w:t xml:space="preserve"> es el motor principal para la ejecución por su gran volumen de información, el software será de capaz de generar la búsqueda completa y visualizarla mediante mecanismos dinámicos como gráficas, tablas, etc. Este software será de gran ayuda para los investigadores y optómetras, los cuales se espera que puedan interactuar de manera efectiva y para sus fines de investigación.</w:t>
-            </w:r>
-          </w:p>
-          <w:p>
-            <w:pPr>
-              <w:spacing w:after="0" w:line="240" w:lineRule="auto"/>
-              <w:jc w:val="both"/>
-            </w:pPr>
-            <w:r>
-              <w:t>Para cumplir a cabalidad el proyecto, una vez realizado el plan de pruebas para determinar la funcionalidad e integralidad de la interfaz HCI y el software, se realzará la entrega correspondiente de los siguientes manuales además del software y la interfaz finalizada en su totalidad.</w:t>
-            </w:r>
-          </w:p>
-          <w:p>
-            <w:pPr>
-              <w:pStyle w:val="Prrafodelista"/>
-              <w:numPr>
-                <w:ilvl w:val="0"/>
-                <w:numId w:val="41"/>
-              </w:numPr>
-              <w:spacing w:after="0" w:line="240" w:lineRule="auto"/>
-              <w:jc w:val="both"/>
-            </w:pPr>
+              <w:t xml:space="preserve"> </w:t>
+            </w:r>
             <w:r>
               <w:rPr>
                 <w:b/>
               </w:rPr>
               <w:t>Manual de Usuario para el Software.</w:t>
-            </w:r>
-          </w:p>
-          <w:p>
-            <w:pPr>
-              <w:pStyle w:val="Prrafodelista"/>
-              <w:numPr>
-                <w:ilvl w:val="0"/>
-                <w:numId w:val="41"/>
-              </w:numPr>
-              <w:spacing w:after="0" w:line="240" w:lineRule="auto"/>
-              <w:jc w:val="both"/>
-            </w:pPr>
-            <w:r>
-              <w:rPr>
-                <w:b/>
-              </w:rPr>
-              <w:t>Manual de Funcionamiento del Software.</w:t>
-            </w:r>
-          </w:p>
-          <w:p>
-            <w:pPr>
-              <w:pStyle w:val="Prrafodelista"/>
-              <w:numPr>
-                <w:ilvl w:val="0"/>
-                <w:numId w:val="41"/>
-              </w:numPr>
-              <w:spacing w:after="0" w:line="240" w:lineRule="auto"/>
-              <w:jc w:val="both"/>
-            </w:pPr>
-            <w:r>
-              <w:rPr>
-                <w:b/>
-              </w:rPr>
-              <w:t>Manual de Instalación y Configuración del Software.</w:t>
             </w:r>
           </w:p>
         </w:tc>
@@ -7114,6 +6004,7 @@
         <w:rPr>
           <w:b/>
         </w:rPr>
+        <w:lastRenderedPageBreak/>
         <w:t xml:space="preserve">METODOLOGÍA </w:t>
       </w:r>
     </w:p>
@@ -7819,7 +6710,7 @@
                       <w:color w:val="000000"/>
                       <w:shd w:val="clear" w:color="auto" w:fill="FFFFFF"/>
                     </w:rPr>
-                    <w:t xml:space="preserve">3.1 Realzar la implementación del sistema de información web con la interfaz HCI y la base de datos dinámica, con el fin de </w:t>
+                    <w:t xml:space="preserve">3.1 Realzar la implementación del sistema de información web </w:t>
                   </w:r>
                   <w:r>
                     <w:rPr>
@@ -7829,7 +6720,7 @@
                       <w:shd w:val="clear" w:color="auto" w:fill="FFFFFF"/>
                     </w:rPr>
                     <w:lastRenderedPageBreak/>
-                    <w:t>evaluar la funcionalidad de los mismos.</w:t>
+                    <w:t>con la interfaz HCI y la base de datos dinámica, con el fin de evaluar la funcionalidad de los mismos.</w:t>
                   </w:r>
                 </w:p>
                 <w:p>
@@ -8160,7 +7051,7 @@
                           <pic:cNvPicPr/>
                         </pic:nvPicPr>
                         <pic:blipFill>
-                          <a:blip r:embed="rId11"/>
+                          <a:blip r:embed="rId9"/>
                           <a:stretch>
                             <a:fillRect/>
                           </a:stretch>
@@ -8442,13 +7333,6 @@
               </w:p>
               <w:p>
                 <w:pPr>
-                  <w:rPr>
-                    <w:lang w:val="es-ES"/>
-                  </w:rPr>
-                </w:pPr>
-              </w:p>
-              <w:p>
-                <w:pPr>
                   <w:pStyle w:val="Bibliografa"/>
                   <w:ind w:left="720" w:hanging="720"/>
                   <w:rPr>
@@ -8576,15 +7460,7 @@
                     <w:noProof/>
                     <w:lang w:val="es-ES"/>
                   </w:rPr>
-                  <w:t xml:space="preserve">. Obtenido de </w:t>
-                </w:r>
-                <w:r>
-                  <w:rPr>
-                    <w:noProof/>
-                    <w:lang w:val="es-ES"/>
-                  </w:rPr>
-                  <w:lastRenderedPageBreak/>
-                  <w:t>https://www.ibm.com/developerworks/ssa/data/library/tipos_bases_de_datos/</w:t>
+                  <w:t>. Obtenido de https://www.ibm.com/developerworks/ssa/data/library/tipos_bases_de_datos/</w:t>
                 </w:r>
               </w:p>
               <w:p>
@@ -8593,14 +7469,15 @@
                   <w:ind w:left="720" w:hanging="720"/>
                   <w:rPr>
                     <w:noProof/>
-                    <w:lang w:val="en-US"/>
+                    <w:lang w:val="es-ES"/>
                   </w:rPr>
                 </w:pPr>
                 <w:r>
                   <w:rPr>
                     <w:noProof/>
-                    <w:lang w:val="en-US"/>
+                    <w:lang w:val="es-ES"/>
                   </w:rPr>
+                  <w:lastRenderedPageBreak/>
                   <w:t xml:space="preserve">E. Troeger, I. S. (2010). An integrated software solution for multi-modal mapping of. </w:t>
                 </w:r>
                 <w:r>
@@ -8608,14 +7485,14 @@
                     <w:i/>
                     <w:iCs/>
                     <w:noProof/>
-                    <w:lang w:val="en-US"/>
+                    <w:lang w:val="es-ES"/>
                   </w:rPr>
                   <w:t>IEE</w:t>
                 </w:r>
                 <w:r>
                   <w:rPr>
                     <w:noProof/>
-                    <w:lang w:val="en-US"/>
+                    <w:lang w:val="es-ES"/>
                   </w:rPr>
                   <w:t>.</w:t>
                 </w:r>
@@ -8626,13 +7503,13 @@
                   <w:ind w:left="720" w:hanging="720"/>
                   <w:rPr>
                     <w:noProof/>
-                    <w:lang w:val="en-US"/>
+                    <w:lang w:val="es-ES"/>
                   </w:rPr>
                 </w:pPr>
                 <w:r>
                   <w:rPr>
                     <w:noProof/>
-                    <w:lang w:val="en-US"/>
+                    <w:lang w:val="es-ES"/>
                   </w:rPr>
                   <w:t xml:space="preserve">Hongmei Yan, Q. Y. (2010). An Innovative Software for Data Analysis of the Intrinsic Signals of Optical Imaging. </w:t>
                 </w:r>
@@ -8641,14 +7518,14 @@
                     <w:i/>
                     <w:iCs/>
                     <w:noProof/>
-                    <w:lang w:val="en-US"/>
+                    <w:lang w:val="es-ES"/>
                   </w:rPr>
                   <w:t>IEE</w:t>
                 </w:r>
                 <w:r>
                   <w:rPr>
                     <w:noProof/>
-                    <w:lang w:val="en-US"/>
+                    <w:lang w:val="es-ES"/>
                   </w:rPr>
                   <w:t>.</w:t>
                 </w:r>
@@ -8659,13 +7536,13 @@
                   <w:ind w:left="720" w:hanging="720"/>
                   <w:rPr>
                     <w:noProof/>
-                    <w:lang w:val="en-US"/>
+                    <w:lang w:val="es-ES"/>
                   </w:rPr>
                 </w:pPr>
                 <w:r>
                   <w:rPr>
                     <w:noProof/>
-                    <w:lang w:val="en-US"/>
+                    <w:lang w:val="es-ES"/>
                   </w:rPr>
                   <w:t xml:space="preserve">IEE. (1990). </w:t>
                 </w:r>
@@ -8674,24 +7551,17 @@
                     <w:i/>
                     <w:iCs/>
                     <w:noProof/>
-                    <w:lang w:val="en-US"/>
+                    <w:lang w:val="es-ES"/>
                   </w:rPr>
                   <w:t>IEE Standar Glossary of Software Engineering Terminology.</w:t>
                 </w:r>
                 <w:r>
                   <w:rPr>
                     <w:noProof/>
-                    <w:lang w:val="en-US"/>
+                    <w:lang w:val="es-ES"/>
                   </w:rPr>
                   <w:t xml:space="preserve"> IEE.</w:t>
                 </w:r>
-              </w:p>
-              <w:p>
-                <w:pPr>
-                  <w:rPr>
-                    <w:lang w:val="en-US"/>
-                  </w:rPr>
-                </w:pPr>
               </w:p>
               <w:p>
                 <w:pPr>
@@ -8732,119 +7602,29 @@
                   <w:ind w:left="720" w:hanging="720"/>
                   <w:rPr>
                     <w:noProof/>
-                    <w:lang w:val="en-US"/>
+                    <w:lang w:val="es-ES"/>
                   </w:rPr>
                 </w:pPr>
                 <w:r>
                   <w:rPr>
                     <w:noProof/>
-                    <w:lang w:val="en-US"/>
-                  </w:rPr>
-                  <w:t xml:space="preserve">José David Tafur, J. A. (2008). </w:t>
-                </w:r>
-                <w:r>
-                  <w:rPr>
-                    <w:noProof/>
                     <w:lang w:val="es-ES"/>
                   </w:rPr>
-                  <w:t xml:space="preserve">Mecanismos de resistencia a los antibióticos en bacterias Gram negativas. </w:t>
+                  <w:t xml:space="preserve">José David Tafur, J. A. (2008). Mecanismos de resistencia a los antibióticos en bacterias Gram negativas. </w:t>
                 </w:r>
                 <w:r>
                   <w:rPr>
                     <w:i/>
                     <w:iCs/>
                     <w:noProof/>
-                    <w:lang w:val="en-US"/>
+                    <w:lang w:val="es-ES"/>
                   </w:rPr>
                   <w:t>Scielo</w:t>
                 </w:r>
                 <w:r>
                   <w:rPr>
                     <w:noProof/>
-                    <w:lang w:val="en-US"/>
-                  </w:rPr>
-                  <w:t>.</w:t>
-                </w:r>
-              </w:p>
-              <w:p>
-                <w:pPr>
-                  <w:pStyle w:val="Bibliografa"/>
-                  <w:ind w:left="720" w:hanging="720"/>
-                  <w:rPr>
-                    <w:noProof/>
-                    <w:lang w:val="en-US"/>
-                  </w:rPr>
-                </w:pPr>
-                <w:r>
-                  <w:rPr>
-                    <w:noProof/>
-                    <w:lang w:val="en-US"/>
-                  </w:rPr>
-                  <w:t xml:space="preserve">Minoru Miyamoto, Y. M. (2016). Development of Eye Gaze Software for Children with Physical Disabilities. </w:t>
-                </w:r>
-                <w:r>
-                  <w:rPr>
-                    <w:i/>
-                    <w:iCs/>
-                    <w:noProof/>
-                    <w:lang w:val="en-US"/>
-                  </w:rPr>
-                  <w:t>IEE</w:t>
-                </w:r>
-                <w:r>
-                  <w:rPr>
-                    <w:noProof/>
-                    <w:lang w:val="en-US"/>
-                  </w:rPr>
-                  <w:t>.</w:t>
-                </w:r>
-              </w:p>
-              <w:p>
-                <w:pPr>
-                  <w:pStyle w:val="Bibliografa"/>
-                  <w:ind w:left="720" w:hanging="720"/>
-                  <w:rPr>
-                    <w:noProof/>
-                    <w:lang w:val="en-US"/>
-                  </w:rPr>
-                </w:pPr>
-                <w:r>
-                  <w:rPr>
-                    <w:noProof/>
-                    <w:lang w:val="en-US"/>
-                  </w:rPr>
-                  <w:t xml:space="preserve">Mirela Mihaela Draghia, G. P. (2016). Software development for the simulation and design of the </w:t>
-                </w:r>
-              </w:p>
-              <w:p>
-                <w:pPr>
-                  <w:pStyle w:val="Bibliografa"/>
-                  <w:ind w:left="720" w:hanging="720"/>
-                  <w:rPr>
-                    <w:noProof/>
-                    <w:lang w:val="en-US"/>
-                  </w:rPr>
-                </w:pPr>
-                <w:r>
-                  <w:rPr>
-                    <w:noProof/>
-                    <w:lang w:val="en-US"/>
-                  </w:rPr>
-                  <w:t xml:space="preserve">cryogenic distillation cascade used for hydrogen isotope separation. </w:t>
-                </w:r>
-                <w:r>
-                  <w:rPr>
-                    <w:i/>
-                    <w:iCs/>
-                    <w:noProof/>
-                    <w:lang w:val="en-US"/>
-                  </w:rPr>
-                  <w:t xml:space="preserve">Science </w:t>
-                </w:r>
-                <w:r>
-                  <w:rPr>
-                    <w:noProof/>
-                    <w:lang w:val="en-US"/>
+                    <w:lang w:val="es-ES"/>
                   </w:rPr>
                   <w:t>.</w:t>
                 </w:r>
@@ -8861,7 +7641,73 @@
                 <w:r>
                   <w:rPr>
                     <w:noProof/>
-                    <w:lang w:val="en-US"/>
+                    <w:lang w:val="es-ES"/>
+                  </w:rPr>
+                  <w:t xml:space="preserve">Minoru Miyamoto, Y. M. (2016). Development of Eye Gaze Software for Children with Physical Disabilities. </w:t>
+                </w:r>
+                <w:r>
+                  <w:rPr>
+                    <w:i/>
+                    <w:iCs/>
+                    <w:noProof/>
+                    <w:lang w:val="es-ES"/>
+                  </w:rPr>
+                  <w:t>IEE</w:t>
+                </w:r>
+                <w:r>
+                  <w:rPr>
+                    <w:noProof/>
+                    <w:lang w:val="es-ES"/>
+                  </w:rPr>
+                  <w:t>.</w:t>
+                </w:r>
+              </w:p>
+              <w:p>
+                <w:pPr>
+                  <w:pStyle w:val="Bibliografa"/>
+                  <w:ind w:left="720" w:hanging="720"/>
+                  <w:rPr>
+                    <w:noProof/>
+                    <w:lang w:val="es-ES"/>
+                  </w:rPr>
+                </w:pPr>
+                <w:r>
+                  <w:rPr>
+                    <w:noProof/>
+                    <w:lang w:val="es-ES"/>
+                  </w:rPr>
+                  <w:t xml:space="preserve">Mirela Mihaela Draghia, G. P. (2016). Software development for the simulation and design of the cryogenic distillation cascade used for hydrogen isotope separation. </w:t>
+                </w:r>
+                <w:r>
+                  <w:rPr>
+                    <w:i/>
+                    <w:iCs/>
+                    <w:noProof/>
+                    <w:lang w:val="es-ES"/>
+                  </w:rPr>
+                  <w:t xml:space="preserve">Science </w:t>
+                </w:r>
+                <w:r>
+                  <w:rPr>
+                    <w:noProof/>
+                    <w:lang w:val="es-ES"/>
+                  </w:rPr>
+                  <w:t>.</w:t>
+                </w:r>
+              </w:p>
+              <w:p>
+                <w:pPr>
+                  <w:pStyle w:val="Bibliografa"/>
+                  <w:ind w:left="720" w:hanging="720"/>
+                  <w:rPr>
+                    <w:noProof/>
+                    <w:lang w:val="es-ES"/>
+                  </w:rPr>
+                </w:pPr>
+                <w:r>
+                  <w:rPr>
+                    <w:noProof/>
+                    <w:lang w:val="es-ES"/>
                   </w:rPr>
                   <w:t xml:space="preserve">Moe Miyata, S. T. (2016). Development of an Information System For Efficient Emergency Transportation. </w:t>
                 </w:r>
@@ -8905,7 +7751,7 @@
                   <w:ind w:left="720" w:hanging="720"/>
                   <w:rPr>
                     <w:noProof/>
-                    <w:lang w:val="en-US"/>
+                    <w:lang w:val="es-ES"/>
                   </w:rPr>
                 </w:pPr>
                 <w:r>
@@ -8929,88 +7775,8 @@
                     <w:noProof/>
                     <w:lang w:val="es-ES"/>
                   </w:rPr>
-                  <w:t xml:space="preserve"> </w:t>
+                  <w:t xml:space="preserve"> Mc Graw Hill.</w:t>
                 </w:r>
-                <w:r>
-                  <w:rPr>
-                    <w:noProof/>
-                    <w:lang w:val="en-US"/>
-                  </w:rPr>
-                  <w:t>Mc Graw Hill.</w:t>
-                </w:r>
-              </w:p>
-              <w:p>
-                <w:pPr>
-                  <w:pStyle w:val="Bibliografa"/>
-                  <w:ind w:left="720" w:hanging="720"/>
-                  <w:rPr>
-                    <w:noProof/>
-                    <w:lang w:val="en-US"/>
-                  </w:rPr>
-                </w:pPr>
-                <w:r>
-                  <w:rPr>
-                    <w:noProof/>
-                    <w:lang w:val="en-US"/>
-                  </w:rPr>
-                  <w:t xml:space="preserve">SIGCHI, A. (1992). </w:t>
-                </w:r>
-                <w:r>
-                  <w:rPr>
-                    <w:i/>
-                    <w:iCs/>
-                    <w:noProof/>
-                    <w:lang w:val="en-US"/>
-                  </w:rPr>
-                  <w:t>Curricula for Human- Computer Interaction.</w:t>
-                </w:r>
-                <w:r>
-                  <w:rPr>
-                    <w:noProof/>
-                    <w:lang w:val="en-US"/>
-                  </w:rPr>
-                  <w:t xml:space="preserve"> acm.</w:t>
-                </w:r>
-              </w:p>
-              <w:p>
-                <w:pPr>
-                  <w:pStyle w:val="Bibliografa"/>
-                  <w:ind w:left="720" w:hanging="720"/>
-                  <w:rPr>
-                    <w:noProof/>
-                    <w:lang w:val="en-US"/>
-                  </w:rPr>
-                </w:pPr>
-                <w:r>
-                  <w:rPr>
-                    <w:noProof/>
-                    <w:lang w:val="en-US"/>
-                  </w:rPr>
-                  <w:t xml:space="preserve">Sommerville, I. (2005). </w:t>
-                </w:r>
-                <w:r>
-                  <w:rPr>
-                    <w:i/>
-                    <w:iCs/>
-                    <w:noProof/>
-                    <w:lang w:val="en-US"/>
-                  </w:rPr>
-                  <w:t>SOFTWARE ENGINEERING.</w:t>
-                </w:r>
-                <w:r>
-                  <w:rPr>
-                    <w:noProof/>
-                    <w:lang w:val="en-US"/>
-                  </w:rPr>
-                  <w:t xml:space="preserve"> PEARSON.</w:t>
-                </w:r>
-              </w:p>
-              <w:p>
-                <w:pPr>
-                  <w:rPr>
-                    <w:lang w:val="en-US"/>
-                  </w:rPr>
-                </w:pPr>
               </w:p>
               <w:p>
                 <w:pPr>
@@ -9024,7 +7790,73 @@
                 <w:r>
                   <w:rPr>
                     <w:noProof/>
-                    <w:lang w:val="en-US"/>
+                    <w:lang w:val="es-ES"/>
+                  </w:rPr>
+                  <w:t xml:space="preserve">SIGCHI, A. (1992). </w:t>
+                </w:r>
+                <w:r>
+                  <w:rPr>
+                    <w:i/>
+                    <w:iCs/>
+                    <w:noProof/>
+                    <w:lang w:val="es-ES"/>
+                  </w:rPr>
+                  <w:t>Curricula for Human- Computer Interaction.</w:t>
+                </w:r>
+                <w:r>
+                  <w:rPr>
+                    <w:noProof/>
+                    <w:lang w:val="es-ES"/>
+                  </w:rPr>
+                  <w:t xml:space="preserve"> acm.</w:t>
+                </w:r>
+              </w:p>
+              <w:p>
+                <w:pPr>
+                  <w:pStyle w:val="Bibliografa"/>
+                  <w:ind w:left="720" w:hanging="720"/>
+                  <w:rPr>
+                    <w:noProof/>
+                    <w:lang w:val="es-ES"/>
+                  </w:rPr>
+                </w:pPr>
+                <w:r>
+                  <w:rPr>
+                    <w:noProof/>
+                    <w:lang w:val="es-ES"/>
+                  </w:rPr>
+                  <w:t xml:space="preserve">Sommerville, I. (2005). </w:t>
+                </w:r>
+                <w:r>
+                  <w:rPr>
+                    <w:i/>
+                    <w:iCs/>
+                    <w:noProof/>
+                    <w:lang w:val="es-ES"/>
+                  </w:rPr>
+                  <w:t>SOFTWARE ENGINEERING.</w:t>
+                </w:r>
+                <w:r>
+                  <w:rPr>
+                    <w:noProof/>
+                    <w:lang w:val="es-ES"/>
+                  </w:rPr>
+                  <w:t xml:space="preserve"> PEARSON.</w:t>
+                </w:r>
+              </w:p>
+              <w:p>
+                <w:pPr>
+                  <w:pStyle w:val="Bibliografa"/>
+                  <w:ind w:left="720" w:hanging="720"/>
+                  <w:rPr>
+                    <w:noProof/>
+                    <w:lang w:val="es-ES"/>
+                  </w:rPr>
+                </w:pPr>
+                <w:r>
+                  <w:rPr>
+                    <w:noProof/>
+                    <w:lang w:val="es-ES"/>
                   </w:rPr>
                   <w:t xml:space="preserve">Tyler Street MD, o. (2014). </w:t>
                 </w:r>
@@ -9033,23 +7865,16 @@
                     <w:i/>
                     <w:iCs/>
                     <w:noProof/>
-                    <w:lang w:val="en-US"/>
+                    <w:lang w:val="es-ES"/>
                   </w:rPr>
                   <w:t>MedScape</w:t>
                 </w:r>
                 <w:r>
                   <w:rPr>
                     <w:noProof/>
-                    <w:lang w:val="en-US"/>
-                  </w:rPr>
-                  <w:t xml:space="preserve">. </w:t>
-                </w:r>
-                <w:r>
-                  <w:rPr>
-                    <w:noProof/>
                     <w:lang w:val="es-ES"/>
                   </w:rPr>
-                  <w:t>Obtenido de http://emedicine.medscape.com/article/2103786-overview</w:t>
+                  <w:t>. Obtenido de http://emedicine.medscape.com/article/2103786-overview</w:t>
                 </w:r>
               </w:p>
               <w:p>
@@ -9058,13 +7883,13 @@
                   <w:ind w:left="720" w:hanging="720"/>
                   <w:rPr>
                     <w:noProof/>
-                    <w:lang w:val="en-US"/>
+                    <w:lang w:val="es-ES"/>
                   </w:rPr>
                 </w:pPr>
                 <w:r>
                   <w:rPr>
                     <w:noProof/>
-                    <w:lang w:val="en-US"/>
+                    <w:lang w:val="es-ES"/>
                   </w:rPr>
                   <w:t xml:space="preserve">Vliet, H. V. (2007). </w:t>
                 </w:r>
@@ -9073,14 +7898,14 @@
                     <w:i/>
                     <w:iCs/>
                     <w:noProof/>
-                    <w:lang w:val="en-US"/>
+                    <w:lang w:val="es-ES"/>
                   </w:rPr>
                   <w:t>Software Engineering: Principles and Practice.</w:t>
                 </w:r>
                 <w:r>
                   <w:rPr>
                     <w:noProof/>
-                    <w:lang w:val="en-US"/>
+                    <w:lang w:val="es-ES"/>
                   </w:rPr>
                   <w:t xml:space="preserve"> </w:t>
                 </w:r>
@@ -9124,10 +7949,11 @@
                     <w:b/>
                     <w:bCs/>
                   </w:rPr>
-                  <w:lastRenderedPageBreak/>
                   <w:fldChar w:fldCharType="end"/>
                 </w:r>
               </w:p>
+              <w:bookmarkStart w:id="0" w:name="_GoBack" w:displacedByCustomXml="next"/>
+              <w:bookmarkEnd w:id="0" w:displacedByCustomXml="next"/>
             </w:sdtContent>
           </w:sdt>
         </w:tc>
@@ -9248,6 +8074,7 @@
                     <w:jc w:val="center"/>
                   </w:pPr>
                   <w:r>
+                    <w:lastRenderedPageBreak/>
                     <w:t>Nivel</w:t>
                   </w:r>
                 </w:p>
@@ -11082,6 +9909,7 @@
                 <w:sz w:val="16"/>
                 <w:szCs w:val="16"/>
               </w:rPr>
+              <w:lastRenderedPageBreak/>
               <w:t>1</w:t>
             </w:r>
           </w:p>
@@ -17231,7 +16059,6 @@
                 <w:sz w:val="16"/>
                 <w:szCs w:val="16"/>
               </w:rPr>
-              <w:lastRenderedPageBreak/>
               <w:t>4.2</w:t>
             </w:r>
           </w:p>
@@ -18266,8 +17093,8 @@
       </w:pPr>
     </w:p>
     <w:sectPr>
-      <w:headerReference w:type="default" r:id="rId12"/>
-      <w:footerReference w:type="default" r:id="rId13"/>
+      <w:headerReference w:type="default" r:id="rId10"/>
+      <w:footerReference w:type="default" r:id="rId11"/>
       <w:pgSz w:w="12240" w:h="15840"/>
       <w:pgMar w:top="1276" w:right="1701" w:bottom="1417" w:left="1701" w:header="720" w:footer="720" w:gutter="0"/>
       <w:pgNumType w:start="1"/>
@@ -18342,7 +17169,7 @@
         <w:szCs w:val="16"/>
         <w:lang w:val="es-ES"/>
       </w:rPr>
-      <w:t>20</w:t>
+      <w:t>18</w:t>
     </w:r>
     <w:r>
       <w:rPr>
@@ -19038,7 +17865,7 @@
                               <w:szCs w:val="16"/>
                               <w:lang w:val="es-ES"/>
                             </w:rPr>
-                            <w:t>20</w:t>
+                            <w:t>18</w:t>
                           </w:r>
                           <w:r>
                             <w:rPr>
@@ -19099,7 +17926,7 @@
                               <w:szCs w:val="16"/>
                               <w:lang w:val="es-ES"/>
                             </w:rPr>
-                            <w:t>23</w:t>
+                            <w:t>18</w:t>
                           </w:r>
                           <w:r>
                             <w:rPr>
@@ -19220,7 +18047,7 @@
                         <w:szCs w:val="16"/>
                         <w:lang w:val="es-ES"/>
                       </w:rPr>
-                      <w:t>20</w:t>
+                      <w:t>18</w:t>
                     </w:r>
                     <w:r>
                       <w:rPr>
@@ -19281,7 +18108,7 @@
                         <w:szCs w:val="16"/>
                         <w:lang w:val="es-ES"/>
                       </w:rPr>
-                      <w:t>23</w:t>
+                      <w:t>18</w:t>
                     </w:r>
                     <w:r>
                       <w:rPr>
@@ -19346,7 +18173,7 @@
                       </a:ln>
                       <a:extLst>
                         <a:ext uri="{91240B29-F687-4f45-9708-019B960494DF}">
-                          <a14:hiddenLine xmlns:a14="http://schemas.microsoft.com/office/drawing/2010/main" xmlns:w="http://schemas.openxmlformats.org/wordprocessingml/2006/main" xmlns:w10="urn:schemas-microsoft-com:office:word" xmlns:v="urn:schemas-microsoft-com:vml" xmlns:o="urn:schemas-microsoft-com:office:office" xmlns:mv="urn:schemas-microsoft-com:mac:vml" xmlns:mo="http://schemas.microsoft.com/office/mac/office/2008/main" xmlns="" w="9525">
+                          <a14:hiddenLine xmlns="" xmlns:mo="http://schemas.microsoft.com/office/mac/office/2008/main" xmlns:mv="urn:schemas-microsoft-com:mac:vml" xmlns:o="urn:schemas-microsoft-com:office:office" xmlns:v="urn:schemas-microsoft-com:vml" xmlns:w10="urn:schemas-microsoft-com:office:word" xmlns:w="http://schemas.openxmlformats.org/wordprocessingml/2006/main" xmlns:a14="http://schemas.microsoft.com/office/drawing/2010/main" w="9525">
                             <a:solidFill>
                               <a:srgbClr val="000000"/>
                             </a:solidFill>
@@ -25551,7 +24378,7 @@
     <b:Year>2001</b:Year>
     <b:City>México</b:City>
     <b:Publisher>PEARSON</b:Publisher>
-    <b:RefOrder>6</b:RefOrder>
+    <b:RefOrder>5</b:RefOrder>
   </b:Source>
   <b:Source>
     <b:Tag>MaV11</b:Tag>
@@ -25571,7 +24398,7 @@
     <b:Title>INTRODUCCIÓN A LAS BASES DE DATOS RELACIONALES</b:Title>
     <b:Year>2011</b:Year>
     <b:Publisher>Vision Libros</b:Publisher>
-    <b:RefOrder>7</b:RefOrder>
+    <b:RefOrder>6</b:RefOrder>
   </b:Source>
   <b:Source>
     <b:Tag>IEE90</b:Tag>
@@ -25589,7 +24416,7 @@
     <b:Title>IEE Standar Glossary of Software Engineering Terminology</b:Title>
     <b:Year>1990</b:Year>
     <b:Publisher>IEE</b:Publisher>
-    <b:RefOrder>8</b:RefOrder>
+    <b:RefOrder>7</b:RefOrder>
   </b:Source>
   <b:Source>
     <b:Tag>Fun06</b:Tag>
@@ -25609,7 +24436,7 @@
     <b:Title>ABRAHAM SILBERSCHATZ- HENRY F. KORTH- S. SUDARSHAN</b:Title>
     <b:Year>2006</b:Year>
     <b:Publisher>Mc Graw Hill</b:Publisher>
-    <b:RefOrder>10</b:RefOrder>
+    <b:RefOrder>9</b:RefOrder>
   </b:Source>
   <b:Source>
     <b:Tag>SIG92</b:Tag>
@@ -25628,7 +24455,7 @@
     <b:Title>Curricula for Human- Computer Interaction</b:Title>
     <b:Year>1992</b:Year>
     <b:Publisher>acm</b:Publisher>
-    <b:RefOrder>11</b:RefOrder>
+    <b:RefOrder>10</b:RefOrder>
   </b:Source>
   <b:Source>
     <b:Tag>Mir16</b:Tag>
@@ -25648,7 +24475,7 @@
     <b:Title>Software development for the simulation and design of the cryogenic distillation cascade used for hydrogen isotope separation</b:Title>
     <b:JournalName>Science </b:JournalName>
     <b:Year>2016</b:Year>
-    <b:RefOrder>17</b:RefOrder>
+    <b:RefOrder>15</b:RefOrder>
   </b:Source>
   <b:Source>
     <b:Tag>Hon10</b:Tag>
@@ -25668,7 +24495,7 @@
     <b:Title>An Innovative Software for Data Analysis of the Intrinsic Signals of Optical Imaging</b:Title>
     <b:JournalName>IEE</b:JournalName>
     <b:Year>2010</b:Year>
-    <b:RefOrder>18</b:RefOrder>
+    <b:RefOrder>16</b:RefOrder>
   </b:Source>
   <b:Source>
     <b:Tag>Moe16</b:Tag>
@@ -25688,7 +24515,7 @@
         </b:NameList>
       </b:Author>
     </b:Author>
-    <b:RefOrder>19</b:RefOrder>
+    <b:RefOrder>17</b:RefOrder>
   </b:Source>
   <b:Source>
     <b:Tag>Min16</b:Tag>
@@ -25708,7 +24535,7 @@
     <b:Title>Development of Eye Gaze Software for Children with Physical Disabilities</b:Title>
     <b:JournalName>IEE</b:JournalName>
     <b:Year>2016</b:Year>
-    <b:RefOrder>20</b:RefOrder>
+    <b:RefOrder>18</b:RefOrder>
   </b:Source>
   <b:Source>
     <b:Tag>ETr10</b:Tag>
@@ -25728,7 +24555,7 @@
     <b:Title>An integrated software solution for multi-modal mapping of</b:Title>
     <b:JournalName>IEE</b:JournalName>
     <b:Year>2010</b:Year>
-    <b:RefOrder>21</b:RefOrder>
+    <b:RefOrder>19</b:RefOrder>
   </b:Source>
   <b:Source>
     <b:Tag>CAW12</b:Tag>
@@ -25748,7 +24575,7 @@
     <b:Title>Susceptibilidad antibiótica in vitro a fluoroquinolonas</b:Title>
     <b:JournalName>Sience</b:JournalName>
     <b:Year>2012</b:Year>
-    <b:RefOrder>22</b:RefOrder>
+    <b:RefOrder>20</b:RefOrder>
   </b:Source>
   <b:Source>
     <b:Tag>Jos08</b:Tag>
@@ -25768,7 +24595,7 @@
     <b:Title>Mecanismos de resistencia a los antibióticos en bacterias Gram negativas</b:Title>
     <b:JournalName>Scielo</b:JournalName>
     <b:Year>2008</b:Year>
-    <b:RefOrder>23</b:RefOrder>
+    <b:RefOrder>21</b:RefOrder>
   </b:Source>
   <b:Source>
     <b:Tag>Han07</b:Tag>
@@ -25806,7 +24633,7 @@
       </b:Author>
     </b:Author>
     <b:URL>http://emedicine.medscape.com/article/2103786-overview</b:URL>
-    <b:RefOrder>12</b:RefOrder>
+    <b:RefOrder>22</b:RefOrder>
   </b:Source>
   <b:Source>
     <b:Tag>Jan11</b:Tag>
@@ -25827,7 +24654,7 @@
     </b:Author>
     <b:JournalName>Revista Mexicana de Oftalmología</b:JournalName>
     <b:Pages>8</b:Pages>
-    <b:RefOrder>5</b:RefOrder>
+    <b:RefOrder>23</b:RefOrder>
   </b:Source>
   <b:Source>
     <b:Tag>Sex93</b:Tag>
@@ -25849,7 +24676,7 @@
       </b:Author>
     </b:Author>
     <b:City>Cartagena</b:City>
-    <b:RefOrder>14</b:RefOrder>
+    <b:RefOrder>12</b:RefOrder>
   </b:Source>
   <b:Source>
     <b:Tag>Alc05</b:Tag>
@@ -25870,7 +24697,7 @@
       </b:Author>
     </b:Author>
     <b:URL>http://www.alcaldiabogota.gov.co/sisjur/normas/Norma1.jsp?i=34492</b:URL>
-    <b:RefOrder>16</b:RefOrder>
+    <b:RefOrder>14</b:RefOrder>
   </b:Source>
   <b:Source>
     <b:Tag>Alc82</b:Tag>
@@ -25892,7 +24719,7 @@
     <b:Month>Enero</b:Month>
     <b:Day>28</b:Day>
     <b:URL>http://www.alcaldiabogota.gov.co/sisjur/normas/Norma1.jsp?i=3431</b:URL>
-    <b:RefOrder>13</b:RefOrder>
+    <b:RefOrder>11</b:RefOrder>
   </b:Source>
   <b:Source>
     <b:Tag>Sec</b:Tag>
@@ -25912,7 +24739,7 @@
     <b:Title>DECRETO 460 DE 1995</b:Title>
     <b:Month>Marzo</b:Month>
     <b:URL>http://www.alcaldiabogota.gov.co/sisjur/normas/Norma1.jsp?i=10576</b:URL>
-    <b:RefOrder>15</b:RefOrder>
+    <b:RefOrder>13</b:RefOrder>
   </b:Source>
   <b:Source>
     <b:Tag>IBM</b:Tag>
@@ -25930,13 +24757,13 @@
     </b:Author>
     <b:Title>Características y tipos de bases de datos</b:Title>
     <b:URL>https://www.ibm.com/developerworks/ssa/data/library/tipos_bases_de_datos/</b:URL>
-    <b:RefOrder>9</b:RefOrder>
+    <b:RefOrder>8</b:RefOrder>
   </b:Source>
 </b:Sources>
 </file>
 
 <file path=customXml/itemProps1.xml><?xml version="1.0" encoding="utf-8"?>
-<ds:datastoreItem xmlns:ds="http://schemas.openxmlformats.org/officeDocument/2006/customXml" ds:itemID="{09999AE2-6290-4069-96E0-1BF15DAECA50}">
+<ds:datastoreItem xmlns:ds="http://schemas.openxmlformats.org/officeDocument/2006/customXml" ds:itemID="{4F140150-7343-430B-9952-62835773E664}">
   <ds:schemaRefs>
     <ds:schemaRef ds:uri="http://schemas.openxmlformats.org/officeDocument/2006/bibliography"/>
   </ds:schemaRefs>

</xml_diff>

<commit_message>
Cambios con tabla de tio de proyectto, adicion de sofwtware existente y cambios en pequeños detalles
</commit_message>
<xml_diff>
--- a/Propuesta de Anteproyecto Final.docx
+++ b/Propuesta de Anteproyecto Final.docx
@@ -4221,27 +4221,63 @@
             <w:pPr>
               <w:jc w:val="both"/>
             </w:pPr>
+            <w:r>
+              <w:rPr>
+                <w:b/>
+              </w:rPr>
+              <w:t xml:space="preserve">Ley 1581 de 2012: </w:t>
+            </w:r>
+            <w:r>
+              <w:t xml:space="preserve">Las Políticas serán aplicables a los datos personales de personas naturales, registrados en cualquier base de datos, construidas antes o después de la </w:t>
+            </w:r>
+            <w:proofErr w:type="gramStart"/>
+            <w:r>
+              <w:t>entrada en vigencia</w:t>
+            </w:r>
+            <w:proofErr w:type="gramEnd"/>
+            <w:r>
+              <w:t xml:space="preserve"> de las normas sobre t</w:t>
+            </w:r>
+            <w:r>
+              <w:t>ratamiento de datos personales.</w:t>
+            </w:r>
           </w:p>
           <w:p>
             <w:pPr>
               <w:jc w:val="both"/>
             </w:pPr>
-          </w:p>
-          <w:p>
-            <w:pPr>
-              <w:spacing w:after="160" w:line="259" w:lineRule="auto"/>
-              <w:ind w:left="360"/>
-              <w:jc w:val="both"/>
-            </w:pPr>
-          </w:p>
-          <w:p>
-            <w:pPr>
-              <w:spacing w:after="0" w:line="240" w:lineRule="auto"/>
-              <w:jc w:val="both"/>
-              <w:rPr>
-                <w:lang w:val="es-ES_tradnl"/>
-              </w:rPr>
-            </w:pPr>
+            <w:r>
+              <w:t>Las Políticas no serán aplicables a aquellos datos que por su generalidad se convierten en anónimos al no permitir identificar o individualizar a un titular específico.</w:t>
+            </w:r>
+            <w:sdt>
+              <w:sdtPr>
+                <w:id w:val="-1887476313"/>
+                <w:citation/>
+              </w:sdtPr>
+              <w:sdtContent>
+                <w:r>
+                  <w:fldChar w:fldCharType="begin"/>
+                </w:r>
+                <w:r>
+                  <w:instrText xml:space="preserve"> CITATION Alc12 \l 9226 </w:instrText>
+                </w:r>
+                <w:r>
+                  <w:fldChar w:fldCharType="separate"/>
+                </w:r>
+                <w:r>
+                  <w:rPr>
+                    <w:noProof/>
+                  </w:rPr>
+                  <w:t xml:space="preserve"> (Bogota, 2012)</w:t>
+                </w:r>
+                <w:r>
+                  <w:fldChar w:fldCharType="end"/>
+                </w:r>
+              </w:sdtContent>
+            </w:sdt>
+            <w:r>
+              <w:t>.</w:t>
+            </w:r>
           </w:p>
           <w:p>
             <w:pPr>
@@ -4352,16 +4388,289 @@
             <w:pPr>
               <w:jc w:val="both"/>
             </w:pPr>
+            <w:r>
+              <w:rPr>
+                <w:b/>
+              </w:rPr>
+              <w:t xml:space="preserve">Amadeus: </w:t>
+            </w:r>
+            <w:r>
+              <w:t>Amadeus es un innovador tecnológico que conecta todo el ecosistema de los viajes (proveedores de viajes, distribuidores de viajes y los propios viajeros) en cada fase del viaje.</w:t>
+            </w:r>
           </w:p>
           <w:p>
             <w:pPr>
               <w:jc w:val="both"/>
             </w:pPr>
+            <w:r>
+              <w:t>Nuestra tecnología ayuda a las empresas de viajes a gestionar sus operaciones con mayor eficiencia y a atender a sus clientes mejor que nunca. Desde la búsqueda y la reserva hasta la facturación y la salida, con todas las operaciones intermedias que hacen posibles esos procesos, Amadeus mantiene en marcha</w:t>
+            </w:r>
+            <w:r>
+              <w:t xml:space="preserve"> el sector de los viajes.</w:t>
+            </w:r>
           </w:p>
           <w:p>
             <w:pPr>
               <w:jc w:val="both"/>
             </w:pPr>
+            <w:r>
+              <w:t xml:space="preserve">Somos más de 14.200 profesionales dedicados a atender a nuestros clientes y viajeros de todo el mundo. Trabajamos desde más de 70 organizaciones comerciales y estamos </w:t>
+            </w:r>
+            <w:r>
+              <w:t>presentes en más de 195 países.</w:t>
+            </w:r>
+          </w:p>
+          <w:p>
+            <w:pPr>
+              <w:jc w:val="both"/>
+            </w:pPr>
+            <w:r>
+              <w:t xml:space="preserve">Nuestra sede corporativa se encuentra en Madrid (España), nuestro principal centro de investigación, desarrollo y productos está en Niza (Francia), nuestras operaciones se realizan desde nuestro Centro de Datos en </w:t>
+            </w:r>
+            <w:proofErr w:type="spellStart"/>
+            <w:r>
+              <w:t>Erding</w:t>
+            </w:r>
+            <w:proofErr w:type="spellEnd"/>
+            <w:r>
+              <w:t xml:space="preserve"> (Alemania) y tenemos oficinas regionales en Bangkok, Boston, Dubá</w:t>
+            </w:r>
+            <w:r>
+              <w:t>i, Miami, São Paulo y Singapur.</w:t>
+            </w:r>
+          </w:p>
+          <w:p>
+            <w:pPr>
+              <w:jc w:val="both"/>
+            </w:pPr>
+            <w:r>
+              <w:t xml:space="preserve">Amadeus aplica un modelo de negocio estable y muy resistente, basado en las transacciones y </w:t>
+            </w:r>
+            <w:r>
+              <w:lastRenderedPageBreak/>
+              <w:t>vinculado al volumen global de viajes, que ha aportado un rendimiento constante. Es una empresa cotizada en bolsa y forma parte del IBEX 35, así como de índices bursátiles en todo el mundo. Amadeus cuenta con una estructura de accionariado estable, con más del 99% de sus fondos en capital flotante a 31 de diciembre de 2015.</w:t>
+            </w:r>
+            <w:sdt>
+              <w:sdtPr>
+                <w:id w:val="496772314"/>
+                <w:citation/>
+              </w:sdtPr>
+              <w:sdtContent>
+                <w:r>
+                  <w:fldChar w:fldCharType="begin"/>
+                </w:r>
+                <w:r>
+                  <w:instrText xml:space="preserve"> CITATION Ama \l 9226 </w:instrText>
+                </w:r>
+                <w:r>
+                  <w:fldChar w:fldCharType="separate"/>
+                </w:r>
+                <w:r>
+                  <w:rPr>
+                    <w:noProof/>
+                  </w:rPr>
+                  <w:t xml:space="preserve"> (Amadeus, s.f.)</w:t>
+                </w:r>
+                <w:r>
+                  <w:fldChar w:fldCharType="end"/>
+                </w:r>
+              </w:sdtContent>
+            </w:sdt>
+          </w:p>
+          <w:p>
+            <w:pPr>
+              <w:jc w:val="both"/>
+            </w:pPr>
+            <w:r>
+              <w:rPr>
+                <w:b/>
+              </w:rPr>
+              <w:t>Antares Colomb</w:t>
+            </w:r>
+            <w:r>
+              <w:rPr>
+                <w:b/>
+              </w:rPr>
+              <w:t xml:space="preserve">ia SAS, con su marca Antares®: </w:t>
+            </w:r>
+            <w:r>
+              <w:t>es una empresa que provee soluciones de software integrales y de alta calidad, para el desarrollo y control de los procesos Administrativos, Contables, financieros y fiscales de las micro, pymes, pequeñas y med</w:t>
+            </w:r>
+            <w:r>
+              <w:t>ianas empresas.</w:t>
+            </w:r>
+          </w:p>
+          <w:p>
+            <w:pPr>
+              <w:jc w:val="both"/>
+            </w:pPr>
+            <w:r>
+              <w:t>Nuestras plataformas</w:t>
+            </w:r>
+            <w:r>
+              <w:t xml:space="preserve"> están diseñadas en una base de datos a la vanguardia de la tecnología, integrales y de alta calidad. Las cuales permiten el control de los procesos administrativos, contables, </w:t>
+            </w:r>
+            <w:r>
+              <w:t>tributarios y</w:t>
+            </w:r>
+            <w:r>
+              <w:t xml:space="preserve"> financieros de su empresa.</w:t>
+            </w:r>
+          </w:p>
+          <w:p>
+            <w:pPr>
+              <w:jc w:val="both"/>
+            </w:pPr>
+            <w:r>
+              <w:t>El licenciamiento es empresaria</w:t>
+            </w:r>
+            <w:r>
+              <w:t>l y no por unidades de trabajo.</w:t>
+            </w:r>
+          </w:p>
+          <w:p>
+            <w:pPr>
+              <w:jc w:val="both"/>
+            </w:pPr>
+            <w:r>
+              <w:t>Las bases de datos se instalan, procesan y administran directamente en el servidor del cliente.</w:t>
+            </w:r>
+            <w:r>
+              <w:t xml:space="preserve"> </w:t>
+            </w:r>
+            <w:sdt>
+              <w:sdtPr>
+                <w:id w:val="-1262684833"/>
+                <w:citation/>
+              </w:sdtPr>
+              <w:sdtContent>
+                <w:r>
+                  <w:fldChar w:fldCharType="begin"/>
+                </w:r>
+                <w:r>
+                  <w:instrText xml:space="preserve"> CITATION Ant \l 9226 </w:instrText>
+                </w:r>
+                <w:r>
+                  <w:fldChar w:fldCharType="separate"/>
+                </w:r>
+                <w:r>
+                  <w:rPr>
+                    <w:noProof/>
+                  </w:rPr>
+                  <w:t>(Antares, s.f.)</w:t>
+                </w:r>
+                <w:r>
+                  <w:fldChar w:fldCharType="end"/>
+                </w:r>
+              </w:sdtContent>
+            </w:sdt>
+          </w:p>
+          <w:p>
+            <w:pPr>
+              <w:jc w:val="both"/>
+            </w:pPr>
+            <w:proofErr w:type="spellStart"/>
+            <w:r>
+              <w:rPr>
+                <w:b/>
+              </w:rPr>
+              <w:t>Quonext</w:t>
+            </w:r>
+            <w:proofErr w:type="spellEnd"/>
+            <w:r>
+              <w:rPr>
+                <w:b/>
+              </w:rPr>
+              <w:t>:</w:t>
+            </w:r>
+            <w:r>
+              <w:t xml:space="preserve"> </w:t>
+            </w:r>
+            <w:r>
+              <w:t xml:space="preserve"> es la consultora de referencia en procesos de transformación digital de empresas de los sectores Industria, Distribución, Servicios y Turismo. Cuenta con un profundo know-how tecnológico y de negocio tras más de 1.200 implantaciones en España y el </w:t>
+            </w:r>
+            <w:r>
+              <w:t>resto del mundo.</w:t>
+            </w:r>
+          </w:p>
+          <w:p>
+            <w:pPr>
+              <w:jc w:val="both"/>
+            </w:pPr>
+            <w:r>
+              <w:t xml:space="preserve">Integrada por un equipo que supera los 140 profesionales especializados, ofrece una amplia gama de soluciones (ERP, CRM, verticales, gestión documental y colaboración, BI, </w:t>
+            </w:r>
+            <w:proofErr w:type="spellStart"/>
+            <w:r>
+              <w:t>Customer</w:t>
+            </w:r>
+            <w:proofErr w:type="spellEnd"/>
+            <w:r>
+              <w:t xml:space="preserve"> </w:t>
+            </w:r>
+            <w:proofErr w:type="spellStart"/>
+            <w:r>
+              <w:t>Experience</w:t>
+            </w:r>
+            <w:proofErr w:type="spellEnd"/>
+            <w:r>
+              <w:t xml:space="preserve">) sobre plataformas Microsoft y Sage, así como servicios de valor añadido (integración de sistemas, auditorías tecnológicas y de negocio, asesoramiento) que ayudan a las organizaciones en </w:t>
+            </w:r>
+            <w:r>
+              <w:t>su adaptación al nuevo entorno.</w:t>
+            </w:r>
+          </w:p>
+          <w:p>
+            <w:pPr>
+              <w:jc w:val="both"/>
+            </w:pPr>
+            <w:r>
+              <w:t xml:space="preserve">Con oficinas en Barcelona, Madrid y Palma de Mallorca, </w:t>
+            </w:r>
+            <w:proofErr w:type="spellStart"/>
+            <w:r>
+              <w:t>Quonext</w:t>
+            </w:r>
+            <w:proofErr w:type="spellEnd"/>
+            <w:r>
+              <w:t xml:space="preserve"> dispone también de centros de I+D (CEDART, Centro de Alto Rendimiento Tecnológico) en Segovia, Girona y Cádiz.</w:t>
+            </w:r>
+            <w:r>
+              <w:t xml:space="preserve"> </w:t>
+            </w:r>
+            <w:sdt>
+              <w:sdtPr>
+                <w:id w:val="-666938276"/>
+                <w:citation/>
+              </w:sdtPr>
+              <w:sdtContent>
+                <w:r>
+                  <w:fldChar w:fldCharType="begin"/>
+                </w:r>
+                <w:r>
+                  <w:instrText xml:space="preserve"> CITATION Quo \l 9226 </w:instrText>
+                </w:r>
+                <w:r>
+                  <w:fldChar w:fldCharType="separate"/>
+                </w:r>
+                <w:r>
+                  <w:rPr>
+                    <w:noProof/>
+                  </w:rPr>
+                  <w:t>(Quonext, s.f.)</w:t>
+                </w:r>
+                <w:r>
+                  <w:fldChar w:fldCharType="end"/>
+                </w:r>
+              </w:sdtContent>
+            </w:sdt>
+          </w:p>
+          <w:p>
+            <w:pPr>
+              <w:jc w:val="both"/>
+            </w:pPr>
+            <w:bookmarkStart w:id="0" w:name="_GoBack"/>
+            <w:bookmarkEnd w:id="0"/>
           </w:p>
           <w:p>
             <w:pPr>
@@ -4527,7 +4836,11 @@
               <w:t xml:space="preserve"> </w:t>
             </w:r>
             <w:r>
-              <w:t>Como puede observarse la web no tiene un sistema de información donde se pueda administrar las visitas de los usuarios y los registros.</w:t>
+              <w:t xml:space="preserve">Como puede observarse la web no tiene un sistema de información donde se pueda </w:t>
+            </w:r>
+            <w:r>
+              <w:lastRenderedPageBreak/>
+              <w:t>administrar las visitas de los usuarios y los registros.</w:t>
             </w:r>
           </w:p>
           <w:p>
@@ -4573,7 +4886,6 @@
               <w:rPr>
                 <w:b/>
               </w:rPr>
-              <w:lastRenderedPageBreak/>
               <w:t>Formulación del problema</w:t>
             </w:r>
             <w:r>
@@ -5501,6 +5813,17 @@
                   <w:r>
                     <w:t>de datos de clientes y administradores</w:t>
                   </w:r>
+                  <w:r>
+                    <w:t xml:space="preserve"> con </w:t>
+                  </w:r>
+                  <w:proofErr w:type="spellStart"/>
+                  <w:r>
+                    <w:t>Argo</w:t>
+                  </w:r>
+                  <w:proofErr w:type="spellEnd"/>
+                  <w:r>
+                    <w:t xml:space="preserve"> UML</w:t>
+                  </w:r>
                 </w:p>
               </w:tc>
             </w:tr>
@@ -7286,8 +7609,6 @@
                     </w:rPr>
                     <w:t>Comprobación</w:t>
                   </w:r>
-                  <w:bookmarkStart w:id="0" w:name="_GoBack"/>
-                  <w:bookmarkEnd w:id="0"/>
                   <w:r>
                     <w:rPr>
                       <w:rFonts w:asciiTheme="majorHAnsi" w:hAnsiTheme="majorHAnsi"/>
@@ -7493,10 +7814,7 @@
                     </w:rPr>
                   </w:pPr>
                   <w:r>
-                    <w:t>Correcciones</w:t>
-                  </w:r>
-                  <w:r>
-                    <w:t xml:space="preserve"> finales de funcionamiento de la web</w:t>
+                    <w:t>Correcciones finales de funcionamiento de la web</w:t>
                   </w:r>
                 </w:p>
               </w:tc>
@@ -7760,6 +8078,39 @@
                     <w:noProof/>
                     <w:lang w:val="es-ES"/>
                   </w:rPr>
+                  <w:t xml:space="preserve">Amadeus. (s.f.). </w:t>
+                </w:r>
+                <w:r>
+                  <w:rPr>
+                    <w:i/>
+                    <w:iCs/>
+                    <w:noProof/>
+                    <w:lang w:val="es-ES"/>
+                  </w:rPr>
+                  <w:t>Amadeus</w:t>
+                </w:r>
+                <w:r>
+                  <w:rPr>
+                    <w:noProof/>
+                    <w:lang w:val="es-ES"/>
+                  </w:rPr>
+                  <w:t>. Obtenido de http://www.amadeus.com/web/amadeus/es_CO-CO/P%C3%A1gina-inicial-de-Amadeus/Qui%C3%A9nes-somos/Nuestra-compa%C3%B1%C3%ADa/1259076731936-Page-AMAD_DetailPpal</w:t>
+                </w:r>
+              </w:p>
+              <w:p>
+                <w:pPr>
+                  <w:pStyle w:val="Bibliografa"/>
+                  <w:ind w:left="720" w:hanging="720"/>
+                  <w:rPr>
+                    <w:noProof/>
+                    <w:lang w:val="es-ES"/>
+                  </w:rPr>
+                </w:pPr>
+                <w:r>
+                  <w:rPr>
+                    <w:noProof/>
+                    <w:lang w:val="es-ES"/>
+                  </w:rPr>
                   <w:t xml:space="preserve">Ángel Cobo, P. G. (2005). </w:t>
                 </w:r>
                 <w:r>
@@ -7777,6 +8128,72 @@
                     <w:lang w:val="es-ES"/>
                   </w:rPr>
                   <w:t xml:space="preserve"> España: Ediciones Diaz de Santos.</w:t>
+                </w:r>
+              </w:p>
+              <w:p>
+                <w:pPr>
+                  <w:pStyle w:val="Bibliografa"/>
+                  <w:ind w:left="720" w:hanging="720"/>
+                  <w:rPr>
+                    <w:noProof/>
+                    <w:lang w:val="es-ES"/>
+                  </w:rPr>
+                </w:pPr>
+                <w:r>
+                  <w:rPr>
+                    <w:noProof/>
+                    <w:lang w:val="es-ES"/>
+                  </w:rPr>
+                  <w:t xml:space="preserve">Antares. (s.f.). </w:t>
+                </w:r>
+                <w:r>
+                  <w:rPr>
+                    <w:i/>
+                    <w:iCs/>
+                    <w:noProof/>
+                    <w:lang w:val="es-ES"/>
+                  </w:rPr>
+                  <w:t>Antares Colombia SAS</w:t>
+                </w:r>
+                <w:r>
+                  <w:rPr>
+                    <w:noProof/>
+                    <w:lang w:val="es-ES"/>
+                  </w:rPr>
+                  <w:t>. Obtenido de http://antares.com.co/antares/blog/index.php/quienes-somos/</w:t>
+                </w:r>
+              </w:p>
+              <w:p>
+                <w:pPr>
+                  <w:pStyle w:val="Bibliografa"/>
+                  <w:ind w:left="720" w:hanging="720"/>
+                  <w:rPr>
+                    <w:noProof/>
+                    <w:lang w:val="es-ES"/>
+                  </w:rPr>
+                </w:pPr>
+                <w:r>
+                  <w:rPr>
+                    <w:noProof/>
+                    <w:lang w:val="es-ES"/>
+                  </w:rPr>
+                  <w:t xml:space="preserve">Bogota, A. d. (17 de Octubre de 2012). </w:t>
+                </w:r>
+                <w:r>
+                  <w:rPr>
+                    <w:i/>
+                    <w:iCs/>
+                    <w:noProof/>
+                    <w:lang w:val="es-ES"/>
+                  </w:rPr>
+                  <w:t>Alcandia de Bogota</w:t>
+                </w:r>
+                <w:r>
+                  <w:rPr>
+                    <w:noProof/>
+                    <w:lang w:val="es-ES"/>
+                  </w:rPr>
+                  <w:t>. Obtenido de http://www.alcaldiabogota.gov.co/sisjur/normas/Norma1.jsp?i=49981</w:t>
                 </w:r>
               </w:p>
               <w:p>
@@ -7958,6 +8375,7 @@
                     <w:noProof/>
                     <w:lang w:val="es-ES"/>
                   </w:rPr>
+                  <w:lastRenderedPageBreak/>
                   <w:t xml:space="preserve">D.C., A. M. (enero de 2005). </w:t>
                 </w:r>
                 <w:r>
@@ -8106,15 +8524,7 @@
                     <w:noProof/>
                     <w:lang w:val="es-ES"/>
                   </w:rPr>
-                  <w:t xml:space="preserve">. Obtenido de </w:t>
-                </w:r>
-                <w:r>
-                  <w:rPr>
-                    <w:noProof/>
-                    <w:lang w:val="es-ES"/>
-                  </w:rPr>
-                  <w:lastRenderedPageBreak/>
-                  <w:t>https://www.ibm.com/developerworks/ssa/data/library/tipos_bases_de_datos/</w:t>
+                  <w:t>. Obtenido de https://www.ibm.com/developerworks/ssa/data/library/tipos_bases_de_datos/</w:t>
                 </w:r>
               </w:p>
               <w:p>
@@ -8528,6 +8938,7 @@
                     <w:noProof/>
                     <w:lang w:val="es-ES"/>
                   </w:rPr>
+                  <w:lastRenderedPageBreak/>
                   <w:t xml:space="preserve">Sommerville, I. (2005). </w:t>
                 </w:r>
                 <w:r>
@@ -8652,7 +9063,6 @@
                     <w:b/>
                     <w:bCs/>
                   </w:rPr>
-                  <w:lastRenderedPageBreak/>
                   <w:fldChar w:fldCharType="end"/>
                 </w:r>
               </w:p>
@@ -8739,128 +9149,204 @@
               <w:t xml:space="preserve">   </w:t>
             </w:r>
           </w:p>
+          <w:p>
+            <w:pPr>
+              <w:spacing w:after="0" w:line="240" w:lineRule="auto"/>
+            </w:pPr>
+          </w:p>
           <w:tbl>
             <w:tblPr>
-              <w:tblW w:w="8227" w:type="dxa"/>
-              <w:tblInd w:w="170" w:type="dxa"/>
-              <w:tblBorders>
-                <w:top w:val="single" w:sz="4" w:space="0" w:color="000000"/>
-                <w:left w:val="single" w:sz="4" w:space="0" w:color="000000"/>
-                <w:bottom w:val="single" w:sz="4" w:space="0" w:color="000000"/>
-                <w:right w:val="single" w:sz="4" w:space="0" w:color="000000"/>
-                <w:insideH w:val="single" w:sz="4" w:space="0" w:color="000000"/>
-                <w:insideV w:val="single" w:sz="4" w:space="0" w:color="000000"/>
-              </w:tblBorders>
+              <w:tblW w:w="7440" w:type="dxa"/>
+              <w:jc w:val="center"/>
+              <w:tblCellMar>
+                <w:left w:w="70" w:type="dxa"/>
+                <w:right w:w="70" w:type="dxa"/>
+              </w:tblCellMar>
               <w:tblLook w:val="04A0" w:firstRow="1" w:lastRow="0" w:firstColumn="1" w:lastColumn="0" w:noHBand="0" w:noVBand="1"/>
             </w:tblPr>
             <w:tblGrid>
-              <w:gridCol w:w="1599"/>
-              <w:gridCol w:w="1256"/>
-              <w:gridCol w:w="1341"/>
-              <w:gridCol w:w="1555"/>
-              <w:gridCol w:w="1374"/>
-              <w:gridCol w:w="1134"/>
+              <w:gridCol w:w="1523"/>
+              <w:gridCol w:w="1180"/>
+              <w:gridCol w:w="1265"/>
+              <w:gridCol w:w="1479"/>
+              <w:gridCol w:w="1298"/>
+              <w:gridCol w:w="1058"/>
             </w:tblGrid>
             <w:tr>
               <w:trPr>
-                <w:trHeight w:val="613"/>
+                <w:trHeight w:val="588"/>
+                <w:jc w:val="center"/>
               </w:trPr>
               <w:tc>
                 <w:tcPr>
-                  <w:tcW w:w="1531" w:type="dxa"/>
-                  <w:shd w:val="clear" w:color="auto" w:fill="17365D" w:themeFill="text2" w:themeFillShade="BF"/>
+                  <w:tcW w:w="1240" w:type="dxa"/>
+                  <w:tcBorders>
+                    <w:top w:val="single" w:sz="8" w:space="0" w:color="000000"/>
+                    <w:left w:val="single" w:sz="8" w:space="0" w:color="000000"/>
+                    <w:bottom w:val="single" w:sz="8" w:space="0" w:color="000000"/>
+                    <w:right w:val="single" w:sz="8" w:space="0" w:color="000000"/>
+                  </w:tcBorders>
+                  <w:shd w:val="clear" w:color="000000" w:fill="17365D"/>
+                  <w:vAlign w:val="center"/>
+                  <w:hideMark/>
                 </w:tcPr>
                 <w:p>
                   <w:pPr>
                     <w:spacing w:after="0" w:line="240" w:lineRule="auto"/>
                     <w:jc w:val="center"/>
+                    <w:rPr>
+                      <w:color w:val="000000"/>
+                    </w:rPr>
                   </w:pPr>
                   <w:r>
+                    <w:rPr>
+                      <w:color w:val="000000"/>
+                    </w:rPr>
                     <w:t>Nivel</w:t>
                   </w:r>
                 </w:p>
               </w:tc>
               <w:tc>
                 <w:tcPr>
-                  <w:tcW w:w="1203" w:type="dxa"/>
-                  <w:shd w:val="clear" w:color="auto" w:fill="17365D" w:themeFill="text2" w:themeFillShade="BF"/>
+                  <w:tcW w:w="1240" w:type="dxa"/>
+                  <w:tcBorders>
+                    <w:top w:val="single" w:sz="8" w:space="0" w:color="000000"/>
+                    <w:left w:val="nil"/>
+                    <w:bottom w:val="single" w:sz="8" w:space="0" w:color="000000"/>
+                    <w:right w:val="single" w:sz="8" w:space="0" w:color="000000"/>
+                  </w:tcBorders>
+                  <w:shd w:val="clear" w:color="000000" w:fill="17365D"/>
+                  <w:vAlign w:val="center"/>
+                  <w:hideMark/>
                 </w:tcPr>
                 <w:p>
                   <w:pPr>
-                    <w:pStyle w:val="Prrafodelista"/>
                     <w:spacing w:after="0" w:line="240" w:lineRule="auto"/>
-                    <w:ind w:left="0"/>
                     <w:jc w:val="center"/>
+                    <w:rPr>
+                      <w:color w:val="000000"/>
+                    </w:rPr>
                   </w:pPr>
                   <w:r>
+                    <w:rPr>
+                      <w:color w:val="000000"/>
+                    </w:rPr>
                     <w:t>Modelo</w:t>
                   </w:r>
                 </w:p>
               </w:tc>
               <w:tc>
                 <w:tcPr>
-                  <w:tcW w:w="1443" w:type="dxa"/>
-                  <w:shd w:val="clear" w:color="auto" w:fill="17365D" w:themeFill="text2" w:themeFillShade="BF"/>
+                  <w:tcW w:w="1240" w:type="dxa"/>
+                  <w:tcBorders>
+                    <w:top w:val="single" w:sz="8" w:space="0" w:color="000000"/>
+                    <w:left w:val="nil"/>
+                    <w:bottom w:val="single" w:sz="8" w:space="0" w:color="000000"/>
+                    <w:right w:val="single" w:sz="8" w:space="0" w:color="000000"/>
+                  </w:tcBorders>
+                  <w:shd w:val="clear" w:color="000000" w:fill="17365D"/>
+                  <w:vAlign w:val="center"/>
+                  <w:hideMark/>
                 </w:tcPr>
                 <w:p>
                   <w:pPr>
-                    <w:pStyle w:val="Prrafodelista"/>
                     <w:spacing w:after="0" w:line="240" w:lineRule="auto"/>
-                    <w:ind w:left="0"/>
                     <w:jc w:val="center"/>
+                    <w:rPr>
+                      <w:color w:val="000000"/>
+                    </w:rPr>
                   </w:pPr>
                   <w:r>
+                    <w:rPr>
+                      <w:color w:val="000000"/>
+                    </w:rPr>
                     <w:t>Complejidad</w:t>
                   </w:r>
                 </w:p>
               </w:tc>
               <w:tc>
                 <w:tcPr>
-                  <w:tcW w:w="1648" w:type="dxa"/>
-                  <w:shd w:val="clear" w:color="auto" w:fill="17365D" w:themeFill="text2" w:themeFillShade="BF"/>
+                  <w:tcW w:w="1240" w:type="dxa"/>
+                  <w:tcBorders>
+                    <w:top w:val="single" w:sz="8" w:space="0" w:color="000000"/>
+                    <w:left w:val="nil"/>
+                    <w:bottom w:val="single" w:sz="8" w:space="0" w:color="000000"/>
+                    <w:right w:val="single" w:sz="8" w:space="0" w:color="000000"/>
+                  </w:tcBorders>
+                  <w:shd w:val="clear" w:color="000000" w:fill="17365D"/>
+                  <w:vAlign w:val="center"/>
+                  <w:hideMark/>
                 </w:tcPr>
                 <w:p>
                   <w:pPr>
-                    <w:pStyle w:val="Prrafodelista"/>
                     <w:spacing w:after="0" w:line="240" w:lineRule="auto"/>
-                    <w:ind w:left="0"/>
                     <w:jc w:val="both"/>
+                    <w:rPr>
+                      <w:color w:val="000000"/>
+                    </w:rPr>
                   </w:pPr>
                   <w:r>
+                    <w:rPr>
+                      <w:color w:val="000000"/>
+                    </w:rPr>
                     <w:t>Profundización</w:t>
                   </w:r>
                 </w:p>
               </w:tc>
               <w:tc>
                 <w:tcPr>
-                  <w:tcW w:w="1315" w:type="dxa"/>
-                  <w:shd w:val="clear" w:color="auto" w:fill="17365D" w:themeFill="text2" w:themeFillShade="BF"/>
+                  <w:tcW w:w="1240" w:type="dxa"/>
+                  <w:tcBorders>
+                    <w:top w:val="single" w:sz="8" w:space="0" w:color="000000"/>
+                    <w:left w:val="nil"/>
+                    <w:bottom w:val="single" w:sz="8" w:space="0" w:color="000000"/>
+                    <w:right w:val="single" w:sz="8" w:space="0" w:color="000000"/>
+                  </w:tcBorders>
+                  <w:shd w:val="clear" w:color="000000" w:fill="17365D"/>
+                  <w:vAlign w:val="center"/>
+                  <w:hideMark/>
                 </w:tcPr>
                 <w:p>
                   <w:pPr>
-                    <w:pStyle w:val="Prrafodelista"/>
                     <w:spacing w:after="0" w:line="240" w:lineRule="auto"/>
-                    <w:ind w:left="0"/>
                     <w:jc w:val="center"/>
+                    <w:rPr>
+                      <w:color w:val="000000"/>
+                    </w:rPr>
                   </w:pPr>
                   <w:r>
+                    <w:rPr>
+                      <w:color w:val="000000"/>
+                    </w:rPr>
                     <w:t>Etapas</w:t>
                   </w:r>
                 </w:p>
               </w:tc>
               <w:tc>
                 <w:tcPr>
-                  <w:tcW w:w="1087" w:type="dxa"/>
-                  <w:shd w:val="clear" w:color="auto" w:fill="17365D" w:themeFill="text2" w:themeFillShade="BF"/>
+                  <w:tcW w:w="1240" w:type="dxa"/>
+                  <w:tcBorders>
+                    <w:top w:val="single" w:sz="8" w:space="0" w:color="000000"/>
+                    <w:left w:val="nil"/>
+                    <w:bottom w:val="single" w:sz="8" w:space="0" w:color="000000"/>
+                    <w:right w:val="single" w:sz="8" w:space="0" w:color="000000"/>
+                  </w:tcBorders>
+                  <w:shd w:val="clear" w:color="000000" w:fill="17365D"/>
+                  <w:vAlign w:val="center"/>
+                  <w:hideMark/>
                 </w:tcPr>
                 <w:p>
                   <w:pPr>
-                    <w:pStyle w:val="Prrafodelista"/>
                     <w:spacing w:after="0" w:line="240" w:lineRule="auto"/>
-                    <w:ind w:left="0"/>
                     <w:jc w:val="center"/>
+                    <w:rPr>
+                      <w:color w:val="000000"/>
+                    </w:rPr>
                   </w:pPr>
                   <w:r>
+                    <w:rPr>
+                      <w:color w:val="000000"/>
+                    </w:rPr>
                     <w:t>Sector de impacto</w:t>
                   </w:r>
                 </w:p>
@@ -8868,22 +9354,36 @@
             </w:tr>
             <w:tr>
               <w:trPr>
-                <w:trHeight w:val="332"/>
+                <w:trHeight w:val="288"/>
+                <w:jc w:val="center"/>
               </w:trPr>
               <w:tc>
                 <w:tcPr>
-                  <w:tcW w:w="1531" w:type="dxa"/>
+                  <w:tcW w:w="1240" w:type="dxa"/>
+                  <w:vMerge w:val="restart"/>
+                  <w:tcBorders>
+                    <w:top w:val="nil"/>
+                    <w:left w:val="single" w:sz="8" w:space="0" w:color="000000"/>
+                    <w:bottom w:val="single" w:sz="8" w:space="0" w:color="000000"/>
+                    <w:right w:val="single" w:sz="8" w:space="0" w:color="000000"/>
+                  </w:tcBorders>
                   <w:shd w:val="clear" w:color="auto" w:fill="auto"/>
+                  <w:vAlign w:val="center"/>
+                  <w:hideMark/>
                 </w:tcPr>
                 <w:p>
                   <w:pPr>
-                    <w:pStyle w:val="Prrafodelista"/>
                     <w:spacing w:after="0" w:line="240" w:lineRule="auto"/>
-                    <w:ind w:left="0"/>
                     <w:jc w:val="both"/>
+                    <w:rPr>
+                      <w:color w:val="000000"/>
+                      <w:sz w:val="18"/>
+                      <w:szCs w:val="18"/>
+                    </w:rPr>
                   </w:pPr>
                   <w:r>
                     <w:rPr>
+                      <w:color w:val="000000"/>
                       <w:sz w:val="18"/>
                     </w:rPr>
                     <w:t>CONCEPTUAL</w:t>
@@ -8892,18 +9392,31 @@
               </w:tc>
               <w:tc>
                 <w:tcPr>
-                  <w:tcW w:w="1203" w:type="dxa"/>
+                  <w:tcW w:w="1240" w:type="dxa"/>
+                  <w:vMerge w:val="restart"/>
+                  <w:tcBorders>
+                    <w:top w:val="nil"/>
+                    <w:left w:val="single" w:sz="8" w:space="0" w:color="000000"/>
+                    <w:bottom w:val="single" w:sz="8" w:space="0" w:color="000000"/>
+                    <w:right w:val="single" w:sz="8" w:space="0" w:color="000000"/>
+                  </w:tcBorders>
                   <w:shd w:val="clear" w:color="auto" w:fill="auto"/>
+                  <w:vAlign w:val="center"/>
+                  <w:hideMark/>
                 </w:tcPr>
                 <w:p>
                   <w:pPr>
-                    <w:pStyle w:val="Prrafodelista"/>
                     <w:spacing w:after="0" w:line="240" w:lineRule="auto"/>
-                    <w:ind w:left="0"/>
                     <w:jc w:val="both"/>
+                    <w:rPr>
+                      <w:color w:val="000000"/>
+                      <w:sz w:val="18"/>
+                      <w:szCs w:val="18"/>
+                    </w:rPr>
                   </w:pPr>
                   <w:r>
                     <w:rPr>
+                      <w:color w:val="000000"/>
                       <w:sz w:val="18"/>
                     </w:rPr>
                     <w:t>EMPÍRICO</w:t>
@@ -8912,55 +9425,63 @@
               </w:tc>
               <w:tc>
                 <w:tcPr>
-                  <w:tcW w:w="1443" w:type="dxa"/>
-                  <w:shd w:val="clear" w:color="auto" w:fill="8DB3E2" w:themeFill="text2" w:themeFillTint="66"/>
+                  <w:tcW w:w="1240" w:type="dxa"/>
+                  <w:tcBorders>
+                    <w:top w:val="nil"/>
+                    <w:left w:val="nil"/>
+                    <w:bottom w:val="nil"/>
+                    <w:right w:val="single" w:sz="8" w:space="0" w:color="000000"/>
+                  </w:tcBorders>
+                  <w:shd w:val="clear" w:color="000000" w:fill="8DB3E2"/>
+                  <w:vAlign w:val="center"/>
+                  <w:hideMark/>
                 </w:tcPr>
                 <w:p>
                   <w:pPr>
-                    <w:pStyle w:val="Prrafodelista"/>
                     <w:spacing w:after="0" w:line="240" w:lineRule="auto"/>
-                    <w:ind w:left="0"/>
                     <w:jc w:val="both"/>
                     <w:rPr>
+                      <w:color w:val="000000"/>
                       <w:sz w:val="18"/>
+                      <w:szCs w:val="18"/>
                     </w:rPr>
                   </w:pPr>
                   <w:r>
                     <w:rPr>
+                      <w:color w:val="000000"/>
                       <w:sz w:val="18"/>
                     </w:rPr>
                     <w:t xml:space="preserve">DISPOSITIVO </w:t>
-                  </w:r>
-                </w:p>
-                <w:p>
-                  <w:pPr>
-                    <w:pStyle w:val="Prrafodelista"/>
-                    <w:spacing w:after="0" w:line="240" w:lineRule="auto"/>
-                    <w:ind w:left="0"/>
-                    <w:jc w:val="both"/>
-                  </w:pPr>
-                  <w:r>
-                    <w:rPr>
-                      <w:sz w:val="18"/>
-                    </w:rPr>
-                    <w:t>SUBISISTEMA</w:t>
                   </w:r>
                 </w:p>
               </w:tc>
               <w:tc>
                 <w:tcPr>
-                  <w:tcW w:w="1648" w:type="dxa"/>
-                  <w:shd w:val="clear" w:color="auto" w:fill="FFFFFF" w:themeFill="background1"/>
+                  <w:tcW w:w="1240" w:type="dxa"/>
+                  <w:vMerge w:val="restart"/>
+                  <w:tcBorders>
+                    <w:top w:val="nil"/>
+                    <w:left w:val="single" w:sz="8" w:space="0" w:color="000000"/>
+                    <w:bottom w:val="single" w:sz="8" w:space="0" w:color="000000"/>
+                    <w:right w:val="single" w:sz="8" w:space="0" w:color="000000"/>
+                  </w:tcBorders>
+                  <w:shd w:val="clear" w:color="000000" w:fill="FFFFFF"/>
+                  <w:vAlign w:val="center"/>
+                  <w:hideMark/>
                 </w:tcPr>
                 <w:p>
                   <w:pPr>
-                    <w:pStyle w:val="Prrafodelista"/>
                     <w:spacing w:after="0" w:line="240" w:lineRule="auto"/>
-                    <w:ind w:left="0"/>
                     <w:jc w:val="both"/>
+                    <w:rPr>
+                      <w:color w:val="000000"/>
+                      <w:sz w:val="18"/>
+                      <w:szCs w:val="18"/>
+                    </w:rPr>
                   </w:pPr>
                   <w:r>
                     <w:rPr>
+                      <w:color w:val="000000"/>
                       <w:sz w:val="18"/>
                     </w:rPr>
                     <w:t>APLICACIÓN</w:t>
@@ -8969,18 +9490,31 @@
               </w:tc>
               <w:tc>
                 <w:tcPr>
-                  <w:tcW w:w="1315" w:type="dxa"/>
+                  <w:tcW w:w="1240" w:type="dxa"/>
+                  <w:vMerge w:val="restart"/>
+                  <w:tcBorders>
+                    <w:top w:val="nil"/>
+                    <w:left w:val="single" w:sz="8" w:space="0" w:color="000000"/>
+                    <w:bottom w:val="single" w:sz="8" w:space="0" w:color="000000"/>
+                    <w:right w:val="single" w:sz="8" w:space="0" w:color="000000"/>
+                  </w:tcBorders>
                   <w:shd w:val="clear" w:color="auto" w:fill="auto"/>
+                  <w:vAlign w:val="center"/>
+                  <w:hideMark/>
                 </w:tcPr>
                 <w:p>
                   <w:pPr>
-                    <w:pStyle w:val="Prrafodelista"/>
                     <w:spacing w:after="0" w:line="240" w:lineRule="auto"/>
-                    <w:ind w:left="0"/>
                     <w:jc w:val="both"/>
+                    <w:rPr>
+                      <w:color w:val="000000"/>
+                      <w:sz w:val="18"/>
+                      <w:szCs w:val="18"/>
+                    </w:rPr>
                   </w:pPr>
                   <w:r>
                     <w:rPr>
+                      <w:color w:val="000000"/>
                       <w:sz w:val="18"/>
                     </w:rPr>
                     <w:t>MODELIZACIÓN</w:t>
@@ -8989,18 +9523,31 @@
               </w:tc>
               <w:tc>
                 <w:tcPr>
-                  <w:tcW w:w="1087" w:type="dxa"/>
-                  <w:shd w:val="clear" w:color="auto" w:fill="8DB3E2" w:themeFill="text2" w:themeFillTint="66"/>
+                  <w:tcW w:w="1240" w:type="dxa"/>
+                  <w:vMerge w:val="restart"/>
+                  <w:tcBorders>
+                    <w:top w:val="nil"/>
+                    <w:left w:val="single" w:sz="8" w:space="0" w:color="000000"/>
+                    <w:bottom w:val="single" w:sz="8" w:space="0" w:color="000000"/>
+                    <w:right w:val="single" w:sz="8" w:space="0" w:color="000000"/>
+                  </w:tcBorders>
+                  <w:shd w:val="clear" w:color="000000" w:fill="FFFFFF"/>
+                  <w:vAlign w:val="center"/>
+                  <w:hideMark/>
                 </w:tcPr>
                 <w:p>
                   <w:pPr>
-                    <w:pStyle w:val="Prrafodelista"/>
                     <w:spacing w:after="0" w:line="240" w:lineRule="auto"/>
-                    <w:ind w:left="0"/>
-                    <w:jc w:val="both"/>
+                    <w:jc w:val="center"/>
+                    <w:rPr>
+                      <w:color w:val="000000"/>
+                      <w:sz w:val="18"/>
+                      <w:szCs w:val="18"/>
+                    </w:rPr>
                   </w:pPr>
                   <w:r>
                     <w:rPr>
+                      <w:color w:val="000000"/>
                       <w:sz w:val="18"/>
                     </w:rPr>
                     <w:t>ACADÉMICO</w:t>
@@ -9010,26 +9557,193 @@
             </w:tr>
             <w:tr>
               <w:trPr>
-                <w:trHeight w:val="498"/>
+                <w:trHeight w:val="300"/>
+                <w:jc w:val="center"/>
               </w:trPr>
               <w:tc>
                 <w:tcPr>
-                  <w:tcW w:w="1531" w:type="dxa"/>
-                  <w:shd w:val="clear" w:color="auto" w:fill="auto"/>
+                  <w:tcW w:w="1240" w:type="dxa"/>
+                  <w:vMerge/>
+                  <w:tcBorders>
+                    <w:top w:val="nil"/>
+                    <w:left w:val="single" w:sz="8" w:space="0" w:color="000000"/>
+                    <w:bottom w:val="single" w:sz="8" w:space="0" w:color="000000"/>
+                    <w:right w:val="single" w:sz="8" w:space="0" w:color="000000"/>
+                  </w:tcBorders>
+                  <w:vAlign w:val="center"/>
+                  <w:hideMark/>
                 </w:tcPr>
                 <w:p>
                   <w:pPr>
-                    <w:pStyle w:val="Prrafodelista"/>
                     <w:spacing w:after="0" w:line="240" w:lineRule="auto"/>
-                    <w:ind w:left="0"/>
-                    <w:jc w:val="both"/>
-                    <w:rPr>
+                    <w:rPr>
+                      <w:color w:val="000000"/>
                       <w:sz w:val="18"/>
                       <w:szCs w:val="18"/>
                     </w:rPr>
                   </w:pPr>
+                </w:p>
+              </w:tc>
+              <w:tc>
+                <w:tcPr>
+                  <w:tcW w:w="1240" w:type="dxa"/>
+                  <w:vMerge/>
+                  <w:tcBorders>
+                    <w:top w:val="nil"/>
+                    <w:left w:val="single" w:sz="8" w:space="0" w:color="000000"/>
+                    <w:bottom w:val="single" w:sz="8" w:space="0" w:color="000000"/>
+                    <w:right w:val="single" w:sz="8" w:space="0" w:color="000000"/>
+                  </w:tcBorders>
+                  <w:vAlign w:val="center"/>
+                  <w:hideMark/>
+                </w:tcPr>
+                <w:p>
+                  <w:pPr>
+                    <w:spacing w:after="0" w:line="240" w:lineRule="auto"/>
+                    <w:rPr>
+                      <w:color w:val="000000"/>
+                      <w:sz w:val="18"/>
+                      <w:szCs w:val="18"/>
+                    </w:rPr>
+                  </w:pPr>
+                </w:p>
+              </w:tc>
+              <w:tc>
+                <w:tcPr>
+                  <w:tcW w:w="1240" w:type="dxa"/>
+                  <w:tcBorders>
+                    <w:top w:val="nil"/>
+                    <w:left w:val="nil"/>
+                    <w:bottom w:val="single" w:sz="8" w:space="0" w:color="000000"/>
+                    <w:right w:val="single" w:sz="8" w:space="0" w:color="000000"/>
+                  </w:tcBorders>
+                  <w:shd w:val="clear" w:color="000000" w:fill="8DB3E2"/>
+                  <w:vAlign w:val="center"/>
+                  <w:hideMark/>
+                </w:tcPr>
+                <w:p>
+                  <w:pPr>
+                    <w:spacing w:after="0" w:line="240" w:lineRule="auto"/>
+                    <w:jc w:val="both"/>
+                    <w:rPr>
+                      <w:color w:val="000000"/>
+                      <w:sz w:val="18"/>
+                      <w:szCs w:val="18"/>
+                    </w:rPr>
+                  </w:pPr>
                   <w:r>
                     <w:rPr>
+                      <w:color w:val="000000"/>
+                      <w:sz w:val="18"/>
+                    </w:rPr>
+                    <w:t>SUBISISTEMA</w:t>
+                  </w:r>
+                </w:p>
+              </w:tc>
+              <w:tc>
+                <w:tcPr>
+                  <w:tcW w:w="1240" w:type="dxa"/>
+                  <w:vMerge/>
+                  <w:tcBorders>
+                    <w:top w:val="nil"/>
+                    <w:left w:val="single" w:sz="8" w:space="0" w:color="000000"/>
+                    <w:bottom w:val="single" w:sz="8" w:space="0" w:color="000000"/>
+                    <w:right w:val="single" w:sz="8" w:space="0" w:color="000000"/>
+                  </w:tcBorders>
+                  <w:vAlign w:val="center"/>
+                  <w:hideMark/>
+                </w:tcPr>
+                <w:p>
+                  <w:pPr>
+                    <w:spacing w:after="0" w:line="240" w:lineRule="auto"/>
+                    <w:rPr>
+                      <w:color w:val="000000"/>
+                      <w:sz w:val="18"/>
+                      <w:szCs w:val="18"/>
+                    </w:rPr>
+                  </w:pPr>
+                </w:p>
+              </w:tc>
+              <w:tc>
+                <w:tcPr>
+                  <w:tcW w:w="1240" w:type="dxa"/>
+                  <w:vMerge/>
+                  <w:tcBorders>
+                    <w:top w:val="nil"/>
+                    <w:left w:val="single" w:sz="8" w:space="0" w:color="000000"/>
+                    <w:bottom w:val="single" w:sz="8" w:space="0" w:color="000000"/>
+                    <w:right w:val="single" w:sz="8" w:space="0" w:color="000000"/>
+                  </w:tcBorders>
+                  <w:vAlign w:val="center"/>
+                  <w:hideMark/>
+                </w:tcPr>
+                <w:p>
+                  <w:pPr>
+                    <w:spacing w:after="0" w:line="240" w:lineRule="auto"/>
+                    <w:rPr>
+                      <w:color w:val="000000"/>
+                      <w:sz w:val="18"/>
+                      <w:szCs w:val="18"/>
+                    </w:rPr>
+                  </w:pPr>
+                </w:p>
+              </w:tc>
+              <w:tc>
+                <w:tcPr>
+                  <w:tcW w:w="1240" w:type="dxa"/>
+                  <w:vMerge/>
+                  <w:tcBorders>
+                    <w:top w:val="nil"/>
+                    <w:left w:val="single" w:sz="8" w:space="0" w:color="000000"/>
+                    <w:bottom w:val="single" w:sz="8" w:space="0" w:color="000000"/>
+                    <w:right w:val="single" w:sz="8" w:space="0" w:color="000000"/>
+                  </w:tcBorders>
+                  <w:vAlign w:val="center"/>
+                  <w:hideMark/>
+                </w:tcPr>
+                <w:p>
+                  <w:pPr>
+                    <w:spacing w:after="0" w:line="240" w:lineRule="auto"/>
+                    <w:rPr>
+                      <w:color w:val="000000"/>
+                      <w:sz w:val="18"/>
+                      <w:szCs w:val="18"/>
+                    </w:rPr>
+                  </w:pPr>
+                </w:p>
+              </w:tc>
+            </w:tr>
+            <w:tr>
+              <w:trPr>
+                <w:trHeight w:val="492"/>
+                <w:jc w:val="center"/>
+              </w:trPr>
+              <w:tc>
+                <w:tcPr>
+                  <w:tcW w:w="1240" w:type="dxa"/>
+                  <w:tcBorders>
+                    <w:top w:val="nil"/>
+                    <w:left w:val="single" w:sz="8" w:space="0" w:color="000000"/>
+                    <w:bottom w:val="single" w:sz="8" w:space="0" w:color="000000"/>
+                    <w:right w:val="single" w:sz="8" w:space="0" w:color="000000"/>
+                  </w:tcBorders>
+                  <w:shd w:val="clear" w:color="auto" w:fill="auto"/>
+                  <w:vAlign w:val="center"/>
+                  <w:hideMark/>
+                </w:tcPr>
+                <w:p>
+                  <w:pPr>
+                    <w:spacing w:after="0" w:line="240" w:lineRule="auto"/>
+                    <w:jc w:val="both"/>
+                    <w:rPr>
+                      <w:color w:val="000000"/>
+                      <w:sz w:val="18"/>
+                      <w:szCs w:val="18"/>
+                    </w:rPr>
+                  </w:pPr>
+                  <w:r>
+                    <w:rPr>
+                      <w:color w:val="000000"/>
                       <w:sz w:val="18"/>
                       <w:szCs w:val="18"/>
                     </w:rPr>
@@ -9039,22 +9753,30 @@
               </w:tc>
               <w:tc>
                 <w:tcPr>
-                  <w:tcW w:w="1203" w:type="dxa"/>
-                  <w:shd w:val="clear" w:color="auto" w:fill="9CC2E5"/>
+                  <w:tcW w:w="1240" w:type="dxa"/>
+                  <w:tcBorders>
+                    <w:top w:val="nil"/>
+                    <w:left w:val="nil"/>
+                    <w:bottom w:val="single" w:sz="8" w:space="0" w:color="000000"/>
+                    <w:right w:val="single" w:sz="8" w:space="0" w:color="000000"/>
+                  </w:tcBorders>
+                  <w:shd w:val="clear" w:color="000000" w:fill="9CC2E5"/>
+                  <w:vAlign w:val="center"/>
+                  <w:hideMark/>
                 </w:tcPr>
                 <w:p>
                   <w:pPr>
-                    <w:pStyle w:val="Prrafodelista"/>
                     <w:spacing w:after="0" w:line="240" w:lineRule="auto"/>
-                    <w:ind w:left="0"/>
                     <w:jc w:val="both"/>
                     <w:rPr>
+                      <w:color w:val="000000"/>
                       <w:sz w:val="18"/>
                       <w:szCs w:val="18"/>
                     </w:rPr>
                   </w:pPr>
                   <w:r>
                     <w:rPr>
+                      <w:color w:val="000000"/>
                       <w:sz w:val="18"/>
                       <w:szCs w:val="18"/>
                     </w:rPr>
@@ -9064,22 +9786,30 @@
               </w:tc>
               <w:tc>
                 <w:tcPr>
-                  <w:tcW w:w="1443" w:type="dxa"/>
+                  <w:tcW w:w="1240" w:type="dxa"/>
+                  <w:tcBorders>
+                    <w:top w:val="nil"/>
+                    <w:left w:val="nil"/>
+                    <w:bottom w:val="single" w:sz="8" w:space="0" w:color="000000"/>
+                    <w:right w:val="single" w:sz="8" w:space="0" w:color="000000"/>
+                  </w:tcBorders>
                   <w:shd w:val="clear" w:color="auto" w:fill="auto"/>
+                  <w:vAlign w:val="center"/>
+                  <w:hideMark/>
                 </w:tcPr>
                 <w:p>
                   <w:pPr>
-                    <w:pStyle w:val="Prrafodelista"/>
                     <w:spacing w:after="0" w:line="240" w:lineRule="auto"/>
-                    <w:ind w:left="0"/>
                     <w:jc w:val="both"/>
                     <w:rPr>
+                      <w:color w:val="000000"/>
                       <w:sz w:val="18"/>
                       <w:szCs w:val="18"/>
                     </w:rPr>
                   </w:pPr>
                   <w:r>
                     <w:rPr>
+                      <w:color w:val="000000"/>
                       <w:sz w:val="18"/>
                       <w:szCs w:val="18"/>
                     </w:rPr>
@@ -9089,22 +9819,30 @@
               </w:tc>
               <w:tc>
                 <w:tcPr>
-                  <w:tcW w:w="1648" w:type="dxa"/>
-                  <w:shd w:val="clear" w:color="auto" w:fill="FFFFFF" w:themeFill="background1"/>
+                  <w:tcW w:w="1240" w:type="dxa"/>
+                  <w:tcBorders>
+                    <w:top w:val="nil"/>
+                    <w:left w:val="nil"/>
+                    <w:bottom w:val="single" w:sz="8" w:space="0" w:color="000000"/>
+                    <w:right w:val="single" w:sz="8" w:space="0" w:color="000000"/>
+                  </w:tcBorders>
+                  <w:shd w:val="clear" w:color="000000" w:fill="FFFFFF"/>
+                  <w:vAlign w:val="center"/>
+                  <w:hideMark/>
                 </w:tcPr>
                 <w:p>
                   <w:pPr>
-                    <w:pStyle w:val="Prrafodelista"/>
                     <w:spacing w:after="0" w:line="240" w:lineRule="auto"/>
-                    <w:ind w:left="0"/>
                     <w:jc w:val="both"/>
                     <w:rPr>
+                      <w:color w:val="000000"/>
                       <w:sz w:val="18"/>
                       <w:szCs w:val="18"/>
                     </w:rPr>
                   </w:pPr>
                   <w:r>
                     <w:rPr>
+                      <w:color w:val="000000"/>
                       <w:sz w:val="18"/>
                       <w:szCs w:val="18"/>
                     </w:rPr>
@@ -9114,22 +9852,30 @@
               </w:tc>
               <w:tc>
                 <w:tcPr>
-                  <w:tcW w:w="1315" w:type="dxa"/>
-                  <w:shd w:val="clear" w:color="auto" w:fill="8DB3E2" w:themeFill="text2" w:themeFillTint="66"/>
+                  <w:tcW w:w="1240" w:type="dxa"/>
+                  <w:tcBorders>
+                    <w:top w:val="nil"/>
+                    <w:left w:val="nil"/>
+                    <w:bottom w:val="single" w:sz="8" w:space="0" w:color="000000"/>
+                    <w:right w:val="single" w:sz="8" w:space="0" w:color="000000"/>
+                  </w:tcBorders>
+                  <w:shd w:val="clear" w:color="000000" w:fill="8DB3E2"/>
+                  <w:vAlign w:val="center"/>
+                  <w:hideMark/>
                 </w:tcPr>
                 <w:p>
                   <w:pPr>
-                    <w:pStyle w:val="Prrafodelista"/>
                     <w:spacing w:after="0" w:line="240" w:lineRule="auto"/>
-                    <w:ind w:left="0"/>
                     <w:jc w:val="both"/>
                     <w:rPr>
+                      <w:color w:val="000000"/>
                       <w:sz w:val="18"/>
                       <w:szCs w:val="18"/>
                     </w:rPr>
                   </w:pPr>
                   <w:r>
                     <w:rPr>
+                      <w:color w:val="000000"/>
                       <w:sz w:val="18"/>
                       <w:szCs w:val="18"/>
                     </w:rPr>
@@ -9139,59 +9885,69 @@
               </w:tc>
               <w:tc>
                 <w:tcPr>
-                  <w:tcW w:w="1087" w:type="dxa"/>
-                  <w:shd w:val="clear" w:color="auto" w:fill="FFFFFF" w:themeFill="background1"/>
+                  <w:tcW w:w="1240" w:type="dxa"/>
+                  <w:tcBorders>
+                    <w:top w:val="nil"/>
+                    <w:left w:val="nil"/>
+                    <w:bottom w:val="single" w:sz="8" w:space="0" w:color="000000"/>
+                    <w:right w:val="single" w:sz="8" w:space="0" w:color="000000"/>
+                  </w:tcBorders>
+                  <w:shd w:val="clear" w:color="000000" w:fill="8DB3E2"/>
+                  <w:vAlign w:val="center"/>
+                  <w:hideMark/>
                 </w:tcPr>
                 <w:p>
                   <w:pPr>
-                    <w:pStyle w:val="Prrafodelista"/>
                     <w:spacing w:after="0" w:line="240" w:lineRule="auto"/>
-                    <w:ind w:left="0"/>
                     <w:jc w:val="both"/>
                     <w:rPr>
+                      <w:color w:val="000000"/>
                       <w:sz w:val="18"/>
                       <w:szCs w:val="18"/>
                     </w:rPr>
                   </w:pPr>
                   <w:r>
                     <w:rPr>
+                      <w:color w:val="000000"/>
                       <w:sz w:val="18"/>
                       <w:szCs w:val="18"/>
                     </w:rPr>
-                    <w:t xml:space="preserve">TECNOLÓGI-CO </w:t>
-                  </w:r>
-                  <w:r>
-                    <w:rPr>
-                      <w:sz w:val="18"/>
-                      <w:szCs w:val="18"/>
-                    </w:rPr>
-                    <w:t>Y/O INDUTRIAL</w:t>
+                    <w:t>TECNOLÓGI-CO Y/O INDUTRIAL</w:t>
                   </w:r>
                 </w:p>
               </w:tc>
             </w:tr>
             <w:tr>
               <w:trPr>
-                <w:trHeight w:val="332"/>
+                <w:trHeight w:val="492"/>
+                <w:jc w:val="center"/>
               </w:trPr>
               <w:tc>
                 <w:tcPr>
-                  <w:tcW w:w="1531" w:type="dxa"/>
+                  <w:tcW w:w="1240" w:type="dxa"/>
+                  <w:tcBorders>
+                    <w:top w:val="nil"/>
+                    <w:left w:val="single" w:sz="8" w:space="0" w:color="000000"/>
+                    <w:bottom w:val="single" w:sz="8" w:space="0" w:color="000000"/>
+                    <w:right w:val="single" w:sz="8" w:space="0" w:color="000000"/>
+                  </w:tcBorders>
                   <w:shd w:val="clear" w:color="auto" w:fill="auto"/>
+                  <w:vAlign w:val="center"/>
+                  <w:hideMark/>
                 </w:tcPr>
                 <w:p>
                   <w:pPr>
-                    <w:pStyle w:val="Prrafodelista"/>
                     <w:spacing w:after="0" w:line="240" w:lineRule="auto"/>
-                    <w:ind w:left="0"/>
                     <w:jc w:val="both"/>
                     <w:rPr>
+                      <w:color w:val="000000"/>
                       <w:sz w:val="18"/>
                       <w:szCs w:val="18"/>
                     </w:rPr>
                   </w:pPr>
                   <w:r>
                     <w:rPr>
+                      <w:color w:val="000000"/>
                       <w:sz w:val="18"/>
                       <w:szCs w:val="18"/>
                     </w:rPr>
@@ -9201,22 +9957,30 @@
               </w:tc>
               <w:tc>
                 <w:tcPr>
-                  <w:tcW w:w="1203" w:type="dxa"/>
+                  <w:tcW w:w="1240" w:type="dxa"/>
+                  <w:tcBorders>
+                    <w:top w:val="nil"/>
+                    <w:left w:val="nil"/>
+                    <w:bottom w:val="single" w:sz="8" w:space="0" w:color="000000"/>
+                    <w:right w:val="single" w:sz="8" w:space="0" w:color="000000"/>
+                  </w:tcBorders>
                   <w:shd w:val="clear" w:color="auto" w:fill="auto"/>
+                  <w:vAlign w:val="center"/>
+                  <w:hideMark/>
                 </w:tcPr>
                 <w:p>
                   <w:pPr>
-                    <w:pStyle w:val="Prrafodelista"/>
                     <w:spacing w:after="0" w:line="240" w:lineRule="auto"/>
-                    <w:ind w:left="0"/>
                     <w:jc w:val="both"/>
                     <w:rPr>
+                      <w:color w:val="000000"/>
                       <w:sz w:val="18"/>
                       <w:szCs w:val="18"/>
                     </w:rPr>
                   </w:pPr>
                   <w:r>
                     <w:rPr>
+                      <w:color w:val="000000"/>
                       <w:sz w:val="18"/>
                       <w:szCs w:val="18"/>
                     </w:rPr>
@@ -9226,22 +9990,30 @@
               </w:tc>
               <w:tc>
                 <w:tcPr>
-                  <w:tcW w:w="1443" w:type="dxa"/>
+                  <w:tcW w:w="1240" w:type="dxa"/>
+                  <w:tcBorders>
+                    <w:top w:val="nil"/>
+                    <w:left w:val="nil"/>
+                    <w:bottom w:val="single" w:sz="8" w:space="0" w:color="000000"/>
+                    <w:right w:val="single" w:sz="8" w:space="0" w:color="000000"/>
+                  </w:tcBorders>
                   <w:shd w:val="clear" w:color="auto" w:fill="auto"/>
+                  <w:vAlign w:val="center"/>
+                  <w:hideMark/>
                 </w:tcPr>
                 <w:p>
                   <w:pPr>
-                    <w:pStyle w:val="Prrafodelista"/>
                     <w:spacing w:after="0" w:line="240" w:lineRule="auto"/>
-                    <w:ind w:left="0"/>
                     <w:jc w:val="both"/>
                     <w:rPr>
+                      <w:color w:val="000000"/>
                       <w:sz w:val="18"/>
                       <w:szCs w:val="18"/>
                     </w:rPr>
                   </w:pPr>
                   <w:r>
                     <w:rPr>
+                      <w:color w:val="000000"/>
                       <w:sz w:val="18"/>
                       <w:szCs w:val="18"/>
                     </w:rPr>
@@ -9251,22 +10023,30 @@
               </w:tc>
               <w:tc>
                 <w:tcPr>
-                  <w:tcW w:w="1648" w:type="dxa"/>
+                  <w:tcW w:w="1240" w:type="dxa"/>
+                  <w:tcBorders>
+                    <w:top w:val="nil"/>
+                    <w:left w:val="nil"/>
+                    <w:bottom w:val="single" w:sz="8" w:space="0" w:color="000000"/>
+                    <w:right w:val="single" w:sz="8" w:space="0" w:color="000000"/>
+                  </w:tcBorders>
                   <w:shd w:val="clear" w:color="auto" w:fill="auto"/>
+                  <w:vAlign w:val="center"/>
+                  <w:hideMark/>
                 </w:tcPr>
                 <w:p>
                   <w:pPr>
-                    <w:pStyle w:val="Prrafodelista"/>
                     <w:spacing w:after="0" w:line="240" w:lineRule="auto"/>
-                    <w:ind w:left="0"/>
                     <w:jc w:val="both"/>
                     <w:rPr>
+                      <w:color w:val="000000"/>
                       <w:sz w:val="18"/>
                       <w:szCs w:val="18"/>
                     </w:rPr>
                   </w:pPr>
                   <w:r>
                     <w:rPr>
+                      <w:color w:val="000000"/>
                       <w:sz w:val="18"/>
                       <w:szCs w:val="18"/>
                     </w:rPr>
@@ -9276,22 +10056,30 @@
               </w:tc>
               <w:tc>
                 <w:tcPr>
-                  <w:tcW w:w="1315" w:type="dxa"/>
-                  <w:shd w:val="clear" w:color="auto" w:fill="FFFFFF" w:themeFill="background1"/>
+                  <w:tcW w:w="1240" w:type="dxa"/>
+                  <w:tcBorders>
+                    <w:top w:val="nil"/>
+                    <w:left w:val="nil"/>
+                    <w:bottom w:val="single" w:sz="8" w:space="0" w:color="000000"/>
+                    <w:right w:val="single" w:sz="8" w:space="0" w:color="000000"/>
+                  </w:tcBorders>
+                  <w:shd w:val="clear" w:color="000000" w:fill="FFFFFF"/>
+                  <w:vAlign w:val="center"/>
+                  <w:hideMark/>
                 </w:tcPr>
                 <w:p>
                   <w:pPr>
-                    <w:pStyle w:val="Prrafodelista"/>
                     <w:spacing w:after="0" w:line="240" w:lineRule="auto"/>
-                    <w:ind w:left="0"/>
                     <w:jc w:val="both"/>
                     <w:rPr>
+                      <w:color w:val="000000"/>
                       <w:sz w:val="18"/>
                       <w:szCs w:val="18"/>
                     </w:rPr>
                   </w:pPr>
                   <w:r>
                     <w:rPr>
+                      <w:color w:val="000000"/>
                       <w:sz w:val="18"/>
                       <w:szCs w:val="18"/>
                     </w:rPr>
@@ -9301,22 +10089,30 @@
               </w:tc>
               <w:tc>
                 <w:tcPr>
-                  <w:tcW w:w="1087" w:type="dxa"/>
+                  <w:tcW w:w="1240" w:type="dxa"/>
+                  <w:tcBorders>
+                    <w:top w:val="nil"/>
+                    <w:left w:val="nil"/>
+                    <w:bottom w:val="single" w:sz="8" w:space="0" w:color="000000"/>
+                    <w:right w:val="single" w:sz="8" w:space="0" w:color="000000"/>
+                  </w:tcBorders>
                   <w:shd w:val="clear" w:color="auto" w:fill="auto"/>
+                  <w:vAlign w:val="center"/>
+                  <w:hideMark/>
                 </w:tcPr>
                 <w:p>
                   <w:pPr>
-                    <w:pStyle w:val="Prrafodelista"/>
                     <w:spacing w:after="0" w:line="240" w:lineRule="auto"/>
-                    <w:ind w:left="0"/>
                     <w:jc w:val="both"/>
                     <w:rPr>
+                      <w:color w:val="000000"/>
                       <w:sz w:val="18"/>
                       <w:szCs w:val="18"/>
                     </w:rPr>
                   </w:pPr>
                   <w:r>
                     <w:rPr>
+                      <w:color w:val="000000"/>
                       <w:sz w:val="18"/>
                       <w:szCs w:val="18"/>
                     </w:rPr>
@@ -9327,26 +10123,35 @@
             </w:tr>
             <w:tr>
               <w:trPr>
-                <w:trHeight w:val="332"/>
+                <w:trHeight w:val="492"/>
+                <w:jc w:val="center"/>
               </w:trPr>
               <w:tc>
                 <w:tcPr>
-                  <w:tcW w:w="1531" w:type="dxa"/>
-                  <w:shd w:val="clear" w:color="auto" w:fill="9CC2E5"/>
+                  <w:tcW w:w="1240" w:type="dxa"/>
+                  <w:tcBorders>
+                    <w:top w:val="nil"/>
+                    <w:left w:val="single" w:sz="8" w:space="0" w:color="000000"/>
+                    <w:bottom w:val="single" w:sz="8" w:space="0" w:color="000000"/>
+                    <w:right w:val="single" w:sz="8" w:space="0" w:color="000000"/>
+                  </w:tcBorders>
+                  <w:shd w:val="clear" w:color="000000" w:fill="9CC2E5"/>
+                  <w:vAlign w:val="center"/>
+                  <w:hideMark/>
                 </w:tcPr>
                 <w:p>
                   <w:pPr>
-                    <w:pStyle w:val="Prrafodelista"/>
                     <w:spacing w:after="0" w:line="240" w:lineRule="auto"/>
-                    <w:ind w:left="0"/>
                     <w:jc w:val="both"/>
                     <w:rPr>
+                      <w:color w:val="000000"/>
                       <w:sz w:val="18"/>
                       <w:szCs w:val="18"/>
                     </w:rPr>
                   </w:pPr>
                   <w:r>
                     <w:rPr>
+                      <w:color w:val="000000"/>
                       <w:sz w:val="18"/>
                       <w:szCs w:val="18"/>
                     </w:rPr>
@@ -9356,22 +10161,30 @@
               </w:tc>
               <w:tc>
                 <w:tcPr>
-                  <w:tcW w:w="1203" w:type="dxa"/>
+                  <w:tcW w:w="1240" w:type="dxa"/>
+                  <w:tcBorders>
+                    <w:top w:val="nil"/>
+                    <w:left w:val="nil"/>
+                    <w:bottom w:val="single" w:sz="8" w:space="0" w:color="000000"/>
+                    <w:right w:val="single" w:sz="8" w:space="0" w:color="000000"/>
+                  </w:tcBorders>
                   <w:shd w:val="clear" w:color="auto" w:fill="auto"/>
+                  <w:vAlign w:val="center"/>
+                  <w:hideMark/>
                 </w:tcPr>
                 <w:p>
                   <w:pPr>
-                    <w:pStyle w:val="Prrafodelista"/>
                     <w:spacing w:after="0" w:line="240" w:lineRule="auto"/>
-                    <w:ind w:left="0"/>
                     <w:jc w:val="both"/>
                     <w:rPr>
+                      <w:color w:val="000000"/>
                       <w:sz w:val="18"/>
                       <w:szCs w:val="18"/>
                     </w:rPr>
                   </w:pPr>
                   <w:r>
                     <w:rPr>
+                      <w:color w:val="000000"/>
                       <w:sz w:val="18"/>
                       <w:szCs w:val="18"/>
                     </w:rPr>
@@ -9381,22 +10194,30 @@
               </w:tc>
               <w:tc>
                 <w:tcPr>
-                  <w:tcW w:w="1443" w:type="dxa"/>
+                  <w:tcW w:w="1240" w:type="dxa"/>
+                  <w:tcBorders>
+                    <w:top w:val="nil"/>
+                    <w:left w:val="nil"/>
+                    <w:bottom w:val="single" w:sz="8" w:space="0" w:color="000000"/>
+                    <w:right w:val="single" w:sz="8" w:space="0" w:color="000000"/>
+                  </w:tcBorders>
                   <w:shd w:val="clear" w:color="auto" w:fill="auto"/>
+                  <w:vAlign w:val="center"/>
+                  <w:hideMark/>
                 </w:tcPr>
                 <w:p>
                   <w:pPr>
-                    <w:pStyle w:val="Prrafodelista"/>
                     <w:spacing w:after="0" w:line="240" w:lineRule="auto"/>
-                    <w:ind w:left="0"/>
                     <w:jc w:val="both"/>
                     <w:rPr>
+                      <w:color w:val="000000"/>
                       <w:sz w:val="18"/>
                       <w:szCs w:val="18"/>
                     </w:rPr>
                   </w:pPr>
                   <w:r>
                     <w:rPr>
+                      <w:color w:val="000000"/>
                       <w:sz w:val="18"/>
                       <w:szCs w:val="18"/>
                     </w:rPr>
@@ -9406,22 +10227,30 @@
               </w:tc>
               <w:tc>
                 <w:tcPr>
-                  <w:tcW w:w="1648" w:type="dxa"/>
-                  <w:shd w:val="clear" w:color="auto" w:fill="8DB3E2" w:themeFill="text2" w:themeFillTint="66"/>
+                  <w:tcW w:w="1240" w:type="dxa"/>
+                  <w:tcBorders>
+                    <w:top w:val="nil"/>
+                    <w:left w:val="nil"/>
+                    <w:bottom w:val="single" w:sz="8" w:space="0" w:color="000000"/>
+                    <w:right w:val="single" w:sz="8" w:space="0" w:color="000000"/>
+                  </w:tcBorders>
+                  <w:shd w:val="clear" w:color="000000" w:fill="8DB3E2"/>
+                  <w:vAlign w:val="center"/>
+                  <w:hideMark/>
                 </w:tcPr>
                 <w:p>
                   <w:pPr>
-                    <w:pStyle w:val="Prrafodelista"/>
                     <w:spacing w:after="0" w:line="240" w:lineRule="auto"/>
-                    <w:ind w:left="0"/>
                     <w:jc w:val="both"/>
                     <w:rPr>
+                      <w:color w:val="000000"/>
                       <w:sz w:val="18"/>
                       <w:szCs w:val="18"/>
                     </w:rPr>
                   </w:pPr>
                   <w:r>
                     <w:rPr>
+                      <w:color w:val="000000"/>
                       <w:sz w:val="18"/>
                       <w:szCs w:val="18"/>
                     </w:rPr>
@@ -9431,22 +10260,30 @@
               </w:tc>
               <w:tc>
                 <w:tcPr>
-                  <w:tcW w:w="1315" w:type="dxa"/>
+                  <w:tcW w:w="1240" w:type="dxa"/>
+                  <w:tcBorders>
+                    <w:top w:val="nil"/>
+                    <w:left w:val="nil"/>
+                    <w:bottom w:val="single" w:sz="8" w:space="0" w:color="000000"/>
+                    <w:right w:val="single" w:sz="8" w:space="0" w:color="000000"/>
+                  </w:tcBorders>
                   <w:shd w:val="clear" w:color="auto" w:fill="auto"/>
+                  <w:vAlign w:val="center"/>
+                  <w:hideMark/>
                 </w:tcPr>
                 <w:p>
                   <w:pPr>
-                    <w:pStyle w:val="Prrafodelista"/>
                     <w:spacing w:after="0" w:line="240" w:lineRule="auto"/>
-                    <w:ind w:left="0"/>
                     <w:jc w:val="both"/>
                     <w:rPr>
+                      <w:color w:val="000000"/>
                       <w:sz w:val="18"/>
                       <w:szCs w:val="18"/>
                     </w:rPr>
                   </w:pPr>
                   <w:r>
                     <w:rPr>
+                      <w:color w:val="000000"/>
                       <w:sz w:val="18"/>
                       <w:szCs w:val="18"/>
                     </w:rPr>
@@ -9456,22 +10293,30 @@
               </w:tc>
               <w:tc>
                 <w:tcPr>
-                  <w:tcW w:w="1087" w:type="dxa"/>
+                  <w:tcW w:w="1240" w:type="dxa"/>
+                  <w:tcBorders>
+                    <w:top w:val="nil"/>
+                    <w:left w:val="nil"/>
+                    <w:bottom w:val="single" w:sz="8" w:space="0" w:color="000000"/>
+                    <w:right w:val="single" w:sz="8" w:space="0" w:color="000000"/>
+                  </w:tcBorders>
                   <w:shd w:val="clear" w:color="auto" w:fill="auto"/>
+                  <w:vAlign w:val="center"/>
+                  <w:hideMark/>
                 </w:tcPr>
                 <w:p>
                   <w:pPr>
-                    <w:pStyle w:val="Prrafodelista"/>
                     <w:spacing w:after="0" w:line="240" w:lineRule="auto"/>
-                    <w:ind w:left="0"/>
                     <w:jc w:val="both"/>
                     <w:rPr>
+                      <w:color w:val="000000"/>
                       <w:sz w:val="18"/>
                       <w:szCs w:val="18"/>
                     </w:rPr>
                   </w:pPr>
                   <w:r>
                     <w:rPr>
+                      <w:color w:val="000000"/>
                       <w:sz w:val="18"/>
                       <w:szCs w:val="18"/>
                     </w:rPr>
@@ -9643,7 +10488,16 @@
               <w:t>Implementación:</w:t>
             </w:r>
             <w:r>
-              <w:t xml:space="preserve"> El proyecto a realizar es definido como implementación ya que es un software que estará disponible para la facultad de optometría de la universidad, incluyendo el grupo de investigación CISVI.</w:t>
+              <w:t xml:space="preserve"> El proyecto a realizar es definido como implementación ya que es un </w:t>
+            </w:r>
+            <w:r>
+              <w:t>diseño web</w:t>
+            </w:r>
+            <w:r>
+              <w:t xml:space="preserve"> que estará disponible para </w:t>
+            </w:r>
+            <w:r>
+              <w:t>la empresa CORPOECOAMEM y el público que ingrese en el sitio.</w:t>
             </w:r>
           </w:p>
           <w:p>
@@ -9681,13 +10535,13 @@
               <w:t xml:space="preserve"> estará</w:t>
             </w:r>
             <w:r>
-              <w:t xml:space="preserve"> sujeto a la validación por parte de las estudiantes del grupo de investigación </w:t>
-            </w:r>
-            <w:r>
-              <w:t>CISVI,</w:t>
-            </w:r>
-            <w:r>
-              <w:t xml:space="preserve"> así como los directivos del mismo.</w:t>
+              <w:t xml:space="preserve"> sujeto a la validación por parte </w:t>
+            </w:r>
+            <w:r>
+              <w:t>de la empresa CORPOECOAMEM, la universidad de La Salle</w:t>
+            </w:r>
+            <w:r>
+              <w:t>.</w:t>
             </w:r>
           </w:p>
           <w:p>
@@ -9713,7 +10567,19 @@
               <w:t xml:space="preserve">: </w:t>
             </w:r>
             <w:r>
-              <w:t>Ya que la finalidad del proyecto es realizar un software para consulta de datos, se define como dispositivo ya que será una herramienta que permita dar conocimiento a través de la información recogida de la base de datos.</w:t>
+              <w:t xml:space="preserve">Ya que la finalidad del proyecto es realizar un </w:t>
+            </w:r>
+            <w:r>
+              <w:t>diseño web</w:t>
+            </w:r>
+            <w:r>
+              <w:t xml:space="preserve"> para </w:t>
+            </w:r>
+            <w:r>
+              <w:t>el manejo</w:t>
+            </w:r>
+            <w:r>
+              <w:t xml:space="preserve"> de datos, se define como dispositivo ya que será una herramienta que permita dar conocimiento a través de la información recogida de la base de datos.</w:t>
             </w:r>
           </w:p>
           <w:p>
@@ -9739,7 +10605,22 @@
               <w:t>:</w:t>
             </w:r>
             <w:r>
-              <w:t xml:space="preserve"> El proyecto es innovador porque actualmente no hay un software que esté dedicado específicamente para la solución de la falta de información que respecta a la susceptibilidad antimicrobiana de bacterias aisladas a nivel ocular.</w:t>
+              <w:t xml:space="preserve"> El proyecto es innovador porque actualmente no hay un </w:t>
+            </w:r>
+            <w:r>
+              <w:t>diseño web</w:t>
+            </w:r>
+            <w:r>
+              <w:t xml:space="preserve"> que esté </w:t>
+            </w:r>
+            <w:r>
+              <w:t>presente en la empresa CORPOECOAMEM</w:t>
+            </w:r>
+            <w:r>
+              <w:t xml:space="preserve"> específicamente para la solu</w:t>
+            </w:r>
+            <w:r>
+              <w:t>ción de la falta de información.</w:t>
             </w:r>
           </w:p>
           <w:p>
@@ -9759,7 +10640,17 @@
               <w:t>Diseño:</w:t>
             </w:r>
             <w:r>
-              <w:t xml:space="preserve"> El proyecto se basa en el diseño, ya que como su nombre lo indica, se diseñará e implementará un software interactivo.</w:t>
+              <w:t xml:space="preserve"> El proyecto se basa en el diseño, ya que como su nombre lo indica, se diseñará e </w:t>
+            </w:r>
+            <w:r>
+              <w:lastRenderedPageBreak/>
+              <w:t>implementará</w:t>
+            </w:r>
+            <w:r>
+              <w:t xml:space="preserve"> la página web sobre la empresa CORPOECOAMEM</w:t>
+            </w:r>
+            <w:r>
+              <w:t>.</w:t>
             </w:r>
             <w:r>
               <w:rPr>
@@ -9782,10 +10673,24 @@
               <w:rPr>
                 <w:b/>
               </w:rPr>
-              <w:t xml:space="preserve">Académico: </w:t>
-            </w:r>
-            <w:r>
-              <w:t>La finalidad del proyecto es académico ya que es un recurso para los estudiantes de optometría, profesores, entre otros a quienes interese.</w:t>
+              <w:t>Tecnológico y/o industrial</w:t>
+            </w:r>
+            <w:r>
+              <w:rPr>
+                <w:b/>
+              </w:rPr>
+              <w:t xml:space="preserve">: </w:t>
+            </w:r>
+            <w:r>
+              <w:t xml:space="preserve">El sector de impacto es a la empresa CORPOECOAMEM y a los usuarios que se registren, así el sector Tecnológico prevalece por ser </w:t>
+            </w:r>
+            <w:proofErr w:type="gramStart"/>
+            <w:r>
+              <w:t>una manejo web</w:t>
+            </w:r>
+            <w:proofErr w:type="gramEnd"/>
+            <w:r>
+              <w:t xml:space="preserve"> y/o aplicativo.</w:t>
             </w:r>
           </w:p>
           <w:p>
@@ -14564,6 +15469,7 @@
                 <w:sz w:val="16"/>
                 <w:szCs w:val="16"/>
               </w:rPr>
+              <w:lastRenderedPageBreak/>
               <w:t> </w:t>
             </w:r>
           </w:p>
@@ -16759,7 +17665,6 @@
                 <w:sz w:val="16"/>
                 <w:szCs w:val="16"/>
               </w:rPr>
-              <w:lastRenderedPageBreak/>
               <w:t>4.2</w:t>
             </w:r>
           </w:p>
@@ -17870,7 +18775,7 @@
         <w:szCs w:val="16"/>
         <w:lang w:val="es-ES"/>
       </w:rPr>
-      <w:t>15</w:t>
+      <w:t>9</w:t>
     </w:r>
     <w:r>
       <w:rPr>
@@ -18566,7 +19471,7 @@
                               <w:szCs w:val="16"/>
                               <w:lang w:val="es-ES"/>
                             </w:rPr>
-                            <w:t>15</w:t>
+                            <w:t>9</w:t>
                           </w:r>
                           <w:r>
                             <w:rPr>
@@ -18627,7 +19532,7 @@
                               <w:szCs w:val="16"/>
                               <w:lang w:val="es-ES"/>
                             </w:rPr>
-                            <w:t>15</w:t>
+                            <w:t>16</w:t>
                           </w:r>
                           <w:r>
                             <w:rPr>
@@ -18748,7 +19653,7 @@
                         <w:szCs w:val="16"/>
                         <w:lang w:val="es-ES"/>
                       </w:rPr>
-                      <w:t>15</w:t>
+                      <w:t>9</w:t>
                     </w:r>
                     <w:r>
                       <w:rPr>
@@ -18809,7 +19714,7 @@
                         <w:szCs w:val="16"/>
                         <w:lang w:val="es-ES"/>
                       </w:rPr>
-                      <w:t>15</w:t>
+                      <w:t>16</w:t>
                     </w:r>
                     <w:r>
                       <w:rPr>
@@ -19211,7 +20116,7 @@
         <v:path o:extrusionok="f" gradientshapeok="t" o:connecttype="rect"/>
         <o:lock v:ext="edit" aspectratio="t"/>
       </v:shapetype>
-      <v:shape id="_x0000_i1030" type="#_x0000_t75" style="width:11.4pt;height:11.4pt" o:bullet="t">
+      <v:shape id="_x0000_i1050" type="#_x0000_t75" style="width:11.4pt;height:11.4pt" o:bullet="t">
         <v:imagedata r:id="rId1" o:title="msoCC20"/>
       </v:shape>
     </w:pict>
@@ -22396,7 +23301,7 @@
         </b:NameList>
       </b:Author>
     </b:Author>
-    <b:RefOrder>13</b:RefOrder>
+    <b:RefOrder>17</b:RefOrder>
   </b:Source>
   <b:Source>
     <b:Tag>Ian05</b:Tag>
@@ -22415,7 +23320,7 @@
     <b:Title>SOFTWARE ENGINEERING</b:Title>
     <b:Year>2005</b:Year>
     <b:Publisher>PEARSON</b:Publisher>
-    <b:RefOrder>14</b:RefOrder>
+    <b:RefOrder>18</b:RefOrder>
   </b:Source>
   <b:Source>
     <b:Tag>Alf05</b:Tag>
@@ -22434,7 +23339,7 @@
     <b:Title>Ingenería de Software Orientada a Objetos Con UML. JAVA e INTERNET</b:Title>
     <b:Year>2005</b:Year>
     <b:Publisher>THOMSON</b:Publisher>
-    <b:RefOrder>15</b:RefOrder>
+    <b:RefOrder>19</b:RefOrder>
   </b:Source>
   <b:Source>
     <b:Tag>Dat01</b:Tag>
@@ -22512,7 +23417,7 @@
     <b:Title>ABRAHAM SILBERSCHATZ- HENRY F. KORTH- S. SUDARSHAN</b:Title>
     <b:Year>2006</b:Year>
     <b:Publisher>Mc Graw Hill</b:Publisher>
-    <b:RefOrder>16</b:RefOrder>
+    <b:RefOrder>20</b:RefOrder>
   </b:Source>
   <b:Source>
     <b:Tag>Mir16</b:Tag>
@@ -22532,7 +23437,7 @@
     <b:Title>Software development for the simulation and design of the cryogenic distillation cascade used for hydrogen isotope separation</b:Title>
     <b:JournalName>Science </b:JournalName>
     <b:Year>2016</b:Year>
-    <b:RefOrder>17</b:RefOrder>
+    <b:RefOrder>21</b:RefOrder>
   </b:Source>
   <b:Source>
     <b:Tag>Hon10</b:Tag>
@@ -22552,7 +23457,7 @@
     <b:Title>An Innovative Software for Data Analysis of the Intrinsic Signals of Optical Imaging</b:Title>
     <b:JournalName>IEE</b:JournalName>
     <b:Year>2010</b:Year>
-    <b:RefOrder>18</b:RefOrder>
+    <b:RefOrder>22</b:RefOrder>
   </b:Source>
   <b:Source>
     <b:Tag>Moe16</b:Tag>
@@ -22572,7 +23477,7 @@
         </b:NameList>
       </b:Author>
     </b:Author>
-    <b:RefOrder>19</b:RefOrder>
+    <b:RefOrder>23</b:RefOrder>
   </b:Source>
   <b:Source>
     <b:Tag>Min16</b:Tag>
@@ -22592,7 +23497,7 @@
     <b:Title>Development of Eye Gaze Software for Children with Physical Disabilities</b:Title>
     <b:JournalName>IEE</b:JournalName>
     <b:Year>2016</b:Year>
-    <b:RefOrder>20</b:RefOrder>
+    <b:RefOrder>24</b:RefOrder>
   </b:Source>
   <b:Source>
     <b:Tag>ETr10</b:Tag>
@@ -22612,7 +23517,7 @@
     <b:Title>An integrated software solution for multi-modal mapping of</b:Title>
     <b:JournalName>IEE</b:JournalName>
     <b:Year>2010</b:Year>
-    <b:RefOrder>21</b:RefOrder>
+    <b:RefOrder>25</b:RefOrder>
   </b:Source>
   <b:Source>
     <b:Tag>CAW12</b:Tag>
@@ -22632,7 +23537,7 @@
     <b:Title>Susceptibilidad antibiótica in vitro a fluoroquinolonas</b:Title>
     <b:JournalName>Sience</b:JournalName>
     <b:Year>2012</b:Year>
-    <b:RefOrder>22</b:RefOrder>
+    <b:RefOrder>26</b:RefOrder>
   </b:Source>
   <b:Source>
     <b:Tag>Jos08</b:Tag>
@@ -22652,7 +23557,7 @@
     <b:Title>Mecanismos de resistencia a los antibióticos en bacterias Gram negativas</b:Title>
     <b:JournalName>Scielo</b:JournalName>
     <b:Year>2008</b:Year>
-    <b:RefOrder>23</b:RefOrder>
+    <b:RefOrder>27</b:RefOrder>
   </b:Source>
   <b:Source>
     <b:Tag>Han07</b:Tag>
@@ -22671,7 +23576,7 @@
         </b:NameList>
       </b:Author>
     </b:Author>
-    <b:RefOrder>24</b:RefOrder>
+    <b:RefOrder>28</b:RefOrder>
   </b:Source>
   <b:Source>
     <b:Tag>Tyl14</b:Tag>
@@ -22690,7 +23595,7 @@
       </b:Author>
     </b:Author>
     <b:URL>http://emedicine.medscape.com/article/2103786-overview</b:URL>
-    <b:RefOrder>25</b:RefOrder>
+    <b:RefOrder>29</b:RefOrder>
   </b:Source>
   <b:Source>
     <b:Tag>Jan11</b:Tag>
@@ -22711,7 +23616,7 @@
     </b:Author>
     <b:JournalName>Revista Mexicana de Oftalmología</b:JournalName>
     <b:Pages>8</b:Pages>
-    <b:RefOrder>26</b:RefOrder>
+    <b:RefOrder>30</b:RefOrder>
   </b:Source>
   <b:Source>
     <b:Tag>Sex93</b:Tag>
@@ -22834,7 +23739,7 @@
     <b:Title>Diseño Web Centrado en el Usuario: Usabilidad y Arquitectura de la Información</b:Title>
     <b:Year>2004</b:Year>
     <b:Pages>14</b:Pages>
-    <b:RefOrder>27</b:RefOrder>
+    <b:RefOrder>31</b:RefOrder>
   </b:Source>
   <b:Source>
     <b:Tag>Cli05</b:Tag>
@@ -22895,13 +23800,13 @@
         </b:NameList>
       </b:Author>
     </b:Author>
-    <b:RefOrder>28</b:RefOrder>
+    <b:RefOrder>32</b:RefOrder>
   </b:Source>
   <b:Source>
     <b:Tag>SIG92</b:Tag>
     <b:SourceType>Report</b:SourceType>
     <b:Guid>{5C5EBF2D-B26E-4CDD-B268-11C8545E01B5}</b:Guid>
-    <b:RefOrder>29</b:RefOrder>
+    <b:RefOrder>33</b:RefOrder>
   </b:Source>
   <b:Source>
     <b:Tag>Áng05</b:Tag>
@@ -22943,11 +23848,84 @@
     <b:CountryRegion>Colombia</b:CountryRegion>
     <b:RefOrder>1</b:RefOrder>
   </b:Source>
+  <b:Source>
+    <b:Tag>Ama</b:Tag>
+    <b:SourceType>InternetSite</b:SourceType>
+    <b:Guid>{A36A6AC3-9854-4A8E-BCC0-8D30961E626C}</b:Guid>
+    <b:Author>
+      <b:Author>
+        <b:NameList>
+          <b:Person>
+            <b:Last>Amadeus</b:Last>
+          </b:Person>
+        </b:NameList>
+      </b:Author>
+    </b:Author>
+    <b:Title>Amadeus</b:Title>
+    <b:URL>http://www.amadeus.com/web/amadeus/es_CO-CO/P%C3%A1gina-inicial-de-Amadeus/Qui%C3%A9nes-somos/Nuestra-compa%C3%B1%C3%ADa/1259076731936-Page-AMAD_DetailPpal</b:URL>
+    <b:RefOrder>14</b:RefOrder>
+  </b:Source>
+  <b:Source>
+    <b:Tag>Alc12</b:Tag>
+    <b:SourceType>InternetSite</b:SourceType>
+    <b:Guid>{F1772DA9-FA01-476F-BE9D-ADBA31432B89}</b:Guid>
+    <b:Author>
+      <b:Author>
+        <b:NameList>
+          <b:Person>
+            <b:Last>Bogota</b:Last>
+            <b:First>Alcaldia</b:First>
+            <b:Middle>de</b:Middle>
+          </b:Person>
+        </b:NameList>
+      </b:Author>
+    </b:Author>
+    <b:Title>Alcandia de Bogota</b:Title>
+    <b:Year>2012</b:Year>
+    <b:Month>Octubre</b:Month>
+    <b:Day>17</b:Day>
+    <b:URL>http://www.alcaldiabogota.gov.co/sisjur/normas/Norma1.jsp?i=49981</b:URL>
+    <b:RefOrder>13</b:RefOrder>
+  </b:Source>
+  <b:Source>
+    <b:Tag>Ant</b:Tag>
+    <b:SourceType>InternetSite</b:SourceType>
+    <b:Guid>{385D4A75-F693-46EE-994E-35DF41620BE8}</b:Guid>
+    <b:Author>
+      <b:Author>
+        <b:NameList>
+          <b:Person>
+            <b:Last>Antares</b:Last>
+          </b:Person>
+        </b:NameList>
+      </b:Author>
+    </b:Author>
+    <b:Title>Antares Colombia SAS</b:Title>
+    <b:URL>http://antares.com.co/antares/blog/index.php/quienes-somos/</b:URL>
+    <b:RefOrder>15</b:RefOrder>
+  </b:Source>
+  <b:Source>
+    <b:Tag>Quo</b:Tag>
+    <b:SourceType>InternetSite</b:SourceType>
+    <b:Guid>{7495CE63-8BF8-419D-94FB-6B6F598F483D}</b:Guid>
+    <b:Author>
+      <b:Author>
+        <b:NameList>
+          <b:Person>
+            <b:Last>Quonext</b:Last>
+          </b:Person>
+        </b:NameList>
+      </b:Author>
+    </b:Author>
+    <b:Title>Quonext</b:Title>
+    <b:URL>https://www.quonext.com/sobre-quonext</b:URL>
+    <b:RefOrder>16</b:RefOrder>
+  </b:Source>
 </b:Sources>
 </file>
 
 <file path=customXml/itemProps1.xml><?xml version="1.0" encoding="utf-8"?>
-<ds:datastoreItem xmlns:ds="http://schemas.openxmlformats.org/officeDocument/2006/customXml" ds:itemID="{CB16ED46-BE6A-4396-BFB9-B810BA60FD50}">
+<ds:datastoreItem xmlns:ds="http://schemas.openxmlformats.org/officeDocument/2006/customXml" ds:itemID="{5D4DC382-EBD1-42F5-A3AD-3347A50AA49B}">
   <ds:schemaRefs>
     <ds:schemaRef ds:uri="http://schemas.openxmlformats.org/officeDocument/2006/bibliography"/>
   </ds:schemaRefs>

</xml_diff>

<commit_message>
Correcciones dadas por la ingeniera
</commit_message>
<xml_diff>
--- a/Propuesta de Anteproyecto Final.docx
+++ b/Propuesta de Anteproyecto Final.docx
@@ -2381,22 +2381,19 @@
               <w:t xml:space="preserve"> encriptada</w:t>
             </w:r>
             <w:r>
-              <w:t>, donde se registran a los clientes y trabajadores. Los clientes tendrán la capacidad de apartar paquetes turíst</w:t>
-            </w:r>
-            <w:r>
-              <w:t xml:space="preserve">icos y modificarlos </w:t>
-            </w:r>
-            <w:r>
-              <w:t xml:space="preserve">sin embargo el administrador podrá realizar los mismos procesos </w:t>
-            </w:r>
-            <w:r>
-              <w:t xml:space="preserve">del cliente y con la capacidad de agregar, modificar y eliminar </w:t>
-            </w:r>
-            <w:r>
-              <w:t>los paquetes turísticos</w:t>
-            </w:r>
-            <w:r>
-              <w:t xml:space="preserve">. </w:t>
+              <w:t xml:space="preserve">, donde se registran a los clientes y trabajadores. Los clientes tendrán la </w:t>
+            </w:r>
+            <w:r>
+              <w:t>opción de seleccionar</w:t>
+            </w:r>
+            <w:r>
+              <w:t xml:space="preserve"> paquetes turíst</w:t>
+            </w:r>
+            <w:r>
+              <w:t>icos y modificarlos</w:t>
+            </w:r>
+            <w:r>
+              <w:t>, de igual forma el administrador lo hará incluyendo la opción de eliminar.</w:t>
             </w:r>
           </w:p>
           <w:p>
@@ -2404,7 +2401,10 @@
               <w:jc w:val="both"/>
             </w:pPr>
             <w:r>
-              <w:t>En el orden de las ideas el cliente y administrador podrán hacer lo siguiente:</w:t>
+              <w:t xml:space="preserve">Por lo tanto, </w:t>
+            </w:r>
+            <w:r>
+              <w:t>el cliente y administrador podrán hacer lo siguiente:</w:t>
             </w:r>
           </w:p>
           <w:p>
@@ -2433,7 +2433,7 @@
               <w:t xml:space="preserve">Registrase </w:t>
             </w:r>
             <w:r>
-              <w:t>en la web con datos exigidos por la misma.</w:t>
+              <w:t>en la web.</w:t>
             </w:r>
           </w:p>
           <w:p>
@@ -2455,10 +2455,7 @@
               <w:t xml:space="preserve"> </w:t>
             </w:r>
             <w:r>
-              <w:t>paquetes y/o productos turísticos</w:t>
-            </w:r>
-            <w:r>
-              <w:t>.</w:t>
+              <w:t>paquetes.</w:t>
             </w:r>
           </w:p>
           <w:p>
@@ -2525,16 +2522,13 @@
               <w:jc w:val="both"/>
             </w:pPr>
             <w:r>
-              <w:t xml:space="preserve">Es evidente entonces que para este desarrollo web completo se requiere de un servidor (Hosting, VPS, Servidor dedicado…), un dominio y seguridad integrada, para este </w:t>
-            </w:r>
-            <w:r>
-              <w:t>último</w:t>
-            </w:r>
-            <w:r>
-              <w:t xml:space="preserve"> se tend</w:t>
-            </w:r>
-            <w:r>
-              <w:t>rá en cuenta la encriptación SHA-256</w:t>
+              <w:t>Es evidente entonces que para este desarrollo web completo se requiere de un servidor (Hosting, VPS, Servidor dedicado…), un dominio y seguridad integrada</w:t>
+            </w:r>
+            <w:r>
+              <w:t xml:space="preserve"> que tendrá en cuenta </w:t>
+            </w:r>
+            <w:r>
+              <w:t>la encriptación SHA-256</w:t>
             </w:r>
             <w:r>
               <w:t xml:space="preserve"> con el lenguaje PHP7. La encriptación protege los datos de los usuarios y minimiza el riesg</w:t>
@@ -2765,11 +2759,11 @@
             </w:r>
             <w:proofErr w:type="spellEnd"/>
             <w:r>
-              <w:t xml:space="preserve"> (NIST). El primer miembro de la familia fue publicado en 1993 y fue llamado oficialmente como SHA. Sin embargo, hoy en día, se le llama SHA-0 para evitar confusiones con sus sucesores. Dos años más tarde el primer sucesor de SHA fue publicado con el nombre de SHA-1. Existen cuatro variantes más que se han publicado desde entonces cuyas diferencias se basan en un diseño algo modificado y rangos de </w:t>
+              <w:t xml:space="preserve"> (NIST). El primer miembro de la familia fue publicado en 1993 y fue llamado oficialmente como SHA. Sin embargo, hoy en día, se le llama SHA-0 para evitar confusiones con sus sucesores. Dos años más tarde el primer sucesor de SHA fue publicado con el nombre de SHA-1. Existen cuatro variantes más que se han publicado desde entonces cuyas diferencias se basan en un diseño algo modificado y rangos de salida incrementados: SHA-224, SHA-256, SHA-384, y SHA-512 (todos ellos son referidos </w:t>
             </w:r>
             <w:r>
               <w:lastRenderedPageBreak/>
-              <w:t>salida incrementados: SHA-224, SHA-256, SHA-384, y SHA-512 (todos ellos son referidos como SHA-2).</w:t>
+              <w:t>como SHA-2).</w:t>
             </w:r>
           </w:p>
           <w:p>
@@ -2806,6 +2800,7 @@
                 <w:id w:val="-1529864918"/>
                 <w:citation/>
               </w:sdtPr>
+              <w:sdtEndPr/>
               <w:sdtContent>
                 <w:r>
                   <w:fldChar w:fldCharType="begin"/>
@@ -2872,6 +2867,7 @@
                 <w:id w:val="-106514752"/>
                 <w:citation/>
               </w:sdtPr>
+              <w:sdtEndPr/>
               <w:sdtContent>
                 <w:r>
                   <w:fldChar w:fldCharType="begin"/>
@@ -2983,6 +2979,7 @@
                 <w:id w:val="9105617"/>
                 <w:citation/>
               </w:sdtPr>
+              <w:sdtEndPr/>
               <w:sdtContent>
                 <w:r>
                   <w:fldChar w:fldCharType="begin"/>
@@ -3019,6 +3016,14 @@
             <w:r>
               <w:t xml:space="preserve"> </w:t>
             </w:r>
+            <w:r>
+              <w:t xml:space="preserve">**metodología de desarrollo de </w:t>
+            </w:r>
+            <w:proofErr w:type="spellStart"/>
+            <w:r>
+              <w:t>sofware</w:t>
+            </w:r>
+            <w:proofErr w:type="spellEnd"/>
           </w:p>
           <w:p>
             <w:pPr>
@@ -3048,6 +3053,7 @@
               <w:rPr>
                 <w:b/>
               </w:rPr>
+              <w:lastRenderedPageBreak/>
               <w:t>Marco Conceptual</w:t>
             </w:r>
             <w:r>
@@ -3089,6 +3095,7 @@
                 <w:id w:val="1258255755"/>
                 <w:citation/>
               </w:sdtPr>
+              <w:sdtEndPr/>
               <w:sdtContent>
                 <w:r>
                   <w:fldChar w:fldCharType="begin"/>
@@ -3137,6 +3144,7 @@
                 <w:id w:val="1977176196"/>
                 <w:citation/>
               </w:sdtPr>
+              <w:sdtEndPr/>
               <w:sdtContent>
                 <w:r>
                   <w:fldChar w:fldCharType="begin"/>
@@ -3182,6 +3190,7 @@
                 <w:id w:val="1540928603"/>
                 <w:citation/>
               </w:sdtPr>
+              <w:sdtEndPr/>
               <w:sdtContent>
                 <w:r>
                   <w:fldChar w:fldCharType="begin"/>
@@ -3251,6 +3260,7 @@
                 <w:id w:val="-566266233"/>
                 <w:citation/>
               </w:sdtPr>
+              <w:sdtEndPr/>
               <w:sdtContent>
                 <w:r>
                   <w:fldChar w:fldCharType="begin"/>
@@ -3312,6 +3322,7 @@
                 <w:id w:val="785319246"/>
                 <w:citation/>
               </w:sdtPr>
+              <w:sdtEndPr/>
               <w:sdtContent>
                 <w:r>
                   <w:fldChar w:fldCharType="begin"/>
@@ -3379,6 +3390,7 @@
                 <w:id w:val="1651018837"/>
                 <w:citation/>
               </w:sdtPr>
+              <w:sdtEndPr/>
               <w:sdtContent>
                 <w:r>
                   <w:fldChar w:fldCharType="begin"/>
@@ -3432,6 +3444,7 @@
                 <w:id w:val="1713691903"/>
                 <w:citation/>
               </w:sdtPr>
+              <w:sdtEndPr/>
               <w:sdtContent>
                 <w:r>
                   <w:fldChar w:fldCharType="begin"/>
@@ -3610,6 +3623,7 @@
                 <w:id w:val="2112389220"/>
                 <w:citation/>
               </w:sdtPr>
+              <w:sdtEndPr/>
               <w:sdtContent>
                 <w:r>
                   <w:fldChar w:fldCharType="begin"/>
@@ -3662,6 +3676,7 @@
                 <w:id w:val="1415505081"/>
                 <w:citation/>
               </w:sdtPr>
+              <w:sdtEndPr/>
               <w:sdtContent>
                 <w:r>
                   <w:fldChar w:fldCharType="begin"/>
@@ -3720,6 +3735,7 @@
                 <w:id w:val="1790013346"/>
                 <w:citation/>
               </w:sdtPr>
+              <w:sdtEndPr/>
               <w:sdtContent>
                 <w:r>
                   <w:fldChar w:fldCharType="begin"/>
@@ -3784,17 +3800,14 @@
             </w:r>
             <w:proofErr w:type="spellEnd"/>
             <w:r>
-              <w:t xml:space="preserve"> formado por líneas de instrucciones escritas en un determinado lenguaje de programación que permiten desarrollar una </w:t>
-            </w:r>
-            <w:r>
-              <w:lastRenderedPageBreak/>
-              <w:t>aplicación o software y que este ejecute las tareas para las que ha sido creado.</w:t>
+              <w:t xml:space="preserve"> formado por líneas de instrucciones escritas en un determinado lenguaje de programación que permiten desarrollar una aplicación o software y que este ejecute las tareas para las que ha sido creado.</w:t>
             </w:r>
             <w:sdt>
               <w:sdtPr>
                 <w:id w:val="-1934732350"/>
                 <w:citation/>
               </w:sdtPr>
+              <w:sdtEndPr/>
               <w:sdtContent>
                 <w:r>
                   <w:fldChar w:fldCharType="begin"/>
@@ -3809,7 +3822,14 @@
                   <w:rPr>
                     <w:noProof/>
                   </w:rPr>
-                  <w:t xml:space="preserve"> (Ángel Cobo, 2005)</w:t>
+                  <w:t xml:space="preserve"> (Ángel </w:t>
+                </w:r>
+                <w:r>
+                  <w:rPr>
+                    <w:noProof/>
+                  </w:rPr>
+                  <w:lastRenderedPageBreak/>
+                  <w:t>Cobo, 2005)</w:t>
                 </w:r>
                 <w:r>
                   <w:fldChar w:fldCharType="end"/>
@@ -3879,6 +3899,7 @@
                 <w:id w:val="-376471850"/>
                 <w:citation/>
               </w:sdtPr>
+              <w:sdtEndPr/>
               <w:sdtContent>
                 <w:r>
                   <w:fldChar w:fldCharType="begin"/>
@@ -4027,6 +4048,7 @@
                 <w:id w:val="698349961"/>
                 <w:citation/>
               </w:sdtPr>
+              <w:sdtEndPr/>
               <w:sdtContent>
                 <w:r>
                   <w:fldChar w:fldCharType="begin"/>
@@ -4093,6 +4115,7 @@
                 <w:id w:val="358943247"/>
                 <w:citation/>
               </w:sdtPr>
+              <w:sdtEndPr/>
               <w:sdtContent>
                 <w:r>
                   <w:fldChar w:fldCharType="begin"/>
@@ -4149,11 +4172,14 @@
               <w:rPr>
                 <w:b/>
               </w:rPr>
+              <w:t xml:space="preserve">Artículo 269A°: </w:t>
+            </w:r>
+            <w:r>
+              <w:t xml:space="preserve">Acceso abusivo a un sistema informático. El que, sin autorización o por fuera de lo </w:t>
+            </w:r>
+            <w:r>
               <w:lastRenderedPageBreak/>
-              <w:t xml:space="preserve">Artículo 269A°: </w:t>
-            </w:r>
-            <w:r>
-              <w:t>Acceso abusivo a un sistema informático. El que, sin autorización o por fuera de lo acordado, acceda en todo o en parte a un sistema informático protegido o no con una medida de seguridad, o se mantenga dentro del mismo en contra de la voluntad de quien tenga el legítimo derecho a excluirlo, incurrirá en pena de prisión de cuarenta y ocho (48) a noventa y seis (96) meses y en multa de 100 a 1.000 salarios mínimos legales mensuales vigentes.</w:t>
+              <w:t>acordado, acceda en todo o en parte a un sistema informático protegido o no con una medida de seguridad, o se mantenga dentro del mismo en contra de la voluntad de quien tenga el legítimo derecho a excluirlo, incurrirá en pena de prisión de cuarenta y ocho (48) a noventa y seis (96) meses y en multa de 100 a 1.000 salarios mínimos legales mensuales vigentes.</w:t>
             </w:r>
           </w:p>
           <w:p>
@@ -4189,6 +4215,7 @@
                 <w:id w:val="1153022770"/>
                 <w:citation/>
               </w:sdtPr>
+              <w:sdtEndPr/>
               <w:sdtContent>
                 <w:r>
                   <w:fldChar w:fldCharType="begin"/>
@@ -4248,6 +4275,7 @@
                 <w:id w:val="-1887476313"/>
                 <w:citation/>
               </w:sdtPr>
+              <w:sdtEndPr/>
               <w:sdtContent>
                 <w:r>
                   <w:fldChar w:fldCharType="begin"/>
@@ -4381,337 +4409,6 @@
           <w:p>
             <w:pPr>
               <w:jc w:val="both"/>
-            </w:pPr>
-            <w:r>
-              <w:rPr>
-                <w:b/>
-              </w:rPr>
-              <w:t xml:space="preserve">Amadeus: </w:t>
-            </w:r>
-            <w:r>
-              <w:t>Amadeus es un innovador tecnológico que conecta todo el ecosistema de los viajes (proveedores de viajes, distribuidores de viajes y los propios viajeros) en cada fase del viaje.</w:t>
-            </w:r>
-          </w:p>
-          <w:p>
-            <w:pPr>
-              <w:jc w:val="both"/>
-            </w:pPr>
-            <w:r>
-              <w:t>Nuestra tecnología ayuda a las empresas de viajes a gestionar sus operaciones con mayor eficiencia y a atender a sus clientes mejor que nunca. Desde la búsqueda y la reserva hasta la facturación y la salida, con todas las operaciones intermedias que hacen posibles esos procesos, Amadeus mantiene en marcha el sector de los viajes.</w:t>
-            </w:r>
-          </w:p>
-          <w:p>
-            <w:pPr>
-              <w:jc w:val="both"/>
-            </w:pPr>
-            <w:r>
-              <w:t>Somos más de 14.200 profesionales dedicados a atender a nuestros clientes y viajeros de todo el mundo. Trabajamos desde más de 70 organizaciones comerciales y estamos presentes en más de 195 países.</w:t>
-            </w:r>
-          </w:p>
-          <w:p>
-            <w:pPr>
-              <w:jc w:val="both"/>
-            </w:pPr>
-            <w:r>
-              <w:t xml:space="preserve">Nuestra sede corporativa se encuentra en Madrid (España), nuestro principal centro de investigación, desarrollo y productos está en Niza (Francia), nuestras operaciones se realizan desde nuestro Centro de Datos en </w:t>
-            </w:r>
-            <w:proofErr w:type="spellStart"/>
-            <w:r>
-              <w:t>Erding</w:t>
-            </w:r>
-            <w:proofErr w:type="spellEnd"/>
-            <w:r>
-              <w:t xml:space="preserve"> (Alemania) y tenemos oficinas regionales en Bangkok, Boston, Dubái, Miami, São Paulo y Singapur.</w:t>
-            </w:r>
-          </w:p>
-          <w:p>
-            <w:pPr>
-              <w:jc w:val="both"/>
-            </w:pPr>
-            <w:r>
-              <w:t xml:space="preserve">Amadeus aplica un modelo de negocio estable y muy resistente, basado en las transacciones y </w:t>
-            </w:r>
-            <w:r>
-              <w:lastRenderedPageBreak/>
-              <w:t>vinculado al volumen global de viajes, que ha aportado un rendimiento constante. Es una empresa cotizada en bolsa y forma parte del IBEX 35, así como de índices bursátiles en todo el mundo. Amadeus cuenta con una estructura de accionariado estable, con más del 99% de sus fondos en capital flotante a 31 de diciembre de 2015.</w:t>
-            </w:r>
-            <w:sdt>
-              <w:sdtPr>
-                <w:id w:val="496772314"/>
-                <w:citation/>
-              </w:sdtPr>
-              <w:sdtContent>
-                <w:r>
-                  <w:fldChar w:fldCharType="begin"/>
-                </w:r>
-                <w:r>
-                  <w:instrText xml:space="preserve"> CITATION Ama \l 9226 </w:instrText>
-                </w:r>
-                <w:r>
-                  <w:fldChar w:fldCharType="separate"/>
-                </w:r>
-                <w:r>
-                  <w:rPr>
-                    <w:noProof/>
-                  </w:rPr>
-                  <w:t xml:space="preserve"> (Amadeus, s.f.)</w:t>
-                </w:r>
-                <w:r>
-                  <w:fldChar w:fldCharType="end"/>
-                </w:r>
-              </w:sdtContent>
-            </w:sdt>
-          </w:p>
-          <w:p>
-            <w:pPr>
-              <w:jc w:val="both"/>
-            </w:pPr>
-            <w:r>
-              <w:rPr>
-                <w:b/>
-              </w:rPr>
-              <w:t>Antares Colomb</w:t>
-            </w:r>
-            <w:r>
-              <w:rPr>
-                <w:b/>
-              </w:rPr>
-              <w:t xml:space="preserve">ia SAS, con su marca Antares®: </w:t>
-            </w:r>
-            <w:r>
-              <w:t>E</w:t>
-            </w:r>
-            <w:r>
-              <w:t>s una empresa que provee soluciones de software integrales y de alta calidad, para el desarrollo y control de los procesos Administrativos, Contables, financieros y fiscales de las micro, pymes, pequeñas y medianas empresas.</w:t>
-            </w:r>
-          </w:p>
-          <w:p>
-            <w:pPr>
-              <w:jc w:val="both"/>
-            </w:pPr>
-            <w:r>
-              <w:t>Nuestras plataformas</w:t>
-            </w:r>
-            <w:r>
-              <w:t xml:space="preserve"> están diseñadas en una base de datos a la vanguardia de la tecnología, integrales y de alta calidad. Las cuales permiten el control de los procesos administrativos, contables, </w:t>
-            </w:r>
-            <w:r>
-              <w:t>tributarios y</w:t>
-            </w:r>
-            <w:r>
-              <w:t xml:space="preserve"> financieros de su empresa.</w:t>
-            </w:r>
-          </w:p>
-          <w:p>
-            <w:pPr>
-              <w:jc w:val="both"/>
-            </w:pPr>
-            <w:r>
-              <w:t>El licenciamiento es empresarial y no por unidades de trabajo.</w:t>
-            </w:r>
-          </w:p>
-          <w:p>
-            <w:pPr>
-              <w:jc w:val="both"/>
-            </w:pPr>
-            <w:r>
-              <w:t>Las bases de datos se instalan, procesan y administran directamente en el servidor del cliente.</w:t>
-            </w:r>
-            <w:r>
-              <w:t xml:space="preserve"> </w:t>
-            </w:r>
-            <w:sdt>
-              <w:sdtPr>
-                <w:id w:val="-1262684833"/>
-                <w:citation/>
-              </w:sdtPr>
-              <w:sdtContent>
-                <w:r>
-                  <w:fldChar w:fldCharType="begin"/>
-                </w:r>
-                <w:r>
-                  <w:instrText xml:space="preserve"> CITATION Ant \l 9226 </w:instrText>
-                </w:r>
-                <w:r>
-                  <w:fldChar w:fldCharType="separate"/>
-                </w:r>
-                <w:r>
-                  <w:rPr>
-                    <w:noProof/>
-                  </w:rPr>
-                  <w:t>(Antares, s.f.)</w:t>
-                </w:r>
-                <w:r>
-                  <w:fldChar w:fldCharType="end"/>
-                </w:r>
-              </w:sdtContent>
-            </w:sdt>
-          </w:p>
-          <w:p>
-            <w:pPr>
-              <w:jc w:val="both"/>
-            </w:pPr>
-            <w:proofErr w:type="spellStart"/>
-            <w:r>
-              <w:rPr>
-                <w:b/>
-              </w:rPr>
-              <w:t>Quonext</w:t>
-            </w:r>
-            <w:proofErr w:type="spellEnd"/>
-            <w:r>
-              <w:rPr>
-                <w:b/>
-              </w:rPr>
-              <w:t>:</w:t>
-            </w:r>
-            <w:r>
-              <w:t xml:space="preserve"> </w:t>
-            </w:r>
-            <w:r>
-              <w:t xml:space="preserve"> E</w:t>
-            </w:r>
-            <w:r>
-              <w:t xml:space="preserve">s la consultora de referencia en procesos de transformación digital de empresas de los sectores Industria, Distribución, Servicios y Turismo. Cuenta con un profundo know-how tecnológico y de negocio tras más de 1.200 implantaciones en España y el </w:t>
-            </w:r>
-            <w:r>
-              <w:t>resto del mundo.</w:t>
-            </w:r>
-          </w:p>
-          <w:p>
-            <w:pPr>
-              <w:jc w:val="both"/>
-            </w:pPr>
-            <w:r>
-              <w:t xml:space="preserve">Integrada por un equipo que supera los 140 profesionales especializados, ofrece una amplia gama de soluciones (ERP, CRM, verticales, gestión documental y colaboración, BI, </w:t>
-            </w:r>
-            <w:proofErr w:type="spellStart"/>
-            <w:r>
-              <w:t>Customer</w:t>
-            </w:r>
-            <w:proofErr w:type="spellEnd"/>
-            <w:r>
-              <w:t xml:space="preserve"> </w:t>
-            </w:r>
-            <w:proofErr w:type="spellStart"/>
-            <w:r>
-              <w:t>Experience</w:t>
-            </w:r>
-            <w:proofErr w:type="spellEnd"/>
-            <w:r>
-              <w:t xml:space="preserve">) sobre plataformas Microsoft y Sage, así como servicios de valor añadido (integración de sistemas, auditorías tecnológicas y de negocio, asesoramiento) que ayudan a las organizaciones en </w:t>
-            </w:r>
-            <w:r>
-              <w:t>su adaptación al nuevo entorno.</w:t>
-            </w:r>
-          </w:p>
-          <w:p>
-            <w:pPr>
-              <w:jc w:val="both"/>
-            </w:pPr>
-            <w:r>
-              <w:t xml:space="preserve">Con oficinas en Barcelona, Madrid y Palma de Mallorca, </w:t>
-            </w:r>
-            <w:proofErr w:type="spellStart"/>
-            <w:r>
-              <w:t>Quonext</w:t>
-            </w:r>
-            <w:proofErr w:type="spellEnd"/>
-            <w:r>
-              <w:t xml:space="preserve"> dispone también de centros de I+D (CEDART, Centro de Alto Rendimiento Tecnológico) en Segovia, Girona y Cádiz.</w:t>
-            </w:r>
-            <w:r>
-              <w:t xml:space="preserve"> </w:t>
-            </w:r>
-            <w:sdt>
-              <w:sdtPr>
-                <w:id w:val="-666938276"/>
-                <w:citation/>
-              </w:sdtPr>
-              <w:sdtContent>
-                <w:r>
-                  <w:fldChar w:fldCharType="begin"/>
-                </w:r>
-                <w:r>
-                  <w:instrText xml:space="preserve"> CITATION Quo \l 9226 </w:instrText>
-                </w:r>
-                <w:r>
-                  <w:fldChar w:fldCharType="separate"/>
-                </w:r>
-                <w:r>
-                  <w:rPr>
-                    <w:noProof/>
-                  </w:rPr>
-                  <w:t>(Quonext, s.f.)</w:t>
-                </w:r>
-                <w:r>
-                  <w:fldChar w:fldCharType="end"/>
-                </w:r>
-              </w:sdtContent>
-            </w:sdt>
-          </w:p>
-          <w:p>
-            <w:pPr>
-              <w:jc w:val="both"/>
-            </w:pPr>
-            <w:proofErr w:type="spellStart"/>
-            <w:r>
-              <w:rPr>
-                <w:b/>
-              </w:rPr>
-              <w:t>Logismic</w:t>
-            </w:r>
-            <w:proofErr w:type="spellEnd"/>
-            <w:r>
-              <w:rPr>
-                <w:b/>
-              </w:rPr>
-              <w:t xml:space="preserve">: </w:t>
-            </w:r>
-            <w:r>
-              <w:t xml:space="preserve">Es una empresa 100% Mexicana de Tecnología e Innovación. Nos dedicamos al desarrollo de software para empresas del sector Turismo y Agrícola, principalmente, y contamos con más de 10 años de experiencia acumulados desarrollando sistemas tecnológicos de calidad. Somos una unidad de negocios integrada del Corporativo </w:t>
-            </w:r>
-            <w:proofErr w:type="spellStart"/>
-            <w:r>
-              <w:t>Adivor</w:t>
-            </w:r>
-            <w:proofErr w:type="spellEnd"/>
-            <w:r>
-              <w:t>.</w:t>
-            </w:r>
-            <w:sdt>
-              <w:sdtPr>
-                <w:id w:val="-2093148238"/>
-                <w:citation/>
-              </w:sdtPr>
-              <w:sdtContent>
-                <w:r>
-                  <w:fldChar w:fldCharType="begin"/>
-                </w:r>
-                <w:r>
-                  <w:instrText xml:space="preserve"> CITATION Log \l 9226 </w:instrText>
-                </w:r>
-                <w:r>
-                  <w:fldChar w:fldCharType="separate"/>
-                </w:r>
-                <w:r>
-                  <w:rPr>
-                    <w:noProof/>
-                  </w:rPr>
-                  <w:t xml:space="preserve"> (Logismic, s.f.)</w:t>
-                </w:r>
-                <w:r>
-                  <w:fldChar w:fldCharType="end"/>
-                </w:r>
-              </w:sdtContent>
-            </w:sdt>
-            <w:bookmarkStart w:id="0" w:name="_GoBack"/>
-            <w:bookmarkEnd w:id="0"/>
-          </w:p>
-          <w:p>
-            <w:pPr>
-              <w:spacing w:after="0" w:line="240" w:lineRule="auto"/>
-              <w:jc w:val="both"/>
               <w:rPr>
                 <w:lang w:val="es-ES_tradnl"/>
               </w:rPr>
@@ -5093,7 +4790,25 @@
               <w:spacing w:after="0" w:line="240" w:lineRule="auto"/>
             </w:pPr>
             <w:r>
-              <w:t>Diseñar interfaces de control de datos adaptado hacia el usuario y administrador.</w:t>
+              <w:t xml:space="preserve">Diseñar </w:t>
+            </w:r>
+            <w:r>
+              <w:t xml:space="preserve">las </w:t>
+            </w:r>
+            <w:r>
+              <w:t xml:space="preserve">interfaces de control de datos </w:t>
+            </w:r>
+            <w:r>
+              <w:t xml:space="preserve">necesarias </w:t>
+            </w:r>
+            <w:r>
+              <w:t>adaptado hacia el usuario y administrador</w:t>
+            </w:r>
+            <w:r>
+              <w:t xml:space="preserve"> para la gestión de datos en la empresa</w:t>
+            </w:r>
+            <w:r>
+              <w:t>.</w:t>
             </w:r>
           </w:p>
           <w:p>
@@ -5106,10 +4821,30 @@
               <w:spacing w:after="0" w:line="240" w:lineRule="auto"/>
             </w:pPr>
             <w:r>
-              <w:t>Diseñar un algoritmo de protección de bases de datos por medio de SHA-256</w:t>
+              <w:t>Implementar</w:t>
+            </w:r>
+            <w:r>
+              <w:t xml:space="preserve"> un algoritmo de protección de bases de datos por medio de SHA-256</w:t>
             </w:r>
             <w:r>
               <w:t>.</w:t>
+            </w:r>
+            <w:r>
+              <w:t xml:space="preserve"> Y un</w:t>
+            </w:r>
+            <w:r>
+              <w:t xml:space="preserve"> sistema de protección contra ataque</w:t>
+            </w:r>
+            <w:r>
+              <w:t xml:space="preserve"> </w:t>
+            </w:r>
+            <w:proofErr w:type="spellStart"/>
+            <w:r>
+              <w:t>DDoS</w:t>
+            </w:r>
+            <w:proofErr w:type="spellEnd"/>
+            <w:r>
+              <w:t xml:space="preserve"> por medio de Apache.</w:t>
             </w:r>
           </w:p>
           <w:p>
@@ -5120,20 +4855,9 @@
                 <w:numId w:val="6"/>
               </w:numPr>
               <w:spacing w:after="0" w:line="240" w:lineRule="auto"/>
-              <w:rPr>
-                <w:b/>
-              </w:rPr>
-            </w:pPr>
-            <w:r>
-              <w:t xml:space="preserve">Diseñar un sistema de protección contra ataque </w:t>
-            </w:r>
-            <w:proofErr w:type="spellStart"/>
-            <w:r>
-              <w:t>DDoS</w:t>
-            </w:r>
-            <w:proofErr w:type="spellEnd"/>
-            <w:r>
-              <w:t xml:space="preserve"> por medio de Apache y SSL.</w:t>
+            </w:pPr>
+            <w:r>
+              <w:t>Diseñar una base de datos que se ajuste a los requerimientos de la empresa.</w:t>
             </w:r>
           </w:p>
           <w:p>
@@ -5165,6 +4889,18 @@
                 <w:b/>
               </w:rPr>
               <w:t>ión y delimitación del proyecto</w:t>
+            </w:r>
+          </w:p>
+          <w:p>
+            <w:pPr>
+              <w:spacing w:after="0" w:line="240" w:lineRule="auto"/>
+              <w:ind w:left="1080"/>
+            </w:pPr>
+            <w:r>
+              <w:rPr>
+                <w:b/>
+              </w:rPr>
+              <w:t>**justificación: nombramiento de la empresa</w:t>
             </w:r>
           </w:p>
           <w:p>
@@ -5698,15 +5434,7 @@
                       <w:sz w:val="20"/>
                       <w:szCs w:val="18"/>
                     </w:rPr>
-                    <w:t xml:space="preserve">Diseño </w:t>
-                  </w:r>
-                  <w:r>
-                    <w:rPr>
-                      <w:rFonts w:asciiTheme="majorHAnsi" w:hAnsiTheme="majorHAnsi"/>
-                      <w:sz w:val="20"/>
-                      <w:szCs w:val="18"/>
-                    </w:rPr>
-                    <w:t>de algoritmo en hash por medio de php7.</w:t>
+                    <w:t>Diseño de algoritmo en hash por medio de php7.</w:t>
                   </w:r>
                 </w:p>
                 <w:p>
@@ -5729,7 +5457,16 @@
                       <w:sz w:val="20"/>
                       <w:szCs w:val="18"/>
                     </w:rPr>
-                    <w:t>Aplicar el algoritmo en hash a archivos y claves generadas en bases de datos.</w:t>
+                    <w:t xml:space="preserve">Aplicar el algoritmo en hash a archivos y claves generadas en </w:t>
+                  </w:r>
+                  <w:r>
+                    <w:rPr>
+                      <w:rFonts w:asciiTheme="majorHAnsi" w:hAnsiTheme="majorHAnsi"/>
+                      <w:sz w:val="20"/>
+                      <w:szCs w:val="18"/>
+                    </w:rPr>
+                    <w:lastRenderedPageBreak/>
+                    <w:t>bases de datos.</w:t>
                   </w:r>
                 </w:p>
               </w:tc>
@@ -5751,6 +5488,7 @@
                     <w:rPr>
                       <w:rFonts w:cs="Calibri"/>
                     </w:rPr>
+                    <w:lastRenderedPageBreak/>
                     <w:t>OBJETIVO</w:t>
                   </w:r>
                 </w:p>
@@ -6349,15 +6087,7 @@
                     <w:noProof/>
                     <w:lang w:val="es-ES"/>
                   </w:rPr>
-                  <w:t xml:space="preserve">. Obtenido de </w:t>
-                </w:r>
-                <w:r>
-                  <w:rPr>
-                    <w:noProof/>
-                    <w:lang w:val="es-ES"/>
-                  </w:rPr>
-                  <w:lastRenderedPageBreak/>
-                  <w:t>http://www.alcaldiabogota.gov.co/sisjur/normas/Norma1.jsp?i=49981</w:t>
+                  <w:t>. Obtenido de http://www.alcaldiabogota.gov.co/sisjur/normas/Norma1.jsp?i=49981</w:t>
                 </w:r>
               </w:p>
               <w:p>
@@ -6440,6 +6170,7 @@
                     <w:noProof/>
                     <w:lang w:val="es-ES"/>
                   </w:rPr>
+                  <w:lastRenderedPageBreak/>
                   <w:t xml:space="preserve">Cabello, M. V. (2011). </w:t>
                 </w:r>
                 <w:r>
@@ -6919,15 +6650,7 @@
                     <w:noProof/>
                     <w:lang w:val="es-ES"/>
                   </w:rPr>
-                  <w:t xml:space="preserve">Minoru Miyamoto, Y. M. (2016). Development of Eye Gaze Software for Children with Physical </w:t>
-                </w:r>
-                <w:r>
-                  <w:rPr>
-                    <w:noProof/>
-                    <w:lang w:val="es-ES"/>
-                  </w:rPr>
-                  <w:lastRenderedPageBreak/>
-                  <w:t xml:space="preserve">Disabilities. </w:t>
+                  <w:t xml:space="preserve">Minoru Miyamoto, Y. M. (2016). Development of Eye Gaze Software for Children with Physical Disabilities. </w:t>
                 </w:r>
                 <w:r>
                   <w:rPr>
@@ -7026,6 +6749,7 @@
                     <w:noProof/>
                     <w:lang w:val="es-ES"/>
                   </w:rPr>
+                  <w:lastRenderedPageBreak/>
                   <w:t>Perú, S. P. (17 de Diciembre de 1993). DECISION 351 REGIMEN COMUN SOBRE DERECHO DE AUTOR Y DERECHOS CONEXOS. Cartagena.</w:t>
                 </w:r>
               </w:p>
@@ -8082,7 +7806,25 @@
                       <w:sz w:val="18"/>
                       <w:szCs w:val="18"/>
                     </w:rPr>
-                    <w:t>TECNOLÓGI-CO Y/O INDUTRIAL</w:t>
+                    <w:t>TECNOLÓGI-CO Y/O INDU</w:t>
+                  </w:r>
+                  <w:r>
+                    <w:rPr>
+                      <w:color w:val="000000"/>
+                      <w:sz w:val="18"/>
+                      <w:szCs w:val="18"/>
+                    </w:rPr>
+                    <w:t>S</w:t>
+                  </w:r>
+                  <w:bookmarkStart w:id="0" w:name="_GoBack"/>
+                  <w:bookmarkEnd w:id="0"/>
+                  <w:r>
+                    <w:rPr>
+                      <w:color w:val="000000"/>
+                      <w:sz w:val="18"/>
+                      <w:szCs w:val="18"/>
+                    </w:rPr>
+                    <w:t>TRIAL</w:t>
                   </w:r>
                 </w:p>
               </w:tc>
@@ -8661,7 +8403,6 @@
               <w:t xml:space="preserve"> El proyecto a realizar es definido como implementación ya que es un </w:t>
             </w:r>
             <w:r>
-              <w:lastRenderedPageBreak/>
               <w:t>diseño web</w:t>
             </w:r>
             <w:r>
@@ -8750,7 +8491,11 @@
               <w:t>el manejo</w:t>
             </w:r>
             <w:r>
-              <w:t xml:space="preserve"> de datos, se define como dispositivo ya que será una herramienta que permita dar conocimiento a través de la información recogida de la base de datos.</w:t>
+              <w:t xml:space="preserve"> de </w:t>
+            </w:r>
+            <w:r>
+              <w:lastRenderedPageBreak/>
+              <w:t>datos, se define como dispositivo ya que será una herramienta que permita dar conocimiento a través de la información recogida de la base de datos.</w:t>
             </w:r>
           </w:p>
           <w:p>
@@ -9016,7 +8761,7 @@
         <w:szCs w:val="16"/>
         <w:lang w:val="es-ES"/>
       </w:rPr>
-      <w:t>8</w:t>
+      <w:t>11</w:t>
     </w:r>
     <w:r>
       <w:rPr>
@@ -9712,7 +9457,7 @@
                               <w:szCs w:val="16"/>
                               <w:lang w:val="es-ES"/>
                             </w:rPr>
-                            <w:t>8</w:t>
+                            <w:t>11</w:t>
                           </w:r>
                           <w:r>
                             <w:rPr>
@@ -9773,7 +9518,7 @@
                               <w:szCs w:val="16"/>
                               <w:lang w:val="es-ES"/>
                             </w:rPr>
-                            <w:t>13</w:t>
+                            <w:t>12</w:t>
                           </w:r>
                           <w:r>
                             <w:rPr>
@@ -9894,7 +9639,7 @@
                         <w:szCs w:val="16"/>
                         <w:lang w:val="es-ES"/>
                       </w:rPr>
-                      <w:t>8</w:t>
+                      <w:t>11</w:t>
                     </w:r>
                     <w:r>
                       <w:rPr>
@@ -9955,7 +9700,7 @@
                         <w:szCs w:val="16"/>
                         <w:lang w:val="es-ES"/>
                       </w:rPr>
-                      <w:t>13</w:t>
+                      <w:t>12</w:t>
                     </w:r>
                     <w:r>
                       <w:rPr>
@@ -10020,7 +9765,7 @@
                       </a:ln>
                       <a:extLst>
                         <a:ext uri="{91240B29-F687-4f45-9708-019B960494DF}">
-                          <a14:hiddenLine xmlns:a14="http://schemas.microsoft.com/office/drawing/2010/main" xmlns:w="http://schemas.openxmlformats.org/wordprocessingml/2006/main" xmlns:w10="urn:schemas-microsoft-com:office:word" xmlns:v="urn:schemas-microsoft-com:vml" xmlns:o="urn:schemas-microsoft-com:office:office" xmlns:mv="urn:schemas-microsoft-com:mac:vml" xmlns:mo="http://schemas.microsoft.com/office/mac/office/2008/main" xmlns="" w="9525">
+                          <a14:hiddenLine xmlns="" xmlns:mo="http://schemas.microsoft.com/office/mac/office/2008/main" xmlns:mv="urn:schemas-microsoft-com:mac:vml" xmlns:o="urn:schemas-microsoft-com:office:office" xmlns:v="urn:schemas-microsoft-com:vml" xmlns:w10="urn:schemas-microsoft-com:office:word" xmlns:w="http://schemas.openxmlformats.org/wordprocessingml/2006/main" xmlns:a14="http://schemas.microsoft.com/office/drawing/2010/main" w="9525">
                             <a:solidFill>
                               <a:srgbClr val="000000"/>
                             </a:solidFill>
@@ -10357,7 +10102,7 @@
         <v:path o:extrusionok="f" gradientshapeok="t" o:connecttype="rect"/>
         <o:lock v:ext="edit" aspectratio="t"/>
       </v:shapetype>
-      <v:shape id="_x0000_i1045" type="#_x0000_t75" style="width:11.4pt;height:11.4pt" o:bullet="t">
+      <v:shape id="_x0000_i1031" type="#_x0000_t75" style="width:11.4pt;height:11.4pt" o:bullet="t">
         <v:imagedata r:id="rId1" o:title="msoCC20"/>
       </v:shape>
     </w:pict>
@@ -14367,7 +14112,7 @@
 </file>
 
 <file path=customXml/itemProps1.xml><?xml version="1.0" encoding="utf-8"?>
-<ds:datastoreItem xmlns:ds="http://schemas.openxmlformats.org/officeDocument/2006/customXml" ds:itemID="{FD255469-2D0A-4FF5-8009-917FBE68D351}">
+<ds:datastoreItem xmlns:ds="http://schemas.openxmlformats.org/officeDocument/2006/customXml" ds:itemID="{3AE3B1A3-E3AB-48F4-B9D3-8F9860A674D2}">
   <ds:schemaRefs>
     <ds:schemaRef ds:uri="http://schemas.openxmlformats.org/officeDocument/2006/bibliography"/>
   </ds:schemaRefs>

</xml_diff>

<commit_message>
Documentos subidos y actualizados
</commit_message>
<xml_diff>
--- a/Propuesta de Anteproyecto Final.docx
+++ b/Propuesta de Anteproyecto Final.docx
@@ -171,13 +171,8 @@
             <w:pPr>
               <w:spacing w:after="0" w:line="240" w:lineRule="auto"/>
             </w:pPr>
-            <w:proofErr w:type="gramStart"/>
-            <w:r>
-              <w:t>Participación activa</w:t>
-            </w:r>
-            <w:proofErr w:type="gramEnd"/>
-            <w:r>
-              <w:t xml:space="preserve"> en proyectos de investigación disciplinar o interdisciplinar</w:t>
+            <w:r>
+              <w:t>Participación activa en proyectos de investigación disciplinar o interdisciplinar</w:t>
             </w:r>
           </w:p>
         </w:tc>
@@ -1007,13 +1002,8 @@
               <w:t xml:space="preserve">a de ciudadanía   </w:t>
             </w:r>
             <w:r>
-              <w:t xml:space="preserve">              </w:t>
-            </w:r>
-            <w:proofErr w:type="spellStart"/>
-            <w:r>
-              <w:t>Nº</w:t>
-            </w:r>
-            <w:proofErr w:type="spellEnd"/>
+              <w:t xml:space="preserve">              Nº</w:t>
+            </w:r>
             <w:r>
               <w:t xml:space="preserve"> 1</w:t>
             </w:r>
@@ -1460,15 +1450,7 @@
               <w:t>Cedula de Ciudadanía</w:t>
             </w:r>
             <w:r>
-              <w:t xml:space="preserve">                           </w:t>
-            </w:r>
-            <w:proofErr w:type="spellStart"/>
-            <w:r>
-              <w:t>Nº</w:t>
-            </w:r>
-            <w:proofErr w:type="spellEnd"/>
-            <w:r>
-              <w:t xml:space="preserve"> </w:t>
+              <w:t xml:space="preserve">                           Nº </w:t>
             </w:r>
             <w:r>
               <w:t>52313175</w:t>
@@ -2350,15 +2332,7 @@
               <w:t>En este proyecto</w:t>
             </w:r>
             <w:r>
-              <w:t xml:space="preserve"> se desarrollará un </w:t>
-            </w:r>
-            <w:proofErr w:type="spellStart"/>
-            <w:r>
-              <w:t>front-end</w:t>
-            </w:r>
-            <w:proofErr w:type="spellEnd"/>
-            <w:r>
-              <w:t xml:space="preserve"> de la web basada en una plantilla dada por la empresa </w:t>
+              <w:t xml:space="preserve"> se desarrollará un front-end de la web basada en una plantilla dada por la empresa </w:t>
             </w:r>
             <w:r>
               <w:rPr>
@@ -2367,15 +2341,7 @@
               <w:t>CORPOECOAMEM</w:t>
             </w:r>
             <w:r>
-              <w:t>, así mismo el back-</w:t>
-            </w:r>
-            <w:proofErr w:type="spellStart"/>
-            <w:r>
-              <w:t>end</w:t>
-            </w:r>
-            <w:proofErr w:type="spellEnd"/>
-            <w:r>
-              <w:t xml:space="preserve"> se desarrolla desde el inicio, supliendo los objetivos dados por medio de una base de datos</w:t>
+              <w:t>, así mismo el back-end se desarrolla desde el inicio, supliendo los objetivos dados por medio de una base de datos</w:t>
             </w:r>
             <w:r>
               <w:t xml:space="preserve"> encriptada</w:t>
@@ -2540,13 +2506,8 @@
               <w:t xml:space="preserve"> también el </w:t>
             </w:r>
             <w:r>
-              <w:t xml:space="preserve">módulo anti ataque </w:t>
-            </w:r>
-            <w:proofErr w:type="spellStart"/>
-            <w:r>
-              <w:t>DDoS</w:t>
-            </w:r>
-            <w:proofErr w:type="spellEnd"/>
+              <w:t>módulo anti ataque DDoS</w:t>
+            </w:r>
             <w:r>
               <w:t xml:space="preserve"> que integra</w:t>
             </w:r>
@@ -2554,23 +2515,7 @@
               <w:t xml:space="preserve"> un módulo de</w:t>
             </w:r>
             <w:r>
-              <w:t xml:space="preserve"> apache llamado </w:t>
-            </w:r>
-            <w:proofErr w:type="spellStart"/>
-            <w:r>
-              <w:t>mod_evasive</w:t>
-            </w:r>
-            <w:proofErr w:type="spellEnd"/>
-            <w:r>
-              <w:t xml:space="preserve">, que incluye el bloqueo de una dirección </w:t>
-            </w:r>
-            <w:proofErr w:type="spellStart"/>
-            <w:r>
-              <w:t>ip</w:t>
-            </w:r>
-            <w:proofErr w:type="spellEnd"/>
-            <w:r>
-              <w:t xml:space="preserve"> entrante con </w:t>
+              <w:t xml:space="preserve"> apache llamado mod_evasive, que incluye el bloqueo de una dirección ip entrante con </w:t>
             </w:r>
             <w:r>
               <w:t>más</w:t>
@@ -2702,126 +2647,6 @@
             <w:r>
               <w:t xml:space="preserve"> </w:t>
             </w:r>
-            <w:r>
-              <w:t>la familia SHA (</w:t>
-            </w:r>
-            <w:proofErr w:type="spellStart"/>
-            <w:r>
-              <w:t>Secure</w:t>
-            </w:r>
-            <w:proofErr w:type="spellEnd"/>
-            <w:r>
-              <w:t xml:space="preserve"> Hash </w:t>
-            </w:r>
-            <w:proofErr w:type="spellStart"/>
-            <w:r>
-              <w:t>Algorithm</w:t>
-            </w:r>
-            <w:proofErr w:type="spellEnd"/>
-            <w:r>
-              <w:t xml:space="preserve">, Algoritmo de Hash Seguro) es un sistema de funciones hash criptográficas relacionadas de la Agencia de Seguridad Nacional de los Estados Unidos y publicadas por el </w:t>
-            </w:r>
-            <w:proofErr w:type="spellStart"/>
-            <w:r>
-              <w:t>National</w:t>
-            </w:r>
-            <w:proofErr w:type="spellEnd"/>
-            <w:r>
-              <w:t xml:space="preserve"> </w:t>
-            </w:r>
-            <w:proofErr w:type="spellStart"/>
-            <w:r>
-              <w:t>Institute</w:t>
-            </w:r>
-            <w:proofErr w:type="spellEnd"/>
-            <w:r>
-              <w:t xml:space="preserve"> </w:t>
-            </w:r>
-            <w:proofErr w:type="spellStart"/>
-            <w:r>
-              <w:t>of</w:t>
-            </w:r>
-            <w:proofErr w:type="spellEnd"/>
-            <w:r>
-              <w:t xml:space="preserve"> </w:t>
-            </w:r>
-            <w:proofErr w:type="spellStart"/>
-            <w:r>
-              <w:t>Standards</w:t>
-            </w:r>
-            <w:proofErr w:type="spellEnd"/>
-            <w:r>
-              <w:t xml:space="preserve"> and </w:t>
-            </w:r>
-            <w:proofErr w:type="spellStart"/>
-            <w:r>
-              <w:t>Technology</w:t>
-            </w:r>
-            <w:proofErr w:type="spellEnd"/>
-            <w:r>
-              <w:t xml:space="preserve"> (NIST). El primer miembro de la familia fue publicado en 1993 y fue llamado oficialmente como SHA. Sin embargo, hoy en día, se le llama SHA-0 para evitar confusiones con sus sucesores. Dos años más tarde el primer sucesor de SHA fue publicado con el nombre de SHA-1. Existen cuatro variantes más que se han publicado desde entonces cuyas diferencias se basan en un diseño algo modificado y rangos de salida incrementados: SHA-224, SHA-256, SHA-384, y SHA-512 (todos ellos son referidos </w:t>
-            </w:r>
-            <w:r>
-              <w:lastRenderedPageBreak/>
-              <w:t>como SHA-2).</w:t>
-            </w:r>
-          </w:p>
-          <w:p>
-            <w:pPr>
-              <w:spacing w:after="160" w:line="259" w:lineRule="auto"/>
-              <w:ind w:left="720"/>
-              <w:jc w:val="both"/>
-            </w:pPr>
-            <w:r>
-              <w:t>SHA-1 ha sido examinado muy de cerca por la comunidad criptográfica, y no se ha encontrado ningún ataque efectivo. No obstante, en el año 2004, un número de ataques significativos fueron divulgados sobre funciones criptográficas de hash con una estructura similar a SHA-1; esto ha planteado dudas sobre la seguridad a largo plazo de SHA-1.</w:t>
-            </w:r>
-          </w:p>
-          <w:p>
-            <w:pPr>
-              <w:spacing w:after="160" w:line="259" w:lineRule="auto"/>
-              <w:ind w:left="720"/>
-              <w:jc w:val="both"/>
-            </w:pPr>
-            <w:r>
-              <w:t>SHA-0 y SHA-1 producen una salida resumen de 160 bits de un mensaje, que puede tener un tamaño máximo de 264 bits, y se basa en principios similares a los usados MD5.</w:t>
-            </w:r>
-          </w:p>
-          <w:p>
-            <w:pPr>
-              <w:spacing w:after="160" w:line="259" w:lineRule="auto"/>
-              <w:ind w:left="1440" w:hanging="720"/>
-              <w:jc w:val="both"/>
-            </w:pPr>
-            <w:r>
-              <w:t>SHA-2 produce una salida resumen de 256 (para SHA-256) o 512 (para SHA512) y difiere a SHA-1 en que el algoritmo contempla algunas constante adicionales; así mismo, el tamaño del resumen es diferente al igual que el número de rondas.</w:t>
-            </w:r>
-            <w:sdt>
-              <w:sdtPr>
-                <w:id w:val="-1529864918"/>
-                <w:citation/>
-              </w:sdtPr>
-              <w:sdtEndPr/>
-              <w:sdtContent>
-                <w:r>
-                  <w:fldChar w:fldCharType="begin"/>
-                </w:r>
-                <w:r>
-                  <w:instrText xml:space="preserve"> CITATION Leu \l 9226 </w:instrText>
-                </w:r>
-                <w:r>
-                  <w:fldChar w:fldCharType="separate"/>
-                </w:r>
-                <w:r>
-                  <w:rPr>
-                    <w:noProof/>
-                  </w:rPr>
-                  <w:t xml:space="preserve"> (Sanjuan)</w:t>
-                </w:r>
-                <w:r>
-                  <w:fldChar w:fldCharType="end"/>
-                </w:r>
-              </w:sdtContent>
-            </w:sdt>
           </w:p>
           <w:p>
             <w:pPr>
@@ -2843,21 +2668,17 @@
               <w:t xml:space="preserve">Bases de datos MySQL: </w:t>
             </w:r>
             <w:r>
-              <w:t xml:space="preserve">Considerada la bases de datos por excelencia del open </w:t>
-            </w:r>
-            <w:proofErr w:type="spellStart"/>
-            <w:r>
-              <w:t>source</w:t>
-            </w:r>
-            <w:proofErr w:type="spellEnd"/>
-            <w:r>
-              <w:t>, ha generado recientemente un pequeño sobresalto entre la comunidad de código abierto, pues de su licencia inicial, la licencia LGPL que permite que sus librerías sean utilizadas por programas de código abierto y no abierto, ha pasado en la versión MySQL 4 a la licencia GPL (</w:t>
+              <w:t>Considerada la bases de datos por excelencia del open source, ha generado recientemente un pequeño sobresalto entre la comunidad de código abierto, pues de su licencia inicial, la licencia LGPL que permite que sus librerías sean utilizadas por programas de código abierto y no abierto, ha pasado en la versión MySQL 4 a la licencia GPL (</w:t>
             </w:r>
             <w:r>
               <w:t>www.mysql.com/products/licensing.html</w:t>
             </w:r>
             <w:r>
-              <w:t>), que obliga a que todo código que quiera utilizar las librerías oficiales de MySQL deba ser GPL, lo que suponía romper la compatibilidad con PHP regida por una licencia no GPL. Finalmente, MySQL AB, compañía propietaria de MySQL, ante las repercusiones que podía tener esta medida ha publicado una excepción a la licencia GPL de MySQL que permite incluir las librerías en otros proyectos de código abierto que usen licencia distinta a GPL. Esto supone que permitirá que las librerías de acceso MySQL sean incluidas en PHP 5.</w:t>
+              <w:t xml:space="preserve">), que obliga a que todo código que quiera utilizar las librerías oficiales de MySQL deba ser GPL, lo que suponía romper la </w:t>
+            </w:r>
+            <w:r>
+              <w:lastRenderedPageBreak/>
+              <w:t>compatibilidad con PHP regida por una licencia no GPL. Finalmente, MySQL AB, compañía propietaria de MySQL, ante las repercusiones que podía tener esta medida ha publicado una excepción a la licencia GPL de MySQL que permite incluir las librerías en otros proyectos de código abierto que usen licencia distinta a GPL. Esto supone que permitirá que las librerías de acceso MySQL sean incluidas en PHP 5.</w:t>
             </w:r>
             <w:r>
               <w:t xml:space="preserve"> </w:t>
@@ -2903,34 +2724,10 @@
               <w:t>PHP:</w:t>
             </w:r>
             <w:r>
-              <w:t xml:space="preserve">  Que es uno de los lenguajes </w:t>
-            </w:r>
-            <w:proofErr w:type="spellStart"/>
-            <w:r>
-              <w:t>mas</w:t>
-            </w:r>
-            <w:proofErr w:type="spellEnd"/>
-            <w:r>
-              <w:t xml:space="preserve"> utilizados por la comunidad open </w:t>
-            </w:r>
-            <w:proofErr w:type="spellStart"/>
-            <w:r>
-              <w:t>source</w:t>
-            </w:r>
-            <w:proofErr w:type="spellEnd"/>
-            <w:r>
-              <w:t xml:space="preserve"> adopta su propia licencia</w:t>
-            </w:r>
-            <w:r>
-              <w:t xml:space="preserve">, la PHP </w:t>
-            </w:r>
-            <w:proofErr w:type="spellStart"/>
-            <w:r>
-              <w:t>License</w:t>
-            </w:r>
-            <w:proofErr w:type="spellEnd"/>
-            <w:r>
-              <w:t xml:space="preserve"> 3.0 que puede ser consultada (</w:t>
+              <w:t xml:space="preserve">  Que es uno de los lenguajes mas utilizados por la comunidad open source adopta su propia licencia</w:t>
+            </w:r>
+            <w:r>
+              <w:t>, la PHP License 3.0 que puede ser consultada (</w:t>
             </w:r>
             <w:r>
               <w:t>www.php.net/license/3_0.txt</w:t>
@@ -2964,15 +2761,7 @@
               <w:jc w:val="both"/>
             </w:pPr>
             <w:r>
-              <w:t xml:space="preserve">No utilizar en los programas derivados el nombre de PHP, ni como nombre ni con fines publicitarios sin permiso de PHP </w:t>
-            </w:r>
-            <w:proofErr w:type="spellStart"/>
-            <w:r>
-              <w:t>Group</w:t>
-            </w:r>
-            <w:proofErr w:type="spellEnd"/>
-            <w:r>
-              <w:t>.</w:t>
+              <w:t>No utilizar en los programas derivados el nombre de PHP, ni como nombre ni con fines publicitarios sin permiso de PHP Group.</w:t>
             </w:r>
             <w:sdt>
               <w:sdtPr>
@@ -3017,13 +2806,8 @@
               <w:t xml:space="preserve"> </w:t>
             </w:r>
             <w:r>
-              <w:t xml:space="preserve">**metodología de desarrollo de </w:t>
-            </w:r>
-            <w:proofErr w:type="spellStart"/>
-            <w:r>
-              <w:t>sofware</w:t>
-            </w:r>
-            <w:proofErr w:type="spellEnd"/>
+              <w:t>**metodología de desarrollo de sofware</w:t>
+            </w:r>
           </w:p>
           <w:p>
             <w:pPr>
@@ -3053,7 +2837,6 @@
               <w:rPr>
                 <w:b/>
               </w:rPr>
-              <w:lastRenderedPageBreak/>
               <w:t>Marco Conceptual</w:t>
             </w:r>
             <w:r>
@@ -3229,31 +3012,7 @@
               <w:t xml:space="preserve">UML: </w:t>
             </w:r>
             <w:r>
-              <w:t>Es un lenguaje de propósito general para el modelado orientado a objetos. Constituye el estándar propuesto por la OMG (</w:t>
-            </w:r>
-            <w:proofErr w:type="spellStart"/>
-            <w:r>
-              <w:t>Object</w:t>
-            </w:r>
-            <w:proofErr w:type="spellEnd"/>
-            <w:r>
-              <w:t xml:space="preserve"> </w:t>
-            </w:r>
-            <w:proofErr w:type="spellStart"/>
-            <w:r>
-              <w:t>Modelling</w:t>
-            </w:r>
-            <w:proofErr w:type="spellEnd"/>
-            <w:r>
-              <w:t xml:space="preserve"> </w:t>
-            </w:r>
-            <w:proofErr w:type="spellStart"/>
-            <w:r>
-              <w:t>Group</w:t>
-            </w:r>
-            <w:proofErr w:type="spellEnd"/>
-            <w:r>
-              <w:t>).</w:t>
+              <w:t>Es un lenguaje de propósito general para el modelado orientado a objetos. Constituye el estándar propuesto por la OMG (Object Modelling Group).</w:t>
             </w:r>
             <w:sdt>
               <w:sdtPr>
@@ -3775,32 +3534,10 @@
               <w:rPr>
                 <w:b/>
               </w:rPr>
-              <w:t xml:space="preserve">Open </w:t>
-            </w:r>
-            <w:proofErr w:type="spellStart"/>
-            <w:r>
-              <w:rPr>
-                <w:b/>
-              </w:rPr>
-              <w:t>Source</w:t>
-            </w:r>
-            <w:proofErr w:type="spellEnd"/>
-            <w:r>
-              <w:rPr>
-                <w:b/>
-              </w:rPr>
-              <w:t xml:space="preserve">: </w:t>
-            </w:r>
-            <w:r>
-              <w:t xml:space="preserve">Hace referencia a la libre disponibilidad por parte del usuario de un software y de su código fuente. El código fuente </w:t>
-            </w:r>
-            <w:proofErr w:type="spellStart"/>
-            <w:r>
-              <w:t>esta</w:t>
-            </w:r>
-            <w:proofErr w:type="spellEnd"/>
-            <w:r>
-              <w:t xml:space="preserve"> formado por líneas de instrucciones escritas en un determinado lenguaje de programación que permiten desarrollar una aplicación o software y que este ejecute las tareas para las que ha sido creado.</w:t>
+              <w:t xml:space="preserve">Open Source: </w:t>
+            </w:r>
+            <w:r>
+              <w:t>Hace referencia a la libre disponibilidad por parte del usuario de un software y de su código fuente. El código fuente esta formado por líneas de instrucciones escritas en un determinado lenguaje de programación que permiten desarrollar una aplicación o software y que este ejecute las tareas para las que ha sido creado.</w:t>
             </w:r>
             <w:sdt>
               <w:sdtPr>
@@ -3822,14 +3559,7 @@
                   <w:rPr>
                     <w:noProof/>
                   </w:rPr>
-                  <w:t xml:space="preserve"> (Ángel </w:t>
-                </w:r>
-                <w:r>
-                  <w:rPr>
-                    <w:noProof/>
-                  </w:rPr>
-                  <w:lastRenderedPageBreak/>
-                  <w:t>Cobo, 2005)</w:t>
+                  <w:t xml:space="preserve"> (Ángel Cobo, 2005)</w:t>
                 </w:r>
                 <w:r>
                   <w:fldChar w:fldCharType="end"/>
@@ -3985,7 +3715,11 @@
               <w:t>:</w:t>
             </w:r>
             <w:r>
-              <w:t xml:space="preserve"> El propietario de un ejemplar del programa de ordenador de circulación lícita podrá realizar una copia o una adaptación de dicho programa, siempre y cuando: a) Sea indispensable para la utilización del programa; o, b) Sea con fines de archivo, es decir, destinada exclusivamente a sustituir la copia legítimamente adquirida, cuando ésta ya no pueda utilizarse por daño o pérdida.</w:t>
+              <w:t xml:space="preserve"> El propietario de un ejemplar del programa de ordenador de circulación lícita podrá realizar una copia o una adaptación de dicho programa, siempre y cuando: a) Sea indispensable para la utilización del programa; o, b) Sea con fines de archivo, es decir, destinada exclusivamente </w:t>
+            </w:r>
+            <w:r>
+              <w:lastRenderedPageBreak/>
+              <w:t>a sustituir la copia legítimamente adquirida, cuando ésta ya no pueda utilizarse por daño o pérdida.</w:t>
             </w:r>
           </w:p>
           <w:p>
@@ -4175,11 +3909,7 @@
               <w:t xml:space="preserve">Artículo 269A°: </w:t>
             </w:r>
             <w:r>
-              <w:t xml:space="preserve">Acceso abusivo a un sistema informático. El que, sin autorización o por fuera de lo </w:t>
-            </w:r>
-            <w:r>
-              <w:lastRenderedPageBreak/>
-              <w:t>acordado, acceda en todo o en parte a un sistema informático protegido o no con una medida de seguridad, o se mantenga dentro del mismo en contra de la voluntad de quien tenga el legítimo derecho a excluirlo, incurrirá en pena de prisión de cuarenta y ocho (48) a noventa y seis (96) meses y en multa de 100 a 1.000 salarios mínimos legales mensuales vigentes.</w:t>
+              <w:t>Acceso abusivo a un sistema informático. El que, sin autorización o por fuera de lo acordado, acceda en todo o en parte a un sistema informático protegido o no con una medida de seguridad, o se mantenga dentro del mismo en contra de la voluntad de quien tenga el legítimo derecho a excluirlo, incurrirá en pena de prisión de cuarenta y ocho (48) a noventa y seis (96) meses y en multa de 100 a 1.000 salarios mínimos legales mensuales vigentes.</w:t>
             </w:r>
           </w:p>
           <w:p>
@@ -4249,15 +3979,7 @@
               <w:t xml:space="preserve">Ley 1581 de 2012: </w:t>
             </w:r>
             <w:r>
-              <w:t xml:space="preserve">Las Políticas serán aplicables a los datos personales de personas naturales, registrados en cualquier base de datos, construidas antes o después de la </w:t>
-            </w:r>
-            <w:proofErr w:type="gramStart"/>
-            <w:r>
-              <w:t>entrada en vigencia</w:t>
-            </w:r>
-            <w:proofErr w:type="gramEnd"/>
-            <w:r>
-              <w:t xml:space="preserve"> de las normas sobre t</w:t>
+              <w:t>Las Políticas serán aplicables a los datos personales de personas naturales, registrados en cualquier base de datos, construidas antes o después de la entrada en vigencia de las normas sobre t</w:t>
             </w:r>
             <w:r>
               <w:t>ratamiento de datos personales.</w:t>
@@ -4836,15 +4558,7 @@
               <w:t xml:space="preserve"> sistema de protección contra ataque</w:t>
             </w:r>
             <w:r>
-              <w:t xml:space="preserve"> </w:t>
-            </w:r>
-            <w:proofErr w:type="spellStart"/>
-            <w:r>
-              <w:t>DDoS</w:t>
-            </w:r>
-            <w:proofErr w:type="spellEnd"/>
-            <w:r>
-              <w:t xml:space="preserve"> por medio de Apache.</w:t>
+              <w:t xml:space="preserve"> DDoS por medio de Apache.</w:t>
             </w:r>
           </w:p>
           <w:p>
@@ -5170,25 +4884,7 @@
                       <w:sz w:val="20"/>
                       <w:szCs w:val="18"/>
                     </w:rPr>
-                    <w:t>Diseño de la interface general (</w:t>
-                  </w:r>
-                  <w:proofErr w:type="spellStart"/>
-                  <w:r>
-                    <w:rPr>
-                      <w:rFonts w:asciiTheme="majorHAnsi" w:hAnsiTheme="majorHAnsi"/>
-                      <w:sz w:val="20"/>
-                      <w:szCs w:val="18"/>
-                    </w:rPr>
-                    <w:t>front-end</w:t>
-                  </w:r>
-                  <w:proofErr w:type="spellEnd"/>
-                  <w:r>
-                    <w:rPr>
-                      <w:rFonts w:asciiTheme="majorHAnsi" w:hAnsiTheme="majorHAnsi"/>
-                      <w:sz w:val="20"/>
-                      <w:szCs w:val="18"/>
-                    </w:rPr>
-                    <w:t>).</w:t>
+                    <w:t>Diseño de la interface general (front-end).</w:t>
                   </w:r>
                 </w:p>
                 <w:p>
@@ -5457,16 +5153,7 @@
                       <w:sz w:val="20"/>
                       <w:szCs w:val="18"/>
                     </w:rPr>
-                    <w:t xml:space="preserve">Aplicar el algoritmo en hash a archivos y claves generadas en </w:t>
-                  </w:r>
-                  <w:r>
-                    <w:rPr>
-                      <w:rFonts w:asciiTheme="majorHAnsi" w:hAnsiTheme="majorHAnsi"/>
-                      <w:sz w:val="20"/>
-                      <w:szCs w:val="18"/>
-                    </w:rPr>
-                    <w:lastRenderedPageBreak/>
-                    <w:t>bases de datos.</w:t>
+                    <w:t>Aplicar el algoritmo en hash a archivos y claves generadas en bases de datos.</w:t>
                   </w:r>
                 </w:p>
               </w:tc>
@@ -5488,7 +5175,6 @@
                     <w:rPr>
                       <w:rFonts w:cs="Calibri"/>
                     </w:rPr>
-                    <w:lastRenderedPageBreak/>
                     <w:t>OBJETIVO</w:t>
                   </w:r>
                 </w:p>
@@ -5620,45 +5306,13 @@
                     </w:rPr>
                   </w:pPr>
                   <w:r>
-                    <w:t xml:space="preserve">Diseñar una instalación de mitigación de ataque </w:t>
-                  </w:r>
-                  <w:proofErr w:type="spellStart"/>
-                  <w:r>
-                    <w:t>DDoS</w:t>
-                  </w:r>
-                  <w:proofErr w:type="spellEnd"/>
-                  <w:r>
-                    <w:t xml:space="preserve"> por medio del </w:t>
+                    <w:t xml:space="preserve">Diseñar una instalación de mitigación de ataque DDoS por medio del </w:t>
                   </w:r>
                   <w:r>
                     <w:t>módulo</w:t>
                   </w:r>
                   <w:r>
-                    <w:t xml:space="preserve"> </w:t>
-                  </w:r>
-                  <w:proofErr w:type="spellStart"/>
-                  <w:r>
-                    <w:t>mod_evasive</w:t>
-                  </w:r>
-                  <w:proofErr w:type="spellEnd"/>
-                  <w:r>
-                    <w:t xml:space="preserve"> dado por Apache y SSL (</w:t>
-                  </w:r>
-                  <w:proofErr w:type="spellStart"/>
-                  <w:r>
-                    <w:t>Secure</w:t>
-                  </w:r>
-                  <w:proofErr w:type="spellEnd"/>
-                  <w:r>
-                    <w:t xml:space="preserve"> Sockets </w:t>
-                  </w:r>
-                  <w:proofErr w:type="spellStart"/>
-                  <w:r>
-                    <w:t>Layers</w:t>
-                  </w:r>
-                  <w:proofErr w:type="spellEnd"/>
-                  <w:r>
-                    <w:t>) para el cifrado de información de ida y vuelta entre el servidor y usuario.</w:t>
+                    <w:t xml:space="preserve"> mod_evasive dado por Apache y SSL (Secure Sockets Layers) para el cifrado de información de ida y vuelta entre el servidor y usuario.</w:t>
                   </w:r>
                 </w:p>
               </w:tc>
@@ -5710,36 +5364,8 @@
                       <w:sz w:val="20"/>
                       <w:szCs w:val="18"/>
                     </w:rPr>
-                    <w:t xml:space="preserve">Instalación del </w:t>
+                    <w:t>Instalación del modulo mod_evasive</w:t>
                   </w:r>
-                  <w:proofErr w:type="spellStart"/>
-                  <w:r>
-                    <w:rPr>
-                      <w:rFonts w:asciiTheme="majorHAnsi" w:hAnsiTheme="majorHAnsi"/>
-                      <w:sz w:val="20"/>
-                      <w:szCs w:val="18"/>
-                    </w:rPr>
-                    <w:t>modulo</w:t>
-                  </w:r>
-                  <w:proofErr w:type="spellEnd"/>
-                  <w:r>
-                    <w:rPr>
-                      <w:rFonts w:asciiTheme="majorHAnsi" w:hAnsiTheme="majorHAnsi"/>
-                      <w:sz w:val="20"/>
-                      <w:szCs w:val="18"/>
-                    </w:rPr>
-                    <w:t xml:space="preserve"> </w:t>
-                  </w:r>
-                  <w:proofErr w:type="spellStart"/>
-                  <w:r>
-                    <w:rPr>
-                      <w:rFonts w:asciiTheme="majorHAnsi" w:hAnsiTheme="majorHAnsi"/>
-                      <w:sz w:val="20"/>
-                      <w:szCs w:val="18"/>
-                    </w:rPr>
-                    <w:t>mod_evasive</w:t>
-                  </w:r>
-                  <w:proofErr w:type="spellEnd"/>
                 </w:p>
                 <w:p>
                   <w:pPr>
@@ -5938,7 +5564,7 @@
                     <w:noProof/>
                     <w:sz w:val="24"/>
                     <w:szCs w:val="24"/>
-                    <w:lang w:val="es-ES"/>
+                    <w:lang w:val="en-US"/>
                   </w:rPr>
                 </w:pPr>
                 <w:r>
@@ -5955,7 +5581,63 @@
                     <w:noProof/>
                     <w:lang w:val="es-ES"/>
                   </w:rPr>
-                  <w:t>(s.f.).</w:t>
+                  <w:t xml:space="preserve">Pressman, R. S. (2010). </w:t>
+                </w:r>
+                <w:r>
+                  <w:rPr>
+                    <w:i/>
+                    <w:iCs/>
+                    <w:noProof/>
+                    <w:lang w:val="es-ES"/>
+                  </w:rPr>
+                  <w:t>Ingenería del Software UN ENFOQUE PRÁCTICO.</w:t>
+                </w:r>
+                <w:r>
+                  <w:rPr>
+                    <w:noProof/>
+                    <w:lang w:val="es-ES"/>
+                  </w:rPr>
+                  <w:t xml:space="preserve"> </w:t>
+                </w:r>
+                <w:r>
+                  <w:rPr>
+                    <w:noProof/>
+                    <w:lang w:val="en-US"/>
+                  </w:rPr>
+                  <w:t>Mc Graw Hill.</w:t>
+                </w:r>
+              </w:p>
+              <w:p>
+                <w:pPr>
+                  <w:pStyle w:val="Bibliografa"/>
+                  <w:ind w:left="720" w:hanging="720"/>
+                  <w:rPr>
+                    <w:noProof/>
+                    <w:lang w:val="en-US"/>
+                  </w:rPr>
+                </w:pPr>
+                <w:r>
+                  <w:rPr>
+                    <w:noProof/>
+                    <w:lang w:val="en-US"/>
+                  </w:rPr>
+                  <w:t xml:space="preserve">Sommerville, I. (2005). </w:t>
+                </w:r>
+                <w:r>
+                  <w:rPr>
+                    <w:i/>
+                    <w:iCs/>
+                    <w:noProof/>
+                    <w:lang w:val="en-US"/>
+                  </w:rPr>
+                  <w:t>SOFTWARE ENGINEERING.</w:t>
+                </w:r>
+                <w:r>
+                  <w:rPr>
+                    <w:noProof/>
+                    <w:lang w:val="en-US"/>
+                  </w:rPr>
+                  <w:t xml:space="preserve"> PEARSON.</w:t>
                 </w:r>
               </w:p>
               <w:p>
@@ -5970,9 +5652,9 @@
                 <w:r>
                   <w:rPr>
                     <w:noProof/>
-                    <w:lang w:val="es-ES"/>
+                    <w:lang w:val="en-US"/>
                   </w:rPr>
-                  <w:t xml:space="preserve">Amadeus. (s.f.). </w:t>
+                  <w:t xml:space="preserve">Weitzenfeld, A. (2005). </w:t>
                 </w:r>
                 <w:r>
                   <w:rPr>
@@ -5981,14 +5663,14 @@
                     <w:noProof/>
                     <w:lang w:val="es-ES"/>
                   </w:rPr>
-                  <w:t>Amadeus</w:t>
+                  <w:t>Ingenería de Software Orientada a Objetos Con UML. JAVA e INTERNET.</w:t>
                 </w:r>
                 <w:r>
                   <w:rPr>
                     <w:noProof/>
                     <w:lang w:val="es-ES"/>
                   </w:rPr>
-                  <w:t>. Obtenido de http://www.amadeus.com/web/amadeus/es_CO-CO/P%C3%A1gina-inicial-de-Amadeus/Qui%C3%A9nes-somos/Nuestra-compa%C3%B1%C3%ADa/1259076731936-Page-AMAD_DetailPpal</w:t>
+                  <w:t xml:space="preserve"> THOMSON.</w:t>
                 </w:r>
               </w:p>
               <w:p>
@@ -6005,7 +5687,7 @@
                     <w:noProof/>
                     <w:lang w:val="es-ES"/>
                   </w:rPr>
-                  <w:t xml:space="preserve">Ángel Cobo, P. G. (2005). </w:t>
+                  <w:t xml:space="preserve">Christhoper, D. (2001). </w:t>
                 </w:r>
                 <w:r>
                   <w:rPr>
@@ -6014,14 +5696,120 @@
                     <w:noProof/>
                     <w:lang w:val="es-ES"/>
                   </w:rPr>
-                  <w:t>PHP y MySQL Tecnologias para el desarrollo web.</w:t>
+                  <w:t>Introducción a los Sistemas de Bases de Datos.</w:t>
                 </w:r>
                 <w:r>
                   <w:rPr>
                     <w:noProof/>
                     <w:lang w:val="es-ES"/>
                   </w:rPr>
-                  <w:t xml:space="preserve"> España: Ediciones Diaz de Santos.</w:t>
+                  <w:t xml:space="preserve"> México: PEARSON.</w:t>
+                </w:r>
+              </w:p>
+              <w:p>
+                <w:pPr>
+                  <w:pStyle w:val="Bibliografa"/>
+                  <w:ind w:left="720" w:hanging="720"/>
+                  <w:rPr>
+                    <w:noProof/>
+                    <w:lang w:val="en-US"/>
+                  </w:rPr>
+                </w:pPr>
+                <w:r>
+                  <w:rPr>
+                    <w:noProof/>
+                    <w:lang w:val="es-ES"/>
+                  </w:rPr>
+                  <w:t xml:space="preserve">Cabello, M. V. (2011). </w:t>
+                </w:r>
+                <w:r>
+                  <w:rPr>
+                    <w:i/>
+                    <w:iCs/>
+                    <w:noProof/>
+                    <w:lang w:val="es-ES"/>
+                  </w:rPr>
+                  <w:t>INTRODUCCIÓN A LAS BASES DE DATOS RELACIONALES.</w:t>
+                </w:r>
+                <w:r>
+                  <w:rPr>
+                    <w:noProof/>
+                    <w:lang w:val="es-ES"/>
+                  </w:rPr>
+                  <w:t xml:space="preserve"> </w:t>
+                </w:r>
+                <w:r>
+                  <w:rPr>
+                    <w:noProof/>
+                    <w:lang w:val="en-US"/>
+                  </w:rPr>
+                  <w:t>Vision Libros.</w:t>
+                </w:r>
+              </w:p>
+              <w:p>
+                <w:pPr>
+                  <w:pStyle w:val="Bibliografa"/>
+                  <w:ind w:left="720" w:hanging="720"/>
+                  <w:rPr>
+                    <w:noProof/>
+                    <w:lang w:val="en-US"/>
+                  </w:rPr>
+                </w:pPr>
+                <w:r>
+                  <w:rPr>
+                    <w:noProof/>
+                    <w:lang w:val="en-US"/>
+                  </w:rPr>
+                  <w:t xml:space="preserve">IEE. (1990). </w:t>
+                </w:r>
+                <w:r>
+                  <w:rPr>
+                    <w:i/>
+                    <w:iCs/>
+                    <w:noProof/>
+                    <w:lang w:val="en-US"/>
+                  </w:rPr>
+                  <w:t>IEE Standar Glossary of Software Engineering Terminology.</w:t>
+                </w:r>
+                <w:r>
+                  <w:rPr>
+                    <w:noProof/>
+                    <w:lang w:val="en-US"/>
+                  </w:rPr>
+                  <w:t xml:space="preserve"> IEE.</w:t>
+                </w:r>
+              </w:p>
+              <w:p>
+                <w:pPr>
+                  <w:pStyle w:val="Bibliografa"/>
+                  <w:ind w:left="720" w:hanging="720"/>
+                  <w:rPr>
+                    <w:noProof/>
+                    <w:lang w:val="en-US"/>
+                  </w:rPr>
+                </w:pPr>
+                <w:r>
+                  <w:rPr>
+                    <w:noProof/>
+                    <w:lang w:val="en-US"/>
+                  </w:rPr>
+                  <w:t xml:space="preserve">Datos, F. d. (2006). </w:t>
+                </w:r>
+                <w:r>
+                  <w:rPr>
+                    <w:i/>
+                    <w:iCs/>
+                    <w:noProof/>
+                    <w:lang w:val="en-US"/>
+                  </w:rPr>
+                  <w:t>ABRAHAM SILBERSCHATZ- HENRY F. KORTH- S. SUDARSHAN.</w:t>
+                </w:r>
+                <w:r>
+                  <w:rPr>
+                    <w:noProof/>
+                    <w:lang w:val="en-US"/>
+                  </w:rPr>
+                  <w:t xml:space="preserve"> Mc Graw Hill.</w:t>
                 </w:r>
               </w:p>
               <w:p>
@@ -6036,9 +5824,9 @@
                 <w:r>
                   <w:rPr>
                     <w:noProof/>
-                    <w:lang w:val="es-ES"/>
+                    <w:lang w:val="en-US"/>
                   </w:rPr>
-                  <w:t xml:space="preserve">Antares. (s.f.). </w:t>
+                  <w:t xml:space="preserve">Hongmei Yan, Q. Y. (2010). An Innovative Software for Data Analysis of the Intrinsic Signals of Optical Imaging. </w:t>
                 </w:r>
                 <w:r>
                   <w:rPr>
@@ -6047,14 +5835,80 @@
                     <w:noProof/>
                     <w:lang w:val="es-ES"/>
                   </w:rPr>
-                  <w:t>Antares Colombia SAS</w:t>
+                  <w:t>IEE</w:t>
                 </w:r>
                 <w:r>
                   <w:rPr>
                     <w:noProof/>
                     <w:lang w:val="es-ES"/>
                   </w:rPr>
-                  <w:t>. Obtenido de http://antares.com.co/antares/blog/index.php/quienes-somos/</w:t>
+                  <w:t>.</w:t>
+                </w:r>
+              </w:p>
+              <w:p>
+                <w:pPr>
+                  <w:pStyle w:val="Bibliografa"/>
+                  <w:ind w:left="720" w:hanging="720"/>
+                  <w:rPr>
+                    <w:noProof/>
+                    <w:lang w:val="en-US"/>
+                  </w:rPr>
+                </w:pPr>
+                <w:r>
+                  <w:rPr>
+                    <w:noProof/>
+                    <w:lang w:val="es-ES"/>
+                  </w:rPr>
+                  <w:t xml:space="preserve">José David Tafur, J. A. (2008). Mecanismos de resistencia a los antibióticos en bacterias Gram negativas. </w:t>
+                </w:r>
+                <w:r>
+                  <w:rPr>
+                    <w:i/>
+                    <w:iCs/>
+                    <w:noProof/>
+                    <w:lang w:val="en-US"/>
+                  </w:rPr>
+                  <w:t>Scielo</w:t>
+                </w:r>
+                <w:r>
+                  <w:rPr>
+                    <w:noProof/>
+                    <w:lang w:val="en-US"/>
+                  </w:rPr>
+                  <w:t>.</w:t>
+                </w:r>
+              </w:p>
+              <w:p>
+                <w:pPr>
+                  <w:pStyle w:val="Bibliografa"/>
+                  <w:ind w:left="720" w:hanging="720"/>
+                  <w:rPr>
+                    <w:noProof/>
+                    <w:lang w:val="en-US"/>
+                  </w:rPr>
+                </w:pPr>
+                <w:r>
+                  <w:rPr>
+                    <w:noProof/>
+                    <w:lang w:val="en-US"/>
+                  </w:rPr>
+                  <w:t xml:space="preserve">Vliet, H. V. (2007). </w:t>
+                </w:r>
+                <w:r>
+                  <w:rPr>
+                    <w:i/>
+                    <w:iCs/>
+                    <w:noProof/>
+                    <w:lang w:val="en-US"/>
+                  </w:rPr>
+                  <w:t>Software Engineering: Principles and Practice.</w:t>
+                </w:r>
+                <w:r>
+                  <w:rPr>
+                    <w:noProof/>
+                    <w:lang w:val="en-US"/>
+                  </w:rPr>
+                  <w:t xml:space="preserve"> </w:t>
                 </w:r>
               </w:p>
               <w:p>
@@ -6069,25 +5923,16 @@
                 <w:r>
                   <w:rPr>
                     <w:noProof/>
-                    <w:lang w:val="es-ES"/>
+                    <w:lang w:val="en-US"/>
                   </w:rPr>
-                  <w:t xml:space="preserve">Bogota, A. d. (17 de Octubre de 2012). </w:t>
-                </w:r>
-                <w:r>
-                  <w:rPr>
-                    <w:i/>
-                    <w:iCs/>
-                    <w:noProof/>
-                    <w:lang w:val="es-ES"/>
-                  </w:rPr>
-                  <w:t>Alcandia de Bogota</w:t>
+                  <w:t xml:space="preserve">Perú, S. P. (17 de Diciembre de 1993). </w:t>
                 </w:r>
                 <w:r>
                   <w:rPr>
                     <w:noProof/>
                     <w:lang w:val="es-ES"/>
                   </w:rPr>
-                  <w:t>. Obtenido de http://www.alcaldiabogota.gov.co/sisjur/normas/Norma1.jsp?i=49981</w:t>
+                  <w:t>DECISION 351 REGIMEN COMUN SOBRE DERECHO DE AUTOR Y DERECHOS CONEXOS. Cartagena.</w:t>
                 </w:r>
               </w:p>
               <w:p>
@@ -6104,7 +5949,7 @@
                     <w:noProof/>
                     <w:lang w:val="es-ES"/>
                   </w:rPr>
-                  <w:t xml:space="preserve">Bogotá, A. M. (28 de Enero de 1982). </w:t>
+                  <w:t xml:space="preserve">D.C., A. M. (enero de 2005). </w:t>
                 </w:r>
                 <w:r>
                   <w:rPr>
@@ -6113,14 +5958,14 @@
                     <w:noProof/>
                     <w:lang w:val="es-ES"/>
                   </w:rPr>
-                  <w:t>LEY 23 DE 1982</w:t>
+                  <w:t>LEY 1273 DE 2009</w:t>
                 </w:r>
                 <w:r>
                   <w:rPr>
                     <w:noProof/>
                     <w:lang w:val="es-ES"/>
                   </w:rPr>
-                  <w:t>. Obtenido de http://www.alcaldiabogota.gov.co/sisjur/normas/Norma1.jsp?i=3431</w:t>
+                  <w:t>. Obtenido de http://www.alcaldiabogota.gov.co/sisjur/normas/Norma1.jsp?i=34492</w:t>
                 </w:r>
               </w:p>
               <w:p>
@@ -6137,7 +5982,7 @@
                     <w:noProof/>
                     <w:lang w:val="es-ES"/>
                   </w:rPr>
-                  <w:t xml:space="preserve">C.A. Wong, V. G. (2012). Susceptibilidad antibiótica in vitro a fluoroquinolonas. </w:t>
+                  <w:t xml:space="preserve">Bogotá, A. M. (28 de Enero de 1982). </w:t>
                 </w:r>
                 <w:r>
                   <w:rPr>
@@ -6146,14 +5991,14 @@
                     <w:noProof/>
                     <w:lang w:val="es-ES"/>
                   </w:rPr>
-                  <w:t>Sience</w:t>
+                  <w:t>LEY 23 DE 1982</w:t>
                 </w:r>
                 <w:r>
                   <w:rPr>
                     <w:noProof/>
                     <w:lang w:val="es-ES"/>
                   </w:rPr>
-                  <w:t>.</w:t>
+                  <w:t>. Obtenido de http://www.alcaldiabogota.gov.co/sisjur/normas/Norma1.jsp?i=3431</w:t>
                 </w:r>
               </w:p>
               <w:p>
@@ -6170,8 +6015,7 @@
                     <w:noProof/>
                     <w:lang w:val="es-ES"/>
                   </w:rPr>
-                  <w:lastRenderedPageBreak/>
-                  <w:t xml:space="preserve">Cabello, M. V. (2011). </w:t>
+                  <w:t xml:space="preserve">D.C., S. G. (s.f.). </w:t>
                 </w:r>
                 <w:r>
                   <w:rPr>
@@ -6180,14 +6024,14 @@
                     <w:noProof/>
                     <w:lang w:val="es-ES"/>
                   </w:rPr>
-                  <w:t>INTRODUCCIÓN A LAS BASES DE DATOS RELACIONALES.</w:t>
+                  <w:t>DECRETO 460 DE 1995</w:t>
                 </w:r>
                 <w:r>
                   <w:rPr>
                     <w:noProof/>
                     <w:lang w:val="es-ES"/>
                   </w:rPr>
-                  <w:t xml:space="preserve"> Vision Libros.</w:t>
+                  <w:t>. Obtenido de http://www.alcaldiabogota.gov.co/sisjur/normas/Norma1.jsp?i=10576</w:t>
                 </w:r>
               </w:p>
               <w:p>
@@ -6204,7 +6048,7 @@
                     <w:noProof/>
                     <w:lang w:val="es-ES"/>
                   </w:rPr>
-                  <w:t xml:space="preserve">Christhoper, D. (2001). </w:t>
+                  <w:t xml:space="preserve">developerWorks, I. (s.f.). </w:t>
                 </w:r>
                 <w:r>
                   <w:rPr>
@@ -6213,14 +6057,14 @@
                     <w:noProof/>
                     <w:lang w:val="es-ES"/>
                   </w:rPr>
-                  <w:t>Introducción a los Sistemas de Bases de Datos.</w:t>
+                  <w:t>Características y tipos de bases de datos</w:t>
                 </w:r>
                 <w:r>
                   <w:rPr>
                     <w:noProof/>
                     <w:lang w:val="es-ES"/>
                   </w:rPr>
-                  <w:t xml:space="preserve"> México: PEARSON.</w:t>
+                  <w:t>. Obtenido de https://www.ibm.com/developerworks/ssa/data/library/tipos_bases_de_datos/</w:t>
                 </w:r>
               </w:p>
               <w:p>
@@ -6237,23 +6081,7 @@
                     <w:noProof/>
                     <w:lang w:val="es-ES"/>
                   </w:rPr>
-                  <w:t xml:space="preserve">Clint Eccher, E. H. (2005). </w:t>
-                </w:r>
-                <w:r>
-                  <w:rPr>
-                    <w:i/>
-                    <w:iCs/>
-                    <w:noProof/>
-                    <w:lang w:val="es-ES"/>
-                  </w:rPr>
-                  <w:t>Creacion y diseño web profesional.</w:t>
-                </w:r>
-                <w:r>
-                  <w:rPr>
-                    <w:noProof/>
-                    <w:lang w:val="es-ES"/>
-                  </w:rPr>
-                  <w:t xml:space="preserve"> Madrid: EDICIONES ANAYA MULTIMEDIA.</w:t>
+                  <w:t>Hassan, Y. a. (2004). Diseño Web Centrado en el Usuario: Usabilidad y Arquitectura de la Información. 14.</w:t>
                 </w:r>
               </w:p>
               <w:p>
@@ -6270,7 +6098,8 @@
                     <w:noProof/>
                     <w:lang w:val="es-ES"/>
                   </w:rPr>
-                  <w:t xml:space="preserve">D.C., A. M. (enero de 2005). </w:t>
+                  <w:lastRenderedPageBreak/>
+                  <w:t xml:space="preserve">Clint Eccher, E. H. (2005). </w:t>
                 </w:r>
                 <w:r>
                   <w:rPr>
@@ -6279,14 +6108,14 @@
                     <w:noProof/>
                     <w:lang w:val="es-ES"/>
                   </w:rPr>
-                  <w:t>LEY 1273 DE 2009</w:t>
+                  <w:t>Creacion y diseño web profesional.</w:t>
                 </w:r>
                 <w:r>
                   <w:rPr>
                     <w:noProof/>
                     <w:lang w:val="es-ES"/>
                   </w:rPr>
-                  <w:t>. Obtenido de http://www.alcaldiabogota.gov.co/sisjur/normas/Norma1.jsp?i=34492</w:t>
+                  <w:t xml:space="preserve"> Madrid: EDICIONES ANAYA MULTIMEDIA.</w:t>
                 </w:r>
               </w:p>
               <w:p>
@@ -6303,7 +6132,7 @@
                     <w:noProof/>
                     <w:lang w:val="es-ES"/>
                   </w:rPr>
-                  <w:t xml:space="preserve">D.C., S. G. (s.f.). </w:t>
+                  <w:t xml:space="preserve">David Roldán Martínez, P. J. (2010). </w:t>
                 </w:r>
                 <w:r>
                   <w:rPr>
@@ -6312,14 +6141,14 @@
                     <w:noProof/>
                     <w:lang w:val="es-ES"/>
                   </w:rPr>
-                  <w:t>DECRETO 460 DE 1995</w:t>
+                  <w:t>Aplicaciones web.</w:t>
                 </w:r>
                 <w:r>
                   <w:rPr>
                     <w:noProof/>
                     <w:lang w:val="es-ES"/>
                   </w:rPr>
-                  <w:t>. Obtenido de http://www.alcaldiabogota.gov.co/sisjur/normas/Norma1.jsp?i=10576</w:t>
+                  <w:t xml:space="preserve"> Mexico D.F: Alfaomega.</w:t>
                 </w:r>
               </w:p>
               <w:p>
@@ -6336,7 +6165,7 @@
                     <w:noProof/>
                     <w:lang w:val="es-ES"/>
                   </w:rPr>
-                  <w:t xml:space="preserve">Datos, F. d. (2006). </w:t>
+                  <w:t xml:space="preserve">Héctor Corrales Sánchez, C. C. (s.f.). </w:t>
                 </w:r>
                 <w:r>
                   <w:rPr>
@@ -6345,14 +6174,14 @@
                     <w:noProof/>
                     <w:lang w:val="es-ES"/>
                   </w:rPr>
-                  <w:t>ABRAHAM SILBERSCHATZ- HENRY F. KORTH- S. SUDARSHAN.</w:t>
+                  <w:t>Criptografía y Métodos de Cifrado.</w:t>
                 </w:r>
                 <w:r>
                   <w:rPr>
                     <w:noProof/>
                     <w:lang w:val="es-ES"/>
                   </w:rPr>
-                  <w:t xml:space="preserve"> Mc Graw Hill.</w:t>
+                  <w:t xml:space="preserve"> San Diego.</w:t>
                 </w:r>
               </w:p>
               <w:p>
@@ -6369,7 +6198,7 @@
                     <w:noProof/>
                     <w:lang w:val="es-ES"/>
                   </w:rPr>
-                  <w:t xml:space="preserve">David Roldán Martínez, P. J. (2010). </w:t>
+                  <w:t xml:space="preserve">Ángel Cobo, P. G. (2005). </w:t>
                 </w:r>
                 <w:r>
                   <w:rPr>
@@ -6378,14 +6207,14 @@
                     <w:noProof/>
                     <w:lang w:val="es-ES"/>
                   </w:rPr>
-                  <w:t>Aplicaciones web.</w:t>
+                  <w:t>PHP y MySQL Tecnologias para el desarrollo web.</w:t>
                 </w:r>
                 <w:r>
                   <w:rPr>
                     <w:noProof/>
                     <w:lang w:val="es-ES"/>
                   </w:rPr>
-                  <w:t xml:space="preserve"> Mexico D.F: Alfaomega.</w:t>
+                  <w:t xml:space="preserve"> España: Ediciones Diaz de Santos.</w:t>
                 </w:r>
               </w:p>
               <w:p>
@@ -6402,7 +6231,7 @@
                     <w:noProof/>
                     <w:lang w:val="es-ES"/>
                   </w:rPr>
-                  <w:t xml:space="preserve">developerWorks, I. (s.f.). </w:t>
+                  <w:t xml:space="preserve">Bogota, A. d. (17 de Octubre de 2012). </w:t>
                 </w:r>
                 <w:r>
                   <w:rPr>
@@ -6411,544 +6240,14 @@
                     <w:noProof/>
                     <w:lang w:val="es-ES"/>
                   </w:rPr>
-                  <w:t>Características y tipos de bases de datos</w:t>
+                  <w:t>Alcandia de Bogota</w:t>
                 </w:r>
                 <w:r>
                   <w:rPr>
                     <w:noProof/>
                     <w:lang w:val="es-ES"/>
                   </w:rPr>
-                  <w:t>. Obtenido de https://www.ibm.com/developerworks/ssa/data/library/tipos_bases_de_datos/</w:t>
-                </w:r>
-              </w:p>
-              <w:p>
-                <w:pPr>
-                  <w:pStyle w:val="Bibliografa"/>
-                  <w:ind w:left="720" w:hanging="720"/>
-                  <w:rPr>
-                    <w:noProof/>
-                    <w:lang w:val="es-ES"/>
-                  </w:rPr>
-                </w:pPr>
-                <w:r>
-                  <w:rPr>
-                    <w:noProof/>
-                    <w:lang w:val="es-ES"/>
-                  </w:rPr>
-                  <w:t xml:space="preserve">E. Troeger, I. S. (2010). An integrated software solution for multi-modal mapping of. </w:t>
-                </w:r>
-                <w:r>
-                  <w:rPr>
-                    <w:i/>
-                    <w:iCs/>
-                    <w:noProof/>
-                    <w:lang w:val="es-ES"/>
-                  </w:rPr>
-                  <w:t>IEE</w:t>
-                </w:r>
-                <w:r>
-                  <w:rPr>
-                    <w:noProof/>
-                    <w:lang w:val="es-ES"/>
-                  </w:rPr>
-                  <w:t>.</w:t>
-                </w:r>
-              </w:p>
-              <w:p>
-                <w:pPr>
-                  <w:pStyle w:val="Bibliografa"/>
-                  <w:ind w:left="720" w:hanging="720"/>
-                  <w:rPr>
-                    <w:noProof/>
-                    <w:lang w:val="es-ES"/>
-                  </w:rPr>
-                </w:pPr>
-                <w:r>
-                  <w:rPr>
-                    <w:noProof/>
-                    <w:lang w:val="es-ES"/>
-                  </w:rPr>
-                  <w:t>Hassan, Y. a. (2004). Diseño Web Centrado en el Usuario: Usabilidad y Arquitectura de la Información. 14.</w:t>
-                </w:r>
-              </w:p>
-              <w:p>
-                <w:pPr>
-                  <w:pStyle w:val="Bibliografa"/>
-                  <w:ind w:left="720" w:hanging="720"/>
-                  <w:rPr>
-                    <w:noProof/>
-                    <w:lang w:val="es-ES"/>
-                  </w:rPr>
-                </w:pPr>
-                <w:r>
-                  <w:rPr>
-                    <w:noProof/>
-                    <w:lang w:val="es-ES"/>
-                  </w:rPr>
-                  <w:t xml:space="preserve">Héctor Corrales Sánchez, C. C. (s.f.). </w:t>
-                </w:r>
-                <w:r>
-                  <w:rPr>
-                    <w:i/>
-                    <w:iCs/>
-                    <w:noProof/>
-                    <w:lang w:val="es-ES"/>
-                  </w:rPr>
-                  <w:t>Criptografía y Métodos de Cifrado.</w:t>
-                </w:r>
-                <w:r>
-                  <w:rPr>
-                    <w:noProof/>
-                    <w:lang w:val="es-ES"/>
-                  </w:rPr>
-                  <w:t xml:space="preserve"> San Diego.</w:t>
-                </w:r>
-              </w:p>
-              <w:p>
-                <w:pPr>
-                  <w:pStyle w:val="Bibliografa"/>
-                  <w:ind w:left="720" w:hanging="720"/>
-                  <w:rPr>
-                    <w:noProof/>
-                    <w:lang w:val="es-ES"/>
-                  </w:rPr>
-                </w:pPr>
-                <w:r>
-                  <w:rPr>
-                    <w:noProof/>
-                    <w:lang w:val="es-ES"/>
-                  </w:rPr>
-                  <w:t xml:space="preserve">Hongmei Yan, Q. Y. (2010). An Innovative Software for Data Analysis of the Intrinsic Signals of Optical Imaging. </w:t>
-                </w:r>
-                <w:r>
-                  <w:rPr>
-                    <w:i/>
-                    <w:iCs/>
-                    <w:noProof/>
-                    <w:lang w:val="es-ES"/>
-                  </w:rPr>
-                  <w:t>IEE</w:t>
-                </w:r>
-                <w:r>
-                  <w:rPr>
-                    <w:noProof/>
-                    <w:lang w:val="es-ES"/>
-                  </w:rPr>
-                  <w:t>.</w:t>
-                </w:r>
-              </w:p>
-              <w:p>
-                <w:pPr>
-                  <w:pStyle w:val="Bibliografa"/>
-                  <w:ind w:left="720" w:hanging="720"/>
-                  <w:rPr>
-                    <w:noProof/>
-                    <w:lang w:val="es-ES"/>
-                  </w:rPr>
-                </w:pPr>
-                <w:r>
-                  <w:rPr>
-                    <w:noProof/>
-                    <w:lang w:val="es-ES"/>
-                  </w:rPr>
-                  <w:t xml:space="preserve">IEE. (1990). </w:t>
-                </w:r>
-                <w:r>
-                  <w:rPr>
-                    <w:i/>
-                    <w:iCs/>
-                    <w:noProof/>
-                    <w:lang w:val="es-ES"/>
-                  </w:rPr>
-                  <w:t>IEE Standar Glossary of Software Engineering Terminology.</w:t>
-                </w:r>
-                <w:r>
-                  <w:rPr>
-                    <w:noProof/>
-                    <w:lang w:val="es-ES"/>
-                  </w:rPr>
-                  <w:t xml:space="preserve"> IEE.</w:t>
-                </w:r>
-              </w:p>
-              <w:p>
-                <w:pPr>
-                  <w:pStyle w:val="Bibliografa"/>
-                  <w:ind w:left="720" w:hanging="720"/>
-                  <w:rPr>
-                    <w:noProof/>
-                    <w:lang w:val="es-ES"/>
-                  </w:rPr>
-                </w:pPr>
-                <w:r>
-                  <w:rPr>
-                    <w:noProof/>
-                    <w:lang w:val="es-ES"/>
-                  </w:rPr>
-                  <w:t xml:space="preserve">Janet González-Sotero, E. R.-Á.-R.-T. (2011). Resistencia antimicrobiana en oftalmología. </w:t>
-                </w:r>
-                <w:r>
-                  <w:rPr>
-                    <w:i/>
-                    <w:iCs/>
-                    <w:noProof/>
-                    <w:lang w:val="es-ES"/>
-                  </w:rPr>
-                  <w:t>Revista Mexicana de Oftalmología</w:t>
-                </w:r>
-                <w:r>
-                  <w:rPr>
-                    <w:noProof/>
-                    <w:lang w:val="es-ES"/>
-                  </w:rPr>
-                  <w:t>, 8.</w:t>
-                </w:r>
-              </w:p>
-              <w:p>
-                <w:pPr>
-                  <w:pStyle w:val="Bibliografa"/>
-                  <w:ind w:left="720" w:hanging="720"/>
-                  <w:rPr>
-                    <w:noProof/>
-                    <w:lang w:val="es-ES"/>
-                  </w:rPr>
-                </w:pPr>
-                <w:r>
-                  <w:rPr>
-                    <w:noProof/>
-                    <w:lang w:val="es-ES"/>
-                  </w:rPr>
-                  <w:t xml:space="preserve">José David Tafur, J. A. (2008). Mecanismos de resistencia a los antibióticos en bacterias Gram negativas. </w:t>
-                </w:r>
-                <w:r>
-                  <w:rPr>
-                    <w:i/>
-                    <w:iCs/>
-                    <w:noProof/>
-                    <w:lang w:val="es-ES"/>
-                  </w:rPr>
-                  <w:t>Scielo</w:t>
-                </w:r>
-                <w:r>
-                  <w:rPr>
-                    <w:noProof/>
-                    <w:lang w:val="es-ES"/>
-                  </w:rPr>
-                  <w:t>.</w:t>
-                </w:r>
-              </w:p>
-              <w:p>
-                <w:pPr>
-                  <w:pStyle w:val="Bibliografa"/>
-                  <w:ind w:left="720" w:hanging="720"/>
-                  <w:rPr>
-                    <w:noProof/>
-                    <w:lang w:val="es-ES"/>
-                  </w:rPr>
-                </w:pPr>
-                <w:r>
-                  <w:rPr>
-                    <w:noProof/>
-                    <w:lang w:val="es-ES"/>
-                  </w:rPr>
-                  <w:t xml:space="preserve">Minoru Miyamoto, Y. M. (2016). Development of Eye Gaze Software for Children with Physical Disabilities. </w:t>
-                </w:r>
-                <w:r>
-                  <w:rPr>
-                    <w:i/>
-                    <w:iCs/>
-                    <w:noProof/>
-                    <w:lang w:val="es-ES"/>
-                  </w:rPr>
-                  <w:t>IEE</w:t>
-                </w:r>
-                <w:r>
-                  <w:rPr>
-                    <w:noProof/>
-                    <w:lang w:val="es-ES"/>
-                  </w:rPr>
-                  <w:t>.</w:t>
-                </w:r>
-              </w:p>
-              <w:p>
-                <w:pPr>
-                  <w:pStyle w:val="Bibliografa"/>
-                  <w:ind w:left="720" w:hanging="720"/>
-                  <w:rPr>
-                    <w:noProof/>
-                    <w:lang w:val="es-ES"/>
-                  </w:rPr>
-                </w:pPr>
-                <w:r>
-                  <w:rPr>
-                    <w:noProof/>
-                    <w:lang w:val="es-ES"/>
-                  </w:rPr>
-                  <w:t xml:space="preserve">Mirela Mihaela Draghia, G. P. (2016). Software development for the simulation and design of the cryogenic distillation cascade used for hydrogen isotope separation. </w:t>
-                </w:r>
-                <w:r>
-                  <w:rPr>
-                    <w:i/>
-                    <w:iCs/>
-                    <w:noProof/>
-                    <w:lang w:val="es-ES"/>
-                  </w:rPr>
-                  <w:t xml:space="preserve">Science </w:t>
-                </w:r>
-                <w:r>
-                  <w:rPr>
-                    <w:noProof/>
-                    <w:lang w:val="es-ES"/>
-                  </w:rPr>
-                  <w:t>.</w:t>
-                </w:r>
-              </w:p>
-              <w:p>
-                <w:pPr>
-                  <w:pStyle w:val="Bibliografa"/>
-                  <w:ind w:left="720" w:hanging="720"/>
-                  <w:rPr>
-                    <w:noProof/>
-                    <w:lang w:val="es-ES"/>
-                  </w:rPr>
-                </w:pPr>
-                <w:r>
-                  <w:rPr>
-                    <w:noProof/>
-                    <w:lang w:val="es-ES"/>
-                  </w:rPr>
-                  <w:t xml:space="preserve">Moe Miyata, S. T. (2016). Development of an Information System For Efficient Emergency Transportation. </w:t>
-                </w:r>
-                <w:r>
-                  <w:rPr>
-                    <w:i/>
-                    <w:iCs/>
-                    <w:noProof/>
-                    <w:lang w:val="es-ES"/>
-                  </w:rPr>
-                  <w:t>IEE</w:t>
-                </w:r>
-                <w:r>
-                  <w:rPr>
-                    <w:noProof/>
-                    <w:lang w:val="es-ES"/>
-                  </w:rPr>
-                  <w:t>.</w:t>
-                </w:r>
-              </w:p>
-              <w:p>
-                <w:pPr>
-                  <w:pStyle w:val="Bibliografa"/>
-                  <w:ind w:left="720" w:hanging="720"/>
-                  <w:rPr>
-                    <w:noProof/>
-                    <w:lang w:val="es-ES"/>
-                  </w:rPr>
-                </w:pPr>
-                <w:r>
-                  <w:rPr>
-                    <w:noProof/>
-                    <w:lang w:val="es-ES"/>
-                  </w:rPr>
-                  <w:lastRenderedPageBreak/>
-                  <w:t>Perú, S. P. (17 de Diciembre de 1993). DECISION 351 REGIMEN COMUN SOBRE DERECHO DE AUTOR Y DERECHOS CONEXOS. Cartagena.</w:t>
-                </w:r>
-              </w:p>
-              <w:p>
-                <w:pPr>
-                  <w:pStyle w:val="Bibliografa"/>
-                  <w:ind w:left="720" w:hanging="720"/>
-                  <w:rPr>
-                    <w:noProof/>
-                    <w:lang w:val="es-ES"/>
-                  </w:rPr>
-                </w:pPr>
-                <w:r>
-                  <w:rPr>
-                    <w:noProof/>
-                    <w:lang w:val="es-ES"/>
-                  </w:rPr>
-                  <w:t xml:space="preserve">Pressman, R. S. (2010). </w:t>
-                </w:r>
-                <w:r>
-                  <w:rPr>
-                    <w:i/>
-                    <w:iCs/>
-                    <w:noProof/>
-                    <w:lang w:val="es-ES"/>
-                  </w:rPr>
-                  <w:t>Ingenería del Software UN ENFOQUE PRÁCTICO.</w:t>
-                </w:r>
-                <w:r>
-                  <w:rPr>
-                    <w:noProof/>
-                    <w:lang w:val="es-ES"/>
-                  </w:rPr>
-                  <w:t xml:space="preserve"> Mc Graw Hill.</w:t>
-                </w:r>
-              </w:p>
-              <w:p>
-                <w:pPr>
-                  <w:pStyle w:val="Bibliografa"/>
-                  <w:ind w:left="720" w:hanging="720"/>
-                  <w:rPr>
-                    <w:noProof/>
-                    <w:lang w:val="es-ES"/>
-                  </w:rPr>
-                </w:pPr>
-                <w:r>
-                  <w:rPr>
-                    <w:noProof/>
-                    <w:lang w:val="es-ES"/>
-                  </w:rPr>
-                  <w:t xml:space="preserve">Sanjuan, L. (s.f.). </w:t>
-                </w:r>
-                <w:r>
-                  <w:rPr>
-                    <w:i/>
-                    <w:iCs/>
-                    <w:noProof/>
-                    <w:lang w:val="es-ES"/>
-                  </w:rPr>
-                  <w:t>Criptografia I.</w:t>
-                </w:r>
-                <w:r>
-                  <w:rPr>
-                    <w:noProof/>
-                    <w:lang w:val="es-ES"/>
-                  </w:rPr>
-                  <w:t xml:space="preserve"> Barranquilla.</w:t>
-                </w:r>
-              </w:p>
-              <w:p>
-                <w:pPr>
-                  <w:pStyle w:val="Bibliografa"/>
-                  <w:ind w:left="720" w:hanging="720"/>
-                  <w:rPr>
-                    <w:noProof/>
-                    <w:lang w:val="es-ES"/>
-                  </w:rPr>
-                </w:pPr>
-                <w:r>
-                  <w:rPr>
-                    <w:noProof/>
-                    <w:lang w:val="es-ES"/>
-                  </w:rPr>
-                  <w:t xml:space="preserve">Sommerville, I. (2005). </w:t>
-                </w:r>
-                <w:r>
-                  <w:rPr>
-                    <w:i/>
-                    <w:iCs/>
-                    <w:noProof/>
-                    <w:lang w:val="es-ES"/>
-                  </w:rPr>
-                  <w:t>SOFTWARE ENGINEERING.</w:t>
-                </w:r>
-                <w:r>
-                  <w:rPr>
-                    <w:noProof/>
-                    <w:lang w:val="es-ES"/>
-                  </w:rPr>
-                  <w:t xml:space="preserve"> PEARSON.</w:t>
-                </w:r>
-              </w:p>
-              <w:p>
-                <w:pPr>
-                  <w:pStyle w:val="Bibliografa"/>
-                  <w:ind w:left="720" w:hanging="720"/>
-                  <w:rPr>
-                    <w:noProof/>
-                    <w:lang w:val="es-ES"/>
-                  </w:rPr>
-                </w:pPr>
-                <w:r>
-                  <w:rPr>
-                    <w:noProof/>
-                    <w:lang w:val="es-ES"/>
-                  </w:rPr>
-                  <w:t xml:space="preserve">Tyler Street MD, o. (2014). </w:t>
-                </w:r>
-                <w:r>
-                  <w:rPr>
-                    <w:i/>
-                    <w:iCs/>
-                    <w:noProof/>
-                    <w:lang w:val="es-ES"/>
-                  </w:rPr>
-                  <w:t>MedScape</w:t>
-                </w:r>
-                <w:r>
-                  <w:rPr>
-                    <w:noProof/>
-                    <w:lang w:val="es-ES"/>
-                  </w:rPr>
-                  <w:t>. Obtenido de http://emedicine.medscape.com/article/2103786-overview</w:t>
-                </w:r>
-              </w:p>
-              <w:p>
-                <w:pPr>
-                  <w:pStyle w:val="Bibliografa"/>
-                  <w:ind w:left="720" w:hanging="720"/>
-                  <w:rPr>
-                    <w:noProof/>
-                    <w:lang w:val="es-ES"/>
-                  </w:rPr>
-                </w:pPr>
-                <w:r>
-                  <w:rPr>
-                    <w:noProof/>
-                    <w:lang w:val="es-ES"/>
-                  </w:rPr>
-                  <w:t xml:space="preserve">Vliet, H. V. (2007). </w:t>
-                </w:r>
-                <w:r>
-                  <w:rPr>
-                    <w:i/>
-                    <w:iCs/>
-                    <w:noProof/>
-                    <w:lang w:val="es-ES"/>
-                  </w:rPr>
-                  <w:t>Software Engineering: Principles and Practice.</w:t>
-                </w:r>
-                <w:r>
-                  <w:rPr>
-                    <w:noProof/>
-                    <w:lang w:val="es-ES"/>
-                  </w:rPr>
-                  <w:t xml:space="preserve"> </w:t>
-                </w:r>
-              </w:p>
-              <w:p>
-                <w:pPr>
-                  <w:pStyle w:val="Bibliografa"/>
-                  <w:ind w:left="720" w:hanging="720"/>
-                  <w:rPr>
-                    <w:noProof/>
-                    <w:lang w:val="es-ES"/>
-                  </w:rPr>
-                </w:pPr>
-                <w:r>
-                  <w:rPr>
-                    <w:noProof/>
-                    <w:lang w:val="es-ES"/>
-                  </w:rPr>
-                  <w:t xml:space="preserve">Weitzenfeld, A. (2005). </w:t>
-                </w:r>
-                <w:r>
-                  <w:rPr>
-                    <w:i/>
-                    <w:iCs/>
-                    <w:noProof/>
-                    <w:lang w:val="es-ES"/>
-                  </w:rPr>
-                  <w:t>Ingenería de Software Orientada a Objetos Con UML. JAVA e INTERNET.</w:t>
-                </w:r>
-                <w:r>
-                  <w:rPr>
-                    <w:noProof/>
-                    <w:lang w:val="es-ES"/>
-                  </w:rPr>
-                  <w:t xml:space="preserve"> THOMSON.</w:t>
+                  <w:t>. Obtenido de http://www.alcaldiabogota.gov.co/sisjur/normas/Norma1.jsp?i=49981</w:t>
                 </w:r>
               </w:p>
               <w:p>
@@ -6960,6 +6259,8 @@
                   <w:fldChar w:fldCharType="end"/>
                 </w:r>
               </w:p>
+              <w:bookmarkStart w:id="0" w:name="_GoBack" w:displacedByCustomXml="next"/>
+              <w:bookmarkEnd w:id="0" w:displacedByCustomXml="next"/>
             </w:sdtContent>
           </w:sdt>
         </w:tc>
@@ -7816,8 +7117,6 @@
                     </w:rPr>
                     <w:t>S</w:t>
                   </w:r>
-                  <w:bookmarkStart w:id="0" w:name="_GoBack"/>
-                  <w:bookmarkEnd w:id="0"/>
                   <w:r>
                     <w:rPr>
                       <w:color w:val="000000"/>
@@ -8491,11 +7790,7 @@
               <w:t>el manejo</w:t>
             </w:r>
             <w:r>
-              <w:t xml:space="preserve"> de </w:t>
-            </w:r>
-            <w:r>
-              <w:lastRenderedPageBreak/>
-              <w:t>datos, se define como dispositivo ya que será una herramienta que permita dar conocimiento a través de la información recogida de la base de datos.</w:t>
+              <w:t xml:space="preserve"> de datos, se define como dispositivo ya que será una herramienta que permita dar conocimiento a través de la información recogida de la base de datos.</w:t>
             </w:r>
           </w:p>
           <w:p>
@@ -8536,7 +7831,11 @@
               <w:t xml:space="preserve"> específicamente para la solu</w:t>
             </w:r>
             <w:r>
-              <w:t>ción de la falta de información.</w:t>
+              <w:t xml:space="preserve">ción de la falta de </w:t>
+            </w:r>
+            <w:r>
+              <w:lastRenderedPageBreak/>
+              <w:t>información.</w:t>
             </w:r>
           </w:p>
           <w:p>
@@ -9765,7 +9064,7 @@
                       </a:ln>
                       <a:extLst>
                         <a:ext uri="{91240B29-F687-4f45-9708-019B960494DF}">
-                          <a14:hiddenLine xmlns="" xmlns:mo="http://schemas.microsoft.com/office/mac/office/2008/main" xmlns:mv="urn:schemas-microsoft-com:mac:vml" xmlns:o="urn:schemas-microsoft-com:office:office" xmlns:v="urn:schemas-microsoft-com:vml" xmlns:w10="urn:schemas-microsoft-com:office:word" xmlns:w="http://schemas.openxmlformats.org/wordprocessingml/2006/main" xmlns:a14="http://schemas.microsoft.com/office/drawing/2010/main" w="9525">
+                          <a14:hiddenLine xmlns:a14="http://schemas.microsoft.com/office/drawing/2010/main" xmlns:w="http://schemas.openxmlformats.org/wordprocessingml/2006/main" xmlns:w10="urn:schemas-microsoft-com:office:word" xmlns:v="urn:schemas-microsoft-com:vml" xmlns:o="urn:schemas-microsoft-com:office:office" xmlns:mv="urn:schemas-microsoft-com:mac:vml" xmlns:mo="http://schemas.microsoft.com/office/mac/office/2008/main" xmlns="" w="9525">
                             <a:solidFill>
                               <a:srgbClr val="000000"/>
                             </a:solidFill>
@@ -10102,7 +9401,7 @@
         <v:path o:extrusionok="f" gradientshapeok="t" o:connecttype="rect"/>
         <o:lock v:ext="edit" aspectratio="t"/>
       </v:shapetype>
-      <v:shape id="_x0000_i1031" type="#_x0000_t75" style="width:11.4pt;height:11.4pt" o:bullet="t">
+      <v:shape id="_x0000_i1029" type="#_x0000_t75" style="width:11.1pt;height:11.1pt" o:bullet="t">
         <v:imagedata r:id="rId1" o:title="msoCC20"/>
       </v:shape>
     </w:pict>
@@ -13471,7 +12770,7 @@
         </b:NameList>
       </b:Author>
     </b:Author>
-    <b:RefOrder>18</b:RefOrder>
+    <b:RefOrder>13</b:RefOrder>
   </b:Source>
   <b:Source>
     <b:Tag>Ian05</b:Tag>
@@ -13490,7 +12789,7 @@
     <b:Title>SOFTWARE ENGINEERING</b:Title>
     <b:Year>2005</b:Year>
     <b:Publisher>PEARSON</b:Publisher>
-    <b:RefOrder>19</b:RefOrder>
+    <b:RefOrder>14</b:RefOrder>
   </b:Source>
   <b:Source>
     <b:Tag>Alf05</b:Tag>
@@ -13509,7 +12808,7 @@
     <b:Title>Ingenería de Software Orientada a Objetos Con UML. JAVA e INTERNET</b:Title>
     <b:Year>2005</b:Year>
     <b:Publisher>THOMSON</b:Publisher>
-    <b:RefOrder>20</b:RefOrder>
+    <b:RefOrder>15</b:RefOrder>
   </b:Source>
   <b:Source>
     <b:Tag>Dat01</b:Tag>
@@ -13529,7 +12828,7 @@
     <b:Year>2001</b:Year>
     <b:City>México</b:City>
     <b:Publisher>PEARSON</b:Publisher>
-    <b:RefOrder>5</b:RefOrder>
+    <b:RefOrder>4</b:RefOrder>
   </b:Source>
   <b:Source>
     <b:Tag>MaV11</b:Tag>
@@ -13549,7 +12848,7 @@
     <b:Title>INTRODUCCIÓN A LAS BASES DE DATOS RELACIONALES</b:Title>
     <b:Year>2011</b:Year>
     <b:Publisher>Vision Libros</b:Publisher>
-    <b:RefOrder>6</b:RefOrder>
+    <b:RefOrder>5</b:RefOrder>
   </b:Source>
   <b:Source>
     <b:Tag>IEE90</b:Tag>
@@ -13567,7 +12866,7 @@
     <b:Title>IEE Standar Glossary of Software Engineering Terminology</b:Title>
     <b:Year>1990</b:Year>
     <b:Publisher>IEE</b:Publisher>
-    <b:RefOrder>7</b:RefOrder>
+    <b:RefOrder>6</b:RefOrder>
   </b:Source>
   <b:Source>
     <b:Tag>Fun06</b:Tag>
@@ -13587,27 +12886,7 @@
     <b:Title>ABRAHAM SILBERSCHATZ- HENRY F. KORTH- S. SUDARSHAN</b:Title>
     <b:Year>2006</b:Year>
     <b:Publisher>Mc Graw Hill</b:Publisher>
-    <b:RefOrder>21</b:RefOrder>
-  </b:Source>
-  <b:Source>
-    <b:Tag>Mir16</b:Tag>
-    <b:SourceType>JournalArticle</b:SourceType>
-    <b:Guid>{0D93C5E7-CD02-4556-90A1-0B710362607C}</b:Guid>
-    <b:Author>
-      <b:Author>
-        <b:NameList>
-          <b:Person>
-            <b:Last>Mirela Mihaela Draghia</b:Last>
-            <b:First>Gheorghe</b:First>
-            <b:Middle>Pasca, Florina Porcariu</b:Middle>
-          </b:Person>
-        </b:NameList>
-      </b:Author>
-    </b:Author>
-    <b:Title>Software development for the simulation and design of the cryogenic distillation cascade used for hydrogen isotope separation</b:Title>
-    <b:JournalName>Science </b:JournalName>
-    <b:Year>2016</b:Year>
-    <b:RefOrder>22</b:RefOrder>
+    <b:RefOrder>16</b:RefOrder>
   </b:Source>
   <b:Source>
     <b:Tag>Hon10</b:Tag>
@@ -13627,87 +12906,7 @@
     <b:Title>An Innovative Software for Data Analysis of the Intrinsic Signals of Optical Imaging</b:Title>
     <b:JournalName>IEE</b:JournalName>
     <b:Year>2010</b:Year>
-    <b:RefOrder>23</b:RefOrder>
-  </b:Source>
-  <b:Source>
-    <b:Tag>Moe16</b:Tag>
-    <b:SourceType>JournalArticle</b:SourceType>
-    <b:Guid>{60B368F9-6C38-4B56-AA31-FC8942E8C3E4}</b:Guid>
-    <b:Title> Development of an Information System For Efficient Emergency Transportation</b:Title>
-    <b:JournalName>IEE</b:JournalName>
-    <b:Year>2016</b:Year>
-    <b:Author>
-      <b:Author>
-        <b:NameList>
-          <b:Person>
-            <b:Last>Moe Miyata</b:Last>
-            <b:First>Sho</b:First>
-            <b:Middle>Tokunaga, Ren Ohmura</b:Middle>
-          </b:Person>
-        </b:NameList>
-      </b:Author>
-    </b:Author>
-    <b:RefOrder>24</b:RefOrder>
-  </b:Source>
-  <b:Source>
-    <b:Tag>Min16</b:Tag>
-    <b:SourceType>JournalArticle</b:SourceType>
-    <b:Guid>{F530852D-4285-4D8E-BBA1-A21EE30803CA}</b:Guid>
-    <b:Author>
-      <b:Author>
-        <b:NameList>
-          <b:Person>
-            <b:Last>Minoru Miyamoto</b:Last>
-            <b:First>Yasuhiro</b:First>
-            <b:Middle>Maki, Yasuyuki Shimada, Koki Shibasato</b:Middle>
-          </b:Person>
-        </b:NameList>
-      </b:Author>
-    </b:Author>
-    <b:Title>Development of Eye Gaze Software for Children with Physical Disabilities</b:Title>
-    <b:JournalName>IEE</b:JournalName>
-    <b:Year>2016</b:Year>
-    <b:RefOrder>25</b:RefOrder>
-  </b:Source>
-  <b:Source>
-    <b:Tag>ETr10</b:Tag>
-    <b:SourceType>JournalArticle</b:SourceType>
-    <b:Guid>{AE48653A-7665-4C79-88DC-F624D6A823DB}</b:Guid>
-    <b:Author>
-      <b:Author>
-        <b:NameList>
-          <b:Person>
-            <b:Last>E. Troeger</b:Last>
-            <b:First>I.</b:First>
-            <b:Middle>Sliesoraityte, P. Charbel Issa, H.P.N. Scholl, E. Zrenner, R. Wilke</b:Middle>
-          </b:Person>
-        </b:NameList>
-      </b:Author>
-    </b:Author>
-    <b:Title>An integrated software solution for multi-modal mapping of</b:Title>
-    <b:JournalName>IEE</b:JournalName>
-    <b:Year>2010</b:Year>
-    <b:RefOrder>26</b:RefOrder>
-  </b:Source>
-  <b:Source>
-    <b:Tag>CAW12</b:Tag>
-    <b:SourceType>JournalArticle</b:SourceType>
-    <b:Guid>{03B55478-B1DF-4A44-9F4B-48E05DDA08D3}</b:Guid>
-    <b:Author>
-      <b:Author>
-        <b:NameList>
-          <b:Person>
-            <b:Last>C.A. Wong</b:Last>
-            <b:First>V.</b:First>
-            <b:Middle>Galvis, A. Tello, D. Villareal y J.J. Rey</b:Middle>
-          </b:Person>
-        </b:NameList>
-      </b:Author>
-    </b:Author>
-    <b:Title>Susceptibilidad antibiótica in vitro a fluoroquinolonas</b:Title>
-    <b:JournalName>Sience</b:JournalName>
-    <b:Year>2012</b:Year>
-    <b:RefOrder>27</b:RefOrder>
+    <b:RefOrder>17</b:RefOrder>
   </b:Source>
   <b:Source>
     <b:Tag>Jos08</b:Tag>
@@ -13727,7 +12926,7 @@
     <b:Title>Mecanismos de resistencia a los antibióticos en bacterias Gram negativas</b:Title>
     <b:JournalName>Scielo</b:JournalName>
     <b:Year>2008</b:Year>
-    <b:RefOrder>28</b:RefOrder>
+    <b:RefOrder>18</b:RefOrder>
   </b:Source>
   <b:Source>
     <b:Tag>Han07</b:Tag>
@@ -13746,47 +12945,7 @@
         </b:NameList>
       </b:Author>
     </b:Author>
-    <b:RefOrder>29</b:RefOrder>
-  </b:Source>
-  <b:Source>
-    <b:Tag>Tyl14</b:Tag>
-    <b:SourceType>InternetSite</b:SourceType>
-    <b:Guid>{C5EC33DC-5103-4E9E-86BD-371CC54E683B}</b:Guid>
-    <b:Title>MedScape</b:Title>
-    <b:Year>2014</b:Year>
-    <b:Author>
-      <b:Author>
-        <b:NameList>
-          <b:Person>
-            <b:Last>Tyler Street MD</b:Last>
-            <b:First>otros</b:First>
-          </b:Person>
-        </b:NameList>
-      </b:Author>
-    </b:Author>
-    <b:URL>http://emedicine.medscape.com/article/2103786-overview</b:URL>
-    <b:RefOrder>30</b:RefOrder>
-  </b:Source>
-  <b:Source>
-    <b:Tag>Jan11</b:Tag>
-    <b:SourceType>JournalArticle</b:SourceType>
-    <b:Guid>{524E72CB-015E-45BC-AD4D-994030D37872}</b:Guid>
-    <b:Title>Resistencia antimicrobiana en oftalmología</b:Title>
-    <b:Year>2011</b:Year>
-    <b:Author>
-      <b:Author>
-        <b:NameList>
-          <b:Person>
-            <b:Last>Janet González-Sotero</b:Last>
-            <b:First>Eduardo</b:First>
-            <b:Middle>Rojas-Álvarez, Osmani Correa-Rojas, Rolando Iviricu-Tielves</b:Middle>
-          </b:Person>
-        </b:NameList>
-      </b:Author>
-    </b:Author>
-    <b:JournalName>Revista Mexicana de Oftalmología</b:JournalName>
-    <b:Pages>8</b:Pages>
-    <b:RefOrder>31</b:RefOrder>
+    <b:RefOrder>19</b:RefOrder>
   </b:Source>
   <b:Source>
     <b:Tag>Sex93</b:Tag>
@@ -13808,7 +12967,7 @@
       </b:Author>
     </b:Author>
     <b:City>Cartagena</b:City>
-    <b:RefOrder>10</b:RefOrder>
+    <b:RefOrder>9</b:RefOrder>
   </b:Source>
   <b:Source>
     <b:Tag>Alc05</b:Tag>
@@ -13829,7 +12988,7 @@
       </b:Author>
     </b:Author>
     <b:URL>http://www.alcaldiabogota.gov.co/sisjur/normas/Norma1.jsp?i=34492</b:URL>
-    <b:RefOrder>12</b:RefOrder>
+    <b:RefOrder>11</b:RefOrder>
   </b:Source>
   <b:Source>
     <b:Tag>Alc82</b:Tag>
@@ -13851,7 +13010,7 @@
     <b:Month>Enero</b:Month>
     <b:Day>28</b:Day>
     <b:URL>http://www.alcaldiabogota.gov.co/sisjur/normas/Norma1.jsp?i=3431</b:URL>
-    <b:RefOrder>9</b:RefOrder>
+    <b:RefOrder>8</b:RefOrder>
   </b:Source>
   <b:Source>
     <b:Tag>Sec</b:Tag>
@@ -13871,7 +13030,7 @@
     <b:Title>DECRETO 460 DE 1995</b:Title>
     <b:Month>Marzo</b:Month>
     <b:URL>http://www.alcaldiabogota.gov.co/sisjur/normas/Norma1.jsp?i=10576</b:URL>
-    <b:RefOrder>11</b:RefOrder>
+    <b:RefOrder>10</b:RefOrder>
   </b:Source>
   <b:Source>
     <b:Tag>IBM</b:Tag>
@@ -13889,7 +13048,7 @@
     </b:Author>
     <b:Title>Características y tipos de bases de datos</b:Title>
     <b:URL>https://www.ibm.com/developerworks/ssa/data/library/tipos_bases_de_datos/</b:URL>
-    <b:RefOrder>8</b:RefOrder>
+    <b:RefOrder>7</b:RefOrder>
   </b:Source>
   <b:Source>
     <b:Tag>Has04</b:Tag>
@@ -13909,7 +13068,7 @@
     <b:Title>Diseño Web Centrado en el Usuario: Usabilidad y Arquitectura de la Información</b:Title>
     <b:Year>2004</b:Year>
     <b:Pages>14</b:Pages>
-    <b:RefOrder>32</b:RefOrder>
+    <b:RefOrder>20</b:RefOrder>
   </b:Source>
   <b:Source>
     <b:Tag>Cli05</b:Tag>
@@ -13930,7 +13089,7 @@
     </b:Author>
     <b:City>Madrid</b:City>
     <b:Publisher>EDICIONES ANAYA MULTIMEDIA</b:Publisher>
-    <b:RefOrder>3</b:RefOrder>
+    <b:RefOrder>2</b:RefOrder>
   </b:Source>
   <b:Source>
     <b:Tag>Dav10</b:Tag>
@@ -13951,7 +13110,7 @@
     <b:Year>2010</b:Year>
     <b:City>Mexico D.F</b:City>
     <b:Publisher>Alfaomega</b:Publisher>
-    <b:RefOrder>4</b:RefOrder>
+    <b:RefOrder>3</b:RefOrder>
   </b:Source>
   <b:Source>
     <b:Tag>Héc</b:Tag>
@@ -13970,13 +13129,7 @@
         </b:NameList>
       </b:Author>
     </b:Author>
-    <b:RefOrder>33</b:RefOrder>
-  </b:Source>
-  <b:Source>
-    <b:Tag>SIG92</b:Tag>
-    <b:SourceType>Report</b:SourceType>
-    <b:Guid>{5C5EBF2D-B26E-4CDD-B268-11C8545E01B5}</b:Guid>
-    <b:RefOrder>34</b:RefOrder>
+    <b:RefOrder>21</b:RefOrder>
   </b:Source>
   <b:Source>
     <b:Tag>Áng05</b:Tag>
@@ -13997,43 +13150,7 @@
         </b:NameList>
       </b:Author>
     </b:Author>
-    <b:RefOrder>2</b:RefOrder>
-  </b:Source>
-  <b:Source>
-    <b:Tag>Leu</b:Tag>
-    <b:SourceType>Report</b:SourceType>
-    <b:Guid>{1F445792-244B-4297-839F-562467C03EA7}</b:Guid>
-    <b:Title>Criptografia I</b:Title>
-    <b:City>Barranquilla</b:City>
-    <b:Author>
-      <b:Author>
-        <b:NameList>
-          <b:Person>
-            <b:Last>Sanjuan</b:Last>
-            <b:First>Leudis</b:First>
-          </b:Person>
-        </b:NameList>
-      </b:Author>
-    </b:Author>
-    <b:CountryRegion>Colombia</b:CountryRegion>
     <b:RefOrder>1</b:RefOrder>
-  </b:Source>
-  <b:Source>
-    <b:Tag>Ama</b:Tag>
-    <b:SourceType>InternetSite</b:SourceType>
-    <b:Guid>{A36A6AC3-9854-4A8E-BCC0-8D30961E626C}</b:Guid>
-    <b:Author>
-      <b:Author>
-        <b:NameList>
-          <b:Person>
-            <b:Last>Amadeus</b:Last>
-          </b:Person>
-        </b:NameList>
-      </b:Author>
-    </b:Author>
-    <b:Title>Amadeus</b:Title>
-    <b:URL>http://www.amadeus.com/web/amadeus/es_CO-CO/P%C3%A1gina-inicial-de-Amadeus/Qui%C3%A9nes-somos/Nuestra-compa%C3%B1%C3%ADa/1259076731936-Page-AMAD_DetailPpal</b:URL>
-    <b:RefOrder>14</b:RefOrder>
   </b:Source>
   <b:Source>
     <b:Tag>Alc12</b:Tag>
@@ -14055,64 +13172,13 @@
     <b:Month>Octubre</b:Month>
     <b:Day>17</b:Day>
     <b:URL>http://www.alcaldiabogota.gov.co/sisjur/normas/Norma1.jsp?i=49981</b:URL>
-    <b:RefOrder>13</b:RefOrder>
-  </b:Source>
-  <b:Source>
-    <b:Tag>Ant</b:Tag>
-    <b:SourceType>InternetSite</b:SourceType>
-    <b:Guid>{385D4A75-F693-46EE-994E-35DF41620BE8}</b:Guid>
-    <b:Author>
-      <b:Author>
-        <b:NameList>
-          <b:Person>
-            <b:Last>Antares</b:Last>
-          </b:Person>
-        </b:NameList>
-      </b:Author>
-    </b:Author>
-    <b:Title>Antares Colombia SAS</b:Title>
-    <b:URL>http://antares.com.co/antares/blog/index.php/quienes-somos/</b:URL>
-    <b:RefOrder>15</b:RefOrder>
-  </b:Source>
-  <b:Source>
-    <b:Tag>Quo</b:Tag>
-    <b:SourceType>InternetSite</b:SourceType>
-    <b:Guid>{7495CE63-8BF8-419D-94FB-6B6F598F483D}</b:Guid>
-    <b:Author>
-      <b:Author>
-        <b:NameList>
-          <b:Person>
-            <b:Last>Quonext</b:Last>
-          </b:Person>
-        </b:NameList>
-      </b:Author>
-    </b:Author>
-    <b:Title>Quonext</b:Title>
-    <b:URL>https://www.quonext.com/sobre-quonext</b:URL>
-    <b:RefOrder>16</b:RefOrder>
-  </b:Source>
-  <b:Source>
-    <b:Tag>Log</b:Tag>
-    <b:SourceType>InternetSite</b:SourceType>
-    <b:Guid>{B8E67531-B9DF-47CC-84FE-FB58DC92C6B3}</b:Guid>
-    <b:Author>
-      <b:Author>
-        <b:NameList>
-          <b:Person>
-            <b:Last>Logismic</b:Last>
-          </b:Person>
-        </b:NameList>
-      </b:Author>
-    </b:Author>
-    <b:Title>Logismic software</b:Title>
-    <b:URL>http://www.logismic.mx/nosotros/</b:URL>
-    <b:RefOrder>17</b:RefOrder>
+    <b:RefOrder>12</b:RefOrder>
   </b:Source>
 </b:Sources>
 </file>
 
 <file path=customXml/itemProps1.xml><?xml version="1.0" encoding="utf-8"?>
-<ds:datastoreItem xmlns:ds="http://schemas.openxmlformats.org/officeDocument/2006/customXml" ds:itemID="{3AE3B1A3-E3AB-48F4-B9D3-8F9860A674D2}">
+<ds:datastoreItem xmlns:ds="http://schemas.openxmlformats.org/officeDocument/2006/customXml" ds:itemID="{E310783D-4E2F-E24F-B1C8-9473DF322B58}">
   <ds:schemaRefs>
     <ds:schemaRef ds:uri="http://schemas.openxmlformats.org/officeDocument/2006/bibliography"/>
   </ds:schemaRefs>

</xml_diff>

<commit_message>
Presupuesto hecho a espera de correcciones
</commit_message>
<xml_diff>
--- a/Propuesta de Anteproyecto Final.docx
+++ b/Propuesta de Anteproyecto Final.docx
@@ -6259,8 +6259,6 @@
                   <w:fldChar w:fldCharType="end"/>
                 </w:r>
               </w:p>
-              <w:bookmarkStart w:id="0" w:name="_GoBack" w:displacedByCustomXml="next"/>
-              <w:bookmarkEnd w:id="0" w:displacedByCustomXml="next"/>
             </w:sdtContent>
           </w:sdt>
         </w:tc>
@@ -7982,10 +7980,26 @@
           <w:highlight w:val="yellow"/>
         </w:rPr>
       </w:pPr>
+      <w:r>
+        <w:rPr>
+          <w:noProof/>
+          <w:sz w:val="24"/>
+          <w:szCs w:val="24"/>
+          <w:highlight w:val="yellow"/>
+        </w:rPr>
+        <w:object w:dxaOrig="7030" w:dyaOrig="6680" w14:anchorId="01FD043A">
+          <v:shape id="_x0000_i1025" type="#_x0000_t75" alt="" style="width:351.55pt;height:334.2pt;mso-width-percent:0;mso-height-percent:0;mso-width-percent:0;mso-height-percent:0" o:ole="">
+            <v:imagedata r:id="rId8" o:title=""/>
+          </v:shape>
+          <o:OLEObject Type="Embed" ProgID="Excel.Sheet.12" ShapeID="_x0000_i1025" DrawAspect="Content" ObjectID="_1583658239" r:id="rId9"/>
+        </w:object>
+      </w:r>
+      <w:bookmarkStart w:id="0" w:name="_GoBack"/>
+      <w:bookmarkEnd w:id="0"/>
     </w:p>
     <w:sectPr>
-      <w:headerReference w:type="default" r:id="rId8"/>
-      <w:footerReference w:type="default" r:id="rId9"/>
+      <w:headerReference w:type="default" r:id="rId10"/>
+      <w:footerReference w:type="default" r:id="rId11"/>
       <w:pgSz w:w="12240" w:h="15840"/>
       <w:pgMar w:top="1276" w:right="1701" w:bottom="1417" w:left="1701" w:header="720" w:footer="720" w:gutter="0"/>
       <w:pgNumType w:start="1"/>
@@ -9064,7 +9078,7 @@
                       </a:ln>
                       <a:extLst>
                         <a:ext uri="{91240B29-F687-4f45-9708-019B960494DF}">
-                          <a14:hiddenLine xmlns:a14="http://schemas.microsoft.com/office/drawing/2010/main" xmlns:w="http://schemas.openxmlformats.org/wordprocessingml/2006/main" xmlns:w10="urn:schemas-microsoft-com:office:word" xmlns:v="urn:schemas-microsoft-com:vml" xmlns:o="urn:schemas-microsoft-com:office:office" xmlns:mv="urn:schemas-microsoft-com:mac:vml" xmlns:mo="http://schemas.microsoft.com/office/mac/office/2008/main" xmlns="" w="9525">
+                          <a14:hiddenLine xmlns="" xmlns:mo="http://schemas.microsoft.com/office/mac/office/2008/main" xmlns:mv="urn:schemas-microsoft-com:mac:vml" xmlns:o="urn:schemas-microsoft-com:office:office" xmlns:v="urn:schemas-microsoft-com:vml" xmlns:w10="urn:schemas-microsoft-com:office:word" xmlns:w="http://schemas.openxmlformats.org/wordprocessingml/2006/main" xmlns:a14="http://schemas.microsoft.com/office/drawing/2010/main" w="9525">
                             <a:solidFill>
                               <a:srgbClr val="000000"/>
                             </a:solidFill>
@@ -9401,7 +9415,7 @@
         <v:path o:extrusionok="f" gradientshapeok="t" o:connecttype="rect"/>
         <o:lock v:ext="edit" aspectratio="t"/>
       </v:shapetype>
-      <v:shape id="_x0000_i1029" type="#_x0000_t75" style="width:11.1pt;height:11.1pt" o:bullet="t">
+      <v:shape id="_x0000_i1027" type="#_x0000_t75" style="width:10.9pt;height:10.9pt" o:bullet="t">
         <v:imagedata r:id="rId1" o:title="msoCC20"/>
       </v:shape>
     </w:pict>
@@ -13178,7 +13192,7 @@
 </file>
 
 <file path=customXml/itemProps1.xml><?xml version="1.0" encoding="utf-8"?>
-<ds:datastoreItem xmlns:ds="http://schemas.openxmlformats.org/officeDocument/2006/customXml" ds:itemID="{E310783D-4E2F-E24F-B1C8-9473DF322B58}">
+<ds:datastoreItem xmlns:ds="http://schemas.openxmlformats.org/officeDocument/2006/customXml" ds:itemID="{16759626-F42F-7847-A26B-E1146E70B04C}">
   <ds:schemaRefs>
     <ds:schemaRef ds:uri="http://schemas.openxmlformats.org/officeDocument/2006/bibliography"/>
   </ds:schemaRefs>

</xml_diff>

<commit_message>
Se desarrolla encriptación HASH, delimitación del proyecto, y corrección de citas.
</commit_message>
<xml_diff>
--- a/Propuesta de Anteproyecto Final.docx
+++ b/Propuesta de Anteproyecto Final.docx
@@ -2329,16 +2329,37 @@
             </w:pPr>
             <w:r>
               <w:lastRenderedPageBreak/>
-              <w:t>En este proyecto</w:t>
-            </w:r>
-            <w:r>
-              <w:t xml:space="preserve"> se desarrollará un front-end de la web basada en una plantilla dada por la empresa </w:t>
+              <w:t xml:space="preserve">La empresa </w:t>
             </w:r>
             <w:r>
               <w:rPr>
                 <w:b/>
               </w:rPr>
-              <w:t>CORPOECOAMEM</w:t>
+              <w:t xml:space="preserve">CORPOECOAMEM </w:t>
+            </w:r>
+            <w:r>
+              <w:t>carece de un sistema de informacion donde gestione las bases de datos de los clientes y administradores</w:t>
+            </w:r>
+            <w:r>
+              <w:t>, debido a esto tiene retrasos y perdidas de dinero, por lo tanto</w:t>
+            </w:r>
+            <w:r>
+              <w:t>, e</w:t>
+            </w:r>
+            <w:r>
+              <w:t>n este proyecto</w:t>
+            </w:r>
+            <w:r>
+              <w:t xml:space="preserve"> se desarrollará un</w:t>
+            </w:r>
+            <w:r>
+              <w:t xml:space="preserve">unas interfaces para usuarios y administradores necesarias en </w:t>
+            </w:r>
+            <w:r>
+              <w:t>la web basada en u</w:t>
+            </w:r>
+            <w:r>
+              <w:t>na plantilla dada por la empresa</w:t>
             </w:r>
             <w:r>
               <w:t>, así mismo el back-end se desarrolla desde el inicio, supliendo los objetivos dados por medio de una base de datos</w:t>
@@ -2634,12 +2655,21 @@
               <w:spacing w:after="160" w:line="259" w:lineRule="auto"/>
               <w:ind w:left="720"/>
               <w:jc w:val="both"/>
+              <w:rPr>
+                <w:lang w:val="es-ES"/>
+              </w:rPr>
             </w:pPr>
             <w:r>
               <w:rPr>
                 <w:b/>
               </w:rPr>
-              <w:t>Encriptación SHA-256</w:t>
+              <w:t xml:space="preserve">Encriptación </w:t>
+            </w:r>
+            <w:r>
+              <w:rPr>
+                <w:b/>
+              </w:rPr>
+              <w:t>HASH</w:t>
             </w:r>
             <w:r>
               <w:t>:</w:t>
@@ -2647,13 +2677,126 @@
             <w:r>
               <w:t xml:space="preserve"> </w:t>
             </w:r>
+            <w:r>
+              <w:rPr>
+                <w:lang w:val="es-ES"/>
+              </w:rPr>
+              <w:t xml:space="preserve">Una función hash generalmente significa una función que se comprime, lo que significa que la salida es más corta que la entrada. A menudo, dicha función toma una entrada de longitud arbitraria o casi arbitraria a una longitud cuya longitud es un número fijo, como 160 bits. Las funciones hash se utilizan en muchas partes de la criptografía, y existen muchos tipos diferentes de funciones hash, con diferentes propiedades de seguridad. </w:t>
+            </w:r>
+            <w:sdt>
+              <w:sdtPr>
+                <w:rPr>
+                  <w:lang w:val="es-ES"/>
+                </w:rPr>
+                <w:id w:val="-1829207039"/>
+                <w:citation/>
+              </w:sdtPr>
+              <w:sdtContent>
+                <w:r>
+                  <w:rPr>
+                    <w:lang w:val="es-ES"/>
+                  </w:rPr>
+                  <w:fldChar w:fldCharType="begin"/>
+                </w:r>
+                <w:r>
+                  <w:rPr>
+                    <w:lang w:val="es-ES"/>
+                  </w:rPr>
+                  <w:instrText xml:space="preserve"> CITATION Mih05 \l 3082 </w:instrText>
+                </w:r>
+                <w:r>
+                  <w:rPr>
+                    <w:lang w:val="es-ES"/>
+                  </w:rPr>
+                  <w:fldChar w:fldCharType="separate"/>
+                </w:r>
+                <w:r>
+                  <w:rPr>
+                    <w:noProof/>
+                    <w:lang w:val="es-ES"/>
+                  </w:rPr>
+                  <w:t>(Bellare &amp; Rogaway, 2005)</w:t>
+                </w:r>
+                <w:r>
+                  <w:rPr>
+                    <w:lang w:val="es-ES"/>
+                  </w:rPr>
+                  <w:fldChar w:fldCharType="end"/>
+                </w:r>
+              </w:sdtContent>
+            </w:sdt>
           </w:p>
           <w:p>
             <w:pPr>
               <w:spacing w:after="160" w:line="259" w:lineRule="auto"/>
               <w:ind w:left="720"/>
               <w:jc w:val="both"/>
-            </w:pPr>
+              <w:rPr>
+                <w:lang w:val="es-ES"/>
+              </w:rPr>
+            </w:pPr>
+            <w:r>
+              <w:rPr>
+                <w:lang w:val="es-ES"/>
+              </w:rPr>
+              <w:lastRenderedPageBreak/>
+              <w:t>Una función hash unidireccional toma una entrada de longitud variable, en este caso, un mensaje de cualquier longitud, incluso miles o millones de bits, y produce una salida de longitud fija; digamos, 160 bits. La función hash garantiza que, si la información se modifica de alguna manera, incluso con solo un bit, se produce un valor de salida completamente diferente.</w:t>
+            </w:r>
+          </w:p>
+          <w:p>
+            <w:pPr>
+              <w:spacing w:after="160" w:line="259" w:lineRule="auto"/>
+              <w:ind w:left="720"/>
+              <w:jc w:val="both"/>
+            </w:pPr>
+            <w:r>
+              <w:rPr>
+                <w:lang w:val="es-ES"/>
+              </w:rPr>
+              <w:t>Siempre que se use una función de hash segura, no hay forma de tomar la firma de un documento y adjuntarlo a otro, o de alterar un mensaje firmado de ninguna manera. El cambio más leve en un documento firmado hará que el proceso de verificación de la firma digital falle.</w:t>
+            </w:r>
+            <w:sdt>
+              <w:sdtPr>
+                <w:rPr>
+                  <w:lang w:val="es-ES"/>
+                </w:rPr>
+                <w:id w:val="-1899735142"/>
+                <w:citation/>
+              </w:sdtPr>
+              <w:sdtContent>
+                <w:r>
+                  <w:rPr>
+                    <w:lang w:val="es-ES"/>
+                  </w:rPr>
+                  <w:fldChar w:fldCharType="begin"/>
+                </w:r>
+                <w:r>
+                  <w:rPr>
+                    <w:lang w:val="es-ES"/>
+                  </w:rPr>
+                  <w:instrText xml:space="preserve"> CITATION Phi98 \l 3082 </w:instrText>
+                </w:r>
+                <w:r>
+                  <w:rPr>
+                    <w:lang w:val="es-ES"/>
+                  </w:rPr>
+                  <w:fldChar w:fldCharType="separate"/>
+                </w:r>
+                <w:r>
+                  <w:rPr>
+                    <w:noProof/>
+                    <w:lang w:val="es-ES"/>
+                  </w:rPr>
+                  <w:t xml:space="preserve"> (Zimmermann, 1998)</w:t>
+                </w:r>
+                <w:r>
+                  <w:rPr>
+                    <w:lang w:val="es-ES"/>
+                  </w:rPr>
+                  <w:fldChar w:fldCharType="end"/>
+                </w:r>
+              </w:sdtContent>
+            </w:sdt>
           </w:p>
           <w:p>
             <w:pPr>
@@ -2674,11 +2817,7 @@
               <w:t>www.mysql.com/products/licensing.html</w:t>
             </w:r>
             <w:r>
-              <w:t xml:space="preserve">), que obliga a que todo código que quiera utilizar las librerías oficiales de MySQL deba ser GPL, lo que suponía romper la </w:t>
-            </w:r>
-            <w:r>
-              <w:lastRenderedPageBreak/>
-              <w:t>compatibilidad con PHP regida por una licencia no GPL. Finalmente, MySQL AB, compañía propietaria de MySQL, ante las repercusiones que podía tener esta medida ha publicado una excepción a la licencia GPL de MySQL que permite incluir las librerías en otros proyectos de código abierto que usen licencia distinta a GPL. Esto supone que permitirá que las librerías de acceso MySQL sean incluidas en PHP 5.</w:t>
+              <w:t>), que obliga a que todo código que quiera utilizar las librerías oficiales de MySQL deba ser GPL, lo que suponía romper la compatibilidad con PHP regida por una licencia no GPL. Finalmente, MySQL AB, compañía propietaria de MySQL, ante las repercusiones que podía tener esta medida ha publicado una excepción a la licencia GPL de MySQL que permite incluir las librerías en otros proyectos de código abierto que usen licencia distinta a GPL. Esto supone que permitirá que las librerías de acceso MySQL sean incluidas en PHP 5.</w:t>
             </w:r>
             <w:r>
               <w:t xml:space="preserve"> </w:t>
@@ -2794,19 +2933,46 @@
           <w:p>
             <w:pPr>
               <w:spacing w:after="160" w:line="259" w:lineRule="auto"/>
+              <w:ind w:left="709"/>
               <w:jc w:val="both"/>
-            </w:pPr>
+              <w:rPr>
+                <w:b/>
+              </w:rPr>
+            </w:pPr>
+            <w:r>
+              <w:rPr>
+                <w:b/>
+              </w:rPr>
+              <w:t xml:space="preserve">METODOLOGIA DE DESARROLLO DE SOFTWARE: </w:t>
+            </w:r>
+            <w:r>
+              <w:t>Una metodología de desarrollo de software es un marco de trabajo que se usa para estructurar, planificar y controlar el proceso de desarrollo de sistemas de información.</w:t>
+            </w:r>
+            <w:r>
+              <w:rPr>
+                <w:b/>
+              </w:rPr>
+              <w:t xml:space="preserve"> </w:t>
+            </w:r>
           </w:p>
           <w:p>
             <w:pPr>
               <w:spacing w:after="160" w:line="259" w:lineRule="auto"/>
+              <w:ind w:left="709"/>
               <w:jc w:val="both"/>
             </w:pPr>
             <w:r>
-              <w:t xml:space="preserve"> </w:t>
-            </w:r>
-            <w:r>
-              <w:t>**metodología de desarrollo de sofware</w:t>
+              <w:t xml:space="preserve">Una metodología de desarrollo de software o metodología de desarrollo de sistemas en ingeniería de software es un marco de trabajo que se usa para estructurar, planificar y controlar el proceso de desarrollo de un sistema de información. </w:t>
+            </w:r>
+          </w:p>
+          <w:p>
+            <w:pPr>
+              <w:spacing w:after="160" w:line="259" w:lineRule="auto"/>
+              <w:ind w:left="709"/>
+              <w:jc w:val="both"/>
+            </w:pPr>
+            <w:r>
+              <w:t xml:space="preserve">El marco de trabajo de una metodología de desarrollo de software consiste en: </w:t>
             </w:r>
           </w:p>
           <w:p>
@@ -2815,12 +2981,59 @@
               <w:ind w:left="720"/>
               <w:jc w:val="both"/>
             </w:pPr>
+            <w:r>
+              <w:sym w:font="Symbol" w:char="F0B7"/>
+            </w:r>
+            <w:r>
+              <w:t xml:space="preserve">  Una filosofía de desarrollo de software, con el enfoque o enfoques del proceso de </w:t>
+            </w:r>
+            <w:r>
+              <w:lastRenderedPageBreak/>
+              <w:t xml:space="preserve">desarrollo de software. </w:t>
+            </w:r>
           </w:p>
           <w:p>
             <w:pPr>
               <w:spacing w:after="160" w:line="259" w:lineRule="auto"/>
+              <w:ind w:left="720"/>
               <w:jc w:val="both"/>
             </w:pPr>
+            <w:r>
+              <w:sym w:font="Symbol" w:char="F0B7"/>
+            </w:r>
+            <w:r>
+              <w:t xml:space="preserve">  Múltiples herramientas, modelos y métodos para ayudar en el proceso de desarrollo de software. </w:t>
+            </w:r>
+            <w:sdt>
+              <w:sdtPr>
+                <w:id w:val="362101448"/>
+                <w:citation/>
+              </w:sdtPr>
+              <w:sdtContent>
+                <w:r>
+                  <w:fldChar w:fldCharType="begin"/>
+                </w:r>
+                <w:r>
+                  <w:rPr>
+                    <w:lang w:val="es-ES"/>
+                  </w:rPr>
+                  <w:instrText xml:space="preserve"> CITATION Est15 \l 3082 </w:instrText>
+                </w:r>
+                <w:r>
+                  <w:fldChar w:fldCharType="separate"/>
+                </w:r>
+                <w:r>
+                  <w:rPr>
+                    <w:noProof/>
+                    <w:lang w:val="es-ES"/>
+                  </w:rPr>
+                  <w:t>(Esteban &amp; Pacienzia, 2015)</w:t>
+                </w:r>
+                <w:r>
+                  <w:fldChar w:fldCharType="end"/>
+                </w:r>
+              </w:sdtContent>
+            </w:sdt>
           </w:p>
           <w:p>
             <w:pPr>
@@ -3044,12 +3257,6 @@
           </w:p>
           <w:p>
             <w:pPr>
-              <w:spacing w:after="0" w:line="240" w:lineRule="auto"/>
-              <w:ind w:left="360"/>
-            </w:pPr>
-          </w:p>
-          <w:p>
-            <w:pPr>
               <w:pStyle w:val="Prrafodelista"/>
               <w:numPr>
                 <w:ilvl w:val="0"/>
@@ -3107,11 +3314,6 @@
           <w:p>
             <w:pPr>
               <w:pStyle w:val="Prrafodelista"/>
-            </w:pPr>
-          </w:p>
-          <w:p>
-            <w:pPr>
-              <w:pStyle w:val="Prrafodelista"/>
               <w:jc w:val="both"/>
             </w:pPr>
             <w:r>
@@ -3537,7 +3739,11 @@
               <w:t xml:space="preserve">Open Source: </w:t>
             </w:r>
             <w:r>
-              <w:t>Hace referencia a la libre disponibilidad por parte del usuario de un software y de su código fuente. El código fuente esta formado por líneas de instrucciones escritas en un determinado lenguaje de programación que permiten desarrollar una aplicación o software y que este ejecute las tareas para las que ha sido creado.</w:t>
+              <w:t xml:space="preserve">Hace referencia a la libre disponibilidad por parte del usuario de un software y de su código fuente. El código fuente esta formado por líneas de instrucciones escritas en un determinado lenguaje de programación que permiten desarrollar una </w:t>
+            </w:r>
+            <w:r>
+              <w:lastRenderedPageBreak/>
+              <w:t>aplicación o software y que este ejecute las tareas para las que ha sido creado.</w:t>
             </w:r>
             <w:sdt>
               <w:sdtPr>
@@ -3715,11 +3921,7 @@
               <w:t>:</w:t>
             </w:r>
             <w:r>
-              <w:t xml:space="preserve"> El propietario de un ejemplar del programa de ordenador de circulación lícita podrá realizar una copia o una adaptación de dicho programa, siempre y cuando: a) Sea indispensable para la utilización del programa; o, b) Sea con fines de archivo, es decir, destinada exclusivamente </w:t>
-            </w:r>
-            <w:r>
-              <w:lastRenderedPageBreak/>
-              <w:t>a sustituir la copia legítimamente adquirida, cuando ésta ya no pueda utilizarse por daño o pérdida.</w:t>
+              <w:t xml:space="preserve"> El propietario de un ejemplar del programa de ordenador de circulación lícita podrá realizar una copia o una adaptación de dicho programa, siempre y cuando: a) Sea indispensable para la utilización del programa; o, b) Sea con fines de archivo, es decir, destinada exclusivamente a sustituir la copia legítimamente adquirida, cuando ésta ya no pueda utilizarse por daño o pérdida.</w:t>
             </w:r>
           </w:p>
           <w:p>
@@ -3906,6 +4108,7 @@
               <w:rPr>
                 <w:b/>
               </w:rPr>
+              <w:lastRenderedPageBreak/>
               <w:t xml:space="preserve">Artículo 269A°: </w:t>
             </w:r>
             <w:r>
@@ -4257,17 +4460,6 @@
           <w:p>
             <w:pPr>
               <w:spacing w:after="0" w:line="240" w:lineRule="auto"/>
-              <w:ind w:left="720"/>
-              <w:jc w:val="both"/>
-              <w:rPr>
-                <w:b/>
-              </w:rPr>
-            </w:pPr>
-          </w:p>
-          <w:p>
-            <w:pPr>
-              <w:spacing w:after="0" w:line="240" w:lineRule="auto"/>
-              <w:ind w:left="720"/>
               <w:rPr>
                 <w:b/>
               </w:rPr>
@@ -4609,12 +4801,10 @@
             <w:pPr>
               <w:spacing w:after="0" w:line="240" w:lineRule="auto"/>
               <w:ind w:left="1080"/>
-            </w:pPr>
-            <w:r>
-              <w:rPr>
-                <w:b/>
-              </w:rPr>
-              <w:t>**justificación: nombramiento de la empresa</w:t>
+              <w:jc w:val="both"/>
+            </w:pPr>
+            <w:r>
+              <w:t xml:space="preserve">El turismo comunitario es una de las propuestas de desarrollo sostenible en el AMEM en el marco de la construcción de paz. Por ello, es indispensable el desarrollo de actividades productivas que permitan la vinculación del campesinado, siguiendo unos esquemas básicos de formación y preparación para el trabajo. </w:t>
             </w:r>
           </w:p>
           <w:p>
@@ -4624,7 +4814,35 @@
               <w:jc w:val="both"/>
             </w:pPr>
             <w:r>
-              <w:t>Este trabajo se hace con el objetivo de brindar a la empresa un sistema de información donde el usuario pueda ver información, registrarse y apartar servicios para aumentar su productividad.</w:t>
+              <w:t>El turismo comunitario, es una alternativa productivaa</w:t>
+            </w:r>
+            <w:r>
+              <w:t xml:space="preserve"> que se habilitan en este territorio, debido a la gran riqueza de fauna, flora y fuentes hídricas en el AMEM, que posibilitan el desarrollo de actividades turísticas para visitantes y turistas, pero debido a las condiciones históricas que se han vivido en este territorio, en la actualidad no se cuenta </w:t>
+            </w:r>
+            <w:r>
+              <w:t xml:space="preserve">con la gestion web </w:t>
+            </w:r>
+            <w:r>
+              <w:t>la planta turística necesaria para la prestación de servicios.</w:t>
+            </w:r>
+          </w:p>
+          <w:p>
+            <w:pPr>
+              <w:spacing w:after="0" w:line="240" w:lineRule="auto"/>
+              <w:ind w:left="1080"/>
+            </w:pPr>
+          </w:p>
+          <w:p>
+            <w:pPr>
+              <w:spacing w:after="0" w:line="240" w:lineRule="auto"/>
+              <w:ind w:left="1080"/>
+              <w:jc w:val="both"/>
+            </w:pPr>
+            <w:r>
+              <w:t>Debido a lo anterior, e</w:t>
+            </w:r>
+            <w:r>
+              <w:t>ste trabajo se hace con el objetivo de brindar a la empresa un sistema de información donde el usuario pueda ver información, registrarse y apartar servicios para aumentar su productividad.</w:t>
             </w:r>
           </w:p>
           <w:p>
@@ -4769,6 +4987,7 @@
                     <w:rPr>
                       <w:rFonts w:cs="Calibri"/>
                     </w:rPr>
+                    <w:lastRenderedPageBreak/>
                     <w:t>ETAPA</w:t>
                   </w:r>
                 </w:p>
@@ -4790,6 +5009,262 @@
                       <w:rFonts w:cs="Calibri"/>
                     </w:rPr>
                     <w:t>1</w:t>
+                  </w:r>
+                </w:p>
+              </w:tc>
+            </w:tr>
+            <w:tr>
+              <w:tc>
+                <w:tcPr>
+                  <w:tcW w:w="2428" w:type="dxa"/>
+                  <w:shd w:val="clear" w:color="auto" w:fill="auto"/>
+                  <w:vAlign w:val="center"/>
+                </w:tcPr>
+                <w:p>
+                  <w:pPr>
+                    <w:rPr>
+                      <w:rFonts w:cs="Calibri"/>
+                    </w:rPr>
+                  </w:pPr>
+                  <w:r>
+                    <w:rPr>
+                      <w:rFonts w:cs="Calibri"/>
+                    </w:rPr>
+                    <w:t>DESCRIPCION DE LA ETAPA</w:t>
+                  </w:r>
+                </w:p>
+              </w:tc>
+              <w:tc>
+                <w:tcPr>
+                  <w:tcW w:w="6066" w:type="dxa"/>
+                  <w:shd w:val="clear" w:color="auto" w:fill="auto"/>
+                  <w:vAlign w:val="center"/>
+                </w:tcPr>
+                <w:p>
+                  <w:pPr>
+                    <w:spacing w:after="0" w:line="240" w:lineRule="auto"/>
+                    <w:rPr>
+                      <w:rFonts w:cs="Calibri"/>
+                      <w:sz w:val="18"/>
+                      <w:szCs w:val="18"/>
+                      <w:lang w:val="es-ES"/>
+                    </w:rPr>
+                  </w:pPr>
+                  <w:r>
+                    <w:t xml:space="preserve">Diseño </w:t>
+                  </w:r>
+                  <w:r>
+                    <w:t>de diagrama de casos de uso del sistema de informacion</w:t>
+                  </w:r>
+                </w:p>
+              </w:tc>
+            </w:tr>
+            <w:tr>
+              <w:tc>
+                <w:tcPr>
+                  <w:tcW w:w="2428" w:type="dxa"/>
+                  <w:shd w:val="clear" w:color="auto" w:fill="auto"/>
+                  <w:vAlign w:val="center"/>
+                </w:tcPr>
+                <w:p>
+                  <w:pPr>
+                    <w:rPr>
+                      <w:rFonts w:cs="Calibri"/>
+                    </w:rPr>
+                  </w:pPr>
+                  <w:r>
+                    <w:rPr>
+                      <w:rFonts w:cs="Calibri"/>
+                    </w:rPr>
+                    <w:t>ACTIVIDADES</w:t>
+                  </w:r>
+                </w:p>
+              </w:tc>
+              <w:tc>
+                <w:tcPr>
+                  <w:tcW w:w="6066" w:type="dxa"/>
+                  <w:shd w:val="clear" w:color="auto" w:fill="auto"/>
+                  <w:vAlign w:val="center"/>
+                </w:tcPr>
+                <w:p>
+                  <w:pPr>
+                    <w:pStyle w:val="Prrafodelista"/>
+                    <w:numPr>
+                      <w:ilvl w:val="0"/>
+                      <w:numId w:val="13"/>
+                    </w:numPr>
+                    <w:jc w:val="both"/>
+                    <w:rPr>
+                      <w:rFonts w:asciiTheme="majorHAnsi" w:hAnsiTheme="majorHAnsi"/>
+                      <w:sz w:val="20"/>
+                      <w:szCs w:val="18"/>
+                    </w:rPr>
+                  </w:pPr>
+                  <w:r>
+                    <w:rPr>
+                      <w:rFonts w:asciiTheme="majorHAnsi" w:hAnsiTheme="majorHAnsi"/>
+                      <w:sz w:val="20"/>
+                      <w:szCs w:val="18"/>
+                    </w:rPr>
+                    <w:t xml:space="preserve">Diseño </w:t>
+                  </w:r>
+                  <w:r>
+                    <w:rPr>
+                      <w:rFonts w:asciiTheme="majorHAnsi" w:hAnsiTheme="majorHAnsi"/>
+                      <w:sz w:val="20"/>
+                      <w:szCs w:val="18"/>
+                    </w:rPr>
+                    <w:t xml:space="preserve">de bases de datos con </w:t>
+                  </w:r>
+                  <w:r>
+                    <w:rPr>
+                      <w:rFonts w:asciiTheme="majorHAnsi" w:hAnsiTheme="majorHAnsi"/>
+                      <w:sz w:val="20"/>
+                      <w:szCs w:val="18"/>
+                    </w:rPr>
+                    <w:t xml:space="preserve">Argouml </w:t>
+                  </w:r>
+                </w:p>
+                <w:p>
+                  <w:pPr>
+                    <w:pStyle w:val="Prrafodelista"/>
+                    <w:numPr>
+                      <w:ilvl w:val="0"/>
+                      <w:numId w:val="13"/>
+                    </w:numPr>
+                    <w:jc w:val="both"/>
+                    <w:rPr>
+                      <w:rFonts w:asciiTheme="majorHAnsi" w:hAnsiTheme="majorHAnsi"/>
+                      <w:sz w:val="20"/>
+                      <w:szCs w:val="18"/>
+                    </w:rPr>
+                  </w:pPr>
+                  <w:r>
+                    <w:rPr>
+                      <w:rFonts w:asciiTheme="majorHAnsi" w:hAnsiTheme="majorHAnsi"/>
+                      <w:sz w:val="20"/>
+                      <w:szCs w:val="18"/>
+                    </w:rPr>
+                    <w:t>Diseño de casos de uso de administradores y usuarios</w:t>
+                  </w:r>
+                </w:p>
+                <w:p>
+                  <w:pPr>
+                    <w:pStyle w:val="Prrafodelista"/>
+                    <w:jc w:val="both"/>
+                    <w:rPr>
+                      <w:rFonts w:asciiTheme="majorHAnsi" w:hAnsiTheme="majorHAnsi"/>
+                      <w:sz w:val="20"/>
+                      <w:szCs w:val="18"/>
+                    </w:rPr>
+                  </w:pPr>
+                </w:p>
+              </w:tc>
+            </w:tr>
+            <w:tr>
+              <w:tc>
+                <w:tcPr>
+                  <w:tcW w:w="2428" w:type="dxa"/>
+                  <w:shd w:val="clear" w:color="auto" w:fill="auto"/>
+                  <w:vAlign w:val="center"/>
+                </w:tcPr>
+                <w:p>
+                  <w:pPr>
+                    <w:rPr>
+                      <w:rFonts w:cs="Calibri"/>
+                    </w:rPr>
+                  </w:pPr>
+                  <w:r>
+                    <w:rPr>
+                      <w:rFonts w:cs="Calibri"/>
+                    </w:rPr>
+                    <w:t>OBJETIVO</w:t>
+                  </w:r>
+                </w:p>
+              </w:tc>
+              <w:tc>
+                <w:tcPr>
+                  <w:tcW w:w="6066" w:type="dxa"/>
+                  <w:shd w:val="clear" w:color="auto" w:fill="auto"/>
+                  <w:vAlign w:val="center"/>
+                </w:tcPr>
+                <w:p>
+                  <w:pPr>
+                    <w:spacing w:after="0" w:line="240" w:lineRule="auto"/>
+                  </w:pPr>
+                  <w:r>
+                    <w:t xml:space="preserve">Diseñar </w:t>
+                  </w:r>
+                  <w:r>
+                    <w:t>bases de datos y casos de uso con Argouml</w:t>
+                  </w:r>
+                </w:p>
+              </w:tc>
+            </w:tr>
+          </w:tbl>
+          <w:p>
+            <w:pPr>
+              <w:spacing w:after="0" w:line="240" w:lineRule="auto"/>
+            </w:pPr>
+          </w:p>
+          <w:tbl>
+            <w:tblPr>
+              <w:tblW w:w="0" w:type="auto"/>
+              <w:tblBorders>
+                <w:top w:val="single" w:sz="4" w:space="0" w:color="000000"/>
+                <w:left w:val="single" w:sz="4" w:space="0" w:color="000000"/>
+                <w:bottom w:val="single" w:sz="4" w:space="0" w:color="000000"/>
+                <w:right w:val="single" w:sz="4" w:space="0" w:color="000000"/>
+                <w:insideH w:val="single" w:sz="4" w:space="0" w:color="000000"/>
+                <w:insideV w:val="single" w:sz="4" w:space="0" w:color="000000"/>
+              </w:tblBorders>
+              <w:tblLook w:val="04A0" w:firstRow="1" w:lastRow="0" w:firstColumn="1" w:lastColumn="0" w:noHBand="0" w:noVBand="1"/>
+            </w:tblPr>
+            <w:tblGrid>
+              <w:gridCol w:w="2428"/>
+              <w:gridCol w:w="6066"/>
+            </w:tblGrid>
+            <w:tr>
+              <w:tc>
+                <w:tcPr>
+                  <w:tcW w:w="2428" w:type="dxa"/>
+                  <w:shd w:val="clear" w:color="auto" w:fill="auto"/>
+                  <w:vAlign w:val="center"/>
+                </w:tcPr>
+                <w:p>
+                  <w:pPr>
+                    <w:tabs>
+                      <w:tab w:val="left" w:pos="1358"/>
+                    </w:tabs>
+                    <w:rPr>
+                      <w:rFonts w:cs="Calibri"/>
+                    </w:rPr>
+                  </w:pPr>
+                  <w:r>
+                    <w:rPr>
+                      <w:rFonts w:cs="Calibri"/>
+                    </w:rPr>
+                    <w:t>ETAPA</w:t>
+                  </w:r>
+                </w:p>
+              </w:tc>
+              <w:tc>
+                <w:tcPr>
+                  <w:tcW w:w="6066" w:type="dxa"/>
+                  <w:shd w:val="clear" w:color="auto" w:fill="auto"/>
+                  <w:vAlign w:val="center"/>
+                </w:tcPr>
+                <w:p>
+                  <w:pPr>
+                    <w:rPr>
+                      <w:rFonts w:cs="Calibri"/>
+                    </w:rPr>
+                  </w:pPr>
+                  <w:r>
+                    <w:rPr>
+                      <w:rFonts w:cs="Calibri"/>
+                    </w:rPr>
+                    <w:t>2</w:t>
                   </w:r>
                 </w:p>
               </w:tc>
@@ -4869,7 +5344,7 @@
                     <w:pStyle w:val="Prrafodelista"/>
                     <w:numPr>
                       <w:ilvl w:val="0"/>
-                      <w:numId w:val="13"/>
+                      <w:numId w:val="23"/>
                     </w:numPr>
                     <w:jc w:val="both"/>
                     <w:rPr>
@@ -4892,7 +5367,7 @@
                     <w:pStyle w:val="Prrafodelista"/>
                     <w:numPr>
                       <w:ilvl w:val="0"/>
-                      <w:numId w:val="13"/>
+                      <w:numId w:val="23"/>
                     </w:numPr>
                     <w:jc w:val="both"/>
                     <w:rPr>
@@ -4915,7 +5390,7 @@
                     <w:pStyle w:val="Prrafodelista"/>
                     <w:numPr>
                       <w:ilvl w:val="0"/>
-                      <w:numId w:val="13"/>
+                      <w:numId w:val="23"/>
                     </w:numPr>
                     <w:jc w:val="both"/>
                     <w:rPr>
@@ -5035,7 +5510,7 @@
                     <w:rPr>
                       <w:rFonts w:cs="Calibri"/>
                     </w:rPr>
-                    <w:t>2</w:t>
+                    <w:t>3</w:t>
                   </w:r>
                 </w:p>
               </w:tc>
@@ -5263,7 +5738,7 @@
                     <w:rPr>
                       <w:rFonts w:cs="Calibri"/>
                     </w:rPr>
-                    <w:t>3</w:t>
+                    <w:t>4</w:t>
                   </w:r>
                 </w:p>
               </w:tc>
@@ -5387,6 +5862,7 @@
                       <w:sz w:val="20"/>
                       <w:szCs w:val="18"/>
                     </w:rPr>
+                    <w:lastRenderedPageBreak/>
                     <w:t>Instalación de SSL sobre el servidor</w:t>
                   </w:r>
                 </w:p>
@@ -5409,6 +5885,7 @@
                     <w:rPr>
                       <w:rFonts w:cs="Calibri"/>
                     </w:rPr>
+                    <w:lastRenderedPageBreak/>
                     <w:t>OBJETIVO</w:t>
                   </w:r>
                 </w:p>
@@ -5965,7 +6442,15 @@
                     <w:noProof/>
                     <w:lang w:val="es-ES"/>
                   </w:rPr>
-                  <w:t>. Obtenido de http://www.alcaldiabogota.gov.co/sisjur/normas/Norma1.jsp?i=34492</w:t>
+                  <w:t xml:space="preserve">. Obtenido de </w:t>
+                </w:r>
+                <w:r>
+                  <w:rPr>
+                    <w:noProof/>
+                    <w:lang w:val="es-ES"/>
+                  </w:rPr>
+                  <w:lastRenderedPageBreak/>
+                  <w:t>http://www.alcaldiabogota.gov.co/sisjur/normas/Norma1.jsp?i=34492</w:t>
                 </w:r>
               </w:p>
               <w:p>
@@ -6098,7 +6583,6 @@
                     <w:noProof/>
                     <w:lang w:val="es-ES"/>
                   </w:rPr>
-                  <w:lastRenderedPageBreak/>
                   <w:t xml:space="preserve">Clint Eccher, E. H. (2005). </w:t>
                 </w:r>
                 <w:r>
@@ -7829,11 +8313,7 @@
               <w:t xml:space="preserve"> específicamente para la solu</w:t>
             </w:r>
             <w:r>
-              <w:t xml:space="preserve">ción de la falta de </w:t>
-            </w:r>
-            <w:r>
-              <w:lastRenderedPageBreak/>
-              <w:t>información.</w:t>
+              <w:t>ción de la falta de información.</w:t>
             </w:r>
           </w:p>
           <w:p>
@@ -7948,6 +8428,8 @@
         <w:spacing w:after="0" w:line="240" w:lineRule="auto"/>
         <w:jc w:val="both"/>
       </w:pPr>
+      <w:bookmarkStart w:id="0" w:name="_GoBack"/>
+      <w:bookmarkEnd w:id="0"/>
     </w:p>
     <w:p>
       <w:pPr>
@@ -7988,14 +8470,12 @@
           <w:highlight w:val="yellow"/>
         </w:rPr>
         <w:object w:dxaOrig="7030" w:dyaOrig="6680" w14:anchorId="01FD043A">
-          <v:shape id="_x0000_i1025" type="#_x0000_t75" alt="" style="width:351.55pt;height:334.2pt;mso-width-percent:0;mso-height-percent:0;mso-width-percent:0;mso-height-percent:0" o:ole="">
+          <v:shape id="_x0000_i1025" type="#_x0000_t75" alt="" style="width:352.05pt;height:334.2pt;mso-width-percent:0;mso-height-percent:0;mso-width-percent:0;mso-height-percent:0" o:ole="">
             <v:imagedata r:id="rId8" o:title=""/>
           </v:shape>
-          <o:OLEObject Type="Embed" ProgID="Excel.Sheet.12" ShapeID="_x0000_i1025" DrawAspect="Content" ObjectID="_1583658239" r:id="rId9"/>
+          <o:OLEObject Type="Embed" ProgID="Excel.Sheet.12" ShapeID="_x0000_i1025" DrawAspect="Content" ObjectID="_1583690428" r:id="rId9"/>
         </w:object>
       </w:r>
-      <w:bookmarkStart w:id="0" w:name="_GoBack"/>
-      <w:bookmarkEnd w:id="0"/>
     </w:p>
     <w:sectPr>
       <w:headerReference w:type="default" r:id="rId10"/>
@@ -8394,7 +8874,7 @@
         </mc:Choice>
         <mc:Fallback>
           <w:pict>
-            <v:rect w14:anchorId="2D8E09D4" id="Rectángulo 5" o:spid="_x0000_s1026" style="position:absolute;left:0;text-align:left;margin-left:359.75pt;margin-top:8.1pt;width:97.5pt;height:43.4pt;z-index:251657216;visibility:visible;mso-wrap-style:square;mso-width-percent:0;mso-height-percent:0;mso-wrap-distance-left:9pt;mso-wrap-distance-top:0;mso-wrap-distance-right:9pt;mso-wrap-distance-bottom:0;mso-position-horizontal:absolute;mso-position-horizontal-relative:text;mso-position-vertical:absolute;mso-position-vertical-relative:text;mso-width-percent:0;mso-height-percent:0;mso-width-relative:page;mso-height-relative:page;v-text-anchor:top" o:gfxdata="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" o:allowincell="f">
+            <v:rect w14:anchorId="2D8E09D4" id="Rectángulo 5" o:spid="_x0000_s1026" style="position:absolute;left:0;text-align:left;margin-left:359.75pt;margin-top:8.1pt;width:97.5pt;height:43.4pt;z-index:251657216;visibility:visible;mso-wrap-style:square;mso-width-percent:0;mso-height-percent:0;mso-wrap-distance-left:9pt;mso-wrap-distance-top:0;mso-wrap-distance-right:9pt;mso-wrap-distance-bottom:0;mso-position-horizontal:absolute;mso-position-horizontal-relative:text;mso-position-vertical:absolute;mso-position-vertical-relative:text;mso-width-percent:0;mso-height-percent:0;mso-width-relative:page;mso-height-relative:page;v-text-anchor:top" o:gfxdata="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" o:allowincell="f">
               <v:textbox>
                 <w:txbxContent>
                   <w:p>
@@ -8573,7 +9053,7 @@
         </mc:Choice>
         <mc:Fallback>
           <w:pict>
-            <v:rect w14:anchorId="6EA5A0E5" id="Rectángulo 4" o:spid="_x0000_s1027" style="position:absolute;left:0;text-align:left;margin-left:292.65pt;margin-top:8.15pt;width:64.8pt;height:43.4pt;z-index:251659264;visibility:visible;mso-wrap-style:square;mso-width-percent:0;mso-height-percent:0;mso-wrap-distance-left:9pt;mso-wrap-distance-top:0;mso-wrap-distance-right:9pt;mso-wrap-distance-bottom:0;mso-position-horizontal:absolute;mso-position-horizontal-relative:text;mso-position-vertical:absolute;mso-position-vertical-relative:text;mso-width-percent:0;mso-height-percent:0;mso-width-relative:page;mso-height-relative:page;v-text-anchor:top" o:gfxdata="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" o:allowincell="f">
+            <v:rect w14:anchorId="6EA5A0E5" id="Rectángulo 4" o:spid="_x0000_s1027" style="position:absolute;left:0;text-align:left;margin-left:292.65pt;margin-top:8.15pt;width:64.8pt;height:43.4pt;z-index:251659264;visibility:visible;mso-wrap-style:square;mso-width-percent:0;mso-height-percent:0;mso-wrap-distance-left:9pt;mso-wrap-distance-top:0;mso-wrap-distance-right:9pt;mso-wrap-distance-bottom:0;mso-position-horizontal:absolute;mso-position-horizontal-relative:text;mso-position-vertical:absolute;mso-position-vertical-relative:text;mso-width-percent:0;mso-height-percent:0;mso-width-relative:page;mso-height-relative:page;v-text-anchor:top" o:gfxdata="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" o:allowincell="f">
               <v:textbox>
                 <w:txbxContent>
                   <w:p>
@@ -8863,7 +9343,7 @@
         </mc:Choice>
         <mc:Fallback>
           <w:pict>
-            <v:rect w14:anchorId="091B1A67" id="_x0000_s1028" style="position:absolute;left:0;text-align:left;margin-left:225.9pt;margin-top:8.15pt;width:64.8pt;height:43.4pt;z-index:251656192;visibility:visible;mso-wrap-style:square;mso-width-percent:0;mso-height-percent:0;mso-wrap-distance-left:9pt;mso-wrap-distance-top:0;mso-wrap-distance-right:9pt;mso-wrap-distance-bottom:0;mso-position-horizontal:absolute;mso-position-horizontal-relative:text;mso-position-vertical:absolute;mso-position-vertical-relative:text;mso-width-percent:0;mso-height-percent:0;mso-width-relative:page;mso-height-relative:page;v-text-anchor:top" o:gfxdata="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" o:allowincell="f">
+            <v:rect w14:anchorId="091B1A67" id="_x0000_s1028" style="position:absolute;left:0;text-align:left;margin-left:225.9pt;margin-top:8.15pt;width:64.8pt;height:43.4pt;z-index:251656192;visibility:visible;mso-wrap-style:square;mso-width-percent:0;mso-height-percent:0;mso-wrap-distance-left:9pt;mso-wrap-distance-top:0;mso-wrap-distance-right:9pt;mso-wrap-distance-bottom:0;mso-position-horizontal:absolute;mso-position-horizontal-relative:text;mso-position-vertical:absolute;mso-position-vertical-relative:text;mso-width-percent:0;mso-height-percent:0;mso-width-relative:page;mso-height-relative:page;v-text-anchor:top" o:gfxdata="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" o:allowincell="f">
               <v:textbox>
                 <w:txbxContent>
                   <w:p>
@@ -9078,7 +9558,7 @@
                       </a:ln>
                       <a:extLst>
                         <a:ext uri="{91240B29-F687-4f45-9708-019B960494DF}">
-                          <a14:hiddenLine xmlns="" xmlns:mo="http://schemas.microsoft.com/office/mac/office/2008/main" xmlns:mv="urn:schemas-microsoft-com:mac:vml" xmlns:o="urn:schemas-microsoft-com:office:office" xmlns:v="urn:schemas-microsoft-com:vml" xmlns:w10="urn:schemas-microsoft-com:office:word" xmlns:w="http://schemas.openxmlformats.org/wordprocessingml/2006/main" xmlns:a14="http://schemas.microsoft.com/office/drawing/2010/main" w="9525">
+                          <a14:hiddenLine xmlns:a14="http://schemas.microsoft.com/office/drawing/2010/main" xmlns:w="http://schemas.openxmlformats.org/wordprocessingml/2006/main" xmlns:w10="urn:schemas-microsoft-com:office:word" xmlns:v="urn:schemas-microsoft-com:vml" xmlns:o="urn:schemas-microsoft-com:office:office" xmlns:mv="urn:schemas-microsoft-com:mac:vml" xmlns:mo="http://schemas.microsoft.com/office/mac/office/2008/main" xmlns="" w="9525">
                             <a:solidFill>
                               <a:srgbClr val="000000"/>
                             </a:solidFill>
@@ -9144,7 +9624,7 @@
               <v:stroke joinstyle="miter"/>
               <v:path gradientshapeok="t" o:connecttype="rect"/>
             </v:shapetype>
-            <v:shape id="Cuadro de texto 3" o:spid="_x0000_s1029" type="#_x0000_t202" style="position:absolute;left:0;text-align:left;margin-left:29pt;margin-top:11.85pt;width:193.5pt;height:34.8pt;z-index:251658240;visibility:visible;mso-wrap-style:square;mso-width-percent:0;mso-height-percent:0;mso-wrap-distance-left:9pt;mso-wrap-distance-top:0;mso-wrap-distance-right:9pt;mso-wrap-distance-bottom:0;mso-position-horizontal:absolute;mso-position-horizontal-relative:text;mso-position-vertical:absolute;mso-position-vertical-relative:text;mso-width-percent:0;mso-height-percent:0;mso-width-relative:page;mso-height-relative:page;v-text-anchor:top" o:gfxdata="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" stroked="f">
+            <v:shape id="Cuadro de texto 3" o:spid="_x0000_s1029" type="#_x0000_t202" style="position:absolute;left:0;text-align:left;margin-left:29pt;margin-top:11.85pt;width:193.5pt;height:34.8pt;z-index:251658240;visibility:visible;mso-wrap-style:square;mso-width-percent:0;mso-height-percent:0;mso-wrap-distance-left:9pt;mso-wrap-distance-top:0;mso-wrap-distance-right:9pt;mso-wrap-distance-bottom:0;mso-position-horizontal:absolute;mso-position-horizontal-relative:text;mso-position-vertical:absolute;mso-position-vertical-relative:text;mso-width-percent:0;mso-height-percent:0;mso-width-relative:page;mso-height-relative:page;v-text-anchor:top" o:gfxdata="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" stroked="f">
               <v:textbox>
                 <w:txbxContent>
                   <w:p>
@@ -9319,7 +9799,7 @@
         </mc:Choice>
         <mc:Fallback>
           <w:pict>
-            <v:rect w14:anchorId="5B0009F8" id="Rectángulo 2" o:spid="_x0000_s1030" style="position:absolute;left:0;text-align:left;margin-left:-9.25pt;margin-top:8.1pt;width:232.5pt;height:43.4pt;z-index:251655168;visibility:visible;mso-wrap-style:square;mso-width-percent:0;mso-height-percent:0;mso-wrap-distance-left:9pt;mso-wrap-distance-top:0;mso-wrap-distance-right:9pt;mso-wrap-distance-bottom:0;mso-position-horizontal:absolute;mso-position-horizontal-relative:text;mso-position-vertical:absolute;mso-position-vertical-relative:text;mso-width-percent:0;mso-height-percent:0;mso-width-relative:page;mso-height-relative:page;v-text-anchor:top" o:gfxdata="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">
+            <v:rect w14:anchorId="5B0009F8" id="Rectángulo 2" o:spid="_x0000_s1030" style="position:absolute;left:0;text-align:left;margin-left:-9.25pt;margin-top:8.1pt;width:232.5pt;height:43.4pt;z-index:251655168;visibility:visible;mso-wrap-style:square;mso-width-percent:0;mso-height-percent:0;mso-wrap-distance-left:9pt;mso-wrap-distance-top:0;mso-wrap-distance-right:9pt;mso-wrap-distance-bottom:0;mso-position-horizontal:absolute;mso-position-horizontal-relative:text;mso-position-vertical:absolute;mso-position-vertical-relative:text;mso-width-percent:0;mso-height-percent:0;mso-width-relative:page;mso-height-relative:page;v-text-anchor:top" o:gfxdata="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">
               <v:textbox>
                 <w:txbxContent>
                   <w:p>
@@ -9415,7 +9895,7 @@
         <v:path o:extrusionok="f" gradientshapeok="t" o:connecttype="rect"/>
         <o:lock v:ext="edit" aspectratio="t"/>
       </v:shapetype>
-      <v:shape id="_x0000_i1027" type="#_x0000_t75" style="width:10.9pt;height:10.9pt" o:bullet="t">
+      <v:shape id="_x0000_i1066" type="#_x0000_t75" style="width:10.9pt;height:10.9pt" o:bullet="t">
         <v:imagedata r:id="rId1" o:title="msoCC20"/>
       </v:shape>
     </w:pict>
@@ -10462,6 +10942,244 @@
     </w:lvl>
   </w:abstractNum>
   <w:abstractNum w:abstractNumId="10" w15:restartNumberingAfterBreak="0">
+    <w:nsid w:val="3D5E006D"/>
+    <w:multiLevelType w:val="hybridMultilevel"/>
+    <w:tmpl w:val="0DB8C1F0"/>
+    <w:lvl w:ilvl="0" w:tplc="240A000F">
+      <w:start w:val="1"/>
+      <w:numFmt w:val="decimal"/>
+      <w:lvlText w:val="%1."/>
+      <w:lvlJc w:val="left"/>
+      <w:pPr>
+        <w:ind w:left="720" w:hanging="360"/>
+      </w:pPr>
+      <w:rPr>
+        <w:rFonts w:hint="default"/>
+      </w:rPr>
+    </w:lvl>
+    <w:lvl w:ilvl="1" w:tplc="240A0019" w:tentative="1">
+      <w:start w:val="1"/>
+      <w:numFmt w:val="lowerLetter"/>
+      <w:lvlText w:val="%2."/>
+      <w:lvlJc w:val="left"/>
+      <w:pPr>
+        <w:ind w:left="1440" w:hanging="360"/>
+      </w:pPr>
+    </w:lvl>
+    <w:lvl w:ilvl="2" w:tplc="240A001B" w:tentative="1">
+      <w:start w:val="1"/>
+      <w:numFmt w:val="lowerRoman"/>
+      <w:lvlText w:val="%3."/>
+      <w:lvlJc w:val="right"/>
+      <w:pPr>
+        <w:ind w:left="2160" w:hanging="180"/>
+      </w:pPr>
+    </w:lvl>
+    <w:lvl w:ilvl="3" w:tplc="240A000F" w:tentative="1">
+      <w:start w:val="1"/>
+      <w:numFmt w:val="decimal"/>
+      <w:lvlText w:val="%4."/>
+      <w:lvlJc w:val="left"/>
+      <w:pPr>
+        <w:ind w:left="2880" w:hanging="360"/>
+      </w:pPr>
+    </w:lvl>
+    <w:lvl w:ilvl="4" w:tplc="240A0019" w:tentative="1">
+      <w:start w:val="1"/>
+      <w:numFmt w:val="lowerLetter"/>
+      <w:lvlText w:val="%5."/>
+      <w:lvlJc w:val="left"/>
+      <w:pPr>
+        <w:ind w:left="3600" w:hanging="360"/>
+      </w:pPr>
+    </w:lvl>
+    <w:lvl w:ilvl="5" w:tplc="240A001B" w:tentative="1">
+      <w:start w:val="1"/>
+      <w:numFmt w:val="lowerRoman"/>
+      <w:lvlText w:val="%6."/>
+      <w:lvlJc w:val="right"/>
+      <w:pPr>
+        <w:ind w:left="4320" w:hanging="180"/>
+      </w:pPr>
+    </w:lvl>
+    <w:lvl w:ilvl="6" w:tplc="240A000F" w:tentative="1">
+      <w:start w:val="1"/>
+      <w:numFmt w:val="decimal"/>
+      <w:lvlText w:val="%7."/>
+      <w:lvlJc w:val="left"/>
+      <w:pPr>
+        <w:ind w:left="5040" w:hanging="360"/>
+      </w:pPr>
+    </w:lvl>
+    <w:lvl w:ilvl="7" w:tplc="240A0019" w:tentative="1">
+      <w:start w:val="1"/>
+      <w:numFmt w:val="lowerLetter"/>
+      <w:lvlText w:val="%8."/>
+      <w:lvlJc w:val="left"/>
+      <w:pPr>
+        <w:ind w:left="5760" w:hanging="360"/>
+      </w:pPr>
+    </w:lvl>
+    <w:lvl w:ilvl="8" w:tplc="240A001B" w:tentative="1">
+      <w:start w:val="1"/>
+      <w:numFmt w:val="lowerRoman"/>
+      <w:lvlText w:val="%9."/>
+      <w:lvlJc w:val="right"/>
+      <w:pPr>
+        <w:ind w:left="6480" w:hanging="180"/>
+      </w:pPr>
+    </w:lvl>
+  </w:abstractNum>
+  <w:abstractNum w:abstractNumId="11" w15:restartNumberingAfterBreak="0">
+    <w:nsid w:val="49883B7E"/>
+    <w:multiLevelType w:val="multilevel"/>
+    <w:tmpl w:val="2A440068"/>
+    <w:lvl w:ilvl="0">
+      <w:start w:val="1"/>
+      <w:numFmt w:val="bullet"/>
+      <w:lvlText w:val=""/>
+      <w:lvlJc w:val="left"/>
+      <w:pPr>
+        <w:tabs>
+          <w:tab w:val="num" w:pos="720"/>
+        </w:tabs>
+        <w:ind w:left="720" w:hanging="360"/>
+      </w:pPr>
+      <w:rPr>
+        <w:rFonts w:ascii="Symbol" w:hAnsi="Symbol" w:hint="default"/>
+        <w:sz w:val="20"/>
+      </w:rPr>
+    </w:lvl>
+    <w:lvl w:ilvl="1" w:tentative="1">
+      <w:start w:val="1"/>
+      <w:numFmt w:val="bullet"/>
+      <w:lvlText w:val="o"/>
+      <w:lvlJc w:val="left"/>
+      <w:pPr>
+        <w:tabs>
+          <w:tab w:val="num" w:pos="1440"/>
+        </w:tabs>
+        <w:ind w:left="1440" w:hanging="360"/>
+      </w:pPr>
+      <w:rPr>
+        <w:rFonts w:ascii="Courier New" w:hAnsi="Courier New" w:hint="default"/>
+        <w:sz w:val="20"/>
+      </w:rPr>
+    </w:lvl>
+    <w:lvl w:ilvl="2" w:tentative="1">
+      <w:start w:val="1"/>
+      <w:numFmt w:val="bullet"/>
+      <w:lvlText w:val=""/>
+      <w:lvlJc w:val="left"/>
+      <w:pPr>
+        <w:tabs>
+          <w:tab w:val="num" w:pos="2160"/>
+        </w:tabs>
+        <w:ind w:left="2160" w:hanging="360"/>
+      </w:pPr>
+      <w:rPr>
+        <w:rFonts w:ascii="Wingdings" w:hAnsi="Wingdings" w:hint="default"/>
+        <w:sz w:val="20"/>
+      </w:rPr>
+    </w:lvl>
+    <w:lvl w:ilvl="3" w:tentative="1">
+      <w:start w:val="1"/>
+      <w:numFmt w:val="bullet"/>
+      <w:lvlText w:val=""/>
+      <w:lvlJc w:val="left"/>
+      <w:pPr>
+        <w:tabs>
+          <w:tab w:val="num" w:pos="2880"/>
+        </w:tabs>
+        <w:ind w:left="2880" w:hanging="360"/>
+      </w:pPr>
+      <w:rPr>
+        <w:rFonts w:ascii="Wingdings" w:hAnsi="Wingdings" w:hint="default"/>
+        <w:sz w:val="20"/>
+      </w:rPr>
+    </w:lvl>
+    <w:lvl w:ilvl="4" w:tentative="1">
+      <w:start w:val="1"/>
+      <w:numFmt w:val="bullet"/>
+      <w:lvlText w:val=""/>
+      <w:lvlJc w:val="left"/>
+      <w:pPr>
+        <w:tabs>
+          <w:tab w:val="num" w:pos="3600"/>
+        </w:tabs>
+        <w:ind w:left="3600" w:hanging="360"/>
+      </w:pPr>
+      <w:rPr>
+        <w:rFonts w:ascii="Wingdings" w:hAnsi="Wingdings" w:hint="default"/>
+        <w:sz w:val="20"/>
+      </w:rPr>
+    </w:lvl>
+    <w:lvl w:ilvl="5" w:tentative="1">
+      <w:start w:val="1"/>
+      <w:numFmt w:val="bullet"/>
+      <w:lvlText w:val=""/>
+      <w:lvlJc w:val="left"/>
+      <w:pPr>
+        <w:tabs>
+          <w:tab w:val="num" w:pos="4320"/>
+        </w:tabs>
+        <w:ind w:left="4320" w:hanging="360"/>
+      </w:pPr>
+      <w:rPr>
+        <w:rFonts w:ascii="Wingdings" w:hAnsi="Wingdings" w:hint="default"/>
+        <w:sz w:val="20"/>
+      </w:rPr>
+    </w:lvl>
+    <w:lvl w:ilvl="6" w:tentative="1">
+      <w:start w:val="1"/>
+      <w:numFmt w:val="bullet"/>
+      <w:lvlText w:val=""/>
+      <w:lvlJc w:val="left"/>
+      <w:pPr>
+        <w:tabs>
+          <w:tab w:val="num" w:pos="5040"/>
+        </w:tabs>
+        <w:ind w:left="5040" w:hanging="360"/>
+      </w:pPr>
+      <w:rPr>
+        <w:rFonts w:ascii="Wingdings" w:hAnsi="Wingdings" w:hint="default"/>
+        <w:sz w:val="20"/>
+      </w:rPr>
+    </w:lvl>
+    <w:lvl w:ilvl="7" w:tentative="1">
+      <w:start w:val="1"/>
+      <w:numFmt w:val="bullet"/>
+      <w:lvlText w:val=""/>
+      <w:lvlJc w:val="left"/>
+      <w:pPr>
+        <w:tabs>
+          <w:tab w:val="num" w:pos="5760"/>
+        </w:tabs>
+        <w:ind w:left="5760" w:hanging="360"/>
+      </w:pPr>
+      <w:rPr>
+        <w:rFonts w:ascii="Wingdings" w:hAnsi="Wingdings" w:hint="default"/>
+        <w:sz w:val="20"/>
+      </w:rPr>
+    </w:lvl>
+    <w:lvl w:ilvl="8" w:tentative="1">
+      <w:start w:val="1"/>
+      <w:numFmt w:val="bullet"/>
+      <w:lvlText w:val=""/>
+      <w:lvlJc w:val="left"/>
+      <w:pPr>
+        <w:tabs>
+          <w:tab w:val="num" w:pos="6480"/>
+        </w:tabs>
+        <w:ind w:left="6480" w:hanging="360"/>
+      </w:pPr>
+      <w:rPr>
+        <w:rFonts w:ascii="Wingdings" w:hAnsi="Wingdings" w:hint="default"/>
+        <w:sz w:val="20"/>
+      </w:rPr>
+    </w:lvl>
+  </w:abstractNum>
+  <w:abstractNum w:abstractNumId="12" w15:restartNumberingAfterBreak="0">
     <w:nsid w:val="4F3E566D"/>
     <w:multiLevelType w:val="hybridMultilevel"/>
     <w:tmpl w:val="FEA6AABA"/>
@@ -10550,7 +11268,7 @@
       </w:pPr>
     </w:lvl>
   </w:abstractNum>
-  <w:abstractNum w:abstractNumId="11" w15:restartNumberingAfterBreak="0">
+  <w:abstractNum w:abstractNumId="13" w15:restartNumberingAfterBreak="0">
     <w:nsid w:val="567A4C5D"/>
     <w:multiLevelType w:val="singleLevel"/>
     <w:tmpl w:val="6818DE8A"/>
@@ -10571,7 +11289,7 @@
       </w:rPr>
     </w:lvl>
   </w:abstractNum>
-  <w:abstractNum w:abstractNumId="12" w15:restartNumberingAfterBreak="0">
+  <w:abstractNum w:abstractNumId="14" w15:restartNumberingAfterBreak="0">
     <w:nsid w:val="625C3329"/>
     <w:multiLevelType w:val="hybridMultilevel"/>
     <w:tmpl w:val="64684858"/>
@@ -10660,7 +11378,7 @@
       </w:pPr>
     </w:lvl>
   </w:abstractNum>
-  <w:abstractNum w:abstractNumId="13" w15:restartNumberingAfterBreak="0">
+  <w:abstractNum w:abstractNumId="15" w15:restartNumberingAfterBreak="0">
     <w:nsid w:val="664D5D51"/>
     <w:multiLevelType w:val="hybridMultilevel"/>
     <w:tmpl w:val="0DB8C1F0"/>
@@ -10749,7 +11467,7 @@
       </w:pPr>
     </w:lvl>
   </w:abstractNum>
-  <w:abstractNum w:abstractNumId="14" w15:restartNumberingAfterBreak="0">
+  <w:abstractNum w:abstractNumId="16" w15:restartNumberingAfterBreak="0">
     <w:nsid w:val="6E2A1142"/>
     <w:multiLevelType w:val="hybridMultilevel"/>
     <w:tmpl w:val="0DB8C1F0"/>
@@ -10838,7 +11556,7 @@
       </w:pPr>
     </w:lvl>
   </w:abstractNum>
-  <w:abstractNum w:abstractNumId="15" w15:restartNumberingAfterBreak="0">
+  <w:abstractNum w:abstractNumId="17" w15:restartNumberingAfterBreak="0">
     <w:nsid w:val="6E6618FA"/>
     <w:multiLevelType w:val="hybridMultilevel"/>
     <w:tmpl w:val="C1FEE41A"/>
@@ -10951,7 +11669,7 @@
       </w:rPr>
     </w:lvl>
   </w:abstractNum>
-  <w:abstractNum w:abstractNumId="16" w15:restartNumberingAfterBreak="0">
+  <w:abstractNum w:abstractNumId="18" w15:restartNumberingAfterBreak="0">
     <w:nsid w:val="70843D37"/>
     <w:multiLevelType w:val="hybridMultilevel"/>
     <w:tmpl w:val="0DB8C1F0"/>
@@ -11040,7 +11758,7 @@
       </w:pPr>
     </w:lvl>
   </w:abstractNum>
-  <w:abstractNum w:abstractNumId="17" w15:restartNumberingAfterBreak="0">
+  <w:abstractNum w:abstractNumId="19" w15:restartNumberingAfterBreak="0">
     <w:nsid w:val="70B87FD2"/>
     <w:multiLevelType w:val="hybridMultilevel"/>
     <w:tmpl w:val="0DB8C1F0"/>
@@ -11129,7 +11847,7 @@
       </w:pPr>
     </w:lvl>
   </w:abstractNum>
-  <w:abstractNum w:abstractNumId="18" w15:restartNumberingAfterBreak="0">
+  <w:abstractNum w:abstractNumId="20" w15:restartNumberingAfterBreak="0">
     <w:nsid w:val="75190BAB"/>
     <w:multiLevelType w:val="hybridMultilevel"/>
     <w:tmpl w:val="0DB8C1F0"/>
@@ -11218,7 +11936,7 @@
       </w:pPr>
     </w:lvl>
   </w:abstractNum>
-  <w:abstractNum w:abstractNumId="19" w15:restartNumberingAfterBreak="0">
+  <w:abstractNum w:abstractNumId="21" w15:restartNumberingAfterBreak="0">
     <w:nsid w:val="7C214267"/>
     <w:multiLevelType w:val="multilevel"/>
     <w:tmpl w:val="B616EACA"/>
@@ -11339,7 +12057,7 @@
       </w:rPr>
     </w:lvl>
   </w:abstractNum>
-  <w:abstractNum w:abstractNumId="20" w15:restartNumberingAfterBreak="0">
+  <w:abstractNum w:abstractNumId="22" w15:restartNumberingAfterBreak="0">
     <w:nsid w:val="7E794116"/>
     <w:multiLevelType w:val="hybridMultilevel"/>
     <w:tmpl w:val="0DB8C1F0"/>
@@ -11428,7 +12146,7 @@
       </w:pPr>
     </w:lvl>
   </w:abstractNum>
-  <w:abstractNum w:abstractNumId="21" w15:restartNumberingAfterBreak="0">
+  <w:abstractNum w:abstractNumId="23" w15:restartNumberingAfterBreak="0">
     <w:nsid w:val="7F177B0A"/>
     <w:multiLevelType w:val="hybridMultilevel"/>
     <w:tmpl w:val="0DB8C1F0"/>
@@ -11518,13 +12236,13 @@
     </w:lvl>
   </w:abstractNum>
   <w:num w:numId="1">
-    <w:abstractNumId w:val="19"/>
+    <w:abstractNumId w:val="21"/>
   </w:num>
   <w:num w:numId="2">
     <w:abstractNumId w:val="3"/>
   </w:num>
   <w:num w:numId="3">
-    <w:abstractNumId w:val="11"/>
+    <w:abstractNumId w:val="13"/>
   </w:num>
   <w:num w:numId="4">
     <w:abstractNumId w:val="2"/>
@@ -11539,34 +12257,34 @@
     <w:abstractNumId w:val="4"/>
   </w:num>
   <w:num w:numId="8">
-    <w:abstractNumId w:val="12"/>
+    <w:abstractNumId w:val="14"/>
   </w:num>
   <w:num w:numId="9">
     <w:abstractNumId w:val="6"/>
   </w:num>
   <w:num w:numId="10">
-    <w:abstractNumId w:val="10"/>
+    <w:abstractNumId w:val="12"/>
   </w:num>
   <w:num w:numId="11">
     <w:abstractNumId w:val="7"/>
   </w:num>
   <w:num w:numId="12">
-    <w:abstractNumId w:val="15"/>
+    <w:abstractNumId w:val="17"/>
   </w:num>
   <w:num w:numId="13">
+    <w:abstractNumId w:val="18"/>
+  </w:num>
+  <w:num w:numId="14">
+    <w:abstractNumId w:val="23"/>
+  </w:num>
+  <w:num w:numId="15">
+    <w:abstractNumId w:val="20"/>
+  </w:num>
+  <w:num w:numId="16">
     <w:abstractNumId w:val="16"/>
   </w:num>
-  <w:num w:numId="14">
-    <w:abstractNumId w:val="21"/>
-  </w:num>
-  <w:num w:numId="15">
-    <w:abstractNumId w:val="18"/>
-  </w:num>
-  <w:num w:numId="16">
-    <w:abstractNumId w:val="14"/>
-  </w:num>
   <w:num w:numId="17">
-    <w:abstractNumId w:val="17"/>
+    <w:abstractNumId w:val="19"/>
   </w:num>
   <w:num w:numId="18">
     <w:abstractNumId w:val="0"/>
@@ -11575,13 +12293,19 @@
     <w:abstractNumId w:val="1"/>
   </w:num>
   <w:num w:numId="20">
-    <w:abstractNumId w:val="13"/>
+    <w:abstractNumId w:val="15"/>
   </w:num>
   <w:num w:numId="21">
     <w:abstractNumId w:val="8"/>
   </w:num>
   <w:num w:numId="22">
-    <w:abstractNumId w:val="20"/>
+    <w:abstractNumId w:val="22"/>
+  </w:num>
+  <w:num w:numId="23">
+    <w:abstractNumId w:val="10"/>
+  </w:num>
+  <w:num w:numId="24">
+    <w:abstractNumId w:val="11"/>
   </w:num>
   <w:numIdMacAtCleanup w:val="14"/>
 </w:numbering>
@@ -12053,7 +12777,6 @@
   <w:style w:type="character" w:default="1" w:styleId="Fuentedeprrafopredeter">
     <w:name w:val="Default Paragraph Font"/>
     <w:uiPriority w:val="1"/>
-    <w:semiHidden/>
     <w:unhideWhenUsed/>
   </w:style>
   <w:style w:type="table" w:default="1" w:styleId="Tablanormal">
@@ -12441,6 +13164,50 @@
       <w:color w:val="808080"/>
     </w:rPr>
   </w:style>
+  <w:style w:type="paragraph" w:styleId="NormalWeb">
+    <w:name w:val="Normal (Web)"/>
+    <w:basedOn w:val="Normal"/>
+    <w:uiPriority w:val="99"/>
+    <w:semiHidden/>
+    <w:unhideWhenUsed/>
+    <w:rsid w:val="000A6851"/>
+    <w:rPr>
+      <w:rFonts w:ascii="Times New Roman" w:hAnsi="Times New Roman"/>
+      <w:sz w:val="24"/>
+      <w:szCs w:val="24"/>
+    </w:rPr>
+  </w:style>
+  <w:style w:type="paragraph" w:styleId="HTMLconformatoprevio">
+    <w:name w:val="HTML Preformatted"/>
+    <w:basedOn w:val="Normal"/>
+    <w:link w:val="HTMLconformatoprevioCar"/>
+    <w:uiPriority w:val="99"/>
+    <w:semiHidden/>
+    <w:unhideWhenUsed/>
+    <w:rsid w:val="007E65DF"/>
+    <w:pPr>
+      <w:spacing w:after="0" w:line="240" w:lineRule="auto"/>
+    </w:pPr>
+    <w:rPr>
+      <w:rFonts w:ascii="Consolas" w:hAnsi="Consolas" w:cs="Consolas"/>
+      <w:sz w:val="20"/>
+      <w:szCs w:val="20"/>
+    </w:rPr>
+  </w:style>
+  <w:style w:type="character" w:customStyle="1" w:styleId="HTMLconformatoprevioCar">
+    <w:name w:val="HTML con formato previo Car"/>
+    <w:basedOn w:val="Fuentedeprrafopredeter"/>
+    <w:link w:val="HTMLconformatoprevio"/>
+    <w:uiPriority w:val="99"/>
+    <w:semiHidden/>
+    <w:rsid w:val="007E65DF"/>
+    <w:rPr>
+      <w:rFonts w:ascii="Consolas" w:hAnsi="Consolas" w:cs="Consolas"/>
+      <w:sz w:val="20"/>
+      <w:szCs w:val="20"/>
+      <w:lang w:val="es-CO" w:eastAsia="es-CO"/>
+    </w:rPr>
+  </w:style>
 </w:styles>
 </file>
 
@@ -12765,7 +13532,7 @@
 </file>
 
 <file path=customXml/item1.xml><?xml version="1.0" encoding="utf-8"?>
-<b:Sources xmlns:b="http://schemas.openxmlformats.org/officeDocument/2006/bibliography" xmlns="http://schemas.openxmlformats.org/officeDocument/2006/bibliography" SelectedStyle="\APASixthEditionOfficeOnline.xsl" StyleName="APA" Version="6">
+<b:Sources xmlns:b="http://schemas.openxmlformats.org/officeDocument/2006/bibliography" xmlns="http://schemas.openxmlformats.org/officeDocument/2006/bibliography" SelectedStyle="/APASixthEditionOfficeOnline.xsl" StyleName="APA" Version="6">
   <b:Source>
     <b:Tag>Rog10</b:Tag>
     <b:SourceType>Book</b:SourceType>
@@ -12784,7 +13551,7 @@
         </b:NameList>
       </b:Author>
     </b:Author>
-    <b:RefOrder>13</b:RefOrder>
+    <b:RefOrder>16</b:RefOrder>
   </b:Source>
   <b:Source>
     <b:Tag>Ian05</b:Tag>
@@ -12803,7 +13570,7 @@
     <b:Title>SOFTWARE ENGINEERING</b:Title>
     <b:Year>2005</b:Year>
     <b:Publisher>PEARSON</b:Publisher>
-    <b:RefOrder>14</b:RefOrder>
+    <b:RefOrder>17</b:RefOrder>
   </b:Source>
   <b:Source>
     <b:Tag>Alf05</b:Tag>
@@ -12822,7 +13589,7 @@
     <b:Title>Ingenería de Software Orientada a Objetos Con UML. JAVA e INTERNET</b:Title>
     <b:Year>2005</b:Year>
     <b:Publisher>THOMSON</b:Publisher>
-    <b:RefOrder>15</b:RefOrder>
+    <b:RefOrder>18</b:RefOrder>
   </b:Source>
   <b:Source>
     <b:Tag>Dat01</b:Tag>
@@ -12842,7 +13609,7 @@
     <b:Year>2001</b:Year>
     <b:City>México</b:City>
     <b:Publisher>PEARSON</b:Publisher>
-    <b:RefOrder>4</b:RefOrder>
+    <b:RefOrder>7</b:RefOrder>
   </b:Source>
   <b:Source>
     <b:Tag>MaV11</b:Tag>
@@ -12862,7 +13629,7 @@
     <b:Title>INTRODUCCIÓN A LAS BASES DE DATOS RELACIONALES</b:Title>
     <b:Year>2011</b:Year>
     <b:Publisher>Vision Libros</b:Publisher>
-    <b:RefOrder>5</b:RefOrder>
+    <b:RefOrder>8</b:RefOrder>
   </b:Source>
   <b:Source>
     <b:Tag>IEE90</b:Tag>
@@ -12880,7 +13647,7 @@
     <b:Title>IEE Standar Glossary of Software Engineering Terminology</b:Title>
     <b:Year>1990</b:Year>
     <b:Publisher>IEE</b:Publisher>
-    <b:RefOrder>6</b:RefOrder>
+    <b:RefOrder>9</b:RefOrder>
   </b:Source>
   <b:Source>
     <b:Tag>Fun06</b:Tag>
@@ -12900,7 +13667,7 @@
     <b:Title>ABRAHAM SILBERSCHATZ- HENRY F. KORTH- S. SUDARSHAN</b:Title>
     <b:Year>2006</b:Year>
     <b:Publisher>Mc Graw Hill</b:Publisher>
-    <b:RefOrder>16</b:RefOrder>
+    <b:RefOrder>19</b:RefOrder>
   </b:Source>
   <b:Source>
     <b:Tag>Hon10</b:Tag>
@@ -12920,7 +13687,7 @@
     <b:Title>An Innovative Software for Data Analysis of the Intrinsic Signals of Optical Imaging</b:Title>
     <b:JournalName>IEE</b:JournalName>
     <b:Year>2010</b:Year>
-    <b:RefOrder>17</b:RefOrder>
+    <b:RefOrder>20</b:RefOrder>
   </b:Source>
   <b:Source>
     <b:Tag>Jos08</b:Tag>
@@ -12940,7 +13707,7 @@
     <b:Title>Mecanismos de resistencia a los antibióticos en bacterias Gram negativas</b:Title>
     <b:JournalName>Scielo</b:JournalName>
     <b:Year>2008</b:Year>
-    <b:RefOrder>18</b:RefOrder>
+    <b:RefOrder>21</b:RefOrder>
   </b:Source>
   <b:Source>
     <b:Tag>Han07</b:Tag>
@@ -12959,7 +13726,7 @@
         </b:NameList>
       </b:Author>
     </b:Author>
-    <b:RefOrder>19</b:RefOrder>
+    <b:RefOrder>22</b:RefOrder>
   </b:Source>
   <b:Source>
     <b:Tag>Sex93</b:Tag>
@@ -12981,7 +13748,7 @@
       </b:Author>
     </b:Author>
     <b:City>Cartagena</b:City>
-    <b:RefOrder>9</b:RefOrder>
+    <b:RefOrder>12</b:RefOrder>
   </b:Source>
   <b:Source>
     <b:Tag>Alc05</b:Tag>
@@ -13002,7 +13769,7 @@
       </b:Author>
     </b:Author>
     <b:URL>http://www.alcaldiabogota.gov.co/sisjur/normas/Norma1.jsp?i=34492</b:URL>
-    <b:RefOrder>11</b:RefOrder>
+    <b:RefOrder>14</b:RefOrder>
   </b:Source>
   <b:Source>
     <b:Tag>Alc82</b:Tag>
@@ -13024,7 +13791,7 @@
     <b:Month>Enero</b:Month>
     <b:Day>28</b:Day>
     <b:URL>http://www.alcaldiabogota.gov.co/sisjur/normas/Norma1.jsp?i=3431</b:URL>
-    <b:RefOrder>8</b:RefOrder>
+    <b:RefOrder>11</b:RefOrder>
   </b:Source>
   <b:Source>
     <b:Tag>Sec</b:Tag>
@@ -13044,7 +13811,7 @@
     <b:Title>DECRETO 460 DE 1995</b:Title>
     <b:Month>Marzo</b:Month>
     <b:URL>http://www.alcaldiabogota.gov.co/sisjur/normas/Norma1.jsp?i=10576</b:URL>
-    <b:RefOrder>10</b:RefOrder>
+    <b:RefOrder>13</b:RefOrder>
   </b:Source>
   <b:Source>
     <b:Tag>IBM</b:Tag>
@@ -13062,7 +13829,7 @@
     </b:Author>
     <b:Title>Características y tipos de bases de datos</b:Title>
     <b:URL>https://www.ibm.com/developerworks/ssa/data/library/tipos_bases_de_datos/</b:URL>
-    <b:RefOrder>7</b:RefOrder>
+    <b:RefOrder>10</b:RefOrder>
   </b:Source>
   <b:Source>
     <b:Tag>Has04</b:Tag>
@@ -13082,7 +13849,7 @@
     <b:Title>Diseño Web Centrado en el Usuario: Usabilidad y Arquitectura de la Información</b:Title>
     <b:Year>2004</b:Year>
     <b:Pages>14</b:Pages>
-    <b:RefOrder>20</b:RefOrder>
+    <b:RefOrder>23</b:RefOrder>
   </b:Source>
   <b:Source>
     <b:Tag>Cli05</b:Tag>
@@ -13103,7 +13870,7 @@
     </b:Author>
     <b:City>Madrid</b:City>
     <b:Publisher>EDICIONES ANAYA MULTIMEDIA</b:Publisher>
-    <b:RefOrder>2</b:RefOrder>
+    <b:RefOrder>5</b:RefOrder>
   </b:Source>
   <b:Source>
     <b:Tag>Dav10</b:Tag>
@@ -13124,7 +13891,7 @@
     <b:Year>2010</b:Year>
     <b:City>Mexico D.F</b:City>
     <b:Publisher>Alfaomega</b:Publisher>
-    <b:RefOrder>3</b:RefOrder>
+    <b:RefOrder>6</b:RefOrder>
   </b:Source>
   <b:Source>
     <b:Tag>Héc</b:Tag>
@@ -13143,7 +13910,7 @@
         </b:NameList>
       </b:Author>
     </b:Author>
-    <b:RefOrder>21</b:RefOrder>
+    <b:RefOrder>24</b:RefOrder>
   </b:Source>
   <b:Source>
     <b:Tag>Áng05</b:Tag>
@@ -13164,7 +13931,7 @@
         </b:NameList>
       </b:Author>
     </b:Author>
-    <b:RefOrder>1</b:RefOrder>
+    <b:RefOrder>3</b:RefOrder>
   </b:Source>
   <b:Source>
     <b:Tag>Alc12</b:Tag>
@@ -13186,13 +13953,81 @@
     <b:Month>Octubre</b:Month>
     <b:Day>17</b:Day>
     <b:URL>http://www.alcaldiabogota.gov.co/sisjur/normas/Norma1.jsp?i=49981</b:URL>
-    <b:RefOrder>12</b:RefOrder>
+    <b:RefOrder>15</b:RefOrder>
+  </b:Source>
+  <b:Source>
+    <b:Tag>Est15</b:Tag>
+    <b:SourceType>InternetSite</b:SourceType>
+    <b:Guid>{1CA1CEE0-64D8-0C48-9170-28FE4EDA37B7}</b:Guid>
+    <b:Title>Metodologías de desarrollo de software</b:Title>
+    <b:Year>2015</b:Year>
+    <b:Author>
+      <b:Author>
+        <b:NameList>
+          <b:Person>
+            <b:Last>Esteban</b:Last>
+            <b:First>Gabriel</b:First>
+            <b:Middle>Maida</b:Middle>
+          </b:Person>
+          <b:Person>
+            <b:Last>Pacienzia</b:Last>
+            <b:First>Julián</b:First>
+          </b:Person>
+        </b:NameList>
+      </b:Author>
+    </b:Author>
+    <b:InternetSiteTitle>Universidad catolica de Argentina</b:InternetSiteTitle>
+    <b:URL>http://bibliotecadigital.uca.edu.ar/repositorio/tesis/metodologias-desarrollo-software.pdf</b:URL>
+    <b:Month>DICIEMBRE</b:Month>
+    <b:RefOrder>4</b:RefOrder>
+  </b:Source>
+  <b:Source>
+    <b:Tag>Mih05</b:Tag>
+    <b:SourceType>Book</b:SourceType>
+    <b:Guid>{9D854F14-D5DB-2B4F-8E21-432D9B25CA1F}</b:Guid>
+    <b:Title>Introduction to Modern Cryptography </b:Title>
+    <b:Year>2005</b:Year>
+    <b:Author>
+      <b:Author>
+        <b:NameList>
+          <b:Person>
+            <b:Last>Bellare</b:Last>
+            <b:First>Mihir</b:First>
+          </b:Person>
+          <b:Person>
+            <b:Last>Rogaway</b:Last>
+            <b:First>Phillip</b:First>
+          </b:Person>
+        </b:NameList>
+      </b:Author>
+    </b:Author>
+    <b:RefOrder>1</b:RefOrder>
+  </b:Source>
+  <b:Source>
+    <b:Tag>Phi98</b:Tag>
+    <b:SourceType>Book</b:SourceType>
+    <b:Guid>{0577907C-F61D-C640-BD9E-B24812E4D3A5}</b:Guid>
+    <b:Author>
+      <b:Author>
+        <b:NameList>
+          <b:Person>
+            <b:Last>Zimmermann</b:Last>
+            <b:First>Phil</b:First>
+          </b:Person>
+        </b:NameList>
+      </b:Author>
+    </b:Author>
+    <b:Title>An Introduction to Cryptography</b:Title>
+    <b:City>Santa Clara, CA 95054</b:City>
+    <b:Publisher>Network Associates, Inc.</b:Publisher>
+    <b:Year>1998</b:Year>
+    <b:RefOrder>2</b:RefOrder>
   </b:Source>
 </b:Sources>
 </file>
 
 <file path=customXml/itemProps1.xml><?xml version="1.0" encoding="utf-8"?>
-<ds:datastoreItem xmlns:ds="http://schemas.openxmlformats.org/officeDocument/2006/customXml" ds:itemID="{16759626-F42F-7847-A26B-E1146E70B04C}">
+<ds:datastoreItem xmlns:ds="http://schemas.openxmlformats.org/officeDocument/2006/customXml" ds:itemID="{B811C939-C0FC-1E40-A923-5038E4ADB13C}">
   <ds:schemaRefs>
     <ds:schemaRef ds:uri="http://schemas.openxmlformats.org/officeDocument/2006/bibliography"/>
   </ds:schemaRefs>

</xml_diff>

<commit_message>
Se adelanta los dos primeros puntos de antecedentes
</commit_message>
<xml_diff>
--- a/Propuesta de Anteproyecto Final.docx
+++ b/Propuesta de Anteproyecto Final.docx
@@ -226,9 +226,6 @@
               </w:rPr>
             </w:pPr>
             <w:r>
-              <w:rPr>
-                <w:highlight w:val="yellow"/>
-              </w:rPr>
               <w:t>x</w:t>
             </w:r>
           </w:p>
@@ -454,6 +451,8 @@
               <w:spacing w:after="0" w:line="240" w:lineRule="auto"/>
               <w:jc w:val="both"/>
             </w:pPr>
+            <w:bookmarkStart w:id="0" w:name="_GoBack"/>
+            <w:bookmarkEnd w:id="0"/>
           </w:p>
         </w:tc>
         <w:tc>
@@ -2691,6 +2690,7 @@
                 <w:id w:val="-1829207039"/>
                 <w:citation/>
               </w:sdtPr>
+              <w:sdtEndPr/>
               <w:sdtContent>
                 <w:r>
                   <w:rPr>
@@ -2763,6 +2763,7 @@
                 <w:id w:val="-1899735142"/>
                 <w:citation/>
               </w:sdtPr>
+              <w:sdtEndPr/>
               <w:sdtContent>
                 <w:r>
                   <w:rPr>
@@ -3009,6 +3010,7 @@
                 <w:id w:val="362101448"/>
                 <w:citation/>
               </w:sdtPr>
+              <w:sdtEndPr/>
               <w:sdtContent>
                 <w:r>
                   <w:fldChar w:fldCharType="begin"/>
@@ -4333,11 +4335,382 @@
           </w:tcPr>
           <w:p>
             <w:pPr>
+              <w:pStyle w:val="Prrafodelista"/>
+              <w:numPr>
+                <w:ilvl w:val="0"/>
+                <w:numId w:val="25"/>
+              </w:numPr>
               <w:jc w:val="both"/>
               <w:rPr>
                 <w:lang w:val="es-ES_tradnl"/>
               </w:rPr>
             </w:pPr>
+            <w:r>
+              <w:rPr>
+                <w:b/>
+                <w:lang w:val="es-ES_tradnl"/>
+              </w:rPr>
+              <w:t xml:space="preserve">Un sistema experto </w:t>
+            </w:r>
+            <w:r>
+              <w:rPr>
+                <w:b/>
+                <w:lang w:val="es-ES_tradnl"/>
+              </w:rPr>
+              <w:t xml:space="preserve">para el turismo en Jordania: </w:t>
+            </w:r>
+            <w:r>
+              <w:rPr>
+                <w:lang w:val="es-ES_tradnl"/>
+              </w:rPr>
+              <w:t xml:space="preserve">Este sistema se basa </w:t>
+            </w:r>
+            <w:r>
+              <w:rPr>
+                <w:lang w:val="es-ES_tradnl"/>
+              </w:rPr>
+              <w:t xml:space="preserve">en reglas </w:t>
+            </w:r>
+            <w:r>
+              <w:rPr>
+                <w:lang w:val="es-ES_tradnl"/>
+              </w:rPr>
+              <w:t>que por medio de</w:t>
+            </w:r>
+            <w:r>
+              <w:rPr>
+                <w:lang w:val="es-ES_tradnl"/>
+              </w:rPr>
+              <w:t xml:space="preserve"> la predicción de gustos del turista </w:t>
+            </w:r>
+            <w:r>
+              <w:rPr>
+                <w:lang w:val="es-ES_tradnl"/>
+              </w:rPr>
+              <w:t xml:space="preserve">a </w:t>
+            </w:r>
+            <w:r>
+              <w:rPr>
+                <w:lang w:val="es-ES_tradnl"/>
+              </w:rPr>
+              <w:t>través</w:t>
+            </w:r>
+            <w:r>
+              <w:rPr>
+                <w:lang w:val="es-ES_tradnl"/>
+              </w:rPr>
+              <w:t xml:space="preserve"> de un</w:t>
+            </w:r>
+            <w:r>
+              <w:rPr>
+                <w:lang w:val="es-ES_tradnl"/>
+              </w:rPr>
+              <w:t>a interfaz</w:t>
+            </w:r>
+            <w:r>
+              <w:rPr>
+                <w:lang w:val="es-ES_tradnl"/>
+              </w:rPr>
+              <w:t xml:space="preserve"> en Prolog</w:t>
+            </w:r>
+            <w:r>
+              <w:rPr>
+                <w:lang w:val="es-ES_tradnl"/>
+              </w:rPr>
+              <w:t xml:space="preserve">, </w:t>
+            </w:r>
+            <w:r>
+              <w:rPr>
+                <w:lang w:val="es-ES_tradnl"/>
+              </w:rPr>
+              <w:t>este usa la</w:t>
+            </w:r>
+            <w:r>
+              <w:rPr>
+                <w:lang w:val="es-ES_tradnl"/>
+              </w:rPr>
+              <w:t xml:space="preserve"> </w:t>
+            </w:r>
+            <w:r>
+              <w:rPr>
+                <w:lang w:val="es-ES_tradnl"/>
+              </w:rPr>
+              <w:t xml:space="preserve">inferencia </w:t>
+            </w:r>
+            <w:r>
+              <w:rPr>
+                <w:lang w:val="es-ES_tradnl"/>
+              </w:rPr>
+              <w:t>que</w:t>
+            </w:r>
+            <w:r>
+              <w:rPr>
+                <w:lang w:val="es-ES_tradnl"/>
+              </w:rPr>
+              <w:t xml:space="preserve"> </w:t>
+            </w:r>
+            <w:r>
+              <w:rPr>
+                <w:lang w:val="es-ES_tradnl"/>
+              </w:rPr>
+              <w:t>determina</w:t>
+            </w:r>
+            <w:r>
+              <w:rPr>
+                <w:lang w:val="es-ES_tradnl"/>
+              </w:rPr>
+              <w:t xml:space="preserve"> cual es el mejor destino </w:t>
+            </w:r>
+            <w:r>
+              <w:rPr>
+                <w:lang w:val="es-ES_tradnl"/>
+              </w:rPr>
+              <w:t>que se puede visitar</w:t>
+            </w:r>
+            <w:r>
+              <w:rPr>
+                <w:lang w:val="es-ES_tradnl"/>
+              </w:rPr>
+              <w:t xml:space="preserve">, </w:t>
+            </w:r>
+            <w:r>
+              <w:rPr>
+                <w:lang w:val="es-ES_tradnl"/>
+              </w:rPr>
+              <w:t>se plantean una serie de preguntas hacia el usuario donde tiene la elección de elegir si</w:t>
+            </w:r>
+            <w:r>
+              <w:rPr>
+                <w:lang w:val="es-ES_tradnl"/>
+              </w:rPr>
+              <w:t xml:space="preserve"> o no, la respuestas a las preguntas </w:t>
+            </w:r>
+            <w:r>
+              <w:rPr>
+                <w:lang w:val="es-ES_tradnl"/>
+              </w:rPr>
+              <w:t xml:space="preserve">coinciden con un patrón y se elige </w:t>
+            </w:r>
+            <w:r>
+              <w:rPr>
+                <w:lang w:val="es-ES_tradnl"/>
+              </w:rPr>
+              <w:t>la mejor ruta</w:t>
+            </w:r>
+            <w:r>
+              <w:rPr>
+                <w:lang w:val="es-ES_tradnl"/>
+              </w:rPr>
+              <w:t xml:space="preserve"> hacia el turista</w:t>
+            </w:r>
+            <w:r>
+              <w:rPr>
+                <w:lang w:val="es-ES_tradnl"/>
+              </w:rPr>
+              <w:t xml:space="preserve"> basada en las preferencias.</w:t>
+            </w:r>
+            <w:sdt>
+              <w:sdtPr>
+                <w:rPr>
+                  <w:lang w:val="es-ES_tradnl"/>
+                </w:rPr>
+                <w:id w:val="-1431896367"/>
+                <w:citation/>
+              </w:sdtPr>
+              <w:sdtContent>
+                <w:r>
+                  <w:rPr>
+                    <w:lang w:val="es-ES_tradnl"/>
+                  </w:rPr>
+                  <w:fldChar w:fldCharType="begin"/>
+                </w:r>
+                <w:r>
+                  <w:rPr>
+                    <w:lang w:val="es-ES"/>
+                  </w:rPr>
+                  <w:instrText xml:space="preserve"> CITATION Nad151 \l 3082 </w:instrText>
+                </w:r>
+                <w:r>
+                  <w:rPr>
+                    <w:lang w:val="es-ES_tradnl"/>
+                  </w:rPr>
+                  <w:fldChar w:fldCharType="separate"/>
+                </w:r>
+                <w:r>
+                  <w:rPr>
+                    <w:noProof/>
+                    <w:lang w:val="es-ES"/>
+                  </w:rPr>
+                  <w:t xml:space="preserve"> (Hussein &amp; Aqel, 2015)</w:t>
+                </w:r>
+                <w:r>
+                  <w:rPr>
+                    <w:lang w:val="es-ES_tradnl"/>
+                  </w:rPr>
+                  <w:fldChar w:fldCharType="end"/>
+                </w:r>
+              </w:sdtContent>
+            </w:sdt>
+          </w:p>
+          <w:p>
+            <w:pPr>
+              <w:pStyle w:val="Prrafodelista"/>
+              <w:numPr>
+                <w:ilvl w:val="0"/>
+                <w:numId w:val="25"/>
+              </w:numPr>
+              <w:jc w:val="both"/>
+              <w:rPr>
+                <w:lang w:val="es-ES_tradnl"/>
+              </w:rPr>
+            </w:pPr>
+            <w:r>
+              <w:rPr>
+                <w:b/>
+                <w:lang w:val="es-ES_tradnl"/>
+              </w:rPr>
+              <w:t xml:space="preserve">Transporte inteligente y sistema de turismo: </w:t>
+            </w:r>
+            <w:r>
+              <w:rPr>
+                <w:lang w:val="es-ES_tradnl"/>
+              </w:rPr>
+              <w:t xml:space="preserve">En este trabajo se propone un sistema inteligente </w:t>
+            </w:r>
+            <w:r>
+              <w:rPr>
+                <w:lang w:val="es-ES_tradnl"/>
+              </w:rPr>
+              <w:t xml:space="preserve">de transporte y </w:t>
+            </w:r>
+            <w:r>
+              <w:rPr>
+                <w:lang w:val="es-ES_tradnl"/>
+              </w:rPr>
+              <w:t xml:space="preserve">sistema de </w:t>
+            </w:r>
+            <w:r>
+              <w:rPr>
+                <w:lang w:val="es-ES_tradnl"/>
+              </w:rPr>
+              <w:t xml:space="preserve">turismo donde proporciona información al </w:t>
+            </w:r>
+            <w:r>
+              <w:rPr>
+                <w:lang w:val="es-ES_tradnl"/>
+              </w:rPr>
+              <w:t>turista</w:t>
+            </w:r>
+            <w:r>
+              <w:rPr>
+                <w:lang w:val="es-ES_tradnl"/>
+              </w:rPr>
+              <w:t xml:space="preserve"> basado en el tipo Ha</w:t>
+            </w:r>
+            <w:r>
+              <w:rPr>
+                <w:lang w:val="es-ES_tradnl"/>
+              </w:rPr>
+              <w:t>doop.</w:t>
+            </w:r>
+            <w:r>
+              <w:rPr>
+                <w:lang w:val="es-ES_tradnl"/>
+              </w:rPr>
+              <w:t xml:space="preserve"> </w:t>
+            </w:r>
+            <w:r>
+              <w:rPr>
+                <w:lang w:val="es-ES_tradnl"/>
+              </w:rPr>
+              <w:t xml:space="preserve">Por lo </w:t>
+            </w:r>
+            <w:proofErr w:type="gramStart"/>
+            <w:r>
+              <w:rPr>
+                <w:lang w:val="es-ES_tradnl"/>
+              </w:rPr>
+              <w:t>tanto</w:t>
+            </w:r>
+            <w:proofErr w:type="gramEnd"/>
+            <w:r>
+              <w:rPr>
+                <w:lang w:val="es-ES_tradnl"/>
+              </w:rPr>
+              <w:t xml:space="preserve"> muestra </w:t>
+            </w:r>
+            <w:r>
+              <w:rPr>
+                <w:lang w:val="es-ES_tradnl"/>
+              </w:rPr>
+              <w:t xml:space="preserve">los tipos de llegada al lugar (autobús, taxi, </w:t>
+            </w:r>
+            <w:r>
+              <w:rPr>
+                <w:lang w:val="es-ES_tradnl"/>
+              </w:rPr>
+              <w:t xml:space="preserve">coche, etc.), </w:t>
+            </w:r>
+            <w:r>
+              <w:rPr>
+                <w:lang w:val="es-ES_tradnl"/>
+              </w:rPr>
+              <w:t xml:space="preserve">restaurantes, alojamientos y compras de artículos </w:t>
+            </w:r>
+            <w:r>
+              <w:rPr>
+                <w:lang w:val="es-ES_tradnl"/>
+              </w:rPr>
+              <w:t xml:space="preserve">del sitio basados en </w:t>
+            </w:r>
+            <w:r>
+              <w:rPr>
+                <w:lang w:val="es-ES_tradnl"/>
+              </w:rPr>
+              <w:t>opiniones de usuarios que han visitado anteriormente.</w:t>
+            </w:r>
+            <w:sdt>
+              <w:sdtPr>
+                <w:rPr>
+                  <w:lang w:val="es-ES_tradnl"/>
+                </w:rPr>
+                <w:id w:val="1485813006"/>
+                <w:citation/>
+              </w:sdtPr>
+              <w:sdtContent>
+                <w:r>
+                  <w:rPr>
+                    <w:lang w:val="es-ES_tradnl"/>
+                  </w:rPr>
+                  <w:fldChar w:fldCharType="begin"/>
+                </w:r>
+                <w:r>
+                  <w:rPr>
+                    <w:lang w:val="es-ES"/>
+                  </w:rPr>
+                  <w:instrText xml:space="preserve">CITATION Thi15 \p 1-6 \l 3082 </w:instrText>
+                </w:r>
+                <w:r>
+                  <w:rPr>
+                    <w:lang w:val="es-ES_tradnl"/>
+                  </w:rPr>
+                  <w:fldChar w:fldCharType="separate"/>
+                </w:r>
+                <w:r>
+                  <w:rPr>
+                    <w:noProof/>
+                    <w:lang w:val="es-ES"/>
+                  </w:rPr>
+                  <w:t xml:space="preserve"> (Ragunathan, y otros, 2015, págs. 1-6)</w:t>
+                </w:r>
+                <w:r>
+                  <w:rPr>
+                    <w:lang w:val="es-ES_tradnl"/>
+                  </w:rPr>
+                  <w:fldChar w:fldCharType="end"/>
+                </w:r>
+              </w:sdtContent>
+            </w:sdt>
           </w:p>
         </w:tc>
       </w:tr>
@@ -4445,7 +4818,11 @@
               <w:t xml:space="preserve">: </w:t>
             </w:r>
             <w:r>
-              <w:t>Debido a la falta de un sistema que gestione los datos de los usuarios, operadores, administradores se presenta el problema de retrasos en operaciones, olvido de datos</w:t>
+              <w:t xml:space="preserve">Debido a la falta de un sistema que gestione los datos de los </w:t>
+            </w:r>
+            <w:r>
+              <w:lastRenderedPageBreak/>
+              <w:t>usuarios, operadores, administradores se presenta el problema de retrasos en operaciones, olvido de datos</w:t>
             </w:r>
             <w:r>
               <w:t xml:space="preserve"> (clientes, teléfonos, etc.), perdida de costos y tiempo</w:t>
@@ -4918,6 +5295,7 @@
         <w:rPr>
           <w:b/>
         </w:rPr>
+        <w:lastRenderedPageBreak/>
         <w:t xml:space="preserve">METODOLOGÍA </w:t>
       </w:r>
     </w:p>
@@ -4987,7 +5365,6 @@
                     <w:rPr>
                       <w:rFonts w:cs="Calibri"/>
                     </w:rPr>
-                    <w:lastRenderedPageBreak/>
                     <w:t>ETAPA</w:t>
                   </w:r>
                 </w:p>
@@ -5787,7 +6164,11 @@
                     <w:t>módulo</w:t>
                   </w:r>
                   <w:r>
-                    <w:t xml:space="preserve"> mod_evasive dado por Apache y SSL (Secure Sockets Layers) para el cifrado de información de ida y vuelta entre el servidor y usuario.</w:t>
+                    <w:t xml:space="preserve"> mod_evasive dado por Apache y SSL (Secure Sockets Layers) para el cifrado de información de ida y vuelta entre el </w:t>
+                  </w:r>
+                  <w:r>
+                    <w:lastRenderedPageBreak/>
+                    <w:t>servidor y usuario.</w:t>
                   </w:r>
                 </w:p>
               </w:tc>
@@ -5809,6 +6190,7 @@
                     <w:rPr>
                       <w:rFonts w:cs="Calibri"/>
                     </w:rPr>
+                    <w:lastRenderedPageBreak/>
                     <w:t>ACTIVIDADES</w:t>
                   </w:r>
                 </w:p>
@@ -5862,7 +6244,6 @@
                       <w:sz w:val="20"/>
                       <w:szCs w:val="18"/>
                     </w:rPr>
-                    <w:lastRenderedPageBreak/>
                     <w:t>Instalación de SSL sobre el servidor</w:t>
                   </w:r>
                 </w:p>
@@ -5885,7 +6266,6 @@
                     <w:rPr>
                       <w:rFonts w:cs="Calibri"/>
                     </w:rPr>
-                    <w:lastRenderedPageBreak/>
                     <w:t>OBJETIVO</w:t>
                   </w:r>
                 </w:p>
@@ -8428,8 +8808,6 @@
         <w:spacing w:after="0" w:line="240" w:lineRule="auto"/>
         <w:jc w:val="both"/>
       </w:pPr>
-      <w:bookmarkStart w:id="0" w:name="_GoBack"/>
-      <w:bookmarkEnd w:id="0"/>
     </w:p>
     <w:p>
       <w:pPr>
@@ -8470,10 +8848,10 @@
           <w:highlight w:val="yellow"/>
         </w:rPr>
         <w:object w:dxaOrig="7030" w:dyaOrig="6680" w14:anchorId="01FD043A">
-          <v:shape id="_x0000_i1025" type="#_x0000_t75" alt="" style="width:352.05pt;height:334.2pt;mso-width-percent:0;mso-height-percent:0;mso-width-percent:0;mso-height-percent:0" o:ole="">
+          <v:shape id="_x0000_i1025" type="#_x0000_t75" alt="" style="width:352.3pt;height:334.2pt;mso-width-percent:0;mso-height-percent:0;mso-width-percent:0;mso-height-percent:0" o:ole="">
             <v:imagedata r:id="rId8" o:title=""/>
           </v:shape>
-          <o:OLEObject Type="Embed" ProgID="Excel.Sheet.12" ShapeID="_x0000_i1025" DrawAspect="Content" ObjectID="_1583690428" r:id="rId9"/>
+          <o:OLEObject Type="Embed" ProgID="Excel.Sheet.12" ShapeID="_x0000_i1025" DrawAspect="Content" ObjectID="_1583862072" r:id="rId9"/>
         </w:object>
       </w:r>
     </w:p>
@@ -9558,7 +9936,7 @@
                       </a:ln>
                       <a:extLst>
                         <a:ext uri="{91240B29-F687-4f45-9708-019B960494DF}">
-                          <a14:hiddenLine xmlns:a14="http://schemas.microsoft.com/office/drawing/2010/main" xmlns:w="http://schemas.openxmlformats.org/wordprocessingml/2006/main" xmlns:w10="urn:schemas-microsoft-com:office:word" xmlns:v="urn:schemas-microsoft-com:vml" xmlns:o="urn:schemas-microsoft-com:office:office" xmlns:mv="urn:schemas-microsoft-com:mac:vml" xmlns:mo="http://schemas.microsoft.com/office/mac/office/2008/main" xmlns="" w="9525">
+                          <a14:hiddenLine xmlns="" xmlns:mo="http://schemas.microsoft.com/office/mac/office/2008/main" xmlns:mv="urn:schemas-microsoft-com:mac:vml" xmlns:o="urn:schemas-microsoft-com:office:office" xmlns:v="urn:schemas-microsoft-com:vml" xmlns:w10="urn:schemas-microsoft-com:office:word" xmlns:w="http://schemas.openxmlformats.org/wordprocessingml/2006/main" xmlns:a14="http://schemas.microsoft.com/office/drawing/2010/main" w="9525">
                             <a:solidFill>
                               <a:srgbClr val="000000"/>
                             </a:solidFill>
@@ -9895,7 +10273,7 @@
         <v:path o:extrusionok="f" gradientshapeok="t" o:connecttype="rect"/>
         <o:lock v:ext="edit" aspectratio="t"/>
       </v:shapetype>
-      <v:shape id="_x0000_i1066" type="#_x0000_t75" style="width:10.9pt;height:10.9pt" o:bullet="t">
+      <v:shape id="_x0000_i1090" type="#_x0000_t75" style="width:10.85pt;height:10.85pt" o:bullet="t">
         <v:imagedata r:id="rId1" o:title="msoCC20"/>
       </v:shape>
     </w:pict>
@@ -11031,6 +11409,95 @@
     </w:lvl>
   </w:abstractNum>
   <w:abstractNum w:abstractNumId="11" w15:restartNumberingAfterBreak="0">
+    <w:nsid w:val="493D76C7"/>
+    <w:multiLevelType w:val="hybridMultilevel"/>
+    <w:tmpl w:val="652CBD4A"/>
+    <w:lvl w:ilvl="0" w:tplc="040A000F">
+      <w:start w:val="1"/>
+      <w:numFmt w:val="decimal"/>
+      <w:lvlText w:val="%1."/>
+      <w:lvlJc w:val="left"/>
+      <w:pPr>
+        <w:ind w:left="720" w:hanging="360"/>
+      </w:pPr>
+      <w:rPr>
+        <w:rFonts w:hint="default"/>
+      </w:rPr>
+    </w:lvl>
+    <w:lvl w:ilvl="1" w:tplc="040A0019" w:tentative="1">
+      <w:start w:val="1"/>
+      <w:numFmt w:val="lowerLetter"/>
+      <w:lvlText w:val="%2."/>
+      <w:lvlJc w:val="left"/>
+      <w:pPr>
+        <w:ind w:left="1440" w:hanging="360"/>
+      </w:pPr>
+    </w:lvl>
+    <w:lvl w:ilvl="2" w:tplc="040A001B" w:tentative="1">
+      <w:start w:val="1"/>
+      <w:numFmt w:val="lowerRoman"/>
+      <w:lvlText w:val="%3."/>
+      <w:lvlJc w:val="right"/>
+      <w:pPr>
+        <w:ind w:left="2160" w:hanging="180"/>
+      </w:pPr>
+    </w:lvl>
+    <w:lvl w:ilvl="3" w:tplc="040A000F" w:tentative="1">
+      <w:start w:val="1"/>
+      <w:numFmt w:val="decimal"/>
+      <w:lvlText w:val="%4."/>
+      <w:lvlJc w:val="left"/>
+      <w:pPr>
+        <w:ind w:left="2880" w:hanging="360"/>
+      </w:pPr>
+    </w:lvl>
+    <w:lvl w:ilvl="4" w:tplc="040A0019" w:tentative="1">
+      <w:start w:val="1"/>
+      <w:numFmt w:val="lowerLetter"/>
+      <w:lvlText w:val="%5."/>
+      <w:lvlJc w:val="left"/>
+      <w:pPr>
+        <w:ind w:left="3600" w:hanging="360"/>
+      </w:pPr>
+    </w:lvl>
+    <w:lvl w:ilvl="5" w:tplc="040A001B" w:tentative="1">
+      <w:start w:val="1"/>
+      <w:numFmt w:val="lowerRoman"/>
+      <w:lvlText w:val="%6."/>
+      <w:lvlJc w:val="right"/>
+      <w:pPr>
+        <w:ind w:left="4320" w:hanging="180"/>
+      </w:pPr>
+    </w:lvl>
+    <w:lvl w:ilvl="6" w:tplc="040A000F" w:tentative="1">
+      <w:start w:val="1"/>
+      <w:numFmt w:val="decimal"/>
+      <w:lvlText w:val="%7."/>
+      <w:lvlJc w:val="left"/>
+      <w:pPr>
+        <w:ind w:left="5040" w:hanging="360"/>
+      </w:pPr>
+    </w:lvl>
+    <w:lvl w:ilvl="7" w:tplc="040A0019" w:tentative="1">
+      <w:start w:val="1"/>
+      <w:numFmt w:val="lowerLetter"/>
+      <w:lvlText w:val="%8."/>
+      <w:lvlJc w:val="left"/>
+      <w:pPr>
+        <w:ind w:left="5760" w:hanging="360"/>
+      </w:pPr>
+    </w:lvl>
+    <w:lvl w:ilvl="8" w:tplc="040A001B" w:tentative="1">
+      <w:start w:val="1"/>
+      <w:numFmt w:val="lowerRoman"/>
+      <w:lvlText w:val="%9."/>
+      <w:lvlJc w:val="right"/>
+      <w:pPr>
+        <w:ind w:left="6480" w:hanging="180"/>
+      </w:pPr>
+    </w:lvl>
+  </w:abstractNum>
+  <w:abstractNum w:abstractNumId="12" w15:restartNumberingAfterBreak="0">
     <w:nsid w:val="49883B7E"/>
     <w:multiLevelType w:val="multilevel"/>
     <w:tmpl w:val="2A440068"/>
@@ -11179,7 +11646,7 @@
       </w:rPr>
     </w:lvl>
   </w:abstractNum>
-  <w:abstractNum w:abstractNumId="12" w15:restartNumberingAfterBreak="0">
+  <w:abstractNum w:abstractNumId="13" w15:restartNumberingAfterBreak="0">
     <w:nsid w:val="4F3E566D"/>
     <w:multiLevelType w:val="hybridMultilevel"/>
     <w:tmpl w:val="FEA6AABA"/>
@@ -11268,7 +11735,7 @@
       </w:pPr>
     </w:lvl>
   </w:abstractNum>
-  <w:abstractNum w:abstractNumId="13" w15:restartNumberingAfterBreak="0">
+  <w:abstractNum w:abstractNumId="14" w15:restartNumberingAfterBreak="0">
     <w:nsid w:val="567A4C5D"/>
     <w:multiLevelType w:val="singleLevel"/>
     <w:tmpl w:val="6818DE8A"/>
@@ -11289,7 +11756,7 @@
       </w:rPr>
     </w:lvl>
   </w:abstractNum>
-  <w:abstractNum w:abstractNumId="14" w15:restartNumberingAfterBreak="0">
+  <w:abstractNum w:abstractNumId="15" w15:restartNumberingAfterBreak="0">
     <w:nsid w:val="625C3329"/>
     <w:multiLevelType w:val="hybridMultilevel"/>
     <w:tmpl w:val="64684858"/>
@@ -11378,7 +11845,7 @@
       </w:pPr>
     </w:lvl>
   </w:abstractNum>
-  <w:abstractNum w:abstractNumId="15" w15:restartNumberingAfterBreak="0">
+  <w:abstractNum w:abstractNumId="16" w15:restartNumberingAfterBreak="0">
     <w:nsid w:val="664D5D51"/>
     <w:multiLevelType w:val="hybridMultilevel"/>
     <w:tmpl w:val="0DB8C1F0"/>
@@ -11467,7 +11934,7 @@
       </w:pPr>
     </w:lvl>
   </w:abstractNum>
-  <w:abstractNum w:abstractNumId="16" w15:restartNumberingAfterBreak="0">
+  <w:abstractNum w:abstractNumId="17" w15:restartNumberingAfterBreak="0">
     <w:nsid w:val="6E2A1142"/>
     <w:multiLevelType w:val="hybridMultilevel"/>
     <w:tmpl w:val="0DB8C1F0"/>
@@ -11556,7 +12023,7 @@
       </w:pPr>
     </w:lvl>
   </w:abstractNum>
-  <w:abstractNum w:abstractNumId="17" w15:restartNumberingAfterBreak="0">
+  <w:abstractNum w:abstractNumId="18" w15:restartNumberingAfterBreak="0">
     <w:nsid w:val="6E6618FA"/>
     <w:multiLevelType w:val="hybridMultilevel"/>
     <w:tmpl w:val="C1FEE41A"/>
@@ -11669,7 +12136,7 @@
       </w:rPr>
     </w:lvl>
   </w:abstractNum>
-  <w:abstractNum w:abstractNumId="18" w15:restartNumberingAfterBreak="0">
+  <w:abstractNum w:abstractNumId="19" w15:restartNumberingAfterBreak="0">
     <w:nsid w:val="70843D37"/>
     <w:multiLevelType w:val="hybridMultilevel"/>
     <w:tmpl w:val="0DB8C1F0"/>
@@ -11758,7 +12225,7 @@
       </w:pPr>
     </w:lvl>
   </w:abstractNum>
-  <w:abstractNum w:abstractNumId="19" w15:restartNumberingAfterBreak="0">
+  <w:abstractNum w:abstractNumId="20" w15:restartNumberingAfterBreak="0">
     <w:nsid w:val="70B87FD2"/>
     <w:multiLevelType w:val="hybridMultilevel"/>
     <w:tmpl w:val="0DB8C1F0"/>
@@ -11847,7 +12314,7 @@
       </w:pPr>
     </w:lvl>
   </w:abstractNum>
-  <w:abstractNum w:abstractNumId="20" w15:restartNumberingAfterBreak="0">
+  <w:abstractNum w:abstractNumId="21" w15:restartNumberingAfterBreak="0">
     <w:nsid w:val="75190BAB"/>
     <w:multiLevelType w:val="hybridMultilevel"/>
     <w:tmpl w:val="0DB8C1F0"/>
@@ -11936,7 +12403,7 @@
       </w:pPr>
     </w:lvl>
   </w:abstractNum>
-  <w:abstractNum w:abstractNumId="21" w15:restartNumberingAfterBreak="0">
+  <w:abstractNum w:abstractNumId="22" w15:restartNumberingAfterBreak="0">
     <w:nsid w:val="7C214267"/>
     <w:multiLevelType w:val="multilevel"/>
     <w:tmpl w:val="B616EACA"/>
@@ -12057,7 +12524,7 @@
       </w:rPr>
     </w:lvl>
   </w:abstractNum>
-  <w:abstractNum w:abstractNumId="22" w15:restartNumberingAfterBreak="0">
+  <w:abstractNum w:abstractNumId="23" w15:restartNumberingAfterBreak="0">
     <w:nsid w:val="7E794116"/>
     <w:multiLevelType w:val="hybridMultilevel"/>
     <w:tmpl w:val="0DB8C1F0"/>
@@ -12146,7 +12613,7 @@
       </w:pPr>
     </w:lvl>
   </w:abstractNum>
-  <w:abstractNum w:abstractNumId="23" w15:restartNumberingAfterBreak="0">
+  <w:abstractNum w:abstractNumId="24" w15:restartNumberingAfterBreak="0">
     <w:nsid w:val="7F177B0A"/>
     <w:multiLevelType w:val="hybridMultilevel"/>
     <w:tmpl w:val="0DB8C1F0"/>
@@ -12236,13 +12703,13 @@
     </w:lvl>
   </w:abstractNum>
   <w:num w:numId="1">
-    <w:abstractNumId w:val="21"/>
+    <w:abstractNumId w:val="22"/>
   </w:num>
   <w:num w:numId="2">
     <w:abstractNumId w:val="3"/>
   </w:num>
   <w:num w:numId="3">
-    <w:abstractNumId w:val="13"/>
+    <w:abstractNumId w:val="14"/>
   </w:num>
   <w:num w:numId="4">
     <w:abstractNumId w:val="2"/>
@@ -12257,34 +12724,34 @@
     <w:abstractNumId w:val="4"/>
   </w:num>
   <w:num w:numId="8">
-    <w:abstractNumId w:val="14"/>
+    <w:abstractNumId w:val="15"/>
   </w:num>
   <w:num w:numId="9">
     <w:abstractNumId w:val="6"/>
   </w:num>
   <w:num w:numId="10">
-    <w:abstractNumId w:val="12"/>
+    <w:abstractNumId w:val="13"/>
   </w:num>
   <w:num w:numId="11">
     <w:abstractNumId w:val="7"/>
   </w:num>
   <w:num w:numId="12">
+    <w:abstractNumId w:val="18"/>
+  </w:num>
+  <w:num w:numId="13">
+    <w:abstractNumId w:val="19"/>
+  </w:num>
+  <w:num w:numId="14">
+    <w:abstractNumId w:val="24"/>
+  </w:num>
+  <w:num w:numId="15">
+    <w:abstractNumId w:val="21"/>
+  </w:num>
+  <w:num w:numId="16">
     <w:abstractNumId w:val="17"/>
   </w:num>
-  <w:num w:numId="13">
-    <w:abstractNumId w:val="18"/>
-  </w:num>
-  <w:num w:numId="14">
-    <w:abstractNumId w:val="23"/>
-  </w:num>
-  <w:num w:numId="15">
+  <w:num w:numId="17">
     <w:abstractNumId w:val="20"/>
-  </w:num>
-  <w:num w:numId="16">
-    <w:abstractNumId w:val="16"/>
-  </w:num>
-  <w:num w:numId="17">
-    <w:abstractNumId w:val="19"/>
   </w:num>
   <w:num w:numId="18">
     <w:abstractNumId w:val="0"/>
@@ -12293,18 +12760,21 @@
     <w:abstractNumId w:val="1"/>
   </w:num>
   <w:num w:numId="20">
-    <w:abstractNumId w:val="15"/>
+    <w:abstractNumId w:val="16"/>
   </w:num>
   <w:num w:numId="21">
     <w:abstractNumId w:val="8"/>
   </w:num>
   <w:num w:numId="22">
-    <w:abstractNumId w:val="22"/>
+    <w:abstractNumId w:val="23"/>
   </w:num>
   <w:num w:numId="23">
     <w:abstractNumId w:val="10"/>
   </w:num>
   <w:num w:numId="24">
+    <w:abstractNumId w:val="12"/>
+  </w:num>
+  <w:num w:numId="25">
     <w:abstractNumId w:val="11"/>
   </w:num>
   <w:numIdMacAtCleanup w:val="14"/>
@@ -12777,6 +13247,7 @@
   <w:style w:type="character" w:default="1" w:styleId="Fuentedeprrafopredeter">
     <w:name w:val="Default Paragraph Font"/>
     <w:uiPriority w:val="1"/>
+    <w:semiHidden/>
     <w:unhideWhenUsed/>
   </w:style>
   <w:style w:type="table" w:default="1" w:styleId="Tablanormal">
@@ -13551,7 +14022,7 @@
         </b:NameList>
       </b:Author>
     </b:Author>
-    <b:RefOrder>16</b:RefOrder>
+    <b:RefOrder>18</b:RefOrder>
   </b:Source>
   <b:Source>
     <b:Tag>Ian05</b:Tag>
@@ -13570,7 +14041,7 @@
     <b:Title>SOFTWARE ENGINEERING</b:Title>
     <b:Year>2005</b:Year>
     <b:Publisher>PEARSON</b:Publisher>
-    <b:RefOrder>17</b:RefOrder>
+    <b:RefOrder>19</b:RefOrder>
   </b:Source>
   <b:Source>
     <b:Tag>Alf05</b:Tag>
@@ -13589,7 +14060,7 @@
     <b:Title>Ingenería de Software Orientada a Objetos Con UML. JAVA e INTERNET</b:Title>
     <b:Year>2005</b:Year>
     <b:Publisher>THOMSON</b:Publisher>
-    <b:RefOrder>18</b:RefOrder>
+    <b:RefOrder>20</b:RefOrder>
   </b:Source>
   <b:Source>
     <b:Tag>Dat01</b:Tag>
@@ -13667,7 +14138,7 @@
     <b:Title>ABRAHAM SILBERSCHATZ- HENRY F. KORTH- S. SUDARSHAN</b:Title>
     <b:Year>2006</b:Year>
     <b:Publisher>Mc Graw Hill</b:Publisher>
-    <b:RefOrder>19</b:RefOrder>
+    <b:RefOrder>21</b:RefOrder>
   </b:Source>
   <b:Source>
     <b:Tag>Hon10</b:Tag>
@@ -13687,7 +14158,7 @@
     <b:Title>An Innovative Software for Data Analysis of the Intrinsic Signals of Optical Imaging</b:Title>
     <b:JournalName>IEE</b:JournalName>
     <b:Year>2010</b:Year>
-    <b:RefOrder>20</b:RefOrder>
+    <b:RefOrder>22</b:RefOrder>
   </b:Source>
   <b:Source>
     <b:Tag>Jos08</b:Tag>
@@ -13707,7 +14178,7 @@
     <b:Title>Mecanismos de resistencia a los antibióticos en bacterias Gram negativas</b:Title>
     <b:JournalName>Scielo</b:JournalName>
     <b:Year>2008</b:Year>
-    <b:RefOrder>21</b:RefOrder>
+    <b:RefOrder>23</b:RefOrder>
   </b:Source>
   <b:Source>
     <b:Tag>Han07</b:Tag>
@@ -13726,7 +14197,7 @@
         </b:NameList>
       </b:Author>
     </b:Author>
-    <b:RefOrder>22</b:RefOrder>
+    <b:RefOrder>24</b:RefOrder>
   </b:Source>
   <b:Source>
     <b:Tag>Sex93</b:Tag>
@@ -13849,7 +14320,7 @@
     <b:Title>Diseño Web Centrado en el Usuario: Usabilidad y Arquitectura de la Información</b:Title>
     <b:Year>2004</b:Year>
     <b:Pages>14</b:Pages>
-    <b:RefOrder>23</b:RefOrder>
+    <b:RefOrder>25</b:RefOrder>
   </b:Source>
   <b:Source>
     <b:Tag>Cli05</b:Tag>
@@ -13910,7 +14381,7 @@
         </b:NameList>
       </b:Author>
     </b:Author>
-    <b:RefOrder>24</b:RefOrder>
+    <b:RefOrder>26</b:RefOrder>
   </b:Source>
   <b:Source>
     <b:Tag>Áng05</b:Tag>
@@ -14023,11 +14494,81 @@
     <b:Year>1998</b:Year>
     <b:RefOrder>2</b:RefOrder>
   </b:Source>
+  <b:Source>
+    <b:Tag>Nad151</b:Tag>
+    <b:SourceType>JournalArticle</b:SourceType>
+    <b:Guid>{A1765DDD-E03A-6A4C-B6E5-376154E926E2}</b:Guid>
+    <b:Author>
+      <b:Author>
+        <b:NameList>
+          <b:Person>
+            <b:Last>Hussein</b:Last>
+            <b:First>Nada</b:First>
+            <b:Middle>S.</b:Middle>
+          </b:Person>
+          <b:Person>
+            <b:Last>Aqel</b:Last>
+            <b:First>Musbah</b:First>
+            <b:Middle>J.</b:Middle>
+          </b:Person>
+        </b:NameList>
+      </b:Author>
+    </b:Author>
+    <b:Title>An expert system for tourism in Jordan</b:Title>
+    <b:JournalName>ScienceDirect</b:JournalName>
+    <b:Year>2015</b:Year>
+    <b:Pages>1-6</b:Pages>
+    <b:RefOrder>16</b:RefOrder>
+  </b:Source>
+  <b:Source>
+    <b:Tag>Thi15</b:Tag>
+    <b:SourceType>JournalArticle</b:SourceType>
+    <b:Guid>{20022B32-19A3-AB4A-9761-C6DA19A88E5E}</b:Guid>
+    <b:Author>
+      <b:Author>
+        <b:NameList>
+          <b:Person>
+            <b:Last>Ragunathan</b:Last>
+            <b:First>Thirumalaisamy</b:First>
+          </b:Person>
+          <b:Person>
+            <b:Last>Battula</b:Last>
+            <b:First>Sudheer</b:First>
+            <b:Middle>Kumar</b:Middle>
+          </b:Person>
+          <b:Person>
+            <b:Last>Vedika</b:Last>
+            <b:First>Jorika</b:First>
+          </b:Person>
+          <b:Person>
+            <b:Last>Tarun</b:Last>
+            <b:First>Vanitha</b:First>
+            <b:Middle>T.</b:Middle>
+          </b:Person>
+          <b:Person>
+            <b:Last>Prasad</b:Last>
+            <b:First>M.</b:First>
+            <b:Middle>Shiva</b:Middle>
+          </b:Person>
+          <b:Person>
+            <b:Last>Kalyani</b:Last>
+            <b:First>M.</b:First>
+            <b:Middle>Uma</b:Middle>
+          </b:Person>
+        </b:NameList>
+      </b:Author>
+    </b:Author>
+    <b:Title>Intelligent Transport and Tourism System</b:Title>
+    <b:JournalName>ScienceDirect</b:JournalName>
+    <b:Year>2015</b:Year>
+    <b:Pages>1-6</b:Pages>
+    <b:RefOrder>17</b:RefOrder>
+  </b:Source>
 </b:Sources>
 </file>
 
 <file path=customXml/itemProps1.xml><?xml version="1.0" encoding="utf-8"?>
-<ds:datastoreItem xmlns:ds="http://schemas.openxmlformats.org/officeDocument/2006/customXml" ds:itemID="{B811C939-C0FC-1E40-A923-5038E4ADB13C}">
+<ds:datastoreItem xmlns:ds="http://schemas.openxmlformats.org/officeDocument/2006/customXml" ds:itemID="{5CE354D7-1AA8-5944-B97C-5E36AFBEEAA1}">
   <ds:schemaRefs>
     <ds:schemaRef ds:uri="http://schemas.openxmlformats.org/officeDocument/2006/bibliography"/>
   </ds:schemaRefs>

</xml_diff>

<commit_message>
Se quitaron todas las citas que no se usaban, se agregaron varias investigaciones a antecedentes, falta terminar cronograma
</commit_message>
<xml_diff>
--- a/Propuesta de Anteproyecto Final.docx
+++ b/Propuesta de Anteproyecto Final.docx
@@ -451,8 +451,6 @@
               <w:spacing w:after="0" w:line="240" w:lineRule="auto"/>
               <w:jc w:val="both"/>
             </w:pPr>
-            <w:bookmarkStart w:id="0" w:name="_GoBack"/>
-            <w:bookmarkEnd w:id="0"/>
           </w:p>
         </w:tc>
         <w:tc>
@@ -4517,6 +4515,7 @@
                 <w:id w:val="-1431896367"/>
                 <w:citation/>
               </w:sdtPr>
+              <w:sdtEndPr/>
               <w:sdtContent>
                 <w:r>
                   <w:rPr>
@@ -4625,14 +4624,12 @@
               </w:rPr>
               <w:t xml:space="preserve">Por lo </w:t>
             </w:r>
-            <w:proofErr w:type="gramStart"/>
             <w:r>
               <w:rPr>
                 <w:lang w:val="es-ES_tradnl"/>
               </w:rPr>
-              <w:t>tanto</w:t>
-            </w:r>
-            <w:proofErr w:type="gramEnd"/>
+              <w:t>tanto,</w:t>
+            </w:r>
             <w:r>
               <w:rPr>
                 <w:lang w:val="es-ES_tradnl"/>
@@ -4677,6 +4674,7 @@
                 <w:id w:val="1485813006"/>
                 <w:citation/>
               </w:sdtPr>
+              <w:sdtEndPr/>
               <w:sdtContent>
                 <w:r>
                   <w:rPr>
@@ -4711,6 +4709,510 @@
                 </w:r>
               </w:sdtContent>
             </w:sdt>
+          </w:p>
+          <w:p>
+            <w:pPr>
+              <w:pStyle w:val="Prrafodelista"/>
+              <w:numPr>
+                <w:ilvl w:val="0"/>
+                <w:numId w:val="25"/>
+              </w:numPr>
+              <w:jc w:val="both"/>
+              <w:rPr>
+                <w:lang w:val="es-ES_tradnl"/>
+              </w:rPr>
+            </w:pPr>
+            <w:r>
+              <w:rPr>
+                <w:b/>
+                <w:lang w:val="es-ES_tradnl"/>
+              </w:rPr>
+              <w:t xml:space="preserve">El concepto del turismo </w:t>
+            </w:r>
+            <w:r>
+              <w:rPr>
+                <w:b/>
+                <w:lang w:val="es-ES_tradnl"/>
+              </w:rPr>
+              <w:t>inteligente el</w:t>
+            </w:r>
+            <w:r>
+              <w:rPr>
+                <w:b/>
+                <w:lang w:val="es-ES_tradnl"/>
+              </w:rPr>
+              <w:t xml:space="preserve"> contexto </w:t>
+            </w:r>
+            <w:r>
+              <w:rPr>
+                <w:b/>
+                <w:lang w:val="es-ES_tradnl"/>
+              </w:rPr>
+              <w:t xml:space="preserve">los servicios de información turística: </w:t>
+            </w:r>
+            <w:r>
+              <w:rPr>
+                <w:lang w:val="es-ES_tradnl"/>
+              </w:rPr>
+              <w:t xml:space="preserve">Este documento nos relata la controversia de varios autores sobre la propuesta de que es el turismo inteligente, dando </w:t>
+            </w:r>
+            <w:r>
+              <w:rPr>
+                <w:lang w:val="es-ES_tradnl"/>
+              </w:rPr>
+              <w:t>así</w:t>
+            </w:r>
+            <w:r>
+              <w:rPr>
+                <w:lang w:val="es-ES_tradnl"/>
+              </w:rPr>
+              <w:t xml:space="preserve"> aclaraciones y opiniones a cada definición. </w:t>
+            </w:r>
+            <w:r>
+              <w:rPr>
+                <w:lang w:val="es-ES_tradnl"/>
+              </w:rPr>
+              <w:t xml:space="preserve">Por lo </w:t>
+            </w:r>
+            <w:proofErr w:type="gramStart"/>
+            <w:r>
+              <w:rPr>
+                <w:lang w:val="es-ES_tradnl"/>
+              </w:rPr>
+              <w:t>tanto</w:t>
+            </w:r>
+            <w:proofErr w:type="gramEnd"/>
+            <w:r>
+              <w:rPr>
+                <w:lang w:val="es-ES_tradnl"/>
+              </w:rPr>
+              <w:t xml:space="preserve"> </w:t>
+            </w:r>
+            <w:r>
+              <w:rPr>
+                <w:lang w:val="es-ES_tradnl"/>
+              </w:rPr>
+              <w:t>se propone con esta nueva definición abarcar todos los conceptos nacionales e internacionales de turismo inteligente</w:t>
+            </w:r>
+            <w:r>
+              <w:rPr>
+                <w:lang w:val="es-ES_tradnl"/>
+              </w:rPr>
+              <w:t xml:space="preserve"> </w:t>
+            </w:r>
+            <w:r>
+              <w:rPr>
+                <w:lang w:val="es-ES_tradnl"/>
+              </w:rPr>
+              <w:t>como un servicio de información turística</w:t>
+            </w:r>
+            <w:r>
+              <w:rPr>
+                <w:lang w:val="es-ES_tradnl"/>
+              </w:rPr>
+              <w:t>.</w:t>
+            </w:r>
+          </w:p>
+          <w:p>
+            <w:pPr>
+              <w:pStyle w:val="Prrafodelista"/>
+              <w:jc w:val="both"/>
+              <w:rPr>
+                <w:lang w:val="es-ES_tradnl"/>
+              </w:rPr>
+            </w:pPr>
+            <w:r>
+              <w:rPr>
+                <w:lang w:val="es-ES_tradnl"/>
+              </w:rPr>
+              <w:lastRenderedPageBreak/>
+              <w:t>El turismo inteligente evoluciona en la industria, dada la “</w:t>
+            </w:r>
+            <w:r>
+              <w:rPr>
+                <w:lang w:val="es-ES_tradnl"/>
+              </w:rPr>
+              <w:t>smartizació</w:t>
+            </w:r>
+            <w:r>
+              <w:rPr>
+                <w:lang w:val="es-ES_tradnl"/>
+              </w:rPr>
+              <w:t xml:space="preserve">n” </w:t>
+            </w:r>
+            <w:r>
+              <w:rPr>
+                <w:lang w:val="es-ES_tradnl"/>
+              </w:rPr>
+              <w:t>será un avance después del turismo de la informatización y esto traerá un avance significati</w:t>
+            </w:r>
+            <w:r>
+              <w:rPr>
+                <w:lang w:val="es-ES_tradnl"/>
+              </w:rPr>
+              <w:t>vo en el desarrollo del turismo, este cambio trae consigo una modernización en la industria de servicios turísticos.</w:t>
+            </w:r>
+            <w:sdt>
+              <w:sdtPr>
+                <w:rPr>
+                  <w:lang w:val="es-ES_tradnl"/>
+                </w:rPr>
+                <w:id w:val="665674207"/>
+                <w:citation/>
+              </w:sdtPr>
+              <w:sdtEndPr/>
+              <w:sdtContent>
+                <w:r>
+                  <w:rPr>
+                    <w:lang w:val="es-ES_tradnl"/>
+                  </w:rPr>
+                  <w:fldChar w:fldCharType="begin"/>
+                </w:r>
+                <w:r>
+                  <w:rPr>
+                    <w:lang w:val="es-ES"/>
+                  </w:rPr>
+                  <w:instrText xml:space="preserve"> CITATION Yun17 \l 3082 </w:instrText>
+                </w:r>
+                <w:r>
+                  <w:rPr>
+                    <w:lang w:val="es-ES_tradnl"/>
+                  </w:rPr>
+                  <w:fldChar w:fldCharType="separate"/>
+                </w:r>
+                <w:r>
+                  <w:rPr>
+                    <w:noProof/>
+                    <w:lang w:val="es-ES"/>
+                  </w:rPr>
+                  <w:t xml:space="preserve"> (Li, Hu, Chao, &amp; Duan, 2017)</w:t>
+                </w:r>
+                <w:r>
+                  <w:rPr>
+                    <w:lang w:val="es-ES_tradnl"/>
+                  </w:rPr>
+                  <w:fldChar w:fldCharType="end"/>
+                </w:r>
+              </w:sdtContent>
+            </w:sdt>
+          </w:p>
+          <w:p>
+            <w:pPr>
+              <w:pStyle w:val="Prrafodelista"/>
+              <w:numPr>
+                <w:ilvl w:val="0"/>
+                <w:numId w:val="25"/>
+              </w:numPr>
+              <w:jc w:val="both"/>
+              <w:rPr>
+                <w:lang w:val="es-ES_tradnl"/>
+              </w:rPr>
+            </w:pPr>
+            <w:r>
+              <w:rPr>
+                <w:b/>
+                <w:lang w:val="es-ES_tradnl"/>
+              </w:rPr>
+              <w:t>Un sistema de entorno de monitorización bajo tierra en tiempo real para el turismo sostenible de las cuevas</w:t>
+            </w:r>
+            <w:r>
+              <w:rPr>
+                <w:b/>
+                <w:lang w:val="es-ES_tradnl"/>
+              </w:rPr>
+              <w:t xml:space="preserve">: </w:t>
+            </w:r>
+            <w:r>
+              <w:rPr>
+                <w:lang w:val="es-ES_tradnl"/>
+              </w:rPr>
+              <w:t xml:space="preserve">Para la preservación </w:t>
+            </w:r>
+            <w:r>
+              <w:rPr>
+                <w:lang w:val="es-ES_tradnl"/>
+              </w:rPr>
+              <w:t xml:space="preserve">y protección de la </w:t>
+            </w:r>
+            <w:proofErr w:type="spellStart"/>
+            <w:r>
+              <w:rPr>
+                <w:lang w:val="es-ES_tradnl"/>
+              </w:rPr>
+              <w:t>geodiversidad</w:t>
+            </w:r>
+            <w:proofErr w:type="spellEnd"/>
+            <w:r>
+              <w:rPr>
+                <w:lang w:val="es-ES_tradnl"/>
+              </w:rPr>
+              <w:t xml:space="preserve"> y biodiversidad en</w:t>
+            </w:r>
+            <w:r>
+              <w:rPr>
+                <w:lang w:val="es-ES_tradnl"/>
+              </w:rPr>
+              <w:t xml:space="preserve"> las cuevas en todo el planeta</w:t>
+            </w:r>
+            <w:r>
+              <w:rPr>
+                <w:lang w:val="es-ES_tradnl"/>
+              </w:rPr>
+              <w:t xml:space="preserve">, científicos han desarrollado un sistema </w:t>
+            </w:r>
+            <w:r>
+              <w:rPr>
+                <w:lang w:val="es-ES_tradnl"/>
+              </w:rPr>
+              <w:t xml:space="preserve">de vigilancia climática. </w:t>
+            </w:r>
+            <w:r>
+              <w:rPr>
+                <w:lang w:val="es-ES_tradnl"/>
+              </w:rPr>
+              <w:t xml:space="preserve">Este sistema de telemetría hace una recogida con diferentes sensores (temperatura, CO2, </w:t>
+            </w:r>
+            <w:r>
+              <w:rPr>
+                <w:lang w:val="es-ES_tradnl"/>
+              </w:rPr>
+              <w:t>humedad, visitantes</w:t>
+            </w:r>
+            <w:r>
+              <w:rPr>
+                <w:lang w:val="es-ES_tradnl"/>
+              </w:rPr>
+              <w:t>)</w:t>
+            </w:r>
+            <w:r>
+              <w:rPr>
+                <w:lang w:val="es-ES_tradnl"/>
+              </w:rPr>
+              <w:t xml:space="preserve"> registrados cada minuto, estos datos pueden ser vistos a través de internet tanto actuales como históricos bajo una aplicación accesible a los usuarios</w:t>
+            </w:r>
+            <w:r>
+              <w:rPr>
+                <w:lang w:val="es-ES_tradnl"/>
+              </w:rPr>
+              <w:t xml:space="preserve">. </w:t>
+            </w:r>
+            <w:r>
+              <w:rPr>
+                <w:lang w:val="es-ES_tradnl"/>
+              </w:rPr>
+              <w:t>Así</w:t>
+            </w:r>
+            <w:r>
+              <w:rPr>
+                <w:lang w:val="es-ES_tradnl"/>
+              </w:rPr>
+              <w:t xml:space="preserve"> mismo se pueden controla</w:t>
+            </w:r>
+            <w:r>
+              <w:rPr>
+                <w:lang w:val="es-ES_tradnl"/>
+              </w:rPr>
+              <w:t>r el numero de visitantes gracias a la información obtenida para mantener las cuevas en un punto adecuado de turismo sostenible sin ir a degradar el ecosistema.</w:t>
+            </w:r>
+            <w:sdt>
+              <w:sdtPr>
+                <w:rPr>
+                  <w:lang w:val="es-ES_tradnl"/>
+                </w:rPr>
+                <w:id w:val="-1435431024"/>
+                <w:citation/>
+              </w:sdtPr>
+              <w:sdtEndPr/>
+              <w:sdtContent>
+                <w:r>
+                  <w:rPr>
+                    <w:lang w:val="es-ES_tradnl"/>
+                  </w:rPr>
+                  <w:fldChar w:fldCharType="begin"/>
+                </w:r>
+                <w:r>
+                  <w:rPr>
+                    <w:lang w:val="es-ES"/>
+                  </w:rPr>
+                  <w:instrText xml:space="preserve"> CITATION NNo16 \l 3082 </w:instrText>
+                </w:r>
+                <w:r>
+                  <w:rPr>
+                    <w:lang w:val="es-ES_tradnl"/>
+                  </w:rPr>
+                  <w:fldChar w:fldCharType="separate"/>
+                </w:r>
+                <w:r>
+                  <w:rPr>
+                    <w:noProof/>
+                    <w:lang w:val="es-ES"/>
+                  </w:rPr>
+                  <w:t xml:space="preserve"> (Novas, Gazquez, Garcia, Ros, &amp; Manzano-Agugliaro, 2016)</w:t>
+                </w:r>
+                <w:r>
+                  <w:rPr>
+                    <w:lang w:val="es-ES_tradnl"/>
+                  </w:rPr>
+                  <w:fldChar w:fldCharType="end"/>
+                </w:r>
+              </w:sdtContent>
+            </w:sdt>
+          </w:p>
+          <w:p>
+            <w:pPr>
+              <w:pStyle w:val="Prrafodelista"/>
+              <w:numPr>
+                <w:ilvl w:val="0"/>
+                <w:numId w:val="25"/>
+              </w:numPr>
+              <w:jc w:val="both"/>
+              <w:rPr>
+                <w:lang w:val="es-ES_tradnl"/>
+              </w:rPr>
+            </w:pPr>
+            <w:r>
+              <w:rPr>
+                <w:b/>
+                <w:lang w:val="es-ES_tradnl"/>
+              </w:rPr>
+              <w:t xml:space="preserve">El gráfico de una red en un sistema de turismo: </w:t>
+            </w:r>
+            <w:r>
+              <w:rPr>
+                <w:lang w:val="es-ES_tradnl"/>
+              </w:rPr>
+              <w:t>Este sistema analiza las paginas webs sobre turismo y detecta que hay poca conexión entre ellas</w:t>
+            </w:r>
+            <w:r>
+              <w:rPr>
+                <w:lang w:val="es-ES_tradnl"/>
+              </w:rPr>
+              <w:t xml:space="preserve">, </w:t>
+            </w:r>
+            <w:r>
+              <w:rPr>
+                <w:lang w:val="es-ES_tradnl"/>
+              </w:rPr>
+              <w:t>así</w:t>
+            </w:r>
+            <w:r>
+              <w:rPr>
+                <w:lang w:val="es-ES_tradnl"/>
+              </w:rPr>
+              <w:t xml:space="preserve"> compara </w:t>
+            </w:r>
+            <w:r>
+              <w:rPr>
+                <w:lang w:val="es-ES_tradnl"/>
+              </w:rPr>
+              <w:t>todos estos sitios</w:t>
+            </w:r>
+            <w:r>
+              <w:rPr>
+                <w:lang w:val="es-ES_tradnl"/>
+              </w:rPr>
+              <w:t xml:space="preserve"> como una red social donde se evidencia la falta de </w:t>
+            </w:r>
+            <w:r>
+              <w:rPr>
+                <w:lang w:val="es-ES_tradnl"/>
+              </w:rPr>
+              <w:t>cooperación</w:t>
+            </w:r>
+            <w:r>
+              <w:rPr>
+                <w:lang w:val="es-ES_tradnl"/>
+              </w:rPr>
+              <w:t xml:space="preserve"> entre estas mismas. El autor sugiere que </w:t>
+            </w:r>
+            <w:bookmarkStart w:id="0" w:name="_GoBack"/>
+            <w:bookmarkEnd w:id="0"/>
+            <w:r>
+              <w:rPr>
+                <w:lang w:val="es-ES_tradnl"/>
+              </w:rPr>
+              <w:t>puede</w:t>
+            </w:r>
+            <w:r>
+              <w:rPr>
+                <w:lang w:val="es-ES_tradnl"/>
+              </w:rPr>
+              <w:t xml:space="preserve"> haber cambios en el algoritmo analizador y mediante </w:t>
+            </w:r>
+            <w:r>
+              <w:rPr>
+                <w:lang w:val="es-ES_tradnl"/>
+              </w:rPr>
+              <w:t>datos estadísticos busca un cambio en la evolución de la dinámica del turismo</w:t>
+            </w:r>
+            <w:r>
+              <w:rPr>
+                <w:lang w:val="es-ES_tradnl"/>
+              </w:rPr>
+              <w:t>.</w:t>
+            </w:r>
+            <w:sdt>
+              <w:sdtPr>
+                <w:rPr>
+                  <w:lang w:val="es-ES_tradnl"/>
+                </w:rPr>
+                <w:id w:val="-1681108190"/>
+                <w:citation/>
+              </w:sdtPr>
+              <w:sdtContent>
+                <w:r>
+                  <w:rPr>
+                    <w:lang w:val="es-ES_tradnl"/>
+                  </w:rPr>
+                  <w:fldChar w:fldCharType="begin"/>
+                </w:r>
+                <w:r>
+                  <w:rPr>
+                    <w:lang w:val="es-ES"/>
+                  </w:rPr>
+                  <w:instrText xml:space="preserve">CITATION Rod07 \l 3082 </w:instrText>
+                </w:r>
+                <w:r>
+                  <w:rPr>
+                    <w:lang w:val="es-ES_tradnl"/>
+                  </w:rPr>
+                  <w:fldChar w:fldCharType="separate"/>
+                </w:r>
+                <w:r>
+                  <w:rPr>
+                    <w:noProof/>
+                    <w:lang w:val="es-ES"/>
+                  </w:rPr>
+                  <w:t xml:space="preserve"> (Baggio, 2007)</w:t>
+                </w:r>
+                <w:r>
+                  <w:rPr>
+                    <w:lang w:val="es-ES_tradnl"/>
+                  </w:rPr>
+                  <w:fldChar w:fldCharType="end"/>
+                </w:r>
+              </w:sdtContent>
+            </w:sdt>
+          </w:p>
+          <w:p>
+            <w:pPr>
+              <w:pStyle w:val="Prrafodelista"/>
+              <w:numPr>
+                <w:ilvl w:val="0"/>
+                <w:numId w:val="25"/>
+              </w:numPr>
+              <w:jc w:val="both"/>
+              <w:rPr>
+                <w:lang w:val="es-ES_tradnl"/>
+              </w:rPr>
+            </w:pPr>
+            <w:r>
+              <w:rPr>
+                <w:b/>
+                <w:lang w:val="es-ES_tradnl"/>
+              </w:rPr>
+              <w:t xml:space="preserve">El turismo en un mundo globalizado: </w:t>
+            </w:r>
           </w:p>
         </w:tc>
       </w:tr>
@@ -4818,11 +5320,7 @@
               <w:t xml:space="preserve">: </w:t>
             </w:r>
             <w:r>
-              <w:t xml:space="preserve">Debido a la falta de un sistema que gestione los datos de los </w:t>
-            </w:r>
-            <w:r>
-              <w:lastRenderedPageBreak/>
-              <w:t>usuarios, operadores, administradores se presenta el problema de retrasos en operaciones, olvido de datos</w:t>
+              <w:t>Debido a la falta de un sistema que gestione los datos de los usuarios, operadores, administradores se presenta el problema de retrasos en operaciones, olvido de datos</w:t>
             </w:r>
             <w:r>
               <w:t xml:space="preserve"> (clientes, teléfonos, etc.), perdida de costos y tiempo</w:t>
@@ -5081,6 +5579,7 @@
               <w:spacing w:after="0" w:line="240" w:lineRule="auto"/>
             </w:pPr>
             <w:r>
+              <w:lastRenderedPageBreak/>
               <w:t xml:space="preserve">Diseñar </w:t>
             </w:r>
             <w:r>
@@ -5295,7 +5794,6 @@
         <w:rPr>
           <w:b/>
         </w:rPr>
-        <w:lastRenderedPageBreak/>
         <w:t xml:space="preserve">METODOLOGÍA </w:t>
       </w:r>
     </w:p>
@@ -5663,6 +6161,7 @@
                     <w:rPr>
                       <w:rFonts w:cs="Calibri"/>
                     </w:rPr>
+                    <w:lastRenderedPageBreak/>
                     <w:t>DESCRIPCION DE LA ETAPA</w:t>
                   </w:r>
                 </w:p>
@@ -6164,11 +6663,7 @@
                     <w:t>módulo</w:t>
                   </w:r>
                   <w:r>
-                    <w:t xml:space="preserve"> mod_evasive dado por Apache y SSL (Secure Sockets Layers) para el cifrado de información de ida y vuelta entre el </w:t>
-                  </w:r>
-                  <w:r>
-                    <w:lastRenderedPageBreak/>
-                    <w:t>servidor y usuario.</w:t>
+                    <w:t xml:space="preserve"> mod_evasive dado por Apache y SSL (Secure Sockets Layers) para el cifrado de información de ida y vuelta entre el servidor y usuario.</w:t>
                   </w:r>
                 </w:p>
               </w:tc>
@@ -6190,7 +6685,6 @@
                     <w:rPr>
                       <w:rFonts w:cs="Calibri"/>
                     </w:rPr>
-                    <w:lastRenderedPageBreak/>
                     <w:t>ACTIVIDADES</w:t>
                   </w:r>
                 </w:p>
@@ -6421,7 +6915,7 @@
                     <w:noProof/>
                     <w:sz w:val="24"/>
                     <w:szCs w:val="24"/>
-                    <w:lang w:val="en-US"/>
+                    <w:lang w:val="es-ES"/>
                   </w:rPr>
                 </w:pPr>
                 <w:r>
@@ -6438,7 +6932,7 @@
                     <w:noProof/>
                     <w:lang w:val="es-ES"/>
                   </w:rPr>
-                  <w:t xml:space="preserve">Pressman, R. S. (2010). </w:t>
+                  <w:t xml:space="preserve">Christhoper, D. (2001). </w:t>
                 </w:r>
                 <w:r>
                   <w:rPr>
@@ -6447,21 +6941,14 @@
                     <w:noProof/>
                     <w:lang w:val="es-ES"/>
                   </w:rPr>
-                  <w:t>Ingenería del Software UN ENFOQUE PRÁCTICO.</w:t>
+                  <w:t>Introducción a los Sistemas de Bases de Datos.</w:t>
                 </w:r>
                 <w:r>
                   <w:rPr>
                     <w:noProof/>
                     <w:lang w:val="es-ES"/>
                   </w:rPr>
-                  <w:t xml:space="preserve"> </w:t>
-                </w:r>
-                <w:r>
-                  <w:rPr>
-                    <w:noProof/>
-                    <w:lang w:val="en-US"/>
-                  </w:rPr>
-                  <w:t>Mc Graw Hill.</w:t>
+                  <w:t xml:space="preserve"> México: PEARSON.</w:t>
                 </w:r>
               </w:p>
               <w:p>
@@ -6476,25 +6963,32 @@
                 <w:r>
                   <w:rPr>
                     <w:noProof/>
-                    <w:lang w:val="en-US"/>
+                    <w:lang w:val="es-ES"/>
                   </w:rPr>
-                  <w:t xml:space="preserve">Sommerville, I. (2005). </w:t>
+                  <w:t xml:space="preserve">Cabello, M. V. (2011). </w:t>
                 </w:r>
                 <w:r>
                   <w:rPr>
                     <w:i/>
                     <w:iCs/>
                     <w:noProof/>
-                    <w:lang w:val="en-US"/>
+                    <w:lang w:val="es-ES"/>
                   </w:rPr>
-                  <w:t>SOFTWARE ENGINEERING.</w:t>
+                  <w:t>INTRODUCCIÓN A LAS BASES DE DATOS RELACIONALES.</w:t>
+                </w:r>
+                <w:r>
+                  <w:rPr>
+                    <w:noProof/>
+                    <w:lang w:val="es-ES"/>
+                  </w:rPr>
+                  <w:t xml:space="preserve"> </w:t>
                 </w:r>
                 <w:r>
                   <w:rPr>
                     <w:noProof/>
                     <w:lang w:val="en-US"/>
                   </w:rPr>
-                  <w:t xml:space="preserve"> PEARSON.</w:t>
+                  <w:t>Vision Libros.</w:t>
                 </w:r>
               </w:p>
               <w:p>
@@ -6511,23 +7005,31 @@
                     <w:noProof/>
                     <w:lang w:val="en-US"/>
                   </w:rPr>
-                  <w:t xml:space="preserve">Weitzenfeld, A. (2005). </w:t>
+                  <w:lastRenderedPageBreak/>
+                  <w:t xml:space="preserve">IEE. (1990). </w:t>
                 </w:r>
                 <w:r>
                   <w:rPr>
                     <w:i/>
                     <w:iCs/>
                     <w:noProof/>
-                    <w:lang w:val="es-ES"/>
+                    <w:lang w:val="en-US"/>
                   </w:rPr>
-                  <w:t>Ingenería de Software Orientada a Objetos Con UML. JAVA e INTERNET.</w:t>
+                  <w:t>IEE Standar Glossary of Software Engineering Terminology.</w:t>
+                </w:r>
+                <w:r>
+                  <w:rPr>
+                    <w:noProof/>
+                    <w:lang w:val="en-US"/>
+                  </w:rPr>
+                  <w:t xml:space="preserve"> </w:t>
                 </w:r>
                 <w:r>
                   <w:rPr>
                     <w:noProof/>
                     <w:lang w:val="es-ES"/>
                   </w:rPr>
-                  <w:t xml:space="preserve"> THOMSON.</w:t>
+                  <w:t>IEE.</w:t>
                 </w:r>
               </w:p>
               <w:p>
@@ -6544,7 +7046,24 @@
                     <w:noProof/>
                     <w:lang w:val="es-ES"/>
                   </w:rPr>
-                  <w:t xml:space="preserve">Christhoper, D. (2001). </w:t>
+                  <w:t>Perú, S. P. (17 de Diciembre de 1993). DECISION 351 REGIMEN COMUN SOBRE DERECHO DE AUTOR Y DERECHOS CONEXOS. Cartagena.</w:t>
+                </w:r>
+              </w:p>
+              <w:p>
+                <w:pPr>
+                  <w:pStyle w:val="Bibliografa"/>
+                  <w:ind w:left="720" w:hanging="720"/>
+                  <w:rPr>
+                    <w:noProof/>
+                    <w:lang w:val="es-ES"/>
+                  </w:rPr>
+                </w:pPr>
+                <w:r>
+                  <w:rPr>
+                    <w:noProof/>
+                    <w:lang w:val="es-ES"/>
+                  </w:rPr>
+                  <w:t xml:space="preserve">D.C., A. M. (enero de 2005). </w:t>
                 </w:r>
                 <w:r>
                   <w:rPr>
@@ -6553,14 +7072,278 @@
                     <w:noProof/>
                     <w:lang w:val="es-ES"/>
                   </w:rPr>
-                  <w:t>Introducción a los Sistemas de Bases de Datos.</w:t>
+                  <w:t>LEY 1273 DE 2009</w:t>
                 </w:r>
                 <w:r>
                   <w:rPr>
                     <w:noProof/>
                     <w:lang w:val="es-ES"/>
                   </w:rPr>
-                  <w:t xml:space="preserve"> México: PEARSON.</w:t>
+                  <w:t>. Obtenido de http://www.alcaldiabogota.gov.co/sisjur/normas/Norma1.jsp?i=34492</w:t>
+                </w:r>
+              </w:p>
+              <w:p>
+                <w:pPr>
+                  <w:pStyle w:val="Bibliografa"/>
+                  <w:ind w:left="720" w:hanging="720"/>
+                  <w:rPr>
+                    <w:noProof/>
+                    <w:lang w:val="es-ES"/>
+                  </w:rPr>
+                </w:pPr>
+                <w:r>
+                  <w:rPr>
+                    <w:noProof/>
+                    <w:lang w:val="es-ES"/>
+                  </w:rPr>
+                  <w:t xml:space="preserve">Bogotá, A. M. (28 de Enero de 1982). </w:t>
+                </w:r>
+                <w:r>
+                  <w:rPr>
+                    <w:i/>
+                    <w:iCs/>
+                    <w:noProof/>
+                    <w:lang w:val="es-ES"/>
+                  </w:rPr>
+                  <w:t>LEY 23 DE 1982</w:t>
+                </w:r>
+                <w:r>
+                  <w:rPr>
+                    <w:noProof/>
+                    <w:lang w:val="es-ES"/>
+                  </w:rPr>
+                  <w:t>. Obtenido de http://www.alcaldiabogota.gov.co/sisjur/normas/Norma1.jsp?i=3431</w:t>
+                </w:r>
+              </w:p>
+              <w:p>
+                <w:pPr>
+                  <w:pStyle w:val="Bibliografa"/>
+                  <w:ind w:left="720" w:hanging="720"/>
+                  <w:rPr>
+                    <w:noProof/>
+                    <w:lang w:val="es-ES"/>
+                  </w:rPr>
+                </w:pPr>
+                <w:r>
+                  <w:rPr>
+                    <w:noProof/>
+                    <w:lang w:val="es-ES"/>
+                  </w:rPr>
+                  <w:t xml:space="preserve">D.C., S. G. (s.f.). </w:t>
+                </w:r>
+                <w:r>
+                  <w:rPr>
+                    <w:i/>
+                    <w:iCs/>
+                    <w:noProof/>
+                    <w:lang w:val="es-ES"/>
+                  </w:rPr>
+                  <w:t>DECRETO 460 DE 1995</w:t>
+                </w:r>
+                <w:r>
+                  <w:rPr>
+                    <w:noProof/>
+                    <w:lang w:val="es-ES"/>
+                  </w:rPr>
+                  <w:t>. Obtenido de http://www.alcaldiabogota.gov.co/sisjur/normas/Norma1.jsp?i=10576</w:t>
+                </w:r>
+              </w:p>
+              <w:p>
+                <w:pPr>
+                  <w:pStyle w:val="Bibliografa"/>
+                  <w:ind w:left="720" w:hanging="720"/>
+                  <w:rPr>
+                    <w:noProof/>
+                    <w:lang w:val="es-ES"/>
+                  </w:rPr>
+                </w:pPr>
+                <w:r>
+                  <w:rPr>
+                    <w:noProof/>
+                    <w:lang w:val="es-ES"/>
+                  </w:rPr>
+                  <w:t xml:space="preserve">developerWorks, I. (s.f.). </w:t>
+                </w:r>
+                <w:r>
+                  <w:rPr>
+                    <w:i/>
+                    <w:iCs/>
+                    <w:noProof/>
+                    <w:lang w:val="es-ES"/>
+                  </w:rPr>
+                  <w:t>Características y tipos de bases de datos</w:t>
+                </w:r>
+                <w:r>
+                  <w:rPr>
+                    <w:noProof/>
+                    <w:lang w:val="es-ES"/>
+                  </w:rPr>
+                  <w:t>. Obtenido de https://www.ibm.com/developerworks/ssa/data/library/tipos_bases_de_datos/</w:t>
+                </w:r>
+              </w:p>
+              <w:p>
+                <w:pPr>
+                  <w:pStyle w:val="Bibliografa"/>
+                  <w:ind w:left="720" w:hanging="720"/>
+                  <w:rPr>
+                    <w:noProof/>
+                    <w:lang w:val="es-ES"/>
+                  </w:rPr>
+                </w:pPr>
+                <w:r>
+                  <w:rPr>
+                    <w:noProof/>
+                    <w:lang w:val="es-ES"/>
+                  </w:rPr>
+                  <w:t xml:space="preserve">Clint Eccher, E. H. (2005). </w:t>
+                </w:r>
+                <w:r>
+                  <w:rPr>
+                    <w:i/>
+                    <w:iCs/>
+                    <w:noProof/>
+                    <w:lang w:val="es-ES"/>
+                  </w:rPr>
+                  <w:t>Creacion y diseño web profesional.</w:t>
+                </w:r>
+                <w:r>
+                  <w:rPr>
+                    <w:noProof/>
+                    <w:lang w:val="es-ES"/>
+                  </w:rPr>
+                  <w:t xml:space="preserve"> Madrid: EDICIONES ANAYA MULTIMEDIA.</w:t>
+                </w:r>
+              </w:p>
+              <w:p>
+                <w:pPr>
+                  <w:pStyle w:val="Bibliografa"/>
+                  <w:ind w:left="720" w:hanging="720"/>
+                  <w:rPr>
+                    <w:noProof/>
+                    <w:lang w:val="es-ES"/>
+                  </w:rPr>
+                </w:pPr>
+                <w:r>
+                  <w:rPr>
+                    <w:noProof/>
+                    <w:lang w:val="es-ES"/>
+                  </w:rPr>
+                  <w:t xml:space="preserve">David Roldán Martínez, P. J. (2010). </w:t>
+                </w:r>
+                <w:r>
+                  <w:rPr>
+                    <w:i/>
+                    <w:iCs/>
+                    <w:noProof/>
+                    <w:lang w:val="es-ES"/>
+                  </w:rPr>
+                  <w:t>Aplicaciones web.</w:t>
+                </w:r>
+                <w:r>
+                  <w:rPr>
+                    <w:noProof/>
+                    <w:lang w:val="es-ES"/>
+                  </w:rPr>
+                  <w:t xml:space="preserve"> Mexico D.F: Alfaomega.</w:t>
+                </w:r>
+              </w:p>
+              <w:p>
+                <w:pPr>
+                  <w:pStyle w:val="Bibliografa"/>
+                  <w:ind w:left="720" w:hanging="720"/>
+                  <w:rPr>
+                    <w:noProof/>
+                    <w:lang w:val="es-ES"/>
+                  </w:rPr>
+                </w:pPr>
+                <w:r>
+                  <w:rPr>
+                    <w:noProof/>
+                    <w:lang w:val="es-ES"/>
+                  </w:rPr>
+                  <w:t xml:space="preserve">Ángel Cobo, P. G. (2005). </w:t>
+                </w:r>
+                <w:r>
+                  <w:rPr>
+                    <w:i/>
+                    <w:iCs/>
+                    <w:noProof/>
+                    <w:lang w:val="es-ES"/>
+                  </w:rPr>
+                  <w:t>PHP y MySQL Tecnologias para el desarrollo web.</w:t>
+                </w:r>
+                <w:r>
+                  <w:rPr>
+                    <w:noProof/>
+                    <w:lang w:val="es-ES"/>
+                  </w:rPr>
+                  <w:t xml:space="preserve"> España: Ediciones Diaz de Santos.</w:t>
+                </w:r>
+              </w:p>
+              <w:p>
+                <w:pPr>
+                  <w:pStyle w:val="Bibliografa"/>
+                  <w:ind w:left="720" w:hanging="720"/>
+                  <w:rPr>
+                    <w:noProof/>
+                    <w:lang w:val="es-ES"/>
+                  </w:rPr>
+                </w:pPr>
+                <w:r>
+                  <w:rPr>
+                    <w:noProof/>
+                    <w:lang w:val="es-ES"/>
+                  </w:rPr>
+                  <w:t xml:space="preserve">Bogota, A. d. (17 de Octubre de 2012). </w:t>
+                </w:r>
+                <w:r>
+                  <w:rPr>
+                    <w:i/>
+                    <w:iCs/>
+                    <w:noProof/>
+                    <w:lang w:val="es-ES"/>
+                  </w:rPr>
+                  <w:t>Alcandia de Bogota</w:t>
+                </w:r>
+                <w:r>
+                  <w:rPr>
+                    <w:noProof/>
+                    <w:lang w:val="es-ES"/>
+                  </w:rPr>
+                  <w:t>. Obtenido de http://www.alcaldiabogota.gov.co/sisjur/normas/Norma1.jsp?i=49981</w:t>
+                </w:r>
+              </w:p>
+              <w:p>
+                <w:pPr>
+                  <w:pStyle w:val="Bibliografa"/>
+                  <w:ind w:left="720" w:hanging="720"/>
+                  <w:rPr>
+                    <w:noProof/>
+                    <w:lang w:val="es-ES"/>
+                  </w:rPr>
+                </w:pPr>
+                <w:r>
+                  <w:rPr>
+                    <w:noProof/>
+                    <w:lang w:val="es-ES"/>
+                  </w:rPr>
+                  <w:t xml:space="preserve">Esteban, G. M., &amp; Pacienzia, J. (DICIEMBRE de 2015). </w:t>
+                </w:r>
+                <w:r>
+                  <w:rPr>
+                    <w:i/>
+                    <w:iCs/>
+                    <w:noProof/>
+                    <w:lang w:val="es-ES"/>
+                  </w:rPr>
+                  <w:t>Metodologías de desarrollo de software</w:t>
+                </w:r>
+                <w:r>
+                  <w:rPr>
+                    <w:noProof/>
+                    <w:lang w:val="es-ES"/>
+                  </w:rPr>
+                  <w:t>. Obtenido de Universidad catolica de Argentina: http://bibliotecadigital.uca.edu.ar/repositorio/tesis/metodologias-desarrollo-software.pdf</w:t>
                 </w:r>
               </w:p>
               <w:p>
@@ -6575,32 +7358,25 @@
                 <w:r>
                   <w:rPr>
                     <w:noProof/>
-                    <w:lang w:val="es-ES"/>
+                    <w:lang w:val="en-US"/>
                   </w:rPr>
-                  <w:t xml:space="preserve">Cabello, M. V. (2011). </w:t>
+                  <w:t xml:space="preserve">Bellare, M., &amp; Rogaway, P. (2005). </w:t>
                 </w:r>
                 <w:r>
                   <w:rPr>
                     <w:i/>
                     <w:iCs/>
                     <w:noProof/>
-                    <w:lang w:val="es-ES"/>
+                    <w:lang w:val="en-US"/>
                   </w:rPr>
-                  <w:t>INTRODUCCIÓN A LAS BASES DE DATOS RELACIONALES.</w:t>
-                </w:r>
-                <w:r>
-                  <w:rPr>
-                    <w:noProof/>
-                    <w:lang w:val="es-ES"/>
-                  </w:rPr>
-                  <w:t xml:space="preserve"> </w:t>
+                  <w:t>Introduction to Modern Cryptography .</w:t>
                 </w:r>
                 <w:r>
                   <w:rPr>
                     <w:noProof/>
                     <w:lang w:val="en-US"/>
                   </w:rPr>
-                  <w:t>Vision Libros.</w:t>
+                  <w:t xml:space="preserve"> </w:t>
                 </w:r>
               </w:p>
               <w:p>
@@ -6617,7 +7393,7 @@
                     <w:noProof/>
                     <w:lang w:val="en-US"/>
                   </w:rPr>
-                  <w:t xml:space="preserve">IEE. (1990). </w:t>
+                  <w:t xml:space="preserve">Zimmermann, P. (1998). </w:t>
                 </w:r>
                 <w:r>
                   <w:rPr>
@@ -6626,14 +7402,14 @@
                     <w:noProof/>
                     <w:lang w:val="en-US"/>
                   </w:rPr>
-                  <w:t>IEE Standar Glossary of Software Engineering Terminology.</w:t>
+                  <w:t>An Introduction to Cryptography.</w:t>
                 </w:r>
                 <w:r>
                   <w:rPr>
                     <w:noProof/>
                     <w:lang w:val="en-US"/>
                   </w:rPr>
-                  <w:t xml:space="preserve"> IEE.</w:t>
+                  <w:t xml:space="preserve"> Santa Clara, CA 95054: Network Associates, Inc.</w:t>
                 </w:r>
               </w:p>
               <w:p>
@@ -6650,7 +7426,7 @@
                     <w:noProof/>
                     <w:lang w:val="en-US"/>
                   </w:rPr>
-                  <w:t xml:space="preserve">Datos, F. d. (2006). </w:t>
+                  <w:t xml:space="preserve">Hussein, N. S., &amp; Aqel, M. J. (2015). An expert system for tourism in Jordan. </w:t>
                 </w:r>
                 <w:r>
                   <w:rPr>
@@ -6659,14 +7435,47 @@
                     <w:noProof/>
                     <w:lang w:val="en-US"/>
                   </w:rPr>
-                  <w:t>ABRAHAM SILBERSCHATZ- HENRY F. KORTH- S. SUDARSHAN.</w:t>
+                  <w:t>ScienceDirect</w:t>
                 </w:r>
                 <w:r>
                   <w:rPr>
                     <w:noProof/>
                     <w:lang w:val="en-US"/>
                   </w:rPr>
-                  <w:t xml:space="preserve"> Mc Graw Hill.</w:t>
+                  <w:t>, 1-6.</w:t>
+                </w:r>
+              </w:p>
+              <w:p>
+                <w:pPr>
+                  <w:pStyle w:val="Bibliografa"/>
+                  <w:ind w:left="720" w:hanging="720"/>
+                  <w:rPr>
+                    <w:noProof/>
+                    <w:lang w:val="en-US"/>
+                  </w:rPr>
+                </w:pPr>
+                <w:r>
+                  <w:rPr>
+                    <w:noProof/>
+                    <w:lang w:val="en-US"/>
+                  </w:rPr>
+                  <w:t xml:space="preserve">Ragunathan, T., Battula, S. K., Vedika, J., Tarun, V. T., Prasad, M. S., &amp; Kalyani, M. U. (2015). Intelligent Transport and Tourism System. </w:t>
+                </w:r>
+                <w:r>
+                  <w:rPr>
+                    <w:i/>
+                    <w:iCs/>
+                    <w:noProof/>
+                    <w:lang w:val="en-US"/>
+                  </w:rPr>
+                  <w:t>ScienceDirect</w:t>
+                </w:r>
+                <w:r>
+                  <w:rPr>
+                    <w:noProof/>
+                    <w:lang w:val="en-US"/>
+                  </w:rPr>
+                  <w:t>, 1-6.</w:t>
                 </w:r>
               </w:p>
               <w:p>
@@ -6683,7 +7492,7 @@
                     <w:noProof/>
                     <w:lang w:val="en-US"/>
                   </w:rPr>
-                  <w:t xml:space="preserve">Hongmei Yan, Q. Y. (2010). An Innovative Software for Data Analysis of the Intrinsic Signals of Optical Imaging. </w:t>
+                  <w:t xml:space="preserve">Li, Y., Hu, C., Chao, H., &amp; Duan, L. (2017). The concept of smart tourism in the context of tourism information services. </w:t>
                 </w:r>
                 <w:r>
                   <w:rPr>
@@ -6692,14 +7501,14 @@
                     <w:noProof/>
                     <w:lang w:val="es-ES"/>
                   </w:rPr>
-                  <w:t>IEE</w:t>
+                  <w:t>ScienceDirect</w:t>
                 </w:r>
                 <w:r>
                   <w:rPr>
                     <w:noProof/>
                     <w:lang w:val="es-ES"/>
                   </w:rPr>
-                  <w:t>.</w:t>
+                  <w:t>, 1-8.</w:t>
                 </w:r>
               </w:p>
               <w:p>
@@ -6716,7 +7525,22 @@
                     <w:noProof/>
                     <w:lang w:val="es-ES"/>
                   </w:rPr>
-                  <w:t xml:space="preserve">José David Tafur, J. A. (2008). Mecanismos de resistencia a los antibióticos en bacterias Gram negativas. </w:t>
+                  <w:t xml:space="preserve">Novas, N., Gazquez, J., Garcia, J. M., Ros, M., &amp; Manzano-Agugliaro, F. (2016). </w:t>
+                </w:r>
+                <w:r>
+                  <w:rPr>
+                    <w:noProof/>
+                    <w:lang w:val="en-US"/>
+                  </w:rPr>
+                  <w:t xml:space="preserve">A real-time </w:t>
+                </w:r>
+                <w:r>
+                  <w:rPr>
+                    <w:noProof/>
+                    <w:lang w:val="en-US"/>
+                  </w:rPr>
+                  <w:lastRenderedPageBreak/>
+                  <w:t xml:space="preserve">underground enviroment monitoring system for sustanaible tourism of caves. </w:t>
                 </w:r>
                 <w:r>
                   <w:rPr>
@@ -6725,47 +7549,14 @@
                     <w:noProof/>
                     <w:lang w:val="en-US"/>
                   </w:rPr>
-                  <w:t>Scielo</w:t>
+                  <w:t>ScienceDirect</w:t>
                 </w:r>
                 <w:r>
                   <w:rPr>
                     <w:noProof/>
                     <w:lang w:val="en-US"/>
                   </w:rPr>
-                  <w:t>.</w:t>
-                </w:r>
-              </w:p>
-              <w:p>
-                <w:pPr>
-                  <w:pStyle w:val="Bibliografa"/>
-                  <w:ind w:left="720" w:hanging="720"/>
-                  <w:rPr>
-                    <w:noProof/>
-                    <w:lang w:val="en-US"/>
-                  </w:rPr>
-                </w:pPr>
-                <w:r>
-                  <w:rPr>
-                    <w:noProof/>
-                    <w:lang w:val="en-US"/>
-                  </w:rPr>
-                  <w:t xml:space="preserve">Vliet, H. V. (2007). </w:t>
-                </w:r>
-                <w:r>
-                  <w:rPr>
-                    <w:i/>
-                    <w:iCs/>
-                    <w:noProof/>
-                    <w:lang w:val="en-US"/>
-                  </w:rPr>
-                  <w:t>Software Engineering: Principles and Practice.</w:t>
-                </w:r>
-                <w:r>
-                  <w:rPr>
-                    <w:noProof/>
-                    <w:lang w:val="en-US"/>
-                  </w:rPr>
-                  <w:t xml:space="preserve"> </w:t>
+                  <w:t>, 1-15.</w:t>
                 </w:r>
               </w:p>
               <w:p>
@@ -6782,31 +7573,7 @@
                     <w:noProof/>
                     <w:lang w:val="en-US"/>
                   </w:rPr>
-                  <w:t xml:space="preserve">Perú, S. P. (17 de Diciembre de 1993). </w:t>
-                </w:r>
-                <w:r>
-                  <w:rPr>
-                    <w:noProof/>
-                    <w:lang w:val="es-ES"/>
-                  </w:rPr>
-                  <w:t>DECISION 351 REGIMEN COMUN SOBRE DERECHO DE AUTOR Y DERECHOS CONEXOS. Cartagena.</w:t>
-                </w:r>
-              </w:p>
-              <w:p>
-                <w:pPr>
-                  <w:pStyle w:val="Bibliografa"/>
-                  <w:ind w:left="720" w:hanging="720"/>
-                  <w:rPr>
-                    <w:noProof/>
-                    <w:lang w:val="es-ES"/>
-                  </w:rPr>
-                </w:pPr>
-                <w:r>
-                  <w:rPr>
-                    <w:noProof/>
-                    <w:lang w:val="es-ES"/>
-                  </w:rPr>
-                  <w:t xml:space="preserve">D.C., A. M. (enero de 2005). </w:t>
+                  <w:t xml:space="preserve">Baggio, R. (2007). The Web Graph of a Tourism System. </w:t>
                 </w:r>
                 <w:r>
                   <w:rPr>
@@ -6815,303 +7582,14 @@
                     <w:noProof/>
                     <w:lang w:val="es-ES"/>
                   </w:rPr>
-                  <w:t>LEY 1273 DE 2009</w:t>
+                  <w:t>ScienceDirect</w:t>
                 </w:r>
                 <w:r>
                   <w:rPr>
                     <w:noProof/>
                     <w:lang w:val="es-ES"/>
                   </w:rPr>
-                  <w:t xml:space="preserve">. Obtenido de </w:t>
-                </w:r>
-                <w:r>
-                  <w:rPr>
-                    <w:noProof/>
-                    <w:lang w:val="es-ES"/>
-                  </w:rPr>
-                  <w:lastRenderedPageBreak/>
-                  <w:t>http://www.alcaldiabogota.gov.co/sisjur/normas/Norma1.jsp?i=34492</w:t>
-                </w:r>
-              </w:p>
-              <w:p>
-                <w:pPr>
-                  <w:pStyle w:val="Bibliografa"/>
-                  <w:ind w:left="720" w:hanging="720"/>
-                  <w:rPr>
-                    <w:noProof/>
-                    <w:lang w:val="es-ES"/>
-                  </w:rPr>
-                </w:pPr>
-                <w:r>
-                  <w:rPr>
-                    <w:noProof/>
-                    <w:lang w:val="es-ES"/>
-                  </w:rPr>
-                  <w:t xml:space="preserve">Bogotá, A. M. (28 de Enero de 1982). </w:t>
-                </w:r>
-                <w:r>
-                  <w:rPr>
-                    <w:i/>
-                    <w:iCs/>
-                    <w:noProof/>
-                    <w:lang w:val="es-ES"/>
-                  </w:rPr>
-                  <w:t>LEY 23 DE 1982</w:t>
-                </w:r>
-                <w:r>
-                  <w:rPr>
-                    <w:noProof/>
-                    <w:lang w:val="es-ES"/>
-                  </w:rPr>
-                  <w:t>. Obtenido de http://www.alcaldiabogota.gov.co/sisjur/normas/Norma1.jsp?i=3431</w:t>
-                </w:r>
-              </w:p>
-              <w:p>
-                <w:pPr>
-                  <w:pStyle w:val="Bibliografa"/>
-                  <w:ind w:left="720" w:hanging="720"/>
-                  <w:rPr>
-                    <w:noProof/>
-                    <w:lang w:val="es-ES"/>
-                  </w:rPr>
-                </w:pPr>
-                <w:r>
-                  <w:rPr>
-                    <w:noProof/>
-                    <w:lang w:val="es-ES"/>
-                  </w:rPr>
-                  <w:t xml:space="preserve">D.C., S. G. (s.f.). </w:t>
-                </w:r>
-                <w:r>
-                  <w:rPr>
-                    <w:i/>
-                    <w:iCs/>
-                    <w:noProof/>
-                    <w:lang w:val="es-ES"/>
-                  </w:rPr>
-                  <w:t>DECRETO 460 DE 1995</w:t>
-                </w:r>
-                <w:r>
-                  <w:rPr>
-                    <w:noProof/>
-                    <w:lang w:val="es-ES"/>
-                  </w:rPr>
-                  <w:t>. Obtenido de http://www.alcaldiabogota.gov.co/sisjur/normas/Norma1.jsp?i=10576</w:t>
-                </w:r>
-              </w:p>
-              <w:p>
-                <w:pPr>
-                  <w:pStyle w:val="Bibliografa"/>
-                  <w:ind w:left="720" w:hanging="720"/>
-                  <w:rPr>
-                    <w:noProof/>
-                    <w:lang w:val="es-ES"/>
-                  </w:rPr>
-                </w:pPr>
-                <w:r>
-                  <w:rPr>
-                    <w:noProof/>
-                    <w:lang w:val="es-ES"/>
-                  </w:rPr>
-                  <w:t xml:space="preserve">developerWorks, I. (s.f.). </w:t>
-                </w:r>
-                <w:r>
-                  <w:rPr>
-                    <w:i/>
-                    <w:iCs/>
-                    <w:noProof/>
-                    <w:lang w:val="es-ES"/>
-                  </w:rPr>
-                  <w:t>Características y tipos de bases de datos</w:t>
-                </w:r>
-                <w:r>
-                  <w:rPr>
-                    <w:noProof/>
-                    <w:lang w:val="es-ES"/>
-                  </w:rPr>
-                  <w:t>. Obtenido de https://www.ibm.com/developerworks/ssa/data/library/tipos_bases_de_datos/</w:t>
-                </w:r>
-              </w:p>
-              <w:p>
-                <w:pPr>
-                  <w:pStyle w:val="Bibliografa"/>
-                  <w:ind w:left="720" w:hanging="720"/>
-                  <w:rPr>
-                    <w:noProof/>
-                    <w:lang w:val="es-ES"/>
-                  </w:rPr>
-                </w:pPr>
-                <w:r>
-                  <w:rPr>
-                    <w:noProof/>
-                    <w:lang w:val="es-ES"/>
-                  </w:rPr>
-                  <w:t>Hassan, Y. a. (2004). Diseño Web Centrado en el Usuario: Usabilidad y Arquitectura de la Información. 14.</w:t>
-                </w:r>
-              </w:p>
-              <w:p>
-                <w:pPr>
-                  <w:pStyle w:val="Bibliografa"/>
-                  <w:ind w:left="720" w:hanging="720"/>
-                  <w:rPr>
-                    <w:noProof/>
-                    <w:lang w:val="es-ES"/>
-                  </w:rPr>
-                </w:pPr>
-                <w:r>
-                  <w:rPr>
-                    <w:noProof/>
-                    <w:lang w:val="es-ES"/>
-                  </w:rPr>
-                  <w:t xml:space="preserve">Clint Eccher, E. H. (2005). </w:t>
-                </w:r>
-                <w:r>
-                  <w:rPr>
-                    <w:i/>
-                    <w:iCs/>
-                    <w:noProof/>
-                    <w:lang w:val="es-ES"/>
-                  </w:rPr>
-                  <w:t>Creacion y diseño web profesional.</w:t>
-                </w:r>
-                <w:r>
-                  <w:rPr>
-                    <w:noProof/>
-                    <w:lang w:val="es-ES"/>
-                  </w:rPr>
-                  <w:t xml:space="preserve"> Madrid: EDICIONES ANAYA MULTIMEDIA.</w:t>
-                </w:r>
-              </w:p>
-              <w:p>
-                <w:pPr>
-                  <w:pStyle w:val="Bibliografa"/>
-                  <w:ind w:left="720" w:hanging="720"/>
-                  <w:rPr>
-                    <w:noProof/>
-                    <w:lang w:val="es-ES"/>
-                  </w:rPr>
-                </w:pPr>
-                <w:r>
-                  <w:rPr>
-                    <w:noProof/>
-                    <w:lang w:val="es-ES"/>
-                  </w:rPr>
-                  <w:t xml:space="preserve">David Roldán Martínez, P. J. (2010). </w:t>
-                </w:r>
-                <w:r>
-                  <w:rPr>
-                    <w:i/>
-                    <w:iCs/>
-                    <w:noProof/>
-                    <w:lang w:val="es-ES"/>
-                  </w:rPr>
-                  <w:t>Aplicaciones web.</w:t>
-                </w:r>
-                <w:r>
-                  <w:rPr>
-                    <w:noProof/>
-                    <w:lang w:val="es-ES"/>
-                  </w:rPr>
-                  <w:t xml:space="preserve"> Mexico D.F: Alfaomega.</w:t>
-                </w:r>
-              </w:p>
-              <w:p>
-                <w:pPr>
-                  <w:pStyle w:val="Bibliografa"/>
-                  <w:ind w:left="720" w:hanging="720"/>
-                  <w:rPr>
-                    <w:noProof/>
-                    <w:lang w:val="es-ES"/>
-                  </w:rPr>
-                </w:pPr>
-                <w:r>
-                  <w:rPr>
-                    <w:noProof/>
-                    <w:lang w:val="es-ES"/>
-                  </w:rPr>
-                  <w:t xml:space="preserve">Héctor Corrales Sánchez, C. C. (s.f.). </w:t>
-                </w:r>
-                <w:r>
-                  <w:rPr>
-                    <w:i/>
-                    <w:iCs/>
-                    <w:noProof/>
-                    <w:lang w:val="es-ES"/>
-                  </w:rPr>
-                  <w:t>Criptografía y Métodos de Cifrado.</w:t>
-                </w:r>
-                <w:r>
-                  <w:rPr>
-                    <w:noProof/>
-                    <w:lang w:val="es-ES"/>
-                  </w:rPr>
-                  <w:t xml:space="preserve"> San Diego.</w:t>
-                </w:r>
-              </w:p>
-              <w:p>
-                <w:pPr>
-                  <w:pStyle w:val="Bibliografa"/>
-                  <w:ind w:left="720" w:hanging="720"/>
-                  <w:rPr>
-                    <w:noProof/>
-                    <w:lang w:val="es-ES"/>
-                  </w:rPr>
-                </w:pPr>
-                <w:r>
-                  <w:rPr>
-                    <w:noProof/>
-                    <w:lang w:val="es-ES"/>
-                  </w:rPr>
-                  <w:t xml:space="preserve">Ángel Cobo, P. G. (2005). </w:t>
-                </w:r>
-                <w:r>
-                  <w:rPr>
-                    <w:i/>
-                    <w:iCs/>
-                    <w:noProof/>
-                    <w:lang w:val="es-ES"/>
-                  </w:rPr>
-                  <w:t>PHP y MySQL Tecnologias para el desarrollo web.</w:t>
-                </w:r>
-                <w:r>
-                  <w:rPr>
-                    <w:noProof/>
-                    <w:lang w:val="es-ES"/>
-                  </w:rPr>
-                  <w:t xml:space="preserve"> España: Ediciones Diaz de Santos.</w:t>
-                </w:r>
-              </w:p>
-              <w:p>
-                <w:pPr>
-                  <w:pStyle w:val="Bibliografa"/>
-                  <w:ind w:left="720" w:hanging="720"/>
-                  <w:rPr>
-                    <w:noProof/>
-                    <w:lang w:val="es-ES"/>
-                  </w:rPr>
-                </w:pPr>
-                <w:r>
-                  <w:rPr>
-                    <w:noProof/>
-                    <w:lang w:val="es-ES"/>
-                  </w:rPr>
-                  <w:t xml:space="preserve">Bogota, A. d. (17 de Octubre de 2012). </w:t>
-                </w:r>
-                <w:r>
-                  <w:rPr>
-                    <w:i/>
-                    <w:iCs/>
-                    <w:noProof/>
-                    <w:lang w:val="es-ES"/>
-                  </w:rPr>
-                  <w:t>Alcandia de Bogota</w:t>
-                </w:r>
-                <w:r>
-                  <w:rPr>
-                    <w:noProof/>
-                    <w:lang w:val="es-ES"/>
-                  </w:rPr>
-                  <w:t>. Obtenido de http://www.alcaldiabogota.gov.co/sisjur/normas/Norma1.jsp?i=49981</w:t>
+                  <w:t>, 1-11.</w:t>
                 </w:r>
               </w:p>
               <w:p>
@@ -8847,11 +9325,11 @@
           <w:szCs w:val="24"/>
           <w:highlight w:val="yellow"/>
         </w:rPr>
-        <w:object w:dxaOrig="7030" w:dyaOrig="6680" w14:anchorId="01FD043A">
-          <v:shape id="_x0000_i1025" type="#_x0000_t75" alt="" style="width:352.3pt;height:334.2pt;mso-width-percent:0;mso-height-percent:0;mso-width-percent:0;mso-height-percent:0" o:ole="">
+        <w:object w:dxaOrig="7030" w:dyaOrig="6680" w14:anchorId="1E85AFB5">
+          <v:shape id="_x0000_i1025" type="#_x0000_t75" alt="" style="width:351.85pt;height:334.2pt;mso-width-percent:0;mso-height-percent:0;mso-width-percent:0;mso-height-percent:0" o:ole="">
             <v:imagedata r:id="rId8" o:title=""/>
           </v:shape>
-          <o:OLEObject Type="Embed" ProgID="Excel.Sheet.12" ShapeID="_x0000_i1025" DrawAspect="Content" ObjectID="_1583862072" r:id="rId9"/>
+          <o:OLEObject Type="Embed" ProgID="Excel.Sheet.12" ShapeID="_x0000_i1025" DrawAspect="Content" ObjectID="_1584127784" r:id="rId9"/>
         </w:object>
       </w:r>
     </w:p>
@@ -10273,7 +10751,7 @@
         <v:path o:extrusionok="f" gradientshapeok="t" o:connecttype="rect"/>
         <o:lock v:ext="edit" aspectratio="t"/>
       </v:shapetype>
-      <v:shape id="_x0000_i1090" type="#_x0000_t75" style="width:10.85pt;height:10.85pt" o:bullet="t">
+      <v:shape id="_x0000_i1053" type="#_x0000_t75" style="width:7.7pt;height:7.7pt" o:bullet="t">
         <v:imagedata r:id="rId1" o:title="msoCC20"/>
       </v:shape>
     </w:pict>
@@ -14005,64 +14483,6 @@
 <file path=customXml/item1.xml><?xml version="1.0" encoding="utf-8"?>
 <b:Sources xmlns:b="http://schemas.openxmlformats.org/officeDocument/2006/bibliography" xmlns="http://schemas.openxmlformats.org/officeDocument/2006/bibliography" SelectedStyle="/APASixthEditionOfficeOnline.xsl" StyleName="APA" Version="6">
   <b:Source>
-    <b:Tag>Rog10</b:Tag>
-    <b:SourceType>Book</b:SourceType>
-    <b:Guid>{67BDDCCB-5E13-4770-8BEE-5F54B60DB805}</b:Guid>
-    <b:Title>Ingenería del Software UN ENFOQUE PRÁCTICO</b:Title>
-    <b:Year>2010</b:Year>
-    <b:Publisher>Mc Graw Hill</b:Publisher>
-    <b:Author>
-      <b:Author>
-        <b:NameList>
-          <b:Person>
-            <b:Last>Pressman</b:Last>
-            <b:First>Roger</b:First>
-            <b:Middle>S.</b:Middle>
-          </b:Person>
-        </b:NameList>
-      </b:Author>
-    </b:Author>
-    <b:RefOrder>18</b:RefOrder>
-  </b:Source>
-  <b:Source>
-    <b:Tag>Ian05</b:Tag>
-    <b:SourceType>Book</b:SourceType>
-    <b:Guid>{D8FBEB23-5683-4C81-9C72-542F7974D186}</b:Guid>
-    <b:Author>
-      <b:Author>
-        <b:NameList>
-          <b:Person>
-            <b:Last>Sommerville</b:Last>
-            <b:First>Ian</b:First>
-          </b:Person>
-        </b:NameList>
-      </b:Author>
-    </b:Author>
-    <b:Title>SOFTWARE ENGINEERING</b:Title>
-    <b:Year>2005</b:Year>
-    <b:Publisher>PEARSON</b:Publisher>
-    <b:RefOrder>19</b:RefOrder>
-  </b:Source>
-  <b:Source>
-    <b:Tag>Alf05</b:Tag>
-    <b:SourceType>Book</b:SourceType>
-    <b:Guid>{4BAC2628-B954-44AA-811F-972AE6D0C513}</b:Guid>
-    <b:Author>
-      <b:Author>
-        <b:NameList>
-          <b:Person>
-            <b:Last>Weitzenfeld</b:Last>
-            <b:First>Alfredo</b:First>
-          </b:Person>
-        </b:NameList>
-      </b:Author>
-    </b:Author>
-    <b:Title>Ingenería de Software Orientada a Objetos Con UML. JAVA e INTERNET</b:Title>
-    <b:Year>2005</b:Year>
-    <b:Publisher>THOMSON</b:Publisher>
-    <b:RefOrder>20</b:RefOrder>
-  </b:Source>
-  <b:Source>
     <b:Tag>Dat01</b:Tag>
     <b:SourceType>Book</b:SourceType>
     <b:Guid>{AE116D07-E62B-489A-8525-C872DB0D888C}</b:Guid>
@@ -14119,85 +14539,6 @@
     <b:Year>1990</b:Year>
     <b:Publisher>IEE</b:Publisher>
     <b:RefOrder>9</b:RefOrder>
-  </b:Source>
-  <b:Source>
-    <b:Tag>Fun06</b:Tag>
-    <b:SourceType>Book</b:SourceType>
-    <b:Guid>{C31C1B55-22C9-4CC2-AC59-2E0DB1DC1879}</b:Guid>
-    <b:Author>
-      <b:Author>
-        <b:NameList>
-          <b:Person>
-            <b:Last>Datos</b:Last>
-            <b:First>Fundamentos</b:First>
-            <b:Middle>de Bases de</b:Middle>
-          </b:Person>
-        </b:NameList>
-      </b:Author>
-    </b:Author>
-    <b:Title>ABRAHAM SILBERSCHATZ- HENRY F. KORTH- S. SUDARSHAN</b:Title>
-    <b:Year>2006</b:Year>
-    <b:Publisher>Mc Graw Hill</b:Publisher>
-    <b:RefOrder>21</b:RefOrder>
-  </b:Source>
-  <b:Source>
-    <b:Tag>Hon10</b:Tag>
-    <b:SourceType>JournalArticle</b:SourceType>
-    <b:Guid>{2656204F-6F5E-46A8-B0BF-E15A129572A5}</b:Guid>
-    <b:Author>
-      <b:Author>
-        <b:NameList>
-          <b:Person>
-            <b:Last>Hongmei Yan</b:Last>
-            <b:First>Qing</b:First>
-            <b:Middle>Yan</b:Middle>
-          </b:Person>
-        </b:NameList>
-      </b:Author>
-    </b:Author>
-    <b:Title>An Innovative Software for Data Analysis of the Intrinsic Signals of Optical Imaging</b:Title>
-    <b:JournalName>IEE</b:JournalName>
-    <b:Year>2010</b:Year>
-    <b:RefOrder>22</b:RefOrder>
-  </b:Source>
-  <b:Source>
-    <b:Tag>Jos08</b:Tag>
-    <b:SourceType>JournalArticle</b:SourceType>
-    <b:Guid>{584EC700-92D7-4640-83F8-1F2075087F8F}</b:Guid>
-    <b:Author>
-      <b:Author>
-        <b:NameList>
-          <b:Person>
-            <b:Last>José David Tafur</b:Last>
-            <b:First>Julián</b:First>
-            <b:Middle>Andrés Torres, María Virginia Villegas.</b:Middle>
-          </b:Person>
-        </b:NameList>
-      </b:Author>
-    </b:Author>
-    <b:Title>Mecanismos de resistencia a los antibióticos en bacterias Gram negativas</b:Title>
-    <b:JournalName>Scielo</b:JournalName>
-    <b:Year>2008</b:Year>
-    <b:RefOrder>23</b:RefOrder>
-  </b:Source>
-  <b:Source>
-    <b:Tag>Han07</b:Tag>
-    <b:SourceType>Book</b:SourceType>
-    <b:Guid>{5572FC69-3445-4FAD-80BE-F5AB3124BAC7}</b:Guid>
-    <b:Title>Software Engineering: Principles and Practice</b:Title>
-    <b:Year>2007</b:Year>
-    <b:Author>
-      <b:Author>
-        <b:NameList>
-          <b:Person>
-            <b:Last>Vliet</b:Last>
-            <b:First>Hanas</b:First>
-            <b:Middle>Van</b:Middle>
-          </b:Person>
-        </b:NameList>
-      </b:Author>
-    </b:Author>
-    <b:RefOrder>24</b:RefOrder>
   </b:Source>
   <b:Source>
     <b:Tag>Sex93</b:Tag>
@@ -14303,26 +14644,6 @@
     <b:RefOrder>10</b:RefOrder>
   </b:Source>
   <b:Source>
-    <b:Tag>Has04</b:Tag>
-    <b:SourceType>JournalArticle</b:SourceType>
-    <b:Guid>{66CCD5EE-6BED-4690-B2C4-2EF170ADC608}</b:Guid>
-    <b:Author>
-      <b:Author>
-        <b:NameList>
-          <b:Person>
-            <b:Last>Hassan</b:Last>
-            <b:First>Yusef</b:First>
-            <b:Middle>and Martín Fernández, Francisco J. and Iazza</b:Middle>
-          </b:Person>
-        </b:NameList>
-      </b:Author>
-    </b:Author>
-    <b:Title>Diseño Web Centrado en el Usuario: Usabilidad y Arquitectura de la Información</b:Title>
-    <b:Year>2004</b:Year>
-    <b:Pages>14</b:Pages>
-    <b:RefOrder>25</b:RefOrder>
-  </b:Source>
-  <b:Source>
     <b:Tag>Cli05</b:Tag>
     <b:SourceType>Book</b:SourceType>
     <b:Guid>{A33D5A44-BA3D-4077-A37F-D15C1A96F11A}</b:Guid>
@@ -14363,25 +14684,6 @@
     <b:City>Mexico D.F</b:City>
     <b:Publisher>Alfaomega</b:Publisher>
     <b:RefOrder>6</b:RefOrder>
-  </b:Source>
-  <b:Source>
-    <b:Tag>Héc</b:Tag>
-    <b:SourceType>Report</b:SourceType>
-    <b:Guid>{F19DF1DF-9985-4ECB-AED1-F0B9F06D2735}</b:Guid>
-    <b:Title>Criptografía y Métodos de Cifrado</b:Title>
-    <b:City>San Diego</b:City>
-    <b:Author>
-      <b:Author>
-        <b:NameList>
-          <b:Person>
-            <b:Last>Héctor Corrales Sánchez</b:Last>
-            <b:First>Carlos</b:First>
-            <b:Middle>Cilleruelo Rodríguez, Alejandro Cuevas Notario</b:Middle>
-          </b:Person>
-        </b:NameList>
-      </b:Author>
-    </b:Author>
-    <b:RefOrder>26</b:RefOrder>
   </b:Source>
   <b:Source>
     <b:Tag>Áng05</b:Tag>
@@ -14564,11 +14866,100 @@
     <b:Pages>1-6</b:Pages>
     <b:RefOrder>17</b:RefOrder>
   </b:Source>
+  <b:Source>
+    <b:Tag>Yun17</b:Tag>
+    <b:SourceType>JournalArticle</b:SourceType>
+    <b:Guid>{3674C87C-ED4C-EA48-ADD4-9B0F044A7AE3}</b:Guid>
+    <b:Author>
+      <b:Author>
+        <b:NameList>
+          <b:Person>
+            <b:Last>Li</b:Last>
+            <b:First>Yunpeng</b:First>
+          </b:Person>
+          <b:Person>
+            <b:Last>Hu</b:Last>
+            <b:First>Clark</b:First>
+          </b:Person>
+          <b:Person>
+            <b:Last>Chao</b:Last>
+            <b:First>Huang</b:First>
+          </b:Person>
+          <b:Person>
+            <b:Last>Duan</b:Last>
+            <b:First>Liqiong</b:First>
+          </b:Person>
+        </b:NameList>
+      </b:Author>
+    </b:Author>
+    <b:Title>The concept of smart tourism in the context of tourism information services</b:Title>
+    <b:JournalName>ScienceDirect</b:JournalName>
+    <b:Year>2017</b:Year>
+    <b:Pages>1-8</b:Pages>
+    <b:RefOrder>18</b:RefOrder>
+  </b:Source>
+  <b:Source>
+    <b:Tag>NNo16</b:Tag>
+    <b:SourceType>JournalArticle</b:SourceType>
+    <b:Guid>{F10D8634-8E1F-F640-BF47-D20B8A123DE0}</b:Guid>
+    <b:Author>
+      <b:Author>
+        <b:NameList>
+          <b:Person>
+            <b:Last>Novas</b:Last>
+            <b:First>N.</b:First>
+          </b:Person>
+          <b:Person>
+            <b:Last>Gazquez</b:Last>
+            <b:First>J.A</b:First>
+          </b:Person>
+          <b:Person>
+            <b:Last>Garcia</b:Last>
+            <b:First>J.</b:First>
+            <b:Middle>MacLennan: R.M</b:Middle>
+          </b:Person>
+          <b:Person>
+            <b:Last>Ros</b:Last>
+            <b:First>M.Fernandez</b:First>
+          </b:Person>
+          <b:Person>
+            <b:Last>Manzano-Agugliaro</b:Last>
+            <b:First>F.</b:First>
+          </b:Person>
+        </b:NameList>
+      </b:Author>
+    </b:Author>
+    <b:Title>A real-time underground enviroment monitoring system for sustanaible tourism of caves</b:Title>
+    <b:JournalName>ScienceDirect</b:JournalName>
+    <b:Year>2016</b:Year>
+    <b:Pages>1-15</b:Pages>
+    <b:RefOrder>19</b:RefOrder>
+  </b:Source>
+  <b:Source>
+    <b:Tag>Rod07</b:Tag>
+    <b:SourceType>JournalArticle</b:SourceType>
+    <b:Guid>{4A2B3D90-9EF9-1F4B-83E7-9F4EB57C658F}</b:Guid>
+    <b:Author>
+      <b:Author>
+        <b:NameList>
+          <b:Person>
+            <b:Last>Baggio</b:Last>
+            <b:First>Rodolfo</b:First>
+          </b:Person>
+        </b:NameList>
+      </b:Author>
+    </b:Author>
+    <b:Title>The Web Graph of a Tourism System</b:Title>
+    <b:Year>2007</b:Year>
+    <b:Pages>1-11</b:Pages>
+    <b:JournalName>ScienceDirect</b:JournalName>
+    <b:RefOrder>20</b:RefOrder>
+  </b:Source>
 </b:Sources>
 </file>
 
 <file path=customXml/itemProps1.xml><?xml version="1.0" encoding="utf-8"?>
-<ds:datastoreItem xmlns:ds="http://schemas.openxmlformats.org/officeDocument/2006/customXml" ds:itemID="{5CE354D7-1AA8-5944-B97C-5E36AFBEEAA1}">
+<ds:datastoreItem xmlns:ds="http://schemas.openxmlformats.org/officeDocument/2006/customXml" ds:itemID="{C3529CB5-F774-474F-A1A3-800F255CADF1}">
   <ds:schemaRefs>
     <ds:schemaRef ds:uri="http://schemas.openxmlformats.org/officeDocument/2006/bibliography"/>
   </ds:schemaRefs>

</xml_diff>

<commit_message>
Se agrega diagrama de actividades, se culmina los antecedentes, pequeñas correcciones de escritura sobre el documento "Propuesta de Anteproyecto Final.docx.
</commit_message>
<xml_diff>
--- a/Propuesta de Anteproyecto Final.docx
+++ b/Propuesta de Anteproyecto Final.docx
@@ -2688,7 +2688,6 @@
                 <w:id w:val="-1829207039"/>
                 <w:citation/>
               </w:sdtPr>
-              <w:sdtEndPr/>
               <w:sdtContent>
                 <w:r>
                   <w:rPr>
@@ -2761,7 +2760,6 @@
                 <w:id w:val="-1899735142"/>
                 <w:citation/>
               </w:sdtPr>
-              <w:sdtEndPr/>
               <w:sdtContent>
                 <w:r>
                   <w:rPr>
@@ -2826,7 +2824,6 @@
                 <w:id w:val="-106514752"/>
                 <w:citation/>
               </w:sdtPr>
-              <w:sdtEndPr/>
               <w:sdtContent>
                 <w:r>
                   <w:fldChar w:fldCharType="begin"/>
@@ -2906,7 +2903,6 @@
                 <w:id w:val="9105617"/>
                 <w:citation/>
               </w:sdtPr>
-              <w:sdtEndPr/>
               <w:sdtContent>
                 <w:r>
                   <w:fldChar w:fldCharType="begin"/>
@@ -3008,7 +3004,6 @@
                 <w:id w:val="362101448"/>
                 <w:citation/>
               </w:sdtPr>
-              <w:sdtEndPr/>
               <w:sdtContent>
                 <w:r>
                   <w:fldChar w:fldCharType="begin"/>
@@ -3091,7 +3086,6 @@
                 <w:id w:val="1258255755"/>
                 <w:citation/>
               </w:sdtPr>
-              <w:sdtEndPr/>
               <w:sdtContent>
                 <w:r>
                   <w:fldChar w:fldCharType="begin"/>
@@ -3140,7 +3134,6 @@
                 <w:id w:val="1977176196"/>
                 <w:citation/>
               </w:sdtPr>
-              <w:sdtEndPr/>
               <w:sdtContent>
                 <w:r>
                   <w:fldChar w:fldCharType="begin"/>
@@ -3186,7 +3179,6 @@
                 <w:id w:val="1540928603"/>
                 <w:citation/>
               </w:sdtPr>
-              <w:sdtEndPr/>
               <w:sdtContent>
                 <w:r>
                   <w:fldChar w:fldCharType="begin"/>
@@ -3232,7 +3224,6 @@
                 <w:id w:val="-566266233"/>
                 <w:citation/>
               </w:sdtPr>
-              <w:sdtEndPr/>
               <w:sdtContent>
                 <w:r>
                   <w:fldChar w:fldCharType="begin"/>
@@ -3288,7 +3279,6 @@
                 <w:id w:val="785319246"/>
                 <w:citation/>
               </w:sdtPr>
-              <w:sdtEndPr/>
               <w:sdtContent>
                 <w:r>
                   <w:fldChar w:fldCharType="begin"/>
@@ -3351,7 +3341,6 @@
                 <w:id w:val="1651018837"/>
                 <w:citation/>
               </w:sdtPr>
-              <w:sdtEndPr/>
               <w:sdtContent>
                 <w:r>
                   <w:fldChar w:fldCharType="begin"/>
@@ -3405,7 +3394,6 @@
                 <w:id w:val="1713691903"/>
                 <w:citation/>
               </w:sdtPr>
-              <w:sdtEndPr/>
               <w:sdtContent>
                 <w:r>
                   <w:fldChar w:fldCharType="begin"/>
@@ -3584,7 +3572,6 @@
                 <w:id w:val="2112389220"/>
                 <w:citation/>
               </w:sdtPr>
-              <w:sdtEndPr/>
               <w:sdtContent>
                 <w:r>
                   <w:fldChar w:fldCharType="begin"/>
@@ -3637,7 +3624,6 @@
                 <w:id w:val="1415505081"/>
                 <w:citation/>
               </w:sdtPr>
-              <w:sdtEndPr/>
               <w:sdtContent>
                 <w:r>
                   <w:fldChar w:fldCharType="begin"/>
@@ -3696,7 +3682,6 @@
                 <w:id w:val="1790013346"/>
                 <w:citation/>
               </w:sdtPr>
-              <w:sdtEndPr/>
               <w:sdtContent>
                 <w:r>
                   <w:fldChar w:fldCharType="begin"/>
@@ -3750,7 +3735,6 @@
                 <w:id w:val="-1934732350"/>
                 <w:citation/>
               </w:sdtPr>
-              <w:sdtEndPr/>
               <w:sdtContent>
                 <w:r>
                   <w:fldChar w:fldCharType="begin"/>
@@ -3835,7 +3819,6 @@
                 <w:id w:val="-376471850"/>
                 <w:citation/>
               </w:sdtPr>
-              <w:sdtEndPr/>
               <w:sdtContent>
                 <w:r>
                   <w:fldChar w:fldCharType="begin"/>
@@ -3984,7 +3967,6 @@
                 <w:id w:val="698349961"/>
                 <w:citation/>
               </w:sdtPr>
-              <w:sdtEndPr/>
               <w:sdtContent>
                 <w:r>
                   <w:fldChar w:fldCharType="begin"/>
@@ -4051,7 +4033,6 @@
                 <w:id w:val="358943247"/>
                 <w:citation/>
               </w:sdtPr>
-              <w:sdtEndPr/>
               <w:sdtContent>
                 <w:r>
                   <w:fldChar w:fldCharType="begin"/>
@@ -4148,7 +4129,6 @@
                 <w:id w:val="1153022770"/>
                 <w:citation/>
               </w:sdtPr>
-              <w:sdtEndPr/>
               <w:sdtContent>
                 <w:r>
                   <w:fldChar w:fldCharType="begin"/>
@@ -4200,7 +4180,6 @@
                 <w:id w:val="-1887476313"/>
                 <w:citation/>
               </w:sdtPr>
-              <w:sdtEndPr/>
               <w:sdtContent>
                 <w:r>
                   <w:fldChar w:fldCharType="begin"/>
@@ -4515,7 +4494,6 @@
                 <w:id w:val="-1431896367"/>
                 <w:citation/>
               </w:sdtPr>
-              <w:sdtEndPr/>
               <w:sdtContent>
                 <w:r>
                   <w:rPr>
@@ -4674,7 +4652,6 @@
                 <w:id w:val="1485813006"/>
                 <w:citation/>
               </w:sdtPr>
-              <w:sdtEndPr/>
               <w:sdtContent>
                 <w:r>
                   <w:rPr>
@@ -4772,21 +4749,7 @@
               <w:rPr>
                 <w:lang w:val="es-ES_tradnl"/>
               </w:rPr>
-              <w:t xml:space="preserve">Por lo </w:t>
-            </w:r>
-            <w:proofErr w:type="gramStart"/>
-            <w:r>
-              <w:rPr>
-                <w:lang w:val="es-ES_tradnl"/>
-              </w:rPr>
-              <w:t>tanto</w:t>
-            </w:r>
-            <w:proofErr w:type="gramEnd"/>
-            <w:r>
-              <w:rPr>
-                <w:lang w:val="es-ES_tradnl"/>
-              </w:rPr>
-              <w:t xml:space="preserve"> </w:t>
+              <w:t xml:space="preserve">Por lo tanto </w:t>
             </w:r>
             <w:r>
               <w:rPr>
@@ -4860,7 +4823,6 @@
                 <w:id w:val="665674207"/>
                 <w:citation/>
               </w:sdtPr>
-              <w:sdtEndPr/>
               <w:sdtContent>
                 <w:r>
                   <w:rPr>
@@ -4932,21 +4894,7 @@
               <w:rPr>
                 <w:lang w:val="es-ES_tradnl"/>
               </w:rPr>
-              <w:t xml:space="preserve">y protección de la </w:t>
-            </w:r>
-            <w:proofErr w:type="spellStart"/>
-            <w:r>
-              <w:rPr>
-                <w:lang w:val="es-ES_tradnl"/>
-              </w:rPr>
-              <w:t>geodiversidad</w:t>
-            </w:r>
-            <w:proofErr w:type="spellEnd"/>
-            <w:r>
-              <w:rPr>
-                <w:lang w:val="es-ES_tradnl"/>
-              </w:rPr>
-              <w:t xml:space="preserve"> y biodiversidad en</w:t>
+              <w:t>y protección de la geodiversidad y biodiversidad en</w:t>
             </w:r>
             <w:r>
               <w:rPr>
@@ -5022,7 +4970,6 @@
                 <w:id w:val="-1435431024"/>
                 <w:citation/>
               </w:sdtPr>
-              <w:sdtEndPr/>
               <w:sdtContent>
                 <w:r>
                   <w:rPr>
@@ -5125,8 +5072,6 @@
               </w:rPr>
               <w:t xml:space="preserve"> entre estas mismas. El autor sugiere que </w:t>
             </w:r>
-            <w:bookmarkStart w:id="0" w:name="_GoBack"/>
-            <w:bookmarkEnd w:id="0"/>
             <w:r>
               <w:rPr>
                 <w:lang w:val="es-ES_tradnl"/>
@@ -5211,8 +5156,134 @@
                 <w:b/>
                 <w:lang w:val="es-ES_tradnl"/>
               </w:rPr>
-              <w:t xml:space="preserve">El turismo en un mundo globalizado: </w:t>
-            </w:r>
+              <w:t xml:space="preserve">Turismo a través del Travel Club: un </w:t>
+            </w:r>
+            <w:r>
+              <w:rPr>
+                <w:b/>
+                <w:lang w:val="es-ES_tradnl"/>
+              </w:rPr>
+              <w:t>proyecto bases</w:t>
+            </w:r>
+            <w:r>
+              <w:rPr>
+                <w:b/>
+                <w:lang w:val="es-ES_tradnl"/>
+              </w:rPr>
+              <w:t xml:space="preserve"> de datos: </w:t>
+            </w:r>
+            <w:r>
+              <w:rPr>
+                <w:lang w:val="es-ES_tradnl"/>
+              </w:rPr>
+              <w:t>Este trabajo se basa en l</w:t>
+            </w:r>
+            <w:r>
+              <w:rPr>
+                <w:lang w:val="es-ES_tradnl"/>
+              </w:rPr>
+              <w:t>a</w:t>
+            </w:r>
+            <w:r>
+              <w:rPr>
+                <w:lang w:val="es-ES_tradnl"/>
+              </w:rPr>
+              <w:t xml:space="preserve"> enseñanza de bases de datos de Microsoft Access a estudiantes con poca o ninguna experiencia</w:t>
+            </w:r>
+            <w:r>
+              <w:rPr>
+                <w:lang w:val="es-ES_tradnl"/>
+              </w:rPr>
+              <w:t xml:space="preserve">, </w:t>
+            </w:r>
+            <w:r>
+              <w:rPr>
+                <w:lang w:val="es-ES_tradnl"/>
+              </w:rPr>
+              <w:t xml:space="preserve">basado en emprendimiento </w:t>
+            </w:r>
+            <w:r>
+              <w:rPr>
+                <w:lang w:val="es-ES_tradnl"/>
+              </w:rPr>
+              <w:t>donde se administran</w:t>
+            </w:r>
+            <w:r>
+              <w:rPr>
+                <w:lang w:val="es-ES_tradnl"/>
+              </w:rPr>
+              <w:t xml:space="preserve"> a los clientes, productos y compras en la nueva compañía</w:t>
+            </w:r>
+            <w:r>
+              <w:rPr>
+                <w:lang w:val="es-ES_tradnl"/>
+              </w:rPr>
+              <w:t xml:space="preserve"> de turismo Travel Club</w:t>
+            </w:r>
+            <w:r>
+              <w:rPr>
+                <w:lang w:val="es-ES_tradnl"/>
+              </w:rPr>
+              <w:t>.</w:t>
+            </w:r>
+            <w:sdt>
+              <w:sdtPr>
+                <w:rPr>
+                  <w:lang w:val="es-ES_tradnl"/>
+                </w:rPr>
+                <w:id w:val="-1811557299"/>
+                <w:citation/>
+              </w:sdtPr>
+              <w:sdtContent>
+                <w:r>
+                  <w:rPr>
+                    <w:lang w:val="es-ES_tradnl"/>
+                  </w:rPr>
+                  <w:fldChar w:fldCharType="begin"/>
+                </w:r>
+                <w:r>
+                  <w:rPr>
+                    <w:lang w:val="es-ES"/>
+                  </w:rPr>
+                  <w:instrText xml:space="preserve">CITATION Ren17 \l 3082 </w:instrText>
+                </w:r>
+                <w:r>
+                  <w:rPr>
+                    <w:lang w:val="es-ES_tradnl"/>
+                  </w:rPr>
+                  <w:fldChar w:fldCharType="separate"/>
+                </w:r>
+                <w:r>
+                  <w:rPr>
+                    <w:noProof/>
+                    <w:lang w:val="es-ES"/>
+                  </w:rPr>
+                  <w:t xml:space="preserve"> (Pratt, Smatt, &amp; Wynn, 2017)</w:t>
+                </w:r>
+                <w:r>
+                  <w:rPr>
+                    <w:lang w:val="es-ES_tradnl"/>
+                  </w:rPr>
+                  <w:fldChar w:fldCharType="end"/>
+                </w:r>
+              </w:sdtContent>
+            </w:sdt>
+          </w:p>
+        </w:tc>
+      </w:tr>
+      <w:tr>
+        <w:tc>
+          <w:tcPr>
+            <w:tcW w:w="9054" w:type="dxa"/>
+          </w:tcPr>
+          <w:p>
+            <w:pPr>
+              <w:jc w:val="both"/>
+              <w:rPr>
+                <w:b/>
+                <w:lang w:val="es-ES_tradnl"/>
+              </w:rPr>
+            </w:pPr>
           </w:p>
         </w:tc>
       </w:tr>
@@ -5579,7 +5650,6 @@
               <w:spacing w:after="0" w:line="240" w:lineRule="auto"/>
             </w:pPr>
             <w:r>
-              <w:lastRenderedPageBreak/>
               <w:t xml:space="preserve">Diseñar </w:t>
             </w:r>
             <w:r>
@@ -5690,7 +5760,13 @@
               <w:jc w:val="both"/>
             </w:pPr>
             <w:r>
-              <w:t>El turismo comunitario, es una alternativa productivaa</w:t>
+              <w:t>El turismo comunitari</w:t>
+            </w:r>
+            <w:r>
+              <w:t>o, es una alternativa productiv</w:t>
+            </w:r>
+            <w:r>
+              <w:t>a</w:t>
             </w:r>
             <w:r>
               <w:t xml:space="preserve"> que se habilitan en este territorio, debido a la gran riqueza de fauna, flora y fuentes hídricas en el AMEM, que posibilitan el desarrollo de actividades turísticas para visitantes y turistas, pero debido a las condiciones históricas que se han vivido en este territorio, en la actualidad no se cuenta </w:t>
@@ -5699,7 +5775,7 @@
               <w:t xml:space="preserve">con la gestion web </w:t>
             </w:r>
             <w:r>
-              <w:t>la planta turística necesaria para la prestación de servicios.</w:t>
+              <w:t>necesaria para la prestación de servicios.</w:t>
             </w:r>
           </w:p>
           <w:p>
@@ -5863,6 +5939,7 @@
                     <w:rPr>
                       <w:rFonts w:cs="Calibri"/>
                     </w:rPr>
+                    <w:lastRenderedPageBreak/>
                     <w:t>ETAPA</w:t>
                   </w:r>
                 </w:p>
@@ -5929,7 +6006,10 @@
                     <w:t xml:space="preserve">Diseño </w:t>
                   </w:r>
                   <w:r>
-                    <w:t>de diagrama de casos de uso del sistema de informacion</w:t>
+                    <w:t xml:space="preserve">de </w:t>
+                  </w:r>
+                  <w:r>
+                    <w:t xml:space="preserve">proyecto en base al modelo incremental </w:t>
                   </w:r>
                 </w:p>
               </w:tc>
@@ -5981,23 +6061,7 @@
                       <w:sz w:val="20"/>
                       <w:szCs w:val="18"/>
                     </w:rPr>
-                    <w:t xml:space="preserve">Diseño </w:t>
-                  </w:r>
-                  <w:r>
-                    <w:rPr>
-                      <w:rFonts w:asciiTheme="majorHAnsi" w:hAnsiTheme="majorHAnsi"/>
-                      <w:sz w:val="20"/>
-                      <w:szCs w:val="18"/>
-                    </w:rPr>
-                    <w:t xml:space="preserve">de bases de datos con </w:t>
-                  </w:r>
-                  <w:r>
-                    <w:rPr>
-                      <w:rFonts w:asciiTheme="majorHAnsi" w:hAnsiTheme="majorHAnsi"/>
-                      <w:sz w:val="20"/>
-                      <w:szCs w:val="18"/>
-                    </w:rPr>
-                    <w:t xml:space="preserve">Argouml </w:t>
+                    <w:t>Planificacion</w:t>
                   </w:r>
                 </w:p>
                 <w:p>
@@ -6020,7 +6084,53 @@
                       <w:sz w:val="20"/>
                       <w:szCs w:val="18"/>
                     </w:rPr>
-                    <w:t>Diseño de casos de uso de administradores y usuarios</w:t>
+                    <w:t>Definicion de requisitos</w:t>
+                  </w:r>
+                </w:p>
+                <w:p>
+                  <w:pPr>
+                    <w:pStyle w:val="Prrafodelista"/>
+                    <w:numPr>
+                      <w:ilvl w:val="0"/>
+                      <w:numId w:val="13"/>
+                    </w:numPr>
+                    <w:jc w:val="both"/>
+                    <w:rPr>
+                      <w:rFonts w:asciiTheme="majorHAnsi" w:hAnsiTheme="majorHAnsi"/>
+                      <w:sz w:val="20"/>
+                      <w:szCs w:val="18"/>
+                    </w:rPr>
+                  </w:pPr>
+                  <w:r>
+                    <w:rPr>
+                      <w:rFonts w:asciiTheme="majorHAnsi" w:hAnsiTheme="majorHAnsi"/>
+                      <w:sz w:val="20"/>
+                      <w:szCs w:val="18"/>
+                    </w:rPr>
+                    <w:t>Validar requisitos</w:t>
+                  </w:r>
+                </w:p>
+                <w:p>
+                  <w:pPr>
+                    <w:pStyle w:val="Prrafodelista"/>
+                    <w:numPr>
+                      <w:ilvl w:val="0"/>
+                      <w:numId w:val="13"/>
+                    </w:numPr>
+                    <w:jc w:val="both"/>
+                    <w:rPr>
+                      <w:rFonts w:asciiTheme="majorHAnsi" w:hAnsiTheme="majorHAnsi"/>
+                      <w:sz w:val="20"/>
+                      <w:szCs w:val="18"/>
+                    </w:rPr>
+                  </w:pPr>
+                  <w:r>
+                    <w:rPr>
+                      <w:rFonts w:asciiTheme="majorHAnsi" w:hAnsiTheme="majorHAnsi"/>
+                      <w:sz w:val="20"/>
+                      <w:szCs w:val="18"/>
+                    </w:rPr>
+                    <w:t>Nueva iteración</w:t>
                   </w:r>
                 </w:p>
                 <w:p>
@@ -6068,10 +6178,7 @@
                     <w:spacing w:after="0" w:line="240" w:lineRule="auto"/>
                   </w:pPr>
                   <w:r>
-                    <w:t xml:space="preserve">Diseñar </w:t>
-                  </w:r>
-                  <w:r>
-                    <w:t>bases de datos y casos de uso con Argouml</w:t>
+                    <w:t>Diseñar modelo incremental con base a los requerimientos de la empresa CORPOECOAMEM</w:t>
                   </w:r>
                 </w:p>
               </w:tc>
@@ -6161,7 +6268,253 @@
                     <w:rPr>
                       <w:rFonts w:cs="Calibri"/>
                     </w:rPr>
-                    <w:lastRenderedPageBreak/>
+                    <w:t>DESCRIPCION DE LA ETAPA</w:t>
+                  </w:r>
+                </w:p>
+              </w:tc>
+              <w:tc>
+                <w:tcPr>
+                  <w:tcW w:w="6066" w:type="dxa"/>
+                  <w:shd w:val="clear" w:color="auto" w:fill="auto"/>
+                  <w:vAlign w:val="center"/>
+                </w:tcPr>
+                <w:p>
+                  <w:pPr>
+                    <w:spacing w:after="0" w:line="240" w:lineRule="auto"/>
+                    <w:rPr>
+                      <w:rFonts w:cs="Calibri"/>
+                      <w:sz w:val="18"/>
+                      <w:szCs w:val="18"/>
+                      <w:lang w:val="es-ES"/>
+                    </w:rPr>
+                  </w:pPr>
+                  <w:r>
+                    <w:t xml:space="preserve">Diseño de bases de datos con ArgoUml con base al modelo definido. </w:t>
+                  </w:r>
+                </w:p>
+              </w:tc>
+            </w:tr>
+            <w:tr>
+              <w:tc>
+                <w:tcPr>
+                  <w:tcW w:w="2428" w:type="dxa"/>
+                  <w:shd w:val="clear" w:color="auto" w:fill="auto"/>
+                  <w:vAlign w:val="center"/>
+                </w:tcPr>
+                <w:p>
+                  <w:pPr>
+                    <w:rPr>
+                      <w:rFonts w:cs="Calibri"/>
+                    </w:rPr>
+                  </w:pPr>
+                  <w:r>
+                    <w:rPr>
+                      <w:rFonts w:cs="Calibri"/>
+                    </w:rPr>
+                    <w:t>ACTIVIDADES</w:t>
+                  </w:r>
+                </w:p>
+              </w:tc>
+              <w:tc>
+                <w:tcPr>
+                  <w:tcW w:w="6066" w:type="dxa"/>
+                  <w:shd w:val="clear" w:color="auto" w:fill="auto"/>
+                  <w:vAlign w:val="center"/>
+                </w:tcPr>
+                <w:p>
+                  <w:pPr>
+                    <w:pStyle w:val="Prrafodelista"/>
+                    <w:numPr>
+                      <w:ilvl w:val="0"/>
+                      <w:numId w:val="26"/>
+                    </w:numPr>
+                    <w:jc w:val="both"/>
+                    <w:rPr>
+                      <w:rFonts w:asciiTheme="majorHAnsi" w:hAnsiTheme="majorHAnsi"/>
+                      <w:sz w:val="20"/>
+                      <w:szCs w:val="18"/>
+                    </w:rPr>
+                  </w:pPr>
+                  <w:r>
+                    <w:rPr>
+                      <w:rFonts w:asciiTheme="majorHAnsi" w:hAnsiTheme="majorHAnsi"/>
+                      <w:sz w:val="20"/>
+                      <w:szCs w:val="18"/>
+                    </w:rPr>
+                    <w:t>Diseño de tablas de administradores</w:t>
+                  </w:r>
+                </w:p>
+                <w:p>
+                  <w:pPr>
+                    <w:pStyle w:val="Prrafodelista"/>
+                    <w:numPr>
+                      <w:ilvl w:val="0"/>
+                      <w:numId w:val="26"/>
+                    </w:numPr>
+                    <w:jc w:val="both"/>
+                    <w:rPr>
+                      <w:rFonts w:asciiTheme="majorHAnsi" w:hAnsiTheme="majorHAnsi"/>
+                      <w:sz w:val="20"/>
+                      <w:szCs w:val="18"/>
+                    </w:rPr>
+                  </w:pPr>
+                  <w:r>
+                    <w:rPr>
+                      <w:rFonts w:asciiTheme="majorHAnsi" w:hAnsiTheme="majorHAnsi"/>
+                      <w:sz w:val="20"/>
+                      <w:szCs w:val="18"/>
+                    </w:rPr>
+                    <w:t xml:space="preserve">Diseño de tablas de </w:t>
+                  </w:r>
+                  <w:r>
+                    <w:rPr>
+                      <w:rFonts w:asciiTheme="majorHAnsi" w:hAnsiTheme="majorHAnsi"/>
+                      <w:sz w:val="20"/>
+                      <w:szCs w:val="18"/>
+                    </w:rPr>
+                    <w:t>usuarios</w:t>
+                  </w:r>
+                </w:p>
+                <w:p>
+                  <w:pPr>
+                    <w:pStyle w:val="Prrafodelista"/>
+                    <w:jc w:val="both"/>
+                    <w:rPr>
+                      <w:rFonts w:asciiTheme="majorHAnsi" w:hAnsiTheme="majorHAnsi"/>
+                      <w:sz w:val="20"/>
+                      <w:szCs w:val="18"/>
+                    </w:rPr>
+                  </w:pPr>
+                </w:p>
+              </w:tc>
+            </w:tr>
+            <w:tr>
+              <w:tc>
+                <w:tcPr>
+                  <w:tcW w:w="2428" w:type="dxa"/>
+                  <w:shd w:val="clear" w:color="auto" w:fill="auto"/>
+                  <w:vAlign w:val="center"/>
+                </w:tcPr>
+                <w:p>
+                  <w:pPr>
+                    <w:rPr>
+                      <w:rFonts w:cs="Calibri"/>
+                    </w:rPr>
+                  </w:pPr>
+                  <w:r>
+                    <w:rPr>
+                      <w:rFonts w:cs="Calibri"/>
+                    </w:rPr>
+                    <w:t>OBJETIVO</w:t>
+                  </w:r>
+                </w:p>
+              </w:tc>
+              <w:tc>
+                <w:tcPr>
+                  <w:tcW w:w="6066" w:type="dxa"/>
+                  <w:shd w:val="clear" w:color="auto" w:fill="auto"/>
+                  <w:vAlign w:val="center"/>
+                </w:tcPr>
+                <w:p>
+                  <w:pPr>
+                    <w:spacing w:after="0" w:line="240" w:lineRule="auto"/>
+                  </w:pPr>
+                  <w:r>
+                    <w:t>Diseñar modelo incremental con base a los requerimientos de la empresa CORPOECOAMEM</w:t>
+                  </w:r>
+                </w:p>
+              </w:tc>
+            </w:tr>
+          </w:tbl>
+          <w:p>
+            <w:pPr>
+              <w:spacing w:after="0" w:line="240" w:lineRule="auto"/>
+            </w:pPr>
+          </w:p>
+          <w:p>
+            <w:pPr>
+              <w:spacing w:after="0" w:line="240" w:lineRule="auto"/>
+            </w:pPr>
+          </w:p>
+          <w:tbl>
+            <w:tblPr>
+              <w:tblW w:w="0" w:type="auto"/>
+              <w:tblBorders>
+                <w:top w:val="single" w:sz="4" w:space="0" w:color="000000"/>
+                <w:left w:val="single" w:sz="4" w:space="0" w:color="000000"/>
+                <w:bottom w:val="single" w:sz="4" w:space="0" w:color="000000"/>
+                <w:right w:val="single" w:sz="4" w:space="0" w:color="000000"/>
+                <w:insideH w:val="single" w:sz="4" w:space="0" w:color="000000"/>
+                <w:insideV w:val="single" w:sz="4" w:space="0" w:color="000000"/>
+              </w:tblBorders>
+              <w:tblLook w:val="04A0" w:firstRow="1" w:lastRow="0" w:firstColumn="1" w:lastColumn="0" w:noHBand="0" w:noVBand="1"/>
+            </w:tblPr>
+            <w:tblGrid>
+              <w:gridCol w:w="2428"/>
+              <w:gridCol w:w="6066"/>
+            </w:tblGrid>
+            <w:tr>
+              <w:tc>
+                <w:tcPr>
+                  <w:tcW w:w="2428" w:type="dxa"/>
+                  <w:shd w:val="clear" w:color="auto" w:fill="auto"/>
+                  <w:vAlign w:val="center"/>
+                </w:tcPr>
+                <w:p>
+                  <w:pPr>
+                    <w:tabs>
+                      <w:tab w:val="left" w:pos="1358"/>
+                    </w:tabs>
+                    <w:rPr>
+                      <w:rFonts w:cs="Calibri"/>
+                    </w:rPr>
+                  </w:pPr>
+                  <w:r>
+                    <w:rPr>
+                      <w:rFonts w:cs="Calibri"/>
+                    </w:rPr>
+                    <w:t>ETAPA</w:t>
+                  </w:r>
+                </w:p>
+              </w:tc>
+              <w:tc>
+                <w:tcPr>
+                  <w:tcW w:w="6066" w:type="dxa"/>
+                  <w:shd w:val="clear" w:color="auto" w:fill="auto"/>
+                  <w:vAlign w:val="center"/>
+                </w:tcPr>
+                <w:p>
+                  <w:pPr>
+                    <w:rPr>
+                      <w:rFonts w:cs="Calibri"/>
+                    </w:rPr>
+                  </w:pPr>
+                  <w:r>
+                    <w:rPr>
+                      <w:rFonts w:cs="Calibri"/>
+                    </w:rPr>
+                    <w:t>3</w:t>
+                  </w:r>
+                </w:p>
+              </w:tc>
+            </w:tr>
+            <w:tr>
+              <w:tc>
+                <w:tcPr>
+                  <w:tcW w:w="2428" w:type="dxa"/>
+                  <w:shd w:val="clear" w:color="auto" w:fill="auto"/>
+                  <w:vAlign w:val="center"/>
+                </w:tcPr>
+                <w:p>
+                  <w:pPr>
+                    <w:rPr>
+                      <w:rFonts w:cs="Calibri"/>
+                    </w:rPr>
+                  </w:pPr>
+                  <w:r>
+                    <w:rPr>
+                      <w:rFonts w:cs="Calibri"/>
+                    </w:rPr>
                     <w:t>DESCRIPCION DE LA ETAPA</w:t>
                   </w:r>
                 </w:p>
@@ -6386,7 +6739,7 @@
                     <w:rPr>
                       <w:rFonts w:cs="Calibri"/>
                     </w:rPr>
-                    <w:t>3</w:t>
+                    <w:t>4</w:t>
                   </w:r>
                 </w:p>
               </w:tc>
@@ -6451,6 +6804,7 @@
                     <w:rPr>
                       <w:rFonts w:cs="Calibri"/>
                     </w:rPr>
+                    <w:lastRenderedPageBreak/>
                     <w:t>ACTIVIDADES</w:t>
                   </w:r>
                 </w:p>
@@ -6614,7 +6968,7 @@
                     <w:rPr>
                       <w:rFonts w:cs="Calibri"/>
                     </w:rPr>
-                    <w:t>4</w:t>
+                    <w:t>5</w:t>
                   </w:r>
                 </w:p>
               </w:tc>
@@ -7005,7 +7359,6 @@
                     <w:noProof/>
                     <w:lang w:val="en-US"/>
                   </w:rPr>
-                  <w:lastRenderedPageBreak/>
                   <w:t xml:space="preserve">IEE. (1990). </w:t>
                 </w:r>
                 <w:r>
@@ -7178,7 +7531,15 @@
                     <w:noProof/>
                     <w:lang w:val="es-ES"/>
                   </w:rPr>
-                  <w:t>. Obtenido de https://www.ibm.com/developerworks/ssa/data/library/tipos_bases_de_datos/</w:t>
+                  <w:t xml:space="preserve">. Obtenido de </w:t>
+                </w:r>
+                <w:r>
+                  <w:rPr>
+                    <w:noProof/>
+                    <w:lang w:val="es-ES"/>
+                  </w:rPr>
+                  <w:lastRenderedPageBreak/>
+                  <w:t>https://www.ibm.com/developerworks/ssa/data/library/tipos_bases_de_datos/</w:t>
                 </w:r>
               </w:p>
               <w:p>
@@ -7532,15 +7893,7 @@
                     <w:noProof/>
                     <w:lang w:val="en-US"/>
                   </w:rPr>
-                  <w:t xml:space="preserve">A real-time </w:t>
-                </w:r>
-                <w:r>
-                  <w:rPr>
-                    <w:noProof/>
-                    <w:lang w:val="en-US"/>
-                  </w:rPr>
-                  <w:lastRenderedPageBreak/>
-                  <w:t xml:space="preserve">underground enviroment monitoring system for sustanaible tourism of caves. </w:t>
+                  <w:t xml:space="preserve">A real-time underground enviroment monitoring system for sustanaible tourism of caves. </w:t>
                 </w:r>
                 <w:r>
                   <w:rPr>
@@ -7557,6 +7910,39 @@
                     <w:lang w:val="en-US"/>
                   </w:rPr>
                   <w:t>, 1-15.</w:t>
+                </w:r>
+              </w:p>
+              <w:p>
+                <w:pPr>
+                  <w:pStyle w:val="Bibliografa"/>
+                  <w:ind w:left="720" w:hanging="720"/>
+                  <w:rPr>
+                    <w:noProof/>
+                    <w:lang w:val="en-US"/>
+                  </w:rPr>
+                </w:pPr>
+                <w:r>
+                  <w:rPr>
+                    <w:noProof/>
+                    <w:lang w:val="en-US"/>
+                  </w:rPr>
+                  <w:t xml:space="preserve">Baggio, R. (2007). The Web Graph of a Tourism System. </w:t>
+                </w:r>
+                <w:r>
+                  <w:rPr>
+                    <w:i/>
+                    <w:iCs/>
+                    <w:noProof/>
+                    <w:lang w:val="en-US"/>
+                  </w:rPr>
+                  <w:t>ScienceDirect</w:t>
+                </w:r>
+                <w:r>
+                  <w:rPr>
+                    <w:noProof/>
+                    <w:lang w:val="en-US"/>
+                  </w:rPr>
+                  <w:t>, 1-11.</w:t>
                 </w:r>
               </w:p>
               <w:p>
@@ -7573,7 +7959,7 @@
                     <w:noProof/>
                     <w:lang w:val="en-US"/>
                   </w:rPr>
-                  <w:t xml:space="preserve">Baggio, R. (2007). The Web Graph of a Tourism System. </w:t>
+                  <w:t xml:space="preserve">Pratt, R. M., Smatt, C. T., &amp; Wynn, D. E. (2017). Tourism through Travel Club: A Database Project. </w:t>
                 </w:r>
                 <w:r>
                   <w:rPr>
@@ -7582,14 +7968,14 @@
                     <w:noProof/>
                     <w:lang w:val="es-ES"/>
                   </w:rPr>
-                  <w:t>ScienceDirect</w:t>
+                  <w:t>Information Systems and Computing Academic Professionals</w:t>
                 </w:r>
                 <w:r>
                   <w:rPr>
                     <w:noProof/>
                     <w:lang w:val="es-ES"/>
                   </w:rPr>
-                  <w:t>, 1-11.</w:t>
+                  <w:t>, 1-8.</w:t>
                 </w:r>
               </w:p>
               <w:p>
@@ -9283,6 +9669,22 @@
     </w:p>
     <w:p>
       <w:pPr>
+        <w:pStyle w:val="Prrafodelista"/>
+        <w:spacing w:after="0" w:line="240" w:lineRule="auto"/>
+        <w:ind w:left="426"/>
+        <w:jc w:val="both"/>
+      </w:pPr>
+      <w:r>
+        <w:t>Anexo 1. Cronograma de actividades</w:t>
+      </w:r>
+      <w:r>
+        <w:t xml:space="preserve"> con base al modelo incremental y diagrama de Gantt.</w:t>
+      </w:r>
+      <w:bookmarkStart w:id="0" w:name="_GoBack"/>
+      <w:bookmarkEnd w:id="0"/>
+    </w:p>
+    <w:p>
+      <w:pPr>
         <w:spacing w:after="0" w:line="240" w:lineRule="auto"/>
         <w:jc w:val="both"/>
       </w:pPr>
@@ -9325,11 +9727,11 @@
           <w:szCs w:val="24"/>
           <w:highlight w:val="yellow"/>
         </w:rPr>
-        <w:object w:dxaOrig="7030" w:dyaOrig="6680" w14:anchorId="1E85AFB5">
+        <w:object w:dxaOrig="7030" w:dyaOrig="6680" w14:anchorId="2C859281">
           <v:shape id="_x0000_i1025" type="#_x0000_t75" alt="" style="width:351.85pt;height:334.2pt;mso-width-percent:0;mso-height-percent:0;mso-width-percent:0;mso-height-percent:0" o:ole="">
             <v:imagedata r:id="rId8" o:title=""/>
           </v:shape>
-          <o:OLEObject Type="Embed" ProgID="Excel.Sheet.12" ShapeID="_x0000_i1025" DrawAspect="Content" ObjectID="_1584127784" r:id="rId9"/>
+          <o:OLEObject Type="Embed" ProgID="Excel.Sheet.12" ShapeID="_x0000_i1025" DrawAspect="Content" ObjectID="_1584170023" r:id="rId9"/>
         </w:object>
       </w:r>
     </w:p>
@@ -10414,7 +10816,7 @@
                       </a:ln>
                       <a:extLst>
                         <a:ext uri="{91240B29-F687-4f45-9708-019B960494DF}">
-                          <a14:hiddenLine xmlns="" xmlns:mo="http://schemas.microsoft.com/office/mac/office/2008/main" xmlns:mv="urn:schemas-microsoft-com:mac:vml" xmlns:o="urn:schemas-microsoft-com:office:office" xmlns:v="urn:schemas-microsoft-com:vml" xmlns:w10="urn:schemas-microsoft-com:office:word" xmlns:w="http://schemas.openxmlformats.org/wordprocessingml/2006/main" xmlns:a14="http://schemas.microsoft.com/office/drawing/2010/main" w="9525">
+                          <a14:hiddenLine xmlns:a14="http://schemas.microsoft.com/office/drawing/2010/main" xmlns:w="http://schemas.openxmlformats.org/wordprocessingml/2006/main" xmlns:w10="urn:schemas-microsoft-com:office:word" xmlns:v="urn:schemas-microsoft-com:vml" xmlns:o="urn:schemas-microsoft-com:office:office" xmlns:mv="urn:schemas-microsoft-com:mac:vml" xmlns:mo="http://schemas.microsoft.com/office/mac/office/2008/main" xmlns="" w="9525">
                             <a:solidFill>
                               <a:srgbClr val="000000"/>
                             </a:solidFill>
@@ -10751,7 +11153,7 @@
         <v:path o:extrusionok="f" gradientshapeok="t" o:connecttype="rect"/>
         <o:lock v:ext="edit" aspectratio="t"/>
       </v:shapetype>
-      <v:shape id="_x0000_i1053" type="#_x0000_t75" style="width:7.7pt;height:7.7pt" o:bullet="t">
+      <v:shape id="_x0000_i1063" type="#_x0000_t75" style="width:7.7pt;height:7.7pt" o:bullet="t">
         <v:imagedata r:id="rId1" o:title="msoCC20"/>
       </v:shape>
     </w:pict>
@@ -12882,6 +13284,95 @@
     </w:lvl>
   </w:abstractNum>
   <w:abstractNum w:abstractNumId="22" w15:restartNumberingAfterBreak="0">
+    <w:nsid w:val="757E2D7A"/>
+    <w:multiLevelType w:val="hybridMultilevel"/>
+    <w:tmpl w:val="0DB8C1F0"/>
+    <w:lvl w:ilvl="0" w:tplc="240A000F">
+      <w:start w:val="1"/>
+      <w:numFmt w:val="decimal"/>
+      <w:lvlText w:val="%1."/>
+      <w:lvlJc w:val="left"/>
+      <w:pPr>
+        <w:ind w:left="720" w:hanging="360"/>
+      </w:pPr>
+      <w:rPr>
+        <w:rFonts w:hint="default"/>
+      </w:rPr>
+    </w:lvl>
+    <w:lvl w:ilvl="1" w:tplc="240A0019" w:tentative="1">
+      <w:start w:val="1"/>
+      <w:numFmt w:val="lowerLetter"/>
+      <w:lvlText w:val="%2."/>
+      <w:lvlJc w:val="left"/>
+      <w:pPr>
+        <w:ind w:left="1440" w:hanging="360"/>
+      </w:pPr>
+    </w:lvl>
+    <w:lvl w:ilvl="2" w:tplc="240A001B" w:tentative="1">
+      <w:start w:val="1"/>
+      <w:numFmt w:val="lowerRoman"/>
+      <w:lvlText w:val="%3."/>
+      <w:lvlJc w:val="right"/>
+      <w:pPr>
+        <w:ind w:left="2160" w:hanging="180"/>
+      </w:pPr>
+    </w:lvl>
+    <w:lvl w:ilvl="3" w:tplc="240A000F" w:tentative="1">
+      <w:start w:val="1"/>
+      <w:numFmt w:val="decimal"/>
+      <w:lvlText w:val="%4."/>
+      <w:lvlJc w:val="left"/>
+      <w:pPr>
+        <w:ind w:left="2880" w:hanging="360"/>
+      </w:pPr>
+    </w:lvl>
+    <w:lvl w:ilvl="4" w:tplc="240A0019" w:tentative="1">
+      <w:start w:val="1"/>
+      <w:numFmt w:val="lowerLetter"/>
+      <w:lvlText w:val="%5."/>
+      <w:lvlJc w:val="left"/>
+      <w:pPr>
+        <w:ind w:left="3600" w:hanging="360"/>
+      </w:pPr>
+    </w:lvl>
+    <w:lvl w:ilvl="5" w:tplc="240A001B" w:tentative="1">
+      <w:start w:val="1"/>
+      <w:numFmt w:val="lowerRoman"/>
+      <w:lvlText w:val="%6."/>
+      <w:lvlJc w:val="right"/>
+      <w:pPr>
+        <w:ind w:left="4320" w:hanging="180"/>
+      </w:pPr>
+    </w:lvl>
+    <w:lvl w:ilvl="6" w:tplc="240A000F" w:tentative="1">
+      <w:start w:val="1"/>
+      <w:numFmt w:val="decimal"/>
+      <w:lvlText w:val="%7."/>
+      <w:lvlJc w:val="left"/>
+      <w:pPr>
+        <w:ind w:left="5040" w:hanging="360"/>
+      </w:pPr>
+    </w:lvl>
+    <w:lvl w:ilvl="7" w:tplc="240A0019" w:tentative="1">
+      <w:start w:val="1"/>
+      <w:numFmt w:val="lowerLetter"/>
+      <w:lvlText w:val="%8."/>
+      <w:lvlJc w:val="left"/>
+      <w:pPr>
+        <w:ind w:left="5760" w:hanging="360"/>
+      </w:pPr>
+    </w:lvl>
+    <w:lvl w:ilvl="8" w:tplc="240A001B" w:tentative="1">
+      <w:start w:val="1"/>
+      <w:numFmt w:val="lowerRoman"/>
+      <w:lvlText w:val="%9."/>
+      <w:lvlJc w:val="right"/>
+      <w:pPr>
+        <w:ind w:left="6480" w:hanging="180"/>
+      </w:pPr>
+    </w:lvl>
+  </w:abstractNum>
+  <w:abstractNum w:abstractNumId="23" w15:restartNumberingAfterBreak="0">
     <w:nsid w:val="7C214267"/>
     <w:multiLevelType w:val="multilevel"/>
     <w:tmpl w:val="B616EACA"/>
@@ -13002,7 +13493,7 @@
       </w:rPr>
     </w:lvl>
   </w:abstractNum>
-  <w:abstractNum w:abstractNumId="23" w15:restartNumberingAfterBreak="0">
+  <w:abstractNum w:abstractNumId="24" w15:restartNumberingAfterBreak="0">
     <w:nsid w:val="7E794116"/>
     <w:multiLevelType w:val="hybridMultilevel"/>
     <w:tmpl w:val="0DB8C1F0"/>
@@ -13091,7 +13582,7 @@
       </w:pPr>
     </w:lvl>
   </w:abstractNum>
-  <w:abstractNum w:abstractNumId="24" w15:restartNumberingAfterBreak="0">
+  <w:abstractNum w:abstractNumId="25" w15:restartNumberingAfterBreak="0">
     <w:nsid w:val="7F177B0A"/>
     <w:multiLevelType w:val="hybridMultilevel"/>
     <w:tmpl w:val="0DB8C1F0"/>
@@ -13181,7 +13672,7 @@
     </w:lvl>
   </w:abstractNum>
   <w:num w:numId="1">
-    <w:abstractNumId w:val="22"/>
+    <w:abstractNumId w:val="23"/>
   </w:num>
   <w:num w:numId="2">
     <w:abstractNumId w:val="3"/>
@@ -13220,7 +13711,7 @@
     <w:abstractNumId w:val="19"/>
   </w:num>
   <w:num w:numId="14">
-    <w:abstractNumId w:val="24"/>
+    <w:abstractNumId w:val="25"/>
   </w:num>
   <w:num w:numId="15">
     <w:abstractNumId w:val="21"/>
@@ -13244,7 +13735,7 @@
     <w:abstractNumId w:val="8"/>
   </w:num>
   <w:num w:numId="22">
-    <w:abstractNumId w:val="23"/>
+    <w:abstractNumId w:val="24"/>
   </w:num>
   <w:num w:numId="23">
     <w:abstractNumId w:val="10"/>
@@ -13254,6 +13745,9 @@
   </w:num>
   <w:num w:numId="25">
     <w:abstractNumId w:val="11"/>
+  </w:num>
+  <w:num w:numId="26">
+    <w:abstractNumId w:val="22"/>
   </w:num>
   <w:numIdMacAtCleanup w:val="14"/>
 </w:numbering>
@@ -14955,11 +15449,42 @@
     <b:JournalName>ScienceDirect</b:JournalName>
     <b:RefOrder>20</b:RefOrder>
   </b:Source>
+  <b:Source>
+    <b:Tag>Ren17</b:Tag>
+    <b:SourceType>JournalArticle</b:SourceType>
+    <b:Guid>{66EB78A9-2A53-B24F-8961-0C6E16D93408}</b:Guid>
+    <b:Author>
+      <b:Author>
+        <b:NameList>
+          <b:Person>
+            <b:Last>Pratt</b:Last>
+            <b:First>Renée</b:First>
+            <b:Middle>M. E</b:Middle>
+          </b:Person>
+          <b:Person>
+            <b:Last>Smatt</b:Last>
+            <b:First>Cindi</b:First>
+            <b:Middle>T.</b:Middle>
+          </b:Person>
+          <b:Person>
+            <b:Last>Wynn</b:Last>
+            <b:First>Donald</b:First>
+            <b:Middle>E.</b:Middle>
+          </b:Person>
+        </b:NameList>
+      </b:Author>
+    </b:Author>
+    <b:Title>Tourism through Travel Club: A Database Project</b:Title>
+    <b:Year>2017</b:Year>
+    <b:Pages>1-8</b:Pages>
+    <b:JournalName>Information Systems and Computing Academic Professionals</b:JournalName>
+    <b:RefOrder>21</b:RefOrder>
+  </b:Source>
 </b:Sources>
 </file>
 
 <file path=customXml/itemProps1.xml><?xml version="1.0" encoding="utf-8"?>
-<ds:datastoreItem xmlns:ds="http://schemas.openxmlformats.org/officeDocument/2006/customXml" ds:itemID="{C3529CB5-F774-474F-A1A3-800F255CADF1}">
+<ds:datastoreItem xmlns:ds="http://schemas.openxmlformats.org/officeDocument/2006/customXml" ds:itemID="{10B16DA7-8AA5-3D46-BB15-1076DEBDB1A8}">
   <ds:schemaRefs>
     <ds:schemaRef ds:uri="http://schemas.openxmlformats.org/officeDocument/2006/bibliography"/>
   </ds:schemaRefs>

</xml_diff>

<commit_message>
Se cambia de 10 a 11 meses de duración y se corrigen palabras claves del documento.
</commit_message>
<xml_diff>
--- a/Propuesta de Anteproyecto Final.docx
+++ b/Propuesta de Anteproyecto Final.docx
@@ -722,8 +722,16 @@
               <w:rPr>
                 <w:rFonts w:ascii="Arial" w:hAnsi="Arial" w:cs="Arial"/>
               </w:rPr>
-              <w:t>10</w:t>
-            </w:r>
+              <w:t>1</w:t>
+            </w:r>
+            <w:r>
+              <w:rPr>
+                <w:rFonts w:ascii="Arial" w:hAnsi="Arial" w:cs="Arial"/>
+              </w:rPr>
+              <w:t>1</w:t>
+            </w:r>
+            <w:bookmarkStart w:id="0" w:name="_GoBack"/>
+            <w:bookmarkEnd w:id="0"/>
           </w:p>
         </w:tc>
       </w:tr>
@@ -1428,7 +1436,13 @@
               <w:rPr>
                 <w:rFonts w:ascii="Arial" w:hAnsi="Arial" w:cs="Arial"/>
               </w:rPr>
-              <w:t>10</w:t>
+              <w:t>1</w:t>
+            </w:r>
+            <w:r>
+              <w:rPr>
+                <w:rFonts w:ascii="Arial" w:hAnsi="Arial" w:cs="Arial"/>
+              </w:rPr>
+              <w:t>1</w:t>
             </w:r>
           </w:p>
         </w:tc>
@@ -2102,7 +2116,13 @@
               <w:rPr>
                 <w:rFonts w:ascii="Arial" w:hAnsi="Arial" w:cs="Arial"/>
               </w:rPr>
-              <w:t>10</w:t>
+              <w:t>1</w:t>
+            </w:r>
+            <w:r>
+              <w:rPr>
+                <w:rFonts w:ascii="Arial" w:hAnsi="Arial" w:cs="Arial"/>
+              </w:rPr>
+              <w:t>1</w:t>
             </w:r>
           </w:p>
         </w:tc>
@@ -2851,7 +2871,13 @@
               <w:rPr>
                 <w:rFonts w:ascii="Arial" w:hAnsi="Arial" w:cs="Arial"/>
               </w:rPr>
-              <w:t>10</w:t>
+              <w:t>1</w:t>
+            </w:r>
+            <w:r>
+              <w:rPr>
+                <w:rFonts w:ascii="Arial" w:hAnsi="Arial" w:cs="Arial"/>
+              </w:rPr>
+              <w:t>1</w:t>
             </w:r>
           </w:p>
         </w:tc>
@@ -2970,37 +2996,31 @@
               <w:rPr>
                 <w:rFonts w:ascii="Arial" w:hAnsi="Arial" w:cs="Arial"/>
               </w:rPr>
-              <w:t xml:space="preserve">Diseño </w:t>
-            </w:r>
-            <w:r>
-              <w:rPr>
-                <w:rFonts w:ascii="Arial" w:hAnsi="Arial" w:cs="Arial"/>
-              </w:rPr>
-              <w:t>web</w:t>
-            </w:r>
-            <w:r>
-              <w:rPr>
-                <w:rFonts w:ascii="Arial" w:hAnsi="Arial" w:cs="Arial"/>
-              </w:rPr>
-              <w:t>, Consulta</w:t>
-            </w:r>
-            <w:r>
-              <w:rPr>
-                <w:rFonts w:ascii="Arial" w:hAnsi="Arial" w:cs="Arial"/>
-              </w:rPr>
-              <w:t xml:space="preserve"> de información, Base de Datos, </w:t>
-            </w:r>
-            <w:r>
-              <w:rPr>
-                <w:rFonts w:ascii="Arial" w:hAnsi="Arial" w:cs="Arial"/>
-              </w:rPr>
-              <w:t>Agencia de Viajes</w:t>
-            </w:r>
-            <w:r>
-              <w:rPr>
-                <w:rFonts w:ascii="Arial" w:hAnsi="Arial" w:cs="Arial"/>
-              </w:rPr>
-              <w:t>.</w:t>
+              <w:t>Base de Datos</w:t>
+            </w:r>
+            <w:r>
+              <w:rPr>
+                <w:rFonts w:ascii="Arial" w:hAnsi="Arial" w:cs="Arial"/>
+              </w:rPr>
+              <w:t xml:space="preserve">, </w:t>
+            </w:r>
+            <w:r>
+              <w:rPr>
+                <w:rFonts w:ascii="Arial" w:hAnsi="Arial" w:cs="Arial"/>
+              </w:rPr>
+              <w:t xml:space="preserve">encriptacion, </w:t>
+            </w:r>
+            <w:r>
+              <w:rPr>
+                <w:rFonts w:ascii="Arial" w:hAnsi="Arial" w:cs="Arial"/>
+              </w:rPr>
+              <w:t xml:space="preserve">servicios turisticos, </w:t>
+            </w:r>
+            <w:r>
+              <w:rPr>
+                <w:rFonts w:ascii="Arial" w:hAnsi="Arial" w:cs="Arial"/>
+              </w:rPr>
+              <w:t>sistema de gestion</w:t>
             </w:r>
           </w:p>
         </w:tc>
@@ -3085,7 +3105,25 @@
               <w:rPr>
                 <w:rFonts w:ascii="Arial" w:hAnsi="Arial" w:cs="Arial"/>
               </w:rPr>
-              <w:t xml:space="preserve">La empresa </w:t>
+              <w:t xml:space="preserve">La </w:t>
+            </w:r>
+            <w:r>
+              <w:rPr>
+                <w:rFonts w:ascii="Arial" w:hAnsi="Arial" w:cs="Arial"/>
+              </w:rPr>
+              <w:t xml:space="preserve">empresa </w:t>
+            </w:r>
+            <w:r>
+              <w:rPr>
+                <w:rFonts w:ascii="Arial" w:hAnsi="Arial" w:cs="Arial"/>
+              </w:rPr>
+              <w:t>prestadora de servicios turisticos</w:t>
+            </w:r>
+            <w:r>
+              <w:rPr>
+                <w:rFonts w:ascii="Arial" w:hAnsi="Arial" w:cs="Arial"/>
+              </w:rPr>
+              <w:t xml:space="preserve"> </w:t>
             </w:r>
             <w:r>
               <w:rPr>
@@ -3098,7 +3136,14 @@
               <w:rPr>
                 <w:rFonts w:ascii="Arial" w:hAnsi="Arial" w:cs="Arial"/>
               </w:rPr>
-              <w:t xml:space="preserve">carece de un sistema de informacion </w:t>
+              <w:t xml:space="preserve">carece de un sistema </w:t>
+            </w:r>
+            <w:r>
+              <w:rPr>
+                <w:rFonts w:ascii="Arial" w:hAnsi="Arial" w:cs="Arial"/>
+              </w:rPr>
+              <w:lastRenderedPageBreak/>
+              <w:t xml:space="preserve">de informacion </w:t>
             </w:r>
             <w:r>
               <w:rPr>
@@ -3116,14 +3161,7 @@
               <w:rPr>
                 <w:rFonts w:ascii="Arial" w:hAnsi="Arial" w:cs="Arial"/>
               </w:rPr>
-              <w:t xml:space="preserve">gestione bases </w:t>
-            </w:r>
-            <w:r>
-              <w:rPr>
-                <w:rFonts w:ascii="Arial" w:hAnsi="Arial" w:cs="Arial"/>
-              </w:rPr>
-              <w:lastRenderedPageBreak/>
-              <w:t xml:space="preserve">de datos de </w:t>
+              <w:t xml:space="preserve">gestione bases de datos de </w:t>
             </w:r>
             <w:r>
               <w:rPr>
@@ -7173,8 +7211,6 @@
                 </w:r>
               </w:sdtContent>
             </w:sdt>
-            <w:bookmarkStart w:id="0" w:name="_GoBack"/>
-            <w:bookmarkEnd w:id="0"/>
           </w:p>
         </w:tc>
       </w:tr>
@@ -12369,12 +12405,12 @@
         <w:rPr>
           <w:noProof/>
         </w:rPr>
-        <w:object w:dxaOrig="150" w:dyaOrig="150" w14:anchorId="3D6C7429">
+        <w:object w:dxaOrig="1440" w:dyaOrig="1440" w14:anchorId="293D1D2E">
           <v:shape id="_x0000_s1026" type="#_x0000_t75" alt="" style="position:absolute;margin-left:-9.05pt;margin-top:26.7pt;width:7in;height:437pt;z-index:251659264;mso-wrap-edited:f;mso-width-percent:0;mso-height-percent:0;mso-position-horizontal-relative:text;mso-position-vertical-relative:text;mso-width-percent:0;mso-height-percent:0">
             <v:imagedata r:id="rId8" o:title=""/>
             <w10:wrap type="tight"/>
           </v:shape>
-          <o:OLEObject Type="Embed" ProgID="Excel.Sheet.12" ShapeID="_x0000_s1026" DrawAspect="Content" ObjectID="_1584182083" r:id="rId9"/>
+          <o:OLEObject Type="Embed" ProgID="Excel.Sheet.12" ShapeID="_x0000_s1026" DrawAspect="Content" ObjectID="_1584184615" r:id="rId9"/>
         </w:object>
       </w:r>
     </w:p>
@@ -13459,7 +13495,7 @@
                       </a:ln>
                       <a:extLst>
                         <a:ext uri="{91240B29-F687-4f45-9708-019B960494DF}">
-                          <a14:hiddenLine xmlns="" xmlns:mo="http://schemas.microsoft.com/office/mac/office/2008/main" xmlns:mv="urn:schemas-microsoft-com:mac:vml" xmlns:o="urn:schemas-microsoft-com:office:office" xmlns:v="urn:schemas-microsoft-com:vml" xmlns:w10="urn:schemas-microsoft-com:office:word" xmlns:w="http://schemas.openxmlformats.org/wordprocessingml/2006/main" xmlns:a14="http://schemas.microsoft.com/office/drawing/2010/main" w="9525">
+                          <a14:hiddenLine xmlns:a14="http://schemas.microsoft.com/office/drawing/2010/main" xmlns:w="http://schemas.openxmlformats.org/wordprocessingml/2006/main" xmlns:w10="urn:schemas-microsoft-com:office:word" xmlns:v="urn:schemas-microsoft-com:vml" xmlns:o="urn:schemas-microsoft-com:office:office" xmlns:mv="urn:schemas-microsoft-com:mac:vml" xmlns:mo="http://schemas.microsoft.com/office/mac/office/2008/main" xmlns="" w="9525">
                             <a:solidFill>
                               <a:srgbClr val="000000"/>
                             </a:solidFill>
@@ -13796,7 +13832,7 @@
         <v:path o:extrusionok="f" gradientshapeok="t" o:connecttype="rect"/>
         <o:lock v:ext="edit" aspectratio="t"/>
       </v:shapetype>
-      <v:shape id="_x0000_i1089" type="#_x0000_t75" style="width:7.7pt;height:7.7pt" o:bullet="t">
+      <v:shape id="_x0000_i1035" type="#_x0000_t75" style="width:7.7pt;height:7.7pt" o:bullet="t">
         <v:imagedata r:id="rId1" o:title="msoCC20"/>
       </v:shape>
     </w:pict>
@@ -16862,6 +16898,7 @@
   <w:style w:type="character" w:default="1" w:styleId="Fuentedeprrafopredeter">
     <w:name w:val="Default Paragraph Font"/>
     <w:uiPriority w:val="1"/>
+    <w:semiHidden/>
     <w:unhideWhenUsed/>
   </w:style>
   <w:style w:type="table" w:default="1" w:styleId="Tablanormal">
@@ -18190,7 +18227,7 @@
 </file>
 
 <file path=customXml/itemProps1.xml><?xml version="1.0" encoding="utf-8"?>
-<ds:datastoreItem xmlns:ds="http://schemas.openxmlformats.org/officeDocument/2006/customXml" ds:itemID="{BD82F739-7C75-7541-AD7B-ABE694A0C173}">
+<ds:datastoreItem xmlns:ds="http://schemas.openxmlformats.org/officeDocument/2006/customXml" ds:itemID="{9F0A658C-C6E7-AB4B-8B3D-E90336DDF92F}">
   <ds:schemaRefs>
     <ds:schemaRef ds:uri="http://schemas.openxmlformats.org/officeDocument/2006/bibliography"/>
   </ds:schemaRefs>

</xml_diff>

<commit_message>
Corrección mas general no de php sino general, arreglo de justificación y objetivos
</commit_message>
<xml_diff>
--- a/Propuesta de Anteproyecto Final.docx
+++ b/Propuesta de Anteproyecto Final.docx
@@ -132,6 +132,18 @@
               </w:rPr>
               <w:t xml:space="preserve">de información que permita gestionar datos de la empresa CORPOECOAMEM </w:t>
             </w:r>
+            <w:r>
+              <w:rPr>
+                <w:rFonts w:ascii="Arial" w:hAnsi="Arial" w:cs="Arial"/>
+              </w:rPr>
+              <w:t xml:space="preserve">basado en gustos </w:t>
+            </w:r>
+            <w:r>
+              <w:rPr>
+                <w:rFonts w:ascii="Arial" w:hAnsi="Arial" w:cs="Arial"/>
+              </w:rPr>
+              <w:t>e intereses de los usuarios.</w:t>
+            </w:r>
           </w:p>
         </w:tc>
       </w:tr>
@@ -730,8 +742,6 @@
               </w:rPr>
               <w:t>1</w:t>
             </w:r>
-            <w:bookmarkStart w:id="0" w:name="_GoBack"/>
-            <w:bookmarkEnd w:id="0"/>
           </w:p>
         </w:tc>
       </w:tr>
@@ -1350,6 +1360,7 @@
               <w:rPr>
                 <w:rFonts w:ascii="Arial" w:hAnsi="Arial" w:cs="Arial"/>
               </w:rPr>
+              <w:lastRenderedPageBreak/>
               <w:t>Tipo de identificación</w:t>
             </w:r>
           </w:p>
@@ -1465,7 +1476,6 @@
               <w:rPr>
                 <w:rFonts w:ascii="Arial" w:hAnsi="Arial" w:cs="Arial"/>
               </w:rPr>
-              <w:lastRenderedPageBreak/>
               <w:t>Teléfono (Fijo y Celular)</w:t>
             </w:r>
           </w:p>
@@ -3136,14 +3146,7 @@
               <w:rPr>
                 <w:rFonts w:ascii="Arial" w:hAnsi="Arial" w:cs="Arial"/>
               </w:rPr>
-              <w:t xml:space="preserve">carece de un sistema </w:t>
-            </w:r>
-            <w:r>
-              <w:rPr>
-                <w:rFonts w:ascii="Arial" w:hAnsi="Arial" w:cs="Arial"/>
-              </w:rPr>
-              <w:lastRenderedPageBreak/>
-              <w:t xml:space="preserve">de informacion </w:t>
+              <w:t xml:space="preserve">carece de un sistema de informacion </w:t>
             </w:r>
             <w:r>
               <w:rPr>
@@ -3203,7 +3206,25 @@
               <w:rPr>
                 <w:rFonts w:ascii="Arial" w:hAnsi="Arial" w:cs="Arial"/>
               </w:rPr>
-              <w:t>os y administradores necesarias.</w:t>
+              <w:t>os y administradores necesarias</w:t>
+            </w:r>
+            <w:r>
+              <w:rPr>
+                <w:rFonts w:ascii="Arial" w:hAnsi="Arial" w:cs="Arial"/>
+              </w:rPr>
+              <w:t xml:space="preserve">, donde el usuario </w:t>
+            </w:r>
+            <w:r>
+              <w:rPr>
+                <w:rFonts w:ascii="Arial" w:hAnsi="Arial" w:cs="Arial"/>
+              </w:rPr>
+              <w:t>puede ver sus gustos e intereses de viajes automaticamente</w:t>
+            </w:r>
+            <w:r>
+              <w:rPr>
+                <w:rFonts w:ascii="Arial" w:hAnsi="Arial" w:cs="Arial"/>
+              </w:rPr>
+              <w:t>.</w:t>
             </w:r>
           </w:p>
           <w:p>
@@ -3247,7 +3268,25 @@
               <w:rPr>
                 <w:rFonts w:ascii="Arial" w:hAnsi="Arial" w:cs="Arial"/>
               </w:rPr>
-              <w:t>, asi mismo</w:t>
+              <w:t xml:space="preserve">, </w:t>
+            </w:r>
+            <w:r>
+              <w:rPr>
+                <w:rFonts w:ascii="Arial" w:hAnsi="Arial" w:cs="Arial"/>
+              </w:rPr>
+              <w:t xml:space="preserve">de igual forma </w:t>
+            </w:r>
+            <w:r>
+              <w:rPr>
+                <w:rFonts w:ascii="Arial" w:hAnsi="Arial" w:cs="Arial"/>
+              </w:rPr>
+              <w:t>la</w:t>
+            </w:r>
+            <w:r>
+              <w:rPr>
+                <w:rFonts w:ascii="Arial" w:hAnsi="Arial" w:cs="Arial"/>
+              </w:rPr>
+              <w:t xml:space="preserve"> base de datos</w:t>
             </w:r>
             <w:r>
               <w:rPr>
@@ -3259,13 +3298,75 @@
               <w:rPr>
                 <w:rFonts w:ascii="Arial" w:hAnsi="Arial" w:cs="Arial"/>
               </w:rPr>
-              <w:t>la</w:t>
-            </w:r>
-            <w:r>
-              <w:rPr>
-                <w:rFonts w:ascii="Arial" w:hAnsi="Arial" w:cs="Arial"/>
-              </w:rPr>
-              <w:t xml:space="preserve"> base de datos</w:t>
+              <w:t xml:space="preserve">es </w:t>
+            </w:r>
+            <w:r>
+              <w:rPr>
+                <w:rFonts w:ascii="Arial" w:hAnsi="Arial" w:cs="Arial"/>
+              </w:rPr>
+              <w:t>encriptada</w:t>
+            </w:r>
+            <w:r>
+              <w:rPr>
+                <w:rFonts w:ascii="Arial" w:hAnsi="Arial" w:cs="Arial"/>
+              </w:rPr>
+              <w:t xml:space="preserve">, donde se registran a los clientes y trabajadores. Los clientes tendrán la </w:t>
+            </w:r>
+            <w:r>
+              <w:rPr>
+                <w:rFonts w:ascii="Arial" w:hAnsi="Arial" w:cs="Arial"/>
+              </w:rPr>
+              <w:t>opción de seleccionar</w:t>
+            </w:r>
+            <w:r>
+              <w:rPr>
+                <w:rFonts w:ascii="Arial" w:hAnsi="Arial" w:cs="Arial"/>
+              </w:rPr>
+              <w:t xml:space="preserve"> paquetes turíst</w:t>
+            </w:r>
+            <w:r>
+              <w:rPr>
+                <w:rFonts w:ascii="Arial" w:hAnsi="Arial" w:cs="Arial"/>
+              </w:rPr>
+              <w:t>icos y modificarlos</w:t>
+            </w:r>
+            <w:r>
+              <w:rPr>
+                <w:rFonts w:ascii="Arial" w:hAnsi="Arial" w:cs="Arial"/>
+              </w:rPr>
+              <w:t>, de igual forma el administrador lo hará incluyendo la opción de eliminar.</w:t>
+            </w:r>
+          </w:p>
+          <w:p>
+            <w:pPr>
+              <w:jc w:val="both"/>
+              <w:rPr>
+                <w:rFonts w:ascii="Arial" w:hAnsi="Arial" w:cs="Arial"/>
+              </w:rPr>
+            </w:pPr>
+            <w:r>
+              <w:rPr>
+                <w:rFonts w:ascii="Arial" w:hAnsi="Arial" w:cs="Arial"/>
+              </w:rPr>
+              <w:t>Es evidente entonces que para este desarrollo web comp</w:t>
+            </w:r>
+            <w:r>
+              <w:rPr>
+                <w:rFonts w:ascii="Arial" w:hAnsi="Arial" w:cs="Arial"/>
+              </w:rPr>
+              <w:t xml:space="preserve">leto se requiere de un servidor, </w:t>
+            </w:r>
+            <w:r>
+              <w:rPr>
+                <w:rFonts w:ascii="Arial" w:hAnsi="Arial" w:cs="Arial"/>
+              </w:rPr>
+              <w:t>un dominio y seguridad integrada. La encriptación protege los datos de los usuarios y minimiza el riesg</w:t>
+            </w:r>
+            <w:r>
+              <w:rPr>
+                <w:rFonts w:ascii="Arial" w:hAnsi="Arial" w:cs="Arial"/>
+              </w:rPr>
+              <w:t>o de hacking, en efecto se usaran metodos</w:t>
             </w:r>
             <w:r>
               <w:rPr>
@@ -3277,129 +3378,7 @@
               <w:rPr>
                 <w:rFonts w:ascii="Arial" w:hAnsi="Arial" w:cs="Arial"/>
               </w:rPr>
-              <w:t xml:space="preserve">es </w:t>
-            </w:r>
-            <w:r>
-              <w:rPr>
-                <w:rFonts w:ascii="Arial" w:hAnsi="Arial" w:cs="Arial"/>
-              </w:rPr>
-              <w:t>encriptada</w:t>
-            </w:r>
-            <w:r>
-              <w:rPr>
-                <w:rFonts w:ascii="Arial" w:hAnsi="Arial" w:cs="Arial"/>
-              </w:rPr>
-              <w:t xml:space="preserve">, donde se registran a los clientes y trabajadores. Los clientes tendrán la </w:t>
-            </w:r>
-            <w:r>
-              <w:rPr>
-                <w:rFonts w:ascii="Arial" w:hAnsi="Arial" w:cs="Arial"/>
-              </w:rPr>
-              <w:t>opción de seleccionar</w:t>
-            </w:r>
-            <w:r>
-              <w:rPr>
-                <w:rFonts w:ascii="Arial" w:hAnsi="Arial" w:cs="Arial"/>
-              </w:rPr>
-              <w:t xml:space="preserve"> paquetes turíst</w:t>
-            </w:r>
-            <w:r>
-              <w:rPr>
-                <w:rFonts w:ascii="Arial" w:hAnsi="Arial" w:cs="Arial"/>
-              </w:rPr>
-              <w:t>icos y modificarlos</w:t>
-            </w:r>
-            <w:r>
-              <w:rPr>
-                <w:rFonts w:ascii="Arial" w:hAnsi="Arial" w:cs="Arial"/>
-              </w:rPr>
-              <w:t>, de igual forma el administrador lo hará incluyendo la opción de eliminar.</w:t>
-            </w:r>
-          </w:p>
-          <w:p>
-            <w:pPr>
-              <w:jc w:val="both"/>
-              <w:rPr>
-                <w:rFonts w:ascii="Arial" w:hAnsi="Arial" w:cs="Arial"/>
-              </w:rPr>
-            </w:pPr>
-            <w:r>
-              <w:rPr>
-                <w:rFonts w:ascii="Arial" w:hAnsi="Arial" w:cs="Arial"/>
-              </w:rPr>
-              <w:t>Es evidente entonces que para este desarrollo web comp</w:t>
-            </w:r>
-            <w:r>
-              <w:rPr>
-                <w:rFonts w:ascii="Arial" w:hAnsi="Arial" w:cs="Arial"/>
-              </w:rPr>
-              <w:t xml:space="preserve">leto se requiere de un servidor, </w:t>
-            </w:r>
-            <w:r>
-              <w:rPr>
-                <w:rFonts w:ascii="Arial" w:hAnsi="Arial" w:cs="Arial"/>
-              </w:rPr>
-              <w:t>un dominio y seguridad integrada</w:t>
-            </w:r>
-            <w:r>
-              <w:rPr>
-                <w:rFonts w:ascii="Arial" w:hAnsi="Arial" w:cs="Arial"/>
-              </w:rPr>
-              <w:t xml:space="preserve"> que </w:t>
-            </w:r>
-            <w:r>
-              <w:rPr>
-                <w:rFonts w:ascii="Arial" w:hAnsi="Arial" w:cs="Arial"/>
-              </w:rPr>
-              <w:t>tiene</w:t>
-            </w:r>
-            <w:r>
-              <w:rPr>
-                <w:rFonts w:ascii="Arial" w:hAnsi="Arial" w:cs="Arial"/>
-              </w:rPr>
-              <w:t xml:space="preserve"> en cuenta </w:t>
-            </w:r>
-            <w:r>
-              <w:rPr>
-                <w:rFonts w:ascii="Arial" w:hAnsi="Arial" w:cs="Arial"/>
-              </w:rPr>
-              <w:t>la encriptación SHA-256</w:t>
-            </w:r>
-            <w:r>
-              <w:rPr>
-                <w:rFonts w:ascii="Arial" w:hAnsi="Arial" w:cs="Arial"/>
-              </w:rPr>
-              <w:t xml:space="preserve"> con el lenguaje </w:t>
-            </w:r>
-            <w:r>
-              <w:rPr>
-                <w:rFonts w:ascii="Arial" w:hAnsi="Arial" w:cs="Arial"/>
-              </w:rPr>
-              <w:t>PHP</w:t>
-            </w:r>
-            <w:r>
-              <w:rPr>
-                <w:rFonts w:ascii="Arial" w:hAnsi="Arial" w:cs="Arial"/>
-              </w:rPr>
-              <w:t>. La encriptación protege los datos de los usuarios y minimiza el riesg</w:t>
-            </w:r>
-            <w:r>
-              <w:rPr>
-                <w:rFonts w:ascii="Arial" w:hAnsi="Arial" w:cs="Arial"/>
-              </w:rPr>
-              <w:t>o de hacking, en efecto se usará</w:t>
-            </w:r>
-            <w:r>
-              <w:rPr>
-                <w:rFonts w:ascii="Arial" w:hAnsi="Arial" w:cs="Arial"/>
-              </w:rPr>
-              <w:t xml:space="preserve"> también el </w:t>
-            </w:r>
-            <w:r>
-              <w:rPr>
-                <w:rFonts w:ascii="Arial" w:hAnsi="Arial" w:cs="Arial"/>
-              </w:rPr>
-              <w:t>módulo anti ataque DDoS</w:t>
+              <w:t>anti ataque DDoS</w:t>
             </w:r>
             <w:r>
               <w:rPr>
@@ -3560,14 +3539,14 @@
                 <w:rFonts w:ascii="Arial" w:hAnsi="Arial" w:cs="Arial"/>
                 <w:b/>
               </w:rPr>
-              <w:t>HASH</w:t>
+              <w:t>HAS</w:t>
             </w:r>
             <w:r>
               <w:rPr>
                 <w:rFonts w:ascii="Arial" w:hAnsi="Arial" w:cs="Arial"/>
                 <w:b/>
               </w:rPr>
-              <w:t xml:space="preserve"> – SHA-256</w:t>
+              <w:t>H</w:t>
             </w:r>
             <w:r>
               <w:rPr>
@@ -3734,20 +3713,14 @@
                 <w:rFonts w:ascii="Arial" w:hAnsi="Arial" w:cs="Arial"/>
                 <w:b/>
               </w:rPr>
+              <w:lastRenderedPageBreak/>
               <w:t xml:space="preserve">Bases de datos MySQL: </w:t>
             </w:r>
             <w:r>
               <w:rPr>
                 <w:rFonts w:ascii="Arial" w:hAnsi="Arial" w:cs="Arial"/>
               </w:rPr>
-              <w:t xml:space="preserve">Considerada la bases de datos por excelencia del open source, ha generado recientemente un pequeño sobresalto entre la comunidad de código abierto, pues de su licencia inicial, la licencia LGPL que permite que sus </w:t>
-            </w:r>
-            <w:r>
-              <w:rPr>
-                <w:rFonts w:ascii="Arial" w:hAnsi="Arial" w:cs="Arial"/>
-              </w:rPr>
-              <w:lastRenderedPageBreak/>
-              <w:t>librerías sean utilizadas por programas de código abierto y no abierto, ha pasado en la ve</w:t>
+              <w:t>Considerada la bases de datos por excelencia del open source, ha generado recientemente un pequeño sobresalto entre la comunidad de código abierto, pues de su licencia inicial, la licencia LGPL que permite que sus librerías sean utilizadas por programas de código abierto y no abierto, ha pasado en la ve</w:t>
             </w:r>
             <w:r>
               <w:rPr>
@@ -3824,6 +3797,98 @@
                 <w:rFonts w:ascii="Arial" w:hAnsi="Arial" w:cs="Arial"/>
                 <w:b/>
               </w:rPr>
+              <w:t>C</w:t>
+            </w:r>
+            <w:r>
+              <w:rPr>
+                <w:rFonts w:ascii="Arial" w:hAnsi="Arial" w:cs="Arial"/>
+                <w:b/>
+              </w:rPr>
+              <w:t>#:</w:t>
+            </w:r>
+            <w:r>
+              <w:rPr>
+                <w:rFonts w:ascii="Arial" w:hAnsi="Arial" w:cs="Arial"/>
+              </w:rPr>
+              <w:t xml:space="preserve"> Es </w:t>
+            </w:r>
+            <w:r>
+              <w:rPr>
+                <w:rFonts w:ascii="Arial" w:hAnsi="Arial" w:cs="Arial"/>
+              </w:rPr>
+              <w:t xml:space="preserve">uno de los lenguajes de programacion  alto nivel que pertenecen al paquete .NET. C# es una evolucion </w:t>
+            </w:r>
+            <w:r>
+              <w:rPr>
+                <w:rFonts w:ascii="Arial" w:hAnsi="Arial" w:cs="Arial"/>
+              </w:rPr>
+              <w:t xml:space="preserve">e C/C++. Con él se pueden escribir anto programas convencionales como para internet. Las aplicaciones podran mostrar </w:t>
+            </w:r>
+            <w:r>
+              <w:rPr>
+                <w:rFonts w:ascii="Arial" w:hAnsi="Arial" w:cs="Arial"/>
+              </w:rPr>
+              <w:t xml:space="preserve">una interfaz grafica al usuario, o bien una interfaz de texto como hacen las denominadas aplicaciones de consola. </w:t>
+            </w:r>
+            <w:sdt>
+              <w:sdtPr>
+                <w:rPr>
+                  <w:rFonts w:ascii="Arial" w:hAnsi="Arial" w:cs="Arial"/>
+                </w:rPr>
+                <w:id w:val="-1754739608"/>
+                <w:citation/>
+              </w:sdtPr>
+              <w:sdtContent>
+                <w:r>
+                  <w:rPr>
+                    <w:rFonts w:ascii="Arial" w:hAnsi="Arial" w:cs="Arial"/>
+                  </w:rPr>
+                  <w:fldChar w:fldCharType="begin"/>
+                </w:r>
+                <w:r>
+                  <w:rPr>
+                    <w:rFonts w:ascii="Arial" w:hAnsi="Arial" w:cs="Arial"/>
+                    <w:lang w:val="es-ES"/>
+                  </w:rPr>
+                  <w:instrText xml:space="preserve"> CITATION Fco11 \l 3082 </w:instrText>
+                </w:r>
+                <w:r>
+                  <w:rPr>
+                    <w:rFonts w:ascii="Arial" w:hAnsi="Arial" w:cs="Arial"/>
+                  </w:rPr>
+                  <w:fldChar w:fldCharType="separate"/>
+                </w:r>
+                <w:r>
+                  <w:rPr>
+                    <w:rFonts w:ascii="Arial" w:hAnsi="Arial" w:cs="Arial"/>
+                    <w:noProof/>
+                    <w:lang w:val="es-ES"/>
+                  </w:rPr>
+                  <w:t>(Ceballos, 2011)</w:t>
+                </w:r>
+                <w:r>
+                  <w:rPr>
+                    <w:rFonts w:ascii="Arial" w:hAnsi="Arial" w:cs="Arial"/>
+                  </w:rPr>
+                  <w:fldChar w:fldCharType="end"/>
+                </w:r>
+              </w:sdtContent>
+            </w:sdt>
+          </w:p>
+          <w:p>
+            <w:pPr>
+              <w:spacing w:after="160" w:line="259" w:lineRule="auto"/>
+              <w:ind w:left="720"/>
+              <w:jc w:val="both"/>
+              <w:rPr>
+                <w:rFonts w:ascii="Arial" w:hAnsi="Arial" w:cs="Arial"/>
+              </w:rPr>
+            </w:pPr>
+            <w:r>
+              <w:rPr>
+                <w:rFonts w:ascii="Arial" w:hAnsi="Arial" w:cs="Arial"/>
+                <w:b/>
+              </w:rPr>
               <w:t>PHP:</w:t>
             </w:r>
             <w:r>
@@ -3924,33 +3989,12 @@
           <w:p>
             <w:pPr>
               <w:spacing w:after="160" w:line="259" w:lineRule="auto"/>
-              <w:ind w:left="709"/>
+              <w:ind w:left="1080"/>
               <w:jc w:val="both"/>
               <w:rPr>
                 <w:rFonts w:ascii="Arial" w:hAnsi="Arial" w:cs="Arial"/>
-                <w:b/>
-              </w:rPr>
-            </w:pPr>
-            <w:r>
-              <w:rPr>
-                <w:rFonts w:ascii="Arial" w:hAnsi="Arial" w:cs="Arial"/>
-                <w:b/>
-              </w:rPr>
-              <w:t xml:space="preserve">METODOLOGIA DE DESARROLLO DE SOFTWARE: </w:t>
-            </w:r>
-            <w:r>
-              <w:rPr>
-                <w:rFonts w:ascii="Arial" w:hAnsi="Arial" w:cs="Arial"/>
-              </w:rPr>
-              <w:t>Una metodología de desarrollo de software es un marco de trabajo que se usa para estructurar, planificar y controlar el proceso de desarrollo de sistemas de información.</w:t>
-            </w:r>
-            <w:r>
-              <w:rPr>
-                <w:rFonts w:ascii="Arial" w:hAnsi="Arial" w:cs="Arial"/>
-                <w:b/>
-              </w:rPr>
-              <w:t xml:space="preserve"> </w:t>
-            </w:r>
+              </w:rPr>
+            </w:pPr>
           </w:p>
           <w:p>
             <w:pPr>
@@ -3959,13 +4003,28 @@
               <w:jc w:val="both"/>
               <w:rPr>
                 <w:rFonts w:ascii="Arial" w:hAnsi="Arial" w:cs="Arial"/>
-              </w:rPr>
-            </w:pPr>
-            <w:r>
-              <w:rPr>
-                <w:rFonts w:ascii="Arial" w:hAnsi="Arial" w:cs="Arial"/>
-              </w:rPr>
-              <w:t xml:space="preserve">Una metodología de desarrollo de software o metodología de desarrollo de sistemas en ingeniería de software es un marco de trabajo que se usa para estructurar, planificar y controlar el proceso de desarrollo de un sistema de información. </w:t>
+                <w:b/>
+              </w:rPr>
+            </w:pPr>
+            <w:r>
+              <w:rPr>
+                <w:rFonts w:ascii="Arial" w:hAnsi="Arial" w:cs="Arial"/>
+                <w:b/>
+              </w:rPr>
+              <w:t xml:space="preserve">METODOLOGIA DE DESARROLLO DE SOFTWARE: </w:t>
+            </w:r>
+            <w:r>
+              <w:rPr>
+                <w:rFonts w:ascii="Arial" w:hAnsi="Arial" w:cs="Arial"/>
+              </w:rPr>
+              <w:t>Una metodología de desarrollo de software es un marco de trabajo que se usa para estructurar, planificar y controlar el proceso de desarrollo de sistemas de información.</w:t>
+            </w:r>
+            <w:r>
+              <w:rPr>
+                <w:rFonts w:ascii="Arial" w:hAnsi="Arial" w:cs="Arial"/>
+                <w:b/>
+              </w:rPr>
+              <w:t xml:space="preserve"> </w:t>
             </w:r>
           </w:p>
           <w:p>
@@ -3981,6 +4040,22 @@
               <w:rPr>
                 <w:rFonts w:ascii="Arial" w:hAnsi="Arial" w:cs="Arial"/>
               </w:rPr>
+              <w:t xml:space="preserve">Una metodología de desarrollo de software o metodología de desarrollo de sistemas en ingeniería de software es un marco de trabajo que se usa para estructurar, planificar y controlar el proceso de desarrollo de un sistema de información. </w:t>
+            </w:r>
+          </w:p>
+          <w:p>
+            <w:pPr>
+              <w:spacing w:after="160" w:line="259" w:lineRule="auto"/>
+              <w:ind w:left="709"/>
+              <w:jc w:val="both"/>
+              <w:rPr>
+                <w:rFonts w:ascii="Arial" w:hAnsi="Arial" w:cs="Arial"/>
+              </w:rPr>
+            </w:pPr>
+            <w:r>
+              <w:rPr>
+                <w:rFonts w:ascii="Arial" w:hAnsi="Arial" w:cs="Arial"/>
+              </w:rPr>
               <w:t xml:space="preserve">El marco de trabajo de una metodología de desarrollo de software consiste en: </w:t>
             </w:r>
           </w:p>
@@ -4025,7 +4100,14 @@
               <w:rPr>
                 <w:rFonts w:ascii="Arial" w:hAnsi="Arial" w:cs="Arial"/>
               </w:rPr>
-              <w:t xml:space="preserve">  Múltiples herramientas, modelos y métodos para ayudar en el proceso de desarrollo de software. </w:t>
+              <w:t xml:space="preserve">  Múltiples herramientas, modelos y métodos para ayudar en el proceso de </w:t>
+            </w:r>
+            <w:r>
+              <w:rPr>
+                <w:rFonts w:ascii="Arial" w:hAnsi="Arial" w:cs="Arial"/>
+              </w:rPr>
+              <w:lastRenderedPageBreak/>
+              <w:t xml:space="preserve">desarrollo de software. </w:t>
             </w:r>
             <w:sdt>
               <w:sdtPr>
@@ -4149,15 +4231,7 @@
                 <w:rFonts w:ascii="Arial" w:hAnsi="Arial" w:cs="Arial"/>
                 <w:lang w:val="es-ES_tradnl"/>
               </w:rPr>
-              <w:t xml:space="preserve"> actividades se dividen </w:t>
-            </w:r>
-            <w:r>
-              <w:rPr>
-                <w:rFonts w:ascii="Arial" w:hAnsi="Arial" w:cs="Arial"/>
-                <w:lang w:val="es-ES_tradnl"/>
-              </w:rPr>
-              <w:lastRenderedPageBreak/>
-              <w:t>en pro</w:t>
+              <w:t xml:space="preserve"> actividades se dividen en pro</w:t>
             </w:r>
             <w:r>
               <w:rPr>
@@ -4952,7 +5026,15 @@
                 <w:rFonts w:ascii="Arial" w:hAnsi="Arial" w:cs="Arial"/>
                 <w:color w:val="000000"/>
               </w:rPr>
-              <w:t xml:space="preserve"> a los usuarios recuperar y actualizar </w:t>
+              <w:t xml:space="preserve"> a los usuarios recuperar y </w:t>
+            </w:r>
+            <w:r>
+              <w:rPr>
+                <w:rFonts w:ascii="Arial" w:hAnsi="Arial" w:cs="Arial"/>
+                <w:color w:val="000000"/>
+              </w:rPr>
+              <w:lastRenderedPageBreak/>
+              <w:t xml:space="preserve">actualizar </w:t>
             </w:r>
             <w:r>
               <w:rPr>
@@ -5232,7 +5314,6 @@
                 <w:rFonts w:ascii="Arial" w:hAnsi="Arial" w:cs="Arial"/>
                 <w:b/>
               </w:rPr>
-              <w:lastRenderedPageBreak/>
               <w:t xml:space="preserve">Open Source: </w:t>
             </w:r>
             <w:r>
@@ -5563,6 +5644,7 @@
                 <w:rFonts w:ascii="Arial" w:hAnsi="Arial" w:cs="Arial"/>
                 <w:b/>
               </w:rPr>
+              <w:lastRenderedPageBreak/>
               <w:t>Decreto 460 de 1995:</w:t>
             </w:r>
           </w:p>
@@ -5661,14 +5743,7 @@
               <w:rPr>
                 <w:rFonts w:ascii="Arial" w:hAnsi="Arial" w:cs="Arial"/>
               </w:rPr>
-              <w:t xml:space="preserve">Por medio de la cual se modifica el Código Penal, se crea un nuevo bien jurídico tutelado - denominado "de la protección de la información y de los datos"- y </w:t>
-            </w:r>
-            <w:r>
-              <w:rPr>
-                <w:rFonts w:ascii="Arial" w:hAnsi="Arial" w:cs="Arial"/>
-              </w:rPr>
-              <w:lastRenderedPageBreak/>
-              <w:t>se preservan integralmente los sistemas que utilicen las tecnologías de la información y las comunicaciones, entre otras disposiciones.</w:t>
+              <w:t>Por medio de la cual se modifica el Código Penal, se crea un nuevo bien jurídico tutelado - denominado "de la protección de la información y de los datos"- y se preservan integralmente los sistemas que utilicen las tecnologías de la información y las comunicaciones, entre otras disposiciones.</w:t>
             </w:r>
           </w:p>
           <w:p>
@@ -6124,7 +6199,15 @@
                 <w:rFonts w:ascii="Arial" w:hAnsi="Arial" w:cs="Arial"/>
                 <w:lang w:val="es-ES_tradnl"/>
               </w:rPr>
-              <w:t>se plantean una serie de preguntas hacia el usuario donde tiene la elección de elegir si</w:t>
+              <w:t xml:space="preserve">se plantean una serie de preguntas hacia el usuario donde tiene la </w:t>
+            </w:r>
+            <w:r>
+              <w:rPr>
+                <w:rFonts w:ascii="Arial" w:hAnsi="Arial" w:cs="Arial"/>
+                <w:lang w:val="es-ES_tradnl"/>
+              </w:rPr>
+              <w:lastRenderedPageBreak/>
+              <w:t>elección de elegir si</w:t>
             </w:r>
             <w:r>
               <w:rPr>
@@ -6435,44 +6518,49 @@
                 <w:b/>
                 <w:lang w:val="es-ES_tradnl"/>
               </w:rPr>
-              <w:t xml:space="preserve">los servicios de información </w:t>
-            </w:r>
-            <w:r>
-              <w:rPr>
-                <w:rFonts w:ascii="Arial" w:hAnsi="Arial" w:cs="Arial"/>
-                <w:b/>
+              <w:t xml:space="preserve">los servicios de información turística: </w:t>
+            </w:r>
+            <w:r>
+              <w:rPr>
+                <w:rFonts w:ascii="Arial" w:hAnsi="Arial" w:cs="Arial"/>
                 <w:lang w:val="es-ES_tradnl"/>
               </w:rPr>
-              <w:lastRenderedPageBreak/>
-              <w:t xml:space="preserve">turística: </w:t>
+              <w:t xml:space="preserve">Este documento nos relata la controversia de varios autores sobre la propuesta de que es el turismo inteligente, dando </w:t>
             </w:r>
             <w:r>
               <w:rPr>
                 <w:rFonts w:ascii="Arial" w:hAnsi="Arial" w:cs="Arial"/>
                 <w:lang w:val="es-ES_tradnl"/>
               </w:rPr>
-              <w:t xml:space="preserve">Este documento nos relata la controversia de varios autores sobre la propuesta de que es el turismo inteligente, dando </w:t>
+              <w:t>así</w:t>
             </w:r>
             <w:r>
               <w:rPr>
                 <w:rFonts w:ascii="Arial" w:hAnsi="Arial" w:cs="Arial"/>
                 <w:lang w:val="es-ES_tradnl"/>
               </w:rPr>
-              <w:t>así</w:t>
+              <w:t xml:space="preserve"> aclaraciones y opiniones a cada definición. </w:t>
             </w:r>
             <w:r>
               <w:rPr>
                 <w:rFonts w:ascii="Arial" w:hAnsi="Arial" w:cs="Arial"/>
                 <w:lang w:val="es-ES_tradnl"/>
               </w:rPr>
-              <w:t xml:space="preserve"> aclaraciones y opiniones a cada definición. </w:t>
+              <w:t xml:space="preserve">Por lo </w:t>
             </w:r>
             <w:r>
               <w:rPr>
                 <w:rFonts w:ascii="Arial" w:hAnsi="Arial" w:cs="Arial"/>
                 <w:lang w:val="es-ES_tradnl"/>
               </w:rPr>
-              <w:t xml:space="preserve">Por lo tanto </w:t>
+              <w:t>tanto,</w:t>
+            </w:r>
+            <w:r>
+              <w:rPr>
+                <w:rFonts w:ascii="Arial" w:hAnsi="Arial" w:cs="Arial"/>
+                <w:lang w:val="es-ES_tradnl"/>
+              </w:rPr>
+              <w:t xml:space="preserve"> </w:t>
             </w:r>
             <w:r>
               <w:rPr>
@@ -7095,7 +7183,16 @@
                 <w:b/>
                 <w:lang w:val="es-ES_tradnl"/>
               </w:rPr>
-              <w:t xml:space="preserve"> en el desarrollo de aplicaciones web través de </w:t>
+              <w:t xml:space="preserve"> en el desarrollo de aplicaciones web través </w:t>
+            </w:r>
+            <w:r>
+              <w:rPr>
+                <w:rFonts w:ascii="Arial" w:hAnsi="Arial" w:cs="Arial"/>
+                <w:b/>
+                <w:lang w:val="es-ES_tradnl"/>
+              </w:rPr>
+              <w:lastRenderedPageBreak/>
+              <w:t xml:space="preserve">de </w:t>
             </w:r>
             <w:r>
               <w:rPr>
@@ -7334,7 +7431,6 @@
                 <w:rFonts w:ascii="Arial" w:hAnsi="Arial" w:cs="Arial"/>
                 <w:b/>
               </w:rPr>
-              <w:lastRenderedPageBreak/>
               <w:t>Descripción del Problema</w:t>
             </w:r>
             <w:r>
@@ -7344,72 +7440,299 @@
               </w:rPr>
               <w:t xml:space="preserve">: </w:t>
             </w:r>
-            <w:r>
-              <w:rPr>
-                <w:rFonts w:ascii="Arial" w:hAnsi="Arial" w:cs="Arial"/>
-              </w:rPr>
-              <w:t>Debido a la falta de un sistema</w:t>
-            </w:r>
-            <w:r>
-              <w:rPr>
-                <w:rFonts w:ascii="Arial" w:hAnsi="Arial" w:cs="Arial"/>
-              </w:rPr>
-              <w:t xml:space="preserve"> en la empresa </w:t>
-            </w:r>
-            <w:r>
+          </w:p>
+          <w:p>
+            <w:pPr>
+              <w:spacing w:after="0" w:line="240" w:lineRule="auto"/>
+              <w:ind w:left="720"/>
+              <w:jc w:val="both"/>
               <w:rPr>
                 <w:rFonts w:ascii="Arial" w:hAnsi="Arial" w:cs="Arial"/>
                 <w:b/>
               </w:rPr>
+            </w:pPr>
+          </w:p>
+          <w:p>
+            <w:pPr>
+              <w:spacing w:after="0" w:line="240" w:lineRule="auto"/>
+              <w:ind w:left="720"/>
+              <w:jc w:val="both"/>
+              <w:rPr>
+                <w:rFonts w:ascii="Arial" w:hAnsi="Arial" w:cs="Arial"/>
+              </w:rPr>
+            </w:pPr>
+            <w:r>
+              <w:rPr>
+                <w:rFonts w:ascii="Arial" w:hAnsi="Arial" w:cs="Arial"/>
+                <w:b/>
+              </w:rPr>
               <w:t>CORPOECOAMEM</w:t>
             </w:r>
             <w:r>
               <w:rPr>
                 <w:rFonts w:ascii="Arial" w:hAnsi="Arial" w:cs="Arial"/>
               </w:rPr>
-              <w:t xml:space="preserve"> que gestione los datos de los usuarios, operadores, administradores se presenta el problema de retrasos en operaciones, olvido de datos</w:t>
-            </w:r>
-            <w:r>
-              <w:rPr>
-                <w:rFonts w:ascii="Arial" w:hAnsi="Arial" w:cs="Arial"/>
-              </w:rPr>
-              <w:t xml:space="preserve"> (clientes, teléfonos, etc.), perdida de costos</w:t>
-            </w:r>
-            <w:r>
-              <w:rPr>
-                <w:rFonts w:ascii="Arial" w:hAnsi="Arial" w:cs="Arial"/>
-              </w:rPr>
-              <w:t xml:space="preserve"> (</w:t>
-            </w:r>
-            <w:r>
-              <w:rPr>
-                <w:rFonts w:ascii="Arial" w:hAnsi="Arial" w:cs="Arial"/>
-              </w:rPr>
-              <w:t>$37´500.000 mil pesos anuales</w:t>
-            </w:r>
-            <w:r>
-              <w:rPr>
-                <w:rFonts w:ascii="Arial" w:hAnsi="Arial" w:cs="Arial"/>
-              </w:rPr>
-              <w:t>)</w:t>
-            </w:r>
-            <w:r>
-              <w:rPr>
-                <w:rFonts w:ascii="Arial" w:hAnsi="Arial" w:cs="Arial"/>
-              </w:rPr>
-              <w:t xml:space="preserve"> y tiempo</w:t>
-            </w:r>
-            <w:r>
-              <w:rPr>
-                <w:rFonts w:ascii="Arial" w:hAnsi="Arial" w:cs="Arial"/>
-              </w:rPr>
-              <w:t xml:space="preserve"> (5 horas diarias)</w:t>
+              <w:t xml:space="preserve"> es una Corporación sin ánimo de lucro que trabaja desde el año 2014 y busca fomentar el ecoturismo comunitario, como alternativa económica y de conservación para las comunidades campesinas indígenas y afrodescendientes del Área de Manejo Especial de La Macarena y la Orinoquia Colombiana. </w:t>
+            </w:r>
+          </w:p>
+          <w:p>
+            <w:pPr>
+              <w:spacing w:after="0" w:line="240" w:lineRule="auto"/>
+              <w:ind w:left="720"/>
+              <w:jc w:val="both"/>
+              <w:rPr>
+                <w:rFonts w:ascii="Arial" w:hAnsi="Arial" w:cs="Arial"/>
+              </w:rPr>
+            </w:pPr>
+          </w:p>
+          <w:p>
+            <w:pPr>
+              <w:spacing w:after="0" w:line="240" w:lineRule="auto"/>
+              <w:ind w:left="720"/>
+              <w:jc w:val="both"/>
+              <w:rPr>
+                <w:rFonts w:ascii="Arial" w:hAnsi="Arial" w:cs="Arial"/>
+              </w:rPr>
+            </w:pPr>
+            <w:r>
+              <w:rPr>
+                <w:rFonts w:ascii="Arial" w:hAnsi="Arial" w:cs="Arial"/>
+              </w:rPr>
+              <w:t>Su</w:t>
+            </w:r>
+            <w:r>
+              <w:rPr>
+                <w:rFonts w:ascii="Arial" w:hAnsi="Arial" w:cs="Arial"/>
+              </w:rPr>
+              <w:t xml:space="preserve"> trabajo busca aportar al ordenamiento territorial y al buen vivir de las comunidades, para beneficio de los ecosistemas estratégicos y como aporte a la paz y la convivencia del oriente colombiano por medio de la operación turística, la gestión y ejecución de proyectos de manera participativa promoviendo la gobernanza y buscando la resolución pacífica de los conflictos socioambientales a través del trabajo mancomunado entre organizaciones sociales, entidades del estado y el sector privado. </w:t>
+            </w:r>
+          </w:p>
+          <w:p>
+            <w:pPr>
+              <w:spacing w:after="0" w:line="240" w:lineRule="auto"/>
+              <w:ind w:left="720"/>
+              <w:jc w:val="both"/>
+              <w:rPr>
+                <w:rFonts w:ascii="Arial" w:hAnsi="Arial" w:cs="Arial"/>
+              </w:rPr>
+            </w:pPr>
+          </w:p>
+          <w:p>
+            <w:pPr>
+              <w:spacing w:after="0" w:line="240" w:lineRule="auto"/>
+              <w:ind w:left="720"/>
+              <w:jc w:val="both"/>
+              <w:rPr>
+                <w:rFonts w:ascii="Arial" w:hAnsi="Arial" w:cs="Arial"/>
+              </w:rPr>
+            </w:pPr>
+            <w:r>
+              <w:rPr>
+                <w:rFonts w:ascii="Arial" w:hAnsi="Arial" w:cs="Arial"/>
+              </w:rPr>
+              <w:t>La Corporación actualmente desarrolla su operación turística por medio del operador comunitario EcoAmem en los más importantes destinos de los departamentos de Meta y Guaviare, trabajando de la mano con las comunidades locales, contratando sus servicios y creando capacidades para brindar servicios turísticos de calidad. Adem</w:t>
+            </w:r>
+            <w:r>
+              <w:rPr>
+                <w:rFonts w:ascii="Arial" w:hAnsi="Arial" w:cs="Arial"/>
+              </w:rPr>
+              <w:t>ás, en la actualidad ejecutan</w:t>
+            </w:r>
+            <w:r>
+              <w:rPr>
+                <w:rFonts w:ascii="Arial" w:hAnsi="Arial" w:cs="Arial"/>
+              </w:rPr>
+              <w:t xml:space="preserve"> proyectos con entidades del estado, el sector privado y la cooperación internacional para promover el Ecoturismo Comunitario en la región y así aportar al desarrollo sostenible y a la convivencia pacífica de los habitantes de esta importante región del país. </w:t>
+            </w:r>
+          </w:p>
+          <w:p>
+            <w:pPr>
+              <w:spacing w:after="0" w:line="240" w:lineRule="auto"/>
+              <w:ind w:left="360"/>
+              <w:jc w:val="both"/>
+              <w:rPr>
+                <w:rFonts w:ascii="Arial" w:hAnsi="Arial" w:cs="Arial"/>
+                <w:b/>
+              </w:rPr>
+            </w:pPr>
+          </w:p>
+          <w:p>
+            <w:pPr>
+              <w:spacing w:after="0" w:line="240" w:lineRule="auto"/>
+              <w:ind w:left="720"/>
+              <w:jc w:val="both"/>
+              <w:rPr>
+                <w:rFonts w:ascii="Arial" w:hAnsi="Arial" w:cs="Arial"/>
+              </w:rPr>
+            </w:pPr>
+            <w:r>
+              <w:rPr>
+                <w:rFonts w:ascii="Arial" w:hAnsi="Arial" w:cs="Arial"/>
+              </w:rPr>
+              <w:t>Sin embargo la empresa cuenta con los datos de las personas asociadas, esto hace que</w:t>
+            </w:r>
+            <w:r>
+              <w:rPr>
+                <w:rFonts w:ascii="Arial" w:hAnsi="Arial" w:cs="Arial"/>
+              </w:rPr>
+              <w:t xml:space="preserve"> al tratar la informacion </w:t>
+            </w:r>
+            <w:r>
+              <w:rPr>
+                <w:rFonts w:ascii="Arial" w:hAnsi="Arial" w:cs="Arial"/>
+              </w:rPr>
+              <w:t xml:space="preserve">de los usuarios necesiten un </w:t>
+            </w:r>
+            <w:r>
+              <w:rPr>
+                <w:rFonts w:ascii="Arial" w:hAnsi="Arial" w:cs="Arial"/>
+              </w:rPr>
+              <w:t>manejo</w:t>
+            </w:r>
+            <w:r>
+              <w:rPr>
+                <w:rFonts w:ascii="Arial" w:hAnsi="Arial" w:cs="Arial"/>
+              </w:rPr>
+              <w:t xml:space="preserve"> </w:t>
+            </w:r>
+            <w:r>
+              <w:rPr>
+                <w:rFonts w:ascii="Arial" w:hAnsi="Arial" w:cs="Arial"/>
+              </w:rPr>
+              <w:t>seguro. Por esto, d</w:t>
+            </w:r>
+            <w:r>
+              <w:rPr>
+                <w:rFonts w:ascii="Arial" w:hAnsi="Arial" w:cs="Arial"/>
+              </w:rPr>
+              <w:t>ebido a la falta de un sistema</w:t>
+            </w:r>
+            <w:r>
+              <w:rPr>
+                <w:rFonts w:ascii="Arial" w:hAnsi="Arial" w:cs="Arial"/>
+              </w:rPr>
+              <w:t xml:space="preserve"> de informacion</w:t>
+            </w:r>
+            <w:r>
+              <w:rPr>
+                <w:rFonts w:ascii="Arial" w:hAnsi="Arial" w:cs="Arial"/>
+              </w:rPr>
+              <w:t xml:space="preserve"> </w:t>
+            </w:r>
+            <w:r>
+              <w:rPr>
+                <w:rFonts w:ascii="Arial" w:hAnsi="Arial" w:cs="Arial"/>
+              </w:rPr>
+              <w:t xml:space="preserve">que gestione los datos, </w:t>
+            </w:r>
+            <w:r>
+              <w:rPr>
+                <w:rFonts w:ascii="Arial" w:hAnsi="Arial" w:cs="Arial"/>
+              </w:rPr>
+              <w:t>se presenta</w:t>
+            </w:r>
+            <w:r>
+              <w:rPr>
+                <w:rFonts w:ascii="Arial" w:hAnsi="Arial" w:cs="Arial"/>
+              </w:rPr>
+              <w:t>n factores que retrasan las operaciones internas</w:t>
+            </w:r>
+            <w:r>
+              <w:rPr>
+                <w:rFonts w:ascii="Arial" w:hAnsi="Arial" w:cs="Arial"/>
+              </w:rPr>
+              <w:t xml:space="preserve">. </w:t>
+            </w:r>
+            <w:r>
+              <w:rPr>
+                <w:rFonts w:ascii="Arial" w:hAnsi="Arial" w:cs="Arial"/>
+              </w:rPr>
+              <w:t xml:space="preserve">Actualmente, </w:t>
+            </w:r>
+            <w:r>
+              <w:rPr>
+                <w:rFonts w:ascii="Arial" w:hAnsi="Arial" w:cs="Arial"/>
+              </w:rPr>
+              <w:t xml:space="preserve">cuentan </w:t>
+            </w:r>
+            <w:r>
+              <w:rPr>
+                <w:rFonts w:ascii="Arial" w:hAnsi="Arial" w:cs="Arial"/>
+              </w:rPr>
+              <w:t xml:space="preserve"> con un sistema de informacion basado en tablas de excel y bastantes archivos que hacen los datos</w:t>
+            </w:r>
+            <w:r>
+              <w:rPr>
+                <w:rFonts w:ascii="Arial" w:hAnsi="Arial" w:cs="Arial"/>
+              </w:rPr>
+              <w:t xml:space="preserve"> sean</w:t>
+            </w:r>
+            <w:r>
+              <w:rPr>
+                <w:rFonts w:ascii="Arial" w:hAnsi="Arial" w:cs="Arial"/>
+              </w:rPr>
+              <w:t xml:space="preserve"> mas inseguros ante perdidas </w:t>
+            </w:r>
+            <w:r>
+              <w:rPr>
+                <w:rFonts w:ascii="Arial" w:hAnsi="Arial" w:cs="Arial"/>
+              </w:rPr>
+              <w:t>de inform</w:t>
+            </w:r>
+            <w:r>
+              <w:rPr>
+                <w:rFonts w:ascii="Arial" w:hAnsi="Arial" w:cs="Arial"/>
+              </w:rPr>
+              <w:t>acion y hackeo</w:t>
             </w:r>
             <w:r>
               <w:rPr>
                 <w:rFonts w:ascii="Arial" w:hAnsi="Arial" w:cs="Arial"/>
               </w:rPr>
               <w:t>.</w:t>
+            </w:r>
+            <w:r>
+              <w:rPr>
+                <w:rFonts w:ascii="Arial" w:hAnsi="Arial" w:cs="Arial"/>
+              </w:rPr>
+              <w:t xml:space="preserve"> Por lo tanto </w:t>
+            </w:r>
+            <w:r>
+              <w:rPr>
+                <w:rFonts w:ascii="Arial" w:hAnsi="Arial" w:cs="Arial"/>
+              </w:rPr>
+              <w:t>la empresa informo que anualmente las perdidas sobre el valor operacional debido a la falta de este sistema</w:t>
+            </w:r>
+            <w:r>
+              <w:rPr>
+                <w:rFonts w:ascii="Arial" w:hAnsi="Arial" w:cs="Arial"/>
+              </w:rPr>
+              <w:t xml:space="preserve"> es de el 15% del dinero neto.</w:t>
+            </w:r>
+          </w:p>
+          <w:p>
+            <w:pPr>
+              <w:spacing w:after="0" w:line="240" w:lineRule="auto"/>
+              <w:ind w:left="720"/>
+              <w:jc w:val="both"/>
+              <w:rPr>
+                <w:rFonts w:ascii="Arial" w:hAnsi="Arial" w:cs="Arial"/>
+              </w:rPr>
+            </w:pPr>
+          </w:p>
+          <w:p>
+            <w:pPr>
+              <w:spacing w:after="0" w:line="240" w:lineRule="auto"/>
+              <w:jc w:val="both"/>
+              <w:rPr>
+                <w:rFonts w:ascii="Arial" w:hAnsi="Arial" w:cs="Arial"/>
+              </w:rPr>
+            </w:pPr>
+            <w:r>
+              <w:rPr>
+                <w:rFonts w:ascii="Arial" w:hAnsi="Arial" w:cs="Arial"/>
+              </w:rPr>
+              <w:t xml:space="preserve"> </w:t>
             </w:r>
             <w:r>
               <w:rPr>
@@ -7444,6 +7767,7 @@
                 <w:rFonts w:ascii="Arial" w:hAnsi="Arial" w:cs="Arial"/>
                 <w:b/>
               </w:rPr>
+              <w:lastRenderedPageBreak/>
               <w:t>Formulación del problema</w:t>
             </w:r>
             <w:r>
@@ -7477,19 +7801,49 @@
               <w:rPr>
                 <w:rFonts w:ascii="Arial" w:hAnsi="Arial" w:cs="Arial"/>
               </w:rPr>
-              <w:t xml:space="preserve"> carece de un sistema de información basada en la web con protección de datos hacia los usuarios, donde puedan vender todos sus paquetes</w:t>
-            </w:r>
-            <w:r>
-              <w:rPr>
-                <w:rFonts w:ascii="Arial" w:hAnsi="Arial" w:cs="Arial"/>
-              </w:rPr>
-              <w:t xml:space="preserve">, administrar y </w:t>
-            </w:r>
-            <w:r>
-              <w:rPr>
-                <w:rFonts w:ascii="Arial" w:hAnsi="Arial" w:cs="Arial"/>
-              </w:rPr>
-              <w:t>mostrar su información de ventas.</w:t>
+              <w:t xml:space="preserve"> carece de un </w:t>
+            </w:r>
+            <w:r>
+              <w:rPr>
+                <w:rFonts w:ascii="Arial" w:hAnsi="Arial" w:cs="Arial"/>
+              </w:rPr>
+              <w:t xml:space="preserve">software que maneje </w:t>
+            </w:r>
+            <w:r>
+              <w:rPr>
+                <w:rFonts w:ascii="Arial" w:hAnsi="Arial" w:cs="Arial"/>
+              </w:rPr>
+              <w:t xml:space="preserve">información </w:t>
+            </w:r>
+            <w:r>
+              <w:rPr>
+                <w:rFonts w:ascii="Arial" w:hAnsi="Arial" w:cs="Arial"/>
+              </w:rPr>
+              <w:t>interna</w:t>
+            </w:r>
+            <w:r>
+              <w:rPr>
+                <w:rFonts w:ascii="Arial" w:hAnsi="Arial" w:cs="Arial"/>
+              </w:rPr>
+              <w:t xml:space="preserve"> y la gestion administrativa de usuarios. Debido a esto se presentan retrasos y perdidas de dinero, ya que </w:t>
+            </w:r>
+            <w:r>
+              <w:rPr>
+                <w:rFonts w:ascii="Arial" w:hAnsi="Arial" w:cs="Arial"/>
+              </w:rPr>
+              <w:t xml:space="preserve">sin este sistema, la empresa </w:t>
+            </w:r>
+            <w:r>
+              <w:rPr>
+                <w:rFonts w:ascii="Arial" w:hAnsi="Arial" w:cs="Arial"/>
+              </w:rPr>
+              <w:t>no es eficiente en sus operaciones in</w:t>
+            </w:r>
+            <w:r>
+              <w:rPr>
+                <w:rFonts w:ascii="Arial" w:hAnsi="Arial" w:cs="Arial"/>
+              </w:rPr>
+              <w:t>ternas.</w:t>
             </w:r>
           </w:p>
         </w:tc>
@@ -7577,13 +7931,31 @@
               <w:rPr>
                 <w:rFonts w:ascii="Arial" w:hAnsi="Arial" w:cs="Arial"/>
               </w:rPr>
-              <w:t xml:space="preserve"> un sistema de información web con bases de datos usando encriptación </w:t>
-            </w:r>
-            <w:r>
-              <w:rPr>
-                <w:rFonts w:ascii="Arial" w:hAnsi="Arial" w:cs="Arial"/>
-              </w:rPr>
-              <w:t>HASH con PHP</w:t>
+              <w:t xml:space="preserve"> un sistema de gestion de datos e intereses</w:t>
+            </w:r>
+            <w:r>
+              <w:rPr>
+                <w:rFonts w:ascii="Arial" w:hAnsi="Arial" w:cs="Arial"/>
+              </w:rPr>
+              <w:t xml:space="preserve"> </w:t>
+            </w:r>
+            <w:r>
+              <w:rPr>
+                <w:rFonts w:ascii="Arial" w:hAnsi="Arial" w:cs="Arial"/>
+              </w:rPr>
+              <w:t xml:space="preserve">de usuarios </w:t>
+            </w:r>
+            <w:r>
+              <w:rPr>
+                <w:rFonts w:ascii="Arial" w:hAnsi="Arial" w:cs="Arial"/>
+              </w:rPr>
+              <w:t xml:space="preserve">con bases de datos usando encriptación </w:t>
+            </w:r>
+            <w:r>
+              <w:rPr>
+                <w:rFonts w:ascii="Arial" w:hAnsi="Arial" w:cs="Arial"/>
+              </w:rPr>
+              <w:t>HASH</w:t>
             </w:r>
             <w:r>
               <w:rPr>
@@ -7837,7 +8209,13 @@
               <w:rPr>
                 <w:rFonts w:ascii="Arial" w:hAnsi="Arial" w:cs="Arial"/>
               </w:rPr>
-              <w:t>Diseñar una base de datos que se ajuste a los requerimientos de la empresa.</w:t>
+              <w:t xml:space="preserve">Diseñar </w:t>
+            </w:r>
+            <w:r>
+              <w:rPr>
+                <w:rFonts w:ascii="Arial" w:hAnsi="Arial" w:cs="Arial"/>
+              </w:rPr>
+              <w:t>un algoritmo que determine los gustos e intereses de viajes de los usuarios</w:t>
             </w:r>
           </w:p>
           <w:p>
@@ -7999,6 +8377,12 @@
               </w:rPr>
               <w:t>ste trabajo se hace con el objetivo de brindar a la empresa un sistema de información donde el usuario pueda ver información, registrarse y apartar servicios para aumentar su productividad.</w:t>
             </w:r>
+            <w:r>
+              <w:rPr>
+                <w:rFonts w:ascii="Arial" w:hAnsi="Arial" w:cs="Arial"/>
+              </w:rPr>
+              <w:t xml:space="preserve"> A demas de eto el usuario podra ver sus intereses y gustos para establecer un destino adecuado.</w:t>
+            </w:r>
           </w:p>
           <w:p>
             <w:pPr>
@@ -8037,14 +8421,7 @@
               <w:rPr>
                 <w:rFonts w:ascii="Arial" w:hAnsi="Arial" w:cs="Arial"/>
               </w:rPr>
-              <w:t xml:space="preserve"> se pide una persona encargada del </w:t>
-            </w:r>
-            <w:r>
-              <w:rPr>
-                <w:rFonts w:ascii="Arial" w:hAnsi="Arial" w:cs="Arial"/>
-              </w:rPr>
-              <w:lastRenderedPageBreak/>
-              <w:t>mantenimiento cada cierto periodo a la web</w:t>
+              <w:t xml:space="preserve"> se pide una persona encargada del mantenimiento cada cierto periodo a la web</w:t>
             </w:r>
             <w:r>
               <w:rPr>
@@ -9607,7 +9984,6 @@
                   <w:pStyle w:val="Bibliografa"/>
                   <w:ind w:left="720" w:hanging="720"/>
                   <w:rPr>
-                    <w:rFonts w:ascii="Arial" w:hAnsi="Arial" w:cs="Arial"/>
                     <w:noProof/>
                     <w:sz w:val="24"/>
                     <w:szCs w:val="24"/>
@@ -9634,7 +10010,6 @@
                 </w:r>
                 <w:r>
                   <w:rPr>
-                    <w:rFonts w:ascii="Arial" w:hAnsi="Arial" w:cs="Arial"/>
                     <w:noProof/>
                     <w:lang w:val="es-ES"/>
                   </w:rPr>
@@ -9642,7 +10017,6 @@
                 </w:r>
                 <w:r>
                   <w:rPr>
-                    <w:rFonts w:ascii="Arial" w:hAnsi="Arial" w:cs="Arial"/>
                     <w:i/>
                     <w:iCs/>
                     <w:noProof/>
@@ -9652,7 +10026,6 @@
                 </w:r>
                 <w:r>
                   <w:rPr>
-                    <w:rFonts w:ascii="Arial" w:hAnsi="Arial" w:cs="Arial"/>
                     <w:noProof/>
                     <w:lang w:val="es-ES"/>
                   </w:rPr>
@@ -9664,14 +10037,12 @@
                   <w:pStyle w:val="Bibliografa"/>
                   <w:ind w:left="720" w:hanging="720"/>
                   <w:rPr>
-                    <w:rFonts w:ascii="Arial" w:hAnsi="Arial" w:cs="Arial"/>
                     <w:noProof/>
                     <w:lang w:val="en-US"/>
                   </w:rPr>
                 </w:pPr>
                 <w:r>
                   <w:rPr>
-                    <w:rFonts w:ascii="Arial" w:hAnsi="Arial" w:cs="Arial"/>
                     <w:noProof/>
                     <w:lang w:val="es-ES"/>
                   </w:rPr>
@@ -9679,7 +10050,6 @@
                 </w:r>
                 <w:r>
                   <w:rPr>
-                    <w:rFonts w:ascii="Arial" w:hAnsi="Arial" w:cs="Arial"/>
                     <w:i/>
                     <w:iCs/>
                     <w:noProof/>
@@ -9689,7 +10059,6 @@
                 </w:r>
                 <w:r>
                   <w:rPr>
-                    <w:rFonts w:ascii="Arial" w:hAnsi="Arial" w:cs="Arial"/>
                     <w:noProof/>
                     <w:lang w:val="es-ES"/>
                   </w:rPr>
@@ -9697,7 +10066,6 @@
                 </w:r>
                 <w:r>
                   <w:rPr>
-                    <w:rFonts w:ascii="Arial" w:hAnsi="Arial" w:cs="Arial"/>
                     <w:noProof/>
                     <w:lang w:val="en-US"/>
                   </w:rPr>
@@ -9709,14 +10077,12 @@
                   <w:pStyle w:val="Bibliografa"/>
                   <w:ind w:left="720" w:hanging="720"/>
                   <w:rPr>
-                    <w:rFonts w:ascii="Arial" w:hAnsi="Arial" w:cs="Arial"/>
                     <w:noProof/>
                     <w:lang w:val="es-ES"/>
                   </w:rPr>
                 </w:pPr>
                 <w:r>
                   <w:rPr>
-                    <w:rFonts w:ascii="Arial" w:hAnsi="Arial" w:cs="Arial"/>
                     <w:noProof/>
                     <w:lang w:val="en-US"/>
                   </w:rPr>
@@ -9724,7 +10090,6 @@
                 </w:r>
                 <w:r>
                   <w:rPr>
-                    <w:rFonts w:ascii="Arial" w:hAnsi="Arial" w:cs="Arial"/>
                     <w:i/>
                     <w:iCs/>
                     <w:noProof/>
@@ -9734,7 +10099,6 @@
                 </w:r>
                 <w:r>
                   <w:rPr>
-                    <w:rFonts w:ascii="Arial" w:hAnsi="Arial" w:cs="Arial"/>
                     <w:noProof/>
                     <w:lang w:val="en-US"/>
                   </w:rPr>
@@ -9742,7 +10106,6 @@
                 </w:r>
                 <w:r>
                   <w:rPr>
-                    <w:rFonts w:ascii="Arial" w:hAnsi="Arial" w:cs="Arial"/>
                     <w:noProof/>
                     <w:lang w:val="es-ES"/>
                   </w:rPr>
@@ -9754,14 +10117,12 @@
                   <w:pStyle w:val="Bibliografa"/>
                   <w:ind w:left="720" w:hanging="720"/>
                   <w:rPr>
-                    <w:rFonts w:ascii="Arial" w:hAnsi="Arial" w:cs="Arial"/>
                     <w:noProof/>
                     <w:lang w:val="es-ES"/>
                   </w:rPr>
                 </w:pPr>
                 <w:r>
                   <w:rPr>
-                    <w:rFonts w:ascii="Arial" w:hAnsi="Arial" w:cs="Arial"/>
                     <w:noProof/>
                     <w:lang w:val="es-ES"/>
                   </w:rPr>
@@ -9773,14 +10134,12 @@
                   <w:pStyle w:val="Bibliografa"/>
                   <w:ind w:left="720" w:hanging="720"/>
                   <w:rPr>
-                    <w:rFonts w:ascii="Arial" w:hAnsi="Arial" w:cs="Arial"/>
                     <w:noProof/>
                     <w:lang w:val="es-ES"/>
                   </w:rPr>
                 </w:pPr>
                 <w:r>
                   <w:rPr>
-                    <w:rFonts w:ascii="Arial" w:hAnsi="Arial" w:cs="Arial"/>
                     <w:noProof/>
                     <w:lang w:val="es-ES"/>
                   </w:rPr>
@@ -9788,7 +10147,6 @@
                 </w:r>
                 <w:r>
                   <w:rPr>
-                    <w:rFonts w:ascii="Arial" w:hAnsi="Arial" w:cs="Arial"/>
                     <w:i/>
                     <w:iCs/>
                     <w:noProof/>
@@ -9798,7 +10156,6 @@
                 </w:r>
                 <w:r>
                   <w:rPr>
-                    <w:rFonts w:ascii="Arial" w:hAnsi="Arial" w:cs="Arial"/>
                     <w:noProof/>
                     <w:lang w:val="es-ES"/>
                   </w:rPr>
@@ -9810,14 +10167,12 @@
                   <w:pStyle w:val="Bibliografa"/>
                   <w:ind w:left="720" w:hanging="720"/>
                   <w:rPr>
-                    <w:rFonts w:ascii="Arial" w:hAnsi="Arial" w:cs="Arial"/>
                     <w:noProof/>
                     <w:lang w:val="es-ES"/>
                   </w:rPr>
                 </w:pPr>
                 <w:r>
                   <w:rPr>
-                    <w:rFonts w:ascii="Arial" w:hAnsi="Arial" w:cs="Arial"/>
                     <w:noProof/>
                     <w:lang w:val="es-ES"/>
                   </w:rPr>
@@ -9825,7 +10180,6 @@
                 </w:r>
                 <w:r>
                   <w:rPr>
-                    <w:rFonts w:ascii="Arial" w:hAnsi="Arial" w:cs="Arial"/>
                     <w:i/>
                     <w:iCs/>
                     <w:noProof/>
@@ -9835,7 +10189,6 @@
                 </w:r>
                 <w:r>
                   <w:rPr>
-                    <w:rFonts w:ascii="Arial" w:hAnsi="Arial" w:cs="Arial"/>
                     <w:noProof/>
                     <w:lang w:val="es-ES"/>
                   </w:rPr>
@@ -9847,14 +10200,12 @@
                   <w:pStyle w:val="Bibliografa"/>
                   <w:ind w:left="720" w:hanging="720"/>
                   <w:rPr>
-                    <w:rFonts w:ascii="Arial" w:hAnsi="Arial" w:cs="Arial"/>
                     <w:noProof/>
                     <w:lang w:val="es-ES"/>
                   </w:rPr>
                 </w:pPr>
                 <w:r>
                   <w:rPr>
-                    <w:rFonts w:ascii="Arial" w:hAnsi="Arial" w:cs="Arial"/>
                     <w:noProof/>
                     <w:lang w:val="es-ES"/>
                   </w:rPr>
@@ -9862,7 +10213,6 @@
                 </w:r>
                 <w:r>
                   <w:rPr>
-                    <w:rFonts w:ascii="Arial" w:hAnsi="Arial" w:cs="Arial"/>
                     <w:i/>
                     <w:iCs/>
                     <w:noProof/>
@@ -9872,7 +10222,6 @@
                 </w:r>
                 <w:r>
                   <w:rPr>
-                    <w:rFonts w:ascii="Arial" w:hAnsi="Arial" w:cs="Arial"/>
                     <w:noProof/>
                     <w:lang w:val="es-ES"/>
                   </w:rPr>
@@ -9880,7 +10229,6 @@
                 </w:r>
                 <w:r>
                   <w:rPr>
-                    <w:rFonts w:ascii="Arial" w:hAnsi="Arial" w:cs="Arial"/>
                     <w:noProof/>
                     <w:lang w:val="es-ES"/>
                   </w:rPr>
@@ -9893,14 +10241,12 @@
                   <w:pStyle w:val="Bibliografa"/>
                   <w:ind w:left="720" w:hanging="720"/>
                   <w:rPr>
-                    <w:rFonts w:ascii="Arial" w:hAnsi="Arial" w:cs="Arial"/>
                     <w:noProof/>
                     <w:lang w:val="es-ES"/>
                   </w:rPr>
                 </w:pPr>
                 <w:r>
                   <w:rPr>
-                    <w:rFonts w:ascii="Arial" w:hAnsi="Arial" w:cs="Arial"/>
                     <w:noProof/>
                     <w:lang w:val="es-ES"/>
                   </w:rPr>
@@ -9908,7 +10254,6 @@
                 </w:r>
                 <w:r>
                   <w:rPr>
-                    <w:rFonts w:ascii="Arial" w:hAnsi="Arial" w:cs="Arial"/>
                     <w:i/>
                     <w:iCs/>
                     <w:noProof/>
@@ -9918,7 +10263,6 @@
                 </w:r>
                 <w:r>
                   <w:rPr>
-                    <w:rFonts w:ascii="Arial" w:hAnsi="Arial" w:cs="Arial"/>
                     <w:noProof/>
                     <w:lang w:val="es-ES"/>
                   </w:rPr>
@@ -9930,14 +10274,12 @@
                   <w:pStyle w:val="Bibliografa"/>
                   <w:ind w:left="720" w:hanging="720"/>
                   <w:rPr>
-                    <w:rFonts w:ascii="Arial" w:hAnsi="Arial" w:cs="Arial"/>
                     <w:noProof/>
                     <w:lang w:val="es-ES"/>
                   </w:rPr>
                 </w:pPr>
                 <w:r>
                   <w:rPr>
-                    <w:rFonts w:ascii="Arial" w:hAnsi="Arial" w:cs="Arial"/>
                     <w:noProof/>
                     <w:lang w:val="es-ES"/>
                   </w:rPr>
@@ -9945,7 +10287,6 @@
                 </w:r>
                 <w:r>
                   <w:rPr>
-                    <w:rFonts w:ascii="Arial" w:hAnsi="Arial" w:cs="Arial"/>
                     <w:i/>
                     <w:iCs/>
                     <w:noProof/>
@@ -9955,7 +10296,6 @@
                 </w:r>
                 <w:r>
                   <w:rPr>
-                    <w:rFonts w:ascii="Arial" w:hAnsi="Arial" w:cs="Arial"/>
                     <w:noProof/>
                     <w:lang w:val="es-ES"/>
                   </w:rPr>
@@ -9967,14 +10307,12 @@
                   <w:pStyle w:val="Bibliografa"/>
                   <w:ind w:left="720" w:hanging="720"/>
                   <w:rPr>
-                    <w:rFonts w:ascii="Arial" w:hAnsi="Arial" w:cs="Arial"/>
                     <w:noProof/>
                     <w:lang w:val="es-ES"/>
                   </w:rPr>
                 </w:pPr>
                 <w:r>
                   <w:rPr>
-                    <w:rFonts w:ascii="Arial" w:hAnsi="Arial" w:cs="Arial"/>
                     <w:noProof/>
                     <w:lang w:val="es-ES"/>
                   </w:rPr>
@@ -9982,7 +10320,6 @@
                 </w:r>
                 <w:r>
                   <w:rPr>
-                    <w:rFonts w:ascii="Arial" w:hAnsi="Arial" w:cs="Arial"/>
                     <w:i/>
                     <w:iCs/>
                     <w:noProof/>
@@ -9992,7 +10329,6 @@
                 </w:r>
                 <w:r>
                   <w:rPr>
-                    <w:rFonts w:ascii="Arial" w:hAnsi="Arial" w:cs="Arial"/>
                     <w:noProof/>
                     <w:lang w:val="es-ES"/>
                   </w:rPr>
@@ -10004,14 +10340,12 @@
                   <w:pStyle w:val="Bibliografa"/>
                   <w:ind w:left="720" w:hanging="720"/>
                   <w:rPr>
-                    <w:rFonts w:ascii="Arial" w:hAnsi="Arial" w:cs="Arial"/>
                     <w:noProof/>
                     <w:lang w:val="es-ES"/>
                   </w:rPr>
                 </w:pPr>
                 <w:r>
                   <w:rPr>
-                    <w:rFonts w:ascii="Arial" w:hAnsi="Arial" w:cs="Arial"/>
                     <w:noProof/>
                     <w:lang w:val="es-ES"/>
                   </w:rPr>
@@ -10019,7 +10353,6 @@
                 </w:r>
                 <w:r>
                   <w:rPr>
-                    <w:rFonts w:ascii="Arial" w:hAnsi="Arial" w:cs="Arial"/>
                     <w:i/>
                     <w:iCs/>
                     <w:noProof/>
@@ -10029,7 +10362,6 @@
                 </w:r>
                 <w:r>
                   <w:rPr>
-                    <w:rFonts w:ascii="Arial" w:hAnsi="Arial" w:cs="Arial"/>
                     <w:noProof/>
                     <w:lang w:val="es-ES"/>
                   </w:rPr>
@@ -10041,14 +10373,12 @@
                   <w:pStyle w:val="Bibliografa"/>
                   <w:ind w:left="720" w:hanging="720"/>
                   <w:rPr>
-                    <w:rFonts w:ascii="Arial" w:hAnsi="Arial" w:cs="Arial"/>
                     <w:noProof/>
                     <w:lang w:val="es-ES"/>
                   </w:rPr>
                 </w:pPr>
                 <w:r>
                   <w:rPr>
-                    <w:rFonts w:ascii="Arial" w:hAnsi="Arial" w:cs="Arial"/>
                     <w:noProof/>
                     <w:lang w:val="es-ES"/>
                   </w:rPr>
@@ -10056,7 +10386,6 @@
                 </w:r>
                 <w:r>
                   <w:rPr>
-                    <w:rFonts w:ascii="Arial" w:hAnsi="Arial" w:cs="Arial"/>
                     <w:i/>
                     <w:iCs/>
                     <w:noProof/>
@@ -10066,7 +10395,6 @@
                 </w:r>
                 <w:r>
                   <w:rPr>
-                    <w:rFonts w:ascii="Arial" w:hAnsi="Arial" w:cs="Arial"/>
                     <w:noProof/>
                     <w:lang w:val="es-ES"/>
                   </w:rPr>
@@ -10078,14 +10406,12 @@
                   <w:pStyle w:val="Bibliografa"/>
                   <w:ind w:left="720" w:hanging="720"/>
                   <w:rPr>
-                    <w:rFonts w:ascii="Arial" w:hAnsi="Arial" w:cs="Arial"/>
                     <w:noProof/>
                     <w:lang w:val="es-ES"/>
                   </w:rPr>
                 </w:pPr>
                 <w:r>
                   <w:rPr>
-                    <w:rFonts w:ascii="Arial" w:hAnsi="Arial" w:cs="Arial"/>
                     <w:noProof/>
                     <w:lang w:val="es-ES"/>
                   </w:rPr>
@@ -10093,7 +10419,6 @@
                 </w:r>
                 <w:r>
                   <w:rPr>
-                    <w:rFonts w:ascii="Arial" w:hAnsi="Arial" w:cs="Arial"/>
                     <w:i/>
                     <w:iCs/>
                     <w:noProof/>
@@ -10103,7 +10428,6 @@
                 </w:r>
                 <w:r>
                   <w:rPr>
-                    <w:rFonts w:ascii="Arial" w:hAnsi="Arial" w:cs="Arial"/>
                     <w:noProof/>
                     <w:lang w:val="es-ES"/>
                   </w:rPr>
@@ -10115,14 +10439,12 @@
                   <w:pStyle w:val="Bibliografa"/>
                   <w:ind w:left="720" w:hanging="720"/>
                   <w:rPr>
-                    <w:rFonts w:ascii="Arial" w:hAnsi="Arial" w:cs="Arial"/>
                     <w:noProof/>
                     <w:lang w:val="en-US"/>
                   </w:rPr>
                 </w:pPr>
                 <w:r>
                   <w:rPr>
-                    <w:rFonts w:ascii="Arial" w:hAnsi="Arial" w:cs="Arial"/>
                     <w:noProof/>
                     <w:lang w:val="en-US"/>
                   </w:rPr>
@@ -10130,7 +10452,6 @@
                 </w:r>
                 <w:r>
                   <w:rPr>
-                    <w:rFonts w:ascii="Arial" w:hAnsi="Arial" w:cs="Arial"/>
                     <w:i/>
                     <w:iCs/>
                     <w:noProof/>
@@ -10140,7 +10461,6 @@
                 </w:r>
                 <w:r>
                   <w:rPr>
-                    <w:rFonts w:ascii="Arial" w:hAnsi="Arial" w:cs="Arial"/>
                     <w:noProof/>
                     <w:lang w:val="en-US"/>
                   </w:rPr>
@@ -10152,14 +10472,12 @@
                   <w:pStyle w:val="Bibliografa"/>
                   <w:ind w:left="720" w:hanging="720"/>
                   <w:rPr>
-                    <w:rFonts w:ascii="Arial" w:hAnsi="Arial" w:cs="Arial"/>
                     <w:noProof/>
                     <w:lang w:val="en-US"/>
                   </w:rPr>
                 </w:pPr>
                 <w:r>
                   <w:rPr>
-                    <w:rFonts w:ascii="Arial" w:hAnsi="Arial" w:cs="Arial"/>
                     <w:noProof/>
                     <w:lang w:val="en-US"/>
                   </w:rPr>
@@ -10167,7 +10485,6 @@
                 </w:r>
                 <w:r>
                   <w:rPr>
-                    <w:rFonts w:ascii="Arial" w:hAnsi="Arial" w:cs="Arial"/>
                     <w:i/>
                     <w:iCs/>
                     <w:noProof/>
@@ -10177,7 +10494,6 @@
                 </w:r>
                 <w:r>
                   <w:rPr>
-                    <w:rFonts w:ascii="Arial" w:hAnsi="Arial" w:cs="Arial"/>
                     <w:noProof/>
                     <w:lang w:val="en-US"/>
                   </w:rPr>
@@ -10189,14 +10505,12 @@
                   <w:pStyle w:val="Bibliografa"/>
                   <w:ind w:left="720" w:hanging="720"/>
                   <w:rPr>
-                    <w:rFonts w:ascii="Arial" w:hAnsi="Arial" w:cs="Arial"/>
                     <w:noProof/>
                     <w:lang w:val="en-US"/>
                   </w:rPr>
                 </w:pPr>
                 <w:r>
                   <w:rPr>
-                    <w:rFonts w:ascii="Arial" w:hAnsi="Arial" w:cs="Arial"/>
                     <w:noProof/>
                     <w:lang w:val="en-US"/>
                   </w:rPr>
@@ -10204,7 +10518,6 @@
                 </w:r>
                 <w:r>
                   <w:rPr>
-                    <w:rFonts w:ascii="Arial" w:hAnsi="Arial" w:cs="Arial"/>
                     <w:i/>
                     <w:iCs/>
                     <w:noProof/>
@@ -10214,7 +10527,6 @@
                 </w:r>
                 <w:r>
                   <w:rPr>
-                    <w:rFonts w:ascii="Arial" w:hAnsi="Arial" w:cs="Arial"/>
                     <w:noProof/>
                     <w:lang w:val="en-US"/>
                   </w:rPr>
@@ -10226,14 +10538,12 @@
                   <w:pStyle w:val="Bibliografa"/>
                   <w:ind w:left="720" w:hanging="720"/>
                   <w:rPr>
-                    <w:rFonts w:ascii="Arial" w:hAnsi="Arial" w:cs="Arial"/>
                     <w:noProof/>
                     <w:lang w:val="en-US"/>
                   </w:rPr>
                 </w:pPr>
                 <w:r>
                   <w:rPr>
-                    <w:rFonts w:ascii="Arial" w:hAnsi="Arial" w:cs="Arial"/>
                     <w:noProof/>
                     <w:lang w:val="en-US"/>
                   </w:rPr>
@@ -10241,7 +10551,6 @@
                 </w:r>
                 <w:r>
                   <w:rPr>
-                    <w:rFonts w:ascii="Arial" w:hAnsi="Arial" w:cs="Arial"/>
                     <w:i/>
                     <w:iCs/>
                     <w:noProof/>
@@ -10251,7 +10560,6 @@
                 </w:r>
                 <w:r>
                   <w:rPr>
-                    <w:rFonts w:ascii="Arial" w:hAnsi="Arial" w:cs="Arial"/>
                     <w:noProof/>
                     <w:lang w:val="en-US"/>
                   </w:rPr>
@@ -10263,14 +10571,12 @@
                   <w:pStyle w:val="Bibliografa"/>
                   <w:ind w:left="720" w:hanging="720"/>
                   <w:rPr>
-                    <w:rFonts w:ascii="Arial" w:hAnsi="Arial" w:cs="Arial"/>
                     <w:noProof/>
                     <w:lang w:val="es-ES"/>
                   </w:rPr>
                 </w:pPr>
                 <w:r>
                   <w:rPr>
-                    <w:rFonts w:ascii="Arial" w:hAnsi="Arial" w:cs="Arial"/>
                     <w:noProof/>
                     <w:lang w:val="en-US"/>
                   </w:rPr>
@@ -10278,7 +10584,6 @@
                 </w:r>
                 <w:r>
                   <w:rPr>
-                    <w:rFonts w:ascii="Arial" w:hAnsi="Arial" w:cs="Arial"/>
                     <w:i/>
                     <w:iCs/>
                     <w:noProof/>
@@ -10288,7 +10593,6 @@
                 </w:r>
                 <w:r>
                   <w:rPr>
-                    <w:rFonts w:ascii="Arial" w:hAnsi="Arial" w:cs="Arial"/>
                     <w:noProof/>
                     <w:lang w:val="es-ES"/>
                   </w:rPr>
@@ -10300,14 +10604,12 @@
                   <w:pStyle w:val="Bibliografa"/>
                   <w:ind w:left="720" w:hanging="720"/>
                   <w:rPr>
-                    <w:rFonts w:ascii="Arial" w:hAnsi="Arial" w:cs="Arial"/>
                     <w:noProof/>
                     <w:lang w:val="en-US"/>
                   </w:rPr>
                 </w:pPr>
                 <w:r>
                   <w:rPr>
-                    <w:rFonts w:ascii="Arial" w:hAnsi="Arial" w:cs="Arial"/>
                     <w:noProof/>
                     <w:lang w:val="es-ES"/>
                   </w:rPr>
@@ -10315,7 +10617,6 @@
                 </w:r>
                 <w:r>
                   <w:rPr>
-                    <w:rFonts w:ascii="Arial" w:hAnsi="Arial" w:cs="Arial"/>
                     <w:noProof/>
                     <w:lang w:val="en-US"/>
                   </w:rPr>
@@ -10323,7 +10624,6 @@
                 </w:r>
                 <w:r>
                   <w:rPr>
-                    <w:rFonts w:ascii="Arial" w:hAnsi="Arial" w:cs="Arial"/>
                     <w:i/>
                     <w:iCs/>
                     <w:noProof/>
@@ -10333,7 +10633,6 @@
                 </w:r>
                 <w:r>
                   <w:rPr>
-                    <w:rFonts w:ascii="Arial" w:hAnsi="Arial" w:cs="Arial"/>
                     <w:noProof/>
                     <w:lang w:val="en-US"/>
                   </w:rPr>
@@ -10345,14 +10644,12 @@
                   <w:pStyle w:val="Bibliografa"/>
                   <w:ind w:left="720" w:hanging="720"/>
                   <w:rPr>
-                    <w:rFonts w:ascii="Arial" w:hAnsi="Arial" w:cs="Arial"/>
                     <w:noProof/>
                     <w:lang w:val="en-US"/>
                   </w:rPr>
                 </w:pPr>
                 <w:r>
                   <w:rPr>
-                    <w:rFonts w:ascii="Arial" w:hAnsi="Arial" w:cs="Arial"/>
                     <w:noProof/>
                     <w:lang w:val="en-US"/>
                   </w:rPr>
@@ -10360,7 +10657,6 @@
                 </w:r>
                 <w:r>
                   <w:rPr>
-                    <w:rFonts w:ascii="Arial" w:hAnsi="Arial" w:cs="Arial"/>
                     <w:i/>
                     <w:iCs/>
                     <w:noProof/>
@@ -10370,7 +10666,6 @@
                 </w:r>
                 <w:r>
                   <w:rPr>
-                    <w:rFonts w:ascii="Arial" w:hAnsi="Arial" w:cs="Arial"/>
                     <w:noProof/>
                     <w:lang w:val="en-US"/>
                   </w:rPr>
@@ -10382,36 +10677,146 @@
                   <w:pStyle w:val="Bibliografa"/>
                   <w:ind w:left="720" w:hanging="720"/>
                   <w:rPr>
-                    <w:rFonts w:ascii="Arial" w:hAnsi="Arial" w:cs="Arial"/>
+                    <w:noProof/>
+                    <w:lang w:val="en-US"/>
+                  </w:rPr>
+                </w:pPr>
+                <w:r>
+                  <w:rPr>
+                    <w:noProof/>
+                    <w:lang w:val="en-US"/>
+                  </w:rPr>
+                  <w:t xml:space="preserve">Pratt, R. M., Smatt, C. T., &amp; Wynn, D. E. (2017). Tourism through Travel Club: A Database Project. </w:t>
+                </w:r>
+                <w:r>
+                  <w:rPr>
+                    <w:i/>
+                    <w:iCs/>
+                    <w:noProof/>
+                    <w:lang w:val="en-US"/>
+                  </w:rPr>
+                  <w:t>Information Systems and Computing Academic Professionals</w:t>
+                </w:r>
+                <w:r>
+                  <w:rPr>
+                    <w:noProof/>
+                    <w:lang w:val="en-US"/>
+                  </w:rPr>
+                  <w:t>, 1-8.</w:t>
+                </w:r>
+              </w:p>
+              <w:p>
+                <w:pPr>
+                  <w:pStyle w:val="Bibliografa"/>
+                  <w:ind w:left="720" w:hanging="720"/>
+                  <w:rPr>
                     <w:noProof/>
                     <w:lang w:val="es-ES"/>
                   </w:rPr>
                 </w:pPr>
                 <w:r>
                   <w:rPr>
-                    <w:rFonts w:ascii="Arial" w:hAnsi="Arial" w:cs="Arial"/>
                     <w:noProof/>
                     <w:lang w:val="en-US"/>
                   </w:rPr>
-                  <w:t xml:space="preserve">Pratt, R. M., Smatt, C. T., &amp; Wynn, D. E. (2017). Tourism through Travel Club: A Database Project. </w:t>
-                </w:r>
-                <w:r>
-                  <w:rPr>
-                    <w:rFonts w:ascii="Arial" w:hAnsi="Arial" w:cs="Arial"/>
+                  <w:t xml:space="preserve">Ridel, A. W., &amp; Buemo, S. G. (2007). </w:t>
+                </w:r>
+                <w:r>
+                  <w:rPr>
                     <w:i/>
                     <w:iCs/>
                     <w:noProof/>
                     <w:lang w:val="es-ES"/>
                   </w:rPr>
-                  <w:t>Information Systems and Computing Academic Professionals</w:t>
-                </w:r>
-                <w:r>
-                  <w:rPr>
-                    <w:rFonts w:ascii="Arial" w:hAnsi="Arial" w:cs="Arial"/>
+                  <w:t>Ingeniería de Software Orientada a Objetos con UML, Java e Internet.</w:t>
+                </w:r>
+                <w:r>
+                  <w:rPr>
                     <w:noProof/>
                     <w:lang w:val="es-ES"/>
                   </w:rPr>
-                  <w:t>, 1-8.</w:t>
+                  <w:t xml:space="preserve"> Mexico D.F: THOMSON.</w:t>
+                </w:r>
+              </w:p>
+              <w:p>
+                <w:pPr>
+                  <w:pStyle w:val="Bibliografa"/>
+                  <w:ind w:left="720" w:hanging="720"/>
+                  <w:rPr>
+                    <w:noProof/>
+                    <w:lang w:val="es-ES"/>
+                  </w:rPr>
+                </w:pPr>
+                <w:r>
+                  <w:rPr>
+                    <w:noProof/>
+                    <w:lang w:val="es-ES"/>
+                  </w:rPr>
+                  <w:t xml:space="preserve">El-Hajj, W., Brahim, G. B., Hajj, H., Safa, H., &amp; Adaimy, R. (2015). </w:t>
+                </w:r>
+                <w:r>
+                  <w:rPr>
+                    <w:noProof/>
+                    <w:lang w:val="en-US"/>
+                  </w:rPr>
+                  <w:t xml:space="preserve">Security-by-construction in web </w:t>
+                </w:r>
+                <w:r>
+                  <w:rPr>
+                    <w:noProof/>
+                    <w:lang w:val="en-US"/>
+                  </w:rPr>
+                  <w:lastRenderedPageBreak/>
+                  <w:t xml:space="preserve">applications development via database annotations. </w:t>
+                </w:r>
+                <w:r>
+                  <w:rPr>
+                    <w:i/>
+                    <w:iCs/>
+                    <w:noProof/>
+                    <w:lang w:val="es-ES"/>
+                  </w:rPr>
+                  <w:t>Elsevier</w:t>
+                </w:r>
+                <w:r>
+                  <w:rPr>
+                    <w:noProof/>
+                    <w:lang w:val="es-ES"/>
+                  </w:rPr>
+                  <w:t>, 1-28.</w:t>
+                </w:r>
+              </w:p>
+              <w:p>
+                <w:pPr>
+                  <w:pStyle w:val="Bibliografa"/>
+                  <w:ind w:left="720" w:hanging="720"/>
+                  <w:rPr>
+                    <w:noProof/>
+                    <w:lang w:val="es-ES"/>
+                  </w:rPr>
+                </w:pPr>
+                <w:r>
+                  <w:rPr>
+                    <w:noProof/>
+                    <w:lang w:val="es-ES"/>
+                  </w:rPr>
+                  <w:t xml:space="preserve">Ceballos, F. J. (2011). Microsoft C#Tm Curso de programacion. 2da edicion. En F. J. Ceballos, </w:t>
+                </w:r>
+                <w:r>
+                  <w:rPr>
+                    <w:i/>
+                    <w:iCs/>
+                    <w:noProof/>
+                    <w:lang w:val="es-ES"/>
+                  </w:rPr>
+                  <w:t>Microsoft C#Tm Curso de programacion. 2da edicion.</w:t>
+                </w:r>
+                <w:r>
+                  <w:rPr>
+                    <w:noProof/>
+                    <w:lang w:val="es-ES"/>
+                  </w:rPr>
+                  <w:t xml:space="preserve"> PARACUELLOS DEL JARAMA, Madrid: RA-MA.</w:t>
                 </w:r>
               </w:p>
               <w:p>
@@ -12353,8 +12758,16 @@
         <w:rPr>
           <w:rFonts w:ascii="Arial" w:hAnsi="Arial" w:cs="Arial"/>
         </w:rPr>
-        <w:t>Anexo 1. Cronograma de actividades con base al modelo incremental y diagrama de Gantt.</w:t>
+        <w:t xml:space="preserve">Anexo 1. Cronograma de actividades con base al modelo incremental </w:t>
       </w:r>
+      <w:r>
+        <w:rPr>
+          <w:rFonts w:ascii="Arial" w:hAnsi="Arial" w:cs="Arial"/>
+        </w:rPr>
+        <w:t>dado por la empresa CORPOECOAMEM.</w:t>
+      </w:r>
+      <w:bookmarkStart w:id="0" w:name="_GoBack"/>
+      <w:bookmarkEnd w:id="0"/>
     </w:p>
     <w:p>
       <w:pPr>
@@ -12405,12 +12818,12 @@
         <w:rPr>
           <w:noProof/>
         </w:rPr>
-        <w:object w:dxaOrig="1440" w:dyaOrig="1440" w14:anchorId="293D1D2E">
-          <v:shape id="_x0000_s1026" type="#_x0000_t75" alt="" style="position:absolute;margin-left:-9.05pt;margin-top:26.7pt;width:7in;height:437pt;z-index:251659264;mso-wrap-edited:f;mso-width-percent:0;mso-height-percent:0;mso-position-horizontal-relative:text;mso-position-vertical-relative:text;mso-width-percent:0;mso-height-percent:0">
+        <w:object w:dxaOrig="1440" w:dyaOrig="1440" w14:anchorId="66FEC472">
+          <v:shape id="_x0000_s1026" type="#_x0000_t75" alt="" style="position:absolute;margin-left:-13.55pt;margin-top:109.95pt;width:7in;height:437pt;z-index:251659264;mso-wrap-edited:f;mso-width-percent:0;mso-height-percent:0;mso-position-horizontal-relative:text;mso-position-vertical-relative:text;mso-width-percent:0;mso-height-percent:0">
             <v:imagedata r:id="rId8" o:title=""/>
             <w10:wrap type="tight"/>
           </v:shape>
-          <o:OLEObject Type="Embed" ProgID="Excel.Sheet.12" ShapeID="_x0000_s1026" DrawAspect="Content" ObjectID="_1584184615" r:id="rId9"/>
+          <o:OLEObject Type="Embed" ProgID="Excel.Sheet.12" ShapeID="_x0000_s1026" DrawAspect="Content" ObjectID="_1587189435" r:id="rId9"/>
         </w:object>
       </w:r>
     </w:p>
@@ -13495,7 +13908,7 @@
                       </a:ln>
                       <a:extLst>
                         <a:ext uri="{91240B29-F687-4f45-9708-019B960494DF}">
-                          <a14:hiddenLine xmlns:a14="http://schemas.microsoft.com/office/drawing/2010/main" xmlns:w="http://schemas.openxmlformats.org/wordprocessingml/2006/main" xmlns:w10="urn:schemas-microsoft-com:office:word" xmlns:v="urn:schemas-microsoft-com:vml" xmlns:o="urn:schemas-microsoft-com:office:office" xmlns:mv="urn:schemas-microsoft-com:mac:vml" xmlns:mo="http://schemas.microsoft.com/office/mac/office/2008/main" xmlns="" w="9525">
+                          <a14:hiddenLine xmlns="" xmlns:mo="http://schemas.microsoft.com/office/mac/office/2008/main" xmlns:mv="urn:schemas-microsoft-com:mac:vml" xmlns:o="urn:schemas-microsoft-com:office:office" xmlns:v="urn:schemas-microsoft-com:vml" xmlns:w10="urn:schemas-microsoft-com:office:word" xmlns:w="http://schemas.openxmlformats.org/wordprocessingml/2006/main" xmlns:a14="http://schemas.microsoft.com/office/drawing/2010/main" w="9525">
                             <a:solidFill>
                               <a:srgbClr val="000000"/>
                             </a:solidFill>
@@ -13832,7 +14245,7 @@
         <v:path o:extrusionok="f" gradientshapeok="t" o:connecttype="rect"/>
         <o:lock v:ext="edit" aspectratio="t"/>
       </v:shapetype>
-      <v:shape id="_x0000_i1035" type="#_x0000_t75" style="width:7.7pt;height:7.7pt" o:bullet="t">
+      <v:shape id="_x0000_i1060" type="#_x0000_t75" style="width:7.65pt;height:7.65pt" o:bullet="t">
         <v:imagedata r:id="rId1" o:title="msoCC20"/>
       </v:shape>
     </w:pict>
@@ -17673,7 +18086,7 @@
     <b:Year>2001</b:Year>
     <b:City>México</b:City>
     <b:Publisher>PEARSON</b:Publisher>
-    <b:RefOrder>8</b:RefOrder>
+    <b:RefOrder>9</b:RefOrder>
   </b:Source>
   <b:Source>
     <b:Tag>MaV11</b:Tag>
@@ -17693,7 +18106,7 @@
     <b:Title>INTRODUCCIÓN A LAS BASES DE DATOS RELACIONALES</b:Title>
     <b:Year>2011</b:Year>
     <b:Publisher>Vision Libros</b:Publisher>
-    <b:RefOrder>9</b:RefOrder>
+    <b:RefOrder>10</b:RefOrder>
   </b:Source>
   <b:Source>
     <b:Tag>IEE90</b:Tag>
@@ -17711,7 +18124,7 @@
     <b:Title>IEE Standar Glossary of Software Engineering Terminology</b:Title>
     <b:Year>1990</b:Year>
     <b:Publisher>IEE</b:Publisher>
-    <b:RefOrder>10</b:RefOrder>
+    <b:RefOrder>11</b:RefOrder>
   </b:Source>
   <b:Source>
     <b:Tag>Sex93</b:Tag>
@@ -17733,7 +18146,7 @@
       </b:Author>
     </b:Author>
     <b:City>Cartagena</b:City>
-    <b:RefOrder>13</b:RefOrder>
+    <b:RefOrder>14</b:RefOrder>
   </b:Source>
   <b:Source>
     <b:Tag>Alc05</b:Tag>
@@ -17754,7 +18167,7 @@
       </b:Author>
     </b:Author>
     <b:URL>http://www.alcaldiabogota.gov.co/sisjur/normas/Norma1.jsp?i=34492</b:URL>
-    <b:RefOrder>15</b:RefOrder>
+    <b:RefOrder>16</b:RefOrder>
   </b:Source>
   <b:Source>
     <b:Tag>Alc82</b:Tag>
@@ -17776,7 +18189,7 @@
     <b:Month>Enero</b:Month>
     <b:Day>28</b:Day>
     <b:URL>http://www.alcaldiabogota.gov.co/sisjur/normas/Norma1.jsp?i=3431</b:URL>
-    <b:RefOrder>12</b:RefOrder>
+    <b:RefOrder>13</b:RefOrder>
   </b:Source>
   <b:Source>
     <b:Tag>Sec</b:Tag>
@@ -17796,7 +18209,7 @@
     <b:Title>DECRETO 460 DE 1995</b:Title>
     <b:Month>Marzo</b:Month>
     <b:URL>http://www.alcaldiabogota.gov.co/sisjur/normas/Norma1.jsp?i=10576</b:URL>
-    <b:RefOrder>14</b:RefOrder>
+    <b:RefOrder>15</b:RefOrder>
   </b:Source>
   <b:Source>
     <b:Tag>IBM</b:Tag>
@@ -17814,7 +18227,7 @@
     </b:Author>
     <b:Title>Características y tipos de bases de datos</b:Title>
     <b:URL>https://www.ibm.com/developerworks/ssa/data/library/tipos_bases_de_datos/</b:URL>
-    <b:RefOrder>11</b:RefOrder>
+    <b:RefOrder>12</b:RefOrder>
   </b:Source>
   <b:Source>
     <b:Tag>Cli05</b:Tag>
@@ -17835,7 +18248,7 @@
     </b:Author>
     <b:City>Madrid</b:City>
     <b:Publisher>EDICIONES ANAYA MULTIMEDIA</b:Publisher>
-    <b:RefOrder>6</b:RefOrder>
+    <b:RefOrder>7</b:RefOrder>
   </b:Source>
   <b:Source>
     <b:Tag>Dav10</b:Tag>
@@ -17856,7 +18269,7 @@
     <b:Year>2010</b:Year>
     <b:City>Mexico D.F</b:City>
     <b:Publisher>Alfaomega</b:Publisher>
-    <b:RefOrder>7</b:RefOrder>
+    <b:RefOrder>8</b:RefOrder>
   </b:Source>
   <b:Source>
     <b:Tag>Áng05</b:Tag>
@@ -17899,7 +18312,7 @@
     <b:Month>Octubre</b:Month>
     <b:Day>17</b:Day>
     <b:URL>http://www.alcaldiabogota.gov.co/sisjur/normas/Norma1.jsp?i=49981</b:URL>
-    <b:RefOrder>16</b:RefOrder>
+    <b:RefOrder>17</b:RefOrder>
   </b:Source>
   <b:Source>
     <b:Tag>Est15</b:Tag>
@@ -17925,7 +18338,7 @@
     <b:InternetSiteTitle>Universidad catolica de Argentina</b:InternetSiteTitle>
     <b:URL>http://bibliotecadigital.uca.edu.ar/repositorio/tesis/metodologias-desarrollo-software.pdf</b:URL>
     <b:Month>DICIEMBRE</b:Month>
-    <b:RefOrder>4</b:RefOrder>
+    <b:RefOrder>5</b:RefOrder>
   </b:Source>
   <b:Source>
     <b:Tag>Mih05</b:Tag>
@@ -17993,7 +18406,7 @@
     <b:JournalName>ScienceDirect</b:JournalName>
     <b:Year>2015</b:Year>
     <b:Pages>1-6</b:Pages>
-    <b:RefOrder>17</b:RefOrder>
+    <b:RefOrder>18</b:RefOrder>
   </b:Source>
   <b:Source>
     <b:Tag>Thi15</b:Tag>
@@ -18037,7 +18450,7 @@
     <b:JournalName>ScienceDirect</b:JournalName>
     <b:Year>2015</b:Year>
     <b:Pages>1-6</b:Pages>
-    <b:RefOrder>18</b:RefOrder>
+    <b:RefOrder>19</b:RefOrder>
   </b:Source>
   <b:Source>
     <b:Tag>Yun17</b:Tag>
@@ -18069,7 +18482,7 @@
     <b:JournalName>ScienceDirect</b:JournalName>
     <b:Year>2017</b:Year>
     <b:Pages>1-8</b:Pages>
-    <b:RefOrder>19</b:RefOrder>
+    <b:RefOrder>20</b:RefOrder>
   </b:Source>
   <b:Source>
     <b:Tag>NNo16</b:Tag>
@@ -18106,7 +18519,7 @@
     <b:JournalName>ScienceDirect</b:JournalName>
     <b:Year>2016</b:Year>
     <b:Pages>1-15</b:Pages>
-    <b:RefOrder>20</b:RefOrder>
+    <b:RefOrder>21</b:RefOrder>
   </b:Source>
   <b:Source>
     <b:Tag>Rod07</b:Tag>
@@ -18126,7 +18539,7 @@
     <b:Year>2007</b:Year>
     <b:Pages>1-11</b:Pages>
     <b:JournalName>ScienceDirect</b:JournalName>
-    <b:RefOrder>21</b:RefOrder>
+    <b:RefOrder>22</b:RefOrder>
   </b:Source>
   <b:Source>
     <b:Tag>Ren17</b:Tag>
@@ -18157,7 +18570,7 @@
     <b:Year>2017</b:Year>
     <b:Pages>1-8</b:Pages>
     <b:JournalName>Information Systems and Computing Academic Professionals</b:JournalName>
-    <b:RefOrder>22</b:RefOrder>
+    <b:RefOrder>23</b:RefOrder>
   </b:Source>
   <b:Source>
     <b:Tag>Rid07</b:Tag>
@@ -18183,7 +18596,7 @@
     </b:Author>
     <b:City>Mexico D.F</b:City>
     <b:Publisher>THOMSON</b:Publisher>
-    <b:RefOrder>5</b:RefOrder>
+    <b:RefOrder>6</b:RefOrder>
   </b:Source>
   <b:Source>
     <b:Tag>ElH15</b:Tag>
@@ -18221,13 +18634,44 @@
         </b:NameList>
       </b:Author>
     </b:Author>
-    <b:RefOrder>23</b:RefOrder>
+    <b:RefOrder>24</b:RefOrder>
+  </b:Source>
+  <b:Source>
+    <b:Tag>Fco11</b:Tag>
+    <b:SourceType>BookSection</b:SourceType>
+    <b:Guid>{9262D154-F320-C346-8331-99ACE0216ACF}</b:Guid>
+    <b:Author>
+      <b:Author>
+        <b:NameList>
+          <b:Person>
+            <b:Last>Ceballos</b:Last>
+            <b:First>Fco.</b:First>
+            <b:Middle>Javier</b:Middle>
+          </b:Person>
+        </b:NameList>
+      </b:Author>
+      <b:BookAuthor>
+        <b:NameList>
+          <b:Person>
+            <b:Last>Ceballos</b:Last>
+            <b:First>Fco.</b:First>
+            <b:Middle>Javier</b:Middle>
+          </b:Person>
+        </b:NameList>
+      </b:BookAuthor>
+    </b:Author>
+    <b:Title>Microsoft C#Tm Curso de programacion. 2da edicion</b:Title>
+    <b:BookTitle>Microsoft C#Tm Curso de programacion. 2da edicion</b:BookTitle>
+    <b:City>PARACUELLOS DEL JARAMA, Madrid</b:City>
+    <b:Publisher>RA-MA</b:Publisher>
+    <b:Year>2011</b:Year>
+    <b:RefOrder>4</b:RefOrder>
   </b:Source>
 </b:Sources>
 </file>
 
 <file path=customXml/itemProps1.xml><?xml version="1.0" encoding="utf-8"?>
-<ds:datastoreItem xmlns:ds="http://schemas.openxmlformats.org/officeDocument/2006/customXml" ds:itemID="{9F0A658C-C6E7-AB4B-8B3D-E90336DDF92F}">
+<ds:datastoreItem xmlns:ds="http://schemas.openxmlformats.org/officeDocument/2006/customXml" ds:itemID="{DC6A13E8-B7F2-DF4B-AC82-27D6D970D57A}">
   <ds:schemaRefs>
     <ds:schemaRef ds:uri="http://schemas.openxmlformats.org/officeDocument/2006/bibliography"/>
   </ds:schemaRefs>

</xml_diff>